<commit_message>
menší progress, ale nic velkýho
</commit_message>
<xml_diff>
--- a/Maturitní práce.docx
+++ b/Maturitní práce.docx
@@ -216,8 +216,16 @@
         <w:rPr>
           <w:szCs w:val="24"/>
         </w:rPr>
-        <w:t xml:space="preserve"> Radek Lampíř</w:t>
-      </w:r>
+        <w:t xml:space="preserve"> Radek </w:t>
+      </w:r>
+      <w:proofErr w:type="spellStart"/>
+      <w:r>
+        <w:rPr>
+          <w:szCs w:val="24"/>
+        </w:rPr>
+        <w:t>Lampíř</w:t>
+      </w:r>
+      <w:proofErr w:type="spellEnd"/>
       <w:r>
         <w:tab/>
       </w:r>
@@ -275,6 +283,7 @@
           <w:szCs w:val="28"/>
         </w:rPr>
       </w:pPr>
+      <w:proofErr w:type="spellStart"/>
       <w:r>
         <w:rPr>
           <w:b/>
@@ -283,6 +292,7 @@
         </w:rPr>
         <w:t>Abstract</w:t>
       </w:r>
+      <w:proofErr w:type="spellEnd"/>
     </w:p>
     <w:p>
       <w:pPr>
@@ -2951,7 +2961,15 @@
         <w:t xml:space="preserve"> o</w:t>
       </w:r>
       <w:r>
-        <w:t xml:space="preserve"> žádný cable management. Navíc jsem tou dobou ještě neměl páječku a všechny spoje byly jen velmi pofidérně přivázané takže se často stalo, že jsem do kabelů kopl a něco vypojil, většinou přímo z modulu. Protože jsem líný a nechtělo se mi kabely přilepovat zespoda ke stolu, někdy začátkem srpna téhož roku jsem tlačítko i zámek odpojil a počítač zapínal manuálním spojením těch dvou drátků.</w:t>
+        <w:t xml:space="preserve"> žádný </w:t>
+      </w:r>
+      <w:proofErr w:type="spellStart"/>
+      <w:r>
+        <w:t>cable</w:t>
+      </w:r>
+      <w:proofErr w:type="spellEnd"/>
+      <w:r>
+        <w:t xml:space="preserve"> management. Navíc jsem tou dobou ještě neměl páječku a všechny spoje byly jen velmi pofidérně přivázané takže se často stalo, že jsem do kabelů kopl a něco vypojil, většinou přímo z modulu. Protože jsem líný a nechtělo se mi kabely přilepovat zespoda ke stolu, někdy začátkem srpna téhož roku jsem tlačítko i zámek odpojil a počítač zapínal manuálním spojením těch dvou drátků.</w:t>
       </w:r>
       <w:r>
         <w:t xml:space="preserve"> Přestože mi první Arduino dorazilo z Číny jen o několik dní později, nespojil jsem si dvě a dvě dohromady, a ještě </w:t>
@@ -3454,11 +3472,24 @@
         <w:t xml:space="preserve"> </w:t>
       </w:r>
       <w:r>
-        <w:t xml:space="preserve">Relativně velké červené tlačítko jsem vyměnil za generický push switch, protože jeho piny se akorát vešly do </w:t>
-      </w:r>
+        <w:t xml:space="preserve">Relativně velké červené tlačítko jsem vyměnil za generický </w:t>
+      </w:r>
+      <w:proofErr w:type="spellStart"/>
+      <w:r>
+        <w:t>push</w:t>
+      </w:r>
+      <w:proofErr w:type="spellEnd"/>
+      <w:r>
+        <w:t xml:space="preserve"> switch, protože jeho piny se akorát vešly do </w:t>
+      </w:r>
+      <w:proofErr w:type="spellStart"/>
       <w:r>
         <w:lastRenderedPageBreak/>
-        <w:t>prototypovací destičky, pomocí které jsem všechno propojoval. Tato verze</w:t>
+        <w:t>prototypovací</w:t>
+      </w:r>
+      <w:proofErr w:type="spellEnd"/>
+      <w:r>
+        <w:t xml:space="preserve"> destičky, pomocí které jsem všechno propojoval. Tato verze</w:t>
       </w:r>
       <w:r>
         <w:t xml:space="preserve"> už využívala i malý jednobarevný displej s rozlišením 128x32 pixelů a úhlopříčkou 0.91 palce, připojený pomocí protokolu I</w:t>
@@ -3528,7 +3559,15 @@
       </w:r>
       <w:r>
         <w:br/>
-        <w:t>Objednal jsem si tedy kompatibilní čtečku micro SD karet a pár malých repráčků, abych mohl naimplementovat i přehrávání nějaké znělky při zapnutí počítače. Zde jsem ale narazil na další problém:</w:t>
+        <w:t xml:space="preserve">Objednal jsem si tedy kompatibilní čtečku </w:t>
+      </w:r>
+      <w:proofErr w:type="spellStart"/>
+      <w:r>
+        <w:t>micro</w:t>
+      </w:r>
+      <w:proofErr w:type="spellEnd"/>
+      <w:r>
+        <w:t xml:space="preserve"> SD karet a pár malých repráčků, abych mohl naimplementovat i přehrávání nějaké znělky při zapnutí počítače. Zde jsem ale narazil na další problém:</w:t>
       </w:r>
       <w:r>
         <w:t xml:space="preserve"> g</w:t>
@@ -3556,7 +3595,15 @@
     </w:p>
     <w:p>
       <w:r>
-        <w:t xml:space="preserve">To ale nevadí, protože se mi podařilo propojit ty dvě Arduina tak, aby Uno ovládalo displej a při stisku tlačítka spustilo počítač, a Nano aby jen četlo audiosoubory z SD </w:t>
+        <w:t xml:space="preserve">To ale nevadí, protože se mi podařilo propojit ty dvě Arduina tak, aby Uno ovládalo displej a při stisku tlačítka spustilo počítač, a Nano aby jen četlo </w:t>
+      </w:r>
+      <w:proofErr w:type="spellStart"/>
+      <w:r>
+        <w:t>audiosoubory</w:t>
+      </w:r>
+      <w:proofErr w:type="spellEnd"/>
+      <w:r>
+        <w:t xml:space="preserve"> z SD </w:t>
       </w:r>
       <w:r>
         <w:lastRenderedPageBreak/>
@@ -4989,7 +5036,61 @@
         <w:t>Fikanější způsob je</w:t>
       </w:r>
       <w:r>
-        <w:t>, nějakým způsobem uložit do Arduina heslo a po úspěšném ověření uživatele předat heslo počítači jako keyboard input. Arduino by se tím dalo použít třeba pro dešifrování disků pomocí BitLockeru nebo pro přihlášení do uživatelského účtu v OS. Tohle je přístup, který jsem si vybral.</w:t>
+        <w:t xml:space="preserve">, nějakým způsobem uložit do Arduina heslo a po úspěšném ověření uživatele předat heslo počítači jako </w:t>
+      </w:r>
+      <w:proofErr w:type="spellStart"/>
+      <w:r>
+        <w:t>keyboard</w:t>
+      </w:r>
+      <w:proofErr w:type="spellEnd"/>
+      <w:r>
+        <w:t xml:space="preserve"> input. Arduino by se tím dalo použít třeba pro dešifrování disků pomocí BitLockeru nebo pro přihlášení do uživatelského účtu v OS.</w:t>
+      </w:r>
+    </w:p>
+    <w:p>
+      <w:r>
+        <w:lastRenderedPageBreak/>
+        <w:t xml:space="preserve">Přestože tohle řešení neochrání přihlašovací údaje proti </w:t>
+      </w:r>
+      <w:proofErr w:type="spellStart"/>
+      <w:r>
+        <w:t>keyloggerům</w:t>
+      </w:r>
+      <w:proofErr w:type="spellEnd"/>
+      <w:r>
+        <w:t xml:space="preserve">, čili programům, které monitorují veškeré uživatelské vstupy a zpřístupňují je nepovolaným osobám, přišlo mi tohle řešení jako jedno z nejlepších. Proti </w:t>
+      </w:r>
+      <w:proofErr w:type="spellStart"/>
+      <w:r>
+        <w:t>keyloggerům</w:t>
+      </w:r>
+      <w:proofErr w:type="spellEnd"/>
+      <w:r>
+        <w:t xml:space="preserve"> se, stejně jako proti jakémukoliv jinému malwaru, dá chránit</w:t>
+      </w:r>
+      <w:r>
+        <w:t xml:space="preserve"> jednoduše použitím ant</w:t>
+      </w:r>
+      <w:r>
+        <w:t>ivirového</w:t>
+      </w:r>
+      <w:r>
+        <w:t xml:space="preserve"> </w:t>
+      </w:r>
+      <w:r>
+        <w:t>programu</w:t>
+      </w:r>
+      <w:r>
+        <w:t>.</w:t>
+      </w:r>
+      <w:r>
+        <w:t xml:space="preserve"> Tohle je</w:t>
+      </w:r>
+      <w:r>
+        <w:t xml:space="preserve"> tedy</w:t>
+      </w:r>
+      <w:r>
+        <w:t xml:space="preserve"> přístup, který jsem si vybral.</w:t>
       </w:r>
     </w:p>
     <w:p>
@@ -4998,7 +5099,6 @@
       </w:pPr>
       <w:bookmarkStart w:id="11" w:name="_Toc118229312"/>
       <w:r>
-        <w:lastRenderedPageBreak/>
         <w:t>Ukazatel času nebo dnešního data</w:t>
       </w:r>
       <w:bookmarkEnd w:id="11"/>
@@ -5074,7 +5174,7 @@
         <mc:AlternateContent>
           <mc:Choice Requires="wps">
             <w:drawing>
-              <wp:anchor distT="0" distB="0" distL="114300" distR="114300" simplePos="0" relativeHeight="251687936" behindDoc="0" locked="0" layoutInCell="1" allowOverlap="1" wp14:anchorId="309F5707" wp14:editId="4032E8AB">
+              <wp:anchor distT="0" distB="0" distL="114300" distR="114300" simplePos="0" relativeHeight="251687936" behindDoc="0" locked="0" layoutInCell="1" allowOverlap="1" wp14:anchorId="309F5707" wp14:editId="2D3E9C7E">
                 <wp:simplePos x="0" y="0"/>
                 <wp:positionH relativeFrom="column">
                   <wp:posOffset>3279140</wp:posOffset>
@@ -5147,8 +5247,21 @@
                               <w:fldChar w:fldCharType="end"/>
                             </w:r>
                             <w:r>
-                              <w:t xml:space="preserve"> Znázornění integer overflow</w:t>
+                              <w:t xml:space="preserve"> Znázornění </w:t>
                             </w:r>
+                            <w:proofErr w:type="spellStart"/>
+                            <w:r>
+                              <w:t>integer</w:t>
+                            </w:r>
+                            <w:proofErr w:type="spellEnd"/>
+                            <w:r>
+                              <w:t xml:space="preserve"> </w:t>
+                            </w:r>
+                            <w:proofErr w:type="spellStart"/>
+                            <w:r>
+                              <w:t>overflow</w:t>
+                            </w:r>
+                            <w:proofErr w:type="spellEnd"/>
                           </w:p>
                         </w:txbxContent>
                       </wps:txbx>
@@ -5211,8 +5324,21 @@
                         <w:fldChar w:fldCharType="end"/>
                       </w:r>
                       <w:r>
-                        <w:t xml:space="preserve"> Znázornění integer overflow</w:t>
+                        <w:t xml:space="preserve"> Znázornění </w:t>
                       </w:r>
+                      <w:proofErr w:type="spellStart"/>
+                      <w:r>
+                        <w:t>integer</w:t>
+                      </w:r>
+                      <w:proofErr w:type="spellEnd"/>
+                      <w:r>
+                        <w:t xml:space="preserve"> </w:t>
+                      </w:r>
+                      <w:proofErr w:type="spellStart"/>
+                      <w:r>
+                        <w:t>overflow</w:t>
+                      </w:r>
+                      <w:proofErr w:type="spellEnd"/>
                     </w:p>
                   </w:txbxContent>
                 </v:textbox>
@@ -5227,7 +5353,7 @@
           <w:noProof/>
         </w:rPr>
         <w:drawing>
-          <wp:anchor distT="0" distB="0" distL="114300" distR="114300" simplePos="0" relativeHeight="251685888" behindDoc="1" locked="0" layoutInCell="1" allowOverlap="1" wp14:anchorId="72912925" wp14:editId="74FE1F40">
+          <wp:anchor distT="0" distB="0" distL="114300" distR="114300" simplePos="0" relativeHeight="251685888" behindDoc="1" locked="0" layoutInCell="1" allowOverlap="1" wp14:anchorId="72912925" wp14:editId="1110A711">
             <wp:simplePos x="0" y="0"/>
             <wp:positionH relativeFrom="column">
               <wp:posOffset>3278505</wp:posOffset>
@@ -5287,7 +5413,27 @@
         <w:t xml:space="preserve">Druhý problém je, že </w:t>
       </w:r>
       <w:r>
-        <w:t xml:space="preserve">Arduino má velmi jednoduchý procesor a nedokáže správně pracovat s velkými čísly. Po zhruba 50 dnech mu dojde místo na počítání doby od zapnutí a jemu nezbyde nic jiného, než začít počítat zase od nuly. Tomuhle se říká integer overflow. Naštěstí to není zas tak velký problém, protože se Arduino restartuje pokaždé, když se na něj pokusí Pythonový script připojit. To znamená, že datum a čas budou relativně přesné po 50 dní </w:t>
+        <w:t xml:space="preserve">Arduino má velmi jednoduchý procesor a nedokáže správně pracovat s velkými čísly. Po zhruba 50 dnech mu dojde místo na počítání doby od zapnutí a jemu nezbyde nic jiného, než začít počítat zase od nuly. Tomuhle se říká </w:t>
+      </w:r>
+      <w:proofErr w:type="spellStart"/>
+      <w:r>
+        <w:t>integer</w:t>
+      </w:r>
+      <w:proofErr w:type="spellEnd"/>
+      <w:r>
+        <w:t xml:space="preserve"> </w:t>
+      </w:r>
+      <w:proofErr w:type="spellStart"/>
+      <w:r>
+        <w:t>overflow</w:t>
+      </w:r>
+      <w:proofErr w:type="spellEnd"/>
+      <w:r>
+        <w:t xml:space="preserve">. Naštěstí to není zas tak velký problém, protože se Arduino restartuje pokaždé, když se na něj </w:t>
+      </w:r>
+      <w:r>
+        <w:lastRenderedPageBreak/>
+        <w:t xml:space="preserve">pokusí Pythonový script připojit. To znamená, že datum a čas budou relativně přesné po 50 dní </w:t>
       </w:r>
       <w:r>
         <w:t>od posledního zapnutí počítače.</w:t>
@@ -5299,9 +5445,14 @@
       </w:pPr>
       <w:bookmarkStart w:id="12" w:name="_Toc118229313"/>
       <w:r>
-        <w:t>Prezentovatelné šasí</w:t>
+        <w:t xml:space="preserve">Prezentovatelné </w:t>
+      </w:r>
+      <w:proofErr w:type="spellStart"/>
+      <w:r>
+        <w:t>šasí</w:t>
       </w:r>
       <w:bookmarkEnd w:id="12"/>
+      <w:proofErr w:type="spellEnd"/>
     </w:p>
     <w:p>
       <w:r>
@@ -5311,7 +5462,6 @@
         <w:rPr>
           <w:noProof/>
         </w:rPr>
-        <w:lastRenderedPageBreak/>
         <mc:AlternateContent>
           <mc:Choice Requires="wps">
             <w:drawing>
@@ -5377,8 +5527,21 @@
                             <w:r>
                               <w:t xml:space="preserve"> </w:t>
                             </w:r>
+                            <w:proofErr w:type="spellStart"/>
                             <w:r>
-                              <w:t>Concept art šasí vytištěného 3D tiskárnou, září 2022</w:t>
+                              <w:t>Concept</w:t>
+                            </w:r>
+                            <w:proofErr w:type="spellEnd"/>
+                            <w:r>
+                              <w:t xml:space="preserve"> art </w:t>
+                            </w:r>
+                            <w:proofErr w:type="spellStart"/>
+                            <w:r>
+                              <w:t>šasí</w:t>
+                            </w:r>
+                            <w:proofErr w:type="spellEnd"/>
+                            <w:r>
+                              <w:t xml:space="preserve"> vytištěného 3D tiskárnou, září 2022</w:t>
                             </w:r>
                           </w:p>
                         </w:txbxContent>
@@ -5428,8 +5591,21 @@
                       <w:r>
                         <w:t xml:space="preserve"> </w:t>
                       </w:r>
+                      <w:proofErr w:type="spellStart"/>
                       <w:r>
-                        <w:t>Concept art šasí vytištěného 3D tiskárnou, září 2022</w:t>
+                        <w:t>Concept</w:t>
+                      </w:r>
+                      <w:proofErr w:type="spellEnd"/>
+                      <w:r>
+                        <w:t xml:space="preserve"> art </w:t>
+                      </w:r>
+                      <w:proofErr w:type="spellStart"/>
+                      <w:r>
+                        <w:t>šasí</w:t>
+                      </w:r>
+                      <w:proofErr w:type="spellEnd"/>
+                      <w:r>
+                        <w:t xml:space="preserve"> vytištěného 3D tiskárnou, září 2022</w:t>
                       </w:r>
                     </w:p>
                   </w:txbxContent>
@@ -5532,7 +5708,15 @@
         <w:t xml:space="preserve"> Na tohle by se byla hodila</w:t>
       </w:r>
       <w:r>
-        <w:t xml:space="preserve"> i praxe u Prusa Research, která ale nakonec nevyšla</w:t>
+        <w:t xml:space="preserve"> i praxe u Prusa </w:t>
+      </w:r>
+      <w:proofErr w:type="spellStart"/>
+      <w:r>
+        <w:t>Research</w:t>
+      </w:r>
+      <w:proofErr w:type="spellEnd"/>
+      <w:r>
+        <w:t>, která ale nakonec nevyšla</w:t>
       </w:r>
       <w:r>
         <w:t xml:space="preserve"> z kapacitních důvodů poskytovatele</w:t>
@@ -5541,6 +5725,407 @@
         <w:t>.</w:t>
       </w:r>
     </w:p>
+    <w:p>
+      <w:pPr>
+        <w:spacing w:before="0" w:after="0" w:line="276" w:lineRule="auto"/>
+        <w:jc w:val="left"/>
+      </w:pPr>
+      <w:r>
+        <w:br w:type="page"/>
+      </w:r>
+    </w:p>
+    <w:p>
+      <w:pPr>
+        <w:pStyle w:val="Heading1"/>
+      </w:pPr>
+      <w:r>
+        <w:lastRenderedPageBreak/>
+        <w:t>Průběh práce</w:t>
+      </w:r>
+    </w:p>
+    <w:p>
+      <w:r>
+        <w:t xml:space="preserve">Hned jak jsem dostal nápad na toto téma maturitní práce, ještě předtím než jsem věděl kdo mi bude dělat </w:t>
+      </w:r>
+      <w:r>
+        <w:t>vedoucího, nebo jestli mi téma vůbec bude přijato, začal jsem pracovat na komunikaci mezi Arduinem a počítačem.</w:t>
+      </w:r>
+    </w:p>
+    <w:p>
+      <w:r>
+        <w:t>Protože byla komunikace potřeba víceméně jen kvůli získávání dat o času, které pak hlavní Arduino označí na displeji, nedávalo by smysl, aby komunikovalo jakékoliv jiné Arduino, než to, ke kterému je připojen displej.</w:t>
+      </w:r>
+    </w:p>
+    <w:p>
+      <w:pPr>
+        <w:pStyle w:val="Heading2"/>
+      </w:pPr>
+      <w:r>
+        <w:t>Začátek zabezpečování</w:t>
+      </w:r>
+    </w:p>
+    <w:p>
+      <w:r>
+        <w:rPr>
+          <w:noProof/>
+        </w:rPr>
+        <w:drawing>
+          <wp:anchor distT="0" distB="0" distL="114300" distR="114300" simplePos="0" relativeHeight="251697152" behindDoc="1" locked="0" layoutInCell="1" allowOverlap="1" wp14:anchorId="21758B07" wp14:editId="09B7A88F">
+            <wp:simplePos x="0" y="0"/>
+            <wp:positionH relativeFrom="column">
+              <wp:posOffset>2539365</wp:posOffset>
+            </wp:positionH>
+            <wp:positionV relativeFrom="paragraph">
+              <wp:posOffset>1072515</wp:posOffset>
+            </wp:positionV>
+            <wp:extent cx="3296920" cy="2458720"/>
+            <wp:effectExtent l="0" t="0" r="0" b="0"/>
+            <wp:wrapThrough wrapText="bothSides">
+              <wp:wrapPolygon edited="0">
+                <wp:start x="0" y="0"/>
+                <wp:lineTo x="0" y="21421"/>
+                <wp:lineTo x="21467" y="21421"/>
+                <wp:lineTo x="21467" y="0"/>
+                <wp:lineTo x="0" y="0"/>
+              </wp:wrapPolygon>
+            </wp:wrapThrough>
+            <wp:docPr id="16" name="Picture 16"/>
+            <wp:cNvGraphicFramePr>
+              <a:graphicFrameLocks xmlns:a="http://schemas.openxmlformats.org/drawingml/2006/main" noChangeAspect="1"/>
+            </wp:cNvGraphicFramePr>
+            <a:graphic xmlns:a="http://schemas.openxmlformats.org/drawingml/2006/main">
+              <a:graphicData uri="http://schemas.openxmlformats.org/drawingml/2006/picture">
+                <pic:pic xmlns:pic="http://schemas.openxmlformats.org/drawingml/2006/picture">
+                  <pic:nvPicPr>
+                    <pic:cNvPr id="0" name="Picture 1"/>
+                    <pic:cNvPicPr>
+                      <a:picLocks noChangeAspect="1" noChangeArrowheads="1"/>
+                    </pic:cNvPicPr>
+                  </pic:nvPicPr>
+                  <pic:blipFill>
+                    <a:blip r:embed="rId21" cstate="print">
+                      <a:extLst>
+                        <a:ext uri="{28A0092B-C50C-407E-A947-70E740481C1C}">
+                          <a14:useLocalDpi xmlns:a14="http://schemas.microsoft.com/office/drawing/2010/main" val="0"/>
+                        </a:ext>
+                      </a:extLst>
+                    </a:blip>
+                    <a:srcRect/>
+                    <a:stretch>
+                      <a:fillRect/>
+                    </a:stretch>
+                  </pic:blipFill>
+                  <pic:spPr bwMode="auto">
+                    <a:xfrm>
+                      <a:off x="0" y="0"/>
+                      <a:ext cx="3296920" cy="2458720"/>
+                    </a:xfrm>
+                    <a:prstGeom prst="rect">
+                      <a:avLst/>
+                    </a:prstGeom>
+                    <a:noFill/>
+                    <a:ln>
+                      <a:noFill/>
+                    </a:ln>
+                  </pic:spPr>
+                </pic:pic>
+              </a:graphicData>
+            </a:graphic>
+            <wp14:sizeRelH relativeFrom="margin">
+              <wp14:pctWidth>0</wp14:pctWidth>
+            </wp14:sizeRelH>
+            <wp14:sizeRelV relativeFrom="margin">
+              <wp14:pctHeight>0</wp14:pctHeight>
+            </wp14:sizeRelV>
+          </wp:anchor>
+        </w:drawing>
+      </w:r>
+      <w:r>
+        <w:t>Po nějaké době jsem se rozhodl, že Arduino</w:t>
+      </w:r>
+      <w:r>
+        <w:t>, které bude posílat heslo do počítače, nebude ukládat heslo v </w:t>
+      </w:r>
+      <w:proofErr w:type="spellStart"/>
+      <w:r>
+        <w:t>plaintextu</w:t>
+      </w:r>
+      <w:proofErr w:type="spellEnd"/>
+      <w:r>
+        <w:t>, ani v jednoduše dešifrovatelném formátu, aby bylo těžší jej prolomit. Rozhodl jsem se použít čtečku čipových karet a to heslo uložit tam, v zašifrované podobě.</w:t>
+      </w:r>
+    </w:p>
+    <w:p>
+      <w:r>
+        <w:rPr>
+          <w:noProof/>
+        </w:rPr>
+        <mc:AlternateContent>
+          <mc:Choice Requires="wps">
+            <w:drawing>
+              <wp:anchor distT="0" distB="0" distL="114300" distR="114300" simplePos="0" relativeHeight="251699200" behindDoc="0" locked="0" layoutInCell="1" allowOverlap="1" wp14:anchorId="1253A321" wp14:editId="6DAA4533">
+                <wp:simplePos x="0" y="0"/>
+                <wp:positionH relativeFrom="column">
+                  <wp:posOffset>2539365</wp:posOffset>
+                </wp:positionH>
+                <wp:positionV relativeFrom="paragraph">
+                  <wp:posOffset>2459355</wp:posOffset>
+                </wp:positionV>
+                <wp:extent cx="3296920" cy="142875"/>
+                <wp:effectExtent l="0" t="0" r="0" b="9525"/>
+                <wp:wrapThrough wrapText="bothSides">
+                  <wp:wrapPolygon edited="0">
+                    <wp:start x="0" y="0"/>
+                    <wp:lineTo x="0" y="20160"/>
+                    <wp:lineTo x="21467" y="20160"/>
+                    <wp:lineTo x="21467" y="0"/>
+                    <wp:lineTo x="0" y="0"/>
+                  </wp:wrapPolygon>
+                </wp:wrapThrough>
+                <wp:docPr id="19" name="Text Box 19"/>
+                <wp:cNvGraphicFramePr/>
+                <a:graphic xmlns:a="http://schemas.openxmlformats.org/drawingml/2006/main">
+                  <a:graphicData uri="http://schemas.microsoft.com/office/word/2010/wordprocessingShape">
+                    <wps:wsp>
+                      <wps:cNvSpPr txBox="1"/>
+                      <wps:spPr>
+                        <a:xfrm>
+                          <a:off x="0" y="0"/>
+                          <a:ext cx="3296920" cy="142875"/>
+                        </a:xfrm>
+                        <a:prstGeom prst="rect">
+                          <a:avLst/>
+                        </a:prstGeom>
+                        <a:solidFill>
+                          <a:prstClr val="white"/>
+                        </a:solidFill>
+                        <a:ln>
+                          <a:noFill/>
+                        </a:ln>
+                      </wps:spPr>
+                      <wps:txbx>
+                        <w:txbxContent>
+                          <w:p>
+                            <w:pPr>
+                              <w:pStyle w:val="Caption"/>
+                              <w:rPr>
+                                <w:noProof/>
+                                <w:sz w:val="24"/>
+                              </w:rPr>
+                            </w:pPr>
+                            <w:r>
+                              <w:rPr>
+                                <w:noProof/>
+                              </w:rPr>
+                              <w:fldChar w:fldCharType="begin"/>
+                            </w:r>
+                            <w:r>
+                              <w:rPr>
+                                <w:noProof/>
+                              </w:rPr>
+                              <w:instrText xml:space="preserve"> SEQ Obrázek \* ARABIC </w:instrText>
+                            </w:r>
+                            <w:r>
+                              <w:rPr>
+                                <w:noProof/>
+                              </w:rPr>
+                              <w:fldChar w:fldCharType="separate"/>
+                            </w:r>
+                            <w:r>
+                              <w:rPr>
+                                <w:noProof/>
+                              </w:rPr>
+                              <w:t>12</w:t>
+                            </w:r>
+                            <w:r>
+                              <w:rPr>
+                                <w:noProof/>
+                              </w:rPr>
+                              <w:fldChar w:fldCharType="end"/>
+                            </w:r>
+                            <w:r>
+                              <w:t xml:space="preserve"> Schéma připojení čtečky RFID čipů k Arduinu</w:t>
+                            </w:r>
+                          </w:p>
+                        </w:txbxContent>
+                      </wps:txbx>
+                      <wps:bodyPr rot="0" spcFirstLastPara="0" vertOverflow="overflow" horzOverflow="overflow" vert="horz" wrap="square" lIns="0" tIns="0" rIns="0" bIns="0" numCol="1" spcCol="0" rtlCol="0" fromWordArt="0" anchor="t" anchorCtr="0" forceAA="0" compatLnSpc="1">
+                        <a:prstTxWarp prst="textNoShape">
+                          <a:avLst/>
+                        </a:prstTxWarp>
+                        <a:noAutofit/>
+                      </wps:bodyPr>
+                    </wps:wsp>
+                  </a:graphicData>
+                </a:graphic>
+                <wp14:sizeRelV relativeFrom="margin">
+                  <wp14:pctHeight>0</wp14:pctHeight>
+                </wp14:sizeRelV>
+              </wp:anchor>
+            </w:drawing>
+          </mc:Choice>
+          <mc:Fallback>
+            <w:pict>
+              <v:shape w14:anchorId="1253A321" id="Text Box 19" o:spid="_x0000_s1037" type="#_x0000_t202" style="position:absolute;left:0;text-align:left;margin-left:199.95pt;margin-top:193.65pt;width:259.6pt;height:11.25pt;z-index:251699200;visibility:visible;mso-wrap-style:square;mso-height-percent:0;mso-wrap-distance-left:9pt;mso-wrap-distance-top:0;mso-wrap-distance-right:9pt;mso-wrap-distance-bottom:0;mso-position-horizontal:absolute;mso-position-horizontal-relative:text;mso-position-vertical:absolute;mso-position-vertical-relative:text;mso-height-percent:0;mso-height-relative:margin;v-text-anchor:top" o:gfxdata="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" stroked="f">
+                <v:textbox inset="0,0,0,0">
+                  <w:txbxContent>
+                    <w:p>
+                      <w:pPr>
+                        <w:pStyle w:val="Caption"/>
+                        <w:rPr>
+                          <w:noProof/>
+                          <w:sz w:val="24"/>
+                        </w:rPr>
+                      </w:pPr>
+                      <w:r>
+                        <w:rPr>
+                          <w:noProof/>
+                        </w:rPr>
+                        <w:fldChar w:fldCharType="begin"/>
+                      </w:r>
+                      <w:r>
+                        <w:rPr>
+                          <w:noProof/>
+                        </w:rPr>
+                        <w:instrText xml:space="preserve"> SEQ Obrázek \* ARABIC </w:instrText>
+                      </w:r>
+                      <w:r>
+                        <w:rPr>
+                          <w:noProof/>
+                        </w:rPr>
+                        <w:fldChar w:fldCharType="separate"/>
+                      </w:r>
+                      <w:r>
+                        <w:rPr>
+                          <w:noProof/>
+                        </w:rPr>
+                        <w:t>12</w:t>
+                      </w:r>
+                      <w:r>
+                        <w:rPr>
+                          <w:noProof/>
+                        </w:rPr>
+                        <w:fldChar w:fldCharType="end"/>
+                      </w:r>
+                      <w:r>
+                        <w:t xml:space="preserve"> Schéma připojení čtečky RFID čipů k Arduinu</w:t>
+                      </w:r>
+                    </w:p>
+                  </w:txbxContent>
+                </v:textbox>
+                <w10:wrap type="through"/>
+              </v:shape>
+            </w:pict>
+          </mc:Fallback>
+        </mc:AlternateContent>
+      </w:r>
+      <w:r>
+        <w:t>Mělo to ale jeden háček.</w:t>
+      </w:r>
+      <w:r>
+        <w:t xml:space="preserve"> Čtečka čipových karet se k Arduinu připojuje k pinům D5, D10, D11, D12 a D13. </w:t>
+      </w:r>
+      <w:r>
+        <w:t xml:space="preserve">Tři z těchto pinů </w:t>
+      </w:r>
+      <w:r>
+        <w:t>ale byly už na audio</w:t>
+      </w:r>
+      <w:r>
+        <w:t xml:space="preserve"> modulu použity ke komunikaci se čtečkou </w:t>
+      </w:r>
+      <w:proofErr w:type="spellStart"/>
+      <w:r>
+        <w:t>micro</w:t>
+      </w:r>
+      <w:proofErr w:type="spellEnd"/>
+      <w:r>
+        <w:t xml:space="preserve"> SD karet, a displejové Arduino potřebovalo komunikovat s počítačem pomocí sériové komunikace, aby získalo aktuální datum a čas.</w:t>
+      </w:r>
+      <w:r>
+        <w:t xml:space="preserve"> </w:t>
+      </w:r>
+      <w:r>
+        <w:t>Tou dobou jsem jako displejové Arduino používal moje jediné Uno, ale Uno se</w:t>
+      </w:r>
+      <w:r>
+        <w:t>,</w:t>
+      </w:r>
+      <w:r>
+        <w:t xml:space="preserve"> jako jediný z modelů, které vlastním, dá přeprogramovat tak, aby se tvářilo jako klávesnice</w:t>
+      </w:r>
+      <w:r>
+        <w:t xml:space="preserve"> podle</w:t>
+      </w:r>
+      <w:r>
+        <w:t xml:space="preserve"> standardu HID (</w:t>
+      </w:r>
+      <w:proofErr w:type="spellStart"/>
+      <w:r>
+        <w:t>Human</w:t>
+      </w:r>
+      <w:proofErr w:type="spellEnd"/>
+      <w:r>
+        <w:t xml:space="preserve"> Interface </w:t>
+      </w:r>
+      <w:proofErr w:type="spellStart"/>
+      <w:r>
+        <w:t>Device</w:t>
+      </w:r>
+      <w:proofErr w:type="spellEnd"/>
+      <w:r>
+        <w:t>).</w:t>
+      </w:r>
+    </w:p>
+    <w:p>
+      <w:pPr>
+        <w:rPr>
+          <w:noProof/>
+        </w:rPr>
+      </w:pPr>
+      <w:r>
+        <w:t xml:space="preserve">Tento problém ale nebyl neřešitelný. Stačilo to Uno nahradit dalším </w:t>
+      </w:r>
+      <w:proofErr w:type="spellStart"/>
+      <w:r>
+        <w:t>Nanem</w:t>
+      </w:r>
+      <w:proofErr w:type="spellEnd"/>
+      <w:r>
+        <w:t xml:space="preserve">, a k tomu, teď už volnému, </w:t>
+      </w:r>
+      <w:proofErr w:type="spellStart"/>
+      <w:r>
+        <w:t>Unu</w:t>
+      </w:r>
+      <w:proofErr w:type="spellEnd"/>
+      <w:r>
+        <w:t xml:space="preserve"> připojit čtečku čipů, a nahrát na něj klávesnicový firmware.</w:t>
+      </w:r>
+      <w:r>
+        <w:rPr>
+          <w:noProof/>
+        </w:rPr>
+        <w:t xml:space="preserve"> </w:t>
+      </w:r>
+      <w:r>
+        <w:rPr>
+          <w:noProof/>
+        </w:rPr>
+        <w:t>Alespoň to jsem si myslel, že to vyřeší.</w:t>
+      </w:r>
+    </w:p>
+    <w:p>
+      <w:pPr>
+        <w:pStyle w:val="Heading2"/>
+      </w:pPr>
+      <w:r>
+        <w:lastRenderedPageBreak/>
+        <w:t>Problémy s upraveným firmwarem Una</w:t>
+      </w:r>
+    </w:p>
+    <w:p/>
+    <w:p/>
     <w:p/>
     <w:p/>
     <w:p/>
@@ -5586,7 +6171,15 @@
         <w:ind w:left="425" w:hanging="425"/>
       </w:pPr>
       <w:r>
-        <w:t>Abstrakt, Abstract, Klíčová slova (nečísluje se, ale započítává se do číslování stran)</w:t>
+        <w:t xml:space="preserve">Abstrakt, </w:t>
+      </w:r>
+      <w:proofErr w:type="spellStart"/>
+      <w:r>
+        <w:t>Abstract</w:t>
+      </w:r>
+      <w:proofErr w:type="spellEnd"/>
+      <w:r>
+        <w:t>, Klíčová slova (nečísluje se, ale započítává se do číslování stran)</w:t>
       </w:r>
     </w:p>
     <w:p>
@@ -5711,7 +6304,15 @@
       <w:bookmarkStart w:id="17" w:name="_Toc118229316"/>
       <w:bookmarkEnd w:id="16"/>
       <w:r>
-        <w:t>Abstrakt, Abstract, Klíčová slova</w:t>
+        <w:t xml:space="preserve">Abstrakt, </w:t>
+      </w:r>
+      <w:proofErr w:type="spellStart"/>
+      <w:r>
+        <w:t>Abstract</w:t>
+      </w:r>
+      <w:proofErr w:type="spellEnd"/>
+      <w:r>
+        <w:t>, Klíčová slova</w:t>
       </w:r>
       <w:bookmarkEnd w:id="17"/>
     </w:p>
@@ -5883,7 +6484,15 @@
     </w:p>
     <w:p>
       <w:r>
-        <w:t>Seznam použité literatury a zdrojů informací je zařazen na konci práce. Je rozdělen na dvě části. Na seznam použitých literárních publikací (knihy,časopisy a podobně) a na jiné zdroje informací (internet, CD média a podobně). Uvádíme údaje zpravidla v tomto sledu:</w:t>
+        <w:t>Seznam použité literatury a zdrojů informací je zařazen na konci práce. Je rozdělen na dvě části. Na seznam použitých literárních publikací (</w:t>
+      </w:r>
+      <w:proofErr w:type="spellStart"/>
+      <w:r>
+        <w:t>knihy,časopisy</w:t>
+      </w:r>
+      <w:proofErr w:type="spellEnd"/>
+      <w:r>
+        <w:t xml:space="preserve"> a podobně) a na jiné zdroje informací (internet, CD média a podobně). Uvádíme údaje zpravidla v tomto sledu:</w:t>
       </w:r>
     </w:p>
     <w:p/>
@@ -5971,8 +6580,13 @@
       </w:r>
     </w:p>
     <w:p>
-      <w:r>
-        <w:t>NOVÁKOVÁ  Jana. Formální úprava diplomové práce. 1. vyd., dotisk. Ostrava : Ostravská Univerzita,1998. ISBN 80-7042-141-X.</w:t>
+      <w:proofErr w:type="gramStart"/>
+      <w:r>
+        <w:t>NOVÁKOVÁ  Jana</w:t>
+      </w:r>
+      <w:proofErr w:type="gramEnd"/>
+      <w:r>
+        <w:t>. Formální úprava diplomové práce. 1. vyd., dotisk. Ostrava : Ostravská Univerzita,1998. ISBN 80-7042-141-X.</w:t>
       </w:r>
     </w:p>
     <w:p/>
@@ -5985,7 +6599,7 @@
       <w:r>
         <w:t xml:space="preserve">WESTCOM. O nás. Webnode.cz [online]. ©2008-2011 [cit. 2011-04-26]. Dostupné z: </w:t>
       </w:r>
-      <w:hyperlink r:id="rId21">
+      <w:hyperlink r:id="rId22">
         <w:r>
           <w:rPr>
             <w:color w:val="1155CC"/>
@@ -6230,8 +6844,21 @@
       <w:bookmarkStart w:id="34" w:name="_ciksxnhr1pyi" w:colFirst="0" w:colLast="0"/>
       <w:bookmarkStart w:id="35" w:name="_Toc118229325"/>
       <w:bookmarkEnd w:id="34"/>
-      <w:r>
-        <w:t>PowerPointová prezentace (či google prezentace)</w:t>
+      <w:proofErr w:type="spellStart"/>
+      <w:r>
+        <w:t>PowerPointová</w:t>
+      </w:r>
+      <w:proofErr w:type="spellEnd"/>
+      <w:r>
+        <w:t xml:space="preserve"> prezentace (či </w:t>
+      </w:r>
+      <w:proofErr w:type="spellStart"/>
+      <w:r>
+        <w:t>google</w:t>
+      </w:r>
+      <w:proofErr w:type="spellEnd"/>
+      <w:r>
+        <w:t xml:space="preserve"> prezentace)</w:t>
       </w:r>
       <w:bookmarkEnd w:id="35"/>
     </w:p>
@@ -6242,17 +6869,43 @@
     </w:p>
     <w:p>
       <w:r>
-        <w:t>10 slides – odborný text, grafy, tabulky a fotografie</w:t>
-      </w:r>
-    </w:p>
-    <w:p>
-      <w:r>
-        <w:t xml:space="preserve">2  slides – iniciály (jméno, školní rok, škola, obor) a úvod nebo závěr práce. </w:t>
-      </w:r>
-    </w:p>
-    <w:p>
-      <w:r>
-        <w:t>Student přinese k maturitní zkoušce na obhajobu danou prezentaci na nosiči flash a zároveň ji odevzdá vedoucímu práce v elektronické podobě 14 dní před termínem obhajoby maturitní práce.</w:t>
+        <w:t xml:space="preserve">10 </w:t>
+      </w:r>
+      <w:proofErr w:type="spellStart"/>
+      <w:r>
+        <w:t>slides</w:t>
+      </w:r>
+      <w:proofErr w:type="spellEnd"/>
+      <w:r>
+        <w:t xml:space="preserve"> – odborný text, grafy, tabulky a fotografie</w:t>
+      </w:r>
+    </w:p>
+    <w:p>
+      <w:proofErr w:type="gramStart"/>
+      <w:r>
+        <w:t xml:space="preserve">2  </w:t>
+      </w:r>
+      <w:proofErr w:type="spellStart"/>
+      <w:r>
+        <w:t>slides</w:t>
+      </w:r>
+      <w:proofErr w:type="spellEnd"/>
+      <w:proofErr w:type="gramEnd"/>
+      <w:r>
+        <w:t xml:space="preserve"> – iniciály (jméno, školní rok, škola, obor) a úvod nebo závěr práce. </w:t>
+      </w:r>
+    </w:p>
+    <w:p>
+      <w:r>
+        <w:t xml:space="preserve">Student přinese k maturitní zkoušce na obhajobu danou prezentaci na nosiči </w:t>
+      </w:r>
+      <w:proofErr w:type="spellStart"/>
+      <w:r>
+        <w:t>flash</w:t>
+      </w:r>
+      <w:proofErr w:type="spellEnd"/>
+      <w:r>
+        <w:t xml:space="preserve"> a zároveň ji odevzdá vedoucímu práce v elektronické podobě 14 dní před termínem obhajoby maturitní práce.</w:t>
       </w:r>
     </w:p>
     <w:p>
@@ -6292,17 +6945,41 @@
     </w:p>
     <w:p>
       <w:r>
-        <w:t>Práce je odevzdávána ve dvou  výtiscích v  kroužkové vazbě. Originál je uložen v archivu školy. Druhý výtisk je uložen u vedoucího práce.</w:t>
-      </w:r>
-    </w:p>
-    <w:p>
-      <w:r>
-        <w:t>Termín odevzdání - do 24. 3. 2023  vedoucímu maturitní práce nebo na sekretariát školy.</w:t>
-      </w:r>
-    </w:p>
-    <w:p>
-      <w:r>
-        <w:t>Elektronická verze maturitní práce ve formátu pdf je zaslána na e-mail vedoucího práce či uložena do prostoru úložiště školy k tomuto účelu určenému. Zdrojové kódy či jiné důležité součásti praktické části maturitní práce jsou odevzdány v elektronické podobě do prostoru úložiště do 24. 3. 2023</w:t>
+        <w:t xml:space="preserve">Práce je odevzdávána ve </w:t>
+      </w:r>
+      <w:proofErr w:type="gramStart"/>
+      <w:r>
+        <w:t>dvou  výtiscích</w:t>
+      </w:r>
+      <w:proofErr w:type="gramEnd"/>
+      <w:r>
+        <w:t xml:space="preserve"> v  kroužkové vazbě. Originál je uložen v archivu školy. Druhý výtisk je uložen u vedoucího práce.</w:t>
+      </w:r>
+    </w:p>
+    <w:p>
+      <w:r>
+        <w:t xml:space="preserve">Termín odevzdání - do 24. 3. </w:t>
+      </w:r>
+      <w:proofErr w:type="gramStart"/>
+      <w:r>
+        <w:t>2023  vedoucímu</w:t>
+      </w:r>
+      <w:proofErr w:type="gramEnd"/>
+      <w:r>
+        <w:t xml:space="preserve"> maturitní práce nebo na sekretariát školy.</w:t>
+      </w:r>
+    </w:p>
+    <w:p>
+      <w:r>
+        <w:t xml:space="preserve">Elektronická verze maturitní práce ve formátu </w:t>
+      </w:r>
+      <w:proofErr w:type="spellStart"/>
+      <w:r>
+        <w:t>pdf</w:t>
+      </w:r>
+      <w:proofErr w:type="spellEnd"/>
+      <w:r>
+        <w:t xml:space="preserve"> je zaslána na e-mail vedoucího práce či uložena do prostoru úložiště školy k tomuto účelu určenému. Zdrojové kódy či jiné důležité součásti praktické části maturitní práce jsou odevzdány v elektronické podobě do prostoru úložiště do 24. 3. 2023</w:t>
       </w:r>
     </w:p>
     <w:p>
@@ -6320,7 +6997,15 @@
     <w:p/>
     <w:p>
       <w:r>
-        <w:t>Vypracoval: Ing. Bc. Jaroslav Solfronk a Ing. Pavla Cidlinská</w:t>
+        <w:t xml:space="preserve">Vypracoval: Ing. Bc. Jaroslav </w:t>
+      </w:r>
+      <w:proofErr w:type="spellStart"/>
+      <w:r>
+        <w:t>Solfronk</w:t>
+      </w:r>
+      <w:proofErr w:type="spellEnd"/>
+      <w:r>
+        <w:t xml:space="preserve"> a Ing. Pavla Cidlinská</w:t>
       </w:r>
     </w:p>
     <w:p/>
@@ -6338,7 +7023,7 @@
     <w:p/>
     <w:p/>
     <w:sectPr>
-      <w:footerReference w:type="default" r:id="rId22"/>
+      <w:footerReference w:type="default" r:id="rId23"/>
       <w:pgSz w:w="11909" w:h="16834"/>
       <w:pgMar w:top="1418" w:right="1418" w:bottom="1418" w:left="1701" w:header="0" w:footer="397" w:gutter="0"/>
       <w:cols w:space="708"/>
@@ -6505,8 +7190,25 @@
           <w:color w:val="212529"/>
           <w:shd w:val="clear" w:color="auto" w:fill="FFFFFF"/>
         </w:rPr>
-        <w:t>FALSTAD, Paul. PNP Transistor (Bipolar). </w:t>
-      </w:r>
+        <w:t>FALSTAD, Paul. PNP Transistor (</w:t>
+      </w:r>
+      <w:proofErr w:type="spellStart"/>
+      <w:r>
+        <w:rPr>
+          <w:color w:val="212529"/>
+          <w:shd w:val="clear" w:color="auto" w:fill="FFFFFF"/>
+        </w:rPr>
+        <w:t>Bipolar</w:t>
+      </w:r>
+      <w:proofErr w:type="spellEnd"/>
+      <w:r>
+        <w:rPr>
+          <w:color w:val="212529"/>
+          <w:shd w:val="clear" w:color="auto" w:fill="FFFFFF"/>
+        </w:rPr>
+        <w:t>). </w:t>
+      </w:r>
+      <w:proofErr w:type="spellStart"/>
       <w:r>
         <w:rPr>
           <w:i/>
@@ -6516,6 +7218,7 @@
         </w:rPr>
         <w:t>Falstad</w:t>
       </w:r>
+      <w:proofErr w:type="spellEnd"/>
       <w:r>
         <w:rPr>
           <w:color w:val="212529"/>
@@ -6539,12 +7242,85 @@
       <w:r>
         <w:t xml:space="preserve"> </w:t>
       </w:r>
+      <w:proofErr w:type="spellStart"/>
       <w:r>
         <w:rPr>
           <w:color w:val="212529"/>
           <w:shd w:val="clear" w:color="auto" w:fill="FFFFFF"/>
         </w:rPr>
-        <w:t xml:space="preserve">Why Do Calculators have a Headphone Jack?. </w:t>
+        <w:t>Why</w:t>
+      </w:r>
+      <w:proofErr w:type="spellEnd"/>
+      <w:r>
+        <w:rPr>
+          <w:color w:val="212529"/>
+          <w:shd w:val="clear" w:color="auto" w:fill="FFFFFF"/>
+        </w:rPr>
+        <w:t xml:space="preserve"> Do </w:t>
+      </w:r>
+      <w:proofErr w:type="spellStart"/>
+      <w:r>
+        <w:rPr>
+          <w:color w:val="212529"/>
+          <w:shd w:val="clear" w:color="auto" w:fill="FFFFFF"/>
+        </w:rPr>
+        <w:t>Calculators</w:t>
+      </w:r>
+      <w:proofErr w:type="spellEnd"/>
+      <w:r>
+        <w:rPr>
+          <w:color w:val="212529"/>
+          <w:shd w:val="clear" w:color="auto" w:fill="FFFFFF"/>
+        </w:rPr>
+        <w:t xml:space="preserve"> </w:t>
+      </w:r>
+      <w:proofErr w:type="spellStart"/>
+      <w:r>
+        <w:rPr>
+          <w:color w:val="212529"/>
+          <w:shd w:val="clear" w:color="auto" w:fill="FFFFFF"/>
+        </w:rPr>
+        <w:t>have</w:t>
+      </w:r>
+      <w:proofErr w:type="spellEnd"/>
+      <w:r>
+        <w:rPr>
+          <w:color w:val="212529"/>
+          <w:shd w:val="clear" w:color="auto" w:fill="FFFFFF"/>
+        </w:rPr>
+        <w:t xml:space="preserve"> a </w:t>
+      </w:r>
+      <w:proofErr w:type="spellStart"/>
+      <w:r>
+        <w:rPr>
+          <w:color w:val="212529"/>
+          <w:shd w:val="clear" w:color="auto" w:fill="FFFFFF"/>
+        </w:rPr>
+        <w:t>Headphone</w:t>
+      </w:r>
+      <w:proofErr w:type="spellEnd"/>
+      <w:r>
+        <w:rPr>
+          <w:color w:val="212529"/>
+          <w:shd w:val="clear" w:color="auto" w:fill="FFFFFF"/>
+        </w:rPr>
+        <w:t xml:space="preserve"> </w:t>
+      </w:r>
+      <w:proofErr w:type="gramStart"/>
+      <w:r>
+        <w:rPr>
+          <w:color w:val="212529"/>
+          <w:shd w:val="clear" w:color="auto" w:fill="FFFFFF"/>
+        </w:rPr>
+        <w:t>Jack?.</w:t>
+      </w:r>
+      <w:proofErr w:type="gramEnd"/>
+      <w:r>
+        <w:rPr>
+          <w:color w:val="212529"/>
+          <w:shd w:val="clear" w:color="auto" w:fill="FFFFFF"/>
+        </w:rPr>
+        <w:t xml:space="preserve"> </w:t>
       </w:r>
       <w:r>
         <w:rPr>
@@ -6560,20 +7336,36 @@
           <w:color w:val="212529"/>
           <w:shd w:val="clear" w:color="auto" w:fill="FFFFFF"/>
         </w:rPr>
-        <w:t xml:space="preserve"> [online]. [United States],  30.6.2019 [cit. 2022-10-22]. </w:t>
-      </w:r>
+        <w:t xml:space="preserve"> [online]. [United </w:t>
+      </w:r>
+      <w:proofErr w:type="spellStart"/>
       <w:r>
         <w:rPr>
           <w:color w:val="212529"/>
           <w:shd w:val="clear" w:color="auto" w:fill="FFFFFF"/>
         </w:rPr>
-        <w:t>Veřejně d</w:t>
-      </w:r>
+        <w:t>States</w:t>
+      </w:r>
+      <w:proofErr w:type="spellEnd"/>
       <w:r>
         <w:rPr>
           <w:color w:val="212529"/>
           <w:shd w:val="clear" w:color="auto" w:fill="FFFFFF"/>
         </w:rPr>
+        <w:t xml:space="preserve">],  30.6.2019 [cit. 2022-10-22]. </w:t>
+      </w:r>
+      <w:r>
+        <w:rPr>
+          <w:color w:val="212529"/>
+          <w:shd w:val="clear" w:color="auto" w:fill="FFFFFF"/>
+        </w:rPr>
+        <w:t>Veřejně d</w:t>
+      </w:r>
+      <w:r>
+        <w:rPr>
+          <w:color w:val="212529"/>
+          <w:shd w:val="clear" w:color="auto" w:fill="FFFFFF"/>
+        </w:rPr>
         <w:t>ostupné z: https://www.youtube.com/watch?v=W_mZ7smIz3U</w:t>
       </w:r>
     </w:p>
@@ -6595,24 +7387,75 @@
       <w:r>
         <w:t xml:space="preserve"> </w:t>
       </w:r>
-      <w:r>
-        <w:t>Joris van Rantwijk</w:t>
-      </w:r>
-      <w:r>
-        <w:t>. Arduino clock frequency accuracy.</w:t>
-      </w:r>
+      <w:proofErr w:type="spellStart"/>
+      <w:r>
+        <w:t>Joris</w:t>
+      </w:r>
+      <w:proofErr w:type="spellEnd"/>
+      <w:r>
+        <w:t xml:space="preserve"> van </w:t>
+      </w:r>
+      <w:proofErr w:type="spellStart"/>
+      <w:r>
+        <w:t>Rantwijk</w:t>
+      </w:r>
+      <w:proofErr w:type="spellEnd"/>
+      <w:r>
+        <w:t xml:space="preserve">. Arduino </w:t>
+      </w:r>
+      <w:proofErr w:type="spellStart"/>
+      <w:r>
+        <w:t>clock</w:t>
+      </w:r>
+      <w:proofErr w:type="spellEnd"/>
       <w:r>
         <w:t xml:space="preserve"> </w:t>
       </w:r>
+      <w:proofErr w:type="spellStart"/>
+      <w:r>
+        <w:t>frequency</w:t>
+      </w:r>
+      <w:proofErr w:type="spellEnd"/>
+      <w:r>
+        <w:t xml:space="preserve"> </w:t>
+      </w:r>
+      <w:proofErr w:type="spellStart"/>
+      <w:r>
+        <w:t>accuracy</w:t>
+      </w:r>
+      <w:proofErr w:type="spellEnd"/>
+      <w:r>
+        <w:t>.</w:t>
+      </w:r>
+      <w:r>
+        <w:t xml:space="preserve"> </w:t>
+      </w:r>
+      <w:proofErr w:type="spellStart"/>
       <w:r>
         <w:rPr>
           <w:i/>
           <w:iCs/>
         </w:rPr>
-        <w:t>Joris_VR.</w:t>
-      </w:r>
-      <w:r>
-        <w:t xml:space="preserve"> [online]. [Paris]: [Gandi], 2012-06-15, 2012-12-19 [cit. 1.11.2022]. Veřejně dostupné z:  </w:t>
+        <w:t>Joris_VR</w:t>
+      </w:r>
+      <w:proofErr w:type="spellEnd"/>
+      <w:r>
+        <w:rPr>
+          <w:i/>
+          <w:iCs/>
+        </w:rPr>
+        <w:t>.</w:t>
+      </w:r>
+      <w:r>
+        <w:t xml:space="preserve"> [online]. [Paris]: [</w:t>
+      </w:r>
+      <w:proofErr w:type="spellStart"/>
+      <w:r>
+        <w:t>Gandi</w:t>
+      </w:r>
+      <w:proofErr w:type="spellEnd"/>
+      <w:r>
+        <w:t xml:space="preserve">], 2012-06-15, 2012-12-19 [cit. 1.11.2022]. Veřejně dostupné z:  </w:t>
       </w:r>
       <w:r>
         <w:t>http://jorisvr.nl/article/arduino-frequency</w:t>
@@ -7555,6 +8398,7 @@
   <w:style w:type="character" w:default="1" w:styleId="DefaultParagraphFont">
     <w:name w:val="Default Paragraph Font"/>
     <w:uiPriority w:val="1"/>
+    <w:semiHidden/>
     <w:unhideWhenUsed/>
   </w:style>
   <w:style w:type="table" w:default="1" w:styleId="TableNormal">

</xml_diff>

<commit_message>
další kus práce na práci
</commit_message>
<xml_diff>
--- a/Maturitní práce.docx
+++ b/Maturitní práce.docx
@@ -442,7 +442,13 @@
         <w:rPr>
           <w:szCs w:val="24"/>
         </w:rPr>
-        <w:t xml:space="preserve">                                                                                                            jméno a příjmení</w:t>
+        <w:t xml:space="preserve">                                         </w:t>
+      </w:r>
+      <w:r>
+        <w:rPr>
+          <w:szCs w:val="24"/>
+        </w:rPr>
+        <w:t xml:space="preserve">                                                                   jméno a příjmení</w:t>
       </w:r>
     </w:p>
     <w:p>
@@ -1404,7 +1410,7 @@
                 <w:noProof/>
                 <w:webHidden/>
               </w:rPr>
-              <w:t>13</w:t>
+              <w:t>14</w:t>
             </w:r>
             <w:r>
               <w:rPr>
@@ -1474,7 +1480,7 @@
                 <w:noProof/>
                 <w:webHidden/>
               </w:rPr>
-              <w:t>15</w:t>
+              <w:t>17</w:t>
             </w:r>
             <w:r>
               <w:rPr>
@@ -1544,7 +1550,7 @@
                 <w:noProof/>
                 <w:webHidden/>
               </w:rPr>
-              <w:t>15</w:t>
+              <w:t>17</w:t>
             </w:r>
             <w:r>
               <w:rPr>
@@ -1614,7 +1620,7 @@
                 <w:noProof/>
                 <w:webHidden/>
               </w:rPr>
-              <w:t>15</w:t>
+              <w:t>17</w:t>
             </w:r>
             <w:r>
               <w:rPr>
@@ -1684,7 +1690,7 @@
                 <w:noProof/>
                 <w:webHidden/>
               </w:rPr>
-              <w:t>15</w:t>
+              <w:t>17</w:t>
             </w:r>
             <w:r>
               <w:rPr>
@@ -1754,7 +1760,7 @@
                 <w:noProof/>
                 <w:webHidden/>
               </w:rPr>
-              <w:t>16</w:t>
+              <w:t>18</w:t>
             </w:r>
             <w:r>
               <w:rPr>
@@ -1824,7 +1830,7 @@
                 <w:noProof/>
                 <w:webHidden/>
               </w:rPr>
-              <w:t>16</w:t>
+              <w:t>18</w:t>
             </w:r>
             <w:r>
               <w:rPr>
@@ -1894,7 +1900,7 @@
                 <w:noProof/>
                 <w:webHidden/>
               </w:rPr>
-              <w:t>16</w:t>
+              <w:t>18</w:t>
             </w:r>
             <w:r>
               <w:rPr>
@@ -1964,7 +1970,7 @@
                 <w:noProof/>
                 <w:webHidden/>
               </w:rPr>
-              <w:t>17</w:t>
+              <w:t>19</w:t>
             </w:r>
             <w:r>
               <w:rPr>
@@ -2034,7 +2040,7 @@
                 <w:noProof/>
                 <w:webHidden/>
               </w:rPr>
-              <w:t>17</w:t>
+              <w:t>19</w:t>
             </w:r>
             <w:r>
               <w:rPr>
@@ -2104,7 +2110,7 @@
                 <w:noProof/>
                 <w:webHidden/>
               </w:rPr>
-              <w:t>18</w:t>
+              <w:t>20</w:t>
             </w:r>
             <w:r>
               <w:rPr>
@@ -2174,7 +2180,7 @@
                 <w:noProof/>
                 <w:webHidden/>
               </w:rPr>
-              <w:t>18</w:t>
+              <w:t>20</w:t>
             </w:r>
             <w:r>
               <w:rPr>
@@ -2244,7 +2250,7 @@
                 <w:noProof/>
                 <w:webHidden/>
               </w:rPr>
-              <w:t>19</w:t>
+              <w:t>21</w:t>
             </w:r>
             <w:r>
               <w:rPr>
@@ -2314,7 +2320,7 @@
                 <w:noProof/>
                 <w:webHidden/>
               </w:rPr>
-              <w:t>19</w:t>
+              <w:t>21</w:t>
             </w:r>
             <w:r>
               <w:rPr>
@@ -2384,7 +2390,7 @@
                 <w:noProof/>
                 <w:webHidden/>
               </w:rPr>
-              <w:t>20</w:t>
+              <w:t>22</w:t>
             </w:r>
             <w:r>
               <w:rPr>
@@ -6124,8 +6130,147 @@
         <w:t>Problémy s upraveným firmwarem Una</w:t>
       </w:r>
     </w:p>
-    <w:p/>
-    <w:p/>
+    <w:p>
+      <w:r>
+        <w:t xml:space="preserve">Běžné Arduino se po připojení k počítači tváří jako že je připojené přes sériový COM port. To dovoluje počítači i Arduinu </w:t>
+      </w:r>
+      <w:r>
+        <w:t xml:space="preserve">posílat si jak příkazy, tak i běžný text. Arduino k tomuto účelu používá </w:t>
+      </w:r>
+      <w:proofErr w:type="spellStart"/>
+      <w:r>
+        <w:rPr>
+          <w:i/>
+          <w:iCs/>
+        </w:rPr>
+        <w:t>Serial.write</w:t>
+      </w:r>
+      <w:proofErr w:type="spellEnd"/>
+      <w:r>
+        <w:rPr>
+          <w:i/>
+          <w:iCs/>
+        </w:rPr>
+        <w:t>()</w:t>
+      </w:r>
+      <w:r>
+        <w:t xml:space="preserve">, pokud posílá byty anebo </w:t>
+      </w:r>
+      <w:proofErr w:type="spellStart"/>
+      <w:r>
+        <w:rPr>
+          <w:i/>
+          <w:iCs/>
+        </w:rPr>
+        <w:t>Serial.print</w:t>
+      </w:r>
+      <w:proofErr w:type="spellEnd"/>
+      <w:r>
+        <w:rPr>
+          <w:i/>
+          <w:iCs/>
+        </w:rPr>
+        <w:t>()</w:t>
+      </w:r>
+      <w:r>
+        <w:t xml:space="preserve">, popřípadě </w:t>
+      </w:r>
+      <w:r>
+        <w:rPr>
+          <w:i/>
+          <w:iCs/>
+        </w:rPr>
+        <w:t>.</w:t>
+      </w:r>
+      <w:proofErr w:type="spellStart"/>
+      <w:r>
+        <w:rPr>
+          <w:i/>
+          <w:iCs/>
+        </w:rPr>
+        <w:t>println</w:t>
+      </w:r>
+      <w:proofErr w:type="spellEnd"/>
+      <w:r>
+        <w:rPr>
+          <w:i/>
+          <w:iCs/>
+        </w:rPr>
+        <w:t>()</w:t>
+      </w:r>
+      <w:r>
+        <w:t>, chce-li poslat text, nebo čísla.</w:t>
+      </w:r>
+    </w:p>
+    <w:p>
+      <w:r>
+        <w:t>Na takto poslané příkazy by mohl na počítači čekat nějaký program, který by je zpracoval a poslal operačnímu systému</w:t>
+      </w:r>
+      <w:r>
+        <w:t xml:space="preserve"> odpovídající vstupy. Tento program se ale nemusí spustit například v nouzovém režimu, což by komplikovalo případné servisní zásahy.</w:t>
+      </w:r>
+    </w:p>
+    <w:p>
+      <w:r>
+        <w:t xml:space="preserve">Když na Uno nahrajeme speciální firmware, pořád se k počítači připojí přes virtuální sériový port, ale místo </w:t>
+      </w:r>
+      <w:proofErr w:type="spellStart"/>
+      <w:r>
+        <w:t>plaintextových</w:t>
+      </w:r>
+      <w:proofErr w:type="spellEnd"/>
+      <w:r>
+        <w:t xml:space="preserve"> komunikací posílá buffer ve kterém je uvedeno která klávesa je právě stisknuta. A právě v tom jednotném tvaru slova </w:t>
+      </w:r>
+      <w:r>
+        <w:rPr>
+          <w:i/>
+          <w:iCs/>
+        </w:rPr>
+        <w:t>klávesa</w:t>
+      </w:r>
+      <w:r>
+        <w:t xml:space="preserve"> je problém. Nepodařilo se mi totiž zjistit, jak najednou poslat informaci o stisknutí více než jedné klávesy. To je potřeba hlavně pro zadávání speciálních symbolů pomocí pravého altu nebo jednoho z</w:t>
+      </w:r>
+      <w:r>
+        <w:t>e</w:t>
+      </w:r>
+      <w:r>
+        <w:t> shiftů.</w:t>
+      </w:r>
+    </w:p>
+    <w:p>
+      <w:r>
+        <w:t xml:space="preserve">Jak to, že toto použití Arduina není popsané? To je velmi jednoduché. Existují totiž jiné modely Arduina, které </w:t>
+      </w:r>
+      <w:r>
+        <w:t>podporují komunikaci podle standardu HID bez dalších úprav firmwaru. Zákazníci si tedy radši koupí o trochu dražší model Arduina, než aby se hmoždili s tou levnější.</w:t>
+      </w:r>
+    </w:p>
+    <w:p>
+      <w:r>
+        <w:t>Rozhodl jsem se tedy kapitulovat a objednal jsem si z Číny imitaci Arduina Leonardo, což je víceméně to samé jako Uno, ale má o několik pinů víc, o zhruba 500B větší RAM</w:t>
+      </w:r>
+      <w:r>
+        <w:t xml:space="preserve"> a, jak už jsem zmiňoval, jednodušeji se z něj dělá klávesnice.</w:t>
+      </w:r>
+    </w:p>
+    <w:p>
+      <w:pPr>
+        <w:pStyle w:val="Heading2"/>
+      </w:pPr>
+      <w:r>
+        <w:t>Je čas šifrovat</w:t>
+      </w:r>
+      <w:r>
+        <w:t xml:space="preserve"> </w:t>
+      </w:r>
+    </w:p>
+    <w:p>
+      <w:r>
+        <w:t xml:space="preserve">Než Leonardo dorazilo, mohl jsem už pracovat na šifrování, dešifrování a komunikací s čipem. </w:t>
+      </w:r>
+    </w:p>
     <w:p/>
     <w:p/>
     <w:p/>
@@ -6293,7 +6438,10 @@
     </w:p>
     <w:p>
       <w:r>
-        <w:t>Píše se na samostatný list (viz vzor). Čísluje se, ale číslování se neuvádí .</w:t>
+        <w:t>Píše se na samostatný list (viz vzor). Čísluje se, ale číslování se neuv</w:t>
+      </w:r>
+      <w:r>
+        <w:t>ádí .</w:t>
       </w:r>
     </w:p>
     <w:p>
@@ -6341,7 +6489,10 @@
         </w:pBdr>
       </w:pPr>
       <w:r>
-        <w:t>Abstraktem se rozumí stručný obsah práce prezentovaný v několika větách. Bývá zpracován v jazyce práce a v anglickém jazyce. Pod abstraktem jsou uvedena klíčová slova, která jednoznačně charakterizují náplň práce. Klíčových slov by mělo být 4 - 6.</w:t>
+        <w:t>Abstraktem se rozumí stručný obsah práce prezentovaný v několika větách. Bývá zpracován v jazyce práce a v anglickém jazyce. Pod abstrakte</w:t>
+      </w:r>
+      <w:r>
+        <w:t>m jsou uvedena klíčová slova, která jednoznačně charakterizují náplň práce. Klíčových slov by mělo být 4 - 6.</w:t>
       </w:r>
     </w:p>
     <w:p>
@@ -6379,7 +6530,10 @@
     </w:p>
     <w:p>
       <w:r>
-        <w:t>Maturitní práce má svou strukturu (viz výše). Vlastní text je pak členěn do kapitol, podkapitol. V obsahu jsou uváděny názvy jednotlivých částí maturitní práce, názvy kapitol a podkapitol a číslo stránky, na které se nacházejí. Čísluje se, ale číslování se neuvádí.</w:t>
+        <w:t>Maturitní práce má svou strukturu (viz výše). Vlastní text je pak členěn do kapitol, podkapitol. V obsahu jsou uváděny názvy jednotlivých částí maturitní práce</w:t>
+      </w:r>
+      <w:r>
+        <w:t>, názvy kapitol a podkapitol a číslo stránky, na které se nacházejí. Čísluje se, ale číslování se neuvádí.</w:t>
       </w:r>
     </w:p>
     <w:p>
@@ -6396,7 +6550,10 @@
     </w:p>
     <w:p>
       <w:r>
-        <w:t xml:space="preserve">V úvodu se přesně vymezí problém, kterým se práce zabývá, vysvětlí se, k čemu má práce sloužit, proč je napsána. Dále má být uvedena stručná charakteristika zkoumaného problému, má být formulován cíl a metody práce. Úvod by měl obsahovat i informaci o struktuře práce. </w:t>
+        <w:t>V úvodu se přesně vymezí problém, kterým se práce zabývá, vysvětlí se, k čemu má práce sloužit, proč je napsána. Dále má být uvedena stručná cha</w:t>
+      </w:r>
+      <w:r>
+        <w:t xml:space="preserve">rakteristika zkoumaného problému, má být formulován cíl a metody práce. Úvod by měl obsahovat i informaci o struktuře práce. </w:t>
       </w:r>
     </w:p>
     <w:p>
@@ -6423,12 +6580,18 @@
     </w:p>
     <w:p>
       <w:r>
-        <w:t>Obvykle se skládá z teoretické a praktické části. Teoretická část by měla tvořit pouze stručný vhled do problematiky a neměla by přesáhnout jednu polovinu vlastního textu práce.</w:t>
-      </w:r>
-    </w:p>
-    <w:p>
-      <w:r>
-        <w:t xml:space="preserve">V praktické části student uvede podrobný postup a výsledky vlastní práce. Popíše jednotlivé kroky řešení a výsledky, kterých dosáhl. </w:t>
+        <w:t>Obvykle se skládá z teoretické</w:t>
+      </w:r>
+      <w:r>
+        <w:t xml:space="preserve"> a praktické části. Teoretická část by měla tvořit pouze stručný vhled do problematiky a neměla by přesáhnout jednu polovinu vlastního textu práce.</w:t>
+      </w:r>
+    </w:p>
+    <w:p>
+      <w:r>
+        <w:t>V praktické části student uvede podrobný postup a výsledky vlastní práce. Popíše jednotlivé kroky řešení a v</w:t>
+      </w:r>
+      <w:r>
+        <w:t xml:space="preserve">ýsledky, kterých dosáhl. </w:t>
       </w:r>
     </w:p>
     <w:p>
@@ -6449,7 +6612,10 @@
     <w:p/>
     <w:p>
       <w:r>
-        <w:t xml:space="preserve">Tabulky, grafy a obrázky menší než půl stránky, mohou být zařazeny do textu. Pokud jsou větší, budou zařazeny do příloh. Je-li tabulek, grafů, obrázků v textu více číslujeme je průběžně např. Obr. 1, Tabulka 4, Graf 2. </w:t>
+        <w:t>Tabulky, grafy a obrázky men</w:t>
+      </w:r>
+      <w:r>
+        <w:t xml:space="preserve">ší než půl stránky, mohou být zařazeny do textu. Pokud jsou větší, budou zařazeny do příloh. Je-li tabulek, grafů, obrázků v textu více číslujeme je průběžně např. Obr. 1, Tabulka 4, Graf 2. </w:t>
       </w:r>
     </w:p>
     <w:p>
@@ -6467,7 +6633,13 @@
     </w:p>
     <w:p>
       <w:r>
-        <w:t>V závěru může autor rekapitulovat výsledky praktické části maturitní práce, vyhodnotit naplnění cílů a poukázat na jejich využitelnost v praxi, případně navrhnout možnost dalšího pokračování práce. Může též stručně rekapitulovat, co se během práce naučil, s čím se potýkal a jaký přínos pro něj psaní práce mělo. Závěr má mít spíše zevšeobecňující charakter.</w:t>
+        <w:t>V závěru může autor rekapitulovat výsledky praktické části</w:t>
+      </w:r>
+      <w:r>
+        <w:t xml:space="preserve"> maturitní práce, vyhodnotit naplnění cílů a poukázat na jejich využitelnost v praxi, případně navrhnout možnost dalšího pokračování práce. Může též stručně rekapitulovat, co se během práce naučil, s čím se potýkal a jaký přínos pro něj psaní práce mělo. Z</w:t>
+      </w:r>
+      <w:r>
+        <w:t>ávěr má mít spíše zevšeobecňující charakter.</w:t>
       </w:r>
     </w:p>
     <w:p>
@@ -6492,7 +6664,10 @@
       </w:r>
       <w:proofErr w:type="spellEnd"/>
       <w:r>
-        <w:t xml:space="preserve"> a podobně) a na jiné zdroje informací (internet, CD média a podobně). Uvádíme údaje zpravidla v tomto sledu:</w:t>
+        <w:t xml:space="preserve"> a podobně) a na jiné zdroje inf</w:t>
+      </w:r>
+      <w:r>
+        <w:t>ormací (internet, CD média a podobně). Uvádíme údaje zpravidla v tomto sledu:</w:t>
       </w:r>
     </w:p>
     <w:p/>
@@ -6580,13 +6755,11 @@
       </w:r>
     </w:p>
     <w:p>
-      <w:proofErr w:type="gramStart"/>
-      <w:r>
-        <w:t>NOVÁKOVÁ  Jana</w:t>
-      </w:r>
-      <w:proofErr w:type="gramEnd"/>
-      <w:r>
-        <w:t>. Formální úprava diplomové práce. 1. vyd., dotisk. Ostrava : Ostravská Univerzita,1998. ISBN 80-7042-141-X.</w:t>
+      <w:r>
+        <w:t xml:space="preserve">NOVÁKOVÁ  Jana. Formální úprava diplomové práce. 1. vyd., </w:t>
+      </w:r>
+      <w:r>
+        <w:t>dotisk. Ostrava : Ostravská Univerzita,1998. ISBN 80-7042-141-X.</w:t>
       </w:r>
     </w:p>
     <w:p/>
@@ -6605,7 +6778,14 @@
             <w:color w:val="1155CC"/>
             <w:u w:val="single"/>
           </w:rPr>
-          <w:t>http://www.webnode.cz/o-nas/</w:t>
+          <w:t>http://</w:t>
+        </w:r>
+        <w:r>
+          <w:rPr>
+            <w:color w:val="1155CC"/>
+            <w:u w:val="single"/>
+          </w:rPr>
+          <w:t>www.webnode.cz/o-nas/</w:t>
         </w:r>
       </w:hyperlink>
     </w:p>
@@ -6629,7 +6809,13 @@
     </w:p>
     <w:p>
       <w:r>
-        <w:t>Přílohy vkládáme na konec práce a v textu na ně odkazujeme (např. na přílohu 1). Přílohy číslujeme za sebou. Do příloh zařazujeme takový materiál, který je důležitý pro pochopení celé práce, jehož uvedení v textu by však čtenáře rušilo. Jedná se o pomocné tabulky, grafy, obrázky, texty použitých dotazníků, fotografický materiál, fotokopie archiválií apod. Přílohy musí být okomentovány.</w:t>
+        <w:t xml:space="preserve">Přílohy vkládáme na konec práce a v textu na ně odkazujeme (např. na přílohu 1). Přílohy číslujeme za </w:t>
+      </w:r>
+      <w:r>
+        <w:t xml:space="preserve">sebou. Do příloh zařazujeme takový materiál, který je důležitý pro pochopení celé práce, jehož uvedení v textu by však čtenáře rušilo. Jedná se o pomocné tabulky, grafy, obrázky, texty použitých dotazníků, fotografický materiál, fotokopie archiválií apod. </w:t>
+      </w:r>
+      <w:r>
+        <w:t>Přílohy musí být okomentovány.</w:t>
       </w:r>
     </w:p>
     <w:p>
@@ -6745,7 +6931,10 @@
         </w:numPr>
       </w:pPr>
       <w:r>
-        <w:t>Hlavní kapitoly začínají na nové stránce.</w:t>
+        <w:t>Hlavní kapit</w:t>
+      </w:r>
+      <w:r>
+        <w:t>oly začínají na nové stránce.</w:t>
       </w:r>
     </w:p>
     <w:p>
@@ -6756,7 +6945,10 @@
         </w:numPr>
       </w:pPr>
       <w:r>
-        <w:t>Nadpisy mohou být číslovány podle zásad desetinného třídění. Desetinné třídění se vkládá automaticky, jako formátovací prvek stylu nadpisu. Za tečkami v desetinném třídění se nepíše tečka, za poslední číslicí není tečka, mezi poslední číslicí a vlastním nadpisem jsou dvě mezery.</w:t>
+        <w:t xml:space="preserve">Nadpisy mohou být číslovány podle zásad desetinného třídění. Desetinné třídění se vkládá automaticky, jako formátovací prvek stylu nadpisu. Za tečkami v desetinném třídění se nepíše tečka, za poslední číslicí není tečka, mezi </w:t>
+      </w:r>
+      <w:r>
+        <w:t>poslední číslicí a vlastním nadpisem jsou dvě mezery.</w:t>
       </w:r>
     </w:p>
     <w:p>
@@ -6790,7 +6982,10 @@
       </w:pPr>
       <w:r>
         <w:lastRenderedPageBreak/>
-        <w:t>Stránky se průběžně číslují v zápatí stránky, a to ve středu stránky. Titulní stránka, abstrakt a stránka s čestným prohlášením se číslují, ale číslování se neuvádí (číslování stránky se tedy uvádí od úvodu po seznam příloh).</w:t>
+        <w:t>Stránky se průběžně číslují v zápatí stránky, a to ve středu</w:t>
+      </w:r>
+      <w:r>
+        <w:t xml:space="preserve"> stránky. Titulní stránka, abstrakt a stránka s čestným prohlášením se číslují, ale číslování se neuvádí (číslování stránky se tedy uvádí od úvodu po seznam příloh).</w:t>
       </w:r>
     </w:p>
     <w:p>
@@ -6812,7 +7007,10 @@
         </w:numPr>
       </w:pPr>
       <w:r>
-        <w:t>Text se formátuje pomocí stylů.</w:t>
+        <w:t>Tex</w:t>
+      </w:r>
+      <w:r>
+        <w:t>t se formátuje pomocí stylů.</w:t>
       </w:r>
     </w:p>
     <w:p>
@@ -6834,7 +7032,10 @@
         </w:numPr>
       </w:pPr>
       <w:r>
-        <w:t xml:space="preserve">Tabulky, grafy a obrázky menší než půl stránky mohou být zařazeny do textu. Pokud jsou větší, budou zařazeny do příloh. Je-li tabulek, grafů, obrázků v textu více, číslují se průběžně, např. Obr. 1, Tabulka 4, Graf 2. </w:t>
+        <w:t>Tabulky, grafy a obrázky menší</w:t>
+      </w:r>
+      <w:r>
+        <w:t xml:space="preserve"> než půl stránky mohou být zařazeny do textu. Pokud jsou větší, budou zařazeny do příloh. Je-li tabulek, grafů, obrázků v textu více, číslují se průběžně, např. Obr. 1, Tabulka 4, Graf 2. </w:t>
       </w:r>
     </w:p>
     <w:p>
@@ -6881,7 +7082,6 @@
       </w:r>
     </w:p>
     <w:p>
-      <w:proofErr w:type="gramStart"/>
       <w:r>
         <w:t xml:space="preserve">2  </w:t>
       </w:r>
@@ -6890,14 +7090,16 @@
         <w:t>slides</w:t>
       </w:r>
       <w:proofErr w:type="spellEnd"/>
-      <w:proofErr w:type="gramEnd"/>
       <w:r>
         <w:t xml:space="preserve"> – iniciály (jméno, školní rok, škola, obor) a úvod nebo závěr práce. </w:t>
       </w:r>
     </w:p>
     <w:p>
       <w:r>
-        <w:t xml:space="preserve">Student přinese k maturitní zkoušce na obhajobu danou prezentaci na nosiči </w:t>
+        <w:t>Student přinese k maturitní zkoušce na obhajobu dan</w:t>
+      </w:r>
+      <w:r>
+        <w:t xml:space="preserve">ou prezentaci na nosiči </w:t>
       </w:r>
       <w:proofErr w:type="spellStart"/>
       <w:r>
@@ -6910,7 +7112,10 @@
     </w:p>
     <w:p>
       <w:r>
-        <w:t>Prezentace neobsahuje teoretickou tématiku obsaženou v maturitní práci, ale je zaměřena představení praktické části maturitní práce. Text se píše stručně, případně formou odrážek.</w:t>
+        <w:t>Prezentace neobsahuje teoretickou tématiku obsaženou v maturitní práci, ale je zaměřena představení praktické části matu</w:t>
+      </w:r>
+      <w:r>
+        <w:t>ritní práce. Text se píše stručně, případně formou odrážek.</w:t>
       </w:r>
     </w:p>
     <w:p>
@@ -6927,7 +7132,10 @@
     </w:p>
     <w:p>
       <w:r>
-        <w:t xml:space="preserve">V případě, že student k obhajobě maturitní práce potřebuje názorné ukázky (HW, SW, elektronická zařízení), je povinen si zajistit veškeré potřebné pomůcky a ověřit jejich funkčnost v prostorách školy před samotnou obhajobou maturitní práce, a to v součinnosti s vedoucím práce či pověřeným pracovníkem školy nejpozději 14 dní před termínem obhajoby maturitní práce. </w:t>
+        <w:t>V případě, že student k obhajobě maturitní práce potřebuje názorné ukázky (HW, SW, elektronická zařízení), je povinen si z</w:t>
+      </w:r>
+      <w:r>
+        <w:t xml:space="preserve">ajistit veškeré potřebné pomůcky a ověřit jejich funkčnost v prostorách školy před samotnou obhajobou maturitní práce, a to v součinnosti s vedoucím práce či pověřeným pracovníkem školy nejpozději 14 dní před termínem obhajoby maturitní práce. </w:t>
       </w:r>
     </w:p>
     <w:p>
@@ -6939,39 +7147,29 @@
       <w:bookmarkEnd w:id="38"/>
       <w:r>
         <w:lastRenderedPageBreak/>
-        <w:t>Způsob odevzdání maturitní práce</w:t>
+        <w:t>Způsob odev</w:t>
+      </w:r>
+      <w:r>
+        <w:t>zdání maturitní práce</w:t>
       </w:r>
       <w:bookmarkEnd w:id="39"/>
     </w:p>
     <w:p>
       <w:r>
-        <w:t xml:space="preserve">Práce je odevzdávána ve </w:t>
-      </w:r>
-      <w:proofErr w:type="gramStart"/>
-      <w:r>
-        <w:t>dvou  výtiscích</w:t>
-      </w:r>
-      <w:proofErr w:type="gramEnd"/>
-      <w:r>
-        <w:t xml:space="preserve"> v  kroužkové vazbě. Originál je uložen v archivu školy. Druhý výtisk je uložen u vedoucího práce.</w:t>
-      </w:r>
-    </w:p>
-    <w:p>
-      <w:r>
-        <w:t xml:space="preserve">Termín odevzdání - do 24. 3. </w:t>
-      </w:r>
-      <w:proofErr w:type="gramStart"/>
-      <w:r>
-        <w:t>2023  vedoucímu</w:t>
-      </w:r>
-      <w:proofErr w:type="gramEnd"/>
-      <w:r>
-        <w:t xml:space="preserve"> maturitní práce nebo na sekretariát školy.</w:t>
-      </w:r>
-    </w:p>
-    <w:p>
-      <w:r>
-        <w:t xml:space="preserve">Elektronická verze maturitní práce ve formátu </w:t>
+        <w:t>Práce je odevzdávána ve dvou  výtiscích v  kroužkové vazbě. Originál je uložen v archivu školy. Druhý výtisk je uložen u vedoucího práce.</w:t>
+      </w:r>
+    </w:p>
+    <w:p>
+      <w:r>
+        <w:t>Termín odevzdání - do 24. 3. 2023  vedoucímu maturitní práce nebo na sekretariát školy.</w:t>
+      </w:r>
+    </w:p>
+    <w:p>
+      <w:r>
+        <w:t>Elektron</w:t>
+      </w:r>
+      <w:r>
+        <w:t xml:space="preserve">ická verze maturitní práce ve formátu </w:t>
       </w:r>
       <w:proofErr w:type="spellStart"/>
       <w:r>
@@ -6979,7 +7177,10 @@
       </w:r>
       <w:proofErr w:type="spellEnd"/>
       <w:r>
-        <w:t xml:space="preserve"> je zaslána na e-mail vedoucího práce či uložena do prostoru úložiště školy k tomuto účelu určenému. Zdrojové kódy či jiné důležité součásti praktické části maturitní práce jsou odevzdány v elektronické podobě do prostoru úložiště do 24. 3. 2023</w:t>
+        <w:t xml:space="preserve"> je zaslána na e-mail vedoucího práce či uložena do prostoru úložiště školy k tomuto účelu určenému. Zdrojové kódy či jiné důležité součásti praktické části maturitní práce jsou odevzdány v elektronické podobě do pr</w:t>
+      </w:r>
+      <w:r>
+        <w:t>ostoru úložiště do 24. 3. 2023</w:t>
       </w:r>
     </w:p>
     <w:p>
@@ -6989,7 +7190,10 @@
     </w:p>
     <w:p>
       <w:r>
-        <w:t>Prezentace je odevzdána v elektronické formě na e-mail vedoucího práce či do určeného prostoru úložiště nejpozději 14 dní před termínem konání obhajoby maturitní práce.</w:t>
+        <w:t xml:space="preserve">Prezentace je odevzdána v elektronické formě na e-mail vedoucího práce či do určeného prostoru úložiště nejpozději 14 dní před termínem konání obhajoby maturitní </w:t>
+      </w:r>
+      <w:r>
+        <w:t>práce.</w:t>
       </w:r>
     </w:p>
     <w:p/>
@@ -7304,23 +7508,7 @@
           <w:color w:val="212529"/>
           <w:shd w:val="clear" w:color="auto" w:fill="FFFFFF"/>
         </w:rPr>
-        <w:t xml:space="preserve"> </w:t>
-      </w:r>
-      <w:proofErr w:type="gramStart"/>
-      <w:r>
-        <w:rPr>
-          <w:color w:val="212529"/>
-          <w:shd w:val="clear" w:color="auto" w:fill="FFFFFF"/>
-        </w:rPr>
-        <w:t>Jack?.</w:t>
-      </w:r>
-      <w:proofErr w:type="gramEnd"/>
-      <w:r>
-        <w:rPr>
-          <w:color w:val="212529"/>
-          <w:shd w:val="clear" w:color="auto" w:fill="FFFFFF"/>
-        </w:rPr>
-        <w:t xml:space="preserve"> </w:t>
+        <w:t xml:space="preserve"> Jack?. </w:t>
       </w:r>
       <w:r>
         <w:rPr>

</xml_diff>

<commit_message>
Stefan a 18. strana práce
</commit_message>
<xml_diff>
--- a/Maturitní práce.docx
+++ b/Maturitní práce.docx
@@ -5116,7 +5116,13 @@
     </w:p>
     <w:p>
       <w:r>
-        <w:t>Chtěl jsem tedy vytvořit i jednoduchý Pythonový script, který by po úspěšném nabootování do OS dal Arduinu s obrazovkou vědět kolik je hodin a kolikátého je. Tyto informace si Arduino ponechá</w:t>
+        <w:t xml:space="preserve">Chtěl jsem tedy vytvořit i jednoduchý </w:t>
+      </w:r>
+      <w:r>
+        <w:t>p</w:t>
+      </w:r>
+      <w:r>
+        <w:t>ythonový script, který by po úspěšném nabootování do OS dal Arduinu s obrazovkou vědět kolik je hodin a kolikátého je. Tyto informace si Arduino ponechá</w:t>
       </w:r>
       <w:r>
         <w:t xml:space="preserve"> a bude k nim přidávat čas od svého spuštění</w:t>
@@ -5163,13 +5169,25 @@
         <w:t>ylovat</w:t>
       </w:r>
       <w:r>
-        <w:t xml:space="preserve"> od reality až o skoro 70s za den.</w:t>
+        <w:t xml:space="preserve"> od reality o 70s</w:t>
       </w:r>
       <w:r>
         <w:rPr>
           <w:rStyle w:val="FootnoteReference"/>
         </w:rPr>
         <w:footnoteReference w:id="3"/>
+      </w:r>
+      <w:r>
+        <w:t xml:space="preserve"> nebo v některých případech i 300s</w:t>
+      </w:r>
+      <w:r>
+        <w:t xml:space="preserve"> za den.</w:t>
+      </w:r>
+      <w:r>
+        <w:rPr>
+          <w:rStyle w:val="FootnoteReference"/>
+        </w:rPr>
+        <w:footnoteReference w:id="4"/>
       </w:r>
     </w:p>
     <w:p>
@@ -5439,7 +5457,13 @@
       </w:r>
       <w:r>
         <w:lastRenderedPageBreak/>
-        <w:t xml:space="preserve">pokusí Pythonový script připojit. To znamená, že datum a čas budou relativně přesné po 50 dní </w:t>
+        <w:t xml:space="preserve">pokusí </w:t>
+      </w:r>
+      <w:r>
+        <w:t>p</w:t>
+      </w:r>
+      <w:r>
+        <w:t xml:space="preserve">ythonový script připojit. To znamená, že datum a čas budou relativně přesné po 50 dní </w:t>
       </w:r>
       <w:r>
         <w:t>od posledního zapnutí počítače.</w:t>
@@ -6260,18 +6284,742 @@
         <w:pStyle w:val="Heading2"/>
       </w:pPr>
       <w:r>
-        <w:t>Je čas šifrovat</w:t>
-      </w:r>
-      <w:r>
+        <w:t xml:space="preserve">Haló, tady </w:t>
+      </w:r>
+      <w:proofErr w:type="spellStart"/>
+      <w:r>
+        <w:t>Windowsovi</w:t>
+      </w:r>
+      <w:proofErr w:type="spellEnd"/>
+      <w:r>
+        <w:t>!</w:t>
+      </w:r>
+    </w:p>
+    <w:p>
+      <w:r>
+        <w:t>Když jsem čekal na příchod Leonarda, neměl jsem šanci se nudit. Byla ještě spousta věcí, které jsem neměl hotové. Například jsem naimplementoval komunikaci Arduina s počítačem pomocí jednoduchého pythonového scriptu.</w:t>
+      </w:r>
+    </w:p>
+    <w:p>
+      <w:r>
+        <w:t xml:space="preserve">Tento pythonový script se aktivuje po přihlášení do Windows, detekuje všechny dostupné COM porty a připojí se na ně. </w:t>
+      </w:r>
+      <w:r>
+        <w:t xml:space="preserve">Arduina, ke kterým se script připojí se automaticky restartují a ohlásí, které Arduino jsou. Pythonový script právě na toto </w:t>
+      </w:r>
+      <w:r>
+        <w:lastRenderedPageBreak/>
+        <w:t>čeká, a jakmile detekuje, který port patří Arduinu s obrazovkou, pošle mu zprávu, pomocí které mu nejen sdělí, že spojení bylo navázáno, ale také mu řekne, který spořič obrazovky má použít podle toho, jak si to uživatel nakonfiguroval (k tomu se dostaneme později). Pokud si uživatel zvolil, že</w:t>
+      </w:r>
+      <w:r>
+        <w:t xml:space="preserve"> Ino bude zobrazovat jen jednoduchou animaci připomínající spořič starého DVD přehrávače, skript pošle jen informaci o tom, co má Ino zobrazovat.</w:t>
+      </w:r>
+    </w:p>
+    <w:p>
+      <w:pPr>
+        <w:rPr>
+          <w:noProof/>
+        </w:rPr>
+      </w:pPr>
+      <w:r>
+        <w:t>Pokud si ale uživatel zvolil zobrazování času nebo data, musí skript poslat Inu i čas, popřípadě datum.</w:t>
+      </w:r>
+      <w:r>
+        <w:t xml:space="preserve"> Aby bylo zpracovávání těchto informací pro Arduino co nejjednodušší, posílám mu jen počet sekund od minulé půlnoci. U data je to složitější, protože počty dnů se v jednotlivých měsících mění. Tady raději posílám celé datum ve formátu ANSI, tj. YYYY-MM-DD.</w:t>
+      </w:r>
+      <w:r>
+        <w:rPr>
+          <w:noProof/>
+        </w:rPr>
         <w:t xml:space="preserve"> </w:t>
       </w:r>
     </w:p>
     <w:p>
-      <w:r>
-        <w:t xml:space="preserve">Než Leonardo dorazilo, mohl jsem už pracovat na šifrování, dešifrování a komunikací s čipem. </w:t>
-      </w:r>
-    </w:p>
-    <w:p/>
+      <w:pPr>
+        <w:pStyle w:val="Heading3"/>
+      </w:pPr>
+      <w:proofErr w:type="spellStart"/>
+      <w:r>
+        <w:t>Pčtrosí</w:t>
+      </w:r>
+      <w:proofErr w:type="spellEnd"/>
+      <w:r>
+        <w:t xml:space="preserve"> řešení na přestupný problém</w:t>
+      </w:r>
+    </w:p>
+    <w:p>
+      <w:pPr>
+        <w:rPr>
+          <w:noProof/>
+        </w:rPr>
+      </w:pPr>
+      <w:r>
+        <w:rPr>
+          <w:noProof/>
+        </w:rPr>
+        <w:drawing>
+          <wp:anchor distT="0" distB="0" distL="114300" distR="114300" simplePos="0" relativeHeight="251700224" behindDoc="0" locked="0" layoutInCell="1" allowOverlap="1" wp14:anchorId="1F684D97" wp14:editId="21540F98">
+            <wp:simplePos x="0" y="0"/>
+            <wp:positionH relativeFrom="column">
+              <wp:posOffset>2977515</wp:posOffset>
+            </wp:positionH>
+            <wp:positionV relativeFrom="paragraph">
+              <wp:posOffset>854710</wp:posOffset>
+            </wp:positionV>
+            <wp:extent cx="2861310" cy="2552700"/>
+            <wp:effectExtent l="0" t="0" r="0" b="0"/>
+            <wp:wrapThrough wrapText="bothSides">
+              <wp:wrapPolygon edited="0">
+                <wp:start x="0" y="0"/>
+                <wp:lineTo x="0" y="21439"/>
+                <wp:lineTo x="21427" y="21439"/>
+                <wp:lineTo x="21427" y="0"/>
+                <wp:lineTo x="0" y="0"/>
+              </wp:wrapPolygon>
+            </wp:wrapThrough>
+            <wp:docPr id="21" name="Picture 21"/>
+            <wp:cNvGraphicFramePr>
+              <a:graphicFrameLocks xmlns:a="http://schemas.openxmlformats.org/drawingml/2006/main" noChangeAspect="1"/>
+            </wp:cNvGraphicFramePr>
+            <a:graphic xmlns:a="http://schemas.openxmlformats.org/drawingml/2006/main">
+              <a:graphicData uri="http://schemas.openxmlformats.org/drawingml/2006/picture">
+                <pic:pic xmlns:pic="http://schemas.openxmlformats.org/drawingml/2006/picture">
+                  <pic:nvPicPr>
+                    <pic:cNvPr id="0" name="Picture 1"/>
+                    <pic:cNvPicPr>
+                      <a:picLocks noChangeAspect="1" noChangeArrowheads="1"/>
+                    </pic:cNvPicPr>
+                  </pic:nvPicPr>
+                  <pic:blipFill rotWithShape="1">
+                    <a:blip r:embed="rId22" cstate="print">
+                      <a:extLst>
+                        <a:ext uri="{28A0092B-C50C-407E-A947-70E740481C1C}">
+                          <a14:useLocalDpi xmlns:a14="http://schemas.microsoft.com/office/drawing/2010/main" val="0"/>
+                        </a:ext>
+                      </a:extLst>
+                    </a:blip>
+                    <a:srcRect l="21843" t="30638" r="24403" b="9574"/>
+                    <a:stretch/>
+                  </pic:blipFill>
+                  <pic:spPr bwMode="auto">
+                    <a:xfrm>
+                      <a:off x="0" y="0"/>
+                      <a:ext cx="2861310" cy="2552700"/>
+                    </a:xfrm>
+                    <a:prstGeom prst="rect">
+                      <a:avLst/>
+                    </a:prstGeom>
+                    <a:noFill/>
+                    <a:ln>
+                      <a:noFill/>
+                    </a:ln>
+                    <a:extLst>
+                      <a:ext uri="{53640926-AAD7-44D8-BBD7-CCE9431645EC}">
+                        <a14:shadowObscured xmlns:a14="http://schemas.microsoft.com/office/drawing/2010/main"/>
+                      </a:ext>
+                    </a:extLst>
+                  </pic:spPr>
+                </pic:pic>
+              </a:graphicData>
+            </a:graphic>
+            <wp14:sizeRelH relativeFrom="margin">
+              <wp14:pctWidth>0</wp14:pctWidth>
+            </wp14:sizeRelH>
+            <wp14:sizeRelV relativeFrom="margin">
+              <wp14:pctHeight>0</wp14:pctHeight>
+            </wp14:sizeRelV>
+          </wp:anchor>
+        </w:drawing>
+      </w:r>
+      <w:r>
+        <w:rPr>
+          <w:noProof/>
+        </w:rPr>
+        <w:t xml:space="preserve">Pokud vás zajímá, jak řeším přestupné roky, tak na to mám jednoduchou odpověď: neřeším. </w:t>
+      </w:r>
+      <w:r>
+        <w:rPr>
+          <w:noProof/>
+        </w:rPr>
+        <w:t>Roky jsou přestupné jen jednou za čtyři až osm let, a implementace systému, který by bral v potaz a počítal s devětadvacátým únorem mi přišla jako zbytečně vynaložené úsilí vzhledem k výsledku. Uložené datum na Arduinu se stejně aktualizuje při příštím restartu počítače, přinejhorším bude Arduino ukazovat jeden den špatné datum.</w:t>
+      </w:r>
+      <w:r>
+        <w:rPr>
+          <w:noProof/>
+        </w:rPr>
+        <w:t xml:space="preserve"> </w:t>
+      </w:r>
+    </w:p>
+    <w:p>
+      <w:pPr>
+        <w:rPr>
+          <w:noProof/>
+        </w:rPr>
+      </w:pPr>
+      <w:r>
+        <w:rPr>
+          <w:noProof/>
+        </w:rPr>
+        <mc:AlternateContent>
+          <mc:Choice Requires="wps">
+            <w:drawing>
+              <wp:anchor distT="0" distB="0" distL="114300" distR="114300" simplePos="0" relativeHeight="251702272" behindDoc="0" locked="0" layoutInCell="1" allowOverlap="1" wp14:anchorId="7D123DE7" wp14:editId="0427F490">
+                <wp:simplePos x="0" y="0"/>
+                <wp:positionH relativeFrom="column">
+                  <wp:posOffset>2977515</wp:posOffset>
+                </wp:positionH>
+                <wp:positionV relativeFrom="paragraph">
+                  <wp:posOffset>1260475</wp:posOffset>
+                </wp:positionV>
+                <wp:extent cx="2861310" cy="257175"/>
+                <wp:effectExtent l="0" t="0" r="0" b="9525"/>
+                <wp:wrapThrough wrapText="bothSides">
+                  <wp:wrapPolygon edited="0">
+                    <wp:start x="0" y="0"/>
+                    <wp:lineTo x="0" y="20800"/>
+                    <wp:lineTo x="21427" y="20800"/>
+                    <wp:lineTo x="21427" y="0"/>
+                    <wp:lineTo x="0" y="0"/>
+                  </wp:wrapPolygon>
+                </wp:wrapThrough>
+                <wp:docPr id="22" name="Text Box 22"/>
+                <wp:cNvGraphicFramePr/>
+                <a:graphic xmlns:a="http://schemas.openxmlformats.org/drawingml/2006/main">
+                  <a:graphicData uri="http://schemas.microsoft.com/office/word/2010/wordprocessingShape">
+                    <wps:wsp>
+                      <wps:cNvSpPr txBox="1"/>
+                      <wps:spPr>
+                        <a:xfrm>
+                          <a:off x="0" y="0"/>
+                          <a:ext cx="2861310" cy="257175"/>
+                        </a:xfrm>
+                        <a:prstGeom prst="rect">
+                          <a:avLst/>
+                        </a:prstGeom>
+                        <a:solidFill>
+                          <a:prstClr val="white"/>
+                        </a:solidFill>
+                        <a:ln>
+                          <a:noFill/>
+                        </a:ln>
+                      </wps:spPr>
+                      <wps:txbx>
+                        <w:txbxContent>
+                          <w:p>
+                            <w:pPr>
+                              <w:pStyle w:val="Caption"/>
+                              <w:rPr>
+                                <w:noProof/>
+                                <w:sz w:val="24"/>
+                              </w:rPr>
+                            </w:pPr>
+                            <w:r>
+                              <w:rPr>
+                                <w:noProof/>
+                              </w:rPr>
+                              <w:fldChar w:fldCharType="begin"/>
+                            </w:r>
+                            <w:r>
+                              <w:rPr>
+                                <w:noProof/>
+                              </w:rPr>
+                              <w:instrText xml:space="preserve"> SEQ Obrázek \* ARABIC </w:instrText>
+                            </w:r>
+                            <w:r>
+                              <w:rPr>
+                                <w:noProof/>
+                              </w:rPr>
+                              <w:fldChar w:fldCharType="separate"/>
+                            </w:r>
+                            <w:r>
+                              <w:rPr>
+                                <w:noProof/>
+                              </w:rPr>
+                              <w:t>13</w:t>
+                            </w:r>
+                            <w:r>
+                              <w:rPr>
+                                <w:noProof/>
+                              </w:rPr>
+                              <w:fldChar w:fldCharType="end"/>
+                            </w:r>
+                            <w:r>
+                              <w:t xml:space="preserve"> Někdy je prostě výhodnější předstírat, že všechno je v</w:t>
+                            </w:r>
+                            <w:r>
+                              <w:t> </w:t>
+                            </w:r>
+                            <w:r>
+                              <w:t>pořádku</w:t>
+                            </w:r>
+                            <w:r>
+                              <w:t>.</w:t>
+                            </w:r>
+                          </w:p>
+                        </w:txbxContent>
+                      </wps:txbx>
+                      <wps:bodyPr rot="0" spcFirstLastPara="0" vertOverflow="overflow" horzOverflow="overflow" vert="horz" wrap="square" lIns="0" tIns="0" rIns="0" bIns="0" numCol="1" spcCol="0" rtlCol="0" fromWordArt="0" anchor="t" anchorCtr="0" forceAA="0" compatLnSpc="1">
+                        <a:prstTxWarp prst="textNoShape">
+                          <a:avLst/>
+                        </a:prstTxWarp>
+                        <a:noAutofit/>
+                      </wps:bodyPr>
+                    </wps:wsp>
+                  </a:graphicData>
+                </a:graphic>
+                <wp14:sizeRelV relativeFrom="margin">
+                  <wp14:pctHeight>0</wp14:pctHeight>
+                </wp14:sizeRelV>
+              </wp:anchor>
+            </w:drawing>
+          </mc:Choice>
+          <mc:Fallback>
+            <w:pict>
+              <v:shape w14:anchorId="7D123DE7" id="Text Box 22" o:spid="_x0000_s1038" type="#_x0000_t202" style="position:absolute;left:0;text-align:left;margin-left:234.45pt;margin-top:99.25pt;width:225.3pt;height:20.25pt;z-index:251702272;visibility:visible;mso-wrap-style:square;mso-height-percent:0;mso-wrap-distance-left:9pt;mso-wrap-distance-top:0;mso-wrap-distance-right:9pt;mso-wrap-distance-bottom:0;mso-position-horizontal:absolute;mso-position-horizontal-relative:text;mso-position-vertical:absolute;mso-position-vertical-relative:text;mso-height-percent:0;mso-height-relative:margin;v-text-anchor:top" o:gfxdata="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" stroked="f">
+                <v:textbox inset="0,0,0,0">
+                  <w:txbxContent>
+                    <w:p>
+                      <w:pPr>
+                        <w:pStyle w:val="Caption"/>
+                        <w:rPr>
+                          <w:noProof/>
+                          <w:sz w:val="24"/>
+                        </w:rPr>
+                      </w:pPr>
+                      <w:r>
+                        <w:rPr>
+                          <w:noProof/>
+                        </w:rPr>
+                        <w:fldChar w:fldCharType="begin"/>
+                      </w:r>
+                      <w:r>
+                        <w:rPr>
+                          <w:noProof/>
+                        </w:rPr>
+                        <w:instrText xml:space="preserve"> SEQ Obrázek \* ARABIC </w:instrText>
+                      </w:r>
+                      <w:r>
+                        <w:rPr>
+                          <w:noProof/>
+                        </w:rPr>
+                        <w:fldChar w:fldCharType="separate"/>
+                      </w:r>
+                      <w:r>
+                        <w:rPr>
+                          <w:noProof/>
+                        </w:rPr>
+                        <w:t>13</w:t>
+                      </w:r>
+                      <w:r>
+                        <w:rPr>
+                          <w:noProof/>
+                        </w:rPr>
+                        <w:fldChar w:fldCharType="end"/>
+                      </w:r>
+                      <w:r>
+                        <w:t xml:space="preserve"> Někdy je prostě výhodnější předstírat, že všechno je v</w:t>
+                      </w:r>
+                      <w:r>
+                        <w:t> </w:t>
+                      </w:r>
+                      <w:r>
+                        <w:t>pořádku</w:t>
+                      </w:r>
+                      <w:r>
+                        <w:t>.</w:t>
+                      </w:r>
+                    </w:p>
+                  </w:txbxContent>
+                </v:textbox>
+                <w10:wrap type="through"/>
+              </v:shape>
+            </w:pict>
+          </mc:Fallback>
+        </mc:AlternateContent>
+      </w:r>
+      <w:r>
+        <w:rPr>
+          <w:noProof/>
+        </w:rPr>
+        <w:t xml:space="preserve">Rád bych podotkl, že tento způsob řešení vzácných problémů se využívá i v seriózních situacích. Moderní operační systémy běžně řeší deadlocky tím, že je </w:t>
+      </w:r>
+      <w:r>
+        <w:rPr>
+          <w:noProof/>
+        </w:rPr>
+        <w:t>prostě neřeší</w:t>
+      </w:r>
+      <w:r>
+        <w:rPr>
+          <w:noProof/>
+        </w:rPr>
+        <w:t>. Pokud si na</w:t>
+      </w:r>
+      <w:r>
+        <w:rPr>
+          <w:noProof/>
+        </w:rPr>
+        <w:t xml:space="preserve">příklad dva programy chtějí přečíst ten samý soubor, není v tom problém, ale pokud pak budou chtít do toho samého souboru zapisovat, OS jim to nedovolí, protože by měnili data, která ten druhý program pořád ještě čte. Čeká se tedy buď, že programy budou navrženy tak, aby k této situaci vůbec </w:t>
+      </w:r>
+      <w:r>
+        <w:rPr>
+          <w:noProof/>
+        </w:rPr>
+        <w:lastRenderedPageBreak/>
+        <w:t>nedošlo, anebo když už k ní dojde, tak že jeden z programů ustoupí dobrovolně, anebo zasáhne uživatel a problém vyřeší.</w:t>
+      </w:r>
+      <w:r>
+        <w:rPr>
+          <w:rStyle w:val="FootnoteReference"/>
+          <w:noProof/>
+        </w:rPr>
+        <w:footnoteReference w:id="5"/>
+      </w:r>
+      <w:r>
+        <w:rPr>
+          <w:rStyle w:val="FootnoteReference"/>
+          <w:noProof/>
+        </w:rPr>
+        <w:footnoteReference w:id="6"/>
+      </w:r>
+      <w:r>
+        <w:rPr>
+          <w:rStyle w:val="FootnoteReference"/>
+          <w:noProof/>
+        </w:rPr>
+        <w:footnoteReference w:id="7"/>
+      </w:r>
+      <w:r>
+        <w:rPr>
+          <w:rStyle w:val="FootnoteReference"/>
+          <w:noProof/>
+        </w:rPr>
+        <w:footnoteReference w:id="8"/>
+      </w:r>
+    </w:p>
+    <w:p>
+      <w:pPr>
+        <w:pStyle w:val="Heading3"/>
+      </w:pPr>
+      <w:proofErr w:type="spellStart"/>
+      <w:r>
+        <w:t>Failsafe</w:t>
+      </w:r>
+      <w:proofErr w:type="spellEnd"/>
+      <w:r>
+        <w:t xml:space="preserve"> design komunikace</w:t>
+      </w:r>
+    </w:p>
+    <w:p>
+      <w:r>
+        <w:t>Stejně jako při implementaci komunikace mezi Arduiny, i tady jsem se snažil, aby když se něco pokazí, tak aby zbytek pořád fungoval. U počítače to bylo jednoduché: když nenajde obrazovkové Arduino ani při třetím pokusu, usoudí, že není zapojeno, a nemá tedy cenu se ho snažit kontaktovat a skript se ukončí.</w:t>
+      </w:r>
+    </w:p>
+    <w:p>
+      <w:r>
+        <w:t>U Arduina to také bylo jednoduché. Vyšli zprávu, které Ino jsi, a pokud se ti nikdo neozve, asi není zapnutý počítač a nemá cenu na zprávu čekat.</w:t>
+      </w:r>
+      <w:r>
+        <w:t xml:space="preserve"> Jako spořič obrazovky se použije odrážející se ikonka, protože ta jako jediná nepotřebuje k fungování žádnou </w:t>
+      </w:r>
+      <w:r>
+        <w:t>informaci z vnějšího světa.</w:t>
+      </w:r>
+    </w:p>
+    <w:p>
+      <w:pPr>
+        <w:pStyle w:val="Heading3"/>
+      </w:pPr>
+      <w:r>
+        <w:rPr>
+          <w:noProof/>
+        </w:rPr>
+        <w:drawing>
+          <wp:anchor distT="0" distB="0" distL="114300" distR="114300" simplePos="0" relativeHeight="251703296" behindDoc="0" locked="0" layoutInCell="1" allowOverlap="1" wp14:anchorId="4189CCF5" wp14:editId="1BCECCCB">
+            <wp:simplePos x="0" y="0"/>
+            <wp:positionH relativeFrom="column">
+              <wp:posOffset>3596640</wp:posOffset>
+            </wp:positionH>
+            <wp:positionV relativeFrom="paragraph">
+              <wp:posOffset>263525</wp:posOffset>
+            </wp:positionV>
+            <wp:extent cx="1914525" cy="2503170"/>
+            <wp:effectExtent l="0" t="0" r="9525" b="0"/>
+            <wp:wrapThrough wrapText="bothSides">
+              <wp:wrapPolygon edited="0">
+                <wp:start x="0" y="0"/>
+                <wp:lineTo x="0" y="21370"/>
+                <wp:lineTo x="21493" y="21370"/>
+                <wp:lineTo x="21493" y="0"/>
+                <wp:lineTo x="0" y="0"/>
+              </wp:wrapPolygon>
+            </wp:wrapThrough>
+            <wp:docPr id="23" name="Picture 23"/>
+            <wp:cNvGraphicFramePr>
+              <a:graphicFrameLocks xmlns:a="http://schemas.openxmlformats.org/drawingml/2006/main" noChangeAspect="1"/>
+            </wp:cNvGraphicFramePr>
+            <a:graphic xmlns:a="http://schemas.openxmlformats.org/drawingml/2006/main">
+              <a:graphicData uri="http://schemas.openxmlformats.org/drawingml/2006/picture">
+                <pic:pic xmlns:pic="http://schemas.openxmlformats.org/drawingml/2006/picture">
+                  <pic:nvPicPr>
+                    <pic:cNvPr id="1" name=""/>
+                    <pic:cNvPicPr/>
+                  </pic:nvPicPr>
+                  <pic:blipFill>
+                    <a:blip r:embed="rId23" cstate="print">
+                      <a:extLst>
+                        <a:ext uri="{28A0092B-C50C-407E-A947-70E740481C1C}">
+                          <a14:useLocalDpi xmlns:a14="http://schemas.microsoft.com/office/drawing/2010/main" val="0"/>
+                        </a:ext>
+                      </a:extLst>
+                    </a:blip>
+                    <a:stretch>
+                      <a:fillRect/>
+                    </a:stretch>
+                  </pic:blipFill>
+                  <pic:spPr>
+                    <a:xfrm>
+                      <a:off x="0" y="0"/>
+                      <a:ext cx="1914525" cy="2503170"/>
+                    </a:xfrm>
+                    <a:prstGeom prst="rect">
+                      <a:avLst/>
+                    </a:prstGeom>
+                  </pic:spPr>
+                </pic:pic>
+              </a:graphicData>
+            </a:graphic>
+            <wp14:sizeRelH relativeFrom="margin">
+              <wp14:pctWidth>0</wp14:pctWidth>
+            </wp14:sizeRelH>
+            <wp14:sizeRelV relativeFrom="margin">
+              <wp14:pctHeight>0</wp14:pctHeight>
+            </wp14:sizeRelV>
+          </wp:anchor>
+        </w:drawing>
+      </w:r>
+      <w:r>
+        <w:t>Ostatní vlastnosti skriptu</w:t>
+      </w:r>
+    </w:p>
+    <w:p>
+      <w:r>
+        <w:t>Aby bylo jednodušší detekovat a řešit problémy v kódu, skript si v uživatelově složce v </w:t>
+      </w:r>
+      <w:r>
+        <w:rPr>
+          <w:i/>
+          <w:iCs/>
+        </w:rPr>
+        <w:t>C:/Users/</w:t>
+      </w:r>
+      <w:r>
+        <w:t xml:space="preserve"> vede log do souboru</w:t>
+      </w:r>
+      <w:r>
+        <w:t xml:space="preserve"> </w:t>
+      </w:r>
+      <w:r>
+        <w:rPr>
+          <w:i/>
+          <w:iCs/>
+        </w:rPr>
+        <w:t>enhanced-power-button-log.txt</w:t>
+      </w:r>
+      <w:r>
+        <w:t xml:space="preserve">. </w:t>
+      </w:r>
+      <w:r>
+        <w:t>Do tohoto souboru se mimo jiné ukládají také veškeré příchozí komunikace od všech připojených Arduin.</w:t>
+      </w:r>
+    </w:p>
+    <w:p>
+      <w:r>
+        <w:rPr>
+          <w:noProof/>
+        </w:rPr>
+        <mc:AlternateContent>
+          <mc:Choice Requires="wps">
+            <w:drawing>
+              <wp:anchor distT="0" distB="0" distL="114300" distR="114300" simplePos="0" relativeHeight="251705344" behindDoc="0" locked="0" layoutInCell="1" allowOverlap="1" wp14:anchorId="79E7D8A1" wp14:editId="1027327B">
+                <wp:simplePos x="0" y="0"/>
+                <wp:positionH relativeFrom="column">
+                  <wp:posOffset>3596640</wp:posOffset>
+                </wp:positionH>
+                <wp:positionV relativeFrom="paragraph">
+                  <wp:posOffset>662940</wp:posOffset>
+                </wp:positionV>
+                <wp:extent cx="1914525" cy="133350"/>
+                <wp:effectExtent l="0" t="0" r="9525" b="0"/>
+                <wp:wrapThrough wrapText="bothSides">
+                  <wp:wrapPolygon edited="0">
+                    <wp:start x="0" y="0"/>
+                    <wp:lineTo x="0" y="18514"/>
+                    <wp:lineTo x="21493" y="18514"/>
+                    <wp:lineTo x="21493" y="0"/>
+                    <wp:lineTo x="0" y="0"/>
+                  </wp:wrapPolygon>
+                </wp:wrapThrough>
+                <wp:docPr id="24" name="Text Box 24"/>
+                <wp:cNvGraphicFramePr/>
+                <a:graphic xmlns:a="http://schemas.openxmlformats.org/drawingml/2006/main">
+                  <a:graphicData uri="http://schemas.microsoft.com/office/word/2010/wordprocessingShape">
+                    <wps:wsp>
+                      <wps:cNvSpPr txBox="1"/>
+                      <wps:spPr>
+                        <a:xfrm>
+                          <a:off x="0" y="0"/>
+                          <a:ext cx="1914525" cy="133350"/>
+                        </a:xfrm>
+                        <a:prstGeom prst="rect">
+                          <a:avLst/>
+                        </a:prstGeom>
+                        <a:solidFill>
+                          <a:prstClr val="white"/>
+                        </a:solidFill>
+                        <a:ln>
+                          <a:noFill/>
+                        </a:ln>
+                      </wps:spPr>
+                      <wps:txbx>
+                        <w:txbxContent>
+                          <w:p>
+                            <w:pPr>
+                              <w:pStyle w:val="Caption"/>
+                              <w:rPr>
+                                <w:noProof/>
+                                <w:color w:val="434343"/>
+                                <w:sz w:val="28"/>
+                                <w:szCs w:val="28"/>
+                              </w:rPr>
+                            </w:pPr>
+                            <w:r>
+                              <w:rPr>
+                                <w:noProof/>
+                              </w:rPr>
+                              <w:fldChar w:fldCharType="begin"/>
+                            </w:r>
+                            <w:r>
+                              <w:rPr>
+                                <w:noProof/>
+                              </w:rPr>
+                              <w:instrText xml:space="preserve"> SEQ Obrázek \* ARABIC </w:instrText>
+                            </w:r>
+                            <w:r>
+                              <w:rPr>
+                                <w:noProof/>
+                              </w:rPr>
+                              <w:fldChar w:fldCharType="separate"/>
+                            </w:r>
+                            <w:r>
+                              <w:rPr>
+                                <w:noProof/>
+                              </w:rPr>
+                              <w:t>14</w:t>
+                            </w:r>
+                            <w:r>
+                              <w:rPr>
+                                <w:noProof/>
+                              </w:rPr>
+                              <w:fldChar w:fldCharType="end"/>
+                            </w:r>
+                            <w:r>
+                              <w:t xml:space="preserve"> Náhled do logu scriptu</w:t>
+                            </w:r>
+                          </w:p>
+                        </w:txbxContent>
+                      </wps:txbx>
+                      <wps:bodyPr rot="0" spcFirstLastPara="0" vertOverflow="overflow" horzOverflow="overflow" vert="horz" wrap="square" lIns="0" tIns="0" rIns="0" bIns="0" numCol="1" spcCol="0" rtlCol="0" fromWordArt="0" anchor="t" anchorCtr="0" forceAA="0" compatLnSpc="1">
+                        <a:prstTxWarp prst="textNoShape">
+                          <a:avLst/>
+                        </a:prstTxWarp>
+                        <a:noAutofit/>
+                      </wps:bodyPr>
+                    </wps:wsp>
+                  </a:graphicData>
+                </a:graphic>
+                <wp14:sizeRelV relativeFrom="margin">
+                  <wp14:pctHeight>0</wp14:pctHeight>
+                </wp14:sizeRelV>
+              </wp:anchor>
+            </w:drawing>
+          </mc:Choice>
+          <mc:Fallback>
+            <w:pict>
+              <v:shape w14:anchorId="79E7D8A1" id="Text Box 24" o:spid="_x0000_s1039" type="#_x0000_t202" style="position:absolute;left:0;text-align:left;margin-left:283.2pt;margin-top:52.2pt;width:150.75pt;height:10.5pt;z-index:251705344;visibility:visible;mso-wrap-style:square;mso-height-percent:0;mso-wrap-distance-left:9pt;mso-wrap-distance-top:0;mso-wrap-distance-right:9pt;mso-wrap-distance-bottom:0;mso-position-horizontal:absolute;mso-position-horizontal-relative:text;mso-position-vertical:absolute;mso-position-vertical-relative:text;mso-height-percent:0;mso-height-relative:margin;v-text-anchor:top" o:gfxdata="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" stroked="f">
+                <v:textbox inset="0,0,0,0">
+                  <w:txbxContent>
+                    <w:p>
+                      <w:pPr>
+                        <w:pStyle w:val="Caption"/>
+                        <w:rPr>
+                          <w:noProof/>
+                          <w:color w:val="434343"/>
+                          <w:sz w:val="28"/>
+                          <w:szCs w:val="28"/>
+                        </w:rPr>
+                      </w:pPr>
+                      <w:r>
+                        <w:rPr>
+                          <w:noProof/>
+                        </w:rPr>
+                        <w:fldChar w:fldCharType="begin"/>
+                      </w:r>
+                      <w:r>
+                        <w:rPr>
+                          <w:noProof/>
+                        </w:rPr>
+                        <w:instrText xml:space="preserve"> SEQ Obrázek \* ARABIC </w:instrText>
+                      </w:r>
+                      <w:r>
+                        <w:rPr>
+                          <w:noProof/>
+                        </w:rPr>
+                        <w:fldChar w:fldCharType="separate"/>
+                      </w:r>
+                      <w:r>
+                        <w:rPr>
+                          <w:noProof/>
+                        </w:rPr>
+                        <w:t>14</w:t>
+                      </w:r>
+                      <w:r>
+                        <w:rPr>
+                          <w:noProof/>
+                        </w:rPr>
+                        <w:fldChar w:fldCharType="end"/>
+                      </w:r>
+                      <w:r>
+                        <w:t xml:space="preserve"> Náhled do logu scriptu</w:t>
+                      </w:r>
+                    </w:p>
+                  </w:txbxContent>
+                </v:textbox>
+                <w10:wrap type="through"/>
+              </v:shape>
+            </w:pict>
+          </mc:Fallback>
+        </mc:AlternateContent>
+      </w:r>
+      <w:r>
+        <w:t xml:space="preserve">V té samé složce si uživatel může vytvořit svůj </w:t>
+      </w:r>
+      <w:r>
+        <w:t>enhanced-power-button-config.txt</w:t>
+      </w:r>
+      <w:r>
+        <w:t>, kam uloží svou preferenci spořiče obrazovky. Pythonový script tento soubor vždy zkontroluje a</w:t>
+      </w:r>
+      <w:r>
+        <w:t xml:space="preserve"> pošle do Arduina odpovídající instrukce.</w:t>
+      </w:r>
+      <w:r>
+        <w:rPr>
+          <w:noProof/>
+        </w:rPr>
+        <w:t xml:space="preserve"> </w:t>
+      </w:r>
+    </w:p>
     <w:p/>
     <w:p/>
     <w:p>
@@ -6324,7 +7072,10 @@
       </w:r>
       <w:proofErr w:type="spellEnd"/>
       <w:r>
-        <w:t>, Klíčová slova (nečísluje se, ale započítává se do číslování stran)</w:t>
+        <w:t xml:space="preserve">, Klíčová slova (nečísluje se, </w:t>
+      </w:r>
+      <w:r>
+        <w:t>ale započítává se do číslování stran)</w:t>
       </w:r>
     </w:p>
     <w:p>
@@ -6438,10 +7189,10 @@
     </w:p>
     <w:p>
       <w:r>
-        <w:t>Píše se na samostatný list (viz vzor). Čísluje se, ale číslování se neuv</w:t>
-      </w:r>
-      <w:r>
-        <w:t>ádí .</w:t>
+        <w:t>Píše se na samostatný list (viz vz</w:t>
+      </w:r>
+      <w:r>
+        <w:t>or). Čísluje se, ale číslování se neuvádí .</w:t>
       </w:r>
     </w:p>
     <w:p>
@@ -6489,10 +7240,10 @@
         </w:pBdr>
       </w:pPr>
       <w:r>
-        <w:t>Abstraktem se rozumí stručný obsah práce prezentovaný v několika větách. Bývá zpracován v jazyce práce a v anglickém jazyce. Pod abstrakte</w:t>
-      </w:r>
-      <w:r>
-        <w:t>m jsou uvedena klíčová slova, která jednoznačně charakterizují náplň práce. Klíčových slov by mělo být 4 - 6.</w:t>
+        <w:t xml:space="preserve">Abstraktem se rozumí stručný obsah práce prezentovaný v několika větách. Bývá zpracován v </w:t>
+      </w:r>
+      <w:r>
+        <w:t>jazyce práce a v anglickém jazyce. Pod abstraktem jsou uvedena klíčová slova, která jednoznačně charakterizují náplň práce. Klíčových slov by mělo být 4 - 6.</w:t>
       </w:r>
     </w:p>
     <w:p>
@@ -6512,7 +7263,10 @@
     </w:p>
     <w:p>
       <w:r>
-        <w:t xml:space="preserve">Text prohlášení se píše na samostatný list, umisťuje se v dolní části stránky (viz vzor). </w:t>
+        <w:t>Text prohlášení se píše na samostatný list, umisťuje se v dolní části stránky (viz vzo</w:t>
+      </w:r>
+      <w:r>
+        <w:t xml:space="preserve">r). </w:t>
       </w:r>
     </w:p>
     <w:p>
@@ -6530,10 +7284,10 @@
     </w:p>
     <w:p>
       <w:r>
-        <w:t>Maturitní práce má svou strukturu (viz výše). Vlastní text je pak členěn do kapitol, podkapitol. V obsahu jsou uváděny názvy jednotlivých částí maturitní práce</w:t>
-      </w:r>
-      <w:r>
-        <w:t>, názvy kapitol a podkapitol a číslo stránky, na které se nacházejí. Čísluje se, ale číslování se neuvádí.</w:t>
+        <w:t>Maturitní práce má svou strukturu (viz výše). Vlastní text je pak členěn do kapitol, podkapitol. V obsahu jsou uváděny názvy jednotlivých částí maturitní práce, názvy kapitol a podkapitol a číslo stránky, na které se nacházejí. Čísluje se, ale č</w:t>
+      </w:r>
+      <w:r>
+        <w:t>íslování se neuvádí.</w:t>
       </w:r>
     </w:p>
     <w:p>
@@ -6550,10 +7304,10 @@
     </w:p>
     <w:p>
       <w:r>
-        <w:t>V úvodu se přesně vymezí problém, kterým se práce zabývá, vysvětlí se, k čemu má práce sloužit, proč je napsána. Dále má být uvedena stručná cha</w:t>
-      </w:r>
-      <w:r>
-        <w:t xml:space="preserve">rakteristika zkoumaného problému, má být formulován cíl a metody práce. Úvod by měl obsahovat i informaci o struktuře práce. </w:t>
+        <w:t>V úvodu se přesně vymezí problém, kterým se práce zabývá, vysvětlí se, k čemu má práce sloužit, proč je napsána. Dále má být uvedena stručná charakteristika zkoumaného problému, má být formulován cíl a metody práce. Úvod by měl ob</w:t>
+      </w:r>
+      <w:r>
+        <w:t xml:space="preserve">sahovat i informaci o struktuře práce. </w:t>
       </w:r>
     </w:p>
     <w:p>
@@ -6580,23 +7334,23 @@
     </w:p>
     <w:p>
       <w:r>
-        <w:t>Obvykle se skládá z teoretické</w:t>
-      </w:r>
-      <w:r>
-        <w:t xml:space="preserve"> a praktické části. Teoretická část by měla tvořit pouze stručný vhled do problematiky a neměla by přesáhnout jednu polovinu vlastního textu práce.</w:t>
-      </w:r>
-    </w:p>
-    <w:p>
-      <w:r>
-        <w:t>V praktické části student uvede podrobný postup a výsledky vlastní práce. Popíše jednotlivé kroky řešení a v</w:t>
-      </w:r>
-      <w:r>
-        <w:t xml:space="preserve">ýsledky, kterých dosáhl. </w:t>
-      </w:r>
-    </w:p>
-    <w:p>
-      <w:r>
-        <w:t>Délka práce je minimálně 25 stran (započítává se obsah, úvod, vlastní text práce a závěr).</w:t>
+        <w:t>Obvykle se skládá z teoretické a praktické části. Teoretická část by měla tvořit pouze stručný vhled do problematiky</w:t>
+      </w:r>
+      <w:r>
+        <w:t xml:space="preserve"> a neměla by přesáhnout jednu polovinu vlastního textu práce.</w:t>
+      </w:r>
+    </w:p>
+    <w:p>
+      <w:r>
+        <w:t xml:space="preserve">V praktické části student uvede podrobný postup a výsledky vlastní práce. Popíše jednotlivé kroky řešení a výsledky, kterých dosáhl. </w:t>
+      </w:r>
+    </w:p>
+    <w:p>
+      <w:r>
+        <w:t>Délka práce je minimálně 25 stran (započítává se obsah, úvod</w:t>
+      </w:r>
+      <w:r>
+        <w:t>, vlastní text práce a závěr).</w:t>
       </w:r>
     </w:p>
     <w:p>
@@ -6612,10 +7366,10 @@
     <w:p/>
     <w:p>
       <w:r>
-        <w:t>Tabulky, grafy a obrázky men</w:t>
-      </w:r>
-      <w:r>
-        <w:t xml:space="preserve">ší než půl stránky, mohou být zařazeny do textu. Pokud jsou větší, budou zařazeny do příloh. Je-li tabulek, grafů, obrázků v textu více číslujeme je průběžně např. Obr. 1, Tabulka 4, Graf 2. </w:t>
+        <w:t>Tabulky, grafy a obrázky menší než půl stránky, mohou být zařazeny do textu. Pokud jsou větší, budou zařazeny do p</w:t>
+      </w:r>
+      <w:r>
+        <w:t xml:space="preserve">říloh. Je-li tabulek, grafů, obrázků v textu více číslujeme je průběžně např. Obr. 1, Tabulka 4, Graf 2. </w:t>
       </w:r>
     </w:p>
     <w:p>
@@ -6755,11 +7509,13 @@
       </w:r>
     </w:p>
     <w:p>
-      <w:r>
-        <w:t xml:space="preserve">NOVÁKOVÁ  Jana. Formální úprava diplomové práce. 1. vyd., </w:t>
-      </w:r>
-      <w:r>
-        <w:t>dotisk. Ostrava : Ostravská Univerzita,1998. ISBN 80-7042-141-X.</w:t>
+      <w:proofErr w:type="gramStart"/>
+      <w:r>
+        <w:t>NOVÁKOVÁ  Jana</w:t>
+      </w:r>
+      <w:proofErr w:type="gramEnd"/>
+      <w:r>
+        <w:t>. Formální úprava diplomové práce. 1. vyd., dotisk. Ostrava : Ostravská Univerzita,1998. ISBN 80-7042-141-X.</w:t>
       </w:r>
     </w:p>
     <w:p/>
@@ -6770,22 +7526,18 @@
     </w:p>
     <w:p>
       <w:r>
-        <w:t xml:space="preserve">WESTCOM. O nás. Webnode.cz [online]. ©2008-2011 [cit. 2011-04-26]. Dostupné z: </w:t>
-      </w:r>
-      <w:hyperlink r:id="rId22">
+        <w:t>WESTCOM. O nás. Webnode.cz [online]. ©2008-2011 [cit. 2011-04-26]. Dostupn</w:t>
+      </w:r>
+      <w:r>
+        <w:t xml:space="preserve">é z: </w:t>
+      </w:r>
+      <w:hyperlink r:id="rId24">
         <w:r>
           <w:rPr>
             <w:color w:val="1155CC"/>
             <w:u w:val="single"/>
           </w:rPr>
-          <w:t>http://</w:t>
-        </w:r>
-        <w:r>
-          <w:rPr>
-            <w:color w:val="1155CC"/>
-            <w:u w:val="single"/>
-          </w:rPr>
-          <w:t>www.webnode.cz/o-nas/</w:t>
+          <w:t>http://www.webnode.cz/o-nas/</w:t>
         </w:r>
       </w:hyperlink>
     </w:p>
@@ -6809,13 +7561,13 @@
     </w:p>
     <w:p>
       <w:r>
-        <w:t xml:space="preserve">Přílohy vkládáme na konec práce a v textu na ně odkazujeme (např. na přílohu 1). Přílohy číslujeme za </w:t>
-      </w:r>
-      <w:r>
-        <w:t xml:space="preserve">sebou. Do příloh zařazujeme takový materiál, který je důležitý pro pochopení celé práce, jehož uvedení v textu by však čtenáře rušilo. Jedná se o pomocné tabulky, grafy, obrázky, texty použitých dotazníků, fotografický materiál, fotokopie archiválií apod. </w:t>
-      </w:r>
-      <w:r>
-        <w:t>Přílohy musí být okomentovány.</w:t>
+        <w:t>Přílohy vkládáme na konec práce a v textu na ně odk</w:t>
+      </w:r>
+      <w:r>
+        <w:t>azujeme (např. na přílohu 1). Přílohy číslujeme za sebou. Do příloh zařazujeme takový materiál, který je důležitý pro pochopení celé práce, jehož uvedení v textu by však čtenáře rušilo. Jedná se o pomocné tabulky, grafy, obrázky, texty použitých dotazníků,</w:t>
+      </w:r>
+      <w:r>
+        <w:t xml:space="preserve"> fotografický materiál, fotokopie archiválií apod. Přílohy musí být okomentovány.</w:t>
       </w:r>
     </w:p>
     <w:p>
@@ -6909,7 +7661,10 @@
         </w:numPr>
       </w:pPr>
       <w:r>
-        <w:t>Mezera mezi odstavci: 6b</w:t>
+        <w:t>Mezera</w:t>
+      </w:r>
+      <w:r>
+        <w:t xml:space="preserve"> mezi odstavci: 6b</w:t>
       </w:r>
     </w:p>
     <w:p>
@@ -6931,10 +7686,7 @@
         </w:numPr>
       </w:pPr>
       <w:r>
-        <w:t>Hlavní kapit</w:t>
-      </w:r>
-      <w:r>
-        <w:t>oly začínají na nové stránce.</w:t>
+        <w:t>Hlavní kapitoly začínají na nové stránce.</w:t>
       </w:r>
     </w:p>
     <w:p>
@@ -6945,10 +7697,10 @@
         </w:numPr>
       </w:pPr>
       <w:r>
-        <w:t xml:space="preserve">Nadpisy mohou být číslovány podle zásad desetinného třídění. Desetinné třídění se vkládá automaticky, jako formátovací prvek stylu nadpisu. Za tečkami v desetinném třídění se nepíše tečka, za poslední číslicí není tečka, mezi </w:t>
-      </w:r>
-      <w:r>
-        <w:t>poslední číslicí a vlastním nadpisem jsou dvě mezery.</w:t>
+        <w:t>Nadpisy mohou být číslovány podle zásad desetinného třídění. Desetinné třídění se vkládá automaticky, jako formátovací prvek stylu nadpisu. Za tečkami v desetinném třídění se nepíše tečka, za poslední číslicí není tečka, mezi poslední číslicí a vlastním na</w:t>
+      </w:r>
+      <w:r>
+        <w:t>dpisem jsou dvě mezery.</w:t>
       </w:r>
     </w:p>
     <w:p>
@@ -6982,10 +7734,10 @@
       </w:pPr>
       <w:r>
         <w:lastRenderedPageBreak/>
-        <w:t>Stránky se průběžně číslují v zápatí stránky, a to ve středu</w:t>
-      </w:r>
-      <w:r>
-        <w:t xml:space="preserve"> stránky. Titulní stránka, abstrakt a stránka s čestným prohlášením se číslují, ale číslování se neuvádí (číslování stránky se tedy uvádí od úvodu po seznam příloh).</w:t>
+        <w:t>Stránky se průběžně číslují v zápatí stránky, a to ve středu stránky. Titulní stránka, abs</w:t>
+      </w:r>
+      <w:r>
+        <w:t>trakt a stránka s čestným prohlášením se číslují, ale číslování se neuvádí (číslování stránky se tedy uvádí od úvodu po seznam příloh).</w:t>
       </w:r>
     </w:p>
     <w:p>
@@ -7007,10 +7759,7 @@
         </w:numPr>
       </w:pPr>
       <w:r>
-        <w:t>Tex</w:t>
-      </w:r>
-      <w:r>
-        <w:t>t se formátuje pomocí stylů.</w:t>
+        <w:t>Text se formátuje pomocí stylů.</w:t>
       </w:r>
     </w:p>
     <w:p>
@@ -7021,7 +7770,10 @@
         </w:numPr>
       </w:pPr>
       <w:r>
-        <w:t>Nepoužívají se více než tři různé velikostí písma. Zdůrazňování částí textu se provádí změnou sklonu písma. Podtrhávání, prokládání nebo tučné písmo používáme jen ve zvlášť odůvodněných případech.</w:t>
+        <w:t>N</w:t>
+      </w:r>
+      <w:r>
+        <w:t>epoužívají se více než tři různé velikostí písma. Zdůrazňování částí textu se provádí změnou sklonu písma. Podtrhávání, prokládání nebo tučné písmo používáme jen ve zvlášť odůvodněných případech.</w:t>
       </w:r>
     </w:p>
     <w:p>
@@ -7032,10 +7784,10 @@
         </w:numPr>
       </w:pPr>
       <w:r>
-        <w:t>Tabulky, grafy a obrázky menší</w:t>
-      </w:r>
-      <w:r>
-        <w:t xml:space="preserve"> než půl stránky mohou být zařazeny do textu. Pokud jsou větší, budou zařazeny do příloh. Je-li tabulek, grafů, obrázků v textu více, číslují se průběžně, např. Obr. 1, Tabulka 4, Graf 2. </w:t>
+        <w:t>Tabulky, grafy a obrázky menší než půl stránky mohou být zař</w:t>
+      </w:r>
+      <w:r>
+        <w:t xml:space="preserve">azeny do textu. Pokud jsou větší, budou zařazeny do příloh. Je-li tabulek, grafů, obrázků v textu více, číslují se průběžně, např. Obr. 1, Tabulka 4, Graf 2. </w:t>
       </w:r>
     </w:p>
     <w:p>
@@ -7065,7 +7817,10 @@
     </w:p>
     <w:p>
       <w:r>
-        <w:t>Prezentace musí obsahovat minimálně 10 + 2 počítačové stránky (slide).</w:t>
+        <w:t>Prezentace musí obsahovat minimálně 10 + 2 počíta</w:t>
+      </w:r>
+      <w:r>
+        <w:t>čové stránky (slide).</w:t>
       </w:r>
     </w:p>
     <w:p>
@@ -7082,6 +7837,7 @@
       </w:r>
     </w:p>
     <w:p>
+      <w:proofErr w:type="gramStart"/>
       <w:r>
         <w:t xml:space="preserve">2  </w:t>
       </w:r>
@@ -7090,16 +7846,14 @@
         <w:t>slides</w:t>
       </w:r>
       <w:proofErr w:type="spellEnd"/>
+      <w:proofErr w:type="gramEnd"/>
       <w:r>
         <w:t xml:space="preserve"> – iniciály (jméno, školní rok, škola, obor) a úvod nebo závěr práce. </w:t>
       </w:r>
     </w:p>
     <w:p>
       <w:r>
-        <w:t>Student přinese k maturitní zkoušce na obhajobu dan</w:t>
-      </w:r>
-      <w:r>
-        <w:t xml:space="preserve">ou prezentaci na nosiči </w:t>
+        <w:t xml:space="preserve">Student přinese k maturitní zkoušce na obhajobu danou prezentaci na nosiči </w:t>
       </w:r>
       <w:proofErr w:type="spellStart"/>
       <w:r>
@@ -7112,10 +7866,10 @@
     </w:p>
     <w:p>
       <w:r>
-        <w:t>Prezentace neobsahuje teoretickou tématiku obsaženou v maturitní práci, ale je zaměřena představení praktické části matu</w:t>
-      </w:r>
-      <w:r>
-        <w:t>ritní práce. Text se píše stručně, případně formou odrážek.</w:t>
+        <w:t>Prezentace neobsahuje teoretickou tématiku obsaženou v maturitní práci, ale je zaměřena představení praktické části maturitní práce. Text se píše str</w:t>
+      </w:r>
+      <w:r>
+        <w:t>učně, případně formou odrážek.</w:t>
       </w:r>
     </w:p>
     <w:p>
@@ -7132,10 +7886,10 @@
     </w:p>
     <w:p>
       <w:r>
-        <w:t>V případě, že student k obhajobě maturitní práce potřebuje názorné ukázky (HW, SW, elektronická zařízení), je povinen si z</w:t>
-      </w:r>
-      <w:r>
-        <w:t xml:space="preserve">ajistit veškeré potřebné pomůcky a ověřit jejich funkčnost v prostorách školy před samotnou obhajobou maturitní práce, a to v součinnosti s vedoucím práce či pověřeným pracovníkem školy nejpozději 14 dní před termínem obhajoby maturitní práce. </w:t>
+        <w:t>V případě, že student k obhajobě maturitní práce potřebuje názorné ukázky (HW, SW, elektronická zařízení), je povinen si zajistit veškeré potřebné pomů</w:t>
+      </w:r>
+      <w:r>
+        <w:t xml:space="preserve">cky a ověřit jejich funkčnost v prostorách školy před samotnou obhajobou maturitní práce, a to v součinnosti s vedoucím práce či pověřeným pracovníkem školy nejpozději 14 dní před termínem obhajoby maturitní práce. </w:t>
       </w:r>
     </w:p>
     <w:p>
@@ -7147,29 +7901,45 @@
       <w:bookmarkEnd w:id="38"/>
       <w:r>
         <w:lastRenderedPageBreak/>
-        <w:t>Způsob odev</w:t>
-      </w:r>
-      <w:r>
-        <w:t>zdání maturitní práce</w:t>
+        <w:t>Způsob odevzdání maturitní práce</w:t>
       </w:r>
       <w:bookmarkEnd w:id="39"/>
     </w:p>
     <w:p>
       <w:r>
-        <w:t>Práce je odevzdávána ve dvou  výtiscích v  kroužkové vazbě. Originál je uložen v archivu školy. Druhý výtisk je uložen u vedoucího práce.</w:t>
-      </w:r>
-    </w:p>
-    <w:p>
-      <w:r>
-        <w:t>Termín odevzdání - do 24. 3. 2023  vedoucímu maturitní práce nebo na sekretariát školy.</w:t>
-      </w:r>
-    </w:p>
-    <w:p>
-      <w:r>
-        <w:t>Elektron</w:t>
-      </w:r>
-      <w:r>
-        <w:t xml:space="preserve">ická verze maturitní práce ve formátu </w:t>
+        <w:t>Práce j</w:t>
+      </w:r>
+      <w:r>
+        <w:t xml:space="preserve">e odevzdávána ve </w:t>
+      </w:r>
+      <w:proofErr w:type="gramStart"/>
+      <w:r>
+        <w:t>dvou  výtiscích</w:t>
+      </w:r>
+      <w:proofErr w:type="gramEnd"/>
+      <w:r>
+        <w:t xml:space="preserve"> v  kroužkové vazbě. Originál je uložen v archivu školy. Druhý výtisk je uložen u vedoucího práce.</w:t>
+      </w:r>
+    </w:p>
+    <w:p>
+      <w:r>
+        <w:t xml:space="preserve">Termín odevzdání - do 24. 3. </w:t>
+      </w:r>
+      <w:proofErr w:type="gramStart"/>
+      <w:r>
+        <w:t>2023  vedoucímu</w:t>
+      </w:r>
+      <w:proofErr w:type="gramEnd"/>
+      <w:r>
+        <w:t xml:space="preserve"> maturitní práce nebo na sekretariát školy.</w:t>
+      </w:r>
+    </w:p>
+    <w:p>
+      <w:r>
+        <w:t>Elektronická verze maturitní práce ve</w:t>
+      </w:r>
+      <w:r>
+        <w:t xml:space="preserve"> formátu </w:t>
       </w:r>
       <w:proofErr w:type="spellStart"/>
       <w:r>
@@ -7177,10 +7947,10 @@
       </w:r>
       <w:proofErr w:type="spellEnd"/>
       <w:r>
-        <w:t xml:space="preserve"> je zaslána na e-mail vedoucího práce či uložena do prostoru úložiště školy k tomuto účelu určenému. Zdrojové kódy či jiné důležité součásti praktické části maturitní práce jsou odevzdány v elektronické podobě do pr</w:t>
-      </w:r>
-      <w:r>
-        <w:t>ostoru úložiště do 24. 3. 2023</w:t>
+        <w:t xml:space="preserve"> je zaslána na e-mail vedoucího práce či uložena do prostoru úložiště školy k tomuto účelu určenému. Zdrojové kódy či jiné důležité součásti praktické části maturitní práce jsou odevzdány v elektronické podobě do prostoru úložiště do 24. 3. 202</w:t>
+      </w:r>
+      <w:r>
+        <w:t>3</w:t>
       </w:r>
     </w:p>
     <w:p>
@@ -7190,10 +7960,7 @@
     </w:p>
     <w:p>
       <w:r>
-        <w:t xml:space="preserve">Prezentace je odevzdána v elektronické formě na e-mail vedoucího práce či do určeného prostoru úložiště nejpozději 14 dní před termínem konání obhajoby maturitní </w:t>
-      </w:r>
-      <w:r>
-        <w:t>práce.</w:t>
+        <w:t>Prezentace je odevzdána v elektronické formě na e-mail vedoucího práce či do určeného prostoru úložiště nejpozději 14 dní před termínem konání obhajoby maturitní práce.</w:t>
       </w:r>
     </w:p>
     <w:p/>
@@ -7201,7 +7968,10 @@
     <w:p/>
     <w:p>
       <w:r>
-        <w:t xml:space="preserve">Vypracoval: Ing. Bc. Jaroslav </w:t>
+        <w:t>Vypracoval: Ing. Bc</w:t>
+      </w:r>
+      <w:r>
+        <w:t xml:space="preserve">. Jaroslav </w:t>
       </w:r>
       <w:proofErr w:type="spellStart"/>
       <w:r>
@@ -7227,7 +7997,7 @@
     <w:p/>
     <w:p/>
     <w:sectPr>
-      <w:footerReference w:type="default" r:id="rId23"/>
+      <w:footerReference w:type="default" r:id="rId25"/>
       <w:pgSz w:w="11909" w:h="16834"/>
       <w:pgMar w:top="1418" w:right="1418" w:bottom="1418" w:left="1701" w:header="0" w:footer="397" w:gutter="0"/>
       <w:cols w:space="708"/>
@@ -7508,7 +8278,23 @@
           <w:color w:val="212529"/>
           <w:shd w:val="clear" w:color="auto" w:fill="FFFFFF"/>
         </w:rPr>
-        <w:t xml:space="preserve"> Jack?. </w:t>
+        <w:t xml:space="preserve"> </w:t>
+      </w:r>
+      <w:proofErr w:type="gramStart"/>
+      <w:r>
+        <w:rPr>
+          <w:color w:val="212529"/>
+          <w:shd w:val="clear" w:color="auto" w:fill="FFFFFF"/>
+        </w:rPr>
+        <w:t>Jack?.</w:t>
+      </w:r>
+      <w:proofErr w:type="gramEnd"/>
+      <w:r>
+        <w:rPr>
+          <w:color w:val="212529"/>
+          <w:shd w:val="clear" w:color="auto" w:fill="FFFFFF"/>
+        </w:rPr>
+        <w:t xml:space="preserve"> </w:t>
       </w:r>
       <w:r>
         <w:rPr>
@@ -7562,9 +8348,6 @@
     <w:p>
       <w:pPr>
         <w:pStyle w:val="FootnoteText"/>
-        <w:rPr>
-          <w:lang w:val="en-US"/>
-        </w:rPr>
       </w:pPr>
       <w:r>
         <w:rPr>
@@ -7613,10 +8396,7 @@
       </w:r>
       <w:proofErr w:type="spellEnd"/>
       <w:r>
-        <w:t>.</w:t>
-      </w:r>
-      <w:r>
-        <w:t xml:space="preserve"> </w:t>
+        <w:t xml:space="preserve">. </w:t>
       </w:r>
       <w:proofErr w:type="spellStart"/>
       <w:r>
@@ -7643,10 +8423,668 @@
       </w:r>
       <w:proofErr w:type="spellEnd"/>
       <w:r>
-        <w:t xml:space="preserve">], 2012-06-15, 2012-12-19 [cit. 1.11.2022]. Veřejně dostupné z:  </w:t>
-      </w:r>
-      <w:r>
-        <w:t>http://jorisvr.nl/article/arduino-frequency</w:t>
+        <w:t>], 2012-06-15, 2012-12-19 [cit. 1.11.2022]. Veřejně dostupné z:  http://jorisvr.nl/article/arduino-frequency</w:t>
+      </w:r>
+    </w:p>
+  </w:footnote>
+  <w:footnote w:id="4">
+    <w:p>
+      <w:pPr>
+        <w:pStyle w:val="FootnoteText"/>
+        <w:rPr>
+          <w:lang w:val="en-US"/>
+        </w:rPr>
+      </w:pPr>
+      <w:r>
+        <w:rPr>
+          <w:rStyle w:val="FootnoteReference"/>
+        </w:rPr>
+        <w:footnoteRef/>
+      </w:r>
+      <w:r>
+        <w:t xml:space="preserve"> </w:t>
+      </w:r>
+      <w:r>
+        <w:t xml:space="preserve">Při vlastním testování jsem zjistil, že některá moje Arduina jsou schopna se odchýlit i o </w:t>
+      </w:r>
+      <w:r>
+        <w:t>2 minuty každých 8 hodin. Přisuzoval bych to neoficiálnímu původu mého hardwaru.</w:t>
+      </w:r>
+    </w:p>
+  </w:footnote>
+  <w:footnote w:id="5">
+    <w:p>
+      <w:pPr>
+        <w:pStyle w:val="FootnoteText"/>
+        <w:rPr>
+          <w:lang w:val="en-US"/>
+        </w:rPr>
+      </w:pPr>
+      <w:r>
+        <w:rPr>
+          <w:rStyle w:val="FootnoteReference"/>
+        </w:rPr>
+        <w:footnoteRef/>
+      </w:r>
+      <w:r>
+        <w:t xml:space="preserve"> </w:t>
+      </w:r>
+      <w:r>
+        <w:rPr>
+          <w:lang w:val="en-US"/>
+        </w:rPr>
+        <w:t xml:space="preserve">Wikimedia Foundation, Inc. </w:t>
+      </w:r>
+      <w:proofErr w:type="spellStart"/>
+      <w:r>
+        <w:rPr>
+          <w:lang w:val="en-US"/>
+        </w:rPr>
+        <w:t>Pštrosí</w:t>
+      </w:r>
+      <w:proofErr w:type="spellEnd"/>
+      <w:r>
+        <w:rPr>
+          <w:lang w:val="en-US"/>
+        </w:rPr>
+        <w:t xml:space="preserve"> </w:t>
+      </w:r>
+      <w:proofErr w:type="spellStart"/>
+      <w:r>
+        <w:rPr>
+          <w:lang w:val="en-US"/>
+        </w:rPr>
+        <w:t>algoritmus</w:t>
+      </w:r>
+      <w:proofErr w:type="spellEnd"/>
+      <w:r>
+        <w:rPr>
+          <w:lang w:val="en-US"/>
+        </w:rPr>
+        <w:t xml:space="preserve"> – </w:t>
+      </w:r>
+      <w:proofErr w:type="spellStart"/>
+      <w:r>
+        <w:rPr>
+          <w:lang w:val="en-US"/>
+        </w:rPr>
+        <w:t>Wikipedie</w:t>
+      </w:r>
+      <w:proofErr w:type="spellEnd"/>
+      <w:r>
+        <w:rPr>
+          <w:lang w:val="en-US"/>
+        </w:rPr>
+        <w:t xml:space="preserve">. </w:t>
+      </w:r>
+      <w:proofErr w:type="spellStart"/>
+      <w:r>
+        <w:rPr>
+          <w:i/>
+          <w:iCs/>
+          <w:lang w:val="en-US"/>
+        </w:rPr>
+        <w:t>Wikipedie</w:t>
+      </w:r>
+      <w:proofErr w:type="spellEnd"/>
+      <w:r>
+        <w:rPr>
+          <w:i/>
+          <w:iCs/>
+          <w:lang w:val="en-US"/>
+        </w:rPr>
+        <w:t xml:space="preserve">: </w:t>
+      </w:r>
+      <w:proofErr w:type="spellStart"/>
+      <w:r>
+        <w:rPr>
+          <w:i/>
+          <w:iCs/>
+          <w:lang w:val="en-US"/>
+        </w:rPr>
+        <w:t>otevřená</w:t>
+      </w:r>
+      <w:proofErr w:type="spellEnd"/>
+      <w:r>
+        <w:rPr>
+          <w:i/>
+          <w:iCs/>
+          <w:lang w:val="en-US"/>
+        </w:rPr>
+        <w:t xml:space="preserve"> </w:t>
+      </w:r>
+      <w:proofErr w:type="spellStart"/>
+      <w:r>
+        <w:rPr>
+          <w:i/>
+          <w:iCs/>
+          <w:lang w:val="en-US"/>
+        </w:rPr>
+        <w:t>encyklopedie</w:t>
+      </w:r>
+      <w:proofErr w:type="spellEnd"/>
+      <w:r>
+        <w:rPr>
+          <w:i/>
+          <w:iCs/>
+          <w:lang w:val="en-US"/>
+        </w:rPr>
+        <w:t xml:space="preserve">. </w:t>
+      </w:r>
+      <w:r>
+        <w:rPr>
+          <w:lang w:val="en-US"/>
+        </w:rPr>
+        <w:t xml:space="preserve">[online]. 15.9.2006, 9.8.2021 [8.11.2022] </w:t>
+      </w:r>
+      <w:proofErr w:type="spellStart"/>
+      <w:r>
+        <w:rPr>
+          <w:lang w:val="en-US"/>
+        </w:rPr>
+        <w:t>Veřejně</w:t>
+      </w:r>
+      <w:proofErr w:type="spellEnd"/>
+      <w:r>
+        <w:rPr>
+          <w:lang w:val="en-US"/>
+        </w:rPr>
+        <w:t xml:space="preserve"> </w:t>
+      </w:r>
+      <w:proofErr w:type="spellStart"/>
+      <w:r>
+        <w:rPr>
+          <w:lang w:val="en-US"/>
+        </w:rPr>
+        <w:t>dostupné</w:t>
+      </w:r>
+      <w:proofErr w:type="spellEnd"/>
+      <w:r>
+        <w:rPr>
+          <w:lang w:val="en-US"/>
+        </w:rPr>
+        <w:t xml:space="preserve"> z </w:t>
+      </w:r>
+      <w:hyperlink r:id="rId1" w:history="1">
+        <w:r>
+          <w:rPr>
+            <w:rStyle w:val="Hyperlink"/>
+            <w:lang w:val="en-US"/>
+          </w:rPr>
+          <w:t>https://cs.wikip</w:t>
+        </w:r>
+        <w:r>
+          <w:rPr>
+            <w:rStyle w:val="Hyperlink"/>
+            <w:lang w:val="en-US"/>
+          </w:rPr>
+          <w:t>e</w:t>
+        </w:r>
+        <w:r>
+          <w:rPr>
+            <w:rStyle w:val="Hyperlink"/>
+            <w:lang w:val="en-US"/>
+          </w:rPr>
+          <w:t>dia.org/wiki/P%C5%A1tros%C3%AD_algoritmus</w:t>
+        </w:r>
+      </w:hyperlink>
+    </w:p>
+  </w:footnote>
+  <w:footnote w:id="6">
+    <w:p>
+      <w:pPr>
+        <w:pStyle w:val="FootnoteText"/>
+        <w:rPr>
+          <w:lang w:val="en-US"/>
+        </w:rPr>
+      </w:pPr>
+      <w:r>
+        <w:rPr>
+          <w:rStyle w:val="FootnoteReference"/>
+        </w:rPr>
+        <w:footnoteRef/>
+      </w:r>
+      <w:r>
+        <w:t xml:space="preserve"> </w:t>
+      </w:r>
+      <w:r>
+        <w:rPr>
+          <w:lang w:val="en-US"/>
+        </w:rPr>
+        <w:t xml:space="preserve">Wikimedia Foundation, Inc. </w:t>
+      </w:r>
+      <w:r>
+        <w:rPr>
+          <w:lang w:val="en-US"/>
+        </w:rPr>
+        <w:t>Ostrich algorithm</w:t>
+      </w:r>
+      <w:r>
+        <w:rPr>
+          <w:lang w:val="en-US"/>
+        </w:rPr>
+        <w:t xml:space="preserve"> – Wikipedi</w:t>
+      </w:r>
+      <w:r>
+        <w:rPr>
+          <w:lang w:val="en-US"/>
+        </w:rPr>
+        <w:t>a</w:t>
+      </w:r>
+      <w:r>
+        <w:rPr>
+          <w:lang w:val="en-US"/>
+        </w:rPr>
+        <w:t xml:space="preserve">. </w:t>
+      </w:r>
+      <w:r>
+        <w:rPr>
+          <w:i/>
+          <w:iCs/>
+          <w:lang w:val="en-US"/>
+        </w:rPr>
+        <w:t>Wikipedi</w:t>
+      </w:r>
+      <w:r>
+        <w:rPr>
+          <w:i/>
+          <w:iCs/>
+          <w:lang w:val="en-US"/>
+        </w:rPr>
+        <w:t>a</w:t>
+      </w:r>
+      <w:r>
+        <w:rPr>
+          <w:i/>
+          <w:iCs/>
+          <w:lang w:val="en-US"/>
+        </w:rPr>
+        <w:t xml:space="preserve">: </w:t>
+      </w:r>
+      <w:r>
+        <w:rPr>
+          <w:i/>
+          <w:iCs/>
+          <w:lang w:val="en-US"/>
+        </w:rPr>
+        <w:t>The Free Encyclopedia</w:t>
+      </w:r>
+      <w:r>
+        <w:rPr>
+          <w:i/>
+          <w:iCs/>
+          <w:lang w:val="en-US"/>
+        </w:rPr>
+        <w:t xml:space="preserve">. </w:t>
+      </w:r>
+      <w:r>
+        <w:rPr>
+          <w:lang w:val="en-US"/>
+        </w:rPr>
+        <w:t xml:space="preserve">[online]. </w:t>
+      </w:r>
+      <w:r>
+        <w:rPr>
+          <w:lang w:val="en-US"/>
+        </w:rPr>
+        <w:t>8 March 2005</w:t>
+      </w:r>
+      <w:r>
+        <w:rPr>
+          <w:lang w:val="en-US"/>
+        </w:rPr>
+        <w:t xml:space="preserve">, </w:t>
+      </w:r>
+      <w:r>
+        <w:rPr>
+          <w:lang w:val="en-US"/>
+        </w:rPr>
+        <w:t>1 October 2022</w:t>
+      </w:r>
+      <w:r>
+        <w:rPr>
+          <w:lang w:val="en-US"/>
+        </w:rPr>
+        <w:t xml:space="preserve"> [8.11.2022] </w:t>
+      </w:r>
+      <w:proofErr w:type="spellStart"/>
+      <w:r>
+        <w:rPr>
+          <w:lang w:val="en-US"/>
+        </w:rPr>
+        <w:t>Veřejně</w:t>
+      </w:r>
+      <w:proofErr w:type="spellEnd"/>
+      <w:r>
+        <w:rPr>
+          <w:lang w:val="en-US"/>
+        </w:rPr>
+        <w:t xml:space="preserve"> </w:t>
+      </w:r>
+      <w:proofErr w:type="spellStart"/>
+      <w:r>
+        <w:rPr>
+          <w:lang w:val="en-US"/>
+        </w:rPr>
+        <w:t>dostupné</w:t>
+      </w:r>
+      <w:proofErr w:type="spellEnd"/>
+      <w:r>
+        <w:rPr>
+          <w:lang w:val="en-US"/>
+        </w:rPr>
+        <w:t xml:space="preserve"> z </w:t>
+      </w:r>
+      <w:hyperlink r:id="rId2" w:history="1">
+        <w:r>
+          <w:rPr>
+            <w:rStyle w:val="Hyperlink"/>
+            <w:lang w:val="en-US"/>
+          </w:rPr>
+          <w:t>https://en.wikipedia.org/wiki/Ostrich_algorithm</w:t>
+        </w:r>
+      </w:hyperlink>
+      <w:r>
+        <w:rPr>
+          <w:lang w:val="en-US"/>
+        </w:rPr>
+        <w:t xml:space="preserve"> </w:t>
+      </w:r>
+    </w:p>
+  </w:footnote>
+  <w:footnote w:id="7">
+    <w:p>
+      <w:pPr>
+        <w:pStyle w:val="FootnoteText"/>
+        <w:rPr>
+          <w:lang w:val="en-US"/>
+        </w:rPr>
+      </w:pPr>
+      <w:r>
+        <w:rPr>
+          <w:rStyle w:val="FootnoteReference"/>
+        </w:rPr>
+        <w:footnoteRef/>
+      </w:r>
+      <w:r>
+        <w:t xml:space="preserve"> </w:t>
+      </w:r>
+      <w:r>
+        <w:rPr>
+          <w:lang w:val="en-US"/>
+        </w:rPr>
+        <w:t xml:space="preserve">Wikimedia Foundation, Inc. </w:t>
+      </w:r>
+      <w:r>
+        <w:rPr>
+          <w:lang w:val="en-US"/>
+        </w:rPr>
+        <w:t>Deadlock</w:t>
+      </w:r>
+      <w:r>
+        <w:rPr>
+          <w:lang w:val="en-US"/>
+        </w:rPr>
+        <w:t xml:space="preserve"> – </w:t>
+      </w:r>
+      <w:proofErr w:type="spellStart"/>
+      <w:r>
+        <w:rPr>
+          <w:lang w:val="en-US"/>
+        </w:rPr>
+        <w:t>Wikipedie</w:t>
+      </w:r>
+      <w:proofErr w:type="spellEnd"/>
+      <w:r>
+        <w:rPr>
+          <w:lang w:val="en-US"/>
+        </w:rPr>
+        <w:t xml:space="preserve">. </w:t>
+      </w:r>
+      <w:proofErr w:type="spellStart"/>
+      <w:r>
+        <w:rPr>
+          <w:i/>
+          <w:iCs/>
+          <w:lang w:val="en-US"/>
+        </w:rPr>
+        <w:t>Wikipedie</w:t>
+      </w:r>
+      <w:proofErr w:type="spellEnd"/>
+      <w:r>
+        <w:rPr>
+          <w:i/>
+          <w:iCs/>
+          <w:lang w:val="en-US"/>
+        </w:rPr>
+        <w:t xml:space="preserve">: </w:t>
+      </w:r>
+      <w:proofErr w:type="spellStart"/>
+      <w:r>
+        <w:rPr>
+          <w:i/>
+          <w:iCs/>
+          <w:lang w:val="en-US"/>
+        </w:rPr>
+        <w:t>otevřená</w:t>
+      </w:r>
+      <w:proofErr w:type="spellEnd"/>
+      <w:r>
+        <w:rPr>
+          <w:i/>
+          <w:iCs/>
+          <w:lang w:val="en-US"/>
+        </w:rPr>
+        <w:t xml:space="preserve"> </w:t>
+      </w:r>
+      <w:proofErr w:type="spellStart"/>
+      <w:r>
+        <w:rPr>
+          <w:i/>
+          <w:iCs/>
+          <w:lang w:val="en-US"/>
+        </w:rPr>
+        <w:t>encyklopedie</w:t>
+      </w:r>
+      <w:proofErr w:type="spellEnd"/>
+      <w:r>
+        <w:rPr>
+          <w:i/>
+          <w:iCs/>
+          <w:lang w:val="en-US"/>
+        </w:rPr>
+        <w:t xml:space="preserve">. </w:t>
+      </w:r>
+      <w:r>
+        <w:rPr>
+          <w:lang w:val="en-US"/>
+        </w:rPr>
+        <w:t xml:space="preserve">[online]. </w:t>
+      </w:r>
+      <w:r>
+        <w:rPr>
+          <w:lang w:val="en-US"/>
+        </w:rPr>
+        <w:t>10.2</w:t>
+      </w:r>
+      <w:r>
+        <w:rPr>
+          <w:lang w:val="en-US"/>
+        </w:rPr>
+        <w:t xml:space="preserve">.2006, </w:t>
+      </w:r>
+      <w:r>
+        <w:rPr>
+          <w:lang w:val="en-US"/>
+        </w:rPr>
+        <w:t>4.11.2022</w:t>
+      </w:r>
+      <w:r>
+        <w:rPr>
+          <w:lang w:val="en-US"/>
+        </w:rPr>
+        <w:t xml:space="preserve"> [8.11.2022] </w:t>
+      </w:r>
+      <w:proofErr w:type="spellStart"/>
+      <w:r>
+        <w:rPr>
+          <w:lang w:val="en-US"/>
+        </w:rPr>
+        <w:t>Veřejně</w:t>
+      </w:r>
+      <w:proofErr w:type="spellEnd"/>
+      <w:r>
+        <w:rPr>
+          <w:lang w:val="en-US"/>
+        </w:rPr>
+        <w:t xml:space="preserve"> </w:t>
+      </w:r>
+      <w:proofErr w:type="spellStart"/>
+      <w:r>
+        <w:rPr>
+          <w:lang w:val="en-US"/>
+        </w:rPr>
+        <w:t>dostupné</w:t>
+      </w:r>
+      <w:proofErr w:type="spellEnd"/>
+      <w:r>
+        <w:rPr>
+          <w:lang w:val="en-US"/>
+        </w:rPr>
+        <w:t xml:space="preserve"> z </w:t>
+      </w:r>
+      <w:hyperlink r:id="rId3" w:history="1">
+        <w:r>
+          <w:rPr>
+            <w:rStyle w:val="Hyperlink"/>
+            <w:lang w:val="en-US"/>
+          </w:rPr>
+          <w:t>https://cs.wikipedia.org/wiki/Deadlock</w:t>
+        </w:r>
+      </w:hyperlink>
+      <w:r>
+        <w:rPr>
+          <w:lang w:val="en-US"/>
+        </w:rPr>
+        <w:t xml:space="preserve"> </w:t>
+      </w:r>
+    </w:p>
+  </w:footnote>
+  <w:footnote w:id="8">
+    <w:p>
+      <w:pPr>
+        <w:pStyle w:val="FootnoteText"/>
+        <w:rPr>
+          <w:lang w:val="en-US"/>
+        </w:rPr>
+      </w:pPr>
+      <w:r>
+        <w:rPr>
+          <w:rStyle w:val="FootnoteReference"/>
+        </w:rPr>
+        <w:footnoteRef/>
+      </w:r>
+      <w:r>
+        <w:t xml:space="preserve"> </w:t>
+      </w:r>
+      <w:r>
+        <w:rPr>
+          <w:lang w:val="en-US"/>
+        </w:rPr>
+        <w:t xml:space="preserve">Wikimedia Foundation, Inc. </w:t>
+      </w:r>
+      <w:r>
+        <w:rPr>
+          <w:lang w:val="en-US"/>
+        </w:rPr>
+        <w:t>Deadlock</w:t>
+      </w:r>
+      <w:r>
+        <w:rPr>
+          <w:lang w:val="en-US"/>
+        </w:rPr>
+        <w:t xml:space="preserve"> – Wikipedia. </w:t>
+      </w:r>
+      <w:r>
+        <w:rPr>
+          <w:i/>
+          <w:iCs/>
+          <w:lang w:val="en-US"/>
+        </w:rPr>
+        <w:t xml:space="preserve">Wikipedia: The Free Encyclopedia. </w:t>
+      </w:r>
+      <w:r>
+        <w:rPr>
+          <w:lang w:val="en-US"/>
+        </w:rPr>
+        <w:t xml:space="preserve">[online]. 8 </w:t>
+      </w:r>
+      <w:r>
+        <w:rPr>
+          <w:lang w:val="en-US"/>
+        </w:rPr>
+        <w:t>August</w:t>
+      </w:r>
+      <w:r>
+        <w:rPr>
+          <w:lang w:val="en-US"/>
+        </w:rPr>
+        <w:t xml:space="preserve"> 2005, </w:t>
+      </w:r>
+      <w:r>
+        <w:rPr>
+          <w:lang w:val="en-US"/>
+        </w:rPr>
+        <w:t>25</w:t>
+      </w:r>
+      <w:r>
+        <w:rPr>
+          <w:lang w:val="en-US"/>
+        </w:rPr>
+        <w:t xml:space="preserve"> October 2022 [8.11.2022] </w:t>
+      </w:r>
+      <w:proofErr w:type="spellStart"/>
+      <w:r>
+        <w:rPr>
+          <w:lang w:val="en-US"/>
+        </w:rPr>
+        <w:t>Veřejně</w:t>
+      </w:r>
+      <w:proofErr w:type="spellEnd"/>
+      <w:r>
+        <w:rPr>
+          <w:lang w:val="en-US"/>
+        </w:rPr>
+        <w:t xml:space="preserve"> </w:t>
+      </w:r>
+      <w:proofErr w:type="spellStart"/>
+      <w:r>
+        <w:rPr>
+          <w:lang w:val="en-US"/>
+        </w:rPr>
+        <w:t>dostupné</w:t>
+      </w:r>
+      <w:proofErr w:type="spellEnd"/>
+      <w:r>
+        <w:rPr>
+          <w:lang w:val="en-US"/>
+        </w:rPr>
+        <w:t xml:space="preserve"> z </w:t>
+      </w:r>
+      <w:hyperlink r:id="rId4" w:history="1">
+        <w:r>
+          <w:rPr>
+            <w:rStyle w:val="Hyperlink"/>
+            <w:lang w:val="en-US"/>
+          </w:rPr>
+          <w:t>https://en.wikipedia.org/wiki/Deadlock</w:t>
+        </w:r>
+      </w:hyperlink>
+      <w:r>
+        <w:rPr>
+          <w:lang w:val="en-US"/>
+        </w:rPr>
+        <w:t xml:space="preserve"> </w:t>
       </w:r>
     </w:p>
   </w:footnote>
@@ -8843,6 +10281,30 @@
       <w:ind w:left="480"/>
     </w:pPr>
   </w:style>
+  <w:style w:type="character" w:styleId="UnresolvedMention">
+    <w:name w:val="Unresolved Mention"/>
+    <w:basedOn w:val="DefaultParagraphFont"/>
+    <w:uiPriority w:val="99"/>
+    <w:semiHidden/>
+    <w:unhideWhenUsed/>
+    <w:rsid w:val="00367E8C"/>
+    <w:rPr>
+      <w:color w:val="605E5C"/>
+      <w:shd w:val="clear" w:color="auto" w:fill="E1DFDD"/>
+    </w:rPr>
+  </w:style>
+  <w:style w:type="character" w:styleId="FollowedHyperlink">
+    <w:name w:val="FollowedHyperlink"/>
+    <w:basedOn w:val="DefaultParagraphFont"/>
+    <w:uiPriority w:val="99"/>
+    <w:semiHidden/>
+    <w:unhideWhenUsed/>
+    <w:rsid w:val="00DA2011"/>
+    <w:rPr>
+      <w:color w:val="800080" w:themeColor="followedHyperlink"/>
+      <w:u w:val="single"/>
+    </w:rPr>
+  </w:style>
 </w:styles>
 </file>
 

</xml_diff>

<commit_message>
pokus o zápis na čip
rozbíjí se to, ale nevim proč.
</commit_message>
<xml_diff>
--- a/Maturitní práce.docx
+++ b/Maturitní práce.docx
@@ -52,7 +52,7 @@
           <w:sz w:val="32"/>
           <w:szCs w:val="32"/>
         </w:rPr>
-        <w:t>Název práce</w:t>
+        <w:t>Obohacené zapínací tlačítko se zabezpečovací schopností</w:t>
       </w:r>
     </w:p>
     <w:p/>
@@ -216,16 +216,8 @@
         <w:rPr>
           <w:szCs w:val="24"/>
         </w:rPr>
-        <w:t xml:space="preserve"> Radek </w:t>
-      </w:r>
-      <w:proofErr w:type="spellStart"/>
-      <w:r>
-        <w:rPr>
-          <w:szCs w:val="24"/>
-        </w:rPr>
-        <w:t>Lampíř</w:t>
-      </w:r>
-      <w:proofErr w:type="spellEnd"/>
+        <w:t xml:space="preserve"> Radek Lampíř</w:t>
+      </w:r>
       <w:r>
         <w:tab/>
       </w:r>
@@ -283,7 +275,6 @@
           <w:szCs w:val="28"/>
         </w:rPr>
       </w:pPr>
-      <w:proofErr w:type="spellStart"/>
       <w:r>
         <w:rPr>
           <w:b/>
@@ -292,7 +283,6 @@
         </w:rPr>
         <w:t>Abstract</w:t>
       </w:r>
-      <w:proofErr w:type="spellEnd"/>
     </w:p>
     <w:p>
       <w:pPr>
@@ -442,13 +432,7 @@
         <w:rPr>
           <w:szCs w:val="24"/>
         </w:rPr>
-        <w:t xml:space="preserve">                                         </w:t>
-      </w:r>
-      <w:r>
-        <w:rPr>
-          <w:szCs w:val="24"/>
-        </w:rPr>
-        <w:t xml:space="preserve">                                                                   jméno a příjmení</w:t>
+        <w:t xml:space="preserve">                                                                                                            jméno a příjmení</w:t>
       </w:r>
     </w:p>
     <w:p>
@@ -490,7 +474,7 @@
       <w:sdtContent>
         <w:p>
           <w:pPr>
-            <w:pStyle w:val="TOCHeading"/>
+            <w:pStyle w:val="Nadpisobsahu"/>
             <w:rPr>
               <w:lang w:val="cs-CZ"/>
             </w:rPr>
@@ -504,7 +488,7 @@
         </w:p>
         <w:p>
           <w:pPr>
-            <w:pStyle w:val="TOC1"/>
+            <w:pStyle w:val="Obsah1"/>
             <w:tabs>
               <w:tab w:val="right" w:leader="dot" w:pos="8780"/>
             </w:tabs>
@@ -526,7 +510,7 @@
           <w:hyperlink w:anchor="_Toc118229301" w:history="1">
             <w:r>
               <w:rPr>
-                <w:rStyle w:val="Hyperlink"/>
+                <w:rStyle w:val="Hypertextovodkaz"/>
                 <w:noProof/>
               </w:rPr>
               <w:t>Úvod</w:t>
@@ -583,7 +567,7 @@
         </w:p>
         <w:p>
           <w:pPr>
-            <w:pStyle w:val="TOC1"/>
+            <w:pStyle w:val="Obsah1"/>
             <w:tabs>
               <w:tab w:val="right" w:leader="dot" w:pos="8780"/>
             </w:tabs>
@@ -596,7 +580,7 @@
           <w:hyperlink w:anchor="_Toc118229302" w:history="1">
             <w:r>
               <w:rPr>
-                <w:rStyle w:val="Hyperlink"/>
+                <w:rStyle w:val="Hypertextovodkaz"/>
                 <w:noProof/>
               </w:rPr>
               <w:t>Nápad a první krůčky</w:t>
@@ -653,7 +637,7 @@
         </w:p>
         <w:p>
           <w:pPr>
-            <w:pStyle w:val="TOC2"/>
+            <w:pStyle w:val="Obsah2"/>
             <w:tabs>
               <w:tab w:val="right" w:leader="dot" w:pos="8780"/>
             </w:tabs>
@@ -666,7 +650,7 @@
           <w:hyperlink w:anchor="_Toc118229303" w:history="1">
             <w:r>
               <w:rPr>
-                <w:rStyle w:val="Hyperlink"/>
+                <w:rStyle w:val="Hypertextovodkaz"/>
                 <w:noProof/>
               </w:rPr>
               <w:t>První použití Arduina</w:t>
@@ -723,7 +707,7 @@
         </w:p>
         <w:p>
           <w:pPr>
-            <w:pStyle w:val="TOC2"/>
+            <w:pStyle w:val="Obsah2"/>
             <w:tabs>
               <w:tab w:val="right" w:leader="dot" w:pos="8780"/>
             </w:tabs>
@@ -736,7 +720,7 @@
           <w:hyperlink w:anchor="_Toc118229304" w:history="1">
             <w:r>
               <w:rPr>
-                <w:rStyle w:val="Hyperlink"/>
+                <w:rStyle w:val="Hypertextovodkaz"/>
                 <w:noProof/>
               </w:rPr>
               <w:t>Nedostatek RAM</w:t>
@@ -793,7 +777,7 @@
         </w:p>
         <w:p>
           <w:pPr>
-            <w:pStyle w:val="TOC3"/>
+            <w:pStyle w:val="Obsah3"/>
             <w:tabs>
               <w:tab w:val="right" w:leader="dot" w:pos="8780"/>
             </w:tabs>
@@ -806,7 +790,7 @@
           <w:hyperlink w:anchor="_Toc118229305" w:history="1">
             <w:r>
               <w:rPr>
-                <w:rStyle w:val="Hyperlink"/>
+                <w:rStyle w:val="Hypertextovodkaz"/>
                 <w:noProof/>
               </w:rPr>
               <w:t>Komunikace mezi kalkulačkami Texas Instruments</w:t>
@@ -863,7 +847,7 @@
         </w:p>
         <w:p>
           <w:pPr>
-            <w:pStyle w:val="TOC3"/>
+            <w:pStyle w:val="Obsah3"/>
             <w:tabs>
               <w:tab w:val="right" w:leader="dot" w:pos="8780"/>
             </w:tabs>
@@ -876,7 +860,7 @@
           <w:hyperlink w:anchor="_Toc118229306" w:history="1">
             <w:r>
               <w:rPr>
-                <w:rStyle w:val="Hyperlink"/>
+                <w:rStyle w:val="Hypertextovodkaz"/>
                 <w:noProof/>
               </w:rPr>
               <w:t>Komunikace mezi Arduiny</w:t>
@@ -933,7 +917,7 @@
         </w:p>
         <w:p>
           <w:pPr>
-            <w:pStyle w:val="TOC2"/>
+            <w:pStyle w:val="Obsah2"/>
             <w:tabs>
               <w:tab w:val="right" w:leader="dot" w:pos="8780"/>
             </w:tabs>
@@ -946,7 +930,7 @@
           <w:hyperlink w:anchor="_Toc118229307" w:history="1">
             <w:r>
               <w:rPr>
-                <w:rStyle w:val="Hyperlink"/>
+                <w:rStyle w:val="Hypertextovodkaz"/>
                 <w:noProof/>
               </w:rPr>
               <w:t>Shrnutí</w:t>
@@ -1003,7 +987,7 @@
         </w:p>
         <w:p>
           <w:pPr>
-            <w:pStyle w:val="TOC1"/>
+            <w:pStyle w:val="Obsah1"/>
             <w:tabs>
               <w:tab w:val="right" w:leader="dot" w:pos="8780"/>
             </w:tabs>
@@ -1016,7 +1000,7 @@
           <w:hyperlink w:anchor="_Toc118229308" w:history="1">
             <w:r>
               <w:rPr>
-                <w:rStyle w:val="Hyperlink"/>
+                <w:rStyle w:val="Hypertextovodkaz"/>
                 <w:noProof/>
               </w:rPr>
               <w:t>Cíle práce</w:t>
@@ -1073,7 +1057,7 @@
         </w:p>
         <w:p>
           <w:pPr>
-            <w:pStyle w:val="TOC2"/>
+            <w:pStyle w:val="Obsah2"/>
             <w:tabs>
               <w:tab w:val="right" w:leader="dot" w:pos="8780"/>
             </w:tabs>
@@ -1086,7 +1070,7 @@
           <w:hyperlink w:anchor="_Toc118229309" w:history="1">
             <w:r>
               <w:rPr>
-                <w:rStyle w:val="Hyperlink"/>
+                <w:rStyle w:val="Hypertextovodkaz"/>
                 <w:noProof/>
               </w:rPr>
               <w:t>Zabezpečovací zařízení</w:t>
@@ -1143,7 +1127,7 @@
         </w:p>
         <w:p>
           <w:pPr>
-            <w:pStyle w:val="TOC3"/>
+            <w:pStyle w:val="Obsah3"/>
             <w:tabs>
               <w:tab w:val="right" w:leader="dot" w:pos="8780"/>
             </w:tabs>
@@ -1156,7 +1140,7 @@
           <w:hyperlink w:anchor="_Toc118229310" w:history="1">
             <w:r>
               <w:rPr>
-                <w:rStyle w:val="Hyperlink"/>
+                <w:rStyle w:val="Hypertextovodkaz"/>
                 <w:noProof/>
               </w:rPr>
               <w:t>Zamezit zapnutí počítače</w:t>
@@ -1213,7 +1197,7 @@
         </w:p>
         <w:p>
           <w:pPr>
-            <w:pStyle w:val="TOC3"/>
+            <w:pStyle w:val="Obsah3"/>
             <w:tabs>
               <w:tab w:val="right" w:leader="dot" w:pos="8780"/>
             </w:tabs>
@@ -1226,7 +1210,7 @@
           <w:hyperlink w:anchor="_Toc118229311" w:history="1">
             <w:r>
               <w:rPr>
-                <w:rStyle w:val="Hyperlink"/>
+                <w:rStyle w:val="Hypertextovodkaz"/>
                 <w:noProof/>
               </w:rPr>
               <w:t>Zamezit přístupu k datům anebo k uživatelskému účtu</w:t>
@@ -1283,7 +1267,7 @@
         </w:p>
         <w:p>
           <w:pPr>
-            <w:pStyle w:val="TOC2"/>
+            <w:pStyle w:val="Obsah2"/>
             <w:tabs>
               <w:tab w:val="right" w:leader="dot" w:pos="8780"/>
             </w:tabs>
@@ -1296,7 +1280,7 @@
           <w:hyperlink w:anchor="_Toc118229312" w:history="1">
             <w:r>
               <w:rPr>
-                <w:rStyle w:val="Hyperlink"/>
+                <w:rStyle w:val="Hypertextovodkaz"/>
                 <w:noProof/>
               </w:rPr>
               <w:t>Ukazatel času nebo dnešního data</w:t>
@@ -1353,7 +1337,7 @@
         </w:p>
         <w:p>
           <w:pPr>
-            <w:pStyle w:val="TOC2"/>
+            <w:pStyle w:val="Obsah2"/>
             <w:tabs>
               <w:tab w:val="right" w:leader="dot" w:pos="8780"/>
             </w:tabs>
@@ -1366,7 +1350,7 @@
           <w:hyperlink w:anchor="_Toc118229313" w:history="1">
             <w:r>
               <w:rPr>
-                <w:rStyle w:val="Hyperlink"/>
+                <w:rStyle w:val="Hypertextovodkaz"/>
                 <w:noProof/>
               </w:rPr>
               <w:t>Prezentovatelné šasí</w:t>
@@ -1423,7 +1407,7 @@
         </w:p>
         <w:p>
           <w:pPr>
-            <w:pStyle w:val="TOC2"/>
+            <w:pStyle w:val="Obsah2"/>
             <w:tabs>
               <w:tab w:val="right" w:leader="dot" w:pos="8780"/>
             </w:tabs>
@@ -1436,7 +1420,7 @@
           <w:hyperlink w:anchor="_Toc118229314" w:history="1">
             <w:r>
               <w:rPr>
-                <w:rStyle w:val="Hyperlink"/>
+                <w:rStyle w:val="Hypertextovodkaz"/>
                 <w:noProof/>
               </w:rPr>
               <w:t>Struktura práce</w:t>
@@ -1493,7 +1477,7 @@
         </w:p>
         <w:p>
           <w:pPr>
-            <w:pStyle w:val="TOC2"/>
+            <w:pStyle w:val="Obsah2"/>
             <w:tabs>
               <w:tab w:val="right" w:leader="dot" w:pos="8780"/>
             </w:tabs>
@@ -1506,7 +1490,7 @@
           <w:hyperlink w:anchor="_Toc118229315" w:history="1">
             <w:r>
               <w:rPr>
-                <w:rStyle w:val="Hyperlink"/>
+                <w:rStyle w:val="Hypertextovodkaz"/>
                 <w:noProof/>
               </w:rPr>
               <w:t>Titulní strana</w:t>
@@ -1563,7 +1547,7 @@
         </w:p>
         <w:p>
           <w:pPr>
-            <w:pStyle w:val="TOC2"/>
+            <w:pStyle w:val="Obsah2"/>
             <w:tabs>
               <w:tab w:val="right" w:leader="dot" w:pos="8780"/>
             </w:tabs>
@@ -1576,7 +1560,7 @@
           <w:hyperlink w:anchor="_Toc118229316" w:history="1">
             <w:r>
               <w:rPr>
-                <w:rStyle w:val="Hyperlink"/>
+                <w:rStyle w:val="Hypertextovodkaz"/>
                 <w:noProof/>
               </w:rPr>
               <w:t>Abstrakt, Abstract, Klíčová slova</w:t>
@@ -1633,7 +1617,7 @@
         </w:p>
         <w:p>
           <w:pPr>
-            <w:pStyle w:val="TOC2"/>
+            <w:pStyle w:val="Obsah2"/>
             <w:tabs>
               <w:tab w:val="right" w:leader="dot" w:pos="8780"/>
             </w:tabs>
@@ -1646,7 +1630,7 @@
           <w:hyperlink w:anchor="_Toc118229317" w:history="1">
             <w:r>
               <w:rPr>
-                <w:rStyle w:val="Hyperlink"/>
+                <w:rStyle w:val="Hypertextovodkaz"/>
                 <w:noProof/>
               </w:rPr>
               <w:t>Prohlášení</w:t>
@@ -1703,7 +1687,7 @@
         </w:p>
         <w:p>
           <w:pPr>
-            <w:pStyle w:val="TOC2"/>
+            <w:pStyle w:val="Obsah2"/>
             <w:tabs>
               <w:tab w:val="right" w:leader="dot" w:pos="8780"/>
             </w:tabs>
@@ -1716,7 +1700,7 @@
           <w:hyperlink w:anchor="_Toc118229318" w:history="1">
             <w:r>
               <w:rPr>
-                <w:rStyle w:val="Hyperlink"/>
+                <w:rStyle w:val="Hypertextovodkaz"/>
                 <w:noProof/>
               </w:rPr>
               <w:t>Obsah</w:t>
@@ -1773,7 +1757,7 @@
         </w:p>
         <w:p>
           <w:pPr>
-            <w:pStyle w:val="TOC2"/>
+            <w:pStyle w:val="Obsah2"/>
             <w:tabs>
               <w:tab w:val="right" w:leader="dot" w:pos="8780"/>
             </w:tabs>
@@ -1786,7 +1770,7 @@
           <w:hyperlink w:anchor="_Toc118229319" w:history="1">
             <w:r>
               <w:rPr>
-                <w:rStyle w:val="Hyperlink"/>
+                <w:rStyle w:val="Hypertextovodkaz"/>
                 <w:noProof/>
               </w:rPr>
               <w:t>Úvod</w:t>
@@ -1843,7 +1827,7 @@
         </w:p>
         <w:p>
           <w:pPr>
-            <w:pStyle w:val="TOC2"/>
+            <w:pStyle w:val="Obsah2"/>
             <w:tabs>
               <w:tab w:val="right" w:leader="dot" w:pos="8780"/>
             </w:tabs>
@@ -1856,7 +1840,7 @@
           <w:hyperlink w:anchor="_Toc118229320" w:history="1">
             <w:r>
               <w:rPr>
-                <w:rStyle w:val="Hyperlink"/>
+                <w:rStyle w:val="Hypertextovodkaz"/>
                 <w:noProof/>
               </w:rPr>
               <w:t>Vlastní text práce</w:t>
@@ -1913,7 +1897,7 @@
         </w:p>
         <w:p>
           <w:pPr>
-            <w:pStyle w:val="TOC2"/>
+            <w:pStyle w:val="Obsah2"/>
             <w:tabs>
               <w:tab w:val="right" w:leader="dot" w:pos="8780"/>
             </w:tabs>
@@ -1926,7 +1910,7 @@
           <w:hyperlink w:anchor="_Toc118229321" w:history="1">
             <w:r>
               <w:rPr>
-                <w:rStyle w:val="Hyperlink"/>
+                <w:rStyle w:val="Hypertextovodkaz"/>
                 <w:noProof/>
               </w:rPr>
               <w:t>Závěr</w:t>
@@ -1983,7 +1967,7 @@
         </w:p>
         <w:p>
           <w:pPr>
-            <w:pStyle w:val="TOC2"/>
+            <w:pStyle w:val="Obsah2"/>
             <w:tabs>
               <w:tab w:val="right" w:leader="dot" w:pos="8780"/>
             </w:tabs>
@@ -1996,7 +1980,7 @@
           <w:hyperlink w:anchor="_Toc118229322" w:history="1">
             <w:r>
               <w:rPr>
-                <w:rStyle w:val="Hyperlink"/>
+                <w:rStyle w:val="Hypertextovodkaz"/>
                 <w:noProof/>
               </w:rPr>
               <w:t>Seznam použitých zdrojů</w:t>
@@ -2053,7 +2037,7 @@
         </w:p>
         <w:p>
           <w:pPr>
-            <w:pStyle w:val="TOC2"/>
+            <w:pStyle w:val="Obsah2"/>
             <w:tabs>
               <w:tab w:val="right" w:leader="dot" w:pos="8780"/>
             </w:tabs>
@@ -2066,7 +2050,7 @@
           <w:hyperlink w:anchor="_Toc118229323" w:history="1">
             <w:r>
               <w:rPr>
-                <w:rStyle w:val="Hyperlink"/>
+                <w:rStyle w:val="Hypertextovodkaz"/>
                 <w:noProof/>
               </w:rPr>
               <w:t>Seznam příloh a přílohy</w:t>
@@ -2123,7 +2107,7 @@
         </w:p>
         <w:p>
           <w:pPr>
-            <w:pStyle w:val="TOC2"/>
+            <w:pStyle w:val="Obsah2"/>
             <w:tabs>
               <w:tab w:val="right" w:leader="dot" w:pos="8780"/>
             </w:tabs>
@@ -2136,7 +2120,7 @@
           <w:hyperlink w:anchor="_Toc118229324" w:history="1">
             <w:r>
               <w:rPr>
-                <w:rStyle w:val="Hyperlink"/>
+                <w:rStyle w:val="Hypertextovodkaz"/>
                 <w:noProof/>
               </w:rPr>
               <w:t>Základní formátování</w:t>
@@ -2193,7 +2177,7 @@
         </w:p>
         <w:p>
           <w:pPr>
-            <w:pStyle w:val="TOC2"/>
+            <w:pStyle w:val="Obsah2"/>
             <w:tabs>
               <w:tab w:val="right" w:leader="dot" w:pos="8780"/>
             </w:tabs>
@@ -2206,7 +2190,7 @@
           <w:hyperlink w:anchor="_Toc118229325" w:history="1">
             <w:r>
               <w:rPr>
-                <w:rStyle w:val="Hyperlink"/>
+                <w:rStyle w:val="Hypertextovodkaz"/>
                 <w:noProof/>
               </w:rPr>
               <w:t>PowerPointová prezentace (či google prezentace)</w:t>
@@ -2263,7 +2247,7 @@
         </w:p>
         <w:p>
           <w:pPr>
-            <w:pStyle w:val="TOC2"/>
+            <w:pStyle w:val="Obsah2"/>
             <w:tabs>
               <w:tab w:val="right" w:leader="dot" w:pos="8780"/>
             </w:tabs>
@@ -2276,7 +2260,7 @@
           <w:hyperlink w:anchor="_Toc118229326" w:history="1">
             <w:r>
               <w:rPr>
-                <w:rStyle w:val="Hyperlink"/>
+                <w:rStyle w:val="Hypertextovodkaz"/>
                 <w:noProof/>
               </w:rPr>
               <w:t>Obhajoba maturitní práce a názorné ukázky praktické části maturitní práce</w:t>
@@ -2333,7 +2317,7 @@
         </w:p>
         <w:p>
           <w:pPr>
-            <w:pStyle w:val="TOC2"/>
+            <w:pStyle w:val="Obsah2"/>
             <w:tabs>
               <w:tab w:val="right" w:leader="dot" w:pos="8780"/>
             </w:tabs>
@@ -2346,7 +2330,7 @@
           <w:hyperlink w:anchor="_Toc118229327" w:history="1">
             <w:r>
               <w:rPr>
-                <w:rStyle w:val="Hyperlink"/>
+                <w:rStyle w:val="Hypertextovodkaz"/>
                 <w:noProof/>
               </w:rPr>
               <w:t>Způsob odevzdání maturitní práce</w:t>
@@ -2420,11 +2404,10 @@
     </w:p>
     <w:p>
       <w:pPr>
-        <w:pStyle w:val="Heading1"/>
+        <w:pStyle w:val="Nadpis1"/>
       </w:pPr>
       <w:bookmarkStart w:id="0" w:name="_Toc118229301"/>
       <w:r>
-        <w:lastRenderedPageBreak/>
         <w:t>Úvod</w:t>
       </w:r>
       <w:bookmarkEnd w:id="0"/>
@@ -2449,14 +2432,13 @@
     </w:p>
     <w:p>
       <w:pPr>
-        <w:pStyle w:val="Heading1"/>
+        <w:pStyle w:val="Nadpis1"/>
       </w:pPr>
       <w:bookmarkStart w:id="1" w:name="_Toc118229302"/>
       <w:r>
         <w:rPr>
           <w:noProof/>
         </w:rPr>
-        <w:lastRenderedPageBreak/>
         <w:drawing>
           <wp:anchor distT="0" distB="0" distL="114300" distR="114300" simplePos="0" relativeHeight="251658240" behindDoc="1" locked="0" layoutInCell="1" allowOverlap="1" wp14:anchorId="761A684F" wp14:editId="08476679">
             <wp:simplePos x="0" y="0"/>
@@ -2591,7 +2573,7 @@
                         <w:txbxContent>
                           <w:p>
                             <w:pPr>
-                              <w:pStyle w:val="Caption"/>
+                              <w:pStyle w:val="Titulek"/>
                               <w:rPr>
                                 <w:noProof/>
                                 <w:color w:val="auto"/>
@@ -2667,7 +2649,7 @@
                   <w:txbxContent>
                     <w:p>
                       <w:pPr>
-                        <w:pStyle w:val="Caption"/>
+                        <w:pStyle w:val="Titulek"/>
                         <w:rPr>
                           <w:noProof/>
                           <w:color w:val="auto"/>
@@ -2771,7 +2753,7 @@
                         <w:txbxContent>
                           <w:p>
                             <w:pPr>
-                              <w:pStyle w:val="Caption"/>
+                              <w:pStyle w:val="Titulek"/>
                               <w:rPr>
                                 <w:sz w:val="24"/>
                               </w:rPr>
@@ -2822,7 +2804,7 @@
                   <w:txbxContent>
                     <w:p>
                       <w:pPr>
-                        <w:pStyle w:val="Caption"/>
+                        <w:pStyle w:val="Titulek"/>
                         <w:rPr>
                           <w:sz w:val="24"/>
                         </w:rPr>
@@ -2967,15 +2949,7 @@
         <w:t xml:space="preserve"> o</w:t>
       </w:r>
       <w:r>
-        <w:t xml:space="preserve"> žádný </w:t>
-      </w:r>
-      <w:proofErr w:type="spellStart"/>
-      <w:r>
-        <w:t>cable</w:t>
-      </w:r>
-      <w:proofErr w:type="spellEnd"/>
-      <w:r>
-        <w:t xml:space="preserve"> management. Navíc jsem tou dobou ještě neměl páječku a všechny spoje byly jen velmi pofidérně přivázané takže se často stalo, že jsem do kabelů kopl a něco vypojil, většinou přímo z modulu. Protože jsem líný a nechtělo se mi kabely přilepovat zespoda ke stolu, někdy začátkem srpna téhož roku jsem tlačítko i zámek odpojil a počítač zapínal manuálním spojením těch dvou drátků.</w:t>
+        <w:t xml:space="preserve"> žádný cable management. Navíc jsem tou dobou ještě neměl páječku a všechny spoje byly jen velmi pofidérně přivázané takže se často stalo, že jsem do kabelů kopl a něco vypojil, většinou přímo z modulu. Protože jsem líný a nechtělo se mi kabely přilepovat zespoda ke stolu, někdy začátkem srpna téhož roku jsem tlačítko i zámek odpojil a počítač zapínal manuálním spojením těch dvou drátků.</w:t>
       </w:r>
       <w:r>
         <w:t xml:space="preserve"> Přestože mi první Arduino dorazilo z Číny jen o několik dní později, nespojil jsem si dvě a dvě dohromady, a ještě </w:t>
@@ -3001,7 +2975,7 @@
     </w:p>
     <w:p>
       <w:pPr>
-        <w:pStyle w:val="Heading2"/>
+        <w:pStyle w:val="Nadpis2"/>
       </w:pPr>
       <w:bookmarkStart w:id="2" w:name="_Toc118229303"/>
       <w:r>
@@ -3061,7 +3035,7 @@
                         <w:txbxContent>
                           <w:p>
                             <w:pPr>
-                              <w:pStyle w:val="Caption"/>
+                              <w:pStyle w:val="Titulek"/>
                               <w:rPr>
                                 <w:noProof/>
                                 <w:sz w:val="24"/>
@@ -3128,7 +3102,7 @@
                   <w:txbxContent>
                     <w:p>
                       <w:pPr>
-                        <w:pStyle w:val="Caption"/>
+                        <w:pStyle w:val="Titulek"/>
                         <w:rPr>
                           <w:noProof/>
                           <w:sz w:val="24"/>
@@ -3373,7 +3347,7 @@
                         <w:txbxContent>
                           <w:p>
                             <w:pPr>
-                              <w:pStyle w:val="Caption"/>
+                              <w:pStyle w:val="Titulek"/>
                               <w:rPr>
                                 <w:sz w:val="24"/>
                               </w:rPr>
@@ -3424,7 +3398,7 @@
                   <w:txbxContent>
                     <w:p>
                       <w:pPr>
-                        <w:pStyle w:val="Caption"/>
+                        <w:pStyle w:val="Titulek"/>
                         <w:rPr>
                           <w:sz w:val="24"/>
                         </w:rPr>
@@ -3478,24 +3452,7 @@
         <w:t xml:space="preserve"> </w:t>
       </w:r>
       <w:r>
-        <w:t xml:space="preserve">Relativně velké červené tlačítko jsem vyměnil za generický </w:t>
-      </w:r>
-      <w:proofErr w:type="spellStart"/>
-      <w:r>
-        <w:t>push</w:t>
-      </w:r>
-      <w:proofErr w:type="spellEnd"/>
-      <w:r>
-        <w:t xml:space="preserve"> switch, protože jeho piny se akorát vešly do </w:t>
-      </w:r>
-      <w:proofErr w:type="spellStart"/>
-      <w:r>
-        <w:lastRenderedPageBreak/>
-        <w:t>prototypovací</w:t>
-      </w:r>
-      <w:proofErr w:type="spellEnd"/>
-      <w:r>
-        <w:t xml:space="preserve"> destičky, pomocí které jsem všechno propojoval. Tato verze</w:t>
+        <w:t>Relativně velké červené tlačítko jsem vyměnil za generický push switch, protože jeho piny se akorát vešly do prototypovací destičky, pomocí které jsem všechno propojoval. Tato verze</w:t>
       </w:r>
       <w:r>
         <w:t xml:space="preserve"> už využívala i malý jednobarevný displej s rozlišením 128x32 pixelů a úhlopříčkou 0.91 palce, připojený pomocí protokolu I</w:t>
@@ -3538,7 +3495,7 @@
       </w:r>
       <w:r>
         <w:rPr>
-          <w:rStyle w:val="FootnoteReference"/>
+          <w:rStyle w:val="Znakapoznpodarou"/>
         </w:rPr>
         <w:footnoteReference w:id="1"/>
       </w:r>
@@ -3551,7 +3508,7 @@
     </w:p>
     <w:p>
       <w:pPr>
-        <w:pStyle w:val="Heading2"/>
+        <w:pStyle w:val="Nadpis2"/>
       </w:pPr>
       <w:bookmarkStart w:id="3" w:name="_Toc118229304"/>
       <w:r>
@@ -3565,15 +3522,7 @@
       </w:r>
       <w:r>
         <w:br/>
-        <w:t xml:space="preserve">Objednal jsem si tedy kompatibilní čtečku </w:t>
-      </w:r>
-      <w:proofErr w:type="spellStart"/>
-      <w:r>
-        <w:t>micro</w:t>
-      </w:r>
-      <w:proofErr w:type="spellEnd"/>
-      <w:r>
-        <w:t xml:space="preserve"> SD karet a pár malých repráčků, abych mohl naimplementovat i přehrávání nějaké znělky při zapnutí počítače. Zde jsem ale narazil na další problém:</w:t>
+        <w:t>Objednal jsem si tedy kompatibilní čtečku micro SD karet a pár malých repráčků, abych mohl naimplementovat i přehrávání nějaké znělky při zapnutí počítače. Zde jsem ale narazil na další problém:</w:t>
       </w:r>
       <w:r>
         <w:t xml:space="preserve"> g</w:t>
@@ -3601,19 +3550,7 @@
     </w:p>
     <w:p>
       <w:r>
-        <w:t xml:space="preserve">To ale nevadí, protože se mi podařilo propojit ty dvě Arduina tak, aby Uno ovládalo displej a při stisku tlačítka spustilo počítač, a Nano aby jen četlo </w:t>
-      </w:r>
-      <w:proofErr w:type="spellStart"/>
-      <w:r>
-        <w:t>audiosoubory</w:t>
-      </w:r>
-      <w:proofErr w:type="spellEnd"/>
-      <w:r>
-        <w:t xml:space="preserve"> z SD </w:t>
-      </w:r>
-      <w:r>
-        <w:lastRenderedPageBreak/>
-        <w:t xml:space="preserve">karty a pak je přehrávalo. Dokonce to ani nebylo tak těžké, jak by se mohlo zdát. </w:t>
+        <w:t xml:space="preserve">To ale nevadí, protože se mi podařilo propojit ty dvě Arduina tak, aby Uno ovládalo displej a při stisku tlačítka spustilo počítač, a Nano aby jen četlo audiosoubory z SD karty a pak je přehrávalo. Dokonce to ani nebylo tak těžké, jak by se mohlo zdát. </w:t>
       </w:r>
       <w:r>
         <w:t>Inspiroval jsem se komunikačním protokolem kalkulaček firmy Texas Instruments.</w:t>
@@ -3621,7 +3558,7 @@
     </w:p>
     <w:p>
       <w:pPr>
-        <w:pStyle w:val="Heading3"/>
+        <w:pStyle w:val="Nadpis3"/>
       </w:pPr>
       <w:bookmarkStart w:id="4" w:name="_Toc118229305"/>
       <w:r>
@@ -3771,7 +3708,7 @@
                         <w:txbxContent>
                           <w:p>
                             <w:pPr>
-                              <w:pStyle w:val="Caption"/>
+                              <w:pStyle w:val="Titulek"/>
                               <w:rPr>
                                 <w:noProof/>
                                 <w:color w:val="434343"/>
@@ -3837,7 +3774,7 @@
                   <w:txbxContent>
                     <w:p>
                       <w:pPr>
-                        <w:pStyle w:val="Caption"/>
+                        <w:pStyle w:val="Titulek"/>
                         <w:rPr>
                           <w:noProof/>
                           <w:color w:val="434343"/>
@@ -3898,7 +3835,7 @@
       </w:r>
       <w:r>
         <w:rPr>
-          <w:rStyle w:val="FootnoteReference"/>
+          <w:rStyle w:val="Znakapoznpodarou"/>
         </w:rPr>
         <w:footnoteReference w:id="2"/>
       </w:r>
@@ -3908,14 +3845,13 @@
     </w:p>
     <w:p>
       <w:pPr>
-        <w:pStyle w:val="Heading3"/>
+        <w:pStyle w:val="Nadpis3"/>
       </w:pPr>
       <w:bookmarkStart w:id="5" w:name="_Toc118229306"/>
       <w:r>
         <w:rPr>
           <w:noProof/>
         </w:rPr>
-        <w:lastRenderedPageBreak/>
         <mc:AlternateContent>
           <mc:Choice Requires="wps">
             <w:drawing>
@@ -3955,7 +3891,7 @@
                         <w:txbxContent>
                           <w:p>
                             <w:pPr>
-                              <w:pStyle w:val="Caption"/>
+                              <w:pStyle w:val="Titulek"/>
                               <w:rPr>
                                 <w:sz w:val="24"/>
                               </w:rPr>
@@ -4024,7 +3960,7 @@
                   <w:txbxContent>
                     <w:p>
                       <w:pPr>
-                        <w:pStyle w:val="Caption"/>
+                        <w:pStyle w:val="Titulek"/>
                         <w:rPr>
                           <w:sz w:val="24"/>
                         </w:rPr>
@@ -4283,7 +4219,7 @@
                         <w:txbxContent>
                           <w:p>
                             <w:pPr>
-                              <w:pStyle w:val="Caption"/>
+                              <w:pStyle w:val="Titulek"/>
                               <w:rPr>
                                 <w:noProof/>
                                 <w:sz w:val="24"/>
@@ -4347,7 +4283,7 @@
                   <w:txbxContent>
                     <w:p>
                       <w:pPr>
-                        <w:pStyle w:val="Caption"/>
+                        <w:pStyle w:val="Titulek"/>
                         <w:rPr>
                           <w:noProof/>
                           <w:sz w:val="24"/>
@@ -4531,7 +4467,7 @@
                         <w:txbxContent>
                           <w:p>
                             <w:pPr>
-                              <w:pStyle w:val="Caption"/>
+                              <w:pStyle w:val="Titulek"/>
                               <w:rPr>
                                 <w:noProof/>
                                 <w:sz w:val="24"/>
@@ -4595,7 +4531,7 @@
                   <w:txbxContent>
                     <w:p>
                       <w:pPr>
-                        <w:pStyle w:val="Caption"/>
+                        <w:pStyle w:val="Titulek"/>
                         <w:rPr>
                           <w:noProof/>
                           <w:sz w:val="24"/>
@@ -4679,7 +4615,7 @@
     </w:p>
     <w:p>
       <w:pPr>
-        <w:pStyle w:val="Heading2"/>
+        <w:pStyle w:val="Nadpis2"/>
       </w:pPr>
       <w:bookmarkStart w:id="6" w:name="_Toc118229307"/>
       <w:r>
@@ -4689,11 +4625,7 @@
     </w:p>
     <w:p>
       <w:r>
-        <w:t xml:space="preserve">V téhle konfiguraci Arduina zůstala zhruba tři čtvrtě roku až do doby, kdy jsem z projektu udělal maturitní práci. V mezičase jsem sice měnil menší grafické aspekty </w:t>
-      </w:r>
-      <w:r>
-        <w:lastRenderedPageBreak/>
-        <w:t xml:space="preserve">a přidával jsem </w:t>
+        <w:t xml:space="preserve">V téhle konfiguraci Arduina zůstala zhruba tři čtvrtě roku až do doby, kdy jsem z projektu udělal maturitní práci. V mezičase jsem sice měnil menší grafické aspekty a přidával jsem </w:t>
       </w:r>
       <w:r>
         <w:t xml:space="preserve">soubory znělek, ze kterých mohl audio modul vybírat, ale funkční </w:t>
@@ -4749,7 +4681,7 @@
                         <w:txbxContent>
                           <w:p>
                             <w:pPr>
-                              <w:pStyle w:val="Caption"/>
+                              <w:pStyle w:val="Titulek"/>
                               <w:rPr>
                                 <w:sz w:val="24"/>
                               </w:rPr>
@@ -4800,7 +4732,7 @@
                   <w:txbxContent>
                     <w:p>
                       <w:pPr>
-                        <w:pStyle w:val="Caption"/>
+                        <w:pStyle w:val="Titulek"/>
                         <w:rPr>
                           <w:sz w:val="24"/>
                         </w:rPr>
@@ -4928,11 +4860,10 @@
     </w:p>
     <w:p>
       <w:pPr>
-        <w:pStyle w:val="Heading1"/>
+        <w:pStyle w:val="Nadpis1"/>
       </w:pPr>
       <w:bookmarkStart w:id="7" w:name="_Toc118229308"/>
       <w:r>
-        <w:lastRenderedPageBreak/>
         <w:t>Cíle práce</w:t>
       </w:r>
       <w:bookmarkEnd w:id="7"/>
@@ -4953,7 +4884,7 @@
     </w:p>
     <w:p>
       <w:pPr>
-        <w:pStyle w:val="Heading2"/>
+        <w:pStyle w:val="Nadpis2"/>
       </w:pPr>
       <w:bookmarkStart w:id="8" w:name="_Toc118229309"/>
       <w:r>
@@ -4983,7 +4914,7 @@
     </w:p>
     <w:p>
       <w:pPr>
-        <w:pStyle w:val="Heading3"/>
+        <w:pStyle w:val="Nadpis3"/>
       </w:pPr>
       <w:bookmarkStart w:id="9" w:name="_Toc118229310"/>
       <w:r>
@@ -5029,7 +4960,7 @@
     </w:p>
     <w:p>
       <w:pPr>
-        <w:pStyle w:val="Heading3"/>
+        <w:pStyle w:val="Nadpis3"/>
       </w:pPr>
       <w:bookmarkStart w:id="10" w:name="_Toc118229311"/>
       <w:r>
@@ -5042,37 +4973,12 @@
         <w:t>Fikanější způsob je</w:t>
       </w:r>
       <w:r>
-        <w:t xml:space="preserve">, nějakým způsobem uložit do Arduina heslo a po úspěšném ověření uživatele předat heslo počítači jako </w:t>
-      </w:r>
-      <w:proofErr w:type="spellStart"/>
-      <w:r>
-        <w:t>keyboard</w:t>
-      </w:r>
-      <w:proofErr w:type="spellEnd"/>
-      <w:r>
-        <w:t xml:space="preserve"> input. Arduino by se tím dalo použít třeba pro dešifrování disků pomocí BitLockeru nebo pro přihlášení do uživatelského účtu v OS.</w:t>
-      </w:r>
-    </w:p>
-    <w:p>
-      <w:r>
-        <w:lastRenderedPageBreak/>
-        <w:t xml:space="preserve">Přestože tohle řešení neochrání přihlašovací údaje proti </w:t>
-      </w:r>
-      <w:proofErr w:type="spellStart"/>
-      <w:r>
-        <w:t>keyloggerům</w:t>
-      </w:r>
-      <w:proofErr w:type="spellEnd"/>
-      <w:r>
-        <w:t xml:space="preserve">, čili programům, které monitorují veškeré uživatelské vstupy a zpřístupňují je nepovolaným osobám, přišlo mi tohle řešení jako jedno z nejlepších. Proti </w:t>
-      </w:r>
-      <w:proofErr w:type="spellStart"/>
-      <w:r>
-        <w:t>keyloggerům</w:t>
-      </w:r>
-      <w:proofErr w:type="spellEnd"/>
-      <w:r>
-        <w:t xml:space="preserve"> se, stejně jako proti jakémukoliv jinému malwaru, dá chránit</w:t>
+        <w:t>, nějakým způsobem uložit do Arduina heslo a po úspěšném ověření uživatele předat heslo počítači jako keyboard input. Arduino by se tím dalo použít třeba pro dešifrování disků pomocí BitLockeru nebo pro přihlášení do uživatelského účtu v OS.</w:t>
+      </w:r>
+    </w:p>
+    <w:p>
+      <w:r>
+        <w:t>Přestože tohle řešení neochrání přihlašovací údaje proti keyloggerům, čili programům, které monitorují veškeré uživatelské vstupy a zpřístupňují je nepovolaným osobám, přišlo mi tohle řešení jako jedno z nejlepších. Proti keyloggerům se, stejně jako proti jakémukoliv jinému malwaru, dá chránit</w:t>
       </w:r>
       <w:r>
         <w:t xml:space="preserve"> jednoduše použitím ant</w:t>
@@ -5101,7 +5007,7 @@
     </w:p>
     <w:p>
       <w:pPr>
-        <w:pStyle w:val="Heading2"/>
+        <w:pStyle w:val="Nadpis2"/>
       </w:pPr>
       <w:bookmarkStart w:id="11" w:name="_Toc118229312"/>
       <w:r>
@@ -5173,7 +5079,7 @@
       </w:r>
       <w:r>
         <w:rPr>
-          <w:rStyle w:val="FootnoteReference"/>
+          <w:rStyle w:val="Znakapoznpodarou"/>
         </w:rPr>
         <w:footnoteReference w:id="3"/>
       </w:r>
@@ -5185,7 +5091,7 @@
       </w:r>
       <w:r>
         <w:rPr>
-          <w:rStyle w:val="FootnoteReference"/>
+          <w:rStyle w:val="Znakapoznpodarou"/>
         </w:rPr>
         <w:footnoteReference w:id="4"/>
       </w:r>
@@ -5234,7 +5140,7 @@
                         <w:txbxContent>
                           <w:p>
                             <w:pPr>
-                              <w:pStyle w:val="Caption"/>
+                              <w:pStyle w:val="Titulek"/>
                               <w:rPr>
                                 <w:noProof/>
                                 <w:sz w:val="24"/>
@@ -5271,21 +5177,8 @@
                               <w:fldChar w:fldCharType="end"/>
                             </w:r>
                             <w:r>
-                              <w:t xml:space="preserve"> Znázornění </w:t>
+                              <w:t xml:space="preserve"> Znázornění integer overflow</w:t>
                             </w:r>
-                            <w:proofErr w:type="spellStart"/>
-                            <w:r>
-                              <w:t>integer</w:t>
-                            </w:r>
-                            <w:proofErr w:type="spellEnd"/>
-                            <w:r>
-                              <w:t xml:space="preserve"> </w:t>
-                            </w:r>
-                            <w:proofErr w:type="spellStart"/>
-                            <w:r>
-                              <w:t>overflow</w:t>
-                            </w:r>
-                            <w:proofErr w:type="spellEnd"/>
                           </w:p>
                         </w:txbxContent>
                       </wps:txbx>
@@ -5311,7 +5204,7 @@
                   <w:txbxContent>
                     <w:p>
                       <w:pPr>
-                        <w:pStyle w:val="Caption"/>
+                        <w:pStyle w:val="Titulek"/>
                         <w:rPr>
                           <w:noProof/>
                           <w:sz w:val="24"/>
@@ -5348,21 +5241,8 @@
                         <w:fldChar w:fldCharType="end"/>
                       </w:r>
                       <w:r>
-                        <w:t xml:space="preserve"> Znázornění </w:t>
+                        <w:t xml:space="preserve"> Znázornění integer overflow</w:t>
                       </w:r>
-                      <w:proofErr w:type="spellStart"/>
-                      <w:r>
-                        <w:t>integer</w:t>
-                      </w:r>
-                      <w:proofErr w:type="spellEnd"/>
-                      <w:r>
-                        <w:t xml:space="preserve"> </w:t>
-                      </w:r>
-                      <w:proofErr w:type="spellStart"/>
-                      <w:r>
-                        <w:t>overflow</w:t>
-                      </w:r>
-                      <w:proofErr w:type="spellEnd"/>
                     </w:p>
                   </w:txbxContent>
                 </v:textbox>
@@ -5437,27 +5317,7 @@
         <w:t xml:space="preserve">Druhý problém je, že </w:t>
       </w:r>
       <w:r>
-        <w:t xml:space="preserve">Arduino má velmi jednoduchý procesor a nedokáže správně pracovat s velkými čísly. Po zhruba 50 dnech mu dojde místo na počítání doby od zapnutí a jemu nezbyde nic jiného, než začít počítat zase od nuly. Tomuhle se říká </w:t>
-      </w:r>
-      <w:proofErr w:type="spellStart"/>
-      <w:r>
-        <w:t>integer</w:t>
-      </w:r>
-      <w:proofErr w:type="spellEnd"/>
-      <w:r>
-        <w:t xml:space="preserve"> </w:t>
-      </w:r>
-      <w:proofErr w:type="spellStart"/>
-      <w:r>
-        <w:t>overflow</w:t>
-      </w:r>
-      <w:proofErr w:type="spellEnd"/>
-      <w:r>
-        <w:t xml:space="preserve">. Naštěstí to není zas tak velký problém, protože se Arduino restartuje pokaždé, když se na něj </w:t>
-      </w:r>
-      <w:r>
-        <w:lastRenderedPageBreak/>
-        <w:t xml:space="preserve">pokusí </w:t>
+        <w:t xml:space="preserve">Arduino má velmi jednoduchý procesor a nedokáže správně pracovat s velkými čísly. Po zhruba 50 dnech mu dojde místo na počítání doby od zapnutí a jemu nezbyde nic jiného, než začít počítat zase od nuly. Tomuhle se říká integer overflow. Naštěstí to není zas tak velký problém, protože se Arduino restartuje pokaždé, když se na něj pokusí </w:t>
       </w:r>
       <w:r>
         <w:t>p</w:t>
@@ -5471,18 +5331,13 @@
     </w:p>
     <w:p>
       <w:pPr>
-        <w:pStyle w:val="Heading2"/>
+        <w:pStyle w:val="Nadpis2"/>
       </w:pPr>
       <w:bookmarkStart w:id="12" w:name="_Toc118229313"/>
       <w:r>
-        <w:t xml:space="preserve">Prezentovatelné </w:t>
-      </w:r>
-      <w:proofErr w:type="spellStart"/>
-      <w:r>
-        <w:t>šasí</w:t>
+        <w:t>Prezentovatelné šasí</w:t>
       </w:r>
       <w:bookmarkEnd w:id="12"/>
-      <w:proofErr w:type="spellEnd"/>
     </w:p>
     <w:p>
       <w:r>
@@ -5531,7 +5386,7 @@
                         <w:txbxContent>
                           <w:p>
                             <w:pPr>
-                              <w:pStyle w:val="Caption"/>
+                              <w:pStyle w:val="Titulek"/>
                               <w:rPr>
                                 <w:sz w:val="24"/>
                               </w:rPr>
@@ -5557,21 +5412,8 @@
                             <w:r>
                               <w:t xml:space="preserve"> </w:t>
                             </w:r>
-                            <w:proofErr w:type="spellStart"/>
                             <w:r>
-                              <w:t>Concept</w:t>
-                            </w:r>
-                            <w:proofErr w:type="spellEnd"/>
-                            <w:r>
-                              <w:t xml:space="preserve"> art </w:t>
-                            </w:r>
-                            <w:proofErr w:type="spellStart"/>
-                            <w:r>
-                              <w:t>šasí</w:t>
-                            </w:r>
-                            <w:proofErr w:type="spellEnd"/>
-                            <w:r>
-                              <w:t xml:space="preserve"> vytištěného 3D tiskárnou, září 2022</w:t>
+                              <w:t>Concept art šasí vytištěného 3D tiskárnou, září 2022</w:t>
                             </w:r>
                           </w:p>
                         </w:txbxContent>
@@ -5595,7 +5437,7 @@
                   <w:txbxContent>
                     <w:p>
                       <w:pPr>
-                        <w:pStyle w:val="Caption"/>
+                        <w:pStyle w:val="Titulek"/>
                         <w:rPr>
                           <w:sz w:val="24"/>
                         </w:rPr>
@@ -5621,21 +5463,8 @@
                       <w:r>
                         <w:t xml:space="preserve"> </w:t>
                       </w:r>
-                      <w:proofErr w:type="spellStart"/>
                       <w:r>
-                        <w:t>Concept</w:t>
-                      </w:r>
-                      <w:proofErr w:type="spellEnd"/>
-                      <w:r>
-                        <w:t xml:space="preserve"> art </w:t>
-                      </w:r>
-                      <w:proofErr w:type="spellStart"/>
-                      <w:r>
-                        <w:t>šasí</w:t>
-                      </w:r>
-                      <w:proofErr w:type="spellEnd"/>
-                      <w:r>
-                        <w:t xml:space="preserve"> vytištěného 3D tiskárnou, září 2022</w:t>
+                        <w:t>Concept art šasí vytištěného 3D tiskárnou, září 2022</w:t>
                       </w:r>
                     </w:p>
                   </w:txbxContent>
@@ -5738,15 +5567,7 @@
         <w:t xml:space="preserve"> Na tohle by se byla hodila</w:t>
       </w:r>
       <w:r>
-        <w:t xml:space="preserve"> i praxe u Prusa </w:t>
-      </w:r>
-      <w:proofErr w:type="spellStart"/>
-      <w:r>
-        <w:t>Research</w:t>
-      </w:r>
-      <w:proofErr w:type="spellEnd"/>
-      <w:r>
-        <w:t>, která ale nakonec nevyšla</w:t>
+        <w:t xml:space="preserve"> i praxe u Prusa Research, která ale nakonec nevyšla</w:t>
       </w:r>
       <w:r>
         <w:t xml:space="preserve"> z kapacitních důvodů poskytovatele</w:t>
@@ -5766,10 +5587,9 @@
     </w:p>
     <w:p>
       <w:pPr>
-        <w:pStyle w:val="Heading1"/>
-      </w:pPr>
-      <w:r>
-        <w:lastRenderedPageBreak/>
+        <w:pStyle w:val="Nadpis1"/>
+      </w:pPr>
+      <w:r>
         <w:t>Průběh práce</w:t>
       </w:r>
     </w:p>
@@ -5788,7 +5608,7 @@
     </w:p>
     <w:p>
       <w:pPr>
-        <w:pStyle w:val="Heading2"/>
+        <w:pStyle w:val="Nadpis2"/>
       </w:pPr>
       <w:r>
         <w:t>Začátek zabezpečování</w:t>
@@ -5874,15 +5694,7 @@
         <w:t>Po nějaké době jsem se rozhodl, že Arduino</w:t>
       </w:r>
       <w:r>
-        <w:t>, které bude posílat heslo do počítače, nebude ukládat heslo v </w:t>
-      </w:r>
-      <w:proofErr w:type="spellStart"/>
-      <w:r>
-        <w:t>plaintextu</w:t>
-      </w:r>
-      <w:proofErr w:type="spellEnd"/>
-      <w:r>
-        <w:t>, ani v jednoduše dešifrovatelném formátu, aby bylo těžší jej prolomit. Rozhodl jsem se použít čtečku čipových karet a to heslo uložit tam, v zašifrované podobě.</w:t>
+        <w:t>, které bude posílat heslo do počítače, nebude ukládat heslo v plaintextu, ani v jednoduše dešifrovatelném formátu, aby bylo těžší jej prolomit. Rozhodl jsem se použít čtečku čipových karet a to heslo uložit tam, v zašifrované podobě.</w:t>
       </w:r>
     </w:p>
     <w:p>
@@ -5937,7 +5749,7 @@
                         <w:txbxContent>
                           <w:p>
                             <w:pPr>
-                              <w:pStyle w:val="Caption"/>
+                              <w:pStyle w:val="Titulek"/>
                               <w:rPr>
                                 <w:noProof/>
                                 <w:sz w:val="24"/>
@@ -6001,7 +5813,7 @@
                   <w:txbxContent>
                     <w:p>
                       <w:pPr>
-                        <w:pStyle w:val="Caption"/>
+                        <w:pStyle w:val="Titulek"/>
                         <w:rPr>
                           <w:noProof/>
                           <w:sz w:val="24"/>
@@ -6062,15 +5874,7 @@
         <w:t>ale byly už na audio</w:t>
       </w:r>
       <w:r>
-        <w:t xml:space="preserve"> modulu použity ke komunikaci se čtečkou </w:t>
-      </w:r>
-      <w:proofErr w:type="spellStart"/>
-      <w:r>
-        <w:t>micro</w:t>
-      </w:r>
-      <w:proofErr w:type="spellEnd"/>
-      <w:r>
-        <w:t xml:space="preserve"> SD karet, a displejové Arduino potřebovalo komunikovat s počítačem pomocí sériové komunikace, aby získalo aktuální datum a čas.</w:t>
+        <w:t xml:space="preserve"> modulu použity ke komunikaci se čtečkou micro SD karet, a displejové Arduino potřebovalo komunikovat s počítačem pomocí sériové komunikace, aby získalo aktuální datum a čas.</w:t>
       </w:r>
       <w:r>
         <w:t xml:space="preserve"> </w:t>
@@ -6088,23 +5892,7 @@
         <w:t xml:space="preserve"> podle</w:t>
       </w:r>
       <w:r>
-        <w:t xml:space="preserve"> standardu HID (</w:t>
-      </w:r>
-      <w:proofErr w:type="spellStart"/>
-      <w:r>
-        <w:t>Human</w:t>
-      </w:r>
-      <w:proofErr w:type="spellEnd"/>
-      <w:r>
-        <w:t xml:space="preserve"> Interface </w:t>
-      </w:r>
-      <w:proofErr w:type="spellStart"/>
-      <w:r>
-        <w:t>Device</w:t>
-      </w:r>
-      <w:proofErr w:type="spellEnd"/>
-      <w:r>
-        <w:t>).</w:t>
+        <w:t xml:space="preserve"> standardu HID (Human Interface Device).</w:t>
       </w:r>
     </w:p>
     <w:p>
@@ -6114,23 +5902,7 @@
         </w:rPr>
       </w:pPr>
       <w:r>
-        <w:t xml:space="preserve">Tento problém ale nebyl neřešitelný. Stačilo to Uno nahradit dalším </w:t>
-      </w:r>
-      <w:proofErr w:type="spellStart"/>
-      <w:r>
-        <w:t>Nanem</w:t>
-      </w:r>
-      <w:proofErr w:type="spellEnd"/>
-      <w:r>
-        <w:t xml:space="preserve">, a k tomu, teď už volnému, </w:t>
-      </w:r>
-      <w:proofErr w:type="spellStart"/>
-      <w:r>
-        <w:t>Unu</w:t>
-      </w:r>
-      <w:proofErr w:type="spellEnd"/>
-      <w:r>
-        <w:t xml:space="preserve"> připojit čtečku čipů, a nahrát na něj klávesnicový firmware.</w:t>
+        <w:t>Tento problém ale nebyl neřešitelný. Stačilo to Uno nahradit dalším Nanem, a k tomu, teď už volnému, Unu připojit čtečku čipů, a nahrát na něj klávesnicový firmware.</w:t>
       </w:r>
       <w:r>
         <w:rPr>
@@ -6147,10 +5919,9 @@
     </w:p>
     <w:p>
       <w:pPr>
-        <w:pStyle w:val="Heading2"/>
-      </w:pPr>
-      <w:r>
-        <w:lastRenderedPageBreak/>
+        <w:pStyle w:val="Nadpis2"/>
+      </w:pPr>
+      <w:r>
         <w:t>Problémy s upraveným firmwarem Una</w:t>
       </w:r>
     </w:p>
@@ -6161,96 +5932,54 @@
       <w:r>
         <w:t xml:space="preserve">posílat si jak příkazy, tak i běžný text. Arduino k tomuto účelu používá </w:t>
       </w:r>
-      <w:proofErr w:type="spellStart"/>
       <w:r>
         <w:rPr>
           <w:i/>
           <w:iCs/>
         </w:rPr>
-        <w:t>Serial.write</w:t>
-      </w:r>
-      <w:proofErr w:type="spellEnd"/>
+        <w:t>Serial.write()</w:t>
+      </w:r>
+      <w:r>
+        <w:t xml:space="preserve">, pokud posílá byty anebo </w:t>
+      </w:r>
       <w:r>
         <w:rPr>
           <w:i/>
           <w:iCs/>
         </w:rPr>
-        <w:t>()</w:t>
-      </w:r>
-      <w:r>
-        <w:t xml:space="preserve">, pokud posílá byty anebo </w:t>
-      </w:r>
-      <w:proofErr w:type="spellStart"/>
+        <w:t>Serial.print()</w:t>
+      </w:r>
+      <w:r>
+        <w:t xml:space="preserve">, popřípadě </w:t>
+      </w:r>
       <w:r>
         <w:rPr>
           <w:i/>
           <w:iCs/>
         </w:rPr>
-        <w:t>Serial.print</w:t>
-      </w:r>
-      <w:proofErr w:type="spellEnd"/>
+        <w:t>.println()</w:t>
+      </w:r>
+      <w:r>
+        <w:t>, chce-li poslat text, nebo čísla.</w:t>
+      </w:r>
+    </w:p>
+    <w:p>
+      <w:r>
+        <w:t>Na takto poslané příkazy by mohl na počítači čekat nějaký program, který by je zpracoval a poslal operačnímu systému</w:t>
+      </w:r>
+      <w:r>
+        <w:t xml:space="preserve"> odpovídající vstupy. Tento program se ale nemusí spustit například v nouzovém režimu, což by komplikovalo případné servisní zásahy.</w:t>
+      </w:r>
+    </w:p>
+    <w:p>
+      <w:r>
+        <w:t xml:space="preserve">Když na Uno nahrajeme speciální firmware, pořád se k počítači připojí přes virtuální sériový port, ale místo plaintextových komunikací posílá buffer ve kterém je uvedeno která klávesa je právě stisknuta. A právě v tom jednotném tvaru slova </w:t>
+      </w:r>
       <w:r>
         <w:rPr>
           <w:i/>
           <w:iCs/>
         </w:rPr>
-        <w:t>()</w:t>
-      </w:r>
-      <w:r>
-        <w:t xml:space="preserve">, popřípadě </w:t>
-      </w:r>
-      <w:r>
-        <w:rPr>
-          <w:i/>
-          <w:iCs/>
-        </w:rPr>
-        <w:t>.</w:t>
-      </w:r>
-      <w:proofErr w:type="spellStart"/>
-      <w:r>
-        <w:rPr>
-          <w:i/>
-          <w:iCs/>
-        </w:rPr>
-        <w:t>println</w:t>
-      </w:r>
-      <w:proofErr w:type="spellEnd"/>
-      <w:r>
-        <w:rPr>
-          <w:i/>
-          <w:iCs/>
-        </w:rPr>
-        <w:t>()</w:t>
-      </w:r>
-      <w:r>
-        <w:t>, chce-li poslat text, nebo čísla.</w:t>
-      </w:r>
-    </w:p>
-    <w:p>
-      <w:r>
-        <w:t>Na takto poslané příkazy by mohl na počítači čekat nějaký program, který by je zpracoval a poslal operačnímu systému</w:t>
-      </w:r>
-      <w:r>
-        <w:t xml:space="preserve"> odpovídající vstupy. Tento program se ale nemusí spustit například v nouzovém režimu, což by komplikovalo případné servisní zásahy.</w:t>
-      </w:r>
-    </w:p>
-    <w:p>
-      <w:r>
-        <w:t xml:space="preserve">Když na Uno nahrajeme speciální firmware, pořád se k počítači připojí přes virtuální sériový port, ale místo </w:t>
-      </w:r>
-      <w:proofErr w:type="spellStart"/>
-      <w:r>
-        <w:t>plaintextových</w:t>
-      </w:r>
-      <w:proofErr w:type="spellEnd"/>
-      <w:r>
-        <w:t xml:space="preserve"> komunikací posílá buffer ve kterém je uvedeno která klávesa je právě stisknuta. A právě v tom jednotném tvaru slova </w:t>
-      </w:r>
-      <w:r>
-        <w:rPr>
-          <w:i/>
-          <w:iCs/>
-        </w:rPr>
         <w:t>klávesa</w:t>
       </w:r>
       <w:r>
@@ -6281,18 +6010,10 @@
     </w:p>
     <w:p>
       <w:pPr>
-        <w:pStyle w:val="Heading2"/>
-      </w:pPr>
-      <w:r>
-        <w:t xml:space="preserve">Haló, tady </w:t>
-      </w:r>
-      <w:proofErr w:type="spellStart"/>
-      <w:r>
-        <w:t>Windowsovi</w:t>
-      </w:r>
-      <w:proofErr w:type="spellEnd"/>
-      <w:r>
-        <w:t>!</w:t>
+        <w:pStyle w:val="Nadpis2"/>
+      </w:pPr>
+      <w:r>
+        <w:t>Haló, tady Windowsovi!</w:t>
       </w:r>
     </w:p>
     <w:p>
@@ -6305,11 +6026,7 @@
         <w:t xml:space="preserve">Tento pythonový script se aktivuje po přihlášení do Windows, detekuje všechny dostupné COM porty a připojí se na ně. </w:t>
       </w:r>
       <w:r>
-        <w:t xml:space="preserve">Arduina, ke kterým se script připojí se automaticky restartují a ohlásí, které Arduino jsou. Pythonový script právě na toto </w:t>
-      </w:r>
-      <w:r>
-        <w:lastRenderedPageBreak/>
-        <w:t>čeká, a jakmile detekuje, který port patří Arduinu s obrazovkou, pošle mu zprávu, pomocí které mu nejen sdělí, že spojení bylo navázáno, ale také mu řekne, který spořič obrazovky má použít podle toho, jak si to uživatel nakonfiguroval (k tomu se dostaneme později). Pokud si uživatel zvolil, že</w:t>
+        <w:t>Arduina, ke kterým se script připojí se automaticky restartují a ohlásí, které Arduino jsou. Pythonový script právě na toto čeká, a jakmile detekuje, který port patří Arduinu s obrazovkou, pošle mu zprávu, pomocí které mu nejen sdělí, že spojení bylo navázáno, ale také mu řekne, který spořič obrazovky má použít podle toho, jak si to uživatel nakonfiguroval (k tomu se dostaneme později). Pokud si uživatel zvolil, že</w:t>
       </w:r>
       <w:r>
         <w:t xml:space="preserve"> Ino bude zobrazovat jen jednoduchou animaci připomínající spořič starého DVD přehrávače, skript pošle jen informaci o tom, co má Ino zobrazovat.</w:t>
@@ -6336,15 +6053,10 @@
     </w:p>
     <w:p>
       <w:pPr>
-        <w:pStyle w:val="Heading3"/>
-      </w:pPr>
-      <w:proofErr w:type="spellStart"/>
-      <w:r>
-        <w:t>Pčtrosí</w:t>
-      </w:r>
-      <w:proofErr w:type="spellEnd"/>
-      <w:r>
-        <w:t xml:space="preserve"> řešení na přestupný problém</w:t>
+        <w:pStyle w:val="Nadpis3"/>
+      </w:pPr>
+      <w:r>
+        <w:t>Pčtrosí řešení na přestupný problém</w:t>
       </w:r>
     </w:p>
     <w:p>
@@ -6507,7 +6219,7 @@
                         <w:txbxContent>
                           <w:p>
                             <w:pPr>
-                              <w:pStyle w:val="Caption"/>
+                              <w:pStyle w:val="Titulek"/>
                               <w:rPr>
                                 <w:noProof/>
                                 <w:sz w:val="24"/>
@@ -6580,7 +6292,7 @@
                   <w:txbxContent>
                     <w:p>
                       <w:pPr>
-                        <w:pStyle w:val="Caption"/>
+                        <w:pStyle w:val="Titulek"/>
                         <w:rPr>
                           <w:noProof/>
                           <w:sz w:val="24"/>
@@ -6659,55 +6371,43 @@
         <w:rPr>
           <w:noProof/>
         </w:rPr>
-        <w:t xml:space="preserve">příklad dva programy chtějí přečíst ten samý soubor, není v tom problém, ale pokud pak budou chtít do toho samého souboru zapisovat, OS jim to nedovolí, protože by měnili data, která ten druhý program pořád ještě čte. Čeká se tedy buď, že programy budou navrženy tak, aby k této situaci vůbec </w:t>
-      </w:r>
-      <w:r>
-        <w:rPr>
+        <w:t>příklad dva programy chtějí přečíst ten samý soubor, není v tom problém, ale pokud pak budou chtít do toho samého souboru zapisovat, OS jim to nedovolí, protože by měnili data, která ten druhý program pořád ještě čte. Čeká se tedy buď, že programy budou navrženy tak, aby k této situaci vůbec nedošlo, anebo když už k ní dojde, tak že jeden z programů ustoupí dobrovolně, anebo zasáhne uživatel a problém vyřeší.</w:t>
+      </w:r>
+      <w:r>
+        <w:rPr>
+          <w:rStyle w:val="Znakapoznpodarou"/>
           <w:noProof/>
         </w:rPr>
-        <w:lastRenderedPageBreak/>
-        <w:t>nedošlo, anebo když už k ní dojde, tak že jeden z programů ustoupí dobrovolně, anebo zasáhne uživatel a problém vyřeší.</w:t>
-      </w:r>
-      <w:r>
-        <w:rPr>
-          <w:rStyle w:val="FootnoteReference"/>
+        <w:footnoteReference w:id="5"/>
+      </w:r>
+      <w:r>
+        <w:rPr>
+          <w:rStyle w:val="Znakapoznpodarou"/>
           <w:noProof/>
         </w:rPr>
-        <w:footnoteReference w:id="5"/>
-      </w:r>
-      <w:r>
-        <w:rPr>
-          <w:rStyle w:val="FootnoteReference"/>
+        <w:footnoteReference w:id="6"/>
+      </w:r>
+      <w:r>
+        <w:rPr>
+          <w:rStyle w:val="Znakapoznpodarou"/>
           <w:noProof/>
         </w:rPr>
-        <w:footnoteReference w:id="6"/>
-      </w:r>
-      <w:r>
-        <w:rPr>
-          <w:rStyle w:val="FootnoteReference"/>
+        <w:footnoteReference w:id="7"/>
+      </w:r>
+      <w:r>
+        <w:rPr>
+          <w:rStyle w:val="Znakapoznpodarou"/>
           <w:noProof/>
         </w:rPr>
-        <w:footnoteReference w:id="7"/>
-      </w:r>
-      <w:r>
-        <w:rPr>
-          <w:rStyle w:val="FootnoteReference"/>
-          <w:noProof/>
-        </w:rPr>
         <w:footnoteReference w:id="8"/>
       </w:r>
     </w:p>
     <w:p>
       <w:pPr>
-        <w:pStyle w:val="Heading3"/>
-      </w:pPr>
-      <w:proofErr w:type="spellStart"/>
-      <w:r>
-        <w:t>Failsafe</w:t>
-      </w:r>
-      <w:proofErr w:type="spellEnd"/>
-      <w:r>
-        <w:t xml:space="preserve"> design komunikace</w:t>
+        <w:pStyle w:val="Nadpis3"/>
+      </w:pPr>
+      <w:r>
+        <w:t>Failsafe design komunikace</w:t>
       </w:r>
     </w:p>
     <w:p>
@@ -6728,7 +6428,7 @@
     </w:p>
     <w:p>
       <w:pPr>
-        <w:pStyle w:val="Heading3"/>
+        <w:pStyle w:val="Nadpis3"/>
       </w:pPr>
       <w:r>
         <w:rPr>
@@ -6885,7 +6585,7 @@
                         <w:txbxContent>
                           <w:p>
                             <w:pPr>
-                              <w:pStyle w:val="Caption"/>
+                              <w:pStyle w:val="Titulek"/>
                               <w:rPr>
                                 <w:noProof/>
                                 <w:color w:val="434343"/>
@@ -6951,7 +6651,7 @@
                   <w:txbxContent>
                     <w:p>
                       <w:pPr>
-                        <w:pStyle w:val="Caption"/>
+                        <w:pStyle w:val="Titulek"/>
                         <w:rPr>
                           <w:noProof/>
                           <w:color w:val="434343"/>
@@ -7034,11 +6734,10 @@
     </w:p>
     <w:p>
       <w:pPr>
-        <w:pStyle w:val="Heading2"/>
+        <w:pStyle w:val="Nadpis2"/>
       </w:pPr>
       <w:bookmarkStart w:id="13" w:name="_Toc118229314"/>
       <w:r>
-        <w:lastRenderedPageBreak/>
         <w:t>Struktura práce</w:t>
       </w:r>
       <w:bookmarkEnd w:id="13"/>
@@ -7064,18 +6763,7 @@
         <w:ind w:left="425" w:hanging="425"/>
       </w:pPr>
       <w:r>
-        <w:t xml:space="preserve">Abstrakt, </w:t>
-      </w:r>
-      <w:proofErr w:type="spellStart"/>
-      <w:r>
-        <w:t>Abstract</w:t>
-      </w:r>
-      <w:proofErr w:type="spellEnd"/>
-      <w:r>
-        <w:t xml:space="preserve">, Klíčová slova (nečísluje se, </w:t>
-      </w:r>
-      <w:r>
-        <w:t>ale započítává se do číslování stran)</w:t>
+        <w:t>Abstrakt, Abstract, Klíčová slova (nečísluje se, ale započítává se do číslování stran)</w:t>
       </w:r>
     </w:p>
     <w:p>
@@ -7177,7 +6865,7 @@
     <w:p/>
     <w:p>
       <w:pPr>
-        <w:pStyle w:val="Heading2"/>
+        <w:pStyle w:val="Nadpis2"/>
       </w:pPr>
       <w:bookmarkStart w:id="14" w:name="_2n2iix410vi5" w:colFirst="0" w:colLast="0"/>
       <w:bookmarkStart w:id="15" w:name="_Toc118229315"/>
@@ -7189,29 +6877,18 @@
     </w:p>
     <w:p>
       <w:r>
-        <w:t>Píše se na samostatný list (viz vz</w:t>
-      </w:r>
-      <w:r>
-        <w:t>or). Čísluje se, ale číslování se neuvádí .</w:t>
-      </w:r>
-    </w:p>
-    <w:p>
-      <w:pPr>
-        <w:pStyle w:val="Heading2"/>
+        <w:t>Píše se na samostatný list (viz vzor). Čísluje se, ale číslování se neuvádí .</w:t>
+      </w:r>
+    </w:p>
+    <w:p>
+      <w:pPr>
+        <w:pStyle w:val="Nadpis2"/>
       </w:pPr>
       <w:bookmarkStart w:id="16" w:name="_syie4sqihjdz" w:colFirst="0" w:colLast="0"/>
       <w:bookmarkStart w:id="17" w:name="_Toc118229316"/>
       <w:bookmarkEnd w:id="16"/>
       <w:r>
-        <w:t xml:space="preserve">Abstrakt, </w:t>
-      </w:r>
-      <w:proofErr w:type="spellStart"/>
-      <w:r>
-        <w:t>Abstract</w:t>
-      </w:r>
-      <w:proofErr w:type="spellEnd"/>
-      <w:r>
-        <w:t>, Klíčová slova</w:t>
+        <w:t>Abstrakt, Abstract, Klíčová slova</w:t>
       </w:r>
       <w:bookmarkEnd w:id="17"/>
     </w:p>
@@ -7240,15 +6917,12 @@
         </w:pBdr>
       </w:pPr>
       <w:r>
-        <w:t xml:space="preserve">Abstraktem se rozumí stručný obsah práce prezentovaný v několika větách. Bývá zpracován v </w:t>
-      </w:r>
-      <w:r>
-        <w:t>jazyce práce a v anglickém jazyce. Pod abstraktem jsou uvedena klíčová slova, která jednoznačně charakterizují náplň práce. Klíčových slov by mělo být 4 - 6.</w:t>
-      </w:r>
-    </w:p>
-    <w:p>
-      <w:pPr>
-        <w:pStyle w:val="Heading2"/>
+        <w:t>Abstraktem se rozumí stručný obsah práce prezentovaný v několika větách. Bývá zpracován v jazyce práce a v anglickém jazyce. Pod abstraktem jsou uvedena klíčová slova, která jednoznačně charakterizují náplň práce. Klíčových slov by mělo být 4 - 6.</w:t>
+      </w:r>
+    </w:p>
+    <w:p>
+      <w:pPr>
+        <w:pStyle w:val="Nadpis2"/>
       </w:pPr>
       <w:bookmarkStart w:id="18" w:name="_knso67nsq1tu" w:colFirst="0" w:colLast="0"/>
       <w:bookmarkStart w:id="19" w:name="_Toc118229317"/>
@@ -7263,36 +6937,29 @@
     </w:p>
     <w:p>
       <w:r>
-        <w:t>Text prohlášení se píše na samostatný list, umisťuje se v dolní části stránky (viz vzo</w:t>
-      </w:r>
-      <w:r>
-        <w:t xml:space="preserve">r). </w:t>
-      </w:r>
-    </w:p>
-    <w:p>
-      <w:pPr>
-        <w:pStyle w:val="Heading2"/>
+        <w:t xml:space="preserve">Text prohlášení se píše na samostatný list, umisťuje se v dolní části stránky (viz vzor). </w:t>
+      </w:r>
+    </w:p>
+    <w:p>
+      <w:pPr>
+        <w:pStyle w:val="Nadpis2"/>
       </w:pPr>
       <w:bookmarkStart w:id="20" w:name="_8p6x3ilht2s6" w:colFirst="0" w:colLast="0"/>
       <w:bookmarkStart w:id="21" w:name="_Toc118229318"/>
       <w:bookmarkEnd w:id="20"/>
       <w:r>
-        <w:lastRenderedPageBreak/>
         <w:t>Obsah</w:t>
       </w:r>
       <w:bookmarkEnd w:id="21"/>
     </w:p>
     <w:p>
       <w:r>
-        <w:t>Maturitní práce má svou strukturu (viz výše). Vlastní text je pak členěn do kapitol, podkapitol. V obsahu jsou uváděny názvy jednotlivých částí maturitní práce, názvy kapitol a podkapitol a číslo stránky, na které se nacházejí. Čísluje se, ale č</w:t>
-      </w:r>
-      <w:r>
-        <w:t>íslování se neuvádí.</w:t>
-      </w:r>
-    </w:p>
-    <w:p>
-      <w:pPr>
-        <w:pStyle w:val="Heading2"/>
+        <w:t>Maturitní práce má svou strukturu (viz výše). Vlastní text je pak členěn do kapitol, podkapitol. V obsahu jsou uváděny názvy jednotlivých částí maturitní práce, názvy kapitol a podkapitol a číslo stránky, na které se nacházejí. Čísluje se, ale číslování se neuvádí.</w:t>
+      </w:r>
+    </w:p>
+    <w:p>
+      <w:pPr>
+        <w:pStyle w:val="Nadpis2"/>
       </w:pPr>
       <w:bookmarkStart w:id="22" w:name="_etsb9r6t4o2o" w:colFirst="0" w:colLast="0"/>
       <w:bookmarkStart w:id="23" w:name="_Toc118229319"/>
@@ -7304,10 +6971,7 @@
     </w:p>
     <w:p>
       <w:r>
-        <w:t>V úvodu se přesně vymezí problém, kterým se práce zabývá, vysvětlí se, k čemu má práce sloužit, proč je napsána. Dále má být uvedena stručná charakteristika zkoumaného problému, má být formulován cíl a metody práce. Úvod by měl ob</w:t>
-      </w:r>
-      <w:r>
-        <w:t xml:space="preserve">sahovat i informaci o struktuře práce. </w:t>
+        <w:t xml:space="preserve">V úvodu se přesně vymezí problém, kterým se práce zabývá, vysvětlí se, k čemu má práce sloužit, proč je napsána. Dále má být uvedena stručná charakteristika zkoumaného problému, má být formulován cíl a metody práce. Úvod by měl obsahovat i informaci o struktuře práce. </w:t>
       </w:r>
     </w:p>
     <w:p>
@@ -7317,7 +6981,7 @@
     </w:p>
     <w:p>
       <w:pPr>
-        <w:pStyle w:val="Heading2"/>
+        <w:pStyle w:val="Nadpis2"/>
       </w:pPr>
       <w:bookmarkStart w:id="24" w:name="_l2b6m9h7dfgi" w:colFirst="0" w:colLast="0"/>
       <w:bookmarkStart w:id="25" w:name="_Toc118229320"/>
@@ -7334,10 +6998,7 @@
     </w:p>
     <w:p>
       <w:r>
-        <w:t>Obvykle se skládá z teoretické a praktické části. Teoretická část by měla tvořit pouze stručný vhled do problematiky</w:t>
-      </w:r>
-      <w:r>
-        <w:t xml:space="preserve"> a neměla by přesáhnout jednu polovinu vlastního textu práce.</w:t>
+        <w:t>Obvykle se skládá z teoretické a praktické části. Teoretická část by měla tvořit pouze stručný vhled do problematiky a neměla by přesáhnout jednu polovinu vlastního textu práce.</w:t>
       </w:r>
     </w:p>
     <w:p>
@@ -7347,10 +7008,7 @@
     </w:p>
     <w:p>
       <w:r>
-        <w:t>Délka práce je minimálně 25 stran (započítává se obsah, úvod</w:t>
-      </w:r>
-      <w:r>
-        <w:t>, vlastní text práce a závěr).</w:t>
+        <w:t>Délka práce je minimálně 25 stran (započítává se obsah, úvod, vlastní text práce a závěr).</w:t>
       </w:r>
     </w:p>
     <w:p>
@@ -7366,39 +7024,29 @@
     <w:p/>
     <w:p>
       <w:r>
-        <w:t>Tabulky, grafy a obrázky menší než půl stránky, mohou být zařazeny do textu. Pokud jsou větší, budou zařazeny do p</w:t>
-      </w:r>
-      <w:r>
-        <w:t xml:space="preserve">říloh. Je-li tabulek, grafů, obrázků v textu více číslujeme je průběžně např. Obr. 1, Tabulka 4, Graf 2. </w:t>
-      </w:r>
-    </w:p>
-    <w:p>
-      <w:pPr>
-        <w:pStyle w:val="Heading2"/>
+        <w:t xml:space="preserve">Tabulky, grafy a obrázky menší než půl stránky, mohou být zařazeny do textu. Pokud jsou větší, budou zařazeny do příloh. Je-li tabulek, grafů, obrázků v textu více číslujeme je průběžně např. Obr. 1, Tabulka 4, Graf 2. </w:t>
+      </w:r>
+    </w:p>
+    <w:p>
+      <w:pPr>
+        <w:pStyle w:val="Nadpis2"/>
       </w:pPr>
       <w:bookmarkStart w:id="26" w:name="_9g8lacywn6ir" w:colFirst="0" w:colLast="0"/>
       <w:bookmarkStart w:id="27" w:name="_Toc118229321"/>
       <w:bookmarkEnd w:id="26"/>
       <w:r>
-        <w:lastRenderedPageBreak/>
         <w:t>Závěr</w:t>
       </w:r>
       <w:bookmarkEnd w:id="27"/>
     </w:p>
     <w:p>
       <w:r>
-        <w:t>V závěru může autor rekapitulovat výsledky praktické části</w:t>
-      </w:r>
-      <w:r>
-        <w:t xml:space="preserve"> maturitní práce, vyhodnotit naplnění cílů a poukázat na jejich využitelnost v praxi, případně navrhnout možnost dalšího pokračování práce. Může též stručně rekapitulovat, co se během práce naučil, s čím se potýkal a jaký přínos pro něj psaní práce mělo. Z</w:t>
-      </w:r>
-      <w:r>
-        <w:t>ávěr má mít spíše zevšeobecňující charakter.</w:t>
-      </w:r>
-    </w:p>
-    <w:p>
-      <w:pPr>
-        <w:pStyle w:val="Heading2"/>
+        <w:t>V závěru může autor rekapitulovat výsledky praktické části maturitní práce, vyhodnotit naplnění cílů a poukázat na jejich využitelnost v praxi, případně navrhnout možnost dalšího pokračování práce. Může též stručně rekapitulovat, co se během práce naučil, s čím se potýkal a jaký přínos pro něj psaní práce mělo. Závěr má mít spíše zevšeobecňující charakter.</w:t>
+      </w:r>
+    </w:p>
+    <w:p>
+      <w:pPr>
+        <w:pStyle w:val="Nadpis2"/>
       </w:pPr>
       <w:bookmarkStart w:id="28" w:name="_sk4qh5v0hmkx" w:colFirst="0" w:colLast="0"/>
       <w:bookmarkStart w:id="29" w:name="_Toc118229322"/>
@@ -7410,18 +7058,7 @@
     </w:p>
     <w:p>
       <w:r>
-        <w:t>Seznam použité literatury a zdrojů informací je zařazen na konci práce. Je rozdělen na dvě části. Na seznam použitých literárních publikací (</w:t>
-      </w:r>
-      <w:proofErr w:type="spellStart"/>
-      <w:r>
-        <w:t>knihy,časopisy</w:t>
-      </w:r>
-      <w:proofErr w:type="spellEnd"/>
-      <w:r>
-        <w:t xml:space="preserve"> a podobně) a na jiné zdroje inf</w:t>
-      </w:r>
-      <w:r>
-        <w:t>ormací (internet, CD média a podobně). Uvádíme údaje zpravidla v tomto sledu:</w:t>
+        <w:t>Seznam použité literatury a zdrojů informací je zařazen na konci práce. Je rozdělen na dvě části. Na seznam použitých literárních publikací (knihy,časopisy a podobně) a na jiné zdroje informací (internet, CD média a podobně). Uvádíme údaje zpravidla v tomto sledu:</w:t>
       </w:r>
     </w:p>
     <w:p/>
@@ -7509,13 +7146,8 @@
       </w:r>
     </w:p>
     <w:p>
-      <w:proofErr w:type="gramStart"/>
-      <w:r>
-        <w:t>NOVÁKOVÁ  Jana</w:t>
-      </w:r>
-      <w:proofErr w:type="gramEnd"/>
-      <w:r>
-        <w:t>. Formální úprava diplomové práce. 1. vyd., dotisk. Ostrava : Ostravská Univerzita,1998. ISBN 80-7042-141-X.</w:t>
+      <w:r>
+        <w:t>NOVÁKOVÁ  Jana. Formální úprava diplomové práce. 1. vyd., dotisk. Ostrava : Ostravská Univerzita,1998. ISBN 80-7042-141-X.</w:t>
       </w:r>
     </w:p>
     <w:p/>
@@ -7526,10 +7158,7 @@
     </w:p>
     <w:p>
       <w:r>
-        <w:t>WESTCOM. O nás. Webnode.cz [online]. ©2008-2011 [cit. 2011-04-26]. Dostupn</w:t>
-      </w:r>
-      <w:r>
-        <w:t xml:space="preserve">é z: </w:t>
+        <w:t xml:space="preserve">WESTCOM. O nás. Webnode.cz [online]. ©2008-2011 [cit. 2011-04-26]. Dostupné z: </w:t>
       </w:r>
       <w:hyperlink r:id="rId24">
         <w:r>
@@ -7549,7 +7178,7 @@
     </w:p>
     <w:p>
       <w:pPr>
-        <w:pStyle w:val="Heading2"/>
+        <w:pStyle w:val="Nadpis2"/>
       </w:pPr>
       <w:bookmarkStart w:id="30" w:name="_j02uoh5ykuq7" w:colFirst="0" w:colLast="0"/>
       <w:bookmarkStart w:id="31" w:name="_Toc118229323"/>
@@ -7561,13 +7190,7 @@
     </w:p>
     <w:p>
       <w:r>
-        <w:t>Přílohy vkládáme na konec práce a v textu na ně odk</w:t>
-      </w:r>
-      <w:r>
-        <w:t>azujeme (např. na přílohu 1). Přílohy číslujeme za sebou. Do příloh zařazujeme takový materiál, který je důležitý pro pochopení celé práce, jehož uvedení v textu by však čtenáře rušilo. Jedná se o pomocné tabulky, grafy, obrázky, texty použitých dotazníků,</w:t>
-      </w:r>
-      <w:r>
-        <w:t xml:space="preserve"> fotografický materiál, fotokopie archiválií apod. Přílohy musí být okomentovány.</w:t>
+        <w:t>Přílohy vkládáme na konec práce a v textu na ně odkazujeme (např. na přílohu 1). Přílohy číslujeme za sebou. Do příloh zařazujeme takový materiál, který je důležitý pro pochopení celé práce, jehož uvedení v textu by však čtenáře rušilo. Jedná se o pomocné tabulky, grafy, obrázky, texty použitých dotazníků, fotografický materiál, fotokopie archiválií apod. Přílohy musí být okomentovány.</w:t>
       </w:r>
     </w:p>
     <w:p>
@@ -7577,7 +7200,7 @@
     </w:p>
     <w:p>
       <w:pPr>
-        <w:pStyle w:val="Heading2"/>
+        <w:pStyle w:val="Nadpis2"/>
       </w:pPr>
       <w:bookmarkStart w:id="32" w:name="_smlybo2naotk" w:colFirst="0" w:colLast="0"/>
       <w:bookmarkStart w:id="33" w:name="_Toc118229324"/>
@@ -7661,10 +7284,7 @@
         </w:numPr>
       </w:pPr>
       <w:r>
-        <w:t>Mezera</w:t>
-      </w:r>
-      <w:r>
-        <w:t xml:space="preserve"> mezi odstavci: 6b</w:t>
+        <w:t>Mezera mezi odstavci: 6b</w:t>
       </w:r>
     </w:p>
     <w:p>
@@ -7697,10 +7317,7 @@
         </w:numPr>
       </w:pPr>
       <w:r>
-        <w:t>Nadpisy mohou být číslovány podle zásad desetinného třídění. Desetinné třídění se vkládá automaticky, jako formátovací prvek stylu nadpisu. Za tečkami v desetinném třídění se nepíše tečka, za poslední číslicí není tečka, mezi poslední číslicí a vlastním na</w:t>
-      </w:r>
-      <w:r>
-        <w:t>dpisem jsou dvě mezery.</w:t>
+        <w:t>Nadpisy mohou být číslovány podle zásad desetinného třídění. Desetinné třídění se vkládá automaticky, jako formátovací prvek stylu nadpisu. Za tečkami v desetinném třídění se nepíše tečka, za poslední číslicí není tečka, mezi poslední číslicí a vlastním nadpisem jsou dvě mezery.</w:t>
       </w:r>
     </w:p>
     <w:p>
@@ -7733,11 +7350,7 @@
         </w:numPr>
       </w:pPr>
       <w:r>
-        <w:lastRenderedPageBreak/>
-        <w:t>Stránky se průběžně číslují v zápatí stránky, a to ve středu stránky. Titulní stránka, abs</w:t>
-      </w:r>
-      <w:r>
-        <w:t>trakt a stránka s čestným prohlášením se číslují, ale číslování se neuvádí (číslování stránky se tedy uvádí od úvodu po seznam příloh).</w:t>
+        <w:t>Stránky se průběžně číslují v zápatí stránky, a to ve středu stránky. Titulní stránka, abstrakt a stránka s čestným prohlášením se číslují, ale číslování se neuvádí (číslování stránky se tedy uvádí od úvodu po seznam příloh).</w:t>
       </w:r>
     </w:p>
     <w:p>
@@ -7770,10 +7383,7 @@
         </w:numPr>
       </w:pPr>
       <w:r>
-        <w:t>N</w:t>
-      </w:r>
-      <w:r>
-        <w:t>epoužívají se více než tři různé velikostí písma. Zdůrazňování částí textu se provádí změnou sklonu písma. Podtrhávání, prokládání nebo tučné písmo používáme jen ve zvlášť odůvodněných případech.</w:t>
+        <w:t>Nepoužívají se více než tři různé velikostí písma. Zdůrazňování částí textu se provádí změnou sklonu písma. Podtrhávání, prokládání nebo tučné písmo používáme jen ve zvlášť odůvodněných případech.</w:t>
       </w:r>
     </w:p>
     <w:p>
@@ -7784,97 +7394,49 @@
         </w:numPr>
       </w:pPr>
       <w:r>
-        <w:t>Tabulky, grafy a obrázky menší než půl stránky mohou být zař</w:t>
-      </w:r>
-      <w:r>
-        <w:t xml:space="preserve">azeny do textu. Pokud jsou větší, budou zařazeny do příloh. Je-li tabulek, grafů, obrázků v textu více, číslují se průběžně, např. Obr. 1, Tabulka 4, Graf 2. </w:t>
-      </w:r>
-    </w:p>
-    <w:p>
-      <w:pPr>
-        <w:pStyle w:val="Heading2"/>
+        <w:t xml:space="preserve">Tabulky, grafy a obrázky menší než půl stránky mohou být zařazeny do textu. Pokud jsou větší, budou zařazeny do příloh. Je-li tabulek, grafů, obrázků v textu více, číslují se průběžně, např. Obr. 1, Tabulka 4, Graf 2. </w:t>
+      </w:r>
+    </w:p>
+    <w:p>
+      <w:pPr>
+        <w:pStyle w:val="Nadpis2"/>
       </w:pPr>
       <w:bookmarkStart w:id="34" w:name="_ciksxnhr1pyi" w:colFirst="0" w:colLast="0"/>
       <w:bookmarkStart w:id="35" w:name="_Toc118229325"/>
       <w:bookmarkEnd w:id="34"/>
-      <w:proofErr w:type="spellStart"/>
-      <w:r>
-        <w:t>PowerPointová</w:t>
-      </w:r>
-      <w:proofErr w:type="spellEnd"/>
-      <w:r>
-        <w:t xml:space="preserve"> prezentace (či </w:t>
-      </w:r>
-      <w:proofErr w:type="spellStart"/>
-      <w:r>
-        <w:t>google</w:t>
-      </w:r>
-      <w:proofErr w:type="spellEnd"/>
-      <w:r>
-        <w:t xml:space="preserve"> prezentace)</w:t>
+      <w:r>
+        <w:t>PowerPointová prezentace (či google prezentace)</w:t>
       </w:r>
       <w:bookmarkEnd w:id="35"/>
     </w:p>
     <w:p>
       <w:r>
-        <w:t>Prezentace musí obsahovat minimálně 10 + 2 počíta</w:t>
-      </w:r>
-      <w:r>
-        <w:t>čové stránky (slide).</w:t>
-      </w:r>
-    </w:p>
-    <w:p>
-      <w:r>
-        <w:t xml:space="preserve">10 </w:t>
-      </w:r>
-      <w:proofErr w:type="spellStart"/>
-      <w:r>
-        <w:t>slides</w:t>
-      </w:r>
-      <w:proofErr w:type="spellEnd"/>
-      <w:r>
-        <w:t xml:space="preserve"> – odborný text, grafy, tabulky a fotografie</w:t>
-      </w:r>
-    </w:p>
-    <w:p>
-      <w:proofErr w:type="gramStart"/>
-      <w:r>
-        <w:t xml:space="preserve">2  </w:t>
-      </w:r>
-      <w:proofErr w:type="spellStart"/>
-      <w:r>
-        <w:t>slides</w:t>
-      </w:r>
-      <w:proofErr w:type="spellEnd"/>
-      <w:proofErr w:type="gramEnd"/>
-      <w:r>
-        <w:t xml:space="preserve"> – iniciály (jméno, školní rok, škola, obor) a úvod nebo závěr práce. </w:t>
-      </w:r>
-    </w:p>
-    <w:p>
-      <w:r>
-        <w:t xml:space="preserve">Student přinese k maturitní zkoušce na obhajobu danou prezentaci na nosiči </w:t>
-      </w:r>
-      <w:proofErr w:type="spellStart"/>
-      <w:r>
-        <w:t>flash</w:t>
-      </w:r>
-      <w:proofErr w:type="spellEnd"/>
-      <w:r>
-        <w:t xml:space="preserve"> a zároveň ji odevzdá vedoucímu práce v elektronické podobě 14 dní před termínem obhajoby maturitní práce.</w:t>
-      </w:r>
-    </w:p>
-    <w:p>
-      <w:r>
-        <w:t>Prezentace neobsahuje teoretickou tématiku obsaženou v maturitní práci, ale je zaměřena představení praktické části maturitní práce. Text se píše str</w:t>
-      </w:r>
-      <w:r>
-        <w:t>učně, případně formou odrážek.</w:t>
-      </w:r>
-    </w:p>
-    <w:p>
-      <w:pPr>
-        <w:pStyle w:val="Heading2"/>
+        <w:t>Prezentace musí obsahovat minimálně 10 + 2 počítačové stránky (slide).</w:t>
+      </w:r>
+    </w:p>
+    <w:p>
+      <w:r>
+        <w:t>10 slides – odborný text, grafy, tabulky a fotografie</w:t>
+      </w:r>
+    </w:p>
+    <w:p>
+      <w:r>
+        <w:t xml:space="preserve">2  slides – iniciály (jméno, školní rok, škola, obor) a úvod nebo závěr práce. </w:t>
+      </w:r>
+    </w:p>
+    <w:p>
+      <w:r>
+        <w:t>Student přinese k maturitní zkoušce na obhajobu danou prezentaci na nosiči flash a zároveň ji odevzdá vedoucímu práce v elektronické podobě 14 dní před termínem obhajoby maturitní práce.</w:t>
+      </w:r>
+    </w:p>
+    <w:p>
+      <w:r>
+        <w:t>Prezentace neobsahuje teoretickou tématiku obsaženou v maturitní práci, ale je zaměřena představení praktické části maturitní práce. Text se píše stručně, případně formou odrážek.</w:t>
+      </w:r>
+    </w:p>
+    <w:p>
+      <w:pPr>
+        <w:pStyle w:val="Nadpis2"/>
       </w:pPr>
       <w:bookmarkStart w:id="36" w:name="_gzaovxelwg50" w:colFirst="0" w:colLast="0"/>
       <w:bookmarkStart w:id="37" w:name="_Toc118229326"/>
@@ -7886,71 +7448,34 @@
     </w:p>
     <w:p>
       <w:r>
-        <w:t>V případě, že student k obhajobě maturitní práce potřebuje názorné ukázky (HW, SW, elektronická zařízení), je povinen si zajistit veškeré potřebné pomů</w:t>
-      </w:r>
-      <w:r>
-        <w:t xml:space="preserve">cky a ověřit jejich funkčnost v prostorách školy před samotnou obhajobou maturitní práce, a to v součinnosti s vedoucím práce či pověřeným pracovníkem školy nejpozději 14 dní před termínem obhajoby maturitní práce. </w:t>
-      </w:r>
-    </w:p>
-    <w:p>
-      <w:pPr>
-        <w:pStyle w:val="Heading2"/>
+        <w:t xml:space="preserve">V případě, že student k obhajobě maturitní práce potřebuje názorné ukázky (HW, SW, elektronická zařízení), je povinen si zajistit veškeré potřebné pomůcky a ověřit jejich funkčnost v prostorách školy před samotnou obhajobou maturitní práce, a to v součinnosti s vedoucím práce či pověřeným pracovníkem školy nejpozději 14 dní před termínem obhajoby maturitní práce. </w:t>
+      </w:r>
+    </w:p>
+    <w:p>
+      <w:pPr>
+        <w:pStyle w:val="Nadpis2"/>
       </w:pPr>
       <w:bookmarkStart w:id="38" w:name="_z91piormyo7m" w:colFirst="0" w:colLast="0"/>
       <w:bookmarkStart w:id="39" w:name="_Toc118229327"/>
       <w:bookmarkEnd w:id="38"/>
       <w:r>
-        <w:lastRenderedPageBreak/>
         <w:t>Způsob odevzdání maturitní práce</w:t>
       </w:r>
       <w:bookmarkEnd w:id="39"/>
     </w:p>
     <w:p>
       <w:r>
-        <w:t>Práce j</w:t>
-      </w:r>
-      <w:r>
-        <w:t xml:space="preserve">e odevzdávána ve </w:t>
-      </w:r>
-      <w:proofErr w:type="gramStart"/>
-      <w:r>
-        <w:t>dvou  výtiscích</w:t>
-      </w:r>
-      <w:proofErr w:type="gramEnd"/>
-      <w:r>
-        <w:t xml:space="preserve"> v  kroužkové vazbě. Originál je uložen v archivu školy. Druhý výtisk je uložen u vedoucího práce.</w:t>
-      </w:r>
-    </w:p>
-    <w:p>
-      <w:r>
-        <w:t xml:space="preserve">Termín odevzdání - do 24. 3. </w:t>
-      </w:r>
-      <w:proofErr w:type="gramStart"/>
-      <w:r>
-        <w:t>2023  vedoucímu</w:t>
-      </w:r>
-      <w:proofErr w:type="gramEnd"/>
-      <w:r>
-        <w:t xml:space="preserve"> maturitní práce nebo na sekretariát školy.</w:t>
-      </w:r>
-    </w:p>
-    <w:p>
-      <w:r>
-        <w:t>Elektronická verze maturitní práce ve</w:t>
-      </w:r>
-      <w:r>
-        <w:t xml:space="preserve"> formátu </w:t>
-      </w:r>
-      <w:proofErr w:type="spellStart"/>
-      <w:r>
-        <w:t>pdf</w:t>
-      </w:r>
-      <w:proofErr w:type="spellEnd"/>
-      <w:r>
-        <w:t xml:space="preserve"> je zaslána na e-mail vedoucího práce či uložena do prostoru úložiště školy k tomuto účelu určenému. Zdrojové kódy či jiné důležité součásti praktické části maturitní práce jsou odevzdány v elektronické podobě do prostoru úložiště do 24. 3. 202</w:t>
-      </w:r>
-      <w:r>
-        <w:t>3</w:t>
+        <w:t>Práce je odevzdávána ve dvou  výtiscích v  kroužkové vazbě. Originál je uložen v archivu školy. Druhý výtisk je uložen u vedoucího práce.</w:t>
+      </w:r>
+    </w:p>
+    <w:p>
+      <w:r>
+        <w:t>Termín odevzdání - do 24. 3. 2023  vedoucímu maturitní práce nebo na sekretariát školy.</w:t>
+      </w:r>
+    </w:p>
+    <w:p>
+      <w:r>
+        <w:t>Elektronická verze maturitní práce ve formátu pdf je zaslána na e-mail vedoucího práce či uložena do prostoru úložiště školy k tomuto účelu určenému. Zdrojové kódy či jiné důležité součásti praktické části maturitní práce jsou odevzdány v elektronické podobě do prostoru úložiště do 24. 3. 2023</w:t>
       </w:r>
     </w:p>
     <w:p>
@@ -7968,18 +7493,7 @@
     <w:p/>
     <w:p>
       <w:r>
-        <w:t>Vypracoval: Ing. Bc</w:t>
-      </w:r>
-      <w:r>
-        <w:t xml:space="preserve">. Jaroslav </w:t>
-      </w:r>
-      <w:proofErr w:type="spellStart"/>
-      <w:r>
-        <w:t>Solfronk</w:t>
-      </w:r>
-      <w:proofErr w:type="spellEnd"/>
-      <w:r>
-        <w:t xml:space="preserve"> a Ing. Pavla Cidlinská</w:t>
+        <w:t>Vypracoval: Ing. Bc. Jaroslav Solfronk a Ing. Pavla Cidlinská</w:t>
       </w:r>
     </w:p>
     <w:p/>
@@ -8057,7 +7571,7 @@
     <w:sdtContent>
       <w:p>
         <w:pPr>
-          <w:pStyle w:val="Footer"/>
+          <w:pStyle w:val="Zpat"/>
           <w:jc w:val="center"/>
           <w:rPr>
             <w:rFonts w:asciiTheme="majorHAnsi" w:eastAsiaTheme="majorEastAsia" w:hAnsiTheme="majorHAnsi" w:cstheme="majorBidi"/>
@@ -8114,7 +7628,7 @@
   </w:sdt>
   <w:p>
     <w:pPr>
-      <w:pStyle w:val="Footer"/>
+      <w:pStyle w:val="Zpat"/>
     </w:pPr>
   </w:p>
 </w:ftr>
@@ -8145,14 +7659,14 @@
   <w:footnote w:id="1">
     <w:p>
       <w:pPr>
-        <w:pStyle w:val="FootnoteText"/>
+        <w:pStyle w:val="Textpoznpodarou"/>
         <w:rPr>
           <w:lang w:val="en-US"/>
         </w:rPr>
       </w:pPr>
       <w:r>
         <w:rPr>
-          <w:rStyle w:val="FootnoteReference"/>
+          <w:rStyle w:val="Znakapoznpodarou"/>
         </w:rPr>
         <w:footnoteRef/>
       </w:r>
@@ -8164,25 +7678,8 @@
           <w:color w:val="212529"/>
           <w:shd w:val="clear" w:color="auto" w:fill="FFFFFF"/>
         </w:rPr>
-        <w:t>FALSTAD, Paul. PNP Transistor (</w:t>
-      </w:r>
-      <w:proofErr w:type="spellStart"/>
-      <w:r>
-        <w:rPr>
-          <w:color w:val="212529"/>
-          <w:shd w:val="clear" w:color="auto" w:fill="FFFFFF"/>
-        </w:rPr>
-        <w:t>Bipolar</w:t>
-      </w:r>
-      <w:proofErr w:type="spellEnd"/>
-      <w:r>
-        <w:rPr>
-          <w:color w:val="212529"/>
-          <w:shd w:val="clear" w:color="auto" w:fill="FFFFFF"/>
-        </w:rPr>
-        <w:t>). </w:t>
-      </w:r>
-      <w:proofErr w:type="spellStart"/>
+        <w:t>FALSTAD, Paul. PNP Transistor (Bipolar). </w:t>
+      </w:r>
       <w:r>
         <w:rPr>
           <w:i/>
@@ -8192,7 +7689,6 @@
         </w:rPr>
         <w:t>Falstad</w:t>
       </w:r>
-      <w:proofErr w:type="spellEnd"/>
       <w:r>
         <w:rPr>
           <w:color w:val="212529"/>
@@ -8205,96 +7701,23 @@
   <w:footnote w:id="2">
     <w:p>
       <w:pPr>
-        <w:pStyle w:val="FootnoteText"/>
-      </w:pPr>
-      <w:r>
-        <w:rPr>
-          <w:rStyle w:val="FootnoteReference"/>
+        <w:pStyle w:val="Textpoznpodarou"/>
+      </w:pPr>
+      <w:r>
+        <w:rPr>
+          <w:rStyle w:val="Znakapoznpodarou"/>
         </w:rPr>
         <w:footnoteRef/>
       </w:r>
       <w:r>
         <w:t xml:space="preserve"> </w:t>
       </w:r>
-      <w:proofErr w:type="spellStart"/>
       <w:r>
         <w:rPr>
           <w:color w:val="212529"/>
           <w:shd w:val="clear" w:color="auto" w:fill="FFFFFF"/>
         </w:rPr>
-        <w:t>Why</w:t>
-      </w:r>
-      <w:proofErr w:type="spellEnd"/>
-      <w:r>
-        <w:rPr>
-          <w:color w:val="212529"/>
-          <w:shd w:val="clear" w:color="auto" w:fill="FFFFFF"/>
-        </w:rPr>
-        <w:t xml:space="preserve"> Do </w:t>
-      </w:r>
-      <w:proofErr w:type="spellStart"/>
-      <w:r>
-        <w:rPr>
-          <w:color w:val="212529"/>
-          <w:shd w:val="clear" w:color="auto" w:fill="FFFFFF"/>
-        </w:rPr>
-        <w:t>Calculators</w:t>
-      </w:r>
-      <w:proofErr w:type="spellEnd"/>
-      <w:r>
-        <w:rPr>
-          <w:color w:val="212529"/>
-          <w:shd w:val="clear" w:color="auto" w:fill="FFFFFF"/>
-        </w:rPr>
-        <w:t xml:space="preserve"> </w:t>
-      </w:r>
-      <w:proofErr w:type="spellStart"/>
-      <w:r>
-        <w:rPr>
-          <w:color w:val="212529"/>
-          <w:shd w:val="clear" w:color="auto" w:fill="FFFFFF"/>
-        </w:rPr>
-        <w:t>have</w:t>
-      </w:r>
-      <w:proofErr w:type="spellEnd"/>
-      <w:r>
-        <w:rPr>
-          <w:color w:val="212529"/>
-          <w:shd w:val="clear" w:color="auto" w:fill="FFFFFF"/>
-        </w:rPr>
-        <w:t xml:space="preserve"> a </w:t>
-      </w:r>
-      <w:proofErr w:type="spellStart"/>
-      <w:r>
-        <w:rPr>
-          <w:color w:val="212529"/>
-          <w:shd w:val="clear" w:color="auto" w:fill="FFFFFF"/>
-        </w:rPr>
-        <w:t>Headphone</w:t>
-      </w:r>
-      <w:proofErr w:type="spellEnd"/>
-      <w:r>
-        <w:rPr>
-          <w:color w:val="212529"/>
-          <w:shd w:val="clear" w:color="auto" w:fill="FFFFFF"/>
-        </w:rPr>
-        <w:t xml:space="preserve"> </w:t>
-      </w:r>
-      <w:proofErr w:type="gramStart"/>
-      <w:r>
-        <w:rPr>
-          <w:color w:val="212529"/>
-          <w:shd w:val="clear" w:color="auto" w:fill="FFFFFF"/>
-        </w:rPr>
-        <w:t>Jack?.</w:t>
-      </w:r>
-      <w:proofErr w:type="gramEnd"/>
-      <w:r>
-        <w:rPr>
-          <w:color w:val="212529"/>
-          <w:shd w:val="clear" w:color="auto" w:fill="FFFFFF"/>
-        </w:rPr>
-        <w:t xml:space="preserve"> </w:t>
+        <w:t xml:space="preserve">Why Do Calculators have a Headphone Jack?. </w:t>
       </w:r>
       <w:r>
         <w:rPr>
@@ -8310,36 +7733,20 @@
           <w:color w:val="212529"/>
           <w:shd w:val="clear" w:color="auto" w:fill="FFFFFF"/>
         </w:rPr>
-        <w:t xml:space="preserve"> [online]. [United </w:t>
-      </w:r>
-      <w:proofErr w:type="spellStart"/>
+        <w:t xml:space="preserve"> [online]. [United States],  30.6.2019 [cit. 2022-10-22]. </w:t>
+      </w:r>
       <w:r>
         <w:rPr>
           <w:color w:val="212529"/>
           <w:shd w:val="clear" w:color="auto" w:fill="FFFFFF"/>
         </w:rPr>
-        <w:t>States</w:t>
-      </w:r>
-      <w:proofErr w:type="spellEnd"/>
+        <w:t>Veřejně d</w:t>
+      </w:r>
       <w:r>
         <w:rPr>
           <w:color w:val="212529"/>
           <w:shd w:val="clear" w:color="auto" w:fill="FFFFFF"/>
         </w:rPr>
-        <w:t xml:space="preserve">],  30.6.2019 [cit. 2022-10-22]. </w:t>
-      </w:r>
-      <w:r>
-        <w:rPr>
-          <w:color w:val="212529"/>
-          <w:shd w:val="clear" w:color="auto" w:fill="FFFFFF"/>
-        </w:rPr>
-        <w:t>Veřejně d</w:t>
-      </w:r>
-      <w:r>
-        <w:rPr>
-          <w:color w:val="212529"/>
-          <w:shd w:val="clear" w:color="auto" w:fill="FFFFFF"/>
-        </w:rPr>
         <w:t>ostupné z: https://www.youtube.com/watch?v=W_mZ7smIz3U</w:t>
       </w:r>
     </w:p>
@@ -8347,97 +7754,40 @@
   <w:footnote w:id="3">
     <w:p>
       <w:pPr>
-        <w:pStyle w:val="FootnoteText"/>
-      </w:pPr>
-      <w:r>
-        <w:rPr>
-          <w:rStyle w:val="FootnoteReference"/>
+        <w:pStyle w:val="Textpoznpodarou"/>
+      </w:pPr>
+      <w:r>
+        <w:rPr>
+          <w:rStyle w:val="Znakapoznpodarou"/>
         </w:rPr>
         <w:footnoteRef/>
       </w:r>
       <w:r>
-        <w:t xml:space="preserve"> </w:t>
-      </w:r>
-      <w:proofErr w:type="spellStart"/>
-      <w:r>
-        <w:t>Joris</w:t>
-      </w:r>
-      <w:proofErr w:type="spellEnd"/>
-      <w:r>
-        <w:t xml:space="preserve"> van </w:t>
-      </w:r>
-      <w:proofErr w:type="spellStart"/>
-      <w:r>
-        <w:t>Rantwijk</w:t>
-      </w:r>
-      <w:proofErr w:type="spellEnd"/>
-      <w:r>
-        <w:t xml:space="preserve">. Arduino </w:t>
-      </w:r>
-      <w:proofErr w:type="spellStart"/>
-      <w:r>
-        <w:t>clock</w:t>
-      </w:r>
-      <w:proofErr w:type="spellEnd"/>
-      <w:r>
-        <w:t xml:space="preserve"> </w:t>
-      </w:r>
-      <w:proofErr w:type="spellStart"/>
-      <w:r>
-        <w:t>frequency</w:t>
-      </w:r>
-      <w:proofErr w:type="spellEnd"/>
-      <w:r>
-        <w:t xml:space="preserve"> </w:t>
-      </w:r>
-      <w:proofErr w:type="spellStart"/>
-      <w:r>
-        <w:t>accuracy</w:t>
-      </w:r>
-      <w:proofErr w:type="spellEnd"/>
-      <w:r>
-        <w:t xml:space="preserve">. </w:t>
-      </w:r>
-      <w:proofErr w:type="spellStart"/>
+        <w:t xml:space="preserve"> Joris van Rantwijk. Arduino clock frequency accuracy. </w:t>
+      </w:r>
       <w:r>
         <w:rPr>
           <w:i/>
           <w:iCs/>
         </w:rPr>
-        <w:t>Joris_VR</w:t>
-      </w:r>
-      <w:proofErr w:type="spellEnd"/>
-      <w:r>
-        <w:rPr>
-          <w:i/>
-          <w:iCs/>
-        </w:rPr>
-        <w:t>.</w:t>
-      </w:r>
-      <w:r>
-        <w:t xml:space="preserve"> [online]. [Paris]: [</w:t>
-      </w:r>
-      <w:proofErr w:type="spellStart"/>
-      <w:r>
-        <w:t>Gandi</w:t>
-      </w:r>
-      <w:proofErr w:type="spellEnd"/>
-      <w:r>
-        <w:t>], 2012-06-15, 2012-12-19 [cit. 1.11.2022]. Veřejně dostupné z:  http://jorisvr.nl/article/arduino-frequency</w:t>
+        <w:t>Joris_VR.</w:t>
+      </w:r>
+      <w:r>
+        <w:t xml:space="preserve"> [online]. [Paris]: [Gandi], 2012-06-15, 2012-12-19 [cit. 1.11.2022]. Veřejně dostupné z:  http://jorisvr.nl/article/arduino-frequency</w:t>
       </w:r>
     </w:p>
   </w:footnote>
   <w:footnote w:id="4">
     <w:p>
       <w:pPr>
-        <w:pStyle w:val="FootnoteText"/>
+        <w:pStyle w:val="Textpoznpodarou"/>
         <w:rPr>
           <w:lang w:val="en-US"/>
         </w:rPr>
       </w:pPr>
       <w:r>
         <w:rPr>
-          <w:rStyle w:val="FootnoteReference"/>
+          <w:rStyle w:val="Znakapoznpodarou"/>
         </w:rPr>
         <w:footnoteRef/>
       </w:r>
@@ -8455,14 +7805,14 @@
   <w:footnote w:id="5">
     <w:p>
       <w:pPr>
-        <w:pStyle w:val="FootnoteText"/>
+        <w:pStyle w:val="Textpoznpodarou"/>
         <w:rPr>
           <w:lang w:val="en-US"/>
         </w:rPr>
       </w:pPr>
       <w:r>
         <w:rPr>
-          <w:rStyle w:val="FootnoteReference"/>
+          <w:rStyle w:val="Znakapoznpodarou"/>
         </w:rPr>
         <w:footnoteRef/>
       </w:r>
@@ -8473,312 +7823,74 @@
         <w:rPr>
           <w:lang w:val="en-US"/>
         </w:rPr>
-        <w:t xml:space="preserve">Wikimedia Foundation, Inc. </w:t>
-      </w:r>
-      <w:proofErr w:type="spellStart"/>
-      <w:r>
-        <w:rPr>
-          <w:lang w:val="en-US"/>
-        </w:rPr>
-        <w:t>Pštrosí</w:t>
-      </w:r>
-      <w:proofErr w:type="spellEnd"/>
-      <w:r>
-        <w:rPr>
-          <w:lang w:val="en-US"/>
-        </w:rPr>
-        <w:t xml:space="preserve"> </w:t>
-      </w:r>
-      <w:proofErr w:type="spellStart"/>
-      <w:r>
-        <w:rPr>
-          <w:lang w:val="en-US"/>
-        </w:rPr>
-        <w:t>algoritmus</w:t>
-      </w:r>
-      <w:proofErr w:type="spellEnd"/>
-      <w:r>
-        <w:rPr>
-          <w:lang w:val="en-US"/>
-        </w:rPr>
-        <w:t xml:space="preserve"> – </w:t>
-      </w:r>
-      <w:proofErr w:type="spellStart"/>
-      <w:r>
-        <w:rPr>
-          <w:lang w:val="en-US"/>
-        </w:rPr>
-        <w:t>Wikipedie</w:t>
-      </w:r>
-      <w:proofErr w:type="spellEnd"/>
-      <w:r>
-        <w:rPr>
-          <w:lang w:val="en-US"/>
-        </w:rPr>
-        <w:t xml:space="preserve">. </w:t>
-      </w:r>
-      <w:proofErr w:type="spellStart"/>
+        <w:t xml:space="preserve">Wikimedia Foundation, Inc. Pštrosí algoritmus – Wikipedie. </w:t>
+      </w:r>
       <w:r>
         <w:rPr>
           <w:i/>
           <w:iCs/>
           <w:lang w:val="en-US"/>
         </w:rPr>
-        <w:t>Wikipedie</w:t>
-      </w:r>
-      <w:proofErr w:type="spellEnd"/>
+        <w:t xml:space="preserve">Wikipedie: otevřená encyklopedie. </w:t>
+      </w:r>
+      <w:r>
+        <w:rPr>
+          <w:lang w:val="en-US"/>
+        </w:rPr>
+        <w:t xml:space="preserve">[online]. 15.9.2006, 9.8.2021 [8.11.2022] Veřejně dostupné z </w:t>
+      </w:r>
+      <w:hyperlink r:id="rId1" w:history="1">
+        <w:r>
+          <w:rPr>
+            <w:rStyle w:val="Hypertextovodkaz"/>
+            <w:lang w:val="en-US"/>
+          </w:rPr>
+          <w:t>https://cs.wikipedia.org/wiki/P%C5%A1tros%C3%AD_algoritmus</w:t>
+        </w:r>
+      </w:hyperlink>
+    </w:p>
+  </w:footnote>
+  <w:footnote w:id="6">
+    <w:p>
+      <w:pPr>
+        <w:pStyle w:val="Textpoznpodarou"/>
+        <w:rPr>
+          <w:lang w:val="en-US"/>
+        </w:rPr>
+      </w:pPr>
+      <w:r>
+        <w:rPr>
+          <w:rStyle w:val="Znakapoznpodarou"/>
+        </w:rPr>
+        <w:footnoteRef/>
+      </w:r>
+      <w:r>
+        <w:t xml:space="preserve"> </w:t>
+      </w:r>
+      <w:r>
+        <w:rPr>
+          <w:lang w:val="en-US"/>
+        </w:rPr>
+        <w:t xml:space="preserve">Wikimedia Foundation, Inc. Ostrich algorithm – Wikipedia. </w:t>
+      </w:r>
       <w:r>
         <w:rPr>
           <w:i/>
           <w:iCs/>
           <w:lang w:val="en-US"/>
         </w:rPr>
-        <w:t xml:space="preserve">: </w:t>
-      </w:r>
-      <w:proofErr w:type="spellStart"/>
-      <w:r>
-        <w:rPr>
-          <w:i/>
-          <w:iCs/>
+        <w:t xml:space="preserve">Wikipedia: The Free Encyclopedia. </w:t>
+      </w:r>
+      <w:r>
+        <w:rPr>
           <w:lang w:val="en-US"/>
         </w:rPr>
-        <w:t>otevřená</w:t>
-      </w:r>
-      <w:proofErr w:type="spellEnd"/>
-      <w:r>
-        <w:rPr>
-          <w:i/>
-          <w:iCs/>
-          <w:lang w:val="en-US"/>
-        </w:rPr>
-        <w:t xml:space="preserve"> </w:t>
-      </w:r>
-      <w:proofErr w:type="spellStart"/>
-      <w:r>
-        <w:rPr>
-          <w:i/>
-          <w:iCs/>
-          <w:lang w:val="en-US"/>
-        </w:rPr>
-        <w:t>encyklopedie</w:t>
-      </w:r>
-      <w:proofErr w:type="spellEnd"/>
-      <w:r>
-        <w:rPr>
-          <w:i/>
-          <w:iCs/>
-          <w:lang w:val="en-US"/>
-        </w:rPr>
-        <w:t xml:space="preserve">. </w:t>
-      </w:r>
-      <w:r>
-        <w:rPr>
-          <w:lang w:val="en-US"/>
-        </w:rPr>
-        <w:t xml:space="preserve">[online]. 15.9.2006, 9.8.2021 [8.11.2022] </w:t>
-      </w:r>
-      <w:proofErr w:type="spellStart"/>
-      <w:r>
-        <w:rPr>
-          <w:lang w:val="en-US"/>
-        </w:rPr>
-        <w:t>Veřejně</w:t>
-      </w:r>
-      <w:proofErr w:type="spellEnd"/>
-      <w:r>
-        <w:rPr>
-          <w:lang w:val="en-US"/>
-        </w:rPr>
-        <w:t xml:space="preserve"> </w:t>
-      </w:r>
-      <w:proofErr w:type="spellStart"/>
-      <w:r>
-        <w:rPr>
-          <w:lang w:val="en-US"/>
-        </w:rPr>
-        <w:t>dostupné</w:t>
-      </w:r>
-      <w:proofErr w:type="spellEnd"/>
-      <w:r>
-        <w:rPr>
-          <w:lang w:val="en-US"/>
-        </w:rPr>
-        <w:t xml:space="preserve"> z </w:t>
-      </w:r>
-      <w:hyperlink r:id="rId1" w:history="1">
-        <w:r>
-          <w:rPr>
-            <w:rStyle w:val="Hyperlink"/>
-            <w:lang w:val="en-US"/>
-          </w:rPr>
-          <w:t>https://cs.wikip</w:t>
-        </w:r>
-        <w:r>
-          <w:rPr>
-            <w:rStyle w:val="Hyperlink"/>
-            <w:lang w:val="en-US"/>
-          </w:rPr>
-          <w:t>e</w:t>
-        </w:r>
-        <w:r>
-          <w:rPr>
-            <w:rStyle w:val="Hyperlink"/>
-            <w:lang w:val="en-US"/>
-          </w:rPr>
-          <w:t>dia.org/wiki/P%C5%A1tros%C3%AD_algoritmus</w:t>
-        </w:r>
-      </w:hyperlink>
-    </w:p>
-  </w:footnote>
-  <w:footnote w:id="6">
-    <w:p>
-      <w:pPr>
-        <w:pStyle w:val="FootnoteText"/>
-        <w:rPr>
-          <w:lang w:val="en-US"/>
-        </w:rPr>
-      </w:pPr>
-      <w:r>
-        <w:rPr>
-          <w:rStyle w:val="FootnoteReference"/>
-        </w:rPr>
-        <w:footnoteRef/>
-      </w:r>
-      <w:r>
-        <w:t xml:space="preserve"> </w:t>
-      </w:r>
-      <w:r>
-        <w:rPr>
-          <w:lang w:val="en-US"/>
-        </w:rPr>
-        <w:t xml:space="preserve">Wikimedia Foundation, Inc. </w:t>
-      </w:r>
-      <w:r>
-        <w:rPr>
-          <w:lang w:val="en-US"/>
-        </w:rPr>
-        <w:t>Ostrich algorithm</w:t>
-      </w:r>
-      <w:r>
-        <w:rPr>
-          <w:lang w:val="en-US"/>
-        </w:rPr>
-        <w:t xml:space="preserve"> – Wikipedi</w:t>
-      </w:r>
-      <w:r>
-        <w:rPr>
-          <w:lang w:val="en-US"/>
-        </w:rPr>
-        <w:t>a</w:t>
-      </w:r>
-      <w:r>
-        <w:rPr>
-          <w:lang w:val="en-US"/>
-        </w:rPr>
-        <w:t xml:space="preserve">. </w:t>
-      </w:r>
-      <w:r>
-        <w:rPr>
-          <w:i/>
-          <w:iCs/>
-          <w:lang w:val="en-US"/>
-        </w:rPr>
-        <w:t>Wikipedi</w:t>
-      </w:r>
-      <w:r>
-        <w:rPr>
-          <w:i/>
-          <w:iCs/>
-          <w:lang w:val="en-US"/>
-        </w:rPr>
-        <w:t>a</w:t>
-      </w:r>
-      <w:r>
-        <w:rPr>
-          <w:i/>
-          <w:iCs/>
-          <w:lang w:val="en-US"/>
-        </w:rPr>
-        <w:t xml:space="preserve">: </w:t>
-      </w:r>
-      <w:r>
-        <w:rPr>
-          <w:i/>
-          <w:iCs/>
-          <w:lang w:val="en-US"/>
-        </w:rPr>
-        <w:t>The Free Encyclopedia</w:t>
-      </w:r>
-      <w:r>
-        <w:rPr>
-          <w:i/>
-          <w:iCs/>
-          <w:lang w:val="en-US"/>
-        </w:rPr>
-        <w:t xml:space="preserve">. </w:t>
-      </w:r>
-      <w:r>
-        <w:rPr>
-          <w:lang w:val="en-US"/>
-        </w:rPr>
-        <w:t xml:space="preserve">[online]. </w:t>
-      </w:r>
-      <w:r>
-        <w:rPr>
-          <w:lang w:val="en-US"/>
-        </w:rPr>
-        <w:t>8 March 2005</w:t>
-      </w:r>
-      <w:r>
-        <w:rPr>
-          <w:lang w:val="en-US"/>
-        </w:rPr>
-        <w:t xml:space="preserve">, </w:t>
-      </w:r>
-      <w:r>
-        <w:rPr>
-          <w:lang w:val="en-US"/>
-        </w:rPr>
-        <w:t>1 October 2022</w:t>
-      </w:r>
-      <w:r>
-        <w:rPr>
-          <w:lang w:val="en-US"/>
-        </w:rPr>
-        <w:t xml:space="preserve"> [8.11.2022] </w:t>
-      </w:r>
-      <w:proofErr w:type="spellStart"/>
-      <w:r>
-        <w:rPr>
-          <w:lang w:val="en-US"/>
-        </w:rPr>
-        <w:t>Veřejně</w:t>
-      </w:r>
-      <w:proofErr w:type="spellEnd"/>
-      <w:r>
-        <w:rPr>
-          <w:lang w:val="en-US"/>
-        </w:rPr>
-        <w:t xml:space="preserve"> </w:t>
-      </w:r>
-      <w:proofErr w:type="spellStart"/>
-      <w:r>
-        <w:rPr>
-          <w:lang w:val="en-US"/>
-        </w:rPr>
-        <w:t>dostupné</w:t>
-      </w:r>
-      <w:proofErr w:type="spellEnd"/>
-      <w:r>
-        <w:rPr>
-          <w:lang w:val="en-US"/>
-        </w:rPr>
-        <w:t xml:space="preserve"> z </w:t>
+        <w:t xml:space="preserve">[online]. 8 March 2005, 1 October 2022 [8.11.2022] Veřejně dostupné z </w:t>
       </w:r>
       <w:hyperlink r:id="rId2" w:history="1">
         <w:r>
           <w:rPr>
-            <w:rStyle w:val="Hyperlink"/>
+            <w:rStyle w:val="Hypertextovodkaz"/>
             <w:lang w:val="en-US"/>
           </w:rPr>
           <w:t>https://en.wikipedia.org/wiki/Ostrich_algorithm</w:t>
@@ -8795,14 +7907,14 @@
   <w:footnote w:id="7">
     <w:p>
       <w:pPr>
-        <w:pStyle w:val="FootnoteText"/>
+        <w:pStyle w:val="Textpoznpodarou"/>
         <w:rPr>
           <w:lang w:val="en-US"/>
         </w:rPr>
       </w:pPr>
       <w:r>
         <w:rPr>
-          <w:rStyle w:val="FootnoteReference"/>
+          <w:rStyle w:val="Znakapoznpodarou"/>
         </w:rPr>
         <w:footnoteRef/>
       </w:r>
@@ -8813,150 +7925,50 @@
         <w:rPr>
           <w:lang w:val="en-US"/>
         </w:rPr>
-        <w:t xml:space="preserve">Wikimedia Foundation, Inc. </w:t>
-      </w:r>
-      <w:r>
-        <w:rPr>
-          <w:lang w:val="en-US"/>
-        </w:rPr>
-        <w:t>Deadlock</w:t>
-      </w:r>
-      <w:r>
-        <w:rPr>
-          <w:lang w:val="en-US"/>
-        </w:rPr>
-        <w:t xml:space="preserve"> – </w:t>
-      </w:r>
-      <w:proofErr w:type="spellStart"/>
-      <w:r>
-        <w:rPr>
-          <w:lang w:val="en-US"/>
-        </w:rPr>
-        <w:t>Wikipedie</w:t>
-      </w:r>
-      <w:proofErr w:type="spellEnd"/>
-      <w:r>
-        <w:rPr>
-          <w:lang w:val="en-US"/>
-        </w:rPr>
-        <w:t xml:space="preserve">. </w:t>
-      </w:r>
-      <w:proofErr w:type="spellStart"/>
+        <w:t xml:space="preserve">Wikimedia Foundation, Inc. Deadlock – Wikipedie. </w:t>
+      </w:r>
       <w:r>
         <w:rPr>
           <w:i/>
           <w:iCs/>
           <w:lang w:val="en-US"/>
         </w:rPr>
-        <w:t>Wikipedie</w:t>
-      </w:r>
-      <w:proofErr w:type="spellEnd"/>
-      <w:r>
-        <w:rPr>
-          <w:i/>
-          <w:iCs/>
+        <w:t xml:space="preserve">Wikipedie: otevřená encyklopedie. </w:t>
+      </w:r>
+      <w:r>
+        <w:rPr>
           <w:lang w:val="en-US"/>
         </w:rPr>
-        <w:t xml:space="preserve">: </w:t>
-      </w:r>
-      <w:proofErr w:type="spellStart"/>
-      <w:r>
-        <w:rPr>
-          <w:i/>
-          <w:iCs/>
+        <w:t xml:space="preserve">[online]. </w:t>
+      </w:r>
+      <w:r>
+        <w:rPr>
           <w:lang w:val="en-US"/>
         </w:rPr>
-        <w:t>otevřená</w:t>
-      </w:r>
-      <w:proofErr w:type="spellEnd"/>
-      <w:r>
-        <w:rPr>
-          <w:i/>
-          <w:iCs/>
+        <w:t>10.2</w:t>
+      </w:r>
+      <w:r>
+        <w:rPr>
           <w:lang w:val="en-US"/>
         </w:rPr>
-        <w:t xml:space="preserve"> </w:t>
-      </w:r>
-      <w:proofErr w:type="spellStart"/>
-      <w:r>
-        <w:rPr>
-          <w:i/>
-          <w:iCs/>
+        <w:t xml:space="preserve">.2006, </w:t>
+      </w:r>
+      <w:r>
+        <w:rPr>
           <w:lang w:val="en-US"/>
         </w:rPr>
-        <w:t>encyklopedie</w:t>
-      </w:r>
-      <w:proofErr w:type="spellEnd"/>
-      <w:r>
-        <w:rPr>
-          <w:i/>
-          <w:iCs/>
+        <w:t>4.11.2022</w:t>
+      </w:r>
+      <w:r>
+        <w:rPr>
           <w:lang w:val="en-US"/>
         </w:rPr>
-        <w:t xml:space="preserve">. </w:t>
-      </w:r>
-      <w:r>
-        <w:rPr>
-          <w:lang w:val="en-US"/>
-        </w:rPr>
-        <w:t xml:space="preserve">[online]. </w:t>
-      </w:r>
-      <w:r>
-        <w:rPr>
-          <w:lang w:val="en-US"/>
-        </w:rPr>
-        <w:t>10.2</w:t>
-      </w:r>
-      <w:r>
-        <w:rPr>
-          <w:lang w:val="en-US"/>
-        </w:rPr>
-        <w:t xml:space="preserve">.2006, </w:t>
-      </w:r>
-      <w:r>
-        <w:rPr>
-          <w:lang w:val="en-US"/>
-        </w:rPr>
-        <w:t>4.11.2022</w:t>
-      </w:r>
-      <w:r>
-        <w:rPr>
-          <w:lang w:val="en-US"/>
-        </w:rPr>
-        <w:t xml:space="preserve"> [8.11.2022] </w:t>
-      </w:r>
-      <w:proofErr w:type="spellStart"/>
-      <w:r>
-        <w:rPr>
-          <w:lang w:val="en-US"/>
-        </w:rPr>
-        <w:t>Veřejně</w:t>
-      </w:r>
-      <w:proofErr w:type="spellEnd"/>
-      <w:r>
-        <w:rPr>
-          <w:lang w:val="en-US"/>
-        </w:rPr>
-        <w:t xml:space="preserve"> </w:t>
-      </w:r>
-      <w:proofErr w:type="spellStart"/>
-      <w:r>
-        <w:rPr>
-          <w:lang w:val="en-US"/>
-        </w:rPr>
-        <w:t>dostupné</w:t>
-      </w:r>
-      <w:proofErr w:type="spellEnd"/>
-      <w:r>
-        <w:rPr>
-          <w:lang w:val="en-US"/>
-        </w:rPr>
-        <w:t xml:space="preserve"> z </w:t>
+        <w:t xml:space="preserve"> [8.11.2022] Veřejně dostupné z </w:t>
       </w:r>
       <w:hyperlink r:id="rId3" w:history="1">
         <w:r>
           <w:rPr>
-            <w:rStyle w:val="Hyperlink"/>
+            <w:rStyle w:val="Hypertextovodkaz"/>
             <w:lang w:val="en-US"/>
           </w:rPr>
           <w:t>https://cs.wikipedia.org/wiki/Deadlock</w:t>
@@ -8973,14 +7985,14 @@
   <w:footnote w:id="8">
     <w:p>
       <w:pPr>
-        <w:pStyle w:val="FootnoteText"/>
+        <w:pStyle w:val="Textpoznpodarou"/>
         <w:rPr>
           <w:lang w:val="en-US"/>
         </w:rPr>
       </w:pPr>
       <w:r>
         <w:rPr>
-          <w:rStyle w:val="FootnoteReference"/>
+          <w:rStyle w:val="Znakapoznpodarou"/>
         </w:rPr>
         <w:footnoteRef/>
       </w:r>
@@ -8991,19 +8003,7 @@
         <w:rPr>
           <w:lang w:val="en-US"/>
         </w:rPr>
-        <w:t xml:space="preserve">Wikimedia Foundation, Inc. </w:t>
-      </w:r>
-      <w:r>
-        <w:rPr>
-          <w:lang w:val="en-US"/>
-        </w:rPr>
-        <w:t>Deadlock</w:t>
-      </w:r>
-      <w:r>
-        <w:rPr>
-          <w:lang w:val="en-US"/>
-        </w:rPr>
-        <w:t xml:space="preserve"> – Wikipedia. </w:t>
+        <w:t xml:space="preserve">Wikimedia Foundation, Inc. Deadlock – Wikipedia. </w:t>
       </w:r>
       <w:r>
         <w:rPr>
@@ -9017,64 +8017,12 @@
         <w:rPr>
           <w:lang w:val="en-US"/>
         </w:rPr>
-        <w:t xml:space="preserve">[online]. 8 </w:t>
-      </w:r>
-      <w:r>
-        <w:rPr>
-          <w:lang w:val="en-US"/>
-        </w:rPr>
-        <w:t>August</w:t>
-      </w:r>
-      <w:r>
-        <w:rPr>
-          <w:lang w:val="en-US"/>
-        </w:rPr>
-        <w:t xml:space="preserve"> 2005, </w:t>
-      </w:r>
-      <w:r>
-        <w:rPr>
-          <w:lang w:val="en-US"/>
-        </w:rPr>
-        <w:t>25</w:t>
-      </w:r>
-      <w:r>
-        <w:rPr>
-          <w:lang w:val="en-US"/>
-        </w:rPr>
-        <w:t xml:space="preserve"> October 2022 [8.11.2022] </w:t>
-      </w:r>
-      <w:proofErr w:type="spellStart"/>
-      <w:r>
-        <w:rPr>
-          <w:lang w:val="en-US"/>
-        </w:rPr>
-        <w:t>Veřejně</w:t>
-      </w:r>
-      <w:proofErr w:type="spellEnd"/>
-      <w:r>
-        <w:rPr>
-          <w:lang w:val="en-US"/>
-        </w:rPr>
-        <w:t xml:space="preserve"> </w:t>
-      </w:r>
-      <w:proofErr w:type="spellStart"/>
-      <w:r>
-        <w:rPr>
-          <w:lang w:val="en-US"/>
-        </w:rPr>
-        <w:t>dostupné</w:t>
-      </w:r>
-      <w:proofErr w:type="spellEnd"/>
-      <w:r>
-        <w:rPr>
-          <w:lang w:val="en-US"/>
-        </w:rPr>
-        <w:t xml:space="preserve"> z </w:t>
+        <w:t xml:space="preserve">[online]. 8 August 2005, 25 October 2022 [8.11.2022] Veřejně dostupné z </w:t>
       </w:r>
       <w:hyperlink r:id="rId4" w:history="1">
         <w:r>
           <w:rPr>
-            <w:rStyle w:val="Hyperlink"/>
+            <w:rStyle w:val="Hypertextovodkaz"/>
             <w:lang w:val="en-US"/>
           </w:rPr>
           <w:t>https://en.wikipedia.org/wiki/Deadlock</w:t>
@@ -9897,7 +8845,7 @@
     <w:lsdException w:name="Unresolved Mention" w:semiHidden="1" w:unhideWhenUsed="1"/>
     <w:lsdException w:name="Smart Link" w:semiHidden="1" w:unhideWhenUsed="1"/>
   </w:latentStyles>
-  <w:style w:type="paragraph" w:default="1" w:styleId="Normal">
+  <w:style w:type="paragraph" w:default="1" w:styleId="Normln">
     <w:name w:val="Normal"/>
     <w:qFormat/>
     <w:rsid w:val="00102DB8"/>
@@ -9910,10 +8858,10 @@
       <w:lang w:val="cs-CZ"/>
     </w:rPr>
   </w:style>
-  <w:style w:type="paragraph" w:styleId="Heading1">
+  <w:style w:type="paragraph" w:styleId="Nadpis1">
     <w:name w:val="heading 1"/>
-    <w:basedOn w:val="Normal"/>
-    <w:next w:val="Normal"/>
+    <w:basedOn w:val="Normln"/>
+    <w:next w:val="Normln"/>
     <w:uiPriority w:val="9"/>
     <w:qFormat/>
     <w:pPr>
@@ -9927,10 +8875,10 @@
       <w:szCs w:val="40"/>
     </w:rPr>
   </w:style>
-  <w:style w:type="paragraph" w:styleId="Heading2">
+  <w:style w:type="paragraph" w:styleId="Nadpis2">
     <w:name w:val="heading 2"/>
-    <w:basedOn w:val="Normal"/>
-    <w:next w:val="Normal"/>
+    <w:basedOn w:val="Normln"/>
+    <w:next w:val="Normln"/>
     <w:uiPriority w:val="9"/>
     <w:unhideWhenUsed/>
     <w:qFormat/>
@@ -9944,10 +8892,10 @@
       <w:b/>
     </w:rPr>
   </w:style>
-  <w:style w:type="paragraph" w:styleId="Heading3">
+  <w:style w:type="paragraph" w:styleId="Nadpis3">
     <w:name w:val="heading 3"/>
-    <w:basedOn w:val="Normal"/>
-    <w:next w:val="Normal"/>
+    <w:basedOn w:val="Normln"/>
+    <w:next w:val="Normln"/>
     <w:uiPriority w:val="9"/>
     <w:unhideWhenUsed/>
     <w:qFormat/>
@@ -9963,10 +8911,10 @@
       <w:szCs w:val="28"/>
     </w:rPr>
   </w:style>
-  <w:style w:type="paragraph" w:styleId="Heading4">
+  <w:style w:type="paragraph" w:styleId="Nadpis4">
     <w:name w:val="heading 4"/>
-    <w:basedOn w:val="Normal"/>
-    <w:next w:val="Normal"/>
+    <w:basedOn w:val="Normln"/>
+    <w:next w:val="Normln"/>
     <w:uiPriority w:val="9"/>
     <w:semiHidden/>
     <w:unhideWhenUsed/>
@@ -9982,10 +8930,10 @@
       <w:szCs w:val="24"/>
     </w:rPr>
   </w:style>
-  <w:style w:type="paragraph" w:styleId="Heading5">
+  <w:style w:type="paragraph" w:styleId="Nadpis5">
     <w:name w:val="heading 5"/>
-    <w:basedOn w:val="Normal"/>
-    <w:next w:val="Normal"/>
+    <w:basedOn w:val="Normln"/>
+    <w:next w:val="Normln"/>
     <w:uiPriority w:val="9"/>
     <w:semiHidden/>
     <w:unhideWhenUsed/>
@@ -10001,10 +8949,10 @@
       <w:sz w:val="22"/>
     </w:rPr>
   </w:style>
-  <w:style w:type="paragraph" w:styleId="Heading6">
+  <w:style w:type="paragraph" w:styleId="Nadpis6">
     <w:name w:val="heading 6"/>
-    <w:basedOn w:val="Normal"/>
-    <w:next w:val="Normal"/>
+    <w:basedOn w:val="Normln"/>
+    <w:next w:val="Normln"/>
     <w:uiPriority w:val="9"/>
     <w:semiHidden/>
     <w:unhideWhenUsed/>
@@ -10021,13 +8969,13 @@
       <w:sz w:val="22"/>
     </w:rPr>
   </w:style>
-  <w:style w:type="character" w:default="1" w:styleId="DefaultParagraphFont">
+  <w:style w:type="character" w:default="1" w:styleId="Standardnpsmoodstavce">
     <w:name w:val="Default Paragraph Font"/>
     <w:uiPriority w:val="1"/>
     <w:semiHidden/>
     <w:unhideWhenUsed/>
   </w:style>
-  <w:style w:type="table" w:default="1" w:styleId="TableNormal">
+  <w:style w:type="table" w:default="1" w:styleId="Normlntabulka">
     <w:name w:val="Normal Table"/>
     <w:uiPriority w:val="99"/>
     <w:semiHidden/>
@@ -10042,16 +8990,16 @@
       </w:tblCellMar>
     </w:tblPr>
   </w:style>
-  <w:style w:type="numbering" w:default="1" w:styleId="NoList">
+  <w:style w:type="numbering" w:default="1" w:styleId="Bezseznamu">
     <w:name w:val="No List"/>
     <w:uiPriority w:val="99"/>
     <w:semiHidden/>
     <w:unhideWhenUsed/>
   </w:style>
-  <w:style w:type="paragraph" w:styleId="Title">
+  <w:style w:type="paragraph" w:styleId="Nzev">
     <w:name w:val="Title"/>
-    <w:basedOn w:val="Normal"/>
-    <w:next w:val="Normal"/>
+    <w:basedOn w:val="Normln"/>
+    <w:next w:val="Normln"/>
     <w:uiPriority w:val="10"/>
     <w:qFormat/>
     <w:pPr>
@@ -10064,10 +9012,10 @@
       <w:szCs w:val="52"/>
     </w:rPr>
   </w:style>
-  <w:style w:type="paragraph" w:styleId="Subtitle">
+  <w:style w:type="paragraph" w:styleId="Podnadpis">
     <w:name w:val="Subtitle"/>
-    <w:basedOn w:val="Normal"/>
-    <w:next w:val="Normal"/>
+    <w:basedOn w:val="Normln"/>
+    <w:next w:val="Normln"/>
     <w:uiPriority w:val="11"/>
     <w:qFormat/>
     <w:pPr>
@@ -10081,10 +9029,10 @@
       <w:szCs w:val="30"/>
     </w:rPr>
   </w:style>
-  <w:style w:type="paragraph" w:styleId="TOCHeading">
+  <w:style w:type="paragraph" w:styleId="Nadpisobsahu">
     <w:name w:val="TOC Heading"/>
-    <w:basedOn w:val="Heading1"/>
-    <w:next w:val="Normal"/>
+    <w:basedOn w:val="Nadpis1"/>
+    <w:next w:val="Normln"/>
     <w:uiPriority w:val="39"/>
     <w:unhideWhenUsed/>
     <w:qFormat/>
@@ -10101,10 +9049,10 @@
       <w:lang w:val="en-US" w:eastAsia="en-US"/>
     </w:rPr>
   </w:style>
-  <w:style w:type="paragraph" w:styleId="TOC2">
+  <w:style w:type="paragraph" w:styleId="Obsah2">
     <w:name w:val="toc 2"/>
-    <w:basedOn w:val="Normal"/>
-    <w:next w:val="Normal"/>
+    <w:basedOn w:val="Normln"/>
+    <w:next w:val="Normln"/>
     <w:autoRedefine/>
     <w:uiPriority w:val="39"/>
     <w:unhideWhenUsed/>
@@ -10114,9 +9062,9 @@
       <w:ind w:left="220"/>
     </w:pPr>
   </w:style>
-  <w:style w:type="character" w:styleId="Hyperlink">
+  <w:style w:type="character" w:styleId="Hypertextovodkaz">
     <w:name w:val="Hyperlink"/>
-    <w:basedOn w:val="DefaultParagraphFont"/>
+    <w:basedOn w:val="Standardnpsmoodstavce"/>
     <w:uiPriority w:val="99"/>
     <w:unhideWhenUsed/>
     <w:rsid w:val="001A4B74"/>
@@ -10125,10 +9073,10 @@
       <w:u w:val="single"/>
     </w:rPr>
   </w:style>
-  <w:style w:type="paragraph" w:styleId="Header">
+  <w:style w:type="paragraph" w:styleId="Zhlav">
     <w:name w:val="header"/>
-    <w:basedOn w:val="Normal"/>
-    <w:link w:val="HeaderChar"/>
+    <w:basedOn w:val="Normln"/>
+    <w:link w:val="ZhlavChar"/>
     <w:uiPriority w:val="99"/>
     <w:unhideWhenUsed/>
     <w:rsid w:val="00662A40"/>
@@ -10140,20 +9088,20 @@
       <w:spacing w:line="240" w:lineRule="auto"/>
     </w:pPr>
   </w:style>
-  <w:style w:type="character" w:customStyle="1" w:styleId="HeaderChar">
-    <w:name w:val="Header Char"/>
-    <w:basedOn w:val="DefaultParagraphFont"/>
-    <w:link w:val="Header"/>
+  <w:style w:type="character" w:customStyle="1" w:styleId="ZhlavChar">
+    <w:name w:val="Záhlaví Char"/>
+    <w:basedOn w:val="Standardnpsmoodstavce"/>
+    <w:link w:val="Zhlav"/>
     <w:uiPriority w:val="99"/>
     <w:rsid w:val="00662A40"/>
     <w:rPr>
       <w:lang w:val="cs-CZ"/>
     </w:rPr>
   </w:style>
-  <w:style w:type="paragraph" w:styleId="Footer">
+  <w:style w:type="paragraph" w:styleId="Zpat">
     <w:name w:val="footer"/>
-    <w:basedOn w:val="Normal"/>
-    <w:link w:val="FooterChar"/>
+    <w:basedOn w:val="Normln"/>
+    <w:link w:val="ZpatChar"/>
     <w:uiPriority w:val="99"/>
     <w:unhideWhenUsed/>
     <w:rsid w:val="00662A40"/>
@@ -10165,27 +9113,27 @@
       <w:spacing w:line="240" w:lineRule="auto"/>
     </w:pPr>
   </w:style>
-  <w:style w:type="character" w:customStyle="1" w:styleId="FooterChar">
-    <w:name w:val="Footer Char"/>
-    <w:basedOn w:val="DefaultParagraphFont"/>
-    <w:link w:val="Footer"/>
+  <w:style w:type="character" w:customStyle="1" w:styleId="ZpatChar">
+    <w:name w:val="Zápatí Char"/>
+    <w:basedOn w:val="Standardnpsmoodstavce"/>
+    <w:link w:val="Zpat"/>
     <w:uiPriority w:val="99"/>
     <w:rsid w:val="00662A40"/>
     <w:rPr>
       <w:lang w:val="cs-CZ"/>
     </w:rPr>
   </w:style>
-  <w:style w:type="character" w:styleId="LineNumber">
+  <w:style w:type="character" w:styleId="slodku">
     <w:name w:val="line number"/>
-    <w:basedOn w:val="DefaultParagraphFont"/>
+    <w:basedOn w:val="Standardnpsmoodstavce"/>
     <w:uiPriority w:val="99"/>
     <w:semiHidden/>
     <w:unhideWhenUsed/>
     <w:rsid w:val="00662A40"/>
   </w:style>
-  <w:style w:type="character" w:styleId="IntenseReference">
+  <w:style w:type="character" w:styleId="Odkazintenzivn">
     <w:name w:val="Intense Reference"/>
-    <w:basedOn w:val="DefaultParagraphFont"/>
+    <w:basedOn w:val="Standardnpsmoodstavce"/>
     <w:uiPriority w:val="32"/>
     <w:qFormat/>
     <w:rsid w:val="00102DB8"/>
@@ -10197,10 +9145,10 @@
       <w:spacing w:val="5"/>
     </w:rPr>
   </w:style>
-  <w:style w:type="paragraph" w:styleId="Caption">
+  <w:style w:type="paragraph" w:styleId="Titulek">
     <w:name w:val="caption"/>
-    <w:basedOn w:val="Normal"/>
-    <w:next w:val="Normal"/>
+    <w:basedOn w:val="Normln"/>
+    <w:next w:val="Normln"/>
     <w:uiPriority w:val="35"/>
     <w:unhideWhenUsed/>
     <w:qFormat/>
@@ -10216,10 +9164,10 @@
       <w:szCs w:val="18"/>
     </w:rPr>
   </w:style>
-  <w:style w:type="paragraph" w:styleId="FootnoteText">
+  <w:style w:type="paragraph" w:styleId="Textpoznpodarou">
     <w:name w:val="footnote text"/>
-    <w:basedOn w:val="Normal"/>
-    <w:link w:val="FootnoteTextChar"/>
+    <w:basedOn w:val="Normln"/>
+    <w:link w:val="TextpoznpodarouChar"/>
     <w:uiPriority w:val="99"/>
     <w:semiHidden/>
     <w:unhideWhenUsed/>
@@ -10232,10 +9180,10 @@
       <w:szCs w:val="20"/>
     </w:rPr>
   </w:style>
-  <w:style w:type="character" w:customStyle="1" w:styleId="FootnoteTextChar">
-    <w:name w:val="Footnote Text Char"/>
-    <w:basedOn w:val="DefaultParagraphFont"/>
-    <w:link w:val="FootnoteText"/>
+  <w:style w:type="character" w:customStyle="1" w:styleId="TextpoznpodarouChar">
+    <w:name w:val="Text pozn. pod čarou Char"/>
+    <w:basedOn w:val="Standardnpsmoodstavce"/>
+    <w:link w:val="Textpoznpodarou"/>
     <w:uiPriority w:val="99"/>
     <w:semiHidden/>
     <w:rsid w:val="009162EE"/>
@@ -10245,9 +9193,9 @@
       <w:lang w:val="cs-CZ"/>
     </w:rPr>
   </w:style>
-  <w:style w:type="character" w:styleId="FootnoteReference">
+  <w:style w:type="character" w:styleId="Znakapoznpodarou">
     <w:name w:val="footnote reference"/>
-    <w:basedOn w:val="DefaultParagraphFont"/>
+    <w:basedOn w:val="Standardnpsmoodstavce"/>
     <w:uiPriority w:val="99"/>
     <w:semiHidden/>
     <w:unhideWhenUsed/>
@@ -10256,10 +9204,10 @@
       <w:vertAlign w:val="superscript"/>
     </w:rPr>
   </w:style>
-  <w:style w:type="paragraph" w:styleId="TOC1">
+  <w:style w:type="paragraph" w:styleId="Obsah1">
     <w:name w:val="toc 1"/>
-    <w:basedOn w:val="Normal"/>
-    <w:next w:val="Normal"/>
+    <w:basedOn w:val="Normln"/>
+    <w:next w:val="Normln"/>
     <w:autoRedefine/>
     <w:uiPriority w:val="39"/>
     <w:unhideWhenUsed/>
@@ -10268,10 +9216,10 @@
       <w:spacing w:after="100"/>
     </w:pPr>
   </w:style>
-  <w:style w:type="paragraph" w:styleId="TOC3">
+  <w:style w:type="paragraph" w:styleId="Obsah3">
     <w:name w:val="toc 3"/>
-    <w:basedOn w:val="Normal"/>
-    <w:next w:val="Normal"/>
+    <w:basedOn w:val="Normln"/>
+    <w:next w:val="Normln"/>
     <w:autoRedefine/>
     <w:uiPriority w:val="39"/>
     <w:unhideWhenUsed/>
@@ -10281,9 +9229,9 @@
       <w:ind w:left="480"/>
     </w:pPr>
   </w:style>
-  <w:style w:type="character" w:styleId="UnresolvedMention">
+  <w:style w:type="character" w:styleId="Nevyeenzmnka">
     <w:name w:val="Unresolved Mention"/>
-    <w:basedOn w:val="DefaultParagraphFont"/>
+    <w:basedOn w:val="Standardnpsmoodstavce"/>
     <w:uiPriority w:val="99"/>
     <w:semiHidden/>
     <w:unhideWhenUsed/>
@@ -10293,9 +9241,9 @@
       <w:shd w:val="clear" w:color="auto" w:fill="E1DFDD"/>
     </w:rPr>
   </w:style>
-  <w:style w:type="character" w:styleId="FollowedHyperlink">
+  <w:style w:type="character" w:styleId="Sledovanodkaz">
     <w:name w:val="FollowedHyperlink"/>
-    <w:basedOn w:val="DefaultParagraphFont"/>
+    <w:basedOn w:val="Standardnpsmoodstavce"/>
     <w:uiPriority w:val="99"/>
     <w:semiHidden/>
     <w:unhideWhenUsed/>

</xml_diff>

<commit_message>
nové sprity pro UNO a LEO, koncept čipování a další kus práce
</commit_message>
<xml_diff>
--- a/Maturitní práce.docx
+++ b/Maturitní práce.docx
@@ -216,8 +216,16 @@
         <w:rPr>
           <w:szCs w:val="24"/>
         </w:rPr>
-        <w:t xml:space="preserve"> Radek Lampíř</w:t>
-      </w:r>
+        <w:t xml:space="preserve"> Radek </w:t>
+      </w:r>
+      <w:proofErr w:type="spellStart"/>
+      <w:r>
+        <w:rPr>
+          <w:szCs w:val="24"/>
+        </w:rPr>
+        <w:t>Lampíř</w:t>
+      </w:r>
+      <w:proofErr w:type="spellEnd"/>
       <w:r>
         <w:tab/>
       </w:r>
@@ -275,6 +283,7 @@
           <w:szCs w:val="28"/>
         </w:rPr>
       </w:pPr>
+      <w:proofErr w:type="spellStart"/>
       <w:r>
         <w:rPr>
           <w:b/>
@@ -283,6 +292,7 @@
         </w:rPr>
         <w:t>Abstract</w:t>
       </w:r>
+      <w:proofErr w:type="spellEnd"/>
     </w:p>
     <w:p>
       <w:pPr>
@@ -474,7 +484,7 @@
       <w:sdtContent>
         <w:p>
           <w:pPr>
-            <w:pStyle w:val="Nadpisobsahu"/>
+            <w:pStyle w:val="TOCHeading"/>
             <w:rPr>
               <w:lang w:val="cs-CZ"/>
             </w:rPr>
@@ -488,7 +498,7 @@
         </w:p>
         <w:p>
           <w:pPr>
-            <w:pStyle w:val="Obsah1"/>
+            <w:pStyle w:val="TOC1"/>
             <w:tabs>
               <w:tab w:val="right" w:leader="dot" w:pos="8780"/>
             </w:tabs>
@@ -510,7 +520,7 @@
           <w:hyperlink w:anchor="_Toc118229301" w:history="1">
             <w:r>
               <w:rPr>
-                <w:rStyle w:val="Hypertextovodkaz"/>
+                <w:rStyle w:val="Hyperlink"/>
                 <w:noProof/>
               </w:rPr>
               <w:t>Úvod</w:t>
@@ -567,7 +577,7 @@
         </w:p>
         <w:p>
           <w:pPr>
-            <w:pStyle w:val="Obsah1"/>
+            <w:pStyle w:val="TOC1"/>
             <w:tabs>
               <w:tab w:val="right" w:leader="dot" w:pos="8780"/>
             </w:tabs>
@@ -580,7 +590,7 @@
           <w:hyperlink w:anchor="_Toc118229302" w:history="1">
             <w:r>
               <w:rPr>
-                <w:rStyle w:val="Hypertextovodkaz"/>
+                <w:rStyle w:val="Hyperlink"/>
                 <w:noProof/>
               </w:rPr>
               <w:t>Nápad a první krůčky</w:t>
@@ -637,7 +647,7 @@
         </w:p>
         <w:p>
           <w:pPr>
-            <w:pStyle w:val="Obsah2"/>
+            <w:pStyle w:val="TOC2"/>
             <w:tabs>
               <w:tab w:val="right" w:leader="dot" w:pos="8780"/>
             </w:tabs>
@@ -650,7 +660,7 @@
           <w:hyperlink w:anchor="_Toc118229303" w:history="1">
             <w:r>
               <w:rPr>
-                <w:rStyle w:val="Hypertextovodkaz"/>
+                <w:rStyle w:val="Hyperlink"/>
                 <w:noProof/>
               </w:rPr>
               <w:t>První použití Arduina</w:t>
@@ -707,7 +717,7 @@
         </w:p>
         <w:p>
           <w:pPr>
-            <w:pStyle w:val="Obsah2"/>
+            <w:pStyle w:val="TOC2"/>
             <w:tabs>
               <w:tab w:val="right" w:leader="dot" w:pos="8780"/>
             </w:tabs>
@@ -720,7 +730,7 @@
           <w:hyperlink w:anchor="_Toc118229304" w:history="1">
             <w:r>
               <w:rPr>
-                <w:rStyle w:val="Hypertextovodkaz"/>
+                <w:rStyle w:val="Hyperlink"/>
                 <w:noProof/>
               </w:rPr>
               <w:t>Nedostatek RAM</w:t>
@@ -777,7 +787,7 @@
         </w:p>
         <w:p>
           <w:pPr>
-            <w:pStyle w:val="Obsah3"/>
+            <w:pStyle w:val="TOC3"/>
             <w:tabs>
               <w:tab w:val="right" w:leader="dot" w:pos="8780"/>
             </w:tabs>
@@ -790,7 +800,7 @@
           <w:hyperlink w:anchor="_Toc118229305" w:history="1">
             <w:r>
               <w:rPr>
-                <w:rStyle w:val="Hypertextovodkaz"/>
+                <w:rStyle w:val="Hyperlink"/>
                 <w:noProof/>
               </w:rPr>
               <w:t>Komunikace mezi kalkulačkami Texas Instruments</w:t>
@@ -847,7 +857,7 @@
         </w:p>
         <w:p>
           <w:pPr>
-            <w:pStyle w:val="Obsah3"/>
+            <w:pStyle w:val="TOC3"/>
             <w:tabs>
               <w:tab w:val="right" w:leader="dot" w:pos="8780"/>
             </w:tabs>
@@ -860,7 +870,7 @@
           <w:hyperlink w:anchor="_Toc118229306" w:history="1">
             <w:r>
               <w:rPr>
-                <w:rStyle w:val="Hypertextovodkaz"/>
+                <w:rStyle w:val="Hyperlink"/>
                 <w:noProof/>
               </w:rPr>
               <w:t>Komunikace mezi Arduiny</w:t>
@@ -917,7 +927,7 @@
         </w:p>
         <w:p>
           <w:pPr>
-            <w:pStyle w:val="Obsah2"/>
+            <w:pStyle w:val="TOC2"/>
             <w:tabs>
               <w:tab w:val="right" w:leader="dot" w:pos="8780"/>
             </w:tabs>
@@ -930,7 +940,7 @@
           <w:hyperlink w:anchor="_Toc118229307" w:history="1">
             <w:r>
               <w:rPr>
-                <w:rStyle w:val="Hypertextovodkaz"/>
+                <w:rStyle w:val="Hyperlink"/>
                 <w:noProof/>
               </w:rPr>
               <w:t>Shrnutí</w:t>
@@ -987,7 +997,7 @@
         </w:p>
         <w:p>
           <w:pPr>
-            <w:pStyle w:val="Obsah1"/>
+            <w:pStyle w:val="TOC1"/>
             <w:tabs>
               <w:tab w:val="right" w:leader="dot" w:pos="8780"/>
             </w:tabs>
@@ -1000,7 +1010,7 @@
           <w:hyperlink w:anchor="_Toc118229308" w:history="1">
             <w:r>
               <w:rPr>
-                <w:rStyle w:val="Hypertextovodkaz"/>
+                <w:rStyle w:val="Hyperlink"/>
                 <w:noProof/>
               </w:rPr>
               <w:t>Cíle práce</w:t>
@@ -1057,7 +1067,7 @@
         </w:p>
         <w:p>
           <w:pPr>
-            <w:pStyle w:val="Obsah2"/>
+            <w:pStyle w:val="TOC2"/>
             <w:tabs>
               <w:tab w:val="right" w:leader="dot" w:pos="8780"/>
             </w:tabs>
@@ -1070,7 +1080,7 @@
           <w:hyperlink w:anchor="_Toc118229309" w:history="1">
             <w:r>
               <w:rPr>
-                <w:rStyle w:val="Hypertextovodkaz"/>
+                <w:rStyle w:val="Hyperlink"/>
                 <w:noProof/>
               </w:rPr>
               <w:t>Zabezpečovací zařízení</w:t>
@@ -1127,7 +1137,7 @@
         </w:p>
         <w:p>
           <w:pPr>
-            <w:pStyle w:val="Obsah3"/>
+            <w:pStyle w:val="TOC3"/>
             <w:tabs>
               <w:tab w:val="right" w:leader="dot" w:pos="8780"/>
             </w:tabs>
@@ -1140,7 +1150,7 @@
           <w:hyperlink w:anchor="_Toc118229310" w:history="1">
             <w:r>
               <w:rPr>
-                <w:rStyle w:val="Hypertextovodkaz"/>
+                <w:rStyle w:val="Hyperlink"/>
                 <w:noProof/>
               </w:rPr>
               <w:t>Zamezit zapnutí počítače</w:t>
@@ -1197,7 +1207,7 @@
         </w:p>
         <w:p>
           <w:pPr>
-            <w:pStyle w:val="Obsah3"/>
+            <w:pStyle w:val="TOC3"/>
             <w:tabs>
               <w:tab w:val="right" w:leader="dot" w:pos="8780"/>
             </w:tabs>
@@ -1210,7 +1220,7 @@
           <w:hyperlink w:anchor="_Toc118229311" w:history="1">
             <w:r>
               <w:rPr>
-                <w:rStyle w:val="Hypertextovodkaz"/>
+                <w:rStyle w:val="Hyperlink"/>
                 <w:noProof/>
               </w:rPr>
               <w:t>Zamezit přístupu k datům anebo k uživatelskému účtu</w:t>
@@ -1267,7 +1277,7 @@
         </w:p>
         <w:p>
           <w:pPr>
-            <w:pStyle w:val="Obsah2"/>
+            <w:pStyle w:val="TOC2"/>
             <w:tabs>
               <w:tab w:val="right" w:leader="dot" w:pos="8780"/>
             </w:tabs>
@@ -1280,7 +1290,7 @@
           <w:hyperlink w:anchor="_Toc118229312" w:history="1">
             <w:r>
               <w:rPr>
-                <w:rStyle w:val="Hypertextovodkaz"/>
+                <w:rStyle w:val="Hyperlink"/>
                 <w:noProof/>
               </w:rPr>
               <w:t>Ukazatel času nebo dnešního data</w:t>
@@ -1337,7 +1347,7 @@
         </w:p>
         <w:p>
           <w:pPr>
-            <w:pStyle w:val="Obsah2"/>
+            <w:pStyle w:val="TOC2"/>
             <w:tabs>
               <w:tab w:val="right" w:leader="dot" w:pos="8780"/>
             </w:tabs>
@@ -1350,7 +1360,7 @@
           <w:hyperlink w:anchor="_Toc118229313" w:history="1">
             <w:r>
               <w:rPr>
-                <w:rStyle w:val="Hypertextovodkaz"/>
+                <w:rStyle w:val="Hyperlink"/>
                 <w:noProof/>
               </w:rPr>
               <w:t>Prezentovatelné šasí</w:t>
@@ -1407,7 +1417,7 @@
         </w:p>
         <w:p>
           <w:pPr>
-            <w:pStyle w:val="Obsah2"/>
+            <w:pStyle w:val="TOC2"/>
             <w:tabs>
               <w:tab w:val="right" w:leader="dot" w:pos="8780"/>
             </w:tabs>
@@ -1420,7 +1430,7 @@
           <w:hyperlink w:anchor="_Toc118229314" w:history="1">
             <w:r>
               <w:rPr>
-                <w:rStyle w:val="Hypertextovodkaz"/>
+                <w:rStyle w:val="Hyperlink"/>
                 <w:noProof/>
               </w:rPr>
               <w:t>Struktura práce</w:t>
@@ -1464,7 +1474,7 @@
                 <w:noProof/>
                 <w:webHidden/>
               </w:rPr>
-              <w:t>17</w:t>
+              <w:t>21</w:t>
             </w:r>
             <w:r>
               <w:rPr>
@@ -1477,7 +1487,7 @@
         </w:p>
         <w:p>
           <w:pPr>
-            <w:pStyle w:val="Obsah2"/>
+            <w:pStyle w:val="TOC2"/>
             <w:tabs>
               <w:tab w:val="right" w:leader="dot" w:pos="8780"/>
             </w:tabs>
@@ -1490,7 +1500,7 @@
           <w:hyperlink w:anchor="_Toc118229315" w:history="1">
             <w:r>
               <w:rPr>
-                <w:rStyle w:val="Hypertextovodkaz"/>
+                <w:rStyle w:val="Hyperlink"/>
                 <w:noProof/>
               </w:rPr>
               <w:t>Titulní strana</w:t>
@@ -1534,7 +1544,7 @@
                 <w:noProof/>
                 <w:webHidden/>
               </w:rPr>
-              <w:t>17</w:t>
+              <w:t>21</w:t>
             </w:r>
             <w:r>
               <w:rPr>
@@ -1547,7 +1557,7 @@
         </w:p>
         <w:p>
           <w:pPr>
-            <w:pStyle w:val="Obsah2"/>
+            <w:pStyle w:val="TOC2"/>
             <w:tabs>
               <w:tab w:val="right" w:leader="dot" w:pos="8780"/>
             </w:tabs>
@@ -1560,7 +1570,7 @@
           <w:hyperlink w:anchor="_Toc118229316" w:history="1">
             <w:r>
               <w:rPr>
-                <w:rStyle w:val="Hypertextovodkaz"/>
+                <w:rStyle w:val="Hyperlink"/>
                 <w:noProof/>
               </w:rPr>
               <w:t>Abstrakt, Abstract, Klíčová slova</w:t>
@@ -1604,7 +1614,7 @@
                 <w:noProof/>
                 <w:webHidden/>
               </w:rPr>
-              <w:t>17</w:t>
+              <w:t>21</w:t>
             </w:r>
             <w:r>
               <w:rPr>
@@ -1617,7 +1627,7 @@
         </w:p>
         <w:p>
           <w:pPr>
-            <w:pStyle w:val="Obsah2"/>
+            <w:pStyle w:val="TOC2"/>
             <w:tabs>
               <w:tab w:val="right" w:leader="dot" w:pos="8780"/>
             </w:tabs>
@@ -1630,7 +1640,7 @@
           <w:hyperlink w:anchor="_Toc118229317" w:history="1">
             <w:r>
               <w:rPr>
-                <w:rStyle w:val="Hypertextovodkaz"/>
+                <w:rStyle w:val="Hyperlink"/>
                 <w:noProof/>
               </w:rPr>
               <w:t>Prohlášení</w:t>
@@ -1674,7 +1684,7 @@
                 <w:noProof/>
                 <w:webHidden/>
               </w:rPr>
-              <w:t>17</w:t>
+              <w:t>21</w:t>
             </w:r>
             <w:r>
               <w:rPr>
@@ -1687,7 +1697,7 @@
         </w:p>
         <w:p>
           <w:pPr>
-            <w:pStyle w:val="Obsah2"/>
+            <w:pStyle w:val="TOC2"/>
             <w:tabs>
               <w:tab w:val="right" w:leader="dot" w:pos="8780"/>
             </w:tabs>
@@ -1700,7 +1710,7 @@
           <w:hyperlink w:anchor="_Toc118229318" w:history="1">
             <w:r>
               <w:rPr>
-                <w:rStyle w:val="Hypertextovodkaz"/>
+                <w:rStyle w:val="Hyperlink"/>
                 <w:noProof/>
               </w:rPr>
               <w:t>Obsah</w:t>
@@ -1744,7 +1754,7 @@
                 <w:noProof/>
                 <w:webHidden/>
               </w:rPr>
-              <w:t>18</w:t>
+              <w:t>22</w:t>
             </w:r>
             <w:r>
               <w:rPr>
@@ -1757,7 +1767,7 @@
         </w:p>
         <w:p>
           <w:pPr>
-            <w:pStyle w:val="Obsah2"/>
+            <w:pStyle w:val="TOC2"/>
             <w:tabs>
               <w:tab w:val="right" w:leader="dot" w:pos="8780"/>
             </w:tabs>
@@ -1770,7 +1780,7 @@
           <w:hyperlink w:anchor="_Toc118229319" w:history="1">
             <w:r>
               <w:rPr>
-                <w:rStyle w:val="Hypertextovodkaz"/>
+                <w:rStyle w:val="Hyperlink"/>
                 <w:noProof/>
               </w:rPr>
               <w:t>Úvod</w:t>
@@ -1814,7 +1824,7 @@
                 <w:noProof/>
                 <w:webHidden/>
               </w:rPr>
-              <w:t>18</w:t>
+              <w:t>22</w:t>
             </w:r>
             <w:r>
               <w:rPr>
@@ -1827,7 +1837,7 @@
         </w:p>
         <w:p>
           <w:pPr>
-            <w:pStyle w:val="Obsah2"/>
+            <w:pStyle w:val="TOC2"/>
             <w:tabs>
               <w:tab w:val="right" w:leader="dot" w:pos="8780"/>
             </w:tabs>
@@ -1840,7 +1850,7 @@
           <w:hyperlink w:anchor="_Toc118229320" w:history="1">
             <w:r>
               <w:rPr>
-                <w:rStyle w:val="Hypertextovodkaz"/>
+                <w:rStyle w:val="Hyperlink"/>
                 <w:noProof/>
               </w:rPr>
               <w:t>Vlastní text práce</w:t>
@@ -1884,7 +1894,7 @@
                 <w:noProof/>
                 <w:webHidden/>
               </w:rPr>
-              <w:t>18</w:t>
+              <w:t>22</w:t>
             </w:r>
             <w:r>
               <w:rPr>
@@ -1897,7 +1907,7 @@
         </w:p>
         <w:p>
           <w:pPr>
-            <w:pStyle w:val="Obsah2"/>
+            <w:pStyle w:val="TOC2"/>
             <w:tabs>
               <w:tab w:val="right" w:leader="dot" w:pos="8780"/>
             </w:tabs>
@@ -1910,7 +1920,7 @@
           <w:hyperlink w:anchor="_Toc118229321" w:history="1">
             <w:r>
               <w:rPr>
-                <w:rStyle w:val="Hypertextovodkaz"/>
+                <w:rStyle w:val="Hyperlink"/>
                 <w:noProof/>
               </w:rPr>
               <w:t>Závěr</w:t>
@@ -1954,7 +1964,7 @@
                 <w:noProof/>
                 <w:webHidden/>
               </w:rPr>
-              <w:t>19</w:t>
+              <w:t>23</w:t>
             </w:r>
             <w:r>
               <w:rPr>
@@ -1967,7 +1977,7 @@
         </w:p>
         <w:p>
           <w:pPr>
-            <w:pStyle w:val="Obsah2"/>
+            <w:pStyle w:val="TOC2"/>
             <w:tabs>
               <w:tab w:val="right" w:leader="dot" w:pos="8780"/>
             </w:tabs>
@@ -1980,7 +1990,7 @@
           <w:hyperlink w:anchor="_Toc118229322" w:history="1">
             <w:r>
               <w:rPr>
-                <w:rStyle w:val="Hypertextovodkaz"/>
+                <w:rStyle w:val="Hyperlink"/>
                 <w:noProof/>
               </w:rPr>
               <w:t>Seznam použitých zdrojů</w:t>
@@ -2024,7 +2034,7 @@
                 <w:noProof/>
                 <w:webHidden/>
               </w:rPr>
-              <w:t>19</w:t>
+              <w:t>23</w:t>
             </w:r>
             <w:r>
               <w:rPr>
@@ -2037,7 +2047,7 @@
         </w:p>
         <w:p>
           <w:pPr>
-            <w:pStyle w:val="Obsah2"/>
+            <w:pStyle w:val="TOC2"/>
             <w:tabs>
               <w:tab w:val="right" w:leader="dot" w:pos="8780"/>
             </w:tabs>
@@ -2050,7 +2060,7 @@
           <w:hyperlink w:anchor="_Toc118229323" w:history="1">
             <w:r>
               <w:rPr>
-                <w:rStyle w:val="Hypertextovodkaz"/>
+                <w:rStyle w:val="Hyperlink"/>
                 <w:noProof/>
               </w:rPr>
               <w:t>Seznam příloh a přílohy</w:t>
@@ -2094,7 +2104,7 @@
                 <w:noProof/>
                 <w:webHidden/>
               </w:rPr>
-              <w:t>20</w:t>
+              <w:t>24</w:t>
             </w:r>
             <w:r>
               <w:rPr>
@@ -2107,7 +2117,7 @@
         </w:p>
         <w:p>
           <w:pPr>
-            <w:pStyle w:val="Obsah2"/>
+            <w:pStyle w:val="TOC2"/>
             <w:tabs>
               <w:tab w:val="right" w:leader="dot" w:pos="8780"/>
             </w:tabs>
@@ -2120,7 +2130,7 @@
           <w:hyperlink w:anchor="_Toc118229324" w:history="1">
             <w:r>
               <w:rPr>
-                <w:rStyle w:val="Hypertextovodkaz"/>
+                <w:rStyle w:val="Hyperlink"/>
                 <w:noProof/>
               </w:rPr>
               <w:t>Základní formátování</w:t>
@@ -2164,7 +2174,7 @@
                 <w:noProof/>
                 <w:webHidden/>
               </w:rPr>
-              <w:t>20</w:t>
+              <w:t>24</w:t>
             </w:r>
             <w:r>
               <w:rPr>
@@ -2177,7 +2187,7 @@
         </w:p>
         <w:p>
           <w:pPr>
-            <w:pStyle w:val="Obsah2"/>
+            <w:pStyle w:val="TOC2"/>
             <w:tabs>
               <w:tab w:val="right" w:leader="dot" w:pos="8780"/>
             </w:tabs>
@@ -2190,7 +2200,7 @@
           <w:hyperlink w:anchor="_Toc118229325" w:history="1">
             <w:r>
               <w:rPr>
-                <w:rStyle w:val="Hypertextovodkaz"/>
+                <w:rStyle w:val="Hyperlink"/>
                 <w:noProof/>
               </w:rPr>
               <w:t>PowerPointová prezentace (či google prezentace)</w:t>
@@ -2234,7 +2244,7 @@
                 <w:noProof/>
                 <w:webHidden/>
               </w:rPr>
-              <w:t>21</w:t>
+              <w:t>25</w:t>
             </w:r>
             <w:r>
               <w:rPr>
@@ -2247,7 +2257,7 @@
         </w:p>
         <w:p>
           <w:pPr>
-            <w:pStyle w:val="Obsah2"/>
+            <w:pStyle w:val="TOC2"/>
             <w:tabs>
               <w:tab w:val="right" w:leader="dot" w:pos="8780"/>
             </w:tabs>
@@ -2260,7 +2270,7 @@
           <w:hyperlink w:anchor="_Toc118229326" w:history="1">
             <w:r>
               <w:rPr>
-                <w:rStyle w:val="Hypertextovodkaz"/>
+                <w:rStyle w:val="Hyperlink"/>
                 <w:noProof/>
               </w:rPr>
               <w:t>Obhajoba maturitní práce a názorné ukázky praktické části maturitní práce</w:t>
@@ -2304,7 +2314,7 @@
                 <w:noProof/>
                 <w:webHidden/>
               </w:rPr>
-              <w:t>21</w:t>
+              <w:t>25</w:t>
             </w:r>
             <w:r>
               <w:rPr>
@@ -2317,7 +2327,7 @@
         </w:p>
         <w:p>
           <w:pPr>
-            <w:pStyle w:val="Obsah2"/>
+            <w:pStyle w:val="TOC2"/>
             <w:tabs>
               <w:tab w:val="right" w:leader="dot" w:pos="8780"/>
             </w:tabs>
@@ -2330,7 +2340,7 @@
           <w:hyperlink w:anchor="_Toc118229327" w:history="1">
             <w:r>
               <w:rPr>
-                <w:rStyle w:val="Hypertextovodkaz"/>
+                <w:rStyle w:val="Hyperlink"/>
                 <w:noProof/>
               </w:rPr>
               <w:t>Způsob odevzdání maturitní práce</w:t>
@@ -2374,7 +2384,7 @@
                 <w:noProof/>
                 <w:webHidden/>
               </w:rPr>
-              <w:t>22</w:t>
+              <w:t>26</w:t>
             </w:r>
             <w:r>
               <w:rPr>
@@ -2404,10 +2414,11 @@
     </w:p>
     <w:p>
       <w:pPr>
-        <w:pStyle w:val="Nadpis1"/>
+        <w:pStyle w:val="Heading1"/>
       </w:pPr>
       <w:bookmarkStart w:id="0" w:name="_Toc118229301"/>
       <w:r>
+        <w:lastRenderedPageBreak/>
         <w:t>Úvod</w:t>
       </w:r>
       <w:bookmarkEnd w:id="0"/>
@@ -2432,13 +2443,14 @@
     </w:p>
     <w:p>
       <w:pPr>
-        <w:pStyle w:val="Nadpis1"/>
+        <w:pStyle w:val="Heading1"/>
       </w:pPr>
       <w:bookmarkStart w:id="1" w:name="_Toc118229302"/>
       <w:r>
         <w:rPr>
           <w:noProof/>
         </w:rPr>
+        <w:lastRenderedPageBreak/>
         <w:drawing>
           <wp:anchor distT="0" distB="0" distL="114300" distR="114300" simplePos="0" relativeHeight="251658240" behindDoc="1" locked="0" layoutInCell="1" allowOverlap="1" wp14:anchorId="761A684F" wp14:editId="08476679">
             <wp:simplePos x="0" y="0"/>
@@ -2573,7 +2585,7 @@
                         <w:txbxContent>
                           <w:p>
                             <w:pPr>
-                              <w:pStyle w:val="Titulek"/>
+                              <w:pStyle w:val="Caption"/>
                               <w:rPr>
                                 <w:noProof/>
                                 <w:color w:val="auto"/>
@@ -2649,7 +2661,7 @@
                   <w:txbxContent>
                     <w:p>
                       <w:pPr>
-                        <w:pStyle w:val="Titulek"/>
+                        <w:pStyle w:val="Caption"/>
                         <w:rPr>
                           <w:noProof/>
                           <w:color w:val="auto"/>
@@ -2753,7 +2765,7 @@
                         <w:txbxContent>
                           <w:p>
                             <w:pPr>
-                              <w:pStyle w:val="Titulek"/>
+                              <w:pStyle w:val="Caption"/>
                               <w:rPr>
                                 <w:sz w:val="24"/>
                               </w:rPr>
@@ -2804,7 +2816,7 @@
                   <w:txbxContent>
                     <w:p>
                       <w:pPr>
-                        <w:pStyle w:val="Titulek"/>
+                        <w:pStyle w:val="Caption"/>
                         <w:rPr>
                           <w:sz w:val="24"/>
                         </w:rPr>
@@ -2949,7 +2961,15 @@
         <w:t xml:space="preserve"> o</w:t>
       </w:r>
       <w:r>
-        <w:t xml:space="preserve"> žádný cable management. Navíc jsem tou dobou ještě neměl páječku a všechny spoje byly jen velmi pofidérně přivázané takže se často stalo, že jsem do kabelů kopl a něco vypojil, většinou přímo z modulu. Protože jsem líný a nechtělo se mi kabely přilepovat zespoda ke stolu, někdy začátkem srpna téhož roku jsem tlačítko i zámek odpojil a počítač zapínal manuálním spojením těch dvou drátků.</w:t>
+        <w:t xml:space="preserve"> žádný </w:t>
+      </w:r>
+      <w:proofErr w:type="spellStart"/>
+      <w:r>
+        <w:t>cable</w:t>
+      </w:r>
+      <w:proofErr w:type="spellEnd"/>
+      <w:r>
+        <w:t xml:space="preserve"> management. Navíc jsem tou dobou ještě neměl páječku a všechny spoje byly jen velmi pofidérně přivázané takže se často stalo, že jsem do kabelů kopl a něco vypojil, většinou přímo z modulu. Protože jsem líný a nechtělo se mi kabely přilepovat zespoda ke stolu, někdy začátkem srpna téhož roku jsem tlačítko i zámek odpojil a počítač zapínal manuálním spojením těch dvou drátků.</w:t>
       </w:r>
       <w:r>
         <w:t xml:space="preserve"> Přestože mi první Arduino dorazilo z Číny jen o několik dní později, nespojil jsem si dvě a dvě dohromady, a ještě </w:t>
@@ -2975,7 +2995,7 @@
     </w:p>
     <w:p>
       <w:pPr>
-        <w:pStyle w:val="Nadpis2"/>
+        <w:pStyle w:val="Heading2"/>
       </w:pPr>
       <w:bookmarkStart w:id="2" w:name="_Toc118229303"/>
       <w:r>
@@ -3035,7 +3055,7 @@
                         <w:txbxContent>
                           <w:p>
                             <w:pPr>
-                              <w:pStyle w:val="Titulek"/>
+                              <w:pStyle w:val="Caption"/>
                               <w:rPr>
                                 <w:noProof/>
                                 <w:sz w:val="24"/>
@@ -3102,7 +3122,7 @@
                   <w:txbxContent>
                     <w:p>
                       <w:pPr>
-                        <w:pStyle w:val="Titulek"/>
+                        <w:pStyle w:val="Caption"/>
                         <w:rPr>
                           <w:noProof/>
                           <w:sz w:val="24"/>
@@ -3347,7 +3367,7 @@
                         <w:txbxContent>
                           <w:p>
                             <w:pPr>
-                              <w:pStyle w:val="Titulek"/>
+                              <w:pStyle w:val="Caption"/>
                               <w:rPr>
                                 <w:sz w:val="24"/>
                               </w:rPr>
@@ -3398,7 +3418,7 @@
                   <w:txbxContent>
                     <w:p>
                       <w:pPr>
-                        <w:pStyle w:val="Titulek"/>
+                        <w:pStyle w:val="Caption"/>
                         <w:rPr>
                           <w:sz w:val="24"/>
                         </w:rPr>
@@ -3452,7 +3472,24 @@
         <w:t xml:space="preserve"> </w:t>
       </w:r>
       <w:r>
-        <w:t>Relativně velké červené tlačítko jsem vyměnil za generický push switch, protože jeho piny se akorát vešly do prototypovací destičky, pomocí které jsem všechno propojoval. Tato verze</w:t>
+        <w:t xml:space="preserve">Relativně velké červené tlačítko jsem vyměnil za generický </w:t>
+      </w:r>
+      <w:proofErr w:type="spellStart"/>
+      <w:r>
+        <w:t>push</w:t>
+      </w:r>
+      <w:proofErr w:type="spellEnd"/>
+      <w:r>
+        <w:t xml:space="preserve"> switch, protože jeho piny se akorát vešly do </w:t>
+      </w:r>
+      <w:proofErr w:type="spellStart"/>
+      <w:r>
+        <w:lastRenderedPageBreak/>
+        <w:t>prototypovací</w:t>
+      </w:r>
+      <w:proofErr w:type="spellEnd"/>
+      <w:r>
+        <w:t xml:space="preserve"> destičky, pomocí které jsem všechno propojoval. Tato verze</w:t>
       </w:r>
       <w:r>
         <w:t xml:space="preserve"> už využívala i malý jednobarevný displej s rozlišením 128x32 pixelů a úhlopříčkou 0.91 palce, připojený pomocí protokolu I</w:t>
@@ -3495,7 +3532,7 @@
       </w:r>
       <w:r>
         <w:rPr>
-          <w:rStyle w:val="Znakapoznpodarou"/>
+          <w:rStyle w:val="FootnoteReference"/>
         </w:rPr>
         <w:footnoteReference w:id="1"/>
       </w:r>
@@ -3508,7 +3545,7 @@
     </w:p>
     <w:p>
       <w:pPr>
-        <w:pStyle w:val="Nadpis2"/>
+        <w:pStyle w:val="Heading2"/>
       </w:pPr>
       <w:bookmarkStart w:id="3" w:name="_Toc118229304"/>
       <w:r>
@@ -3522,7 +3559,15 @@
       </w:r>
       <w:r>
         <w:br/>
-        <w:t>Objednal jsem si tedy kompatibilní čtečku micro SD karet a pár malých repráčků, abych mohl naimplementovat i přehrávání nějaké znělky při zapnutí počítače. Zde jsem ale narazil na další problém:</w:t>
+        <w:t xml:space="preserve">Objednal jsem si tedy kompatibilní čtečku </w:t>
+      </w:r>
+      <w:proofErr w:type="spellStart"/>
+      <w:r>
+        <w:t>micro</w:t>
+      </w:r>
+      <w:proofErr w:type="spellEnd"/>
+      <w:r>
+        <w:t xml:space="preserve"> SD karet a pár malých repráčků, abych mohl naimplementovat i přehrávání nějaké znělky při zapnutí počítače. Zde jsem ale narazil na další problém:</w:t>
       </w:r>
       <w:r>
         <w:t xml:space="preserve"> g</w:t>
@@ -3550,7 +3595,19 @@
     </w:p>
     <w:p>
       <w:r>
-        <w:t xml:space="preserve">To ale nevadí, protože se mi podařilo propojit ty dvě Arduina tak, aby Uno ovládalo displej a při stisku tlačítka spustilo počítač, a Nano aby jen četlo audiosoubory z SD karty a pak je přehrávalo. Dokonce to ani nebylo tak těžké, jak by se mohlo zdát. </w:t>
+        <w:t xml:space="preserve">To ale nevadí, protože se mi podařilo propojit ty dvě Arduina tak, aby Uno ovládalo displej a při stisku tlačítka spustilo počítač, a Nano aby jen četlo </w:t>
+      </w:r>
+      <w:proofErr w:type="spellStart"/>
+      <w:r>
+        <w:t>audiosoubory</w:t>
+      </w:r>
+      <w:proofErr w:type="spellEnd"/>
+      <w:r>
+        <w:t xml:space="preserve"> z SD </w:t>
+      </w:r>
+      <w:r>
+        <w:lastRenderedPageBreak/>
+        <w:t xml:space="preserve">karty a pak je přehrávalo. Dokonce to ani nebylo tak těžké, jak by se mohlo zdát. </w:t>
       </w:r>
       <w:r>
         <w:t>Inspiroval jsem se komunikačním protokolem kalkulaček firmy Texas Instruments.</w:t>
@@ -3558,7 +3615,7 @@
     </w:p>
     <w:p>
       <w:pPr>
-        <w:pStyle w:val="Nadpis3"/>
+        <w:pStyle w:val="Heading3"/>
       </w:pPr>
       <w:bookmarkStart w:id="4" w:name="_Toc118229305"/>
       <w:r>
@@ -3708,7 +3765,7 @@
                         <w:txbxContent>
                           <w:p>
                             <w:pPr>
-                              <w:pStyle w:val="Titulek"/>
+                              <w:pStyle w:val="Caption"/>
                               <w:rPr>
                                 <w:noProof/>
                                 <w:color w:val="434343"/>
@@ -3774,7 +3831,7 @@
                   <w:txbxContent>
                     <w:p>
                       <w:pPr>
-                        <w:pStyle w:val="Titulek"/>
+                        <w:pStyle w:val="Caption"/>
                         <w:rPr>
                           <w:noProof/>
                           <w:color w:val="434343"/>
@@ -3835,7 +3892,7 @@
       </w:r>
       <w:r>
         <w:rPr>
-          <w:rStyle w:val="Znakapoznpodarou"/>
+          <w:rStyle w:val="FootnoteReference"/>
         </w:rPr>
         <w:footnoteReference w:id="2"/>
       </w:r>
@@ -3845,13 +3902,14 @@
     </w:p>
     <w:p>
       <w:pPr>
-        <w:pStyle w:val="Nadpis3"/>
+        <w:pStyle w:val="Heading3"/>
       </w:pPr>
       <w:bookmarkStart w:id="5" w:name="_Toc118229306"/>
       <w:r>
         <w:rPr>
           <w:noProof/>
         </w:rPr>
+        <w:lastRenderedPageBreak/>
         <mc:AlternateContent>
           <mc:Choice Requires="wps">
             <w:drawing>
@@ -3891,7 +3949,7 @@
                         <w:txbxContent>
                           <w:p>
                             <w:pPr>
-                              <w:pStyle w:val="Titulek"/>
+                              <w:pStyle w:val="Caption"/>
                               <w:rPr>
                                 <w:sz w:val="24"/>
                               </w:rPr>
@@ -3960,7 +4018,7 @@
                   <w:txbxContent>
                     <w:p>
                       <w:pPr>
-                        <w:pStyle w:val="Titulek"/>
+                        <w:pStyle w:val="Caption"/>
                         <w:rPr>
                           <w:sz w:val="24"/>
                         </w:rPr>
@@ -4219,7 +4277,7 @@
                         <w:txbxContent>
                           <w:p>
                             <w:pPr>
-                              <w:pStyle w:val="Titulek"/>
+                              <w:pStyle w:val="Caption"/>
                               <w:rPr>
                                 <w:noProof/>
                                 <w:sz w:val="24"/>
@@ -4283,7 +4341,7 @@
                   <w:txbxContent>
                     <w:p>
                       <w:pPr>
-                        <w:pStyle w:val="Titulek"/>
+                        <w:pStyle w:val="Caption"/>
                         <w:rPr>
                           <w:noProof/>
                           <w:sz w:val="24"/>
@@ -4467,7 +4525,7 @@
                         <w:txbxContent>
                           <w:p>
                             <w:pPr>
-                              <w:pStyle w:val="Titulek"/>
+                              <w:pStyle w:val="Caption"/>
                               <w:rPr>
                                 <w:noProof/>
                                 <w:sz w:val="24"/>
@@ -4531,7 +4589,7 @@
                   <w:txbxContent>
                     <w:p>
                       <w:pPr>
-                        <w:pStyle w:val="Titulek"/>
+                        <w:pStyle w:val="Caption"/>
                         <w:rPr>
                           <w:noProof/>
                           <w:sz w:val="24"/>
@@ -4615,7 +4673,7 @@
     </w:p>
     <w:p>
       <w:pPr>
-        <w:pStyle w:val="Nadpis2"/>
+        <w:pStyle w:val="Heading2"/>
       </w:pPr>
       <w:bookmarkStart w:id="6" w:name="_Toc118229307"/>
       <w:r>
@@ -4625,7 +4683,11 @@
     </w:p>
     <w:p>
       <w:r>
-        <w:t xml:space="preserve">V téhle konfiguraci Arduina zůstala zhruba tři čtvrtě roku až do doby, kdy jsem z projektu udělal maturitní práci. V mezičase jsem sice měnil menší grafické aspekty a přidával jsem </w:t>
+        <w:t xml:space="preserve">V téhle konfiguraci Arduina zůstala zhruba tři čtvrtě roku až do doby, kdy jsem z projektu udělal maturitní práci. V mezičase jsem sice měnil menší grafické aspekty </w:t>
+      </w:r>
+      <w:r>
+        <w:lastRenderedPageBreak/>
+        <w:t xml:space="preserve">a přidával jsem </w:t>
       </w:r>
       <w:r>
         <w:t xml:space="preserve">soubory znělek, ze kterých mohl audio modul vybírat, ale funkční </w:t>
@@ -4681,7 +4743,7 @@
                         <w:txbxContent>
                           <w:p>
                             <w:pPr>
-                              <w:pStyle w:val="Titulek"/>
+                              <w:pStyle w:val="Caption"/>
                               <w:rPr>
                                 <w:sz w:val="24"/>
                               </w:rPr>
@@ -4732,7 +4794,7 @@
                   <w:txbxContent>
                     <w:p>
                       <w:pPr>
-                        <w:pStyle w:val="Titulek"/>
+                        <w:pStyle w:val="Caption"/>
                         <w:rPr>
                           <w:sz w:val="24"/>
                         </w:rPr>
@@ -4860,10 +4922,11 @@
     </w:p>
     <w:p>
       <w:pPr>
-        <w:pStyle w:val="Nadpis1"/>
+        <w:pStyle w:val="Heading1"/>
       </w:pPr>
       <w:bookmarkStart w:id="7" w:name="_Toc118229308"/>
       <w:r>
+        <w:lastRenderedPageBreak/>
         <w:t>Cíle práce</w:t>
       </w:r>
       <w:bookmarkEnd w:id="7"/>
@@ -4884,7 +4947,7 @@
     </w:p>
     <w:p>
       <w:pPr>
-        <w:pStyle w:val="Nadpis2"/>
+        <w:pStyle w:val="Heading2"/>
       </w:pPr>
       <w:bookmarkStart w:id="8" w:name="_Toc118229309"/>
       <w:r>
@@ -4914,7 +4977,7 @@
     </w:p>
     <w:p>
       <w:pPr>
-        <w:pStyle w:val="Nadpis3"/>
+        <w:pStyle w:val="Heading3"/>
       </w:pPr>
       <w:bookmarkStart w:id="9" w:name="_Toc118229310"/>
       <w:r>
@@ -4960,10 +5023,74 @@
     </w:p>
     <w:p>
       <w:pPr>
-        <w:pStyle w:val="Nadpis3"/>
+        <w:pStyle w:val="Heading3"/>
       </w:pPr>
       <w:bookmarkStart w:id="10" w:name="_Toc118229311"/>
       <w:r>
+        <w:rPr>
+          <w:noProof/>
+        </w:rPr>
+        <mc:AlternateContent>
+          <mc:Choice Requires="wpi">
+            <w:drawing>
+              <wp:anchor distT="0" distB="0" distL="114300" distR="114300" simplePos="0" relativeHeight="251707392" behindDoc="0" locked="0" layoutInCell="1" allowOverlap="1" wp14:anchorId="797C3D2D" wp14:editId="5EC1393F">
+                <wp:simplePos x="0" y="0"/>
+                <wp:positionH relativeFrom="column">
+                  <wp:posOffset>7814745</wp:posOffset>
+                </wp:positionH>
+                <wp:positionV relativeFrom="paragraph">
+                  <wp:posOffset>7085</wp:posOffset>
+                </wp:positionV>
+                <wp:extent cx="55440" cy="596160"/>
+                <wp:effectExtent l="38100" t="38100" r="40005" b="52070"/>
+                <wp:wrapNone/>
+                <wp:docPr id="25" name="Ink 25"/>
+                <wp:cNvGraphicFramePr/>
+                <a:graphic xmlns:a="http://schemas.openxmlformats.org/drawingml/2006/main">
+                  <a:graphicData uri="http://schemas.microsoft.com/office/word/2010/wordprocessingInk">
+                    <w14:contentPart bwMode="auto" r:id="rId18">
+                      <w14:nvContentPartPr>
+                        <w14:cNvContentPartPr/>
+                      </w14:nvContentPartPr>
+                      <w14:xfrm>
+                        <a:off x="0" y="0"/>
+                        <a:ext cx="55440" cy="596160"/>
+                      </w14:xfrm>
+                    </w14:contentPart>
+                  </a:graphicData>
+                </a:graphic>
+              </wp:anchor>
+            </w:drawing>
+          </mc:Choice>
+          <mc:Fallback>
+            <w:pict>
+              <v:shapetype w14:anchorId="5AEA1DA2" id="_x0000_t75" coordsize="21600,21600" o:spt="75" o:preferrelative="t" path="m@4@5l@4@11@9@11@9@5xe" filled="f" stroked="f">
+                <v:stroke joinstyle="miter"/>
+                <v:formulas>
+                  <v:f eqn="if lineDrawn pixelLineWidth 0"/>
+                  <v:f eqn="sum @0 1 0"/>
+                  <v:f eqn="sum 0 0 @1"/>
+                  <v:f eqn="prod @2 1 2"/>
+                  <v:f eqn="prod @3 21600 pixelWidth"/>
+                  <v:f eqn="prod @3 21600 pixelHeight"/>
+                  <v:f eqn="sum @0 0 1"/>
+                  <v:f eqn="prod @6 1 2"/>
+                  <v:f eqn="prod @7 21600 pixelWidth"/>
+                  <v:f eqn="sum @8 21600 0"/>
+                  <v:f eqn="prod @7 21600 pixelHeight"/>
+                  <v:f eqn="sum @10 21600 0"/>
+                </v:formulas>
+                <v:path o:extrusionok="f" gradientshapeok="t" o:connecttype="rect"/>
+                <o:lock v:ext="edit" aspectratio="t"/>
+              </v:shapetype>
+              <v:shape id="Ink 25" o:spid="_x0000_s1026" type="#_x0000_t75" style="position:absolute;margin-left:614.65pt;margin-top:-.15pt;width:5.75pt;height:48.4pt;z-index:251707392;visibility:visible;mso-wrap-style:square;mso-wrap-distance-left:9pt;mso-wrap-distance-top:0;mso-wrap-distance-right:9pt;mso-wrap-distance-bottom:0;mso-position-horizontal:absolute;mso-position-horizontal-relative:text;mso-position-vertical:absolute;mso-position-vertical-relative:text" o:gfxdata="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">
+                <v:imagedata r:id="rId19" o:title=""/>
+              </v:shape>
+            </w:pict>
+          </mc:Fallback>
+        </mc:AlternateContent>
+      </w:r>
+      <w:r>
         <w:t>Zamezit přístupu k datům anebo k uživatelskému účtu</w:t>
       </w:r>
       <w:bookmarkEnd w:id="10"/>
@@ -4973,12 +5100,37 @@
         <w:t>Fikanější způsob je</w:t>
       </w:r>
       <w:r>
-        <w:t>, nějakým způsobem uložit do Arduina heslo a po úspěšném ověření uživatele předat heslo počítači jako keyboard input. Arduino by se tím dalo použít třeba pro dešifrování disků pomocí BitLockeru nebo pro přihlášení do uživatelského účtu v OS.</w:t>
-      </w:r>
-    </w:p>
-    <w:p>
-      <w:r>
-        <w:t>Přestože tohle řešení neochrání přihlašovací údaje proti keyloggerům, čili programům, které monitorují veškeré uživatelské vstupy a zpřístupňují je nepovolaným osobám, přišlo mi tohle řešení jako jedno z nejlepších. Proti keyloggerům se, stejně jako proti jakémukoliv jinému malwaru, dá chránit</w:t>
+        <w:t xml:space="preserve">, nějakým způsobem uložit do Arduina heslo a po úspěšném ověření uživatele předat heslo počítači jako </w:t>
+      </w:r>
+      <w:proofErr w:type="spellStart"/>
+      <w:r>
+        <w:t>keyboard</w:t>
+      </w:r>
+      <w:proofErr w:type="spellEnd"/>
+      <w:r>
+        <w:t xml:space="preserve"> input. Arduino by se tím dalo použít třeba pro dešifrování disků pomocí BitLockeru nebo pro přihlášení do uživatelského účtu v OS.</w:t>
+      </w:r>
+    </w:p>
+    <w:p>
+      <w:r>
+        <w:lastRenderedPageBreak/>
+        <w:t xml:space="preserve">Přestože tohle řešení neochrání přihlašovací údaje proti </w:t>
+      </w:r>
+      <w:proofErr w:type="spellStart"/>
+      <w:r>
+        <w:t>keyloggerům</w:t>
+      </w:r>
+      <w:proofErr w:type="spellEnd"/>
+      <w:r>
+        <w:t xml:space="preserve">, čili programům, které monitorují veškeré uživatelské vstupy a zpřístupňují je nepovolaným osobám, přišlo mi tohle řešení jako jedno z nejlepších. Proti </w:t>
+      </w:r>
+      <w:proofErr w:type="spellStart"/>
+      <w:r>
+        <w:t>keyloggerům</w:t>
+      </w:r>
+      <w:proofErr w:type="spellEnd"/>
+      <w:r>
+        <w:t xml:space="preserve"> se, stejně jako proti jakémukoliv jinému malwaru, dá chránit</w:t>
       </w:r>
       <w:r>
         <w:t xml:space="preserve"> jednoduše použitím ant</w:t>
@@ -5007,7 +5159,7 @@
     </w:p>
     <w:p>
       <w:pPr>
-        <w:pStyle w:val="Nadpis2"/>
+        <w:pStyle w:val="Heading2"/>
       </w:pPr>
       <w:bookmarkStart w:id="11" w:name="_Toc118229312"/>
       <w:r>
@@ -5079,7 +5231,7 @@
       </w:r>
       <w:r>
         <w:rPr>
-          <w:rStyle w:val="Znakapoznpodarou"/>
+          <w:rStyle w:val="FootnoteReference"/>
         </w:rPr>
         <w:footnoteReference w:id="3"/>
       </w:r>
@@ -5091,7 +5243,7 @@
       </w:r>
       <w:r>
         <w:rPr>
-          <w:rStyle w:val="Znakapoznpodarou"/>
+          <w:rStyle w:val="FootnoteReference"/>
         </w:rPr>
         <w:footnoteReference w:id="4"/>
       </w:r>
@@ -5140,7 +5292,7 @@
                         <w:txbxContent>
                           <w:p>
                             <w:pPr>
-                              <w:pStyle w:val="Titulek"/>
+                              <w:pStyle w:val="Caption"/>
                               <w:rPr>
                                 <w:noProof/>
                                 <w:sz w:val="24"/>
@@ -5177,8 +5329,21 @@
                               <w:fldChar w:fldCharType="end"/>
                             </w:r>
                             <w:r>
-                              <w:t xml:space="preserve"> Znázornění integer overflow</w:t>
+                              <w:t xml:space="preserve"> Znázornění </w:t>
                             </w:r>
+                            <w:proofErr w:type="spellStart"/>
+                            <w:r>
+                              <w:t>integer</w:t>
+                            </w:r>
+                            <w:proofErr w:type="spellEnd"/>
+                            <w:r>
+                              <w:t xml:space="preserve"> </w:t>
+                            </w:r>
+                            <w:proofErr w:type="spellStart"/>
+                            <w:r>
+                              <w:t>overflow</w:t>
+                            </w:r>
+                            <w:proofErr w:type="spellEnd"/>
                           </w:p>
                         </w:txbxContent>
                       </wps:txbx>
@@ -5204,7 +5369,7 @@
                   <w:txbxContent>
                     <w:p>
                       <w:pPr>
-                        <w:pStyle w:val="Titulek"/>
+                        <w:pStyle w:val="Caption"/>
                         <w:rPr>
                           <w:noProof/>
                           <w:sz w:val="24"/>
@@ -5241,8 +5406,21 @@
                         <w:fldChar w:fldCharType="end"/>
                       </w:r>
                       <w:r>
-                        <w:t xml:space="preserve"> Znázornění integer overflow</w:t>
+                        <w:t xml:space="preserve"> Znázornění </w:t>
                       </w:r>
+                      <w:proofErr w:type="spellStart"/>
+                      <w:r>
+                        <w:t>integer</w:t>
+                      </w:r>
+                      <w:proofErr w:type="spellEnd"/>
+                      <w:r>
+                        <w:t xml:space="preserve"> </w:t>
+                      </w:r>
+                      <w:proofErr w:type="spellStart"/>
+                      <w:r>
+                        <w:t>overflow</w:t>
+                      </w:r>
+                      <w:proofErr w:type="spellEnd"/>
                     </w:p>
                   </w:txbxContent>
                 </v:textbox>
@@ -5282,7 +5460,7 @@
                     </pic:cNvPicPr>
                   </pic:nvPicPr>
                   <pic:blipFill>
-                    <a:blip r:embed="rId18" cstate="print">
+                    <a:blip r:embed="rId20" cstate="print">
                       <a:extLst>
                         <a:ext uri="{28A0092B-C50C-407E-A947-70E740481C1C}">
                           <a14:useLocalDpi xmlns:a14="http://schemas.microsoft.com/office/drawing/2010/main" val="0"/>
@@ -5317,7 +5495,27 @@
         <w:t xml:space="preserve">Druhý problém je, že </w:t>
       </w:r>
       <w:r>
-        <w:t xml:space="preserve">Arduino má velmi jednoduchý procesor a nedokáže správně pracovat s velkými čísly. Po zhruba 50 dnech mu dojde místo na počítání doby od zapnutí a jemu nezbyde nic jiného, než začít počítat zase od nuly. Tomuhle se říká integer overflow. Naštěstí to není zas tak velký problém, protože se Arduino restartuje pokaždé, když se na něj pokusí </w:t>
+        <w:t xml:space="preserve">Arduino má velmi jednoduchý procesor a nedokáže správně pracovat s velkými čísly. Po zhruba 50 dnech mu dojde místo na počítání doby od zapnutí a jemu nezbyde nic jiného, než začít počítat zase od nuly. Tomuhle se říká </w:t>
+      </w:r>
+      <w:proofErr w:type="spellStart"/>
+      <w:r>
+        <w:t>integer</w:t>
+      </w:r>
+      <w:proofErr w:type="spellEnd"/>
+      <w:r>
+        <w:t xml:space="preserve"> </w:t>
+      </w:r>
+      <w:proofErr w:type="spellStart"/>
+      <w:r>
+        <w:t>overflow</w:t>
+      </w:r>
+      <w:proofErr w:type="spellEnd"/>
+      <w:r>
+        <w:t xml:space="preserve">. Naštěstí to není zas tak velký problém, protože se Arduino restartuje pokaždé, když se na něj </w:t>
+      </w:r>
+      <w:r>
+        <w:lastRenderedPageBreak/>
+        <w:t xml:space="preserve">pokusí </w:t>
       </w:r>
       <w:r>
         <w:t>p</w:t>
@@ -5331,13 +5529,18 @@
     </w:p>
     <w:p>
       <w:pPr>
-        <w:pStyle w:val="Nadpis2"/>
+        <w:pStyle w:val="Heading2"/>
       </w:pPr>
       <w:bookmarkStart w:id="12" w:name="_Toc118229313"/>
       <w:r>
-        <w:t>Prezentovatelné šasí</w:t>
+        <w:t xml:space="preserve">Prezentovatelné </w:t>
+      </w:r>
+      <w:proofErr w:type="spellStart"/>
+      <w:r>
+        <w:t>šasí</w:t>
       </w:r>
       <w:bookmarkEnd w:id="12"/>
+      <w:proofErr w:type="spellEnd"/>
     </w:p>
     <w:p>
       <w:r>
@@ -5386,7 +5589,7 @@
                         <w:txbxContent>
                           <w:p>
                             <w:pPr>
-                              <w:pStyle w:val="Titulek"/>
+                              <w:pStyle w:val="Caption"/>
                               <w:rPr>
                                 <w:sz w:val="24"/>
                               </w:rPr>
@@ -5412,8 +5615,21 @@
                             <w:r>
                               <w:t xml:space="preserve"> </w:t>
                             </w:r>
+                            <w:proofErr w:type="spellStart"/>
                             <w:r>
-                              <w:t>Concept art šasí vytištěného 3D tiskárnou, září 2022</w:t>
+                              <w:t>Concept</w:t>
+                            </w:r>
+                            <w:proofErr w:type="spellEnd"/>
+                            <w:r>
+                              <w:t xml:space="preserve"> art </w:t>
+                            </w:r>
+                            <w:proofErr w:type="spellStart"/>
+                            <w:r>
+                              <w:t>šasí</w:t>
+                            </w:r>
+                            <w:proofErr w:type="spellEnd"/>
+                            <w:r>
+                              <w:t xml:space="preserve"> vytištěného 3D tiskárnou, září 2022</w:t>
                             </w:r>
                           </w:p>
                         </w:txbxContent>
@@ -5437,7 +5653,7 @@
                   <w:txbxContent>
                     <w:p>
                       <w:pPr>
-                        <w:pStyle w:val="Titulek"/>
+                        <w:pStyle w:val="Caption"/>
                         <w:rPr>
                           <w:sz w:val="24"/>
                         </w:rPr>
@@ -5463,8 +5679,21 @@
                       <w:r>
                         <w:t xml:space="preserve"> </w:t>
                       </w:r>
+                      <w:proofErr w:type="spellStart"/>
                       <w:r>
-                        <w:t>Concept art šasí vytištěného 3D tiskárnou, září 2022</w:t>
+                        <w:t>Concept</w:t>
+                      </w:r>
+                      <w:proofErr w:type="spellEnd"/>
+                      <w:r>
+                        <w:t xml:space="preserve"> art </w:t>
+                      </w:r>
+                      <w:proofErr w:type="spellStart"/>
+                      <w:r>
+                        <w:t>šasí</w:t>
+                      </w:r>
+                      <w:proofErr w:type="spellEnd"/>
+                      <w:r>
+                        <w:t xml:space="preserve"> vytištěného 3D tiskárnou, září 2022</w:t>
                       </w:r>
                     </w:p>
                   </w:txbxContent>
@@ -5505,11 +5734,11 @@
                     </pic:cNvPicPr>
                   </pic:nvPicPr>
                   <pic:blipFill rotWithShape="1">
-                    <a:blip r:embed="rId19" cstate="print">
+                    <a:blip r:embed="rId21" cstate="print">
                       <a:extLst>
                         <a:ext uri="{BEBA8EAE-BF5A-486C-A8C5-ECC9F3942E4B}">
                           <a14:imgProps xmlns:a14="http://schemas.microsoft.com/office/drawing/2010/main">
-                            <a14:imgLayer r:embed="rId20">
+                            <a14:imgLayer r:embed="rId22">
                               <a14:imgEffect>
                                 <a14:backgroundRemoval t="10000" b="90000" l="10000" r="90000">
                                   <a14:foregroundMark x1="53646" y1="50833" x2="55729" y2="49444"/>
@@ -5567,7 +5796,15 @@
         <w:t xml:space="preserve"> Na tohle by se byla hodila</w:t>
       </w:r>
       <w:r>
-        <w:t xml:space="preserve"> i praxe u Prusa Research, která ale nakonec nevyšla</w:t>
+        <w:t xml:space="preserve"> i praxe u Prusa </w:t>
+      </w:r>
+      <w:proofErr w:type="spellStart"/>
+      <w:r>
+        <w:t>Research</w:t>
+      </w:r>
+      <w:proofErr w:type="spellEnd"/>
+      <w:r>
+        <w:t>, která ale nakonec nevyšla</w:t>
       </w:r>
       <w:r>
         <w:t xml:space="preserve"> z kapacitních důvodů poskytovatele</w:t>
@@ -5587,9 +5824,10 @@
     </w:p>
     <w:p>
       <w:pPr>
-        <w:pStyle w:val="Nadpis1"/>
-      </w:pPr>
-      <w:r>
+        <w:pStyle w:val="Heading1"/>
+      </w:pPr>
+      <w:r>
+        <w:lastRenderedPageBreak/>
         <w:t>Průběh práce</w:t>
       </w:r>
     </w:p>
@@ -5608,7 +5846,7 @@
     </w:p>
     <w:p>
       <w:pPr>
-        <w:pStyle w:val="Nadpis2"/>
+        <w:pStyle w:val="Heading2"/>
       </w:pPr>
       <w:r>
         <w:t>Začátek zabezpečování</w:t>
@@ -5653,7 +5891,7 @@
                     </pic:cNvPicPr>
                   </pic:nvPicPr>
                   <pic:blipFill>
-                    <a:blip r:embed="rId21" cstate="print">
+                    <a:blip r:embed="rId23" cstate="print">
                       <a:extLst>
                         <a:ext uri="{28A0092B-C50C-407E-A947-70E740481C1C}">
                           <a14:useLocalDpi xmlns:a14="http://schemas.microsoft.com/office/drawing/2010/main" val="0"/>
@@ -5694,7 +5932,15 @@
         <w:t>Po nějaké době jsem se rozhodl, že Arduino</w:t>
       </w:r>
       <w:r>
-        <w:t>, které bude posílat heslo do počítače, nebude ukládat heslo v plaintextu, ani v jednoduše dešifrovatelném formátu, aby bylo těžší jej prolomit. Rozhodl jsem se použít čtečku čipových karet a to heslo uložit tam, v zašifrované podobě.</w:t>
+        <w:t>, které bude posílat heslo do počítače, nebude ukládat heslo v </w:t>
+      </w:r>
+      <w:proofErr w:type="spellStart"/>
+      <w:r>
+        <w:t>plaintextu</w:t>
+      </w:r>
+      <w:proofErr w:type="spellEnd"/>
+      <w:r>
+        <w:t>, ani v jednoduše dešifrovatelném formátu, aby bylo těžší jej prolomit. Rozhodl jsem se použít čtečku čipových karet a to heslo uložit tam, v zašifrované podobě.</w:t>
       </w:r>
     </w:p>
     <w:p>
@@ -5749,7 +5995,7 @@
                         <w:txbxContent>
                           <w:p>
                             <w:pPr>
-                              <w:pStyle w:val="Titulek"/>
+                              <w:pStyle w:val="Caption"/>
                               <w:rPr>
                                 <w:noProof/>
                                 <w:sz w:val="24"/>
@@ -5813,7 +6059,7 @@
                   <w:txbxContent>
                     <w:p>
                       <w:pPr>
-                        <w:pStyle w:val="Titulek"/>
+                        <w:pStyle w:val="Caption"/>
                         <w:rPr>
                           <w:noProof/>
                           <w:sz w:val="24"/>
@@ -5874,7 +6120,15 @@
         <w:t>ale byly už na audio</w:t>
       </w:r>
       <w:r>
-        <w:t xml:space="preserve"> modulu použity ke komunikaci se čtečkou micro SD karet, a displejové Arduino potřebovalo komunikovat s počítačem pomocí sériové komunikace, aby získalo aktuální datum a čas.</w:t>
+        <w:t xml:space="preserve"> modulu použity ke komunikaci se čtečkou </w:t>
+      </w:r>
+      <w:proofErr w:type="spellStart"/>
+      <w:r>
+        <w:t>micro</w:t>
+      </w:r>
+      <w:proofErr w:type="spellEnd"/>
+      <w:r>
+        <w:t xml:space="preserve"> SD karet, a displejové Arduino potřebovalo komunikovat s počítačem pomocí sériové komunikace, aby získalo aktuální datum a čas.</w:t>
       </w:r>
       <w:r>
         <w:t xml:space="preserve"> </w:t>
@@ -5892,7 +6146,23 @@
         <w:t xml:space="preserve"> podle</w:t>
       </w:r>
       <w:r>
-        <w:t xml:space="preserve"> standardu HID (Human Interface Device).</w:t>
+        <w:t xml:space="preserve"> standardu HID (</w:t>
+      </w:r>
+      <w:proofErr w:type="spellStart"/>
+      <w:r>
+        <w:t>Human</w:t>
+      </w:r>
+      <w:proofErr w:type="spellEnd"/>
+      <w:r>
+        <w:t xml:space="preserve"> Interface </w:t>
+      </w:r>
+      <w:proofErr w:type="spellStart"/>
+      <w:r>
+        <w:t>Device</w:t>
+      </w:r>
+      <w:proofErr w:type="spellEnd"/>
+      <w:r>
+        <w:t>).</w:t>
       </w:r>
     </w:p>
     <w:p>
@@ -5902,7 +6172,23 @@
         </w:rPr>
       </w:pPr>
       <w:r>
-        <w:t>Tento problém ale nebyl neřešitelný. Stačilo to Uno nahradit dalším Nanem, a k tomu, teď už volnému, Unu připojit čtečku čipů, a nahrát na něj klávesnicový firmware.</w:t>
+        <w:t xml:space="preserve">Tento problém ale nebyl neřešitelný. Stačilo to Uno nahradit dalším </w:t>
+      </w:r>
+      <w:proofErr w:type="spellStart"/>
+      <w:r>
+        <w:t>Nanem</w:t>
+      </w:r>
+      <w:proofErr w:type="spellEnd"/>
+      <w:r>
+        <w:t xml:space="preserve">, a k tomu, teď už volnému, </w:t>
+      </w:r>
+      <w:proofErr w:type="spellStart"/>
+      <w:r>
+        <w:t>Unu</w:t>
+      </w:r>
+      <w:proofErr w:type="spellEnd"/>
+      <w:r>
+        <w:t xml:space="preserve"> připojit čtečku čipů, a nahrát na něj klávesnicový firmware.</w:t>
       </w:r>
       <w:r>
         <w:rPr>
@@ -5919,9 +6205,10 @@
     </w:p>
     <w:p>
       <w:pPr>
-        <w:pStyle w:val="Nadpis2"/>
-      </w:pPr>
-      <w:r>
+        <w:pStyle w:val="Heading2"/>
+      </w:pPr>
+      <w:r>
+        <w:lastRenderedPageBreak/>
         <w:t>Problémy s upraveným firmwarem Una</w:t>
       </w:r>
     </w:p>
@@ -5932,54 +6219,96 @@
       <w:r>
         <w:t xml:space="preserve">posílat si jak příkazy, tak i běžný text. Arduino k tomuto účelu používá </w:t>
       </w:r>
+      <w:proofErr w:type="spellStart"/>
       <w:r>
         <w:rPr>
           <w:i/>
           <w:iCs/>
         </w:rPr>
-        <w:t>Serial.write()</w:t>
-      </w:r>
-      <w:r>
-        <w:t xml:space="preserve">, pokud posílá byty anebo </w:t>
-      </w:r>
+        <w:t>Serial.write</w:t>
+      </w:r>
+      <w:proofErr w:type="spellEnd"/>
       <w:r>
         <w:rPr>
           <w:i/>
           <w:iCs/>
         </w:rPr>
-        <w:t>Serial.print()</w:t>
-      </w:r>
-      <w:r>
-        <w:t xml:space="preserve">, popřípadě </w:t>
-      </w:r>
+        <w:t>()</w:t>
+      </w:r>
+      <w:r>
+        <w:t xml:space="preserve">, pokud posílá byty anebo </w:t>
+      </w:r>
+      <w:proofErr w:type="spellStart"/>
       <w:r>
         <w:rPr>
           <w:i/>
           <w:iCs/>
         </w:rPr>
-        <w:t>.println()</w:t>
-      </w:r>
-      <w:r>
-        <w:t>, chce-li poslat text, nebo čísla.</w:t>
-      </w:r>
-    </w:p>
-    <w:p>
-      <w:r>
-        <w:t>Na takto poslané příkazy by mohl na počítači čekat nějaký program, který by je zpracoval a poslal operačnímu systému</w:t>
-      </w:r>
-      <w:r>
-        <w:t xml:space="preserve"> odpovídající vstupy. Tento program se ale nemusí spustit například v nouzovém režimu, což by komplikovalo případné servisní zásahy.</w:t>
-      </w:r>
-    </w:p>
-    <w:p>
-      <w:r>
-        <w:t xml:space="preserve">Když na Uno nahrajeme speciální firmware, pořád se k počítači připojí přes virtuální sériový port, ale místo plaintextových komunikací posílá buffer ve kterém je uvedeno která klávesa je právě stisknuta. A právě v tom jednotném tvaru slova </w:t>
-      </w:r>
+        <w:t>Serial.print</w:t>
+      </w:r>
+      <w:proofErr w:type="spellEnd"/>
       <w:r>
         <w:rPr>
           <w:i/>
           <w:iCs/>
         </w:rPr>
+        <w:t>()</w:t>
+      </w:r>
+      <w:r>
+        <w:t xml:space="preserve">, popřípadě </w:t>
+      </w:r>
+      <w:r>
+        <w:rPr>
+          <w:i/>
+          <w:iCs/>
+        </w:rPr>
+        <w:t>.</w:t>
+      </w:r>
+      <w:proofErr w:type="spellStart"/>
+      <w:r>
+        <w:rPr>
+          <w:i/>
+          <w:iCs/>
+        </w:rPr>
+        <w:t>println</w:t>
+      </w:r>
+      <w:proofErr w:type="spellEnd"/>
+      <w:r>
+        <w:rPr>
+          <w:i/>
+          <w:iCs/>
+        </w:rPr>
+        <w:t>()</w:t>
+      </w:r>
+      <w:r>
+        <w:t>, chce-li poslat text, nebo čísla.</w:t>
+      </w:r>
+    </w:p>
+    <w:p>
+      <w:r>
+        <w:t>Na takto poslané příkazy by mohl na počítači čekat nějaký program, který by je zpracoval a poslal operačnímu systému</w:t>
+      </w:r>
+      <w:r>
+        <w:t xml:space="preserve"> odpovídající vstupy. Tento program se ale nemusí spustit například v nouzovém režimu, což by komplikovalo případné servisní zásahy.</w:t>
+      </w:r>
+    </w:p>
+    <w:p>
+      <w:r>
+        <w:t xml:space="preserve">Když na Uno nahrajeme speciální firmware, pořád se k počítači připojí přes virtuální sériový port, ale místo </w:t>
+      </w:r>
+      <w:proofErr w:type="spellStart"/>
+      <w:r>
+        <w:t>plaintextových</w:t>
+      </w:r>
+      <w:proofErr w:type="spellEnd"/>
+      <w:r>
+        <w:t xml:space="preserve"> komunikací posílá buffer ve kterém je uvedeno která klávesa je právě stisknuta. A právě v tom jednotném tvaru slova </w:t>
+      </w:r>
+      <w:r>
+        <w:rPr>
+          <w:i/>
+          <w:iCs/>
+        </w:rPr>
         <w:t>klávesa</w:t>
       </w:r>
       <w:r>
@@ -6002,6 +6331,51 @@
     </w:p>
     <w:p>
       <w:r>
+        <w:rPr>
+          <w:noProof/>
+        </w:rPr>
+        <mc:AlternateContent>
+          <mc:Choice Requires="wpi">
+            <w:drawing>
+              <wp:anchor distT="0" distB="0" distL="114300" distR="114300" simplePos="0" relativeHeight="251706368" behindDoc="0" locked="0" layoutInCell="1" allowOverlap="1" wp14:anchorId="1BA063C8" wp14:editId="5ACF4DF4">
+                <wp:simplePos x="0" y="0"/>
+                <wp:positionH relativeFrom="column">
+                  <wp:posOffset>7824825</wp:posOffset>
+                </wp:positionH>
+                <wp:positionV relativeFrom="paragraph">
+                  <wp:posOffset>-396280</wp:posOffset>
+                </wp:positionV>
+                <wp:extent cx="27000" cy="1738080"/>
+                <wp:effectExtent l="38100" t="38100" r="49530" b="52705"/>
+                <wp:wrapNone/>
+                <wp:docPr id="20" name="Ink 20"/>
+                <wp:cNvGraphicFramePr/>
+                <a:graphic xmlns:a="http://schemas.openxmlformats.org/drawingml/2006/main">
+                  <a:graphicData uri="http://schemas.microsoft.com/office/word/2010/wordprocessingInk">
+                    <w14:contentPart bwMode="auto" r:id="rId24">
+                      <w14:nvContentPartPr>
+                        <w14:cNvContentPartPr/>
+                      </w14:nvContentPartPr>
+                      <w14:xfrm>
+                        <a:off x="0" y="0"/>
+                        <a:ext cx="27000" cy="1738080"/>
+                      </w14:xfrm>
+                    </w14:contentPart>
+                  </a:graphicData>
+                </a:graphic>
+              </wp:anchor>
+            </w:drawing>
+          </mc:Choice>
+          <mc:Fallback>
+            <w:pict>
+              <v:shape w14:anchorId="3851F06E" id="Ink 20" o:spid="_x0000_s1026" type="#_x0000_t75" style="position:absolute;margin-left:615.45pt;margin-top:-31.9pt;width:3.55pt;height:138.25pt;z-index:251706368;visibility:visible;mso-wrap-style:square;mso-wrap-distance-left:9pt;mso-wrap-distance-top:0;mso-wrap-distance-right:9pt;mso-wrap-distance-bottom:0;mso-position-horizontal:absolute;mso-position-horizontal-relative:text;mso-position-vertical:absolute;mso-position-vertical-relative:text" o:gfxdata="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">
+                <v:imagedata r:id="rId25" o:title=""/>
+              </v:shape>
+            </w:pict>
+          </mc:Fallback>
+        </mc:AlternateContent>
+      </w:r>
+      <w:r>
         <w:t>Rozhodl jsem se tedy kapitulovat a objednal jsem si z Číny imitaci Arduina Leonardo, což je víceméně to samé jako Uno, ale má o několik pinů víc, o zhruba 500B větší RAM</w:t>
       </w:r>
       <w:r>
@@ -6010,10 +6384,18 @@
     </w:p>
     <w:p>
       <w:pPr>
-        <w:pStyle w:val="Nadpis2"/>
-      </w:pPr>
-      <w:r>
-        <w:t>Haló, tady Windowsovi!</w:t>
+        <w:pStyle w:val="Heading2"/>
+      </w:pPr>
+      <w:r>
+        <w:t xml:space="preserve">Haló, tady </w:t>
+      </w:r>
+      <w:proofErr w:type="spellStart"/>
+      <w:r>
+        <w:t>Windowsovi</w:t>
+      </w:r>
+      <w:proofErr w:type="spellEnd"/>
+      <w:r>
+        <w:t>!</w:t>
       </w:r>
     </w:p>
     <w:p>
@@ -6026,7 +6408,11 @@
         <w:t xml:space="preserve">Tento pythonový script se aktivuje po přihlášení do Windows, detekuje všechny dostupné COM porty a připojí se na ně. </w:t>
       </w:r>
       <w:r>
-        <w:t>Arduina, ke kterým se script připojí se automaticky restartují a ohlásí, které Arduino jsou. Pythonový script právě na toto čeká, a jakmile detekuje, který port patří Arduinu s obrazovkou, pošle mu zprávu, pomocí které mu nejen sdělí, že spojení bylo navázáno, ale také mu řekne, který spořič obrazovky má použít podle toho, jak si to uživatel nakonfiguroval (k tomu se dostaneme později). Pokud si uživatel zvolil, že</w:t>
+        <w:t xml:space="preserve">Arduina, ke kterým se script připojí se automaticky restartují a ohlásí, které Arduino jsou. Pythonový script právě na toto </w:t>
+      </w:r>
+      <w:r>
+        <w:lastRenderedPageBreak/>
+        <w:t>čeká, a jakmile detekuje, který port patří Arduinu s obrazovkou, pošle mu zprávu, pomocí které mu nejen sdělí, že spojení bylo navázáno, ale také mu řekne, který spořič obrazovky má použít podle toho, jak si to uživatel nakonfiguroval (k tomu se dostaneme později). Pokud si uživatel zvolil, že</w:t>
       </w:r>
       <w:r>
         <w:t xml:space="preserve"> Ino bude zobrazovat jen jednoduchou animaci připomínající spořič starého DVD přehrávače, skript pošle jen informaci o tom, co má Ino zobrazovat.</w:t>
@@ -6044,19 +6430,18 @@
       <w:r>
         <w:t xml:space="preserve"> Aby bylo zpracovávání těchto informací pro Arduino co nejjednodušší, posílám mu jen počet sekund od minulé půlnoci. U data je to složitější, protože počty dnů se v jednotlivých měsících mění. Tady raději posílám celé datum ve formátu ANSI, tj. YYYY-MM-DD.</w:t>
       </w:r>
-      <w:r>
-        <w:rPr>
-          <w:noProof/>
-        </w:rPr>
-        <w:t xml:space="preserve"> </w:t>
-      </w:r>
-    </w:p>
-    <w:p>
-      <w:pPr>
-        <w:pStyle w:val="Nadpis3"/>
-      </w:pPr>
-      <w:r>
-        <w:t>Pčtrosí řešení na přestupný problém</w:t>
+    </w:p>
+    <w:p>
+      <w:pPr>
+        <w:pStyle w:val="Heading3"/>
+      </w:pPr>
+      <w:proofErr w:type="spellStart"/>
+      <w:r>
+        <w:t>Pčtrosí</w:t>
+      </w:r>
+      <w:proofErr w:type="spellEnd"/>
+      <w:r>
+        <w:t xml:space="preserve"> řešení na přestupný problém</w:t>
       </w:r>
     </w:p>
     <w:p>
@@ -6103,7 +6488,7 @@
                     </pic:cNvPicPr>
                   </pic:nvPicPr>
                   <pic:blipFill rotWithShape="1">
-                    <a:blip r:embed="rId22" cstate="print">
+                    <a:blip r:embed="rId26" cstate="print">
                       <a:extLst>
                         <a:ext uri="{28A0092B-C50C-407E-A947-70E740481C1C}">
                           <a14:useLocalDpi xmlns:a14="http://schemas.microsoft.com/office/drawing/2010/main" val="0"/>
@@ -6219,7 +6604,7 @@
                         <w:txbxContent>
                           <w:p>
                             <w:pPr>
-                              <w:pStyle w:val="Titulek"/>
+                              <w:pStyle w:val="Caption"/>
                               <w:rPr>
                                 <w:noProof/>
                                 <w:sz w:val="24"/>
@@ -6292,7 +6677,7 @@
                   <w:txbxContent>
                     <w:p>
                       <w:pPr>
-                        <w:pStyle w:val="Titulek"/>
+                        <w:pStyle w:val="Caption"/>
                         <w:rPr>
                           <w:noProof/>
                           <w:sz w:val="24"/>
@@ -6371,32 +6756,39 @@
         <w:rPr>
           <w:noProof/>
         </w:rPr>
-        <w:t>příklad dva programy chtějí přečíst ten samý soubor, není v tom problém, ale pokud pak budou chtít do toho samého souboru zapisovat, OS jim to nedovolí, protože by měnili data, která ten druhý program pořád ještě čte. Čeká se tedy buď, že programy budou navrženy tak, aby k této situaci vůbec nedošlo, anebo když už k ní dojde, tak že jeden z programů ustoupí dobrovolně, anebo zasáhne uživatel a problém vyřeší.</w:t>
-      </w:r>
-      <w:r>
-        <w:rPr>
-          <w:rStyle w:val="Znakapoznpodarou"/>
+        <w:t xml:space="preserve">příklad dva programy chtějí přečíst ten samý soubor, není v tom problém, ale pokud pak budou chtít do toho samého souboru zapisovat, OS jim to nedovolí, protože by měnili data, která ten druhý program pořád ještě čte. Čeká se tedy buď, že programy budou navrženy tak, aby k této situaci vůbec </w:t>
+      </w:r>
+      <w:r>
+        <w:rPr>
           <w:noProof/>
         </w:rPr>
+        <w:lastRenderedPageBreak/>
+        <w:t>nedošlo, anebo když už k ní dojde, tak že jeden z programů ustoupí dobrovolně, anebo zasáhne uživatel a problém vyřeší.</w:t>
+      </w:r>
+      <w:r>
+        <w:rPr>
+          <w:rStyle w:val="FootnoteReference"/>
+          <w:noProof/>
+        </w:rPr>
         <w:footnoteReference w:id="5"/>
       </w:r>
       <w:r>
         <w:rPr>
-          <w:rStyle w:val="Znakapoznpodarou"/>
+          <w:rStyle w:val="FootnoteReference"/>
           <w:noProof/>
         </w:rPr>
         <w:footnoteReference w:id="6"/>
       </w:r>
       <w:r>
         <w:rPr>
-          <w:rStyle w:val="Znakapoznpodarou"/>
+          <w:rStyle w:val="FootnoteReference"/>
           <w:noProof/>
         </w:rPr>
         <w:footnoteReference w:id="7"/>
       </w:r>
       <w:r>
         <w:rPr>
-          <w:rStyle w:val="Znakapoznpodarou"/>
+          <w:rStyle w:val="FootnoteReference"/>
           <w:noProof/>
         </w:rPr>
         <w:footnoteReference w:id="8"/>
@@ -6404,10 +6796,15 @@
     </w:p>
     <w:p>
       <w:pPr>
-        <w:pStyle w:val="Nadpis3"/>
-      </w:pPr>
-      <w:r>
-        <w:t>Failsafe design komunikace</w:t>
+        <w:pStyle w:val="Heading3"/>
+      </w:pPr>
+      <w:proofErr w:type="spellStart"/>
+      <w:r>
+        <w:t>Failsafe</w:t>
+      </w:r>
+      <w:proofErr w:type="spellEnd"/>
+      <w:r>
+        <w:t xml:space="preserve"> design komunikace</w:t>
       </w:r>
     </w:p>
     <w:p>
@@ -6428,7 +6825,7 @@
     </w:p>
     <w:p>
       <w:pPr>
-        <w:pStyle w:val="Nadpis3"/>
+        <w:pStyle w:val="Heading3"/>
       </w:pPr>
       <w:r>
         <w:rPr>
@@ -6466,7 +6863,7 @@
                     <pic:cNvPicPr/>
                   </pic:nvPicPr>
                   <pic:blipFill>
-                    <a:blip r:embed="rId23" cstate="print">
+                    <a:blip r:embed="rId27" cstate="print">
                       <a:extLst>
                         <a:ext uri="{28A0092B-C50C-407E-A947-70E740481C1C}">
                           <a14:useLocalDpi xmlns:a14="http://schemas.microsoft.com/office/drawing/2010/main" val="0"/>
@@ -6534,6 +6931,11 @@
       </w:r>
     </w:p>
     <w:p>
+      <w:pPr>
+        <w:rPr>
+          <w:noProof/>
+        </w:rPr>
+      </w:pPr>
       <w:r>
         <w:rPr>
           <w:noProof/>
@@ -6585,7 +6987,7 @@
                         <w:txbxContent>
                           <w:p>
                             <w:pPr>
-                              <w:pStyle w:val="Titulek"/>
+                              <w:pStyle w:val="Caption"/>
                               <w:rPr>
                                 <w:noProof/>
                                 <w:color w:val="434343"/>
@@ -6651,7 +7053,7 @@
                   <w:txbxContent>
                     <w:p>
                       <w:pPr>
-                        <w:pStyle w:val="Titulek"/>
+                        <w:pStyle w:val="Caption"/>
                         <w:rPr>
                           <w:noProof/>
                           <w:color w:val="434343"/>
@@ -6720,8 +7122,416 @@
         <w:t xml:space="preserve"> </w:t>
       </w:r>
     </w:p>
+    <w:p>
+      <w:pPr>
+        <w:pStyle w:val="Heading2"/>
+      </w:pPr>
+      <w:r>
+        <w:lastRenderedPageBreak/>
+        <w:t xml:space="preserve">Relativně </w:t>
+      </w:r>
+      <w:proofErr w:type="spellStart"/>
+      <w:r>
+        <w:t>Frantické</w:t>
+      </w:r>
+      <w:proofErr w:type="spellEnd"/>
+      <w:r>
+        <w:t xml:space="preserve"> </w:t>
+      </w:r>
+      <w:proofErr w:type="spellStart"/>
+      <w:r>
+        <w:t>Inkódovací</w:t>
+      </w:r>
+      <w:proofErr w:type="spellEnd"/>
+      <w:r>
+        <w:t xml:space="preserve"> Dilema</w:t>
+      </w:r>
+    </w:p>
+    <w:p>
+      <w:r>
+        <w:t xml:space="preserve">Leonardo bylo ještě stále na cestě, a tak jsem se pustil do něčeho, co můžu testovat na normálním </w:t>
+      </w:r>
+      <w:proofErr w:type="spellStart"/>
+      <w:r>
+        <w:t>Nanu</w:t>
+      </w:r>
+      <w:proofErr w:type="spellEnd"/>
+      <w:r>
+        <w:t xml:space="preserve">: program na zašifrování hesla a </w:t>
+      </w:r>
+      <w:r>
+        <w:t xml:space="preserve">jeho následné zapsání </w:t>
+      </w:r>
+      <w:r>
+        <w:t>na RFID čip.</w:t>
+      </w:r>
+    </w:p>
+    <w:p>
+      <w:pPr>
+        <w:pStyle w:val="Heading3"/>
+      </w:pPr>
+      <w:r>
+        <w:t>Jak zapsat zašifrované heslo na čip?</w:t>
+      </w:r>
+    </w:p>
+    <w:p>
+      <w:r>
+        <w:rPr>
+          <w:noProof/>
+        </w:rPr>
+        <w:drawing>
+          <wp:anchor distT="0" distB="0" distL="114300" distR="114300" simplePos="0" relativeHeight="251708416" behindDoc="1" locked="0" layoutInCell="1" allowOverlap="1" wp14:anchorId="444F4414" wp14:editId="7FB5771A">
+            <wp:simplePos x="0" y="0"/>
+            <wp:positionH relativeFrom="column">
+              <wp:posOffset>2969895</wp:posOffset>
+            </wp:positionH>
+            <wp:positionV relativeFrom="paragraph">
+              <wp:posOffset>266065</wp:posOffset>
+            </wp:positionV>
+            <wp:extent cx="2973705" cy="2085975"/>
+            <wp:effectExtent l="0" t="0" r="0" b="9525"/>
+            <wp:wrapTight wrapText="bothSides">
+              <wp:wrapPolygon edited="0">
+                <wp:start x="0" y="0"/>
+                <wp:lineTo x="0" y="21501"/>
+                <wp:lineTo x="21448" y="21501"/>
+                <wp:lineTo x="21448" y="0"/>
+                <wp:lineTo x="0" y="0"/>
+              </wp:wrapPolygon>
+            </wp:wrapTight>
+            <wp:docPr id="26" name="Picture 26"/>
+            <wp:cNvGraphicFramePr>
+              <a:graphicFrameLocks xmlns:a="http://schemas.openxmlformats.org/drawingml/2006/main" noChangeAspect="1"/>
+            </wp:cNvGraphicFramePr>
+            <a:graphic xmlns:a="http://schemas.openxmlformats.org/drawingml/2006/main">
+              <a:graphicData uri="http://schemas.openxmlformats.org/drawingml/2006/picture">
+                <pic:pic xmlns:pic="http://schemas.openxmlformats.org/drawingml/2006/picture">
+                  <pic:nvPicPr>
+                    <pic:cNvPr id="0" name="Picture 1"/>
+                    <pic:cNvPicPr>
+                      <a:picLocks noChangeAspect="1" noChangeArrowheads="1"/>
+                    </pic:cNvPicPr>
+                  </pic:nvPicPr>
+                  <pic:blipFill>
+                    <a:blip r:embed="rId28" cstate="print">
+                      <a:extLst>
+                        <a:ext uri="{28A0092B-C50C-407E-A947-70E740481C1C}">
+                          <a14:useLocalDpi xmlns:a14="http://schemas.microsoft.com/office/drawing/2010/main" val="0"/>
+                        </a:ext>
+                      </a:extLst>
+                    </a:blip>
+                    <a:srcRect/>
+                    <a:stretch>
+                      <a:fillRect/>
+                    </a:stretch>
+                  </pic:blipFill>
+                  <pic:spPr bwMode="auto">
+                    <a:xfrm>
+                      <a:off x="0" y="0"/>
+                      <a:ext cx="2973705" cy="2085975"/>
+                    </a:xfrm>
+                    <a:prstGeom prst="rect">
+                      <a:avLst/>
+                    </a:prstGeom>
+                    <a:noFill/>
+                    <a:ln>
+                      <a:noFill/>
+                    </a:ln>
+                  </pic:spPr>
+                </pic:pic>
+              </a:graphicData>
+            </a:graphic>
+          </wp:anchor>
+        </w:drawing>
+      </w:r>
+      <w:r>
+        <w:t xml:space="preserve">Když se zašifruje nějaký kus textu, </w:t>
+      </w:r>
+      <w:r>
+        <w:t>výsledek</w:t>
+      </w:r>
+      <w:r>
+        <w:t xml:space="preserve"> bývá </w:t>
+      </w:r>
+      <w:r>
+        <w:t xml:space="preserve">člověkem </w:t>
+      </w:r>
+      <w:r>
+        <w:t xml:space="preserve">nečitelný, a to je dobře! </w:t>
+      </w:r>
+      <w:r>
+        <w:t>Dělá to ale problémy při ukládání na</w:t>
+      </w:r>
+      <w:r>
+        <w:t xml:space="preserve"> čip. Některé znaky mají totiž speciální účel. Například </w:t>
+      </w:r>
+      <w:r>
+        <w:t>znak s hodnotou nula</w:t>
+      </w:r>
+      <w:r>
+        <w:t xml:space="preserve"> </w:t>
+      </w:r>
+      <w:r>
+        <w:t xml:space="preserve">označuje konec </w:t>
+      </w:r>
+      <w:proofErr w:type="spellStart"/>
+      <w:r>
+        <w:t>Stringu</w:t>
+      </w:r>
+      <w:proofErr w:type="spellEnd"/>
+      <w:r>
+        <w:t>, což je kus textu, který může mít libovolnou délku</w:t>
+      </w:r>
+      <w:r>
+        <w:t>.</w:t>
+      </w:r>
+      <w:r>
+        <w:t xml:space="preserve"> Když </w:t>
+      </w:r>
+      <w:r>
+        <w:t xml:space="preserve">má program vypsat nějaký kus textu, je mu řečeno „tady začni, a přestaň až když narazíš na </w:t>
+      </w:r>
+      <w:r>
+        <w:rPr>
+          <w:rFonts w:ascii="Cascadia Code ExtraLight" w:hAnsi="Cascadia Code ExtraLight" w:cs="Cascadia Code ExtraLight"/>
+        </w:rPr>
+        <w:t>␀</w:t>
+      </w:r>
+      <w:r>
+        <w:t>“.</w:t>
+      </w:r>
+    </w:p>
+    <w:p>
+      <w:r>
+        <w:rPr>
+          <w:noProof/>
+        </w:rPr>
+        <mc:AlternateContent>
+          <mc:Choice Requires="wps">
+            <w:drawing>
+              <wp:anchor distT="0" distB="0" distL="114300" distR="114300" simplePos="0" relativeHeight="251710464" behindDoc="1" locked="0" layoutInCell="1" allowOverlap="1" wp14:anchorId="25814C18" wp14:editId="6FA711F6">
+                <wp:simplePos x="0" y="0"/>
+                <wp:positionH relativeFrom="column">
+                  <wp:posOffset>2967990</wp:posOffset>
+                </wp:positionH>
+                <wp:positionV relativeFrom="paragraph">
+                  <wp:posOffset>200660</wp:posOffset>
+                </wp:positionV>
+                <wp:extent cx="2973705" cy="257175"/>
+                <wp:effectExtent l="0" t="0" r="0" b="9525"/>
+                <wp:wrapTight wrapText="bothSides">
+                  <wp:wrapPolygon edited="0">
+                    <wp:start x="0" y="0"/>
+                    <wp:lineTo x="0" y="20800"/>
+                    <wp:lineTo x="21448" y="20800"/>
+                    <wp:lineTo x="21448" y="0"/>
+                    <wp:lineTo x="0" y="0"/>
+                  </wp:wrapPolygon>
+                </wp:wrapTight>
+                <wp:docPr id="27" name="Text Box 27"/>
+                <wp:cNvGraphicFramePr/>
+                <a:graphic xmlns:a="http://schemas.openxmlformats.org/drawingml/2006/main">
+                  <a:graphicData uri="http://schemas.microsoft.com/office/word/2010/wordprocessingShape">
+                    <wps:wsp>
+                      <wps:cNvSpPr txBox="1"/>
+                      <wps:spPr>
+                        <a:xfrm>
+                          <a:off x="0" y="0"/>
+                          <a:ext cx="2973705" cy="257175"/>
+                        </a:xfrm>
+                        <a:prstGeom prst="rect">
+                          <a:avLst/>
+                        </a:prstGeom>
+                        <a:solidFill>
+                          <a:prstClr val="white"/>
+                        </a:solidFill>
+                        <a:ln>
+                          <a:noFill/>
+                        </a:ln>
+                      </wps:spPr>
+                      <wps:txbx>
+                        <w:txbxContent>
+                          <w:p>
+                            <w:pPr>
+                              <w:pStyle w:val="Caption"/>
+                              <w:rPr>
+                                <w:noProof/>
+                                <w:sz w:val="24"/>
+                              </w:rPr>
+                            </w:pPr>
+                            <w:r>
+                              <w:rPr>
+                                <w:noProof/>
+                              </w:rPr>
+                              <w:fldChar w:fldCharType="begin"/>
+                            </w:r>
+                            <w:r>
+                              <w:rPr>
+                                <w:noProof/>
+                              </w:rPr>
+                              <w:instrText xml:space="preserve"> SEQ Obrázek \* ARABIC </w:instrText>
+                            </w:r>
+                            <w:r>
+                              <w:rPr>
+                                <w:noProof/>
+                              </w:rPr>
+                              <w:fldChar w:fldCharType="separate"/>
+                            </w:r>
+                            <w:r>
+                              <w:rPr>
+                                <w:noProof/>
+                              </w:rPr>
+                              <w:t>15</w:t>
+                            </w:r>
+                            <w:r>
+                              <w:rPr>
+                                <w:noProof/>
+                              </w:rPr>
+                              <w:fldChar w:fldCharType="end"/>
+                            </w:r>
+                            <w:r>
+                              <w:t xml:space="preserve"> Grafické znázornění šifrovacího koloběhu s detailním znázorněním samotného šifrování</w:t>
+                            </w:r>
+                          </w:p>
+                        </w:txbxContent>
+                      </wps:txbx>
+                      <wps:bodyPr rot="0" spcFirstLastPara="0" vertOverflow="overflow" horzOverflow="overflow" vert="horz" wrap="square" lIns="0" tIns="0" rIns="0" bIns="0" numCol="1" spcCol="0" rtlCol="0" fromWordArt="0" anchor="t" anchorCtr="0" forceAA="0" compatLnSpc="1">
+                        <a:prstTxWarp prst="textNoShape">
+                          <a:avLst/>
+                        </a:prstTxWarp>
+                        <a:noAutofit/>
+                      </wps:bodyPr>
+                    </wps:wsp>
+                  </a:graphicData>
+                </a:graphic>
+                <wp14:sizeRelV relativeFrom="margin">
+                  <wp14:pctHeight>0</wp14:pctHeight>
+                </wp14:sizeRelV>
+              </wp:anchor>
+            </w:drawing>
+          </mc:Choice>
+          <mc:Fallback>
+            <w:pict>
+              <v:shape w14:anchorId="25814C18" id="Text Box 27" o:spid="_x0000_s1040" type="#_x0000_t202" style="position:absolute;left:0;text-align:left;margin-left:233.7pt;margin-top:15.8pt;width:234.15pt;height:20.25pt;z-index:-251606016;visibility:visible;mso-wrap-style:square;mso-height-percent:0;mso-wrap-distance-left:9pt;mso-wrap-distance-top:0;mso-wrap-distance-right:9pt;mso-wrap-distance-bottom:0;mso-position-horizontal:absolute;mso-position-horizontal-relative:text;mso-position-vertical:absolute;mso-position-vertical-relative:text;mso-height-percent:0;mso-height-relative:margin;v-text-anchor:top" o:gfxdata="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" stroked="f">
+                <v:textbox inset="0,0,0,0">
+                  <w:txbxContent>
+                    <w:p>
+                      <w:pPr>
+                        <w:pStyle w:val="Caption"/>
+                        <w:rPr>
+                          <w:noProof/>
+                          <w:sz w:val="24"/>
+                        </w:rPr>
+                      </w:pPr>
+                      <w:r>
+                        <w:rPr>
+                          <w:noProof/>
+                        </w:rPr>
+                        <w:fldChar w:fldCharType="begin"/>
+                      </w:r>
+                      <w:r>
+                        <w:rPr>
+                          <w:noProof/>
+                        </w:rPr>
+                        <w:instrText xml:space="preserve"> SEQ Obrázek \* ARABIC </w:instrText>
+                      </w:r>
+                      <w:r>
+                        <w:rPr>
+                          <w:noProof/>
+                        </w:rPr>
+                        <w:fldChar w:fldCharType="separate"/>
+                      </w:r>
+                      <w:r>
+                        <w:rPr>
+                          <w:noProof/>
+                        </w:rPr>
+                        <w:t>15</w:t>
+                      </w:r>
+                      <w:r>
+                        <w:rPr>
+                          <w:noProof/>
+                        </w:rPr>
+                        <w:fldChar w:fldCharType="end"/>
+                      </w:r>
+                      <w:r>
+                        <w:t xml:space="preserve"> Grafické znázornění šifrovacího koloběhu s detailním znázorněním samotného šifrování</w:t>
+                      </w:r>
+                    </w:p>
+                  </w:txbxContent>
+                </v:textbox>
+                <w10:wrap type="tight"/>
+              </v:shape>
+            </w:pict>
+          </mc:Fallback>
+        </mc:AlternateContent>
+      </w:r>
+      <w:r>
+        <w:t xml:space="preserve">Výsledek šifry ale může obsahovat i právě tento null </w:t>
+      </w:r>
+      <w:proofErr w:type="spellStart"/>
+      <w:r>
+        <w:t>terminator</w:t>
+      </w:r>
+      <w:proofErr w:type="spellEnd"/>
+      <w:r>
+        <w:t>, takže aby to program neinterpretoval jako předčasný konec textu, zakódoval jsem celý výstup ze šifrování do Base64</w:t>
+      </w:r>
+      <w:r>
+        <w:t xml:space="preserve"> a teprve zakódovaný výsledek teprve zapisuji na čip. </w:t>
+      </w:r>
+    </w:p>
+    <w:p>
+      <w:r>
+        <w:t xml:space="preserve">Base64 je způsob zapisování </w:t>
+      </w:r>
+      <w:proofErr w:type="spellStart"/>
+      <w:r>
+        <w:t>jakýhkoli</w:t>
+      </w:r>
+      <w:proofErr w:type="spellEnd"/>
+      <w:r>
+        <w:t xml:space="preserve"> dat jako sérii písmen, číslic a znaků +, / a =. Můžeme si to představit, jakože se vstup rozepíše na dlouhý řádek jako jedničky a nuly, a každých </w:t>
+      </w:r>
+      <w:r>
+        <w:t>24</w:t>
+      </w:r>
+      <w:r>
+        <w:t xml:space="preserve"> bitů, tzn. </w:t>
+      </w:r>
+      <w:r>
+        <w:t>24</w:t>
+      </w:r>
+      <w:r>
+        <w:t xml:space="preserve"> jedniček nebo nul zapíšeme jako </w:t>
+      </w:r>
+      <w:r>
+        <w:t>čtyři</w:t>
+      </w:r>
+      <w:r>
+        <w:t xml:space="preserve"> znak</w:t>
+      </w:r>
+      <w:r>
+        <w:t xml:space="preserve">y, podle speciální tabulky tak, aby každé 3 znaky dekódovaného textu byly zapsané jako 4 znaky </w:t>
+      </w:r>
+      <w:proofErr w:type="spellStart"/>
+      <w:r>
+        <w:t>enkódovaného</w:t>
+      </w:r>
+      <w:proofErr w:type="spellEnd"/>
+      <w:r>
+        <w:t xml:space="preserve"> textu. Tímto sice plýtváme úložiště, ale zajistíme, že data budou přečtena správně a to i člověkem.</w:t>
+      </w:r>
+      <w:r>
+        <w:rPr>
+          <w:rStyle w:val="FootnoteReference"/>
+        </w:rPr>
+        <w:footnoteReference w:id="9"/>
+      </w:r>
+    </w:p>
     <w:p/>
     <w:p/>
+    <w:p/>
+    <w:p/>
     <w:p>
       <w:pPr>
         <w:rPr>
@@ -6734,10 +7544,11 @@
     </w:p>
     <w:p>
       <w:pPr>
-        <w:pStyle w:val="Nadpis2"/>
+        <w:pStyle w:val="Heading2"/>
       </w:pPr>
       <w:bookmarkStart w:id="13" w:name="_Toc118229314"/>
       <w:r>
+        <w:lastRenderedPageBreak/>
         <w:t>Struktura práce</w:t>
       </w:r>
       <w:bookmarkEnd w:id="13"/>
@@ -6763,7 +7574,15 @@
         <w:ind w:left="425" w:hanging="425"/>
       </w:pPr>
       <w:r>
-        <w:t>Abstrakt, Abstract, Klíčová slova (nečísluje se, ale započítává se do číslování stran)</w:t>
+        <w:t xml:space="preserve">Abstrakt, </w:t>
+      </w:r>
+      <w:proofErr w:type="spellStart"/>
+      <w:r>
+        <w:t>Abstract</w:t>
+      </w:r>
+      <w:proofErr w:type="spellEnd"/>
+      <w:r>
+        <w:t>, Klíčová slova (nečísluje se, ale započítává se do číslování stran)</w:t>
       </w:r>
     </w:p>
     <w:p>
@@ -6865,7 +7684,7 @@
     <w:p/>
     <w:p>
       <w:pPr>
-        <w:pStyle w:val="Nadpis2"/>
+        <w:pStyle w:val="Heading2"/>
       </w:pPr>
       <w:bookmarkStart w:id="14" w:name="_2n2iix410vi5" w:colFirst="0" w:colLast="0"/>
       <w:bookmarkStart w:id="15" w:name="_Toc118229315"/>
@@ -6882,13 +7701,21 @@
     </w:p>
     <w:p>
       <w:pPr>
-        <w:pStyle w:val="Nadpis2"/>
+        <w:pStyle w:val="Heading2"/>
       </w:pPr>
       <w:bookmarkStart w:id="16" w:name="_syie4sqihjdz" w:colFirst="0" w:colLast="0"/>
       <w:bookmarkStart w:id="17" w:name="_Toc118229316"/>
       <w:bookmarkEnd w:id="16"/>
       <w:r>
-        <w:t>Abstrakt, Abstract, Klíčová slova</w:t>
+        <w:t xml:space="preserve">Abstrakt, </w:t>
+      </w:r>
+      <w:proofErr w:type="spellStart"/>
+      <w:r>
+        <w:t>Abstract</w:t>
+      </w:r>
+      <w:proofErr w:type="spellEnd"/>
+      <w:r>
+        <w:t>, Klíčová slova</w:t>
       </w:r>
       <w:bookmarkEnd w:id="17"/>
     </w:p>
@@ -6922,7 +7749,7 @@
     </w:p>
     <w:p>
       <w:pPr>
-        <w:pStyle w:val="Nadpis2"/>
+        <w:pStyle w:val="Heading2"/>
       </w:pPr>
       <w:bookmarkStart w:id="18" w:name="_knso67nsq1tu" w:colFirst="0" w:colLast="0"/>
       <w:bookmarkStart w:id="19" w:name="_Toc118229317"/>
@@ -6942,12 +7769,13 @@
     </w:p>
     <w:p>
       <w:pPr>
-        <w:pStyle w:val="Nadpis2"/>
+        <w:pStyle w:val="Heading2"/>
       </w:pPr>
       <w:bookmarkStart w:id="20" w:name="_8p6x3ilht2s6" w:colFirst="0" w:colLast="0"/>
       <w:bookmarkStart w:id="21" w:name="_Toc118229318"/>
       <w:bookmarkEnd w:id="20"/>
       <w:r>
+        <w:lastRenderedPageBreak/>
         <w:t>Obsah</w:t>
       </w:r>
       <w:bookmarkEnd w:id="21"/>
@@ -6959,7 +7787,7 @@
     </w:p>
     <w:p>
       <w:pPr>
-        <w:pStyle w:val="Nadpis2"/>
+        <w:pStyle w:val="Heading2"/>
       </w:pPr>
       <w:bookmarkStart w:id="22" w:name="_etsb9r6t4o2o" w:colFirst="0" w:colLast="0"/>
       <w:bookmarkStart w:id="23" w:name="_Toc118229319"/>
@@ -6981,7 +7809,7 @@
     </w:p>
     <w:p>
       <w:pPr>
-        <w:pStyle w:val="Nadpis2"/>
+        <w:pStyle w:val="Heading2"/>
       </w:pPr>
       <w:bookmarkStart w:id="24" w:name="_l2b6m9h7dfgi" w:colFirst="0" w:colLast="0"/>
       <w:bookmarkStart w:id="25" w:name="_Toc118229320"/>
@@ -7029,12 +7857,13 @@
     </w:p>
     <w:p>
       <w:pPr>
-        <w:pStyle w:val="Nadpis2"/>
+        <w:pStyle w:val="Heading2"/>
       </w:pPr>
       <w:bookmarkStart w:id="26" w:name="_9g8lacywn6ir" w:colFirst="0" w:colLast="0"/>
       <w:bookmarkStart w:id="27" w:name="_Toc118229321"/>
       <w:bookmarkEnd w:id="26"/>
       <w:r>
+        <w:lastRenderedPageBreak/>
         <w:t>Závěr</w:t>
       </w:r>
       <w:bookmarkEnd w:id="27"/>
@@ -7046,7 +7875,7 @@
     </w:p>
     <w:p>
       <w:pPr>
-        <w:pStyle w:val="Nadpis2"/>
+        <w:pStyle w:val="Heading2"/>
       </w:pPr>
       <w:bookmarkStart w:id="28" w:name="_sk4qh5v0hmkx" w:colFirst="0" w:colLast="0"/>
       <w:bookmarkStart w:id="29" w:name="_Toc118229322"/>
@@ -7058,7 +7887,15 @@
     </w:p>
     <w:p>
       <w:r>
-        <w:t>Seznam použité literatury a zdrojů informací je zařazen na konci práce. Je rozdělen na dvě části. Na seznam použitých literárních publikací (knihy,časopisy a podobně) a na jiné zdroje informací (internet, CD média a podobně). Uvádíme údaje zpravidla v tomto sledu:</w:t>
+        <w:t>Seznam použité literatury a zdrojů informací je zařazen na konci práce. Je rozdělen na dvě části. Na seznam použitých literárních publikací (</w:t>
+      </w:r>
+      <w:proofErr w:type="spellStart"/>
+      <w:r>
+        <w:t>knihy,časopisy</w:t>
+      </w:r>
+      <w:proofErr w:type="spellEnd"/>
+      <w:r>
+        <w:t xml:space="preserve"> a podobně) a na jiné zdroje informací (internet, CD média a podobně). Uvádíme údaje zpravidla v tomto sledu:</w:t>
       </w:r>
     </w:p>
     <w:p/>
@@ -7146,8 +7983,13 @@
       </w:r>
     </w:p>
     <w:p>
-      <w:r>
-        <w:t>NOVÁKOVÁ  Jana. Formální úprava diplomové práce. 1. vyd., dotisk. Ostrava : Ostravská Univerzita,1998. ISBN 80-7042-141-X.</w:t>
+      <w:proofErr w:type="gramStart"/>
+      <w:r>
+        <w:t>NOVÁKOVÁ  Jana</w:t>
+      </w:r>
+      <w:proofErr w:type="gramEnd"/>
+      <w:r>
+        <w:t>. Formální úprava diplomové práce. 1. vyd., dotisk. Ostrava : Ostravská Univerzita,1998. ISBN 80-7042-141-X.</w:t>
       </w:r>
     </w:p>
     <w:p/>
@@ -7160,7 +8002,7 @@
       <w:r>
         <w:t xml:space="preserve">WESTCOM. O nás. Webnode.cz [online]. ©2008-2011 [cit. 2011-04-26]. Dostupné z: </w:t>
       </w:r>
-      <w:hyperlink r:id="rId24">
+      <w:hyperlink r:id="rId29">
         <w:r>
           <w:rPr>
             <w:color w:val="1155CC"/>
@@ -7178,7 +8020,7 @@
     </w:p>
     <w:p>
       <w:pPr>
-        <w:pStyle w:val="Nadpis2"/>
+        <w:pStyle w:val="Heading2"/>
       </w:pPr>
       <w:bookmarkStart w:id="30" w:name="_j02uoh5ykuq7" w:colFirst="0" w:colLast="0"/>
       <w:bookmarkStart w:id="31" w:name="_Toc118229323"/>
@@ -7200,7 +8042,7 @@
     </w:p>
     <w:p>
       <w:pPr>
-        <w:pStyle w:val="Nadpis2"/>
+        <w:pStyle w:val="Heading2"/>
       </w:pPr>
       <w:bookmarkStart w:id="32" w:name="_smlybo2naotk" w:colFirst="0" w:colLast="0"/>
       <w:bookmarkStart w:id="33" w:name="_Toc118229324"/>
@@ -7350,6 +8192,7 @@
         </w:numPr>
       </w:pPr>
       <w:r>
+        <w:lastRenderedPageBreak/>
         <w:t>Stránky se průběžně číslují v zápatí stránky, a to ve středu stránky. Titulní stránka, abstrakt a stránka s čestným prohlášením se číslují, ale číslování se neuvádí (číslování stránky se tedy uvádí od úvodu po seznam příloh).</w:t>
       </w:r>
     </w:p>
@@ -7399,13 +8242,26 @@
     </w:p>
     <w:p>
       <w:pPr>
-        <w:pStyle w:val="Nadpis2"/>
+        <w:pStyle w:val="Heading2"/>
       </w:pPr>
       <w:bookmarkStart w:id="34" w:name="_ciksxnhr1pyi" w:colFirst="0" w:colLast="0"/>
       <w:bookmarkStart w:id="35" w:name="_Toc118229325"/>
       <w:bookmarkEnd w:id="34"/>
-      <w:r>
-        <w:t>PowerPointová prezentace (či google prezentace)</w:t>
+      <w:proofErr w:type="spellStart"/>
+      <w:r>
+        <w:t>PowerPointová</w:t>
+      </w:r>
+      <w:proofErr w:type="spellEnd"/>
+      <w:r>
+        <w:t xml:space="preserve"> prezentace (či </w:t>
+      </w:r>
+      <w:proofErr w:type="spellStart"/>
+      <w:r>
+        <w:t>google</w:t>
+      </w:r>
+      <w:proofErr w:type="spellEnd"/>
+      <w:r>
+        <w:t xml:space="preserve"> prezentace)</w:t>
       </w:r>
       <w:bookmarkEnd w:id="35"/>
     </w:p>
@@ -7416,17 +8272,43 @@
     </w:p>
     <w:p>
       <w:r>
-        <w:t>10 slides – odborný text, grafy, tabulky a fotografie</w:t>
-      </w:r>
-    </w:p>
-    <w:p>
-      <w:r>
-        <w:t xml:space="preserve">2  slides – iniciály (jméno, školní rok, škola, obor) a úvod nebo závěr práce. </w:t>
-      </w:r>
-    </w:p>
-    <w:p>
-      <w:r>
-        <w:t>Student přinese k maturitní zkoušce na obhajobu danou prezentaci na nosiči flash a zároveň ji odevzdá vedoucímu práce v elektronické podobě 14 dní před termínem obhajoby maturitní práce.</w:t>
+        <w:t xml:space="preserve">10 </w:t>
+      </w:r>
+      <w:proofErr w:type="spellStart"/>
+      <w:r>
+        <w:t>slides</w:t>
+      </w:r>
+      <w:proofErr w:type="spellEnd"/>
+      <w:r>
+        <w:t xml:space="preserve"> – odborný text, grafy, tabulky a fotografie</w:t>
+      </w:r>
+    </w:p>
+    <w:p>
+      <w:proofErr w:type="gramStart"/>
+      <w:r>
+        <w:t xml:space="preserve">2  </w:t>
+      </w:r>
+      <w:proofErr w:type="spellStart"/>
+      <w:r>
+        <w:t>slides</w:t>
+      </w:r>
+      <w:proofErr w:type="spellEnd"/>
+      <w:proofErr w:type="gramEnd"/>
+      <w:r>
+        <w:t xml:space="preserve"> – iniciály (jméno, školní rok, škola, obor) a úvod nebo závěr práce. </w:t>
+      </w:r>
+    </w:p>
+    <w:p>
+      <w:r>
+        <w:t xml:space="preserve">Student přinese k maturitní zkoušce na obhajobu danou prezentaci na nosiči </w:t>
+      </w:r>
+      <w:proofErr w:type="spellStart"/>
+      <w:r>
+        <w:t>flash</w:t>
+      </w:r>
+      <w:proofErr w:type="spellEnd"/>
+      <w:r>
+        <w:t xml:space="preserve"> a zároveň ji odevzdá vedoucímu práce v elektronické podobě 14 dní před termínem obhajoby maturitní práce.</w:t>
       </w:r>
     </w:p>
     <w:p>
@@ -7436,7 +8318,7 @@
     </w:p>
     <w:p>
       <w:pPr>
-        <w:pStyle w:val="Nadpis2"/>
+        <w:pStyle w:val="Heading2"/>
       </w:pPr>
       <w:bookmarkStart w:id="36" w:name="_gzaovxelwg50" w:colFirst="0" w:colLast="0"/>
       <w:bookmarkStart w:id="37" w:name="_Toc118229326"/>
@@ -7453,29 +8335,54 @@
     </w:p>
     <w:p>
       <w:pPr>
-        <w:pStyle w:val="Nadpis2"/>
+        <w:pStyle w:val="Heading2"/>
       </w:pPr>
       <w:bookmarkStart w:id="38" w:name="_z91piormyo7m" w:colFirst="0" w:colLast="0"/>
       <w:bookmarkStart w:id="39" w:name="_Toc118229327"/>
       <w:bookmarkEnd w:id="38"/>
       <w:r>
+        <w:lastRenderedPageBreak/>
         <w:t>Způsob odevzdání maturitní práce</w:t>
       </w:r>
       <w:bookmarkEnd w:id="39"/>
     </w:p>
     <w:p>
       <w:r>
-        <w:t>Práce je odevzdávána ve dvou  výtiscích v  kroužkové vazbě. Originál je uložen v archivu školy. Druhý výtisk je uložen u vedoucího práce.</w:t>
-      </w:r>
-    </w:p>
-    <w:p>
-      <w:r>
-        <w:t>Termín odevzdání - do 24. 3. 2023  vedoucímu maturitní práce nebo na sekretariát školy.</w:t>
-      </w:r>
-    </w:p>
-    <w:p>
-      <w:r>
-        <w:t>Elektronická verze maturitní práce ve formátu pdf je zaslána na e-mail vedoucího práce či uložena do prostoru úložiště školy k tomuto účelu určenému. Zdrojové kódy či jiné důležité součásti praktické části maturitní práce jsou odevzdány v elektronické podobě do prostoru úložiště do 24. 3. 2023</w:t>
+        <w:t xml:space="preserve">Práce je odevzdávána ve </w:t>
+      </w:r>
+      <w:proofErr w:type="gramStart"/>
+      <w:r>
+        <w:t>dvou  výtiscích</w:t>
+      </w:r>
+      <w:proofErr w:type="gramEnd"/>
+      <w:r>
+        <w:t xml:space="preserve"> v  kroužkové vazbě. Originál je uložen v archivu školy. Druhý výtisk je uložen u vedoucího práce.</w:t>
+      </w:r>
+    </w:p>
+    <w:p>
+      <w:r>
+        <w:t xml:space="preserve">Termín odevzdání - do 24. 3. </w:t>
+      </w:r>
+      <w:proofErr w:type="gramStart"/>
+      <w:r>
+        <w:t>2023  vedoucímu</w:t>
+      </w:r>
+      <w:proofErr w:type="gramEnd"/>
+      <w:r>
+        <w:t xml:space="preserve"> maturitní práce nebo na sekretariát školy.</w:t>
+      </w:r>
+    </w:p>
+    <w:p>
+      <w:r>
+        <w:t xml:space="preserve">Elektronická verze maturitní práce ve formátu </w:t>
+      </w:r>
+      <w:proofErr w:type="spellStart"/>
+      <w:r>
+        <w:t>pdf</w:t>
+      </w:r>
+      <w:proofErr w:type="spellEnd"/>
+      <w:r>
+        <w:t xml:space="preserve"> je zaslána na e-mail vedoucího práce či uložena do prostoru úložiště školy k tomuto účelu určenému. Zdrojové kódy či jiné důležité součásti praktické části maturitní práce jsou odevzdány v elektronické podobě do prostoru úložiště do 24. 3. 2023</w:t>
       </w:r>
     </w:p>
     <w:p>
@@ -7493,7 +8400,15 @@
     <w:p/>
     <w:p>
       <w:r>
-        <w:t>Vypracoval: Ing. Bc. Jaroslav Solfronk a Ing. Pavla Cidlinská</w:t>
+        <w:t xml:space="preserve">Vypracoval: Ing. Bc. Jaroslav </w:t>
+      </w:r>
+      <w:proofErr w:type="spellStart"/>
+      <w:r>
+        <w:t>Solfronk</w:t>
+      </w:r>
+      <w:proofErr w:type="spellEnd"/>
+      <w:r>
+        <w:t xml:space="preserve"> a Ing. Pavla Cidlinská</w:t>
       </w:r>
     </w:p>
     <w:p/>
@@ -7511,7 +8426,7 @@
     <w:p/>
     <w:p/>
     <w:sectPr>
-      <w:footerReference w:type="default" r:id="rId25"/>
+      <w:footerReference w:type="default" r:id="rId30"/>
       <w:pgSz w:w="11909" w:h="16834"/>
       <w:pgMar w:top="1418" w:right="1418" w:bottom="1418" w:left="1701" w:header="0" w:footer="397" w:gutter="0"/>
       <w:cols w:space="708"/>
@@ -7571,7 +8486,7 @@
     <w:sdtContent>
       <w:p>
         <w:pPr>
-          <w:pStyle w:val="Zpat"/>
+          <w:pStyle w:val="Footer"/>
           <w:jc w:val="center"/>
           <w:rPr>
             <w:rFonts w:asciiTheme="majorHAnsi" w:eastAsiaTheme="majorEastAsia" w:hAnsiTheme="majorHAnsi" w:cstheme="majorBidi"/>
@@ -7628,7 +8543,7 @@
   </w:sdt>
   <w:p>
     <w:pPr>
-      <w:pStyle w:val="Zpat"/>
+      <w:pStyle w:val="Footer"/>
     </w:pPr>
   </w:p>
 </w:ftr>
@@ -7659,14 +8574,14 @@
   <w:footnote w:id="1">
     <w:p>
       <w:pPr>
-        <w:pStyle w:val="Textpoznpodarou"/>
+        <w:pStyle w:val="FootnoteText"/>
         <w:rPr>
           <w:lang w:val="en-US"/>
         </w:rPr>
       </w:pPr>
       <w:r>
         <w:rPr>
-          <w:rStyle w:val="Znakapoznpodarou"/>
+          <w:rStyle w:val="FootnoteReference"/>
         </w:rPr>
         <w:footnoteRef/>
       </w:r>
@@ -7678,8 +8593,25 @@
           <w:color w:val="212529"/>
           <w:shd w:val="clear" w:color="auto" w:fill="FFFFFF"/>
         </w:rPr>
-        <w:t>FALSTAD, Paul. PNP Transistor (Bipolar). </w:t>
-      </w:r>
+        <w:t>FALSTAD, Paul. PNP Transistor (</w:t>
+      </w:r>
+      <w:proofErr w:type="spellStart"/>
+      <w:r>
+        <w:rPr>
+          <w:color w:val="212529"/>
+          <w:shd w:val="clear" w:color="auto" w:fill="FFFFFF"/>
+        </w:rPr>
+        <w:t>Bipolar</w:t>
+      </w:r>
+      <w:proofErr w:type="spellEnd"/>
+      <w:r>
+        <w:rPr>
+          <w:color w:val="212529"/>
+          <w:shd w:val="clear" w:color="auto" w:fill="FFFFFF"/>
+        </w:rPr>
+        <w:t>). </w:t>
+      </w:r>
+      <w:proofErr w:type="spellStart"/>
       <w:r>
         <w:rPr>
           <w:i/>
@@ -7689,6 +8621,7 @@
         </w:rPr>
         <w:t>Falstad</w:t>
       </w:r>
+      <w:proofErr w:type="spellEnd"/>
       <w:r>
         <w:rPr>
           <w:color w:val="212529"/>
@@ -7701,23 +8634,96 @@
   <w:footnote w:id="2">
     <w:p>
       <w:pPr>
-        <w:pStyle w:val="Textpoznpodarou"/>
-      </w:pPr>
-      <w:r>
-        <w:rPr>
-          <w:rStyle w:val="Znakapoznpodarou"/>
+        <w:pStyle w:val="FootnoteText"/>
+      </w:pPr>
+      <w:r>
+        <w:rPr>
+          <w:rStyle w:val="FootnoteReference"/>
         </w:rPr>
         <w:footnoteRef/>
       </w:r>
       <w:r>
         <w:t xml:space="preserve"> </w:t>
       </w:r>
+      <w:proofErr w:type="spellStart"/>
       <w:r>
         <w:rPr>
           <w:color w:val="212529"/>
           <w:shd w:val="clear" w:color="auto" w:fill="FFFFFF"/>
         </w:rPr>
-        <w:t xml:space="preserve">Why Do Calculators have a Headphone Jack?. </w:t>
+        <w:t>Why</w:t>
+      </w:r>
+      <w:proofErr w:type="spellEnd"/>
+      <w:r>
+        <w:rPr>
+          <w:color w:val="212529"/>
+          <w:shd w:val="clear" w:color="auto" w:fill="FFFFFF"/>
+        </w:rPr>
+        <w:t xml:space="preserve"> Do </w:t>
+      </w:r>
+      <w:proofErr w:type="spellStart"/>
+      <w:r>
+        <w:rPr>
+          <w:color w:val="212529"/>
+          <w:shd w:val="clear" w:color="auto" w:fill="FFFFFF"/>
+        </w:rPr>
+        <w:t>Calculators</w:t>
+      </w:r>
+      <w:proofErr w:type="spellEnd"/>
+      <w:r>
+        <w:rPr>
+          <w:color w:val="212529"/>
+          <w:shd w:val="clear" w:color="auto" w:fill="FFFFFF"/>
+        </w:rPr>
+        <w:t xml:space="preserve"> </w:t>
+      </w:r>
+      <w:proofErr w:type="spellStart"/>
+      <w:r>
+        <w:rPr>
+          <w:color w:val="212529"/>
+          <w:shd w:val="clear" w:color="auto" w:fill="FFFFFF"/>
+        </w:rPr>
+        <w:t>have</w:t>
+      </w:r>
+      <w:proofErr w:type="spellEnd"/>
+      <w:r>
+        <w:rPr>
+          <w:color w:val="212529"/>
+          <w:shd w:val="clear" w:color="auto" w:fill="FFFFFF"/>
+        </w:rPr>
+        <w:t xml:space="preserve"> a </w:t>
+      </w:r>
+      <w:proofErr w:type="spellStart"/>
+      <w:r>
+        <w:rPr>
+          <w:color w:val="212529"/>
+          <w:shd w:val="clear" w:color="auto" w:fill="FFFFFF"/>
+        </w:rPr>
+        <w:t>Headphone</w:t>
+      </w:r>
+      <w:proofErr w:type="spellEnd"/>
+      <w:r>
+        <w:rPr>
+          <w:color w:val="212529"/>
+          <w:shd w:val="clear" w:color="auto" w:fill="FFFFFF"/>
+        </w:rPr>
+        <w:t xml:space="preserve"> </w:t>
+      </w:r>
+      <w:proofErr w:type="gramStart"/>
+      <w:r>
+        <w:rPr>
+          <w:color w:val="212529"/>
+          <w:shd w:val="clear" w:color="auto" w:fill="FFFFFF"/>
+        </w:rPr>
+        <w:t>Jack?.</w:t>
+      </w:r>
+      <w:proofErr w:type="gramEnd"/>
+      <w:r>
+        <w:rPr>
+          <w:color w:val="212529"/>
+          <w:shd w:val="clear" w:color="auto" w:fill="FFFFFF"/>
+        </w:rPr>
+        <w:t xml:space="preserve"> </w:t>
       </w:r>
       <w:r>
         <w:rPr>
@@ -7733,20 +8739,36 @@
           <w:color w:val="212529"/>
           <w:shd w:val="clear" w:color="auto" w:fill="FFFFFF"/>
         </w:rPr>
-        <w:t xml:space="preserve"> [online]. [United States],  30.6.2019 [cit. 2022-10-22]. </w:t>
-      </w:r>
+        <w:t xml:space="preserve"> [online]. [United </w:t>
+      </w:r>
+      <w:proofErr w:type="spellStart"/>
       <w:r>
         <w:rPr>
           <w:color w:val="212529"/>
           <w:shd w:val="clear" w:color="auto" w:fill="FFFFFF"/>
         </w:rPr>
-        <w:t>Veřejně d</w:t>
-      </w:r>
+        <w:t>States</w:t>
+      </w:r>
+      <w:proofErr w:type="spellEnd"/>
       <w:r>
         <w:rPr>
           <w:color w:val="212529"/>
           <w:shd w:val="clear" w:color="auto" w:fill="FFFFFF"/>
         </w:rPr>
+        <w:t xml:space="preserve">],  30.6.2019 [cit. 2022-10-22]. </w:t>
+      </w:r>
+      <w:r>
+        <w:rPr>
+          <w:color w:val="212529"/>
+          <w:shd w:val="clear" w:color="auto" w:fill="FFFFFF"/>
+        </w:rPr>
+        <w:t>Veřejně d</w:t>
+      </w:r>
+      <w:r>
+        <w:rPr>
+          <w:color w:val="212529"/>
+          <w:shd w:val="clear" w:color="auto" w:fill="FFFFFF"/>
+        </w:rPr>
         <w:t>ostupné z: https://www.youtube.com/watch?v=W_mZ7smIz3U</w:t>
       </w:r>
     </w:p>
@@ -7754,40 +8776,97 @@
   <w:footnote w:id="3">
     <w:p>
       <w:pPr>
-        <w:pStyle w:val="Textpoznpodarou"/>
-      </w:pPr>
-      <w:r>
-        <w:rPr>
-          <w:rStyle w:val="Znakapoznpodarou"/>
+        <w:pStyle w:val="FootnoteText"/>
+      </w:pPr>
+      <w:r>
+        <w:rPr>
+          <w:rStyle w:val="FootnoteReference"/>
         </w:rPr>
         <w:footnoteRef/>
       </w:r>
       <w:r>
-        <w:t xml:space="preserve"> Joris van Rantwijk. Arduino clock frequency accuracy. </w:t>
-      </w:r>
+        <w:t xml:space="preserve"> </w:t>
+      </w:r>
+      <w:proofErr w:type="spellStart"/>
+      <w:r>
+        <w:t>Joris</w:t>
+      </w:r>
+      <w:proofErr w:type="spellEnd"/>
+      <w:r>
+        <w:t xml:space="preserve"> van </w:t>
+      </w:r>
+      <w:proofErr w:type="spellStart"/>
+      <w:r>
+        <w:t>Rantwijk</w:t>
+      </w:r>
+      <w:proofErr w:type="spellEnd"/>
+      <w:r>
+        <w:t xml:space="preserve">. Arduino </w:t>
+      </w:r>
+      <w:proofErr w:type="spellStart"/>
+      <w:r>
+        <w:t>clock</w:t>
+      </w:r>
+      <w:proofErr w:type="spellEnd"/>
+      <w:r>
+        <w:t xml:space="preserve"> </w:t>
+      </w:r>
+      <w:proofErr w:type="spellStart"/>
+      <w:r>
+        <w:t>frequency</w:t>
+      </w:r>
+      <w:proofErr w:type="spellEnd"/>
+      <w:r>
+        <w:t xml:space="preserve"> </w:t>
+      </w:r>
+      <w:proofErr w:type="spellStart"/>
+      <w:r>
+        <w:t>accuracy</w:t>
+      </w:r>
+      <w:proofErr w:type="spellEnd"/>
+      <w:r>
+        <w:t xml:space="preserve">. </w:t>
+      </w:r>
+      <w:proofErr w:type="spellStart"/>
       <w:r>
         <w:rPr>
           <w:i/>
           <w:iCs/>
         </w:rPr>
-        <w:t>Joris_VR.</w:t>
-      </w:r>
-      <w:r>
-        <w:t xml:space="preserve"> [online]. [Paris]: [Gandi], 2012-06-15, 2012-12-19 [cit. 1.11.2022]. Veřejně dostupné z:  http://jorisvr.nl/article/arduino-frequency</w:t>
+        <w:t>Joris_VR</w:t>
+      </w:r>
+      <w:proofErr w:type="spellEnd"/>
+      <w:r>
+        <w:rPr>
+          <w:i/>
+          <w:iCs/>
+        </w:rPr>
+        <w:t>.</w:t>
+      </w:r>
+      <w:r>
+        <w:t xml:space="preserve"> [online]. [Paris]: [</w:t>
+      </w:r>
+      <w:proofErr w:type="spellStart"/>
+      <w:r>
+        <w:t>Gandi</w:t>
+      </w:r>
+      <w:proofErr w:type="spellEnd"/>
+      <w:r>
+        <w:t>], 2012-06-15, 2012-12-19 [cit. 1.11.2022]. Veřejně dostupné z:  http://jorisvr.nl/article/arduino-frequency</w:t>
       </w:r>
     </w:p>
   </w:footnote>
   <w:footnote w:id="4">
     <w:p>
       <w:pPr>
-        <w:pStyle w:val="Textpoznpodarou"/>
+        <w:pStyle w:val="FootnoteText"/>
         <w:rPr>
           <w:lang w:val="en-US"/>
         </w:rPr>
       </w:pPr>
       <w:r>
         <w:rPr>
-          <w:rStyle w:val="Znakapoznpodarou"/>
+          <w:rStyle w:val="FootnoteReference"/>
         </w:rPr>
         <w:footnoteRef/>
       </w:r>
@@ -7805,14 +8884,14 @@
   <w:footnote w:id="5">
     <w:p>
       <w:pPr>
-        <w:pStyle w:val="Textpoznpodarou"/>
+        <w:pStyle w:val="FootnoteText"/>
         <w:rPr>
           <w:lang w:val="en-US"/>
         </w:rPr>
       </w:pPr>
       <w:r>
         <w:rPr>
-          <w:rStyle w:val="Znakapoznpodarou"/>
+          <w:rStyle w:val="FootnoteReference"/>
         </w:rPr>
         <w:footnoteRef/>
       </w:r>
@@ -7823,26 +8902,142 @@
         <w:rPr>
           <w:lang w:val="en-US"/>
         </w:rPr>
-        <w:t xml:space="preserve">Wikimedia Foundation, Inc. Pštrosí algoritmus – Wikipedie. </w:t>
-      </w:r>
+        <w:t xml:space="preserve">Wikimedia Foundation, Inc. </w:t>
+      </w:r>
+      <w:proofErr w:type="spellStart"/>
+      <w:r>
+        <w:rPr>
+          <w:lang w:val="en-US"/>
+        </w:rPr>
+        <w:t>Pštrosí</w:t>
+      </w:r>
+      <w:proofErr w:type="spellEnd"/>
+      <w:r>
+        <w:rPr>
+          <w:lang w:val="en-US"/>
+        </w:rPr>
+        <w:t xml:space="preserve"> </w:t>
+      </w:r>
+      <w:proofErr w:type="spellStart"/>
+      <w:r>
+        <w:rPr>
+          <w:lang w:val="en-US"/>
+        </w:rPr>
+        <w:t>algoritmus</w:t>
+      </w:r>
+      <w:proofErr w:type="spellEnd"/>
+      <w:r>
+        <w:rPr>
+          <w:lang w:val="en-US"/>
+        </w:rPr>
+        <w:t xml:space="preserve"> – </w:t>
+      </w:r>
+      <w:proofErr w:type="spellStart"/>
+      <w:r>
+        <w:rPr>
+          <w:lang w:val="en-US"/>
+        </w:rPr>
+        <w:t>Wikipedie</w:t>
+      </w:r>
+      <w:proofErr w:type="spellEnd"/>
+      <w:r>
+        <w:rPr>
+          <w:lang w:val="en-US"/>
+        </w:rPr>
+        <w:t xml:space="preserve">. </w:t>
+      </w:r>
+      <w:proofErr w:type="spellStart"/>
       <w:r>
         <w:rPr>
           <w:i/>
           <w:iCs/>
           <w:lang w:val="en-US"/>
         </w:rPr>
-        <w:t xml:space="preserve">Wikipedie: otevřená encyklopedie. </w:t>
-      </w:r>
-      <w:r>
-        <w:rPr>
+        <w:t>Wikipedie</w:t>
+      </w:r>
+      <w:proofErr w:type="spellEnd"/>
+      <w:r>
+        <w:rPr>
+          <w:i/>
+          <w:iCs/>
           <w:lang w:val="en-US"/>
         </w:rPr>
-        <w:t xml:space="preserve">[online]. 15.9.2006, 9.8.2021 [8.11.2022] Veřejně dostupné z </w:t>
+        <w:t xml:space="preserve">: </w:t>
+      </w:r>
+      <w:proofErr w:type="spellStart"/>
+      <w:r>
+        <w:rPr>
+          <w:i/>
+          <w:iCs/>
+          <w:lang w:val="en-US"/>
+        </w:rPr>
+        <w:t>otevřená</w:t>
+      </w:r>
+      <w:proofErr w:type="spellEnd"/>
+      <w:r>
+        <w:rPr>
+          <w:i/>
+          <w:iCs/>
+          <w:lang w:val="en-US"/>
+        </w:rPr>
+        <w:t xml:space="preserve"> </w:t>
+      </w:r>
+      <w:proofErr w:type="spellStart"/>
+      <w:r>
+        <w:rPr>
+          <w:i/>
+          <w:iCs/>
+          <w:lang w:val="en-US"/>
+        </w:rPr>
+        <w:t>encyklopedie</w:t>
+      </w:r>
+      <w:proofErr w:type="spellEnd"/>
+      <w:r>
+        <w:rPr>
+          <w:i/>
+          <w:iCs/>
+          <w:lang w:val="en-US"/>
+        </w:rPr>
+        <w:t xml:space="preserve">. </w:t>
+      </w:r>
+      <w:r>
+        <w:rPr>
+          <w:lang w:val="en-US"/>
+        </w:rPr>
+        <w:t xml:space="preserve">[online]. 15.9.2006, 9.8.2021 [8.11.2022] </w:t>
+      </w:r>
+      <w:proofErr w:type="spellStart"/>
+      <w:r>
+        <w:rPr>
+          <w:lang w:val="en-US"/>
+        </w:rPr>
+        <w:t>Veřejně</w:t>
+      </w:r>
+      <w:proofErr w:type="spellEnd"/>
+      <w:r>
+        <w:rPr>
+          <w:lang w:val="en-US"/>
+        </w:rPr>
+        <w:t xml:space="preserve"> </w:t>
+      </w:r>
+      <w:proofErr w:type="spellStart"/>
+      <w:r>
+        <w:rPr>
+          <w:lang w:val="en-US"/>
+        </w:rPr>
+        <w:t>dostupné</w:t>
+      </w:r>
+      <w:proofErr w:type="spellEnd"/>
+      <w:r>
+        <w:rPr>
+          <w:lang w:val="en-US"/>
+        </w:rPr>
+        <w:t xml:space="preserve"> z </w:t>
       </w:r>
       <w:hyperlink r:id="rId1" w:history="1">
         <w:r>
           <w:rPr>
-            <w:rStyle w:val="Hypertextovodkaz"/>
+            <w:rStyle w:val="Hyperlink"/>
             <w:lang w:val="en-US"/>
           </w:rPr>
           <w:t>https://cs.wikipedia.org/wiki/P%C5%A1tros%C3%AD_algoritmus</w:t>
@@ -7853,14 +9048,14 @@
   <w:footnote w:id="6">
     <w:p>
       <w:pPr>
-        <w:pStyle w:val="Textpoznpodarou"/>
+        <w:pStyle w:val="FootnoteText"/>
         <w:rPr>
           <w:lang w:val="en-US"/>
         </w:rPr>
       </w:pPr>
       <w:r>
         <w:rPr>
-          <w:rStyle w:val="Znakapoznpodarou"/>
+          <w:rStyle w:val="FootnoteReference"/>
         </w:rPr>
         <w:footnoteRef/>
       </w:r>
@@ -7885,12 +9080,40 @@
         <w:rPr>
           <w:lang w:val="en-US"/>
         </w:rPr>
-        <w:t xml:space="preserve">[online]. 8 March 2005, 1 October 2022 [8.11.2022] Veřejně dostupné z </w:t>
+        <w:t xml:space="preserve">[online]. 8 March 2005, 1 October 2022 [8.11.2022] </w:t>
+      </w:r>
+      <w:proofErr w:type="spellStart"/>
+      <w:r>
+        <w:rPr>
+          <w:lang w:val="en-US"/>
+        </w:rPr>
+        <w:t>Veřejně</w:t>
+      </w:r>
+      <w:proofErr w:type="spellEnd"/>
+      <w:r>
+        <w:rPr>
+          <w:lang w:val="en-US"/>
+        </w:rPr>
+        <w:t xml:space="preserve"> </w:t>
+      </w:r>
+      <w:proofErr w:type="spellStart"/>
+      <w:r>
+        <w:rPr>
+          <w:lang w:val="en-US"/>
+        </w:rPr>
+        <w:t>dostupné</w:t>
+      </w:r>
+      <w:proofErr w:type="spellEnd"/>
+      <w:r>
+        <w:rPr>
+          <w:lang w:val="en-US"/>
+        </w:rPr>
+        <w:t xml:space="preserve"> z </w:t>
       </w:r>
       <w:hyperlink r:id="rId2" w:history="1">
         <w:r>
           <w:rPr>
-            <w:rStyle w:val="Hypertextovodkaz"/>
+            <w:rStyle w:val="Hyperlink"/>
             <w:lang w:val="en-US"/>
           </w:rPr>
           <w:t>https://en.wikipedia.org/wiki/Ostrich_algorithm</w:t>
@@ -7907,14 +9130,14 @@
   <w:footnote w:id="7">
     <w:p>
       <w:pPr>
-        <w:pStyle w:val="Textpoznpodarou"/>
+        <w:pStyle w:val="FootnoteText"/>
         <w:rPr>
           <w:lang w:val="en-US"/>
         </w:rPr>
       </w:pPr>
       <w:r>
         <w:rPr>
-          <w:rStyle w:val="Znakapoznpodarou"/>
+          <w:rStyle w:val="FootnoteReference"/>
         </w:rPr>
         <w:footnoteRef/>
       </w:r>
@@ -7925,20 +9148,80 @@
         <w:rPr>
           <w:lang w:val="en-US"/>
         </w:rPr>
-        <w:t xml:space="preserve">Wikimedia Foundation, Inc. Deadlock – Wikipedie. </w:t>
-      </w:r>
+        <w:t xml:space="preserve">Wikimedia Foundation, Inc. Deadlock – </w:t>
+      </w:r>
+      <w:proofErr w:type="spellStart"/>
+      <w:r>
+        <w:rPr>
+          <w:lang w:val="en-US"/>
+        </w:rPr>
+        <w:t>Wikipedie</w:t>
+      </w:r>
+      <w:proofErr w:type="spellEnd"/>
+      <w:r>
+        <w:rPr>
+          <w:lang w:val="en-US"/>
+        </w:rPr>
+        <w:t xml:space="preserve">. </w:t>
+      </w:r>
+      <w:proofErr w:type="spellStart"/>
       <w:r>
         <w:rPr>
           <w:i/>
           <w:iCs/>
           <w:lang w:val="en-US"/>
         </w:rPr>
-        <w:t xml:space="preserve">Wikipedie: otevřená encyklopedie. </w:t>
-      </w:r>
-      <w:r>
-        <w:rPr>
+        <w:t>Wikipedie</w:t>
+      </w:r>
+      <w:proofErr w:type="spellEnd"/>
+      <w:r>
+        <w:rPr>
+          <w:i/>
+          <w:iCs/>
           <w:lang w:val="en-US"/>
         </w:rPr>
+        <w:t xml:space="preserve">: </w:t>
+      </w:r>
+      <w:proofErr w:type="spellStart"/>
+      <w:r>
+        <w:rPr>
+          <w:i/>
+          <w:iCs/>
+          <w:lang w:val="en-US"/>
+        </w:rPr>
+        <w:t>otevřená</w:t>
+      </w:r>
+      <w:proofErr w:type="spellEnd"/>
+      <w:r>
+        <w:rPr>
+          <w:i/>
+          <w:iCs/>
+          <w:lang w:val="en-US"/>
+        </w:rPr>
+        <w:t xml:space="preserve"> </w:t>
+      </w:r>
+      <w:proofErr w:type="spellStart"/>
+      <w:r>
+        <w:rPr>
+          <w:i/>
+          <w:iCs/>
+          <w:lang w:val="en-US"/>
+        </w:rPr>
+        <w:t>encyklopedie</w:t>
+      </w:r>
+      <w:proofErr w:type="spellEnd"/>
+      <w:r>
+        <w:rPr>
+          <w:i/>
+          <w:iCs/>
+          <w:lang w:val="en-US"/>
+        </w:rPr>
+        <w:t xml:space="preserve">. </w:t>
+      </w:r>
+      <w:r>
+        <w:rPr>
+          <w:lang w:val="en-US"/>
+        </w:rPr>
         <w:t xml:space="preserve">[online]. </w:t>
       </w:r>
       <w:r>
@@ -7963,12 +9246,40 @@
         <w:rPr>
           <w:lang w:val="en-US"/>
         </w:rPr>
-        <w:t xml:space="preserve"> [8.11.2022] Veřejně dostupné z </w:t>
+        <w:t xml:space="preserve"> [8.11.2022] </w:t>
+      </w:r>
+      <w:proofErr w:type="spellStart"/>
+      <w:r>
+        <w:rPr>
+          <w:lang w:val="en-US"/>
+        </w:rPr>
+        <w:t>Veřejně</w:t>
+      </w:r>
+      <w:proofErr w:type="spellEnd"/>
+      <w:r>
+        <w:rPr>
+          <w:lang w:val="en-US"/>
+        </w:rPr>
+        <w:t xml:space="preserve"> </w:t>
+      </w:r>
+      <w:proofErr w:type="spellStart"/>
+      <w:r>
+        <w:rPr>
+          <w:lang w:val="en-US"/>
+        </w:rPr>
+        <w:t>dostupné</w:t>
+      </w:r>
+      <w:proofErr w:type="spellEnd"/>
+      <w:r>
+        <w:rPr>
+          <w:lang w:val="en-US"/>
+        </w:rPr>
+        <w:t xml:space="preserve"> z </w:t>
       </w:r>
       <w:hyperlink r:id="rId3" w:history="1">
         <w:r>
           <w:rPr>
-            <w:rStyle w:val="Hypertextovodkaz"/>
+            <w:rStyle w:val="Hyperlink"/>
             <w:lang w:val="en-US"/>
           </w:rPr>
           <w:t>https://cs.wikipedia.org/wiki/Deadlock</w:t>
@@ -7985,14 +9296,14 @@
   <w:footnote w:id="8">
     <w:p>
       <w:pPr>
-        <w:pStyle w:val="Textpoznpodarou"/>
+        <w:pStyle w:val="FootnoteText"/>
         <w:rPr>
           <w:lang w:val="en-US"/>
         </w:rPr>
       </w:pPr>
       <w:r>
         <w:rPr>
-          <w:rStyle w:val="Znakapoznpodarou"/>
+          <w:rStyle w:val="FootnoteReference"/>
         </w:rPr>
         <w:footnoteRef/>
       </w:r>
@@ -8017,12 +9328,40 @@
         <w:rPr>
           <w:lang w:val="en-US"/>
         </w:rPr>
-        <w:t xml:space="preserve">[online]. 8 August 2005, 25 October 2022 [8.11.2022] Veřejně dostupné z </w:t>
+        <w:t xml:space="preserve">[online]. 8 August 2005, 25 October 2022 [8.11.2022] </w:t>
+      </w:r>
+      <w:proofErr w:type="spellStart"/>
+      <w:r>
+        <w:rPr>
+          <w:lang w:val="en-US"/>
+        </w:rPr>
+        <w:t>Veřejně</w:t>
+      </w:r>
+      <w:proofErr w:type="spellEnd"/>
+      <w:r>
+        <w:rPr>
+          <w:lang w:val="en-US"/>
+        </w:rPr>
+        <w:t xml:space="preserve"> </w:t>
+      </w:r>
+      <w:proofErr w:type="spellStart"/>
+      <w:r>
+        <w:rPr>
+          <w:lang w:val="en-US"/>
+        </w:rPr>
+        <w:t>dostupné</w:t>
+      </w:r>
+      <w:proofErr w:type="spellEnd"/>
+      <w:r>
+        <w:rPr>
+          <w:lang w:val="en-US"/>
+        </w:rPr>
+        <w:t xml:space="preserve"> z </w:t>
       </w:r>
       <w:hyperlink r:id="rId4" w:history="1">
         <w:r>
           <w:rPr>
-            <w:rStyle w:val="Hypertextovodkaz"/>
+            <w:rStyle w:val="Hyperlink"/>
             <w:lang w:val="en-US"/>
           </w:rPr>
           <w:t>https://en.wikipedia.org/wiki/Deadlock</w:t>
@@ -8034,6 +9373,137 @@
         </w:rPr>
         <w:t xml:space="preserve"> </w:t>
       </w:r>
+    </w:p>
+  </w:footnote>
+  <w:footnote w:id="9">
+    <w:p>
+      <w:pPr>
+        <w:pStyle w:val="FootnoteText"/>
+        <w:rPr>
+          <w:lang w:val="en-US"/>
+        </w:rPr>
+      </w:pPr>
+      <w:r>
+        <w:rPr>
+          <w:rStyle w:val="FootnoteReference"/>
+        </w:rPr>
+        <w:footnoteRef/>
+      </w:r>
+      <w:r>
+        <w:t xml:space="preserve"> </w:t>
+      </w:r>
+      <w:r>
+        <w:rPr>
+          <w:lang w:val="en-US"/>
+        </w:rPr>
+        <w:t xml:space="preserve">Wikimedia Foundation, Inc. </w:t>
+      </w:r>
+      <w:r>
+        <w:rPr>
+          <w:lang w:val="en-US"/>
+        </w:rPr>
+        <w:t>Base64 - Wikipedia</w:t>
+      </w:r>
+      <w:r>
+        <w:rPr>
+          <w:lang w:val="en-US"/>
+        </w:rPr>
+        <w:t xml:space="preserve">. </w:t>
+      </w:r>
+      <w:r>
+        <w:rPr>
+          <w:i/>
+          <w:iCs/>
+          <w:lang w:val="en-US"/>
+        </w:rPr>
+        <w:t>Wikipedia: The Free Encyclopedia</w:t>
+      </w:r>
+      <w:r>
+        <w:rPr>
+          <w:i/>
+          <w:iCs/>
+          <w:lang w:val="en-US"/>
+        </w:rPr>
+        <w:t xml:space="preserve">. </w:t>
+      </w:r>
+      <w:r>
+        <w:rPr>
+          <w:lang w:val="en-US"/>
+        </w:rPr>
+        <w:t xml:space="preserve">[online]. </w:t>
+      </w:r>
+      <w:r>
+        <w:rPr>
+          <w:lang w:val="en-US"/>
+        </w:rPr>
+        <w:t>24 April 2003</w:t>
+      </w:r>
+      <w:r>
+        <w:rPr>
+          <w:lang w:val="en-US"/>
+        </w:rPr>
+        <w:t xml:space="preserve">, </w:t>
+      </w:r>
+      <w:r>
+        <w:rPr>
+          <w:lang w:val="en-US"/>
+        </w:rPr>
+        <w:t>21 November 2022</w:t>
+      </w:r>
+      <w:r>
+        <w:rPr>
+          <w:lang w:val="en-US"/>
+        </w:rPr>
+        <w:t xml:space="preserve"> [</w:t>
+      </w:r>
+      <w:r>
+        <w:rPr>
+          <w:lang w:val="en-US"/>
+        </w:rPr>
+        <w:t>21</w:t>
+      </w:r>
+      <w:r>
+        <w:rPr>
+          <w:lang w:val="en-US"/>
+        </w:rPr>
+        <w:t xml:space="preserve">.11.2022] </w:t>
+      </w:r>
+      <w:proofErr w:type="spellStart"/>
+      <w:r>
+        <w:rPr>
+          <w:lang w:val="en-US"/>
+        </w:rPr>
+        <w:t>Veřejně</w:t>
+      </w:r>
+      <w:proofErr w:type="spellEnd"/>
+      <w:r>
+        <w:rPr>
+          <w:lang w:val="en-US"/>
+        </w:rPr>
+        <w:t xml:space="preserve"> </w:t>
+      </w:r>
+      <w:proofErr w:type="spellStart"/>
+      <w:r>
+        <w:rPr>
+          <w:lang w:val="en-US"/>
+        </w:rPr>
+        <w:t>dostupné</w:t>
+      </w:r>
+      <w:proofErr w:type="spellEnd"/>
+      <w:r>
+        <w:rPr>
+          <w:lang w:val="en-US"/>
+        </w:rPr>
+        <w:t xml:space="preserve"> z </w:t>
+      </w:r>
+      <w:hyperlink r:id="rId5" w:history="1">
+        <w:r>
+          <w:rPr>
+            <w:rStyle w:val="Hyperlink"/>
+          </w:rPr>
+          <w:t>https://en.wikipedia.org/wiki/Base64</w:t>
+        </w:r>
+      </w:hyperlink>
     </w:p>
   </w:footnote>
 </w:footnotes>
@@ -8845,7 +10315,7 @@
     <w:lsdException w:name="Unresolved Mention" w:semiHidden="1" w:unhideWhenUsed="1"/>
     <w:lsdException w:name="Smart Link" w:semiHidden="1" w:unhideWhenUsed="1"/>
   </w:latentStyles>
-  <w:style w:type="paragraph" w:default="1" w:styleId="Normln">
+  <w:style w:type="paragraph" w:default="1" w:styleId="Normal">
     <w:name w:val="Normal"/>
     <w:qFormat/>
     <w:rsid w:val="00102DB8"/>
@@ -8858,10 +10328,10 @@
       <w:lang w:val="cs-CZ"/>
     </w:rPr>
   </w:style>
-  <w:style w:type="paragraph" w:styleId="Nadpis1">
+  <w:style w:type="paragraph" w:styleId="Heading1">
     <w:name w:val="heading 1"/>
-    <w:basedOn w:val="Normln"/>
-    <w:next w:val="Normln"/>
+    <w:basedOn w:val="Normal"/>
+    <w:next w:val="Normal"/>
     <w:uiPriority w:val="9"/>
     <w:qFormat/>
     <w:pPr>
@@ -8875,10 +10345,10 @@
       <w:szCs w:val="40"/>
     </w:rPr>
   </w:style>
-  <w:style w:type="paragraph" w:styleId="Nadpis2">
+  <w:style w:type="paragraph" w:styleId="Heading2">
     <w:name w:val="heading 2"/>
-    <w:basedOn w:val="Normln"/>
-    <w:next w:val="Normln"/>
+    <w:basedOn w:val="Normal"/>
+    <w:next w:val="Normal"/>
     <w:uiPriority w:val="9"/>
     <w:unhideWhenUsed/>
     <w:qFormat/>
@@ -8892,10 +10362,10 @@
       <w:b/>
     </w:rPr>
   </w:style>
-  <w:style w:type="paragraph" w:styleId="Nadpis3">
+  <w:style w:type="paragraph" w:styleId="Heading3">
     <w:name w:val="heading 3"/>
-    <w:basedOn w:val="Normln"/>
-    <w:next w:val="Normln"/>
+    <w:basedOn w:val="Normal"/>
+    <w:next w:val="Normal"/>
     <w:uiPriority w:val="9"/>
     <w:unhideWhenUsed/>
     <w:qFormat/>
@@ -8911,10 +10381,10 @@
       <w:szCs w:val="28"/>
     </w:rPr>
   </w:style>
-  <w:style w:type="paragraph" w:styleId="Nadpis4">
+  <w:style w:type="paragraph" w:styleId="Heading4">
     <w:name w:val="heading 4"/>
-    <w:basedOn w:val="Normln"/>
-    <w:next w:val="Normln"/>
+    <w:basedOn w:val="Normal"/>
+    <w:next w:val="Normal"/>
     <w:uiPriority w:val="9"/>
     <w:semiHidden/>
     <w:unhideWhenUsed/>
@@ -8930,10 +10400,10 @@
       <w:szCs w:val="24"/>
     </w:rPr>
   </w:style>
-  <w:style w:type="paragraph" w:styleId="Nadpis5">
+  <w:style w:type="paragraph" w:styleId="Heading5">
     <w:name w:val="heading 5"/>
-    <w:basedOn w:val="Normln"/>
-    <w:next w:val="Normln"/>
+    <w:basedOn w:val="Normal"/>
+    <w:next w:val="Normal"/>
     <w:uiPriority w:val="9"/>
     <w:semiHidden/>
     <w:unhideWhenUsed/>
@@ -8949,10 +10419,10 @@
       <w:sz w:val="22"/>
     </w:rPr>
   </w:style>
-  <w:style w:type="paragraph" w:styleId="Nadpis6">
+  <w:style w:type="paragraph" w:styleId="Heading6">
     <w:name w:val="heading 6"/>
-    <w:basedOn w:val="Normln"/>
-    <w:next w:val="Normln"/>
+    <w:basedOn w:val="Normal"/>
+    <w:next w:val="Normal"/>
     <w:uiPriority w:val="9"/>
     <w:semiHidden/>
     <w:unhideWhenUsed/>
@@ -8969,13 +10439,12 @@
       <w:sz w:val="22"/>
     </w:rPr>
   </w:style>
-  <w:style w:type="character" w:default="1" w:styleId="Standardnpsmoodstavce">
+  <w:style w:type="character" w:default="1" w:styleId="DefaultParagraphFont">
     <w:name w:val="Default Paragraph Font"/>
     <w:uiPriority w:val="1"/>
-    <w:semiHidden/>
     <w:unhideWhenUsed/>
   </w:style>
-  <w:style w:type="table" w:default="1" w:styleId="Normlntabulka">
+  <w:style w:type="table" w:default="1" w:styleId="TableNormal">
     <w:name w:val="Normal Table"/>
     <w:uiPriority w:val="99"/>
     <w:semiHidden/>
@@ -8990,16 +10459,16 @@
       </w:tblCellMar>
     </w:tblPr>
   </w:style>
-  <w:style w:type="numbering" w:default="1" w:styleId="Bezseznamu">
+  <w:style w:type="numbering" w:default="1" w:styleId="NoList">
     <w:name w:val="No List"/>
     <w:uiPriority w:val="99"/>
     <w:semiHidden/>
     <w:unhideWhenUsed/>
   </w:style>
-  <w:style w:type="paragraph" w:styleId="Nzev">
+  <w:style w:type="paragraph" w:styleId="Title">
     <w:name w:val="Title"/>
-    <w:basedOn w:val="Normln"/>
-    <w:next w:val="Normln"/>
+    <w:basedOn w:val="Normal"/>
+    <w:next w:val="Normal"/>
     <w:uiPriority w:val="10"/>
     <w:qFormat/>
     <w:pPr>
@@ -9012,10 +10481,10 @@
       <w:szCs w:val="52"/>
     </w:rPr>
   </w:style>
-  <w:style w:type="paragraph" w:styleId="Podnadpis">
+  <w:style w:type="paragraph" w:styleId="Subtitle">
     <w:name w:val="Subtitle"/>
-    <w:basedOn w:val="Normln"/>
-    <w:next w:val="Normln"/>
+    <w:basedOn w:val="Normal"/>
+    <w:next w:val="Normal"/>
     <w:uiPriority w:val="11"/>
     <w:qFormat/>
     <w:pPr>
@@ -9029,10 +10498,10 @@
       <w:szCs w:val="30"/>
     </w:rPr>
   </w:style>
-  <w:style w:type="paragraph" w:styleId="Nadpisobsahu">
+  <w:style w:type="paragraph" w:styleId="TOCHeading">
     <w:name w:val="TOC Heading"/>
-    <w:basedOn w:val="Nadpis1"/>
-    <w:next w:val="Normln"/>
+    <w:basedOn w:val="Heading1"/>
+    <w:next w:val="Normal"/>
     <w:uiPriority w:val="39"/>
     <w:unhideWhenUsed/>
     <w:qFormat/>
@@ -9049,10 +10518,10 @@
       <w:lang w:val="en-US" w:eastAsia="en-US"/>
     </w:rPr>
   </w:style>
-  <w:style w:type="paragraph" w:styleId="Obsah2">
+  <w:style w:type="paragraph" w:styleId="TOC2">
     <w:name w:val="toc 2"/>
-    <w:basedOn w:val="Normln"/>
-    <w:next w:val="Normln"/>
+    <w:basedOn w:val="Normal"/>
+    <w:next w:val="Normal"/>
     <w:autoRedefine/>
     <w:uiPriority w:val="39"/>
     <w:unhideWhenUsed/>
@@ -9062,9 +10531,9 @@
       <w:ind w:left="220"/>
     </w:pPr>
   </w:style>
-  <w:style w:type="character" w:styleId="Hypertextovodkaz">
+  <w:style w:type="character" w:styleId="Hyperlink">
     <w:name w:val="Hyperlink"/>
-    <w:basedOn w:val="Standardnpsmoodstavce"/>
+    <w:basedOn w:val="DefaultParagraphFont"/>
     <w:uiPriority w:val="99"/>
     <w:unhideWhenUsed/>
     <w:rsid w:val="001A4B74"/>
@@ -9073,10 +10542,10 @@
       <w:u w:val="single"/>
     </w:rPr>
   </w:style>
-  <w:style w:type="paragraph" w:styleId="Zhlav">
+  <w:style w:type="paragraph" w:styleId="Header">
     <w:name w:val="header"/>
-    <w:basedOn w:val="Normln"/>
-    <w:link w:val="ZhlavChar"/>
+    <w:basedOn w:val="Normal"/>
+    <w:link w:val="HeaderChar"/>
     <w:uiPriority w:val="99"/>
     <w:unhideWhenUsed/>
     <w:rsid w:val="00662A40"/>
@@ -9088,20 +10557,20 @@
       <w:spacing w:line="240" w:lineRule="auto"/>
     </w:pPr>
   </w:style>
-  <w:style w:type="character" w:customStyle="1" w:styleId="ZhlavChar">
-    <w:name w:val="Záhlaví Char"/>
-    <w:basedOn w:val="Standardnpsmoodstavce"/>
-    <w:link w:val="Zhlav"/>
+  <w:style w:type="character" w:customStyle="1" w:styleId="HeaderChar">
+    <w:name w:val="Header Char"/>
+    <w:basedOn w:val="DefaultParagraphFont"/>
+    <w:link w:val="Header"/>
     <w:uiPriority w:val="99"/>
     <w:rsid w:val="00662A40"/>
     <w:rPr>
       <w:lang w:val="cs-CZ"/>
     </w:rPr>
   </w:style>
-  <w:style w:type="paragraph" w:styleId="Zpat">
+  <w:style w:type="paragraph" w:styleId="Footer">
     <w:name w:val="footer"/>
-    <w:basedOn w:val="Normln"/>
-    <w:link w:val="ZpatChar"/>
+    <w:basedOn w:val="Normal"/>
+    <w:link w:val="FooterChar"/>
     <w:uiPriority w:val="99"/>
     <w:unhideWhenUsed/>
     <w:rsid w:val="00662A40"/>
@@ -9113,27 +10582,27 @@
       <w:spacing w:line="240" w:lineRule="auto"/>
     </w:pPr>
   </w:style>
-  <w:style w:type="character" w:customStyle="1" w:styleId="ZpatChar">
-    <w:name w:val="Zápatí Char"/>
-    <w:basedOn w:val="Standardnpsmoodstavce"/>
-    <w:link w:val="Zpat"/>
+  <w:style w:type="character" w:customStyle="1" w:styleId="FooterChar">
+    <w:name w:val="Footer Char"/>
+    <w:basedOn w:val="DefaultParagraphFont"/>
+    <w:link w:val="Footer"/>
     <w:uiPriority w:val="99"/>
     <w:rsid w:val="00662A40"/>
     <w:rPr>
       <w:lang w:val="cs-CZ"/>
     </w:rPr>
   </w:style>
-  <w:style w:type="character" w:styleId="slodku">
+  <w:style w:type="character" w:styleId="LineNumber">
     <w:name w:val="line number"/>
-    <w:basedOn w:val="Standardnpsmoodstavce"/>
+    <w:basedOn w:val="DefaultParagraphFont"/>
     <w:uiPriority w:val="99"/>
     <w:semiHidden/>
     <w:unhideWhenUsed/>
     <w:rsid w:val="00662A40"/>
   </w:style>
-  <w:style w:type="character" w:styleId="Odkazintenzivn">
+  <w:style w:type="character" w:styleId="IntenseReference">
     <w:name w:val="Intense Reference"/>
-    <w:basedOn w:val="Standardnpsmoodstavce"/>
+    <w:basedOn w:val="DefaultParagraphFont"/>
     <w:uiPriority w:val="32"/>
     <w:qFormat/>
     <w:rsid w:val="00102DB8"/>
@@ -9145,10 +10614,10 @@
       <w:spacing w:val="5"/>
     </w:rPr>
   </w:style>
-  <w:style w:type="paragraph" w:styleId="Titulek">
+  <w:style w:type="paragraph" w:styleId="Caption">
     <w:name w:val="caption"/>
-    <w:basedOn w:val="Normln"/>
-    <w:next w:val="Normln"/>
+    <w:basedOn w:val="Normal"/>
+    <w:next w:val="Normal"/>
     <w:uiPriority w:val="35"/>
     <w:unhideWhenUsed/>
     <w:qFormat/>
@@ -9164,10 +10633,10 @@
       <w:szCs w:val="18"/>
     </w:rPr>
   </w:style>
-  <w:style w:type="paragraph" w:styleId="Textpoznpodarou">
+  <w:style w:type="paragraph" w:styleId="FootnoteText">
     <w:name w:val="footnote text"/>
-    <w:basedOn w:val="Normln"/>
-    <w:link w:val="TextpoznpodarouChar"/>
+    <w:basedOn w:val="Normal"/>
+    <w:link w:val="FootnoteTextChar"/>
     <w:uiPriority w:val="99"/>
     <w:semiHidden/>
     <w:unhideWhenUsed/>
@@ -9180,10 +10649,10 @@
       <w:szCs w:val="20"/>
     </w:rPr>
   </w:style>
-  <w:style w:type="character" w:customStyle="1" w:styleId="TextpoznpodarouChar">
-    <w:name w:val="Text pozn. pod čarou Char"/>
-    <w:basedOn w:val="Standardnpsmoodstavce"/>
-    <w:link w:val="Textpoznpodarou"/>
+  <w:style w:type="character" w:customStyle="1" w:styleId="FootnoteTextChar">
+    <w:name w:val="Footnote Text Char"/>
+    <w:basedOn w:val="DefaultParagraphFont"/>
+    <w:link w:val="FootnoteText"/>
     <w:uiPriority w:val="99"/>
     <w:semiHidden/>
     <w:rsid w:val="009162EE"/>
@@ -9193,9 +10662,9 @@
       <w:lang w:val="cs-CZ"/>
     </w:rPr>
   </w:style>
-  <w:style w:type="character" w:styleId="Znakapoznpodarou">
+  <w:style w:type="character" w:styleId="FootnoteReference">
     <w:name w:val="footnote reference"/>
-    <w:basedOn w:val="Standardnpsmoodstavce"/>
+    <w:basedOn w:val="DefaultParagraphFont"/>
     <w:uiPriority w:val="99"/>
     <w:semiHidden/>
     <w:unhideWhenUsed/>
@@ -9204,10 +10673,10 @@
       <w:vertAlign w:val="superscript"/>
     </w:rPr>
   </w:style>
-  <w:style w:type="paragraph" w:styleId="Obsah1">
+  <w:style w:type="paragraph" w:styleId="TOC1">
     <w:name w:val="toc 1"/>
-    <w:basedOn w:val="Normln"/>
-    <w:next w:val="Normln"/>
+    <w:basedOn w:val="Normal"/>
+    <w:next w:val="Normal"/>
     <w:autoRedefine/>
     <w:uiPriority w:val="39"/>
     <w:unhideWhenUsed/>
@@ -9216,10 +10685,10 @@
       <w:spacing w:after="100"/>
     </w:pPr>
   </w:style>
-  <w:style w:type="paragraph" w:styleId="Obsah3">
+  <w:style w:type="paragraph" w:styleId="TOC3">
     <w:name w:val="toc 3"/>
-    <w:basedOn w:val="Normln"/>
-    <w:next w:val="Normln"/>
+    <w:basedOn w:val="Normal"/>
+    <w:next w:val="Normal"/>
     <w:autoRedefine/>
     <w:uiPriority w:val="39"/>
     <w:unhideWhenUsed/>
@@ -9229,9 +10698,9 @@
       <w:ind w:left="480"/>
     </w:pPr>
   </w:style>
-  <w:style w:type="character" w:styleId="Nevyeenzmnka">
+  <w:style w:type="character" w:styleId="UnresolvedMention">
     <w:name w:val="Unresolved Mention"/>
-    <w:basedOn w:val="Standardnpsmoodstavce"/>
+    <w:basedOn w:val="DefaultParagraphFont"/>
     <w:uiPriority w:val="99"/>
     <w:semiHidden/>
     <w:unhideWhenUsed/>
@@ -9241,9 +10710,9 @@
       <w:shd w:val="clear" w:color="auto" w:fill="E1DFDD"/>
     </w:rPr>
   </w:style>
-  <w:style w:type="character" w:styleId="Sledovanodkaz">
+  <w:style w:type="character" w:styleId="FollowedHyperlink">
     <w:name w:val="FollowedHyperlink"/>
-    <w:basedOn w:val="Standardnpsmoodstavce"/>
+    <w:basedOn w:val="DefaultParagraphFont"/>
     <w:uiPriority w:val="99"/>
     <w:semiHidden/>
     <w:unhideWhenUsed/>
@@ -9253,7 +10722,79 @@
       <w:u w:val="single"/>
     </w:rPr>
   </w:style>
+  <w:style w:type="paragraph" w:styleId="NoSpacing">
+    <w:name w:val="No Spacing"/>
+    <w:uiPriority w:val="1"/>
+    <w:qFormat/>
+    <w:rsid w:val="002C3A97"/>
+    <w:pPr>
+      <w:spacing w:line="240" w:lineRule="auto"/>
+      <w:jc w:val="both"/>
+    </w:pPr>
+    <w:rPr>
+      <w:sz w:val="24"/>
+      <w:lang w:val="cs-CZ"/>
+    </w:rPr>
+  </w:style>
 </w:styles>
+</file>
+
+<file path=word/ink/ink1.xml><?xml version="1.0" encoding="utf-8"?>
+<inkml:ink xmlns:inkml="http://www.w3.org/2003/InkML">
+  <inkml:definitions>
+    <inkml:context xml:id="ctx0">
+      <inkml:inkSource xml:id="inkSrc0">
+        <inkml:traceFormat>
+          <inkml:channel name="X" type="integer" min="-2.14748E9" max="2.14748E9" units="cm"/>
+          <inkml:channel name="Y" type="integer" min="-2.14748E9" max="2.14748E9" units="cm"/>
+          <inkml:channel name="F" type="integer" max="32767" units="dev"/>
+        </inkml:traceFormat>
+        <inkml:channelProperties>
+          <inkml:channelProperty channel="X" name="resolution" value="1000" units="1/cm"/>
+          <inkml:channelProperty channel="Y" name="resolution" value="1000" units="1/cm"/>
+          <inkml:channelProperty channel="F" name="resolution" value="0" units="1/dev"/>
+        </inkml:channelProperties>
+      </inkml:inkSource>
+      <inkml:timestamp xml:id="ts0" timeString="2022-11-21T18:52:48.217"/>
+    </inkml:context>
+    <inkml:brush xml:id="br0">
+      <inkml:brushProperty name="width" value="0.05" units="cm"/>
+      <inkml:brushProperty name="height" value="0.05" units="cm"/>
+    </inkml:brush>
+  </inkml:definitions>
+  <inkml:trace contextRef="#ctx0" brushRef="#br0">93 1 3772,'7'15'1484,"-1"0"0,-1 1 0,0 0 0,-1 0 0,-1 0 0,-1 0 0,1 25-1,3 11 931,9 45 1284,-13-79-3281,0 0 0,-1 0 1,-1 0-1,-2 19 0,-1 14 120,2-28-357,-1 1 1,-1-1-1,-8 34 0,-6 35 293,8-31-293,-6 60 277,12-44-326,-6 334 1125,8-406-1252,1-1 0,-1 1-1,1 0 1,-2-1 0,1 0 0,0 1 0,-1-1 0,1 0 0,-4 5 0,3-5 51,0 1 1,0 0 0,0 0-1,0 0 1,1 0 0,0 0 0,0 0-1,0 0 1,1 7 0,0 0-30,0 1-1,0 0 1,-1-1-1,-1 1 1,0-1 0,-7 23-1,7-31-56,0 1-1,1-1 0,0 0 0,0 1 1,0-1-1,1 1 0,-1-1 0,1 1 1,0-1-1,0 1 0,2 6 0,-1 11-787,-7-13-222,6-9 1021,0 0 0,0 0 0,0-1 0,1 1 1,-1 0-1,0 0 0,0 0 0,0 0 0,0 0 0,0 0 0,0 0 0,0-1 0,1 1 0,-1 0 0,0 0 0,0 0 0,0 0 0,0 0 0,0-1 0,0 1 0,0 0 1,0 0-1,0 0 0,0 0 0,0-1 0,0 1 0,0 0 0,0 0 0,0 0 0,0 0 0,0-1 0,0 1 0,0 0 0,0 0 0,0 0 0,0 0 0,0 0 0,-1-1 1,1 1-1,0 0 0,0 0 0,0 0 0,0 0 0,0 0 0,0 0 0,0-1 0,-1 1 0,1 0 0,0 0 0,0 0 0,0 0 0,0 0 0,0 0 0,-1 0 0,1 0 1,0 0-1,0 0 0,0 0 0,0 0 0,-1 0 0,1 0 0,0 0 0,0 0 0,0 0 0,0 0 0,-1 0 0,1 0 0,0 0 0,0-5-739,-1 0-1,0 0 1,1 0-1,-2 0 1,1 0-1,0 1 1,-5-10-1,-3-13-3339,9 21 3468,-1 0 0,2-1 0,-1 1 0,1-1 0,-1 1 0,2 0 0,-1 0 0,1-1 0,0 1 0,0 0 1,1 0-1,0 1 0,4-8 0,16-43-1945,-17 32 1814</inkml:trace>
+</inkml:ink>
+</file>
+
+<file path=word/ink/ink2.xml><?xml version="1.0" encoding="utf-8"?>
+<inkml:ink xmlns:inkml="http://www.w3.org/2003/InkML">
+  <inkml:definitions>
+    <inkml:context xml:id="ctx0">
+      <inkml:inkSource xml:id="inkSrc0">
+        <inkml:traceFormat>
+          <inkml:channel name="X" type="integer" min="-2.14748E9" max="2.14748E9" units="cm"/>
+          <inkml:channel name="Y" type="integer" min="-2.14748E9" max="2.14748E9" units="cm"/>
+          <inkml:channel name="F" type="integer" max="32767" units="dev"/>
+          <inkml:channel name="OA" type="integer" max="360" units="deg"/>
+          <inkml:channel name="OE" type="integer" max="90" units="deg"/>
+        </inkml:traceFormat>
+        <inkml:channelProperties>
+          <inkml:channelProperty channel="X" name="resolution" value="1000" units="1/cm"/>
+          <inkml:channelProperty channel="Y" name="resolution" value="1000" units="1/cm"/>
+          <inkml:channelProperty channel="F" name="resolution" value="0" units="1/dev"/>
+          <inkml:channelProperty channel="OA" name="resolution" value="1000" units="1/deg"/>
+          <inkml:channelProperty channel="OE" name="resolution" value="1000" units="1/deg"/>
+        </inkml:channelProperties>
+      </inkml:inkSource>
+      <inkml:timestamp xml:id="ts0" timeString="2022-11-21T18:52:15.166"/>
+    </inkml:context>
+    <inkml:brush xml:id="br0">
+      <inkml:brushProperty name="width" value="0.05" units="cm"/>
+      <inkml:brushProperty name="height" value="0.05" units="cm"/>
+    </inkml:brush>
+  </inkml:definitions>
+  <inkml:trace contextRef="#ctx0" brushRef="#br0">75 4621 1568 0 0,'-12'65'840'0'0,"2"12"-244"0"0,-2-12-180 0 0,6-1834-76 0 0,-4 1836 92 0 0,8-9-180 0 0,-5 3-32 0 0,1-1461-20 0 0,-3 1459-88 0 0,9-33 8 0 0,0-1169-12 0 0,0 1189-400 0 0,0 0-48 0 0,0-4-320 0 0,0-962-184 0 0,0 962-468 0 0</inkml:trace>
+</inkml:ink>
 </file>
 
 <file path=word/theme/theme1.xml><?xml version="1.0" encoding="utf-8"?>

</xml_diff>

<commit_message>
reorganizace audia, menší práce na práci a button sprity
</commit_message>
<xml_diff>
--- a/Maturitní práce.docx
+++ b/Maturitní práce.docx
@@ -216,16 +216,8 @@
         <w:rPr>
           <w:szCs w:val="24"/>
         </w:rPr>
-        <w:t xml:space="preserve"> Radek </w:t>
-      </w:r>
-      <w:proofErr w:type="spellStart"/>
-      <w:r>
-        <w:rPr>
-          <w:szCs w:val="24"/>
-        </w:rPr>
-        <w:t>Lampíř</w:t>
-      </w:r>
-      <w:proofErr w:type="spellEnd"/>
+        <w:t xml:space="preserve"> Radek Lampíř</w:t>
+      </w:r>
       <w:r>
         <w:tab/>
       </w:r>
@@ -283,7 +275,6 @@
           <w:szCs w:val="28"/>
         </w:rPr>
       </w:pPr>
-      <w:proofErr w:type="spellStart"/>
       <w:r>
         <w:rPr>
           <w:b/>
@@ -292,7 +283,6 @@
         </w:rPr>
         <w:t>Abstract</w:t>
       </w:r>
-      <w:proofErr w:type="spellEnd"/>
     </w:p>
     <w:p>
       <w:pPr>
@@ -484,7 +474,7 @@
       <w:sdtContent>
         <w:p>
           <w:pPr>
-            <w:pStyle w:val="TOCHeading"/>
+            <w:pStyle w:val="Nadpisobsahu"/>
             <w:rPr>
               <w:lang w:val="cs-CZ"/>
             </w:rPr>
@@ -498,7 +488,7 @@
         </w:p>
         <w:p>
           <w:pPr>
-            <w:pStyle w:val="TOC1"/>
+            <w:pStyle w:val="Obsah1"/>
             <w:tabs>
               <w:tab w:val="right" w:leader="dot" w:pos="8780"/>
             </w:tabs>
@@ -520,7 +510,7 @@
           <w:hyperlink w:anchor="_Toc118229301" w:history="1">
             <w:r>
               <w:rPr>
-                <w:rStyle w:val="Hyperlink"/>
+                <w:rStyle w:val="Hypertextovodkaz"/>
                 <w:noProof/>
               </w:rPr>
               <w:t>Úvod</w:t>
@@ -577,7 +567,7 @@
         </w:p>
         <w:p>
           <w:pPr>
-            <w:pStyle w:val="TOC1"/>
+            <w:pStyle w:val="Obsah1"/>
             <w:tabs>
               <w:tab w:val="right" w:leader="dot" w:pos="8780"/>
             </w:tabs>
@@ -590,7 +580,7 @@
           <w:hyperlink w:anchor="_Toc118229302" w:history="1">
             <w:r>
               <w:rPr>
-                <w:rStyle w:val="Hyperlink"/>
+                <w:rStyle w:val="Hypertextovodkaz"/>
                 <w:noProof/>
               </w:rPr>
               <w:t>Nápad a první krůčky</w:t>
@@ -647,7 +637,7 @@
         </w:p>
         <w:p>
           <w:pPr>
-            <w:pStyle w:val="TOC2"/>
+            <w:pStyle w:val="Obsah2"/>
             <w:tabs>
               <w:tab w:val="right" w:leader="dot" w:pos="8780"/>
             </w:tabs>
@@ -660,7 +650,7 @@
           <w:hyperlink w:anchor="_Toc118229303" w:history="1">
             <w:r>
               <w:rPr>
-                <w:rStyle w:val="Hyperlink"/>
+                <w:rStyle w:val="Hypertextovodkaz"/>
                 <w:noProof/>
               </w:rPr>
               <w:t>První použití Arduina</w:t>
@@ -717,7 +707,7 @@
         </w:p>
         <w:p>
           <w:pPr>
-            <w:pStyle w:val="TOC2"/>
+            <w:pStyle w:val="Obsah2"/>
             <w:tabs>
               <w:tab w:val="right" w:leader="dot" w:pos="8780"/>
             </w:tabs>
@@ -730,7 +720,7 @@
           <w:hyperlink w:anchor="_Toc118229304" w:history="1">
             <w:r>
               <w:rPr>
-                <w:rStyle w:val="Hyperlink"/>
+                <w:rStyle w:val="Hypertextovodkaz"/>
                 <w:noProof/>
               </w:rPr>
               <w:t>Nedostatek RAM</w:t>
@@ -787,7 +777,7 @@
         </w:p>
         <w:p>
           <w:pPr>
-            <w:pStyle w:val="TOC3"/>
+            <w:pStyle w:val="Obsah3"/>
             <w:tabs>
               <w:tab w:val="right" w:leader="dot" w:pos="8780"/>
             </w:tabs>
@@ -800,7 +790,7 @@
           <w:hyperlink w:anchor="_Toc118229305" w:history="1">
             <w:r>
               <w:rPr>
-                <w:rStyle w:val="Hyperlink"/>
+                <w:rStyle w:val="Hypertextovodkaz"/>
                 <w:noProof/>
               </w:rPr>
               <w:t>Komunikace mezi kalkulačkami Texas Instruments</w:t>
@@ -857,7 +847,7 @@
         </w:p>
         <w:p>
           <w:pPr>
-            <w:pStyle w:val="TOC3"/>
+            <w:pStyle w:val="Obsah3"/>
             <w:tabs>
               <w:tab w:val="right" w:leader="dot" w:pos="8780"/>
             </w:tabs>
@@ -870,7 +860,7 @@
           <w:hyperlink w:anchor="_Toc118229306" w:history="1">
             <w:r>
               <w:rPr>
-                <w:rStyle w:val="Hyperlink"/>
+                <w:rStyle w:val="Hypertextovodkaz"/>
                 <w:noProof/>
               </w:rPr>
               <w:t>Komunikace mezi Arduiny</w:t>
@@ -927,7 +917,7 @@
         </w:p>
         <w:p>
           <w:pPr>
-            <w:pStyle w:val="TOC2"/>
+            <w:pStyle w:val="Obsah2"/>
             <w:tabs>
               <w:tab w:val="right" w:leader="dot" w:pos="8780"/>
             </w:tabs>
@@ -940,7 +930,7 @@
           <w:hyperlink w:anchor="_Toc118229307" w:history="1">
             <w:r>
               <w:rPr>
-                <w:rStyle w:val="Hyperlink"/>
+                <w:rStyle w:val="Hypertextovodkaz"/>
                 <w:noProof/>
               </w:rPr>
               <w:t>Shrnutí</w:t>
@@ -997,7 +987,7 @@
         </w:p>
         <w:p>
           <w:pPr>
-            <w:pStyle w:val="TOC1"/>
+            <w:pStyle w:val="Obsah1"/>
             <w:tabs>
               <w:tab w:val="right" w:leader="dot" w:pos="8780"/>
             </w:tabs>
@@ -1010,7 +1000,7 @@
           <w:hyperlink w:anchor="_Toc118229308" w:history="1">
             <w:r>
               <w:rPr>
-                <w:rStyle w:val="Hyperlink"/>
+                <w:rStyle w:val="Hypertextovodkaz"/>
                 <w:noProof/>
               </w:rPr>
               <w:t>Cíle práce</w:t>
@@ -1067,7 +1057,7 @@
         </w:p>
         <w:p>
           <w:pPr>
-            <w:pStyle w:val="TOC2"/>
+            <w:pStyle w:val="Obsah2"/>
             <w:tabs>
               <w:tab w:val="right" w:leader="dot" w:pos="8780"/>
             </w:tabs>
@@ -1080,7 +1070,7 @@
           <w:hyperlink w:anchor="_Toc118229309" w:history="1">
             <w:r>
               <w:rPr>
-                <w:rStyle w:val="Hyperlink"/>
+                <w:rStyle w:val="Hypertextovodkaz"/>
                 <w:noProof/>
               </w:rPr>
               <w:t>Zabezpečovací zařízení</w:t>
@@ -1137,7 +1127,7 @@
         </w:p>
         <w:p>
           <w:pPr>
-            <w:pStyle w:val="TOC3"/>
+            <w:pStyle w:val="Obsah3"/>
             <w:tabs>
               <w:tab w:val="right" w:leader="dot" w:pos="8780"/>
             </w:tabs>
@@ -1150,7 +1140,7 @@
           <w:hyperlink w:anchor="_Toc118229310" w:history="1">
             <w:r>
               <w:rPr>
-                <w:rStyle w:val="Hyperlink"/>
+                <w:rStyle w:val="Hypertextovodkaz"/>
                 <w:noProof/>
               </w:rPr>
               <w:t>Zamezit zapnutí počítače</w:t>
@@ -1207,7 +1197,7 @@
         </w:p>
         <w:p>
           <w:pPr>
-            <w:pStyle w:val="TOC3"/>
+            <w:pStyle w:val="Obsah3"/>
             <w:tabs>
               <w:tab w:val="right" w:leader="dot" w:pos="8780"/>
             </w:tabs>
@@ -1220,7 +1210,7 @@
           <w:hyperlink w:anchor="_Toc118229311" w:history="1">
             <w:r>
               <w:rPr>
-                <w:rStyle w:val="Hyperlink"/>
+                <w:rStyle w:val="Hypertextovodkaz"/>
                 <w:noProof/>
               </w:rPr>
               <w:t>Zamezit přístupu k datům anebo k uživatelskému účtu</w:t>
@@ -1277,7 +1267,7 @@
         </w:p>
         <w:p>
           <w:pPr>
-            <w:pStyle w:val="TOC2"/>
+            <w:pStyle w:val="Obsah2"/>
             <w:tabs>
               <w:tab w:val="right" w:leader="dot" w:pos="8780"/>
             </w:tabs>
@@ -1290,7 +1280,7 @@
           <w:hyperlink w:anchor="_Toc118229312" w:history="1">
             <w:r>
               <w:rPr>
-                <w:rStyle w:val="Hyperlink"/>
+                <w:rStyle w:val="Hypertextovodkaz"/>
                 <w:noProof/>
               </w:rPr>
               <w:t>Ukazatel času nebo dnešního data</w:t>
@@ -1347,7 +1337,7 @@
         </w:p>
         <w:p>
           <w:pPr>
-            <w:pStyle w:val="TOC2"/>
+            <w:pStyle w:val="Obsah2"/>
             <w:tabs>
               <w:tab w:val="right" w:leader="dot" w:pos="8780"/>
             </w:tabs>
@@ -1360,7 +1350,7 @@
           <w:hyperlink w:anchor="_Toc118229313" w:history="1">
             <w:r>
               <w:rPr>
-                <w:rStyle w:val="Hyperlink"/>
+                <w:rStyle w:val="Hypertextovodkaz"/>
                 <w:noProof/>
               </w:rPr>
               <w:t>Prezentovatelné šasí</w:t>
@@ -1417,7 +1407,7 @@
         </w:p>
         <w:p>
           <w:pPr>
-            <w:pStyle w:val="TOC2"/>
+            <w:pStyle w:val="Obsah2"/>
             <w:tabs>
               <w:tab w:val="right" w:leader="dot" w:pos="8780"/>
             </w:tabs>
@@ -1430,7 +1420,7 @@
           <w:hyperlink w:anchor="_Toc118229314" w:history="1">
             <w:r>
               <w:rPr>
-                <w:rStyle w:val="Hyperlink"/>
+                <w:rStyle w:val="Hypertextovodkaz"/>
                 <w:noProof/>
               </w:rPr>
               <w:t>Struktura práce</w:t>
@@ -1487,7 +1477,7 @@
         </w:p>
         <w:p>
           <w:pPr>
-            <w:pStyle w:val="TOC2"/>
+            <w:pStyle w:val="Obsah2"/>
             <w:tabs>
               <w:tab w:val="right" w:leader="dot" w:pos="8780"/>
             </w:tabs>
@@ -1500,7 +1490,7 @@
           <w:hyperlink w:anchor="_Toc118229315" w:history="1">
             <w:r>
               <w:rPr>
-                <w:rStyle w:val="Hyperlink"/>
+                <w:rStyle w:val="Hypertextovodkaz"/>
                 <w:noProof/>
               </w:rPr>
               <w:t>Titulní strana</w:t>
@@ -1557,7 +1547,7 @@
         </w:p>
         <w:p>
           <w:pPr>
-            <w:pStyle w:val="TOC2"/>
+            <w:pStyle w:val="Obsah2"/>
             <w:tabs>
               <w:tab w:val="right" w:leader="dot" w:pos="8780"/>
             </w:tabs>
@@ -1570,7 +1560,7 @@
           <w:hyperlink w:anchor="_Toc118229316" w:history="1">
             <w:r>
               <w:rPr>
-                <w:rStyle w:val="Hyperlink"/>
+                <w:rStyle w:val="Hypertextovodkaz"/>
                 <w:noProof/>
               </w:rPr>
               <w:t>Abstrakt, Abstract, Klíčová slova</w:t>
@@ -1627,7 +1617,7 @@
         </w:p>
         <w:p>
           <w:pPr>
-            <w:pStyle w:val="TOC2"/>
+            <w:pStyle w:val="Obsah2"/>
             <w:tabs>
               <w:tab w:val="right" w:leader="dot" w:pos="8780"/>
             </w:tabs>
@@ -1640,7 +1630,7 @@
           <w:hyperlink w:anchor="_Toc118229317" w:history="1">
             <w:r>
               <w:rPr>
-                <w:rStyle w:val="Hyperlink"/>
+                <w:rStyle w:val="Hypertextovodkaz"/>
                 <w:noProof/>
               </w:rPr>
               <w:t>Prohlášení</w:t>
@@ -1697,7 +1687,7 @@
         </w:p>
         <w:p>
           <w:pPr>
-            <w:pStyle w:val="TOC2"/>
+            <w:pStyle w:val="Obsah2"/>
             <w:tabs>
               <w:tab w:val="right" w:leader="dot" w:pos="8780"/>
             </w:tabs>
@@ -1710,7 +1700,7 @@
           <w:hyperlink w:anchor="_Toc118229318" w:history="1">
             <w:r>
               <w:rPr>
-                <w:rStyle w:val="Hyperlink"/>
+                <w:rStyle w:val="Hypertextovodkaz"/>
                 <w:noProof/>
               </w:rPr>
               <w:t>Obsah</w:t>
@@ -1767,7 +1757,7 @@
         </w:p>
         <w:p>
           <w:pPr>
-            <w:pStyle w:val="TOC2"/>
+            <w:pStyle w:val="Obsah2"/>
             <w:tabs>
               <w:tab w:val="right" w:leader="dot" w:pos="8780"/>
             </w:tabs>
@@ -1780,7 +1770,7 @@
           <w:hyperlink w:anchor="_Toc118229319" w:history="1">
             <w:r>
               <w:rPr>
-                <w:rStyle w:val="Hyperlink"/>
+                <w:rStyle w:val="Hypertextovodkaz"/>
                 <w:noProof/>
               </w:rPr>
               <w:t>Úvod</w:t>
@@ -1837,7 +1827,7 @@
         </w:p>
         <w:p>
           <w:pPr>
-            <w:pStyle w:val="TOC2"/>
+            <w:pStyle w:val="Obsah2"/>
             <w:tabs>
               <w:tab w:val="right" w:leader="dot" w:pos="8780"/>
             </w:tabs>
@@ -1850,7 +1840,7 @@
           <w:hyperlink w:anchor="_Toc118229320" w:history="1">
             <w:r>
               <w:rPr>
-                <w:rStyle w:val="Hyperlink"/>
+                <w:rStyle w:val="Hypertextovodkaz"/>
                 <w:noProof/>
               </w:rPr>
               <w:t>Vlastní text práce</w:t>
@@ -1907,7 +1897,7 @@
         </w:p>
         <w:p>
           <w:pPr>
-            <w:pStyle w:val="TOC2"/>
+            <w:pStyle w:val="Obsah2"/>
             <w:tabs>
               <w:tab w:val="right" w:leader="dot" w:pos="8780"/>
             </w:tabs>
@@ -1920,7 +1910,7 @@
           <w:hyperlink w:anchor="_Toc118229321" w:history="1">
             <w:r>
               <w:rPr>
-                <w:rStyle w:val="Hyperlink"/>
+                <w:rStyle w:val="Hypertextovodkaz"/>
                 <w:noProof/>
               </w:rPr>
               <w:t>Závěr</w:t>
@@ -1977,7 +1967,7 @@
         </w:p>
         <w:p>
           <w:pPr>
-            <w:pStyle w:val="TOC2"/>
+            <w:pStyle w:val="Obsah2"/>
             <w:tabs>
               <w:tab w:val="right" w:leader="dot" w:pos="8780"/>
             </w:tabs>
@@ -1990,7 +1980,7 @@
           <w:hyperlink w:anchor="_Toc118229322" w:history="1">
             <w:r>
               <w:rPr>
-                <w:rStyle w:val="Hyperlink"/>
+                <w:rStyle w:val="Hypertextovodkaz"/>
                 <w:noProof/>
               </w:rPr>
               <w:t>Seznam použitých zdrojů</w:t>
@@ -2047,7 +2037,7 @@
         </w:p>
         <w:p>
           <w:pPr>
-            <w:pStyle w:val="TOC2"/>
+            <w:pStyle w:val="Obsah2"/>
             <w:tabs>
               <w:tab w:val="right" w:leader="dot" w:pos="8780"/>
             </w:tabs>
@@ -2060,7 +2050,7 @@
           <w:hyperlink w:anchor="_Toc118229323" w:history="1">
             <w:r>
               <w:rPr>
-                <w:rStyle w:val="Hyperlink"/>
+                <w:rStyle w:val="Hypertextovodkaz"/>
                 <w:noProof/>
               </w:rPr>
               <w:t>Seznam příloh a přílohy</w:t>
@@ -2117,7 +2107,7 @@
         </w:p>
         <w:p>
           <w:pPr>
-            <w:pStyle w:val="TOC2"/>
+            <w:pStyle w:val="Obsah2"/>
             <w:tabs>
               <w:tab w:val="right" w:leader="dot" w:pos="8780"/>
             </w:tabs>
@@ -2130,7 +2120,7 @@
           <w:hyperlink w:anchor="_Toc118229324" w:history="1">
             <w:r>
               <w:rPr>
-                <w:rStyle w:val="Hyperlink"/>
+                <w:rStyle w:val="Hypertextovodkaz"/>
                 <w:noProof/>
               </w:rPr>
               <w:t>Základní formátování</w:t>
@@ -2187,7 +2177,7 @@
         </w:p>
         <w:p>
           <w:pPr>
-            <w:pStyle w:val="TOC2"/>
+            <w:pStyle w:val="Obsah2"/>
             <w:tabs>
               <w:tab w:val="right" w:leader="dot" w:pos="8780"/>
             </w:tabs>
@@ -2200,7 +2190,7 @@
           <w:hyperlink w:anchor="_Toc118229325" w:history="1">
             <w:r>
               <w:rPr>
-                <w:rStyle w:val="Hyperlink"/>
+                <w:rStyle w:val="Hypertextovodkaz"/>
                 <w:noProof/>
               </w:rPr>
               <w:t>PowerPointová prezentace (či google prezentace)</w:t>
@@ -2257,7 +2247,7 @@
         </w:p>
         <w:p>
           <w:pPr>
-            <w:pStyle w:val="TOC2"/>
+            <w:pStyle w:val="Obsah2"/>
             <w:tabs>
               <w:tab w:val="right" w:leader="dot" w:pos="8780"/>
             </w:tabs>
@@ -2270,7 +2260,7 @@
           <w:hyperlink w:anchor="_Toc118229326" w:history="1">
             <w:r>
               <w:rPr>
-                <w:rStyle w:val="Hyperlink"/>
+                <w:rStyle w:val="Hypertextovodkaz"/>
                 <w:noProof/>
               </w:rPr>
               <w:t>Obhajoba maturitní práce a názorné ukázky praktické části maturitní práce</w:t>
@@ -2327,7 +2317,7 @@
         </w:p>
         <w:p>
           <w:pPr>
-            <w:pStyle w:val="TOC2"/>
+            <w:pStyle w:val="Obsah2"/>
             <w:tabs>
               <w:tab w:val="right" w:leader="dot" w:pos="8780"/>
             </w:tabs>
@@ -2340,7 +2330,7 @@
           <w:hyperlink w:anchor="_Toc118229327" w:history="1">
             <w:r>
               <w:rPr>
-                <w:rStyle w:val="Hyperlink"/>
+                <w:rStyle w:val="Hypertextovodkaz"/>
                 <w:noProof/>
               </w:rPr>
               <w:t>Způsob odevzdání maturitní práce</w:t>
@@ -2414,11 +2404,10 @@
     </w:p>
     <w:p>
       <w:pPr>
-        <w:pStyle w:val="Heading1"/>
+        <w:pStyle w:val="Nadpis1"/>
       </w:pPr>
       <w:bookmarkStart w:id="0" w:name="_Toc118229301"/>
       <w:r>
-        <w:lastRenderedPageBreak/>
         <w:t>Úvod</w:t>
       </w:r>
       <w:bookmarkEnd w:id="0"/>
@@ -2443,14 +2432,13 @@
     </w:p>
     <w:p>
       <w:pPr>
-        <w:pStyle w:val="Heading1"/>
+        <w:pStyle w:val="Nadpis1"/>
       </w:pPr>
       <w:bookmarkStart w:id="1" w:name="_Toc118229302"/>
       <w:r>
         <w:rPr>
           <w:noProof/>
         </w:rPr>
-        <w:lastRenderedPageBreak/>
         <w:drawing>
           <wp:anchor distT="0" distB="0" distL="114300" distR="114300" simplePos="0" relativeHeight="251658240" behindDoc="1" locked="0" layoutInCell="1" allowOverlap="1" wp14:anchorId="761A684F" wp14:editId="08476679">
             <wp:simplePos x="0" y="0"/>
@@ -2585,7 +2573,7 @@
                         <w:txbxContent>
                           <w:p>
                             <w:pPr>
-                              <w:pStyle w:val="Caption"/>
+                              <w:pStyle w:val="Titulek"/>
                               <w:rPr>
                                 <w:noProof/>
                                 <w:color w:val="auto"/>
@@ -2765,7 +2753,7 @@
                         <w:txbxContent>
                           <w:p>
                             <w:pPr>
-                              <w:pStyle w:val="Caption"/>
+                              <w:pStyle w:val="Titulek"/>
                               <w:rPr>
                                 <w:sz w:val="24"/>
                               </w:rPr>
@@ -2961,15 +2949,7 @@
         <w:t xml:space="preserve"> o</w:t>
       </w:r>
       <w:r>
-        <w:t xml:space="preserve"> žádný </w:t>
-      </w:r>
-      <w:proofErr w:type="spellStart"/>
-      <w:r>
-        <w:t>cable</w:t>
-      </w:r>
-      <w:proofErr w:type="spellEnd"/>
-      <w:r>
-        <w:t xml:space="preserve"> management. Navíc jsem tou dobou ještě neměl páječku a všechny spoje byly jen velmi pofidérně přivázané takže se často stalo, že jsem do kabelů kopl a něco vypojil, většinou přímo z modulu. Protože jsem líný a nechtělo se mi kabely přilepovat zespoda ke stolu, někdy začátkem srpna téhož roku jsem tlačítko i zámek odpojil a počítač zapínal manuálním spojením těch dvou drátků.</w:t>
+        <w:t xml:space="preserve"> žádný cable management. Navíc jsem tou dobou ještě neměl páječku a všechny spoje byly jen velmi pofidérně přivázané takže se často stalo, že jsem do kabelů kopl a něco vypojil, většinou přímo z modulu. Protože jsem líný a nechtělo se mi kabely přilepovat zespoda ke stolu, někdy začátkem srpna téhož roku jsem tlačítko i zámek odpojil a počítač zapínal manuálním spojením těch dvou drátků.</w:t>
       </w:r>
       <w:r>
         <w:t xml:space="preserve"> Přestože mi první Arduino dorazilo z Číny jen o několik dní později, nespojil jsem si dvě a dvě dohromady, a ještě </w:t>
@@ -2995,7 +2975,7 @@
     </w:p>
     <w:p>
       <w:pPr>
-        <w:pStyle w:val="Heading2"/>
+        <w:pStyle w:val="Nadpis2"/>
       </w:pPr>
       <w:bookmarkStart w:id="2" w:name="_Toc118229303"/>
       <w:r>
@@ -3055,7 +3035,7 @@
                         <w:txbxContent>
                           <w:p>
                             <w:pPr>
-                              <w:pStyle w:val="Caption"/>
+                              <w:pStyle w:val="Titulek"/>
                               <w:rPr>
                                 <w:noProof/>
                                 <w:sz w:val="24"/>
@@ -3367,7 +3347,7 @@
                         <w:txbxContent>
                           <w:p>
                             <w:pPr>
-                              <w:pStyle w:val="Caption"/>
+                              <w:pStyle w:val="Titulek"/>
                               <w:rPr>
                                 <w:sz w:val="24"/>
                               </w:rPr>
@@ -3472,24 +3452,7 @@
         <w:t xml:space="preserve"> </w:t>
       </w:r>
       <w:r>
-        <w:t xml:space="preserve">Relativně velké červené tlačítko jsem vyměnil za generický </w:t>
-      </w:r>
-      <w:proofErr w:type="spellStart"/>
-      <w:r>
-        <w:t>push</w:t>
-      </w:r>
-      <w:proofErr w:type="spellEnd"/>
-      <w:r>
-        <w:t xml:space="preserve"> switch, protože jeho piny se akorát vešly do </w:t>
-      </w:r>
-      <w:proofErr w:type="spellStart"/>
-      <w:r>
-        <w:lastRenderedPageBreak/>
-        <w:t>prototypovací</w:t>
-      </w:r>
-      <w:proofErr w:type="spellEnd"/>
-      <w:r>
-        <w:t xml:space="preserve"> destičky, pomocí které jsem všechno propojoval. Tato verze</w:t>
+        <w:t>Relativně velké červené tlačítko jsem vyměnil za generický push switch, protože jeho piny se akorát vešly do prototypovací destičky, pomocí které jsem všechno propojoval. Tato verze</w:t>
       </w:r>
       <w:r>
         <w:t xml:space="preserve"> už využívala i malý jednobarevný displej s rozlišením 128x32 pixelů a úhlopříčkou 0.91 palce, připojený pomocí protokolu I</w:t>
@@ -3532,7 +3495,7 @@
       </w:r>
       <w:r>
         <w:rPr>
-          <w:rStyle w:val="FootnoteReference"/>
+          <w:rStyle w:val="Znakapoznpodarou"/>
         </w:rPr>
         <w:footnoteReference w:id="1"/>
       </w:r>
@@ -3545,7 +3508,7 @@
     </w:p>
     <w:p>
       <w:pPr>
-        <w:pStyle w:val="Heading2"/>
+        <w:pStyle w:val="Nadpis2"/>
       </w:pPr>
       <w:bookmarkStart w:id="3" w:name="_Toc118229304"/>
       <w:r>
@@ -3559,15 +3522,7 @@
       </w:r>
       <w:r>
         <w:br/>
-        <w:t xml:space="preserve">Objednal jsem si tedy kompatibilní čtečku </w:t>
-      </w:r>
-      <w:proofErr w:type="spellStart"/>
-      <w:r>
-        <w:t>micro</w:t>
-      </w:r>
-      <w:proofErr w:type="spellEnd"/>
-      <w:r>
-        <w:t xml:space="preserve"> SD karet a pár malých repráčků, abych mohl naimplementovat i přehrávání nějaké znělky při zapnutí počítače. Zde jsem ale narazil na další problém:</w:t>
+        <w:t>Objednal jsem si tedy kompatibilní čtečku micro SD karet a pár malých repráčků, abych mohl naimplementovat i přehrávání nějaké znělky při zapnutí počítače. Zde jsem ale narazil na další problém:</w:t>
       </w:r>
       <w:r>
         <w:t xml:space="preserve"> g</w:t>
@@ -3595,19 +3550,7 @@
     </w:p>
     <w:p>
       <w:r>
-        <w:t xml:space="preserve">To ale nevadí, protože se mi podařilo propojit ty dvě Arduina tak, aby Uno ovládalo displej a při stisku tlačítka spustilo počítač, a Nano aby jen četlo </w:t>
-      </w:r>
-      <w:proofErr w:type="spellStart"/>
-      <w:r>
-        <w:t>audiosoubory</w:t>
-      </w:r>
-      <w:proofErr w:type="spellEnd"/>
-      <w:r>
-        <w:t xml:space="preserve"> z SD </w:t>
-      </w:r>
-      <w:r>
-        <w:lastRenderedPageBreak/>
-        <w:t xml:space="preserve">karty a pak je přehrávalo. Dokonce to ani nebylo tak těžké, jak by se mohlo zdát. </w:t>
+        <w:t xml:space="preserve">To ale nevadí, protože se mi podařilo propojit ty dvě Arduina tak, aby Uno ovládalo displej a při stisku tlačítka spustilo počítač, a Nano aby jen četlo audiosoubory z SD karty a pak je přehrávalo. Dokonce to ani nebylo tak těžké, jak by se mohlo zdát. </w:t>
       </w:r>
       <w:r>
         <w:t>Inspiroval jsem se komunikačním protokolem kalkulaček firmy Texas Instruments.</w:t>
@@ -3615,7 +3558,7 @@
     </w:p>
     <w:p>
       <w:pPr>
-        <w:pStyle w:val="Heading3"/>
+        <w:pStyle w:val="Nadpis3"/>
       </w:pPr>
       <w:bookmarkStart w:id="4" w:name="_Toc118229305"/>
       <w:r>
@@ -3765,7 +3708,7 @@
                         <w:txbxContent>
                           <w:p>
                             <w:pPr>
-                              <w:pStyle w:val="Caption"/>
+                              <w:pStyle w:val="Titulek"/>
                               <w:rPr>
                                 <w:noProof/>
                                 <w:color w:val="434343"/>
@@ -3892,7 +3835,7 @@
       </w:r>
       <w:r>
         <w:rPr>
-          <w:rStyle w:val="FootnoteReference"/>
+          <w:rStyle w:val="Znakapoznpodarou"/>
         </w:rPr>
         <w:footnoteReference w:id="2"/>
       </w:r>
@@ -3900,16 +3843,15 @@
         <w:t>.</w:t>
       </w:r>
     </w:p>
-    <w:p>
-      <w:pPr>
-        <w:pStyle w:val="Heading3"/>
-      </w:pPr>
-      <w:bookmarkStart w:id="5" w:name="_Toc118229306"/>
+    <w:bookmarkStart w:id="5" w:name="_Toc118229306"/>
+    <w:p>
+      <w:pPr>
+        <w:pStyle w:val="Nadpis3"/>
+      </w:pPr>
       <w:r>
         <w:rPr>
           <w:noProof/>
         </w:rPr>
-        <w:lastRenderedPageBreak/>
         <mc:AlternateContent>
           <mc:Choice Requires="wps">
             <w:drawing>
@@ -3949,7 +3891,7 @@
                         <w:txbxContent>
                           <w:p>
                             <w:pPr>
-                              <w:pStyle w:val="Caption"/>
+                              <w:pStyle w:val="Titulek"/>
                               <w:rPr>
                                 <w:sz w:val="24"/>
                               </w:rPr>
@@ -4277,7 +4219,7 @@
                         <w:txbxContent>
                           <w:p>
                             <w:pPr>
-                              <w:pStyle w:val="Caption"/>
+                              <w:pStyle w:val="Titulek"/>
                               <w:rPr>
                                 <w:noProof/>
                                 <w:sz w:val="24"/>
@@ -4525,7 +4467,7 @@
                         <w:txbxContent>
                           <w:p>
                             <w:pPr>
-                              <w:pStyle w:val="Caption"/>
+                              <w:pStyle w:val="Titulek"/>
                               <w:rPr>
                                 <w:noProof/>
                                 <w:sz w:val="24"/>
@@ -4673,7 +4615,7 @@
     </w:p>
     <w:p>
       <w:pPr>
-        <w:pStyle w:val="Heading2"/>
+        <w:pStyle w:val="Nadpis2"/>
       </w:pPr>
       <w:bookmarkStart w:id="6" w:name="_Toc118229307"/>
       <w:r>
@@ -4683,11 +4625,7 @@
     </w:p>
     <w:p>
       <w:r>
-        <w:t xml:space="preserve">V téhle konfiguraci Arduina zůstala zhruba tři čtvrtě roku až do doby, kdy jsem z projektu udělal maturitní práci. V mezičase jsem sice měnil menší grafické aspekty </w:t>
-      </w:r>
-      <w:r>
-        <w:lastRenderedPageBreak/>
-        <w:t xml:space="preserve">a přidával jsem </w:t>
+        <w:t xml:space="preserve">V téhle konfiguraci Arduina zůstala zhruba tři čtvrtě roku až do doby, kdy jsem z projektu udělal maturitní práci. V mezičase jsem sice měnil menší grafické aspekty a přidával jsem </w:t>
       </w:r>
       <w:r>
         <w:t xml:space="preserve">soubory znělek, ze kterých mohl audio modul vybírat, ale funkční </w:t>
@@ -4743,7 +4681,7 @@
                         <w:txbxContent>
                           <w:p>
                             <w:pPr>
-                              <w:pStyle w:val="Caption"/>
+                              <w:pStyle w:val="Titulek"/>
                               <w:rPr>
                                 <w:sz w:val="24"/>
                               </w:rPr>
@@ -4922,11 +4860,10 @@
     </w:p>
     <w:p>
       <w:pPr>
-        <w:pStyle w:val="Heading1"/>
+        <w:pStyle w:val="Nadpis1"/>
       </w:pPr>
       <w:bookmarkStart w:id="7" w:name="_Toc118229308"/>
       <w:r>
-        <w:lastRenderedPageBreak/>
         <w:t>Cíle práce</w:t>
       </w:r>
       <w:bookmarkEnd w:id="7"/>
@@ -4947,7 +4884,7 @@
     </w:p>
     <w:p>
       <w:pPr>
-        <w:pStyle w:val="Heading2"/>
+        <w:pStyle w:val="Nadpis2"/>
       </w:pPr>
       <w:bookmarkStart w:id="8" w:name="_Toc118229309"/>
       <w:r>
@@ -4977,7 +4914,7 @@
     </w:p>
     <w:p>
       <w:pPr>
-        <w:pStyle w:val="Heading3"/>
+        <w:pStyle w:val="Nadpis3"/>
       </w:pPr>
       <w:bookmarkStart w:id="9" w:name="_Toc118229310"/>
       <w:r>
@@ -5021,11 +4958,11 @@
         <w:t>Nevýhodou by také bylo, že by nebylo jak jinak počítač spustit. Modul by tím byl jediným bodem selhání.</w:t>
       </w:r>
     </w:p>
-    <w:p>
-      <w:pPr>
-        <w:pStyle w:val="Heading3"/>
-      </w:pPr>
-      <w:bookmarkStart w:id="10" w:name="_Toc118229311"/>
+    <w:bookmarkStart w:id="10" w:name="_Toc118229311"/>
+    <w:p>
+      <w:pPr>
+        <w:pStyle w:val="Nadpis3"/>
+      </w:pPr>
       <w:r>
         <w:rPr>
           <w:noProof/>
@@ -5100,37 +5037,12 @@
         <w:t>Fikanější způsob je</w:t>
       </w:r>
       <w:r>
-        <w:t xml:space="preserve">, nějakým způsobem uložit do Arduina heslo a po úspěšném ověření uživatele předat heslo počítači jako </w:t>
-      </w:r>
-      <w:proofErr w:type="spellStart"/>
-      <w:r>
-        <w:t>keyboard</w:t>
-      </w:r>
-      <w:proofErr w:type="spellEnd"/>
-      <w:r>
-        <w:t xml:space="preserve"> input. Arduino by se tím dalo použít třeba pro dešifrování disků pomocí BitLockeru nebo pro přihlášení do uživatelského účtu v OS.</w:t>
-      </w:r>
-    </w:p>
-    <w:p>
-      <w:r>
-        <w:lastRenderedPageBreak/>
-        <w:t xml:space="preserve">Přestože tohle řešení neochrání přihlašovací údaje proti </w:t>
-      </w:r>
-      <w:proofErr w:type="spellStart"/>
-      <w:r>
-        <w:t>keyloggerům</w:t>
-      </w:r>
-      <w:proofErr w:type="spellEnd"/>
-      <w:r>
-        <w:t xml:space="preserve">, čili programům, které monitorují veškeré uživatelské vstupy a zpřístupňují je nepovolaným osobám, přišlo mi tohle řešení jako jedno z nejlepších. Proti </w:t>
-      </w:r>
-      <w:proofErr w:type="spellStart"/>
-      <w:r>
-        <w:t>keyloggerům</w:t>
-      </w:r>
-      <w:proofErr w:type="spellEnd"/>
-      <w:r>
-        <w:t xml:space="preserve"> se, stejně jako proti jakémukoliv jinému malwaru, dá chránit</w:t>
+        <w:t>, nějakým způsobem uložit do Arduina heslo a po úspěšném ověření uživatele předat heslo počítači jako keyboard input. Arduino by se tím dalo použít třeba pro dešifrování disků pomocí BitLockeru nebo pro přihlášení do uživatelského účtu v OS.</w:t>
+      </w:r>
+    </w:p>
+    <w:p>
+      <w:r>
+        <w:t>Přestože tohle řešení neochrání přihlašovací údaje proti keyloggerům, čili programům, které monitorují veškeré uživatelské vstupy a zpřístupňují je nepovolaným osobám, přišlo mi tohle řešení jako jedno z nejlepších. Proti keyloggerům se, stejně jako proti jakémukoliv jinému malwaru, dá chránit</w:t>
       </w:r>
       <w:r>
         <w:t xml:space="preserve"> jednoduše použitím ant</w:t>
@@ -5159,7 +5071,7 @@
     </w:p>
     <w:p>
       <w:pPr>
-        <w:pStyle w:val="Heading2"/>
+        <w:pStyle w:val="Nadpis2"/>
       </w:pPr>
       <w:bookmarkStart w:id="11" w:name="_Toc118229312"/>
       <w:r>
@@ -5231,7 +5143,7 @@
       </w:r>
       <w:r>
         <w:rPr>
-          <w:rStyle w:val="FootnoteReference"/>
+          <w:rStyle w:val="Znakapoznpodarou"/>
         </w:rPr>
         <w:footnoteReference w:id="3"/>
       </w:r>
@@ -5243,7 +5155,7 @@
       </w:r>
       <w:r>
         <w:rPr>
-          <w:rStyle w:val="FootnoteReference"/>
+          <w:rStyle w:val="Znakapoznpodarou"/>
         </w:rPr>
         <w:footnoteReference w:id="4"/>
       </w:r>
@@ -5292,7 +5204,7 @@
                         <w:txbxContent>
                           <w:p>
                             <w:pPr>
-                              <w:pStyle w:val="Caption"/>
+                              <w:pStyle w:val="Titulek"/>
                               <w:rPr>
                                 <w:noProof/>
                                 <w:sz w:val="24"/>
@@ -5329,21 +5241,8 @@
                               <w:fldChar w:fldCharType="end"/>
                             </w:r>
                             <w:r>
-                              <w:t xml:space="preserve"> Znázornění </w:t>
+                              <w:t xml:space="preserve"> Znázornění integer overflow</w:t>
                             </w:r>
-                            <w:proofErr w:type="spellStart"/>
-                            <w:r>
-                              <w:t>integer</w:t>
-                            </w:r>
-                            <w:proofErr w:type="spellEnd"/>
-                            <w:r>
-                              <w:t xml:space="preserve"> </w:t>
-                            </w:r>
-                            <w:proofErr w:type="spellStart"/>
-                            <w:r>
-                              <w:t>overflow</w:t>
-                            </w:r>
-                            <w:proofErr w:type="spellEnd"/>
                           </w:p>
                         </w:txbxContent>
                       </wps:txbx>
@@ -5495,27 +5394,7 @@
         <w:t xml:space="preserve">Druhý problém je, že </w:t>
       </w:r>
       <w:r>
-        <w:t xml:space="preserve">Arduino má velmi jednoduchý procesor a nedokáže správně pracovat s velkými čísly. Po zhruba 50 dnech mu dojde místo na počítání doby od zapnutí a jemu nezbyde nic jiného, než začít počítat zase od nuly. Tomuhle se říká </w:t>
-      </w:r>
-      <w:proofErr w:type="spellStart"/>
-      <w:r>
-        <w:t>integer</w:t>
-      </w:r>
-      <w:proofErr w:type="spellEnd"/>
-      <w:r>
-        <w:t xml:space="preserve"> </w:t>
-      </w:r>
-      <w:proofErr w:type="spellStart"/>
-      <w:r>
-        <w:t>overflow</w:t>
-      </w:r>
-      <w:proofErr w:type="spellEnd"/>
-      <w:r>
-        <w:t xml:space="preserve">. Naštěstí to není zas tak velký problém, protože se Arduino restartuje pokaždé, když se na něj </w:t>
-      </w:r>
-      <w:r>
-        <w:lastRenderedPageBreak/>
-        <w:t xml:space="preserve">pokusí </w:t>
+        <w:t xml:space="preserve">Arduino má velmi jednoduchý procesor a nedokáže správně pracovat s velkými čísly. Po zhruba 50 dnech mu dojde místo na počítání doby od zapnutí a jemu nezbyde nic jiného, než začít počítat zase od nuly. Tomuhle se říká integer overflow. Naštěstí to není zas tak velký problém, protože se Arduino restartuje pokaždé, když se na něj pokusí </w:t>
       </w:r>
       <w:r>
         <w:t>p</w:t>
@@ -5529,18 +5408,13 @@
     </w:p>
     <w:p>
       <w:pPr>
-        <w:pStyle w:val="Heading2"/>
+        <w:pStyle w:val="Nadpis2"/>
       </w:pPr>
       <w:bookmarkStart w:id="12" w:name="_Toc118229313"/>
       <w:r>
-        <w:t xml:space="preserve">Prezentovatelné </w:t>
-      </w:r>
-      <w:proofErr w:type="spellStart"/>
-      <w:r>
-        <w:t>šasí</w:t>
+        <w:t>Prezentovatelné šasí</w:t>
       </w:r>
       <w:bookmarkEnd w:id="12"/>
-      <w:proofErr w:type="spellEnd"/>
     </w:p>
     <w:p>
       <w:r>
@@ -5589,7 +5463,7 @@
                         <w:txbxContent>
                           <w:p>
                             <w:pPr>
-                              <w:pStyle w:val="Caption"/>
+                              <w:pStyle w:val="Titulek"/>
                               <w:rPr>
                                 <w:sz w:val="24"/>
                               </w:rPr>
@@ -5615,21 +5489,8 @@
                             <w:r>
                               <w:t xml:space="preserve"> </w:t>
                             </w:r>
-                            <w:proofErr w:type="spellStart"/>
                             <w:r>
-                              <w:t>Concept</w:t>
-                            </w:r>
-                            <w:proofErr w:type="spellEnd"/>
-                            <w:r>
-                              <w:t xml:space="preserve"> art </w:t>
-                            </w:r>
-                            <w:proofErr w:type="spellStart"/>
-                            <w:r>
-                              <w:t>šasí</w:t>
-                            </w:r>
-                            <w:proofErr w:type="spellEnd"/>
-                            <w:r>
-                              <w:t xml:space="preserve"> vytištěného 3D tiskárnou, září 2022</w:t>
+                              <w:t>Concept art šasí vytištěného 3D tiskárnou, září 2022</w:t>
                             </w:r>
                           </w:p>
                         </w:txbxContent>
@@ -5796,15 +5657,7 @@
         <w:t xml:space="preserve"> Na tohle by se byla hodila</w:t>
       </w:r>
       <w:r>
-        <w:t xml:space="preserve"> i praxe u Prusa </w:t>
-      </w:r>
-      <w:proofErr w:type="spellStart"/>
-      <w:r>
-        <w:t>Research</w:t>
-      </w:r>
-      <w:proofErr w:type="spellEnd"/>
-      <w:r>
-        <w:t>, která ale nakonec nevyšla</w:t>
+        <w:t xml:space="preserve"> i praxe u Prusa Research, která ale nakonec nevyšla</w:t>
       </w:r>
       <w:r>
         <w:t xml:space="preserve"> z kapacitních důvodů poskytovatele</w:t>
@@ -5824,10 +5677,9 @@
     </w:p>
     <w:p>
       <w:pPr>
-        <w:pStyle w:val="Heading1"/>
-      </w:pPr>
-      <w:r>
-        <w:lastRenderedPageBreak/>
+        <w:pStyle w:val="Nadpis1"/>
+      </w:pPr>
+      <w:r>
         <w:t>Průběh práce</w:t>
       </w:r>
     </w:p>
@@ -5846,7 +5698,7 @@
     </w:p>
     <w:p>
       <w:pPr>
-        <w:pStyle w:val="Heading2"/>
+        <w:pStyle w:val="Nadpis2"/>
       </w:pPr>
       <w:r>
         <w:t>Začátek zabezpečování</w:t>
@@ -5932,15 +5784,7 @@
         <w:t>Po nějaké době jsem se rozhodl, že Arduino</w:t>
       </w:r>
       <w:r>
-        <w:t>, které bude posílat heslo do počítače, nebude ukládat heslo v </w:t>
-      </w:r>
-      <w:proofErr w:type="spellStart"/>
-      <w:r>
-        <w:t>plaintextu</w:t>
-      </w:r>
-      <w:proofErr w:type="spellEnd"/>
-      <w:r>
-        <w:t>, ani v jednoduše dešifrovatelném formátu, aby bylo těžší jej prolomit. Rozhodl jsem se použít čtečku čipových karet a to heslo uložit tam, v zašifrované podobě.</w:t>
+        <w:t>, které bude posílat heslo do počítače, nebude ukládat heslo v plaintextu, ani v jednoduše dešifrovatelném formátu, aby bylo těžší jej prolomit. Rozhodl jsem se použít čtečku čipových karet a to heslo uložit tam, v zašifrované podobě.</w:t>
       </w:r>
     </w:p>
     <w:p>
@@ -5995,7 +5839,7 @@
                         <w:txbxContent>
                           <w:p>
                             <w:pPr>
-                              <w:pStyle w:val="Caption"/>
+                              <w:pStyle w:val="Titulek"/>
                               <w:rPr>
                                 <w:noProof/>
                                 <w:sz w:val="24"/>
@@ -6120,15 +5964,7 @@
         <w:t>ale byly už na audio</w:t>
       </w:r>
       <w:r>
-        <w:t xml:space="preserve"> modulu použity ke komunikaci se čtečkou </w:t>
-      </w:r>
-      <w:proofErr w:type="spellStart"/>
-      <w:r>
-        <w:t>micro</w:t>
-      </w:r>
-      <w:proofErr w:type="spellEnd"/>
-      <w:r>
-        <w:t xml:space="preserve"> SD karet, a displejové Arduino potřebovalo komunikovat s počítačem pomocí sériové komunikace, aby získalo aktuální datum a čas.</w:t>
+        <w:t xml:space="preserve"> modulu použity ke komunikaci se čtečkou micro SD karet, a displejové Arduino potřebovalo komunikovat s počítačem pomocí sériové komunikace, aby získalo aktuální datum a čas.</w:t>
       </w:r>
       <w:r>
         <w:t xml:space="preserve"> </w:t>
@@ -6146,23 +5982,7 @@
         <w:t xml:space="preserve"> podle</w:t>
       </w:r>
       <w:r>
-        <w:t xml:space="preserve"> standardu HID (</w:t>
-      </w:r>
-      <w:proofErr w:type="spellStart"/>
-      <w:r>
-        <w:t>Human</w:t>
-      </w:r>
-      <w:proofErr w:type="spellEnd"/>
-      <w:r>
-        <w:t xml:space="preserve"> Interface </w:t>
-      </w:r>
-      <w:proofErr w:type="spellStart"/>
-      <w:r>
-        <w:t>Device</w:t>
-      </w:r>
-      <w:proofErr w:type="spellEnd"/>
-      <w:r>
-        <w:t>).</w:t>
+        <w:t xml:space="preserve"> standardu HID (Human Interface Device).</w:t>
       </w:r>
     </w:p>
     <w:p>
@@ -6172,23 +5992,7 @@
         </w:rPr>
       </w:pPr>
       <w:r>
-        <w:t xml:space="preserve">Tento problém ale nebyl neřešitelný. Stačilo to Uno nahradit dalším </w:t>
-      </w:r>
-      <w:proofErr w:type="spellStart"/>
-      <w:r>
-        <w:t>Nanem</w:t>
-      </w:r>
-      <w:proofErr w:type="spellEnd"/>
-      <w:r>
-        <w:t xml:space="preserve">, a k tomu, teď už volnému, </w:t>
-      </w:r>
-      <w:proofErr w:type="spellStart"/>
-      <w:r>
-        <w:t>Unu</w:t>
-      </w:r>
-      <w:proofErr w:type="spellEnd"/>
-      <w:r>
-        <w:t xml:space="preserve"> připojit čtečku čipů, a nahrát na něj klávesnicový firmware.</w:t>
+        <w:t>Tento problém ale nebyl neřešitelný. Stačilo to Uno nahradit dalším Nanem, a k tomu, teď už volnému, Unu připojit čtečku čipů, a nahrát na něj klávesnicový firmware.</w:t>
       </w:r>
       <w:r>
         <w:rPr>
@@ -6205,10 +6009,9 @@
     </w:p>
     <w:p>
       <w:pPr>
-        <w:pStyle w:val="Heading2"/>
-      </w:pPr>
-      <w:r>
-        <w:lastRenderedPageBreak/>
+        <w:pStyle w:val="Nadpis2"/>
+      </w:pPr>
+      <w:r>
         <w:t>Problémy s upraveným firmwarem Una</w:t>
       </w:r>
     </w:p>
@@ -6219,66 +6022,32 @@
       <w:r>
         <w:t xml:space="preserve">posílat si jak příkazy, tak i běžný text. Arduino k tomuto účelu používá </w:t>
       </w:r>
-      <w:proofErr w:type="spellStart"/>
       <w:r>
         <w:rPr>
           <w:i/>
           <w:iCs/>
         </w:rPr>
-        <w:t>Serial.write</w:t>
-      </w:r>
-      <w:proofErr w:type="spellEnd"/>
+        <w:t>Serial.write()</w:t>
+      </w:r>
+      <w:r>
+        <w:t xml:space="preserve">, pokud posílá byty anebo </w:t>
+      </w:r>
       <w:r>
         <w:rPr>
           <w:i/>
           <w:iCs/>
         </w:rPr>
-        <w:t>()</w:t>
-      </w:r>
-      <w:r>
-        <w:t xml:space="preserve">, pokud posílá byty anebo </w:t>
-      </w:r>
-      <w:proofErr w:type="spellStart"/>
+        <w:t>Serial.print()</w:t>
+      </w:r>
+      <w:r>
+        <w:t xml:space="preserve">, popřípadě </w:t>
+      </w:r>
       <w:r>
         <w:rPr>
           <w:i/>
           <w:iCs/>
         </w:rPr>
-        <w:t>Serial.print</w:t>
-      </w:r>
-      <w:proofErr w:type="spellEnd"/>
-      <w:r>
-        <w:rPr>
-          <w:i/>
-          <w:iCs/>
-        </w:rPr>
-        <w:t>()</w:t>
-      </w:r>
-      <w:r>
-        <w:t xml:space="preserve">, popřípadě </w:t>
-      </w:r>
-      <w:r>
-        <w:rPr>
-          <w:i/>
-          <w:iCs/>
-        </w:rPr>
-        <w:t>.</w:t>
-      </w:r>
-      <w:proofErr w:type="spellStart"/>
-      <w:r>
-        <w:rPr>
-          <w:i/>
-          <w:iCs/>
-        </w:rPr>
-        <w:t>println</w:t>
-      </w:r>
-      <w:proofErr w:type="spellEnd"/>
-      <w:r>
-        <w:rPr>
-          <w:i/>
-          <w:iCs/>
-        </w:rPr>
-        <w:t>()</w:t>
+        <w:t>.println()</w:t>
       </w:r>
       <w:r>
         <w:t>, chce-li poslat text, nebo čísla.</w:t>
@@ -6294,15 +6063,7 @@
     </w:p>
     <w:p>
       <w:r>
-        <w:t xml:space="preserve">Když na Uno nahrajeme speciální firmware, pořád se k počítači připojí přes virtuální sériový port, ale místo </w:t>
-      </w:r>
-      <w:proofErr w:type="spellStart"/>
-      <w:r>
-        <w:t>plaintextových</w:t>
-      </w:r>
-      <w:proofErr w:type="spellEnd"/>
-      <w:r>
-        <w:t xml:space="preserve"> komunikací posílá buffer ve kterém je uvedeno která klávesa je právě stisknuta. A právě v tom jednotném tvaru slova </w:t>
+        <w:t xml:space="preserve">Když na Uno nahrajeme speciální firmware, pořád se k počítači připojí přes virtuální sériový port, ale místo plaintextových komunikací posílá buffer ve kterém je uvedeno která klávesa je právě stisknuta. A právě v tom jednotném tvaru slova </w:t>
       </w:r>
       <w:r>
         <w:rPr>
@@ -6384,18 +6145,10 @@
     </w:p>
     <w:p>
       <w:pPr>
-        <w:pStyle w:val="Heading2"/>
-      </w:pPr>
-      <w:r>
-        <w:t xml:space="preserve">Haló, tady </w:t>
-      </w:r>
-      <w:proofErr w:type="spellStart"/>
-      <w:r>
-        <w:t>Windowsovi</w:t>
-      </w:r>
-      <w:proofErr w:type="spellEnd"/>
-      <w:r>
-        <w:t>!</w:t>
+        <w:pStyle w:val="Nadpis2"/>
+      </w:pPr>
+      <w:r>
+        <w:t>Haló, tady Windowsovi!</w:t>
       </w:r>
     </w:p>
     <w:p>
@@ -6408,11 +6161,7 @@
         <w:t xml:space="preserve">Tento pythonový script se aktivuje po přihlášení do Windows, detekuje všechny dostupné COM porty a připojí se na ně. </w:t>
       </w:r>
       <w:r>
-        <w:t xml:space="preserve">Arduina, ke kterým se script připojí se automaticky restartují a ohlásí, které Arduino jsou. Pythonový script právě na toto </w:t>
-      </w:r>
-      <w:r>
-        <w:lastRenderedPageBreak/>
-        <w:t>čeká, a jakmile detekuje, který port patří Arduinu s obrazovkou, pošle mu zprávu, pomocí které mu nejen sdělí, že spojení bylo navázáno, ale také mu řekne, který spořič obrazovky má použít podle toho, jak si to uživatel nakonfiguroval (k tomu se dostaneme později). Pokud si uživatel zvolil, že</w:t>
+        <w:t>Arduina, ke kterým se script připojí se automaticky restartují a ohlásí, které Arduino jsou. Pythonový script právě na toto čeká, a jakmile detekuje, který port patří Arduinu s obrazovkou, pošle mu zprávu, pomocí které mu nejen sdělí, že spojení bylo navázáno, ale také mu řekne, který spořič obrazovky má použít podle toho, jak si to uživatel nakonfiguroval (k tomu se dostaneme později). Pokud si uživatel zvolil, že</w:t>
       </w:r>
       <w:r>
         <w:t xml:space="preserve"> Ino bude zobrazovat jen jednoduchou animaci připomínající spořič starého DVD přehrávače, skript pošle jen informaci o tom, co má Ino zobrazovat.</w:t>
@@ -6433,15 +6182,10 @@
     </w:p>
     <w:p>
       <w:pPr>
-        <w:pStyle w:val="Heading3"/>
-      </w:pPr>
-      <w:proofErr w:type="spellStart"/>
-      <w:r>
-        <w:t>Pčtrosí</w:t>
-      </w:r>
-      <w:proofErr w:type="spellEnd"/>
-      <w:r>
-        <w:t xml:space="preserve"> řešení na přestupný problém</w:t>
+        <w:pStyle w:val="Nadpis3"/>
+      </w:pPr>
+      <w:r>
+        <w:t>Pčtrosí řešení na přestupný problém</w:t>
       </w:r>
     </w:p>
     <w:p>
@@ -6604,7 +6348,7 @@
                         <w:txbxContent>
                           <w:p>
                             <w:pPr>
-                              <w:pStyle w:val="Caption"/>
+                              <w:pStyle w:val="Titulek"/>
                               <w:rPr>
                                 <w:noProof/>
                                 <w:sz w:val="24"/>
@@ -6756,55 +6500,43 @@
         <w:rPr>
           <w:noProof/>
         </w:rPr>
-        <w:t xml:space="preserve">příklad dva programy chtějí přečíst ten samý soubor, není v tom problém, ale pokud pak budou chtít do toho samého souboru zapisovat, OS jim to nedovolí, protože by měnili data, která ten druhý program pořád ještě čte. Čeká se tedy buď, že programy budou navrženy tak, aby k této situaci vůbec </w:t>
-      </w:r>
-      <w:r>
-        <w:rPr>
+        <w:t>příklad dva programy chtějí přečíst ten samý soubor, není v tom problém, ale pokud pak budou chtít do toho samého souboru zapisovat, OS jim to nedovolí, protože by měnili data, která ten druhý program pořád ještě čte. Čeká se tedy buď, že programy budou navrženy tak, aby k této situaci vůbec nedošlo, anebo když už k ní dojde, tak že jeden z programů ustoupí dobrovolně, anebo zasáhne uživatel a problém vyřeší.</w:t>
+      </w:r>
+      <w:r>
+        <w:rPr>
+          <w:rStyle w:val="Znakapoznpodarou"/>
           <w:noProof/>
         </w:rPr>
-        <w:lastRenderedPageBreak/>
-        <w:t>nedošlo, anebo když už k ní dojde, tak že jeden z programů ustoupí dobrovolně, anebo zasáhne uživatel a problém vyřeší.</w:t>
-      </w:r>
-      <w:r>
-        <w:rPr>
-          <w:rStyle w:val="FootnoteReference"/>
+        <w:footnoteReference w:id="5"/>
+      </w:r>
+      <w:r>
+        <w:rPr>
+          <w:rStyle w:val="Znakapoznpodarou"/>
           <w:noProof/>
         </w:rPr>
-        <w:footnoteReference w:id="5"/>
-      </w:r>
-      <w:r>
-        <w:rPr>
-          <w:rStyle w:val="FootnoteReference"/>
+        <w:footnoteReference w:id="6"/>
+      </w:r>
+      <w:r>
+        <w:rPr>
+          <w:rStyle w:val="Znakapoznpodarou"/>
           <w:noProof/>
         </w:rPr>
-        <w:footnoteReference w:id="6"/>
-      </w:r>
-      <w:r>
-        <w:rPr>
-          <w:rStyle w:val="FootnoteReference"/>
+        <w:footnoteReference w:id="7"/>
+      </w:r>
+      <w:r>
+        <w:rPr>
+          <w:rStyle w:val="Znakapoznpodarou"/>
           <w:noProof/>
         </w:rPr>
-        <w:footnoteReference w:id="7"/>
-      </w:r>
-      <w:r>
-        <w:rPr>
-          <w:rStyle w:val="FootnoteReference"/>
-          <w:noProof/>
-        </w:rPr>
         <w:footnoteReference w:id="8"/>
       </w:r>
     </w:p>
     <w:p>
       <w:pPr>
-        <w:pStyle w:val="Heading3"/>
-      </w:pPr>
-      <w:proofErr w:type="spellStart"/>
-      <w:r>
-        <w:t>Failsafe</w:t>
-      </w:r>
-      <w:proofErr w:type="spellEnd"/>
-      <w:r>
-        <w:t xml:space="preserve"> design komunikace</w:t>
+        <w:pStyle w:val="Nadpis3"/>
+      </w:pPr>
+      <w:r>
+        <w:t>Failsafe design komunikace</w:t>
       </w:r>
     </w:p>
     <w:p>
@@ -6825,7 +6557,7 @@
     </w:p>
     <w:p>
       <w:pPr>
-        <w:pStyle w:val="Heading3"/>
+        <w:pStyle w:val="Nadpis3"/>
       </w:pPr>
       <w:r>
         <w:rPr>
@@ -6987,7 +6719,7 @@
                         <w:txbxContent>
                           <w:p>
                             <w:pPr>
-                              <w:pStyle w:val="Caption"/>
+                              <w:pStyle w:val="Titulek"/>
                               <w:rPr>
                                 <w:noProof/>
                                 <w:color w:val="434343"/>
@@ -7124,40 +6856,15 @@
     </w:p>
     <w:p>
       <w:pPr>
-        <w:pStyle w:val="Heading2"/>
-      </w:pPr>
-      <w:r>
-        <w:lastRenderedPageBreak/>
-        <w:t xml:space="preserve">Relativně </w:t>
-      </w:r>
-      <w:proofErr w:type="spellStart"/>
-      <w:r>
-        <w:t>Frantické</w:t>
-      </w:r>
-      <w:proofErr w:type="spellEnd"/>
-      <w:r>
-        <w:t xml:space="preserve"> </w:t>
-      </w:r>
-      <w:proofErr w:type="spellStart"/>
-      <w:r>
-        <w:t>Inkódovací</w:t>
-      </w:r>
-      <w:proofErr w:type="spellEnd"/>
-      <w:r>
-        <w:t xml:space="preserve"> Dilema</w:t>
-      </w:r>
-    </w:p>
-    <w:p>
-      <w:r>
-        <w:t xml:space="preserve">Leonardo bylo ještě stále na cestě, a tak jsem se pustil do něčeho, co můžu testovat na normálním </w:t>
-      </w:r>
-      <w:proofErr w:type="spellStart"/>
-      <w:r>
-        <w:t>Nanu</w:t>
-      </w:r>
-      <w:proofErr w:type="spellEnd"/>
-      <w:r>
-        <w:t xml:space="preserve">: program na zašifrování hesla a </w:t>
+        <w:pStyle w:val="Nadpis2"/>
+      </w:pPr>
+      <w:r>
+        <w:t>Relativně Frantické Inkódovací Dilema</w:t>
+      </w:r>
+    </w:p>
+    <w:p>
+      <w:r>
+        <w:t xml:space="preserve">Leonardo bylo ještě stále na cestě, a tak jsem se pustil do něčeho, co můžu testovat na normálním Nanu: program na zašifrování hesla a </w:t>
       </w:r>
       <w:r>
         <w:t xml:space="preserve">jeho následné zapsání </w:t>
@@ -7168,7 +6875,7 @@
     </w:p>
     <w:p>
       <w:pPr>
-        <w:pStyle w:val="Heading3"/>
+        <w:pStyle w:val="Nadpis3"/>
       </w:pPr>
       <w:r>
         <w:t>Jak zapsat zašifrované heslo na čip?</w:t>
@@ -7274,13 +6981,8 @@
       <w:r>
         <w:t xml:space="preserve">označuje konec </w:t>
       </w:r>
-      <w:proofErr w:type="spellStart"/>
-      <w:r>
-        <w:t>Stringu</w:t>
-      </w:r>
-      <w:proofErr w:type="spellEnd"/>
-      <w:r>
-        <w:t>, což je kus textu, který může mít libovolnou délku</w:t>
+      <w:r>
+        <w:t>Stringu, což je kus textu, který může mít libovolnou délku</w:t>
       </w:r>
       <w:r>
         <w:t>.</w:t>
@@ -7353,7 +7055,7 @@
                         <w:txbxContent>
                           <w:p>
                             <w:pPr>
-                              <w:pStyle w:val="Caption"/>
+                              <w:pStyle w:val="Titulek"/>
                               <w:rPr>
                                 <w:noProof/>
                                 <w:sz w:val="24"/>
@@ -7466,15 +7168,7 @@
         </mc:AlternateContent>
       </w:r>
       <w:r>
-        <w:t xml:space="preserve">Výsledek šifry ale může obsahovat i právě tento null </w:t>
-      </w:r>
-      <w:proofErr w:type="spellStart"/>
-      <w:r>
-        <w:t>terminator</w:t>
-      </w:r>
-      <w:proofErr w:type="spellEnd"/>
-      <w:r>
-        <w:t>, takže aby to program neinterpretoval jako předčasný konec textu, zakódoval jsem celý výstup ze šifrování do Base64</w:t>
+        <w:t>Výsledek šifry ale může obsahovat i právě tento null terminator, takže aby to program neinterpretoval jako předčasný konec textu, zakódoval jsem celý výstup ze šifrování do Base64</w:t>
       </w:r>
       <w:r>
         <w:t xml:space="preserve"> a teprve zakódovaný výsledek teprve zapisuji na čip. </w:t>
@@ -7482,15 +7176,16 @@
     </w:p>
     <w:p>
       <w:r>
-        <w:t xml:space="preserve">Base64 je způsob zapisování </w:t>
-      </w:r>
-      <w:proofErr w:type="spellStart"/>
-      <w:r>
-        <w:t>jakýhkoli</w:t>
-      </w:r>
-      <w:proofErr w:type="spellEnd"/>
-      <w:r>
-        <w:t xml:space="preserve"> dat jako sérii písmen, číslic a znaků +, / a =. Můžeme si to představit, jakože se vstup rozepíše na dlouhý řádek jako jedničky a nuly, a každých </w:t>
+        <w:t>Base64 je způsob zapisování jakýhkoli dat jako sérii písmen, číslic a znaků +, / a =.</w:t>
+      </w:r>
+      <w:r>
+        <w:t xml:space="preserve"> Hlavní účel kódování do b64 je zajištění </w:t>
+      </w:r>
+      <w:r>
+        <w:t>jednoduchého ukládání.</w:t>
+      </w:r>
+      <w:r>
+        <w:t xml:space="preserve"> Můžeme si to představit, jakože se vstup rozepíše na dlouhý řádek jako jedničky a nuly, a každých </w:t>
       </w:r>
       <w:r>
         <w:t>24</w:t>
@@ -7511,19 +7206,11 @@
         <w:t xml:space="preserve"> znak</w:t>
       </w:r>
       <w:r>
-        <w:t xml:space="preserve">y, podle speciální tabulky tak, aby každé 3 znaky dekódovaného textu byly zapsané jako 4 znaky </w:t>
-      </w:r>
-      <w:proofErr w:type="spellStart"/>
-      <w:r>
-        <w:t>enkódovaného</w:t>
-      </w:r>
-      <w:proofErr w:type="spellEnd"/>
-      <w:r>
-        <w:t xml:space="preserve"> textu. Tímto sice plýtváme úložiště, ale zajistíme, že data budou přečtena správně a to i člověkem.</w:t>
-      </w:r>
-      <w:r>
-        <w:rPr>
-          <w:rStyle w:val="FootnoteReference"/>
+        <w:t>y, podle speciální tabulky tak, aby každé 3 znaky dekódovaného textu byly zapsané jako 4 znaky enkódovaného textu. Tímto sice plýtváme úložiště, ale zajistíme, že data budou přečtena správně a to i člověkem.</w:t>
+      </w:r>
+      <w:r>
+        <w:rPr>
+          <w:rStyle w:val="Znakapoznpodarou"/>
         </w:rPr>
         <w:footnoteReference w:id="9"/>
       </w:r>
@@ -7544,11 +7231,10 @@
     </w:p>
     <w:p>
       <w:pPr>
-        <w:pStyle w:val="Heading2"/>
+        <w:pStyle w:val="Nadpis2"/>
       </w:pPr>
       <w:bookmarkStart w:id="13" w:name="_Toc118229314"/>
       <w:r>
-        <w:lastRenderedPageBreak/>
         <w:t>Struktura práce</w:t>
       </w:r>
       <w:bookmarkEnd w:id="13"/>
@@ -7574,15 +7260,7 @@
         <w:ind w:left="425" w:hanging="425"/>
       </w:pPr>
       <w:r>
-        <w:t xml:space="preserve">Abstrakt, </w:t>
-      </w:r>
-      <w:proofErr w:type="spellStart"/>
-      <w:r>
-        <w:t>Abstract</w:t>
-      </w:r>
-      <w:proofErr w:type="spellEnd"/>
-      <w:r>
-        <w:t>, Klíčová slova (nečísluje se, ale započítává se do číslování stran)</w:t>
+        <w:t>Abstrakt, Abstract, Klíčová slova (nečísluje se, ale započítává se do číslování stran)</w:t>
       </w:r>
     </w:p>
     <w:p>
@@ -7684,7 +7362,7 @@
     <w:p/>
     <w:p>
       <w:pPr>
-        <w:pStyle w:val="Heading2"/>
+        <w:pStyle w:val="Nadpis2"/>
       </w:pPr>
       <w:bookmarkStart w:id="14" w:name="_2n2iix410vi5" w:colFirst="0" w:colLast="0"/>
       <w:bookmarkStart w:id="15" w:name="_Toc118229315"/>
@@ -7701,21 +7379,13 @@
     </w:p>
     <w:p>
       <w:pPr>
-        <w:pStyle w:val="Heading2"/>
+        <w:pStyle w:val="Nadpis2"/>
       </w:pPr>
       <w:bookmarkStart w:id="16" w:name="_syie4sqihjdz" w:colFirst="0" w:colLast="0"/>
       <w:bookmarkStart w:id="17" w:name="_Toc118229316"/>
       <w:bookmarkEnd w:id="16"/>
       <w:r>
-        <w:t xml:space="preserve">Abstrakt, </w:t>
-      </w:r>
-      <w:proofErr w:type="spellStart"/>
-      <w:r>
-        <w:t>Abstract</w:t>
-      </w:r>
-      <w:proofErr w:type="spellEnd"/>
-      <w:r>
-        <w:t>, Klíčová slova</w:t>
+        <w:t>Abstrakt, Abstract, Klíčová slova</w:t>
       </w:r>
       <w:bookmarkEnd w:id="17"/>
     </w:p>
@@ -7749,7 +7419,7 @@
     </w:p>
     <w:p>
       <w:pPr>
-        <w:pStyle w:val="Heading2"/>
+        <w:pStyle w:val="Nadpis2"/>
       </w:pPr>
       <w:bookmarkStart w:id="18" w:name="_knso67nsq1tu" w:colFirst="0" w:colLast="0"/>
       <w:bookmarkStart w:id="19" w:name="_Toc118229317"/>
@@ -7769,13 +7439,12 @@
     </w:p>
     <w:p>
       <w:pPr>
-        <w:pStyle w:val="Heading2"/>
+        <w:pStyle w:val="Nadpis2"/>
       </w:pPr>
       <w:bookmarkStart w:id="20" w:name="_8p6x3ilht2s6" w:colFirst="0" w:colLast="0"/>
       <w:bookmarkStart w:id="21" w:name="_Toc118229318"/>
       <w:bookmarkEnd w:id="20"/>
       <w:r>
-        <w:lastRenderedPageBreak/>
         <w:t>Obsah</w:t>
       </w:r>
       <w:bookmarkEnd w:id="21"/>
@@ -7787,7 +7456,7 @@
     </w:p>
     <w:p>
       <w:pPr>
-        <w:pStyle w:val="Heading2"/>
+        <w:pStyle w:val="Nadpis2"/>
       </w:pPr>
       <w:bookmarkStart w:id="22" w:name="_etsb9r6t4o2o" w:colFirst="0" w:colLast="0"/>
       <w:bookmarkStart w:id="23" w:name="_Toc118229319"/>
@@ -7809,7 +7478,7 @@
     </w:p>
     <w:p>
       <w:pPr>
-        <w:pStyle w:val="Heading2"/>
+        <w:pStyle w:val="Nadpis2"/>
       </w:pPr>
       <w:bookmarkStart w:id="24" w:name="_l2b6m9h7dfgi" w:colFirst="0" w:colLast="0"/>
       <w:bookmarkStart w:id="25" w:name="_Toc118229320"/>
@@ -7857,13 +7526,12 @@
     </w:p>
     <w:p>
       <w:pPr>
-        <w:pStyle w:val="Heading2"/>
+        <w:pStyle w:val="Nadpis2"/>
       </w:pPr>
       <w:bookmarkStart w:id="26" w:name="_9g8lacywn6ir" w:colFirst="0" w:colLast="0"/>
       <w:bookmarkStart w:id="27" w:name="_Toc118229321"/>
       <w:bookmarkEnd w:id="26"/>
       <w:r>
-        <w:lastRenderedPageBreak/>
         <w:t>Závěr</w:t>
       </w:r>
       <w:bookmarkEnd w:id="27"/>
@@ -7875,7 +7543,7 @@
     </w:p>
     <w:p>
       <w:pPr>
-        <w:pStyle w:val="Heading2"/>
+        <w:pStyle w:val="Nadpis2"/>
       </w:pPr>
       <w:bookmarkStart w:id="28" w:name="_sk4qh5v0hmkx" w:colFirst="0" w:colLast="0"/>
       <w:bookmarkStart w:id="29" w:name="_Toc118229322"/>
@@ -7887,15 +7555,7 @@
     </w:p>
     <w:p>
       <w:r>
-        <w:t>Seznam použité literatury a zdrojů informací je zařazen na konci práce. Je rozdělen na dvě části. Na seznam použitých literárních publikací (</w:t>
-      </w:r>
-      <w:proofErr w:type="spellStart"/>
-      <w:r>
-        <w:t>knihy,časopisy</w:t>
-      </w:r>
-      <w:proofErr w:type="spellEnd"/>
-      <w:r>
-        <w:t xml:space="preserve"> a podobně) a na jiné zdroje informací (internet, CD média a podobně). Uvádíme údaje zpravidla v tomto sledu:</w:t>
+        <w:t>Seznam použité literatury a zdrojů informací je zařazen na konci práce. Je rozdělen na dvě části. Na seznam použitých literárních publikací (knihy,časopisy a podobně) a na jiné zdroje informací (internet, CD média a podobně). Uvádíme údaje zpravidla v tomto sledu:</w:t>
       </w:r>
     </w:p>
     <w:p/>
@@ -7983,13 +7643,8 @@
       </w:r>
     </w:p>
     <w:p>
-      <w:proofErr w:type="gramStart"/>
-      <w:r>
-        <w:t>NOVÁKOVÁ  Jana</w:t>
-      </w:r>
-      <w:proofErr w:type="gramEnd"/>
-      <w:r>
-        <w:t>. Formální úprava diplomové práce. 1. vyd., dotisk. Ostrava : Ostravská Univerzita,1998. ISBN 80-7042-141-X.</w:t>
+      <w:r>
+        <w:t>NOVÁKOVÁ  Jana. Formální úprava diplomové práce. 1. vyd., dotisk. Ostrava : Ostravská Univerzita,1998. ISBN 80-7042-141-X.</w:t>
       </w:r>
     </w:p>
     <w:p/>
@@ -8020,7 +7675,7 @@
     </w:p>
     <w:p>
       <w:pPr>
-        <w:pStyle w:val="Heading2"/>
+        <w:pStyle w:val="Nadpis2"/>
       </w:pPr>
       <w:bookmarkStart w:id="30" w:name="_j02uoh5ykuq7" w:colFirst="0" w:colLast="0"/>
       <w:bookmarkStart w:id="31" w:name="_Toc118229323"/>
@@ -8042,7 +7697,7 @@
     </w:p>
     <w:p>
       <w:pPr>
-        <w:pStyle w:val="Heading2"/>
+        <w:pStyle w:val="Nadpis2"/>
       </w:pPr>
       <w:bookmarkStart w:id="32" w:name="_smlybo2naotk" w:colFirst="0" w:colLast="0"/>
       <w:bookmarkStart w:id="33" w:name="_Toc118229324"/>
@@ -8192,7 +7847,6 @@
         </w:numPr>
       </w:pPr>
       <w:r>
-        <w:lastRenderedPageBreak/>
         <w:t>Stránky se průběžně číslují v zápatí stránky, a to ve středu stránky. Titulní stránka, abstrakt a stránka s čestným prohlášením se číslují, ale číslování se neuvádí (číslování stránky se tedy uvádí od úvodu po seznam příloh).</w:t>
       </w:r>
     </w:p>
@@ -8242,26 +7896,13 @@
     </w:p>
     <w:p>
       <w:pPr>
-        <w:pStyle w:val="Heading2"/>
+        <w:pStyle w:val="Nadpis2"/>
       </w:pPr>
       <w:bookmarkStart w:id="34" w:name="_ciksxnhr1pyi" w:colFirst="0" w:colLast="0"/>
       <w:bookmarkStart w:id="35" w:name="_Toc118229325"/>
       <w:bookmarkEnd w:id="34"/>
-      <w:proofErr w:type="spellStart"/>
-      <w:r>
-        <w:t>PowerPointová</w:t>
-      </w:r>
-      <w:proofErr w:type="spellEnd"/>
-      <w:r>
-        <w:t xml:space="preserve"> prezentace (či </w:t>
-      </w:r>
-      <w:proofErr w:type="spellStart"/>
-      <w:r>
-        <w:t>google</w:t>
-      </w:r>
-      <w:proofErr w:type="spellEnd"/>
-      <w:r>
-        <w:t xml:space="preserve"> prezentace)</w:t>
+      <w:r>
+        <w:t>PowerPointová prezentace (či google prezentace)</w:t>
       </w:r>
       <w:bookmarkEnd w:id="35"/>
     </w:p>
@@ -8272,43 +7913,17 @@
     </w:p>
     <w:p>
       <w:r>
-        <w:t xml:space="preserve">10 </w:t>
-      </w:r>
-      <w:proofErr w:type="spellStart"/>
-      <w:r>
-        <w:t>slides</w:t>
-      </w:r>
-      <w:proofErr w:type="spellEnd"/>
-      <w:r>
-        <w:t xml:space="preserve"> – odborný text, grafy, tabulky a fotografie</w:t>
-      </w:r>
-    </w:p>
-    <w:p>
-      <w:proofErr w:type="gramStart"/>
-      <w:r>
-        <w:t xml:space="preserve">2  </w:t>
-      </w:r>
-      <w:proofErr w:type="spellStart"/>
-      <w:r>
-        <w:t>slides</w:t>
-      </w:r>
-      <w:proofErr w:type="spellEnd"/>
-      <w:proofErr w:type="gramEnd"/>
-      <w:r>
-        <w:t xml:space="preserve"> – iniciály (jméno, školní rok, škola, obor) a úvod nebo závěr práce. </w:t>
-      </w:r>
-    </w:p>
-    <w:p>
-      <w:r>
-        <w:t xml:space="preserve">Student přinese k maturitní zkoušce na obhajobu danou prezentaci na nosiči </w:t>
-      </w:r>
-      <w:proofErr w:type="spellStart"/>
-      <w:r>
-        <w:t>flash</w:t>
-      </w:r>
-      <w:proofErr w:type="spellEnd"/>
-      <w:r>
-        <w:t xml:space="preserve"> a zároveň ji odevzdá vedoucímu práce v elektronické podobě 14 dní před termínem obhajoby maturitní práce.</w:t>
+        <w:t>10 slides – odborný text, grafy, tabulky a fotografie</w:t>
+      </w:r>
+    </w:p>
+    <w:p>
+      <w:r>
+        <w:t xml:space="preserve">2  slides – iniciály (jméno, školní rok, škola, obor) a úvod nebo závěr práce. </w:t>
+      </w:r>
+    </w:p>
+    <w:p>
+      <w:r>
+        <w:t>Student přinese k maturitní zkoušce na obhajobu danou prezentaci na nosiči flash a zároveň ji odevzdá vedoucímu práce v elektronické podobě 14 dní před termínem obhajoby maturitní práce.</w:t>
       </w:r>
     </w:p>
     <w:p>
@@ -8318,7 +7933,7 @@
     </w:p>
     <w:p>
       <w:pPr>
-        <w:pStyle w:val="Heading2"/>
+        <w:pStyle w:val="Nadpis2"/>
       </w:pPr>
       <w:bookmarkStart w:id="36" w:name="_gzaovxelwg50" w:colFirst="0" w:colLast="0"/>
       <w:bookmarkStart w:id="37" w:name="_Toc118229326"/>
@@ -8335,54 +7950,29 @@
     </w:p>
     <w:p>
       <w:pPr>
-        <w:pStyle w:val="Heading2"/>
+        <w:pStyle w:val="Nadpis2"/>
       </w:pPr>
       <w:bookmarkStart w:id="38" w:name="_z91piormyo7m" w:colFirst="0" w:colLast="0"/>
       <w:bookmarkStart w:id="39" w:name="_Toc118229327"/>
       <w:bookmarkEnd w:id="38"/>
       <w:r>
-        <w:lastRenderedPageBreak/>
         <w:t>Způsob odevzdání maturitní práce</w:t>
       </w:r>
       <w:bookmarkEnd w:id="39"/>
     </w:p>
     <w:p>
       <w:r>
-        <w:t xml:space="preserve">Práce je odevzdávána ve </w:t>
-      </w:r>
-      <w:proofErr w:type="gramStart"/>
-      <w:r>
-        <w:t>dvou  výtiscích</w:t>
-      </w:r>
-      <w:proofErr w:type="gramEnd"/>
-      <w:r>
-        <w:t xml:space="preserve"> v  kroužkové vazbě. Originál je uložen v archivu školy. Druhý výtisk je uložen u vedoucího práce.</w:t>
-      </w:r>
-    </w:p>
-    <w:p>
-      <w:r>
-        <w:t xml:space="preserve">Termín odevzdání - do 24. 3. </w:t>
-      </w:r>
-      <w:proofErr w:type="gramStart"/>
-      <w:r>
-        <w:t>2023  vedoucímu</w:t>
-      </w:r>
-      <w:proofErr w:type="gramEnd"/>
-      <w:r>
-        <w:t xml:space="preserve"> maturitní práce nebo na sekretariát školy.</w:t>
-      </w:r>
-    </w:p>
-    <w:p>
-      <w:r>
-        <w:t xml:space="preserve">Elektronická verze maturitní práce ve formátu </w:t>
-      </w:r>
-      <w:proofErr w:type="spellStart"/>
-      <w:r>
-        <w:t>pdf</w:t>
-      </w:r>
-      <w:proofErr w:type="spellEnd"/>
-      <w:r>
-        <w:t xml:space="preserve"> je zaslána na e-mail vedoucího práce či uložena do prostoru úložiště školy k tomuto účelu určenému. Zdrojové kódy či jiné důležité součásti praktické části maturitní práce jsou odevzdány v elektronické podobě do prostoru úložiště do 24. 3. 2023</w:t>
+        <w:t>Práce je odevzdávána ve dvou  výtiscích v  kroužkové vazbě. Originál je uložen v archivu školy. Druhý výtisk je uložen u vedoucího práce.</w:t>
+      </w:r>
+    </w:p>
+    <w:p>
+      <w:r>
+        <w:t>Termín odevzdání - do 24. 3. 2023  vedoucímu maturitní práce nebo na sekretariát školy.</w:t>
+      </w:r>
+    </w:p>
+    <w:p>
+      <w:r>
+        <w:t>Elektronická verze maturitní práce ve formátu pdf je zaslána na e-mail vedoucího práce či uložena do prostoru úložiště školy k tomuto účelu určenému. Zdrojové kódy či jiné důležité součásti praktické části maturitní práce jsou odevzdány v elektronické podobě do prostoru úložiště do 24. 3. 2023</w:t>
       </w:r>
     </w:p>
     <w:p>
@@ -8400,15 +7990,7 @@
     <w:p/>
     <w:p>
       <w:r>
-        <w:t xml:space="preserve">Vypracoval: Ing. Bc. Jaroslav </w:t>
-      </w:r>
-      <w:proofErr w:type="spellStart"/>
-      <w:r>
-        <w:t>Solfronk</w:t>
-      </w:r>
-      <w:proofErr w:type="spellEnd"/>
-      <w:r>
-        <w:t xml:space="preserve"> a Ing. Pavla Cidlinská</w:t>
+        <w:t>Vypracoval: Ing. Bc. Jaroslav Solfronk a Ing. Pavla Cidlinská</w:t>
       </w:r>
     </w:p>
     <w:p/>
@@ -8486,7 +8068,7 @@
     <w:sdtContent>
       <w:p>
         <w:pPr>
-          <w:pStyle w:val="Footer"/>
+          <w:pStyle w:val="Zpat"/>
           <w:jc w:val="center"/>
           <w:rPr>
             <w:rFonts w:asciiTheme="majorHAnsi" w:eastAsiaTheme="majorEastAsia" w:hAnsiTheme="majorHAnsi" w:cstheme="majorBidi"/>
@@ -8543,7 +8125,7 @@
   </w:sdt>
   <w:p>
     <w:pPr>
-      <w:pStyle w:val="Footer"/>
+      <w:pStyle w:val="Zpat"/>
     </w:pPr>
   </w:p>
 </w:ftr>
@@ -8574,14 +8156,14 @@
   <w:footnote w:id="1">
     <w:p>
       <w:pPr>
-        <w:pStyle w:val="FootnoteText"/>
+        <w:pStyle w:val="Textpoznpodarou"/>
         <w:rPr>
           <w:lang w:val="en-US"/>
         </w:rPr>
       </w:pPr>
       <w:r>
         <w:rPr>
-          <w:rStyle w:val="FootnoteReference"/>
+          <w:rStyle w:val="Znakapoznpodarou"/>
         </w:rPr>
         <w:footnoteRef/>
       </w:r>
@@ -8593,25 +8175,8 @@
           <w:color w:val="212529"/>
           <w:shd w:val="clear" w:color="auto" w:fill="FFFFFF"/>
         </w:rPr>
-        <w:t>FALSTAD, Paul. PNP Transistor (</w:t>
-      </w:r>
-      <w:proofErr w:type="spellStart"/>
-      <w:r>
-        <w:rPr>
-          <w:color w:val="212529"/>
-          <w:shd w:val="clear" w:color="auto" w:fill="FFFFFF"/>
-        </w:rPr>
-        <w:t>Bipolar</w:t>
-      </w:r>
-      <w:proofErr w:type="spellEnd"/>
-      <w:r>
-        <w:rPr>
-          <w:color w:val="212529"/>
-          <w:shd w:val="clear" w:color="auto" w:fill="FFFFFF"/>
-        </w:rPr>
-        <w:t>). </w:t>
-      </w:r>
-      <w:proofErr w:type="spellStart"/>
+        <w:t>FALSTAD, Paul. PNP Transistor (Bipolar). </w:t>
+      </w:r>
       <w:r>
         <w:rPr>
           <w:i/>
@@ -8621,7 +8186,6 @@
         </w:rPr>
         <w:t>Falstad</w:t>
       </w:r>
-      <w:proofErr w:type="spellEnd"/>
       <w:r>
         <w:rPr>
           <w:color w:val="212529"/>
@@ -8634,96 +8198,23 @@
   <w:footnote w:id="2">
     <w:p>
       <w:pPr>
-        <w:pStyle w:val="FootnoteText"/>
-      </w:pPr>
-      <w:r>
-        <w:rPr>
-          <w:rStyle w:val="FootnoteReference"/>
+        <w:pStyle w:val="Textpoznpodarou"/>
+      </w:pPr>
+      <w:r>
+        <w:rPr>
+          <w:rStyle w:val="Znakapoznpodarou"/>
         </w:rPr>
         <w:footnoteRef/>
       </w:r>
       <w:r>
         <w:t xml:space="preserve"> </w:t>
       </w:r>
-      <w:proofErr w:type="spellStart"/>
       <w:r>
         <w:rPr>
           <w:color w:val="212529"/>
           <w:shd w:val="clear" w:color="auto" w:fill="FFFFFF"/>
         </w:rPr>
-        <w:t>Why</w:t>
-      </w:r>
-      <w:proofErr w:type="spellEnd"/>
-      <w:r>
-        <w:rPr>
-          <w:color w:val="212529"/>
-          <w:shd w:val="clear" w:color="auto" w:fill="FFFFFF"/>
-        </w:rPr>
-        <w:t xml:space="preserve"> Do </w:t>
-      </w:r>
-      <w:proofErr w:type="spellStart"/>
-      <w:r>
-        <w:rPr>
-          <w:color w:val="212529"/>
-          <w:shd w:val="clear" w:color="auto" w:fill="FFFFFF"/>
-        </w:rPr>
-        <w:t>Calculators</w:t>
-      </w:r>
-      <w:proofErr w:type="spellEnd"/>
-      <w:r>
-        <w:rPr>
-          <w:color w:val="212529"/>
-          <w:shd w:val="clear" w:color="auto" w:fill="FFFFFF"/>
-        </w:rPr>
-        <w:t xml:space="preserve"> </w:t>
-      </w:r>
-      <w:proofErr w:type="spellStart"/>
-      <w:r>
-        <w:rPr>
-          <w:color w:val="212529"/>
-          <w:shd w:val="clear" w:color="auto" w:fill="FFFFFF"/>
-        </w:rPr>
-        <w:t>have</w:t>
-      </w:r>
-      <w:proofErr w:type="spellEnd"/>
-      <w:r>
-        <w:rPr>
-          <w:color w:val="212529"/>
-          <w:shd w:val="clear" w:color="auto" w:fill="FFFFFF"/>
-        </w:rPr>
-        <w:t xml:space="preserve"> a </w:t>
-      </w:r>
-      <w:proofErr w:type="spellStart"/>
-      <w:r>
-        <w:rPr>
-          <w:color w:val="212529"/>
-          <w:shd w:val="clear" w:color="auto" w:fill="FFFFFF"/>
-        </w:rPr>
-        <w:t>Headphone</w:t>
-      </w:r>
-      <w:proofErr w:type="spellEnd"/>
-      <w:r>
-        <w:rPr>
-          <w:color w:val="212529"/>
-          <w:shd w:val="clear" w:color="auto" w:fill="FFFFFF"/>
-        </w:rPr>
-        <w:t xml:space="preserve"> </w:t>
-      </w:r>
-      <w:proofErr w:type="gramStart"/>
-      <w:r>
-        <w:rPr>
-          <w:color w:val="212529"/>
-          <w:shd w:val="clear" w:color="auto" w:fill="FFFFFF"/>
-        </w:rPr>
-        <w:t>Jack?.</w:t>
-      </w:r>
-      <w:proofErr w:type="gramEnd"/>
-      <w:r>
-        <w:rPr>
-          <w:color w:val="212529"/>
-          <w:shd w:val="clear" w:color="auto" w:fill="FFFFFF"/>
-        </w:rPr>
-        <w:t xml:space="preserve"> </w:t>
+        <w:t xml:space="preserve">Why Do Calculators have a Headphone Jack?. </w:t>
       </w:r>
       <w:r>
         <w:rPr>
@@ -8739,36 +8230,20 @@
           <w:color w:val="212529"/>
           <w:shd w:val="clear" w:color="auto" w:fill="FFFFFF"/>
         </w:rPr>
-        <w:t xml:space="preserve"> [online]. [United </w:t>
-      </w:r>
-      <w:proofErr w:type="spellStart"/>
+        <w:t xml:space="preserve"> [online]. [United States],  30.6.2019 [cit. 2022-10-22]. </w:t>
+      </w:r>
       <w:r>
         <w:rPr>
           <w:color w:val="212529"/>
           <w:shd w:val="clear" w:color="auto" w:fill="FFFFFF"/>
         </w:rPr>
-        <w:t>States</w:t>
-      </w:r>
-      <w:proofErr w:type="spellEnd"/>
+        <w:t>Veřejně d</w:t>
+      </w:r>
       <w:r>
         <w:rPr>
           <w:color w:val="212529"/>
           <w:shd w:val="clear" w:color="auto" w:fill="FFFFFF"/>
         </w:rPr>
-        <w:t xml:space="preserve">],  30.6.2019 [cit. 2022-10-22]. </w:t>
-      </w:r>
-      <w:r>
-        <w:rPr>
-          <w:color w:val="212529"/>
-          <w:shd w:val="clear" w:color="auto" w:fill="FFFFFF"/>
-        </w:rPr>
-        <w:t>Veřejně d</w:t>
-      </w:r>
-      <w:r>
-        <w:rPr>
-          <w:color w:val="212529"/>
-          <w:shd w:val="clear" w:color="auto" w:fill="FFFFFF"/>
-        </w:rPr>
         <w:t>ostupné z: https://www.youtube.com/watch?v=W_mZ7smIz3U</w:t>
       </w:r>
     </w:p>
@@ -8776,97 +8251,40 @@
   <w:footnote w:id="3">
     <w:p>
       <w:pPr>
-        <w:pStyle w:val="FootnoteText"/>
-      </w:pPr>
-      <w:r>
-        <w:rPr>
-          <w:rStyle w:val="FootnoteReference"/>
+        <w:pStyle w:val="Textpoznpodarou"/>
+      </w:pPr>
+      <w:r>
+        <w:rPr>
+          <w:rStyle w:val="Znakapoznpodarou"/>
         </w:rPr>
         <w:footnoteRef/>
       </w:r>
       <w:r>
-        <w:t xml:space="preserve"> </w:t>
-      </w:r>
-      <w:proofErr w:type="spellStart"/>
-      <w:r>
-        <w:t>Joris</w:t>
-      </w:r>
-      <w:proofErr w:type="spellEnd"/>
-      <w:r>
-        <w:t xml:space="preserve"> van </w:t>
-      </w:r>
-      <w:proofErr w:type="spellStart"/>
-      <w:r>
-        <w:t>Rantwijk</w:t>
-      </w:r>
-      <w:proofErr w:type="spellEnd"/>
-      <w:r>
-        <w:t xml:space="preserve">. Arduino </w:t>
-      </w:r>
-      <w:proofErr w:type="spellStart"/>
-      <w:r>
-        <w:t>clock</w:t>
-      </w:r>
-      <w:proofErr w:type="spellEnd"/>
-      <w:r>
-        <w:t xml:space="preserve"> </w:t>
-      </w:r>
-      <w:proofErr w:type="spellStart"/>
-      <w:r>
-        <w:t>frequency</w:t>
-      </w:r>
-      <w:proofErr w:type="spellEnd"/>
-      <w:r>
-        <w:t xml:space="preserve"> </w:t>
-      </w:r>
-      <w:proofErr w:type="spellStart"/>
-      <w:r>
-        <w:t>accuracy</w:t>
-      </w:r>
-      <w:proofErr w:type="spellEnd"/>
-      <w:r>
-        <w:t xml:space="preserve">. </w:t>
-      </w:r>
-      <w:proofErr w:type="spellStart"/>
+        <w:t xml:space="preserve"> Joris van Rantwijk. Arduino clock frequency accuracy. </w:t>
+      </w:r>
       <w:r>
         <w:rPr>
           <w:i/>
           <w:iCs/>
         </w:rPr>
-        <w:t>Joris_VR</w:t>
-      </w:r>
-      <w:proofErr w:type="spellEnd"/>
-      <w:r>
-        <w:rPr>
-          <w:i/>
-          <w:iCs/>
-        </w:rPr>
-        <w:t>.</w:t>
-      </w:r>
-      <w:r>
-        <w:t xml:space="preserve"> [online]. [Paris]: [</w:t>
-      </w:r>
-      <w:proofErr w:type="spellStart"/>
-      <w:r>
-        <w:t>Gandi</w:t>
-      </w:r>
-      <w:proofErr w:type="spellEnd"/>
-      <w:r>
-        <w:t>], 2012-06-15, 2012-12-19 [cit. 1.11.2022]. Veřejně dostupné z:  http://jorisvr.nl/article/arduino-frequency</w:t>
+        <w:t>Joris_VR.</w:t>
+      </w:r>
+      <w:r>
+        <w:t xml:space="preserve"> [online]. [Paris]: [Gandi], 2012-06-15, 2012-12-19 [cit. 1.11.2022]. Veřejně dostupné z:  http://jorisvr.nl/article/arduino-frequency</w:t>
       </w:r>
     </w:p>
   </w:footnote>
   <w:footnote w:id="4">
     <w:p>
       <w:pPr>
-        <w:pStyle w:val="FootnoteText"/>
+        <w:pStyle w:val="Textpoznpodarou"/>
         <w:rPr>
           <w:lang w:val="en-US"/>
         </w:rPr>
       </w:pPr>
       <w:r>
         <w:rPr>
-          <w:rStyle w:val="FootnoteReference"/>
+          <w:rStyle w:val="Znakapoznpodarou"/>
         </w:rPr>
         <w:footnoteRef/>
       </w:r>
@@ -8884,14 +8302,14 @@
   <w:footnote w:id="5">
     <w:p>
       <w:pPr>
-        <w:pStyle w:val="FootnoteText"/>
+        <w:pStyle w:val="Textpoznpodarou"/>
         <w:rPr>
           <w:lang w:val="en-US"/>
         </w:rPr>
       </w:pPr>
       <w:r>
         <w:rPr>
-          <w:rStyle w:val="FootnoteReference"/>
+          <w:rStyle w:val="Znakapoznpodarou"/>
         </w:rPr>
         <w:footnoteRef/>
       </w:r>
@@ -8902,142 +8320,26 @@
         <w:rPr>
           <w:lang w:val="en-US"/>
         </w:rPr>
-        <w:t xml:space="preserve">Wikimedia Foundation, Inc. </w:t>
-      </w:r>
-      <w:proofErr w:type="spellStart"/>
-      <w:r>
-        <w:rPr>
-          <w:lang w:val="en-US"/>
-        </w:rPr>
-        <w:t>Pštrosí</w:t>
-      </w:r>
-      <w:proofErr w:type="spellEnd"/>
-      <w:r>
-        <w:rPr>
-          <w:lang w:val="en-US"/>
-        </w:rPr>
-        <w:t xml:space="preserve"> </w:t>
-      </w:r>
-      <w:proofErr w:type="spellStart"/>
-      <w:r>
-        <w:rPr>
-          <w:lang w:val="en-US"/>
-        </w:rPr>
-        <w:t>algoritmus</w:t>
-      </w:r>
-      <w:proofErr w:type="spellEnd"/>
-      <w:r>
-        <w:rPr>
-          <w:lang w:val="en-US"/>
-        </w:rPr>
-        <w:t xml:space="preserve"> – </w:t>
-      </w:r>
-      <w:proofErr w:type="spellStart"/>
-      <w:r>
-        <w:rPr>
-          <w:lang w:val="en-US"/>
-        </w:rPr>
-        <w:t>Wikipedie</w:t>
-      </w:r>
-      <w:proofErr w:type="spellEnd"/>
-      <w:r>
-        <w:rPr>
-          <w:lang w:val="en-US"/>
-        </w:rPr>
-        <w:t xml:space="preserve">. </w:t>
-      </w:r>
-      <w:proofErr w:type="spellStart"/>
+        <w:t xml:space="preserve">Wikimedia Foundation, Inc. Pštrosí algoritmus – Wikipedie. </w:t>
+      </w:r>
       <w:r>
         <w:rPr>
           <w:i/>
           <w:iCs/>
           <w:lang w:val="en-US"/>
         </w:rPr>
-        <w:t>Wikipedie</w:t>
-      </w:r>
-      <w:proofErr w:type="spellEnd"/>
-      <w:r>
-        <w:rPr>
-          <w:i/>
-          <w:iCs/>
+        <w:t xml:space="preserve">Wikipedie: otevřená encyklopedie. </w:t>
+      </w:r>
+      <w:r>
+        <w:rPr>
           <w:lang w:val="en-US"/>
         </w:rPr>
-        <w:t xml:space="preserve">: </w:t>
-      </w:r>
-      <w:proofErr w:type="spellStart"/>
-      <w:r>
-        <w:rPr>
-          <w:i/>
-          <w:iCs/>
-          <w:lang w:val="en-US"/>
-        </w:rPr>
-        <w:t>otevřená</w:t>
-      </w:r>
-      <w:proofErr w:type="spellEnd"/>
-      <w:r>
-        <w:rPr>
-          <w:i/>
-          <w:iCs/>
-          <w:lang w:val="en-US"/>
-        </w:rPr>
-        <w:t xml:space="preserve"> </w:t>
-      </w:r>
-      <w:proofErr w:type="spellStart"/>
-      <w:r>
-        <w:rPr>
-          <w:i/>
-          <w:iCs/>
-          <w:lang w:val="en-US"/>
-        </w:rPr>
-        <w:t>encyklopedie</w:t>
-      </w:r>
-      <w:proofErr w:type="spellEnd"/>
-      <w:r>
-        <w:rPr>
-          <w:i/>
-          <w:iCs/>
-          <w:lang w:val="en-US"/>
-        </w:rPr>
-        <w:t xml:space="preserve">. </w:t>
-      </w:r>
-      <w:r>
-        <w:rPr>
-          <w:lang w:val="en-US"/>
-        </w:rPr>
-        <w:t xml:space="preserve">[online]. 15.9.2006, 9.8.2021 [8.11.2022] </w:t>
-      </w:r>
-      <w:proofErr w:type="spellStart"/>
-      <w:r>
-        <w:rPr>
-          <w:lang w:val="en-US"/>
-        </w:rPr>
-        <w:t>Veřejně</w:t>
-      </w:r>
-      <w:proofErr w:type="spellEnd"/>
-      <w:r>
-        <w:rPr>
-          <w:lang w:val="en-US"/>
-        </w:rPr>
-        <w:t xml:space="preserve"> </w:t>
-      </w:r>
-      <w:proofErr w:type="spellStart"/>
-      <w:r>
-        <w:rPr>
-          <w:lang w:val="en-US"/>
-        </w:rPr>
-        <w:t>dostupné</w:t>
-      </w:r>
-      <w:proofErr w:type="spellEnd"/>
-      <w:r>
-        <w:rPr>
-          <w:lang w:val="en-US"/>
-        </w:rPr>
-        <w:t xml:space="preserve"> z </w:t>
+        <w:t xml:space="preserve">[online]. 15.9.2006, 9.8.2021 [8.11.2022] Veřejně dostupné z </w:t>
       </w:r>
       <w:hyperlink r:id="rId1" w:history="1">
         <w:r>
           <w:rPr>
-            <w:rStyle w:val="Hyperlink"/>
+            <w:rStyle w:val="Hypertextovodkaz"/>
             <w:lang w:val="en-US"/>
           </w:rPr>
           <w:t>https://cs.wikipedia.org/wiki/P%C5%A1tros%C3%AD_algoritmus</w:t>
@@ -9048,14 +8350,14 @@
   <w:footnote w:id="6">
     <w:p>
       <w:pPr>
-        <w:pStyle w:val="FootnoteText"/>
+        <w:pStyle w:val="Textpoznpodarou"/>
         <w:rPr>
           <w:lang w:val="en-US"/>
         </w:rPr>
       </w:pPr>
       <w:r>
         <w:rPr>
-          <w:rStyle w:val="FootnoteReference"/>
+          <w:rStyle w:val="Znakapoznpodarou"/>
         </w:rPr>
         <w:footnoteRef/>
       </w:r>
@@ -9080,40 +8382,12 @@
         <w:rPr>
           <w:lang w:val="en-US"/>
         </w:rPr>
-        <w:t xml:space="preserve">[online]. 8 March 2005, 1 October 2022 [8.11.2022] </w:t>
-      </w:r>
-      <w:proofErr w:type="spellStart"/>
-      <w:r>
-        <w:rPr>
-          <w:lang w:val="en-US"/>
-        </w:rPr>
-        <w:t>Veřejně</w:t>
-      </w:r>
-      <w:proofErr w:type="spellEnd"/>
-      <w:r>
-        <w:rPr>
-          <w:lang w:val="en-US"/>
-        </w:rPr>
-        <w:t xml:space="preserve"> </w:t>
-      </w:r>
-      <w:proofErr w:type="spellStart"/>
-      <w:r>
-        <w:rPr>
-          <w:lang w:val="en-US"/>
-        </w:rPr>
-        <w:t>dostupné</w:t>
-      </w:r>
-      <w:proofErr w:type="spellEnd"/>
-      <w:r>
-        <w:rPr>
-          <w:lang w:val="en-US"/>
-        </w:rPr>
-        <w:t xml:space="preserve"> z </w:t>
+        <w:t xml:space="preserve">[online]. 8 March 2005, 1 October 2022 [8.11.2022] Veřejně dostupné z </w:t>
       </w:r>
       <w:hyperlink r:id="rId2" w:history="1">
         <w:r>
           <w:rPr>
-            <w:rStyle w:val="Hyperlink"/>
+            <w:rStyle w:val="Hypertextovodkaz"/>
             <w:lang w:val="en-US"/>
           </w:rPr>
           <w:t>https://en.wikipedia.org/wiki/Ostrich_algorithm</w:t>
@@ -9130,14 +8404,14 @@
   <w:footnote w:id="7">
     <w:p>
       <w:pPr>
-        <w:pStyle w:val="FootnoteText"/>
+        <w:pStyle w:val="Textpoznpodarou"/>
         <w:rPr>
           <w:lang w:val="en-US"/>
         </w:rPr>
       </w:pPr>
       <w:r>
         <w:rPr>
-          <w:rStyle w:val="FootnoteReference"/>
+          <w:rStyle w:val="Znakapoznpodarou"/>
         </w:rPr>
         <w:footnoteRef/>
       </w:r>
@@ -9148,138 +8422,50 @@
         <w:rPr>
           <w:lang w:val="en-US"/>
         </w:rPr>
-        <w:t xml:space="preserve">Wikimedia Foundation, Inc. Deadlock – </w:t>
-      </w:r>
-      <w:proofErr w:type="spellStart"/>
-      <w:r>
-        <w:rPr>
-          <w:lang w:val="en-US"/>
-        </w:rPr>
-        <w:t>Wikipedie</w:t>
-      </w:r>
-      <w:proofErr w:type="spellEnd"/>
-      <w:r>
-        <w:rPr>
-          <w:lang w:val="en-US"/>
-        </w:rPr>
-        <w:t xml:space="preserve">. </w:t>
-      </w:r>
-      <w:proofErr w:type="spellStart"/>
+        <w:t xml:space="preserve">Wikimedia Foundation, Inc. Deadlock – Wikipedie. </w:t>
+      </w:r>
       <w:r>
         <w:rPr>
           <w:i/>
           <w:iCs/>
           <w:lang w:val="en-US"/>
         </w:rPr>
-        <w:t>Wikipedie</w:t>
-      </w:r>
-      <w:proofErr w:type="spellEnd"/>
-      <w:r>
-        <w:rPr>
-          <w:i/>
-          <w:iCs/>
+        <w:t xml:space="preserve">Wikipedie: otevřená encyklopedie. </w:t>
+      </w:r>
+      <w:r>
+        <w:rPr>
           <w:lang w:val="en-US"/>
         </w:rPr>
-        <w:t xml:space="preserve">: </w:t>
-      </w:r>
-      <w:proofErr w:type="spellStart"/>
-      <w:r>
-        <w:rPr>
-          <w:i/>
-          <w:iCs/>
+        <w:t xml:space="preserve">[online]. </w:t>
+      </w:r>
+      <w:r>
+        <w:rPr>
           <w:lang w:val="en-US"/>
         </w:rPr>
-        <w:t>otevřená</w:t>
-      </w:r>
-      <w:proofErr w:type="spellEnd"/>
-      <w:r>
-        <w:rPr>
-          <w:i/>
-          <w:iCs/>
+        <w:t>10.2</w:t>
+      </w:r>
+      <w:r>
+        <w:rPr>
           <w:lang w:val="en-US"/>
         </w:rPr>
-        <w:t xml:space="preserve"> </w:t>
-      </w:r>
-      <w:proofErr w:type="spellStart"/>
-      <w:r>
-        <w:rPr>
-          <w:i/>
-          <w:iCs/>
+        <w:t xml:space="preserve">.2006, </w:t>
+      </w:r>
+      <w:r>
+        <w:rPr>
           <w:lang w:val="en-US"/>
         </w:rPr>
-        <w:t>encyklopedie</w:t>
-      </w:r>
-      <w:proofErr w:type="spellEnd"/>
-      <w:r>
-        <w:rPr>
-          <w:i/>
-          <w:iCs/>
+        <w:t>4.11.2022</w:t>
+      </w:r>
+      <w:r>
+        <w:rPr>
           <w:lang w:val="en-US"/>
         </w:rPr>
-        <w:t xml:space="preserve">. </w:t>
-      </w:r>
-      <w:r>
-        <w:rPr>
-          <w:lang w:val="en-US"/>
-        </w:rPr>
-        <w:t xml:space="preserve">[online]. </w:t>
-      </w:r>
-      <w:r>
-        <w:rPr>
-          <w:lang w:val="en-US"/>
-        </w:rPr>
-        <w:t>10.2</w:t>
-      </w:r>
-      <w:r>
-        <w:rPr>
-          <w:lang w:val="en-US"/>
-        </w:rPr>
-        <w:t xml:space="preserve">.2006, </w:t>
-      </w:r>
-      <w:r>
-        <w:rPr>
-          <w:lang w:val="en-US"/>
-        </w:rPr>
-        <w:t>4.11.2022</w:t>
-      </w:r>
-      <w:r>
-        <w:rPr>
-          <w:lang w:val="en-US"/>
-        </w:rPr>
-        <w:t xml:space="preserve"> [8.11.2022] </w:t>
-      </w:r>
-      <w:proofErr w:type="spellStart"/>
-      <w:r>
-        <w:rPr>
-          <w:lang w:val="en-US"/>
-        </w:rPr>
-        <w:t>Veřejně</w:t>
-      </w:r>
-      <w:proofErr w:type="spellEnd"/>
-      <w:r>
-        <w:rPr>
-          <w:lang w:val="en-US"/>
-        </w:rPr>
-        <w:t xml:space="preserve"> </w:t>
-      </w:r>
-      <w:proofErr w:type="spellStart"/>
-      <w:r>
-        <w:rPr>
-          <w:lang w:val="en-US"/>
-        </w:rPr>
-        <w:t>dostupné</w:t>
-      </w:r>
-      <w:proofErr w:type="spellEnd"/>
-      <w:r>
-        <w:rPr>
-          <w:lang w:val="en-US"/>
-        </w:rPr>
-        <w:t xml:space="preserve"> z </w:t>
+        <w:t xml:space="preserve"> [8.11.2022] Veřejně dostupné z </w:t>
       </w:r>
       <w:hyperlink r:id="rId3" w:history="1">
         <w:r>
           <w:rPr>
-            <w:rStyle w:val="Hyperlink"/>
+            <w:rStyle w:val="Hypertextovodkaz"/>
             <w:lang w:val="en-US"/>
           </w:rPr>
           <w:t>https://cs.wikipedia.org/wiki/Deadlock</w:t>
@@ -9296,14 +8482,14 @@
   <w:footnote w:id="8">
     <w:p>
       <w:pPr>
-        <w:pStyle w:val="FootnoteText"/>
+        <w:pStyle w:val="Textpoznpodarou"/>
         <w:rPr>
           <w:lang w:val="en-US"/>
         </w:rPr>
       </w:pPr>
       <w:r>
         <w:rPr>
-          <w:rStyle w:val="FootnoteReference"/>
+          <w:rStyle w:val="Znakapoznpodarou"/>
         </w:rPr>
         <w:footnoteRef/>
       </w:r>
@@ -9328,40 +8514,12 @@
         <w:rPr>
           <w:lang w:val="en-US"/>
         </w:rPr>
-        <w:t xml:space="preserve">[online]. 8 August 2005, 25 October 2022 [8.11.2022] </w:t>
-      </w:r>
-      <w:proofErr w:type="spellStart"/>
-      <w:r>
-        <w:rPr>
-          <w:lang w:val="en-US"/>
-        </w:rPr>
-        <w:t>Veřejně</w:t>
-      </w:r>
-      <w:proofErr w:type="spellEnd"/>
-      <w:r>
-        <w:rPr>
-          <w:lang w:val="en-US"/>
-        </w:rPr>
-        <w:t xml:space="preserve"> </w:t>
-      </w:r>
-      <w:proofErr w:type="spellStart"/>
-      <w:r>
-        <w:rPr>
-          <w:lang w:val="en-US"/>
-        </w:rPr>
-        <w:t>dostupné</w:t>
-      </w:r>
-      <w:proofErr w:type="spellEnd"/>
-      <w:r>
-        <w:rPr>
-          <w:lang w:val="en-US"/>
-        </w:rPr>
-        <w:t xml:space="preserve"> z </w:t>
+        <w:t xml:space="preserve">[online]. 8 August 2005, 25 October 2022 [8.11.2022] Veřejně dostupné z </w:t>
       </w:r>
       <w:hyperlink r:id="rId4" w:history="1">
         <w:r>
           <w:rPr>
-            <w:rStyle w:val="Hyperlink"/>
+            <w:rStyle w:val="Hypertextovodkaz"/>
             <w:lang w:val="en-US"/>
           </w:rPr>
           <w:t>https://en.wikipedia.org/wiki/Deadlock</w:t>
@@ -9378,14 +8536,14 @@
   <w:footnote w:id="9">
     <w:p>
       <w:pPr>
-        <w:pStyle w:val="FootnoteText"/>
+        <w:pStyle w:val="Textpoznpodarou"/>
         <w:rPr>
           <w:lang w:val="en-US"/>
         </w:rPr>
       </w:pPr>
       <w:r>
         <w:rPr>
-          <w:rStyle w:val="FootnoteReference"/>
+          <w:rStyle w:val="Znakapoznpodarou"/>
         </w:rPr>
         <w:footnoteRef/>
       </w:r>
@@ -9396,19 +8554,7 @@
         <w:rPr>
           <w:lang w:val="en-US"/>
         </w:rPr>
-        <w:t xml:space="preserve">Wikimedia Foundation, Inc. </w:t>
-      </w:r>
-      <w:r>
-        <w:rPr>
-          <w:lang w:val="en-US"/>
-        </w:rPr>
-        <w:t>Base64 - Wikipedia</w:t>
-      </w:r>
-      <w:r>
-        <w:rPr>
-          <w:lang w:val="en-US"/>
-        </w:rPr>
-        <w:t xml:space="preserve">. </w:t>
+        <w:t xml:space="preserve">Wikimedia Foundation, Inc. Base64 - Wikipedia. </w:t>
       </w:r>
       <w:r>
         <w:rPr>
@@ -9416,90 +8562,18 @@
           <w:iCs/>
           <w:lang w:val="en-US"/>
         </w:rPr>
-        <w:t>Wikipedia: The Free Encyclopedia</w:t>
-      </w:r>
-      <w:r>
-        <w:rPr>
-          <w:i/>
-          <w:iCs/>
+        <w:t xml:space="preserve">Wikipedia: The Free Encyclopedia. </w:t>
+      </w:r>
+      <w:r>
+        <w:rPr>
           <w:lang w:val="en-US"/>
         </w:rPr>
-        <w:t xml:space="preserve">. </w:t>
-      </w:r>
-      <w:r>
-        <w:rPr>
-          <w:lang w:val="en-US"/>
-        </w:rPr>
-        <w:t xml:space="preserve">[online]. </w:t>
-      </w:r>
-      <w:r>
-        <w:rPr>
-          <w:lang w:val="en-US"/>
-        </w:rPr>
-        <w:t>24 April 2003</w:t>
-      </w:r>
-      <w:r>
-        <w:rPr>
-          <w:lang w:val="en-US"/>
-        </w:rPr>
-        <w:t xml:space="preserve">, </w:t>
-      </w:r>
-      <w:r>
-        <w:rPr>
-          <w:lang w:val="en-US"/>
-        </w:rPr>
-        <w:t>21 November 2022</w:t>
-      </w:r>
-      <w:r>
-        <w:rPr>
-          <w:lang w:val="en-US"/>
-        </w:rPr>
-        <w:t xml:space="preserve"> [</w:t>
-      </w:r>
-      <w:r>
-        <w:rPr>
-          <w:lang w:val="en-US"/>
-        </w:rPr>
-        <w:t>21</w:t>
-      </w:r>
-      <w:r>
-        <w:rPr>
-          <w:lang w:val="en-US"/>
-        </w:rPr>
-        <w:t xml:space="preserve">.11.2022] </w:t>
-      </w:r>
-      <w:proofErr w:type="spellStart"/>
-      <w:r>
-        <w:rPr>
-          <w:lang w:val="en-US"/>
-        </w:rPr>
-        <w:t>Veřejně</w:t>
-      </w:r>
-      <w:proofErr w:type="spellEnd"/>
-      <w:r>
-        <w:rPr>
-          <w:lang w:val="en-US"/>
-        </w:rPr>
-        <w:t xml:space="preserve"> </w:t>
-      </w:r>
-      <w:proofErr w:type="spellStart"/>
-      <w:r>
-        <w:rPr>
-          <w:lang w:val="en-US"/>
-        </w:rPr>
-        <w:t>dostupné</w:t>
-      </w:r>
-      <w:proofErr w:type="spellEnd"/>
-      <w:r>
-        <w:rPr>
-          <w:lang w:val="en-US"/>
-        </w:rPr>
-        <w:t xml:space="preserve"> z </w:t>
+        <w:t xml:space="preserve">[online]. 24 April 2003, 21 November 2022 [21.11.2022] Veřejně dostupné z </w:t>
       </w:r>
       <w:hyperlink r:id="rId5" w:history="1">
         <w:r>
           <w:rPr>
-            <w:rStyle w:val="Hyperlink"/>
+            <w:rStyle w:val="Hypertextovodkaz"/>
           </w:rPr>
           <w:t>https://en.wikipedia.org/wiki/Base64</w:t>
         </w:r>
@@ -10315,7 +9389,7 @@
     <w:lsdException w:name="Unresolved Mention" w:semiHidden="1" w:unhideWhenUsed="1"/>
     <w:lsdException w:name="Smart Link" w:semiHidden="1" w:unhideWhenUsed="1"/>
   </w:latentStyles>
-  <w:style w:type="paragraph" w:default="1" w:styleId="Normal">
+  <w:style w:type="paragraph" w:default="1" w:styleId="Normln">
     <w:name w:val="Normal"/>
     <w:qFormat/>
     <w:rsid w:val="00102DB8"/>
@@ -10328,10 +9402,10 @@
       <w:lang w:val="cs-CZ"/>
     </w:rPr>
   </w:style>
-  <w:style w:type="paragraph" w:styleId="Heading1">
+  <w:style w:type="paragraph" w:styleId="Nadpis1">
     <w:name w:val="heading 1"/>
-    <w:basedOn w:val="Normal"/>
-    <w:next w:val="Normal"/>
+    <w:basedOn w:val="Normln"/>
+    <w:next w:val="Normln"/>
     <w:uiPriority w:val="9"/>
     <w:qFormat/>
     <w:pPr>
@@ -10345,10 +9419,10 @@
       <w:szCs w:val="40"/>
     </w:rPr>
   </w:style>
-  <w:style w:type="paragraph" w:styleId="Heading2">
+  <w:style w:type="paragraph" w:styleId="Nadpis2">
     <w:name w:val="heading 2"/>
-    <w:basedOn w:val="Normal"/>
-    <w:next w:val="Normal"/>
+    <w:basedOn w:val="Normln"/>
+    <w:next w:val="Normln"/>
     <w:uiPriority w:val="9"/>
     <w:unhideWhenUsed/>
     <w:qFormat/>
@@ -10362,10 +9436,10 @@
       <w:b/>
     </w:rPr>
   </w:style>
-  <w:style w:type="paragraph" w:styleId="Heading3">
+  <w:style w:type="paragraph" w:styleId="Nadpis3">
     <w:name w:val="heading 3"/>
-    <w:basedOn w:val="Normal"/>
-    <w:next w:val="Normal"/>
+    <w:basedOn w:val="Normln"/>
+    <w:next w:val="Normln"/>
     <w:uiPriority w:val="9"/>
     <w:unhideWhenUsed/>
     <w:qFormat/>
@@ -10381,10 +9455,10 @@
       <w:szCs w:val="28"/>
     </w:rPr>
   </w:style>
-  <w:style w:type="paragraph" w:styleId="Heading4">
+  <w:style w:type="paragraph" w:styleId="Nadpis4">
     <w:name w:val="heading 4"/>
-    <w:basedOn w:val="Normal"/>
-    <w:next w:val="Normal"/>
+    <w:basedOn w:val="Normln"/>
+    <w:next w:val="Normln"/>
     <w:uiPriority w:val="9"/>
     <w:semiHidden/>
     <w:unhideWhenUsed/>
@@ -10400,10 +9474,10 @@
       <w:szCs w:val="24"/>
     </w:rPr>
   </w:style>
-  <w:style w:type="paragraph" w:styleId="Heading5">
+  <w:style w:type="paragraph" w:styleId="Nadpis5">
     <w:name w:val="heading 5"/>
-    <w:basedOn w:val="Normal"/>
-    <w:next w:val="Normal"/>
+    <w:basedOn w:val="Normln"/>
+    <w:next w:val="Normln"/>
     <w:uiPriority w:val="9"/>
     <w:semiHidden/>
     <w:unhideWhenUsed/>
@@ -10419,10 +9493,10 @@
       <w:sz w:val="22"/>
     </w:rPr>
   </w:style>
-  <w:style w:type="paragraph" w:styleId="Heading6">
+  <w:style w:type="paragraph" w:styleId="Nadpis6">
     <w:name w:val="heading 6"/>
-    <w:basedOn w:val="Normal"/>
-    <w:next w:val="Normal"/>
+    <w:basedOn w:val="Normln"/>
+    <w:next w:val="Normln"/>
     <w:uiPriority w:val="9"/>
     <w:semiHidden/>
     <w:unhideWhenUsed/>
@@ -10439,12 +9513,13 @@
       <w:sz w:val="22"/>
     </w:rPr>
   </w:style>
-  <w:style w:type="character" w:default="1" w:styleId="DefaultParagraphFont">
+  <w:style w:type="character" w:default="1" w:styleId="Standardnpsmoodstavce">
     <w:name w:val="Default Paragraph Font"/>
     <w:uiPriority w:val="1"/>
+    <w:semiHidden/>
     <w:unhideWhenUsed/>
   </w:style>
-  <w:style w:type="table" w:default="1" w:styleId="TableNormal">
+  <w:style w:type="table" w:default="1" w:styleId="Normlntabulka">
     <w:name w:val="Normal Table"/>
     <w:uiPriority w:val="99"/>
     <w:semiHidden/>
@@ -10459,16 +9534,16 @@
       </w:tblCellMar>
     </w:tblPr>
   </w:style>
-  <w:style w:type="numbering" w:default="1" w:styleId="NoList">
+  <w:style w:type="numbering" w:default="1" w:styleId="Bezseznamu">
     <w:name w:val="No List"/>
     <w:uiPriority w:val="99"/>
     <w:semiHidden/>
     <w:unhideWhenUsed/>
   </w:style>
-  <w:style w:type="paragraph" w:styleId="Title">
+  <w:style w:type="paragraph" w:styleId="Nzev">
     <w:name w:val="Title"/>
-    <w:basedOn w:val="Normal"/>
-    <w:next w:val="Normal"/>
+    <w:basedOn w:val="Normln"/>
+    <w:next w:val="Normln"/>
     <w:uiPriority w:val="10"/>
     <w:qFormat/>
     <w:pPr>
@@ -10481,10 +9556,10 @@
       <w:szCs w:val="52"/>
     </w:rPr>
   </w:style>
-  <w:style w:type="paragraph" w:styleId="Subtitle">
+  <w:style w:type="paragraph" w:styleId="Podnadpis">
     <w:name w:val="Subtitle"/>
-    <w:basedOn w:val="Normal"/>
-    <w:next w:val="Normal"/>
+    <w:basedOn w:val="Normln"/>
+    <w:next w:val="Normln"/>
     <w:uiPriority w:val="11"/>
     <w:qFormat/>
     <w:pPr>
@@ -10498,10 +9573,10 @@
       <w:szCs w:val="30"/>
     </w:rPr>
   </w:style>
-  <w:style w:type="paragraph" w:styleId="TOCHeading">
+  <w:style w:type="paragraph" w:styleId="Nadpisobsahu">
     <w:name w:val="TOC Heading"/>
-    <w:basedOn w:val="Heading1"/>
-    <w:next w:val="Normal"/>
+    <w:basedOn w:val="Nadpis1"/>
+    <w:next w:val="Normln"/>
     <w:uiPriority w:val="39"/>
     <w:unhideWhenUsed/>
     <w:qFormat/>
@@ -10518,10 +9593,10 @@
       <w:lang w:val="en-US" w:eastAsia="en-US"/>
     </w:rPr>
   </w:style>
-  <w:style w:type="paragraph" w:styleId="TOC2">
+  <w:style w:type="paragraph" w:styleId="Obsah2">
     <w:name w:val="toc 2"/>
-    <w:basedOn w:val="Normal"/>
-    <w:next w:val="Normal"/>
+    <w:basedOn w:val="Normln"/>
+    <w:next w:val="Normln"/>
     <w:autoRedefine/>
     <w:uiPriority w:val="39"/>
     <w:unhideWhenUsed/>
@@ -10531,9 +9606,9 @@
       <w:ind w:left="220"/>
     </w:pPr>
   </w:style>
-  <w:style w:type="character" w:styleId="Hyperlink">
+  <w:style w:type="character" w:styleId="Hypertextovodkaz">
     <w:name w:val="Hyperlink"/>
-    <w:basedOn w:val="DefaultParagraphFont"/>
+    <w:basedOn w:val="Standardnpsmoodstavce"/>
     <w:uiPriority w:val="99"/>
     <w:unhideWhenUsed/>
     <w:rsid w:val="001A4B74"/>
@@ -10542,10 +9617,10 @@
       <w:u w:val="single"/>
     </w:rPr>
   </w:style>
-  <w:style w:type="paragraph" w:styleId="Header">
+  <w:style w:type="paragraph" w:styleId="Zhlav">
     <w:name w:val="header"/>
-    <w:basedOn w:val="Normal"/>
-    <w:link w:val="HeaderChar"/>
+    <w:basedOn w:val="Normln"/>
+    <w:link w:val="ZhlavChar"/>
     <w:uiPriority w:val="99"/>
     <w:unhideWhenUsed/>
     <w:rsid w:val="00662A40"/>
@@ -10557,20 +9632,20 @@
       <w:spacing w:line="240" w:lineRule="auto"/>
     </w:pPr>
   </w:style>
-  <w:style w:type="character" w:customStyle="1" w:styleId="HeaderChar">
-    <w:name w:val="Header Char"/>
-    <w:basedOn w:val="DefaultParagraphFont"/>
-    <w:link w:val="Header"/>
+  <w:style w:type="character" w:customStyle="1" w:styleId="ZhlavChar">
+    <w:name w:val="Záhlaví Char"/>
+    <w:basedOn w:val="Standardnpsmoodstavce"/>
+    <w:link w:val="Zhlav"/>
     <w:uiPriority w:val="99"/>
     <w:rsid w:val="00662A40"/>
     <w:rPr>
       <w:lang w:val="cs-CZ"/>
     </w:rPr>
   </w:style>
-  <w:style w:type="paragraph" w:styleId="Footer">
+  <w:style w:type="paragraph" w:styleId="Zpat">
     <w:name w:val="footer"/>
-    <w:basedOn w:val="Normal"/>
-    <w:link w:val="FooterChar"/>
+    <w:basedOn w:val="Normln"/>
+    <w:link w:val="ZpatChar"/>
     <w:uiPriority w:val="99"/>
     <w:unhideWhenUsed/>
     <w:rsid w:val="00662A40"/>
@@ -10582,27 +9657,27 @@
       <w:spacing w:line="240" w:lineRule="auto"/>
     </w:pPr>
   </w:style>
-  <w:style w:type="character" w:customStyle="1" w:styleId="FooterChar">
-    <w:name w:val="Footer Char"/>
-    <w:basedOn w:val="DefaultParagraphFont"/>
-    <w:link w:val="Footer"/>
+  <w:style w:type="character" w:customStyle="1" w:styleId="ZpatChar">
+    <w:name w:val="Zápatí Char"/>
+    <w:basedOn w:val="Standardnpsmoodstavce"/>
+    <w:link w:val="Zpat"/>
     <w:uiPriority w:val="99"/>
     <w:rsid w:val="00662A40"/>
     <w:rPr>
       <w:lang w:val="cs-CZ"/>
     </w:rPr>
   </w:style>
-  <w:style w:type="character" w:styleId="LineNumber">
+  <w:style w:type="character" w:styleId="slodku">
     <w:name w:val="line number"/>
-    <w:basedOn w:val="DefaultParagraphFont"/>
+    <w:basedOn w:val="Standardnpsmoodstavce"/>
     <w:uiPriority w:val="99"/>
     <w:semiHidden/>
     <w:unhideWhenUsed/>
     <w:rsid w:val="00662A40"/>
   </w:style>
-  <w:style w:type="character" w:styleId="IntenseReference">
+  <w:style w:type="character" w:styleId="Odkazintenzivn">
     <w:name w:val="Intense Reference"/>
-    <w:basedOn w:val="DefaultParagraphFont"/>
+    <w:basedOn w:val="Standardnpsmoodstavce"/>
     <w:uiPriority w:val="32"/>
     <w:qFormat/>
     <w:rsid w:val="00102DB8"/>
@@ -10614,10 +9689,10 @@
       <w:spacing w:val="5"/>
     </w:rPr>
   </w:style>
-  <w:style w:type="paragraph" w:styleId="Caption">
+  <w:style w:type="paragraph" w:styleId="Titulek">
     <w:name w:val="caption"/>
-    <w:basedOn w:val="Normal"/>
-    <w:next w:val="Normal"/>
+    <w:basedOn w:val="Normln"/>
+    <w:next w:val="Normln"/>
     <w:uiPriority w:val="35"/>
     <w:unhideWhenUsed/>
     <w:qFormat/>
@@ -10633,10 +9708,10 @@
       <w:szCs w:val="18"/>
     </w:rPr>
   </w:style>
-  <w:style w:type="paragraph" w:styleId="FootnoteText">
+  <w:style w:type="paragraph" w:styleId="Textpoznpodarou">
     <w:name w:val="footnote text"/>
-    <w:basedOn w:val="Normal"/>
-    <w:link w:val="FootnoteTextChar"/>
+    <w:basedOn w:val="Normln"/>
+    <w:link w:val="TextpoznpodarouChar"/>
     <w:uiPriority w:val="99"/>
     <w:semiHidden/>
     <w:unhideWhenUsed/>
@@ -10649,10 +9724,10 @@
       <w:szCs w:val="20"/>
     </w:rPr>
   </w:style>
-  <w:style w:type="character" w:customStyle="1" w:styleId="FootnoteTextChar">
-    <w:name w:val="Footnote Text Char"/>
-    <w:basedOn w:val="DefaultParagraphFont"/>
-    <w:link w:val="FootnoteText"/>
+  <w:style w:type="character" w:customStyle="1" w:styleId="TextpoznpodarouChar">
+    <w:name w:val="Text pozn. pod čarou Char"/>
+    <w:basedOn w:val="Standardnpsmoodstavce"/>
+    <w:link w:val="Textpoznpodarou"/>
     <w:uiPriority w:val="99"/>
     <w:semiHidden/>
     <w:rsid w:val="009162EE"/>
@@ -10662,9 +9737,9 @@
       <w:lang w:val="cs-CZ"/>
     </w:rPr>
   </w:style>
-  <w:style w:type="character" w:styleId="FootnoteReference">
+  <w:style w:type="character" w:styleId="Znakapoznpodarou">
     <w:name w:val="footnote reference"/>
-    <w:basedOn w:val="DefaultParagraphFont"/>
+    <w:basedOn w:val="Standardnpsmoodstavce"/>
     <w:uiPriority w:val="99"/>
     <w:semiHidden/>
     <w:unhideWhenUsed/>
@@ -10673,10 +9748,10 @@
       <w:vertAlign w:val="superscript"/>
     </w:rPr>
   </w:style>
-  <w:style w:type="paragraph" w:styleId="TOC1">
+  <w:style w:type="paragraph" w:styleId="Obsah1">
     <w:name w:val="toc 1"/>
-    <w:basedOn w:val="Normal"/>
-    <w:next w:val="Normal"/>
+    <w:basedOn w:val="Normln"/>
+    <w:next w:val="Normln"/>
     <w:autoRedefine/>
     <w:uiPriority w:val="39"/>
     <w:unhideWhenUsed/>
@@ -10685,10 +9760,10 @@
       <w:spacing w:after="100"/>
     </w:pPr>
   </w:style>
-  <w:style w:type="paragraph" w:styleId="TOC3">
+  <w:style w:type="paragraph" w:styleId="Obsah3">
     <w:name w:val="toc 3"/>
-    <w:basedOn w:val="Normal"/>
-    <w:next w:val="Normal"/>
+    <w:basedOn w:val="Normln"/>
+    <w:next w:val="Normln"/>
     <w:autoRedefine/>
     <w:uiPriority w:val="39"/>
     <w:unhideWhenUsed/>
@@ -10698,9 +9773,9 @@
       <w:ind w:left="480"/>
     </w:pPr>
   </w:style>
-  <w:style w:type="character" w:styleId="UnresolvedMention">
+  <w:style w:type="character" w:styleId="Nevyeenzmnka">
     <w:name w:val="Unresolved Mention"/>
-    <w:basedOn w:val="DefaultParagraphFont"/>
+    <w:basedOn w:val="Standardnpsmoodstavce"/>
     <w:uiPriority w:val="99"/>
     <w:semiHidden/>
     <w:unhideWhenUsed/>
@@ -10710,9 +9785,9 @@
       <w:shd w:val="clear" w:color="auto" w:fill="E1DFDD"/>
     </w:rPr>
   </w:style>
-  <w:style w:type="character" w:styleId="FollowedHyperlink">
+  <w:style w:type="character" w:styleId="Sledovanodkaz">
     <w:name w:val="FollowedHyperlink"/>
-    <w:basedOn w:val="DefaultParagraphFont"/>
+    <w:basedOn w:val="Standardnpsmoodstavce"/>
     <w:uiPriority w:val="99"/>
     <w:semiHidden/>
     <w:unhideWhenUsed/>
@@ -10722,7 +9797,7 @@
       <w:u w:val="single"/>
     </w:rPr>
   </w:style>
-  <w:style w:type="paragraph" w:styleId="NoSpacing">
+  <w:style w:type="paragraph" w:styleId="Bezmezer">
     <w:name w:val="No Spacing"/>
     <w:uiPriority w:val="1"/>
     <w:qFormat/>

</xml_diff>

<commit_message>
plné zfunkčnění posílání hesla počítači a šifrování v maturitní práci
</commit_message>
<xml_diff>
--- a/Maturitní práce.docx
+++ b/Maturitní práce.docx
@@ -216,8 +216,16 @@
         <w:rPr>
           <w:szCs w:val="24"/>
         </w:rPr>
-        <w:t xml:space="preserve"> Radek Lampíř</w:t>
-      </w:r>
+        <w:t xml:space="preserve"> Radek </w:t>
+      </w:r>
+      <w:proofErr w:type="spellStart"/>
+      <w:r>
+        <w:rPr>
+          <w:szCs w:val="24"/>
+        </w:rPr>
+        <w:t>Lampíř</w:t>
+      </w:r>
+      <w:proofErr w:type="spellEnd"/>
       <w:r>
         <w:tab/>
       </w:r>
@@ -275,6 +283,7 @@
           <w:szCs w:val="28"/>
         </w:rPr>
       </w:pPr>
+      <w:proofErr w:type="spellStart"/>
       <w:r>
         <w:rPr>
           <w:b/>
@@ -283,6 +292,7 @@
         </w:rPr>
         <w:t>Abstract</w:t>
       </w:r>
+      <w:proofErr w:type="spellEnd"/>
     </w:p>
     <w:p>
       <w:pPr>
@@ -474,7 +484,7 @@
       <w:sdtContent>
         <w:p>
           <w:pPr>
-            <w:pStyle w:val="Nadpisobsahu"/>
+            <w:pStyle w:val="TOCHeading"/>
             <w:rPr>
               <w:lang w:val="cs-CZ"/>
             </w:rPr>
@@ -488,7 +498,7 @@
         </w:p>
         <w:p>
           <w:pPr>
-            <w:pStyle w:val="Obsah1"/>
+            <w:pStyle w:val="TOC1"/>
             <w:tabs>
               <w:tab w:val="right" w:leader="dot" w:pos="8780"/>
             </w:tabs>
@@ -510,7 +520,7 @@
           <w:hyperlink w:anchor="_Toc118229301" w:history="1">
             <w:r>
               <w:rPr>
-                <w:rStyle w:val="Hypertextovodkaz"/>
+                <w:rStyle w:val="Hyperlink"/>
                 <w:noProof/>
               </w:rPr>
               <w:t>Úvod</w:t>
@@ -567,7 +577,7 @@
         </w:p>
         <w:p>
           <w:pPr>
-            <w:pStyle w:val="Obsah1"/>
+            <w:pStyle w:val="TOC1"/>
             <w:tabs>
               <w:tab w:val="right" w:leader="dot" w:pos="8780"/>
             </w:tabs>
@@ -580,7 +590,7 @@
           <w:hyperlink w:anchor="_Toc118229302" w:history="1">
             <w:r>
               <w:rPr>
-                <w:rStyle w:val="Hypertextovodkaz"/>
+                <w:rStyle w:val="Hyperlink"/>
                 <w:noProof/>
               </w:rPr>
               <w:t>Nápad a první krůčky</w:t>
@@ -637,7 +647,7 @@
         </w:p>
         <w:p>
           <w:pPr>
-            <w:pStyle w:val="Obsah2"/>
+            <w:pStyle w:val="TOC2"/>
             <w:tabs>
               <w:tab w:val="right" w:leader="dot" w:pos="8780"/>
             </w:tabs>
@@ -650,7 +660,7 @@
           <w:hyperlink w:anchor="_Toc118229303" w:history="1">
             <w:r>
               <w:rPr>
-                <w:rStyle w:val="Hypertextovodkaz"/>
+                <w:rStyle w:val="Hyperlink"/>
                 <w:noProof/>
               </w:rPr>
               <w:t>První použití Arduina</w:t>
@@ -707,7 +717,7 @@
         </w:p>
         <w:p>
           <w:pPr>
-            <w:pStyle w:val="Obsah2"/>
+            <w:pStyle w:val="TOC2"/>
             <w:tabs>
               <w:tab w:val="right" w:leader="dot" w:pos="8780"/>
             </w:tabs>
@@ -720,7 +730,7 @@
           <w:hyperlink w:anchor="_Toc118229304" w:history="1">
             <w:r>
               <w:rPr>
-                <w:rStyle w:val="Hypertextovodkaz"/>
+                <w:rStyle w:val="Hyperlink"/>
                 <w:noProof/>
               </w:rPr>
               <w:t>Nedostatek RAM</w:t>
@@ -777,7 +787,7 @@
         </w:p>
         <w:p>
           <w:pPr>
-            <w:pStyle w:val="Obsah3"/>
+            <w:pStyle w:val="TOC3"/>
             <w:tabs>
               <w:tab w:val="right" w:leader="dot" w:pos="8780"/>
             </w:tabs>
@@ -790,7 +800,7 @@
           <w:hyperlink w:anchor="_Toc118229305" w:history="1">
             <w:r>
               <w:rPr>
-                <w:rStyle w:val="Hypertextovodkaz"/>
+                <w:rStyle w:val="Hyperlink"/>
                 <w:noProof/>
               </w:rPr>
               <w:t>Komunikace mezi kalkulačkami Texas Instruments</w:t>
@@ -847,7 +857,7 @@
         </w:p>
         <w:p>
           <w:pPr>
-            <w:pStyle w:val="Obsah3"/>
+            <w:pStyle w:val="TOC3"/>
             <w:tabs>
               <w:tab w:val="right" w:leader="dot" w:pos="8780"/>
             </w:tabs>
@@ -860,7 +870,7 @@
           <w:hyperlink w:anchor="_Toc118229306" w:history="1">
             <w:r>
               <w:rPr>
-                <w:rStyle w:val="Hypertextovodkaz"/>
+                <w:rStyle w:val="Hyperlink"/>
                 <w:noProof/>
               </w:rPr>
               <w:t>Komunikace mezi Arduiny</w:t>
@@ -917,7 +927,7 @@
         </w:p>
         <w:p>
           <w:pPr>
-            <w:pStyle w:val="Obsah2"/>
+            <w:pStyle w:val="TOC2"/>
             <w:tabs>
               <w:tab w:val="right" w:leader="dot" w:pos="8780"/>
             </w:tabs>
@@ -930,7 +940,7 @@
           <w:hyperlink w:anchor="_Toc118229307" w:history="1">
             <w:r>
               <w:rPr>
-                <w:rStyle w:val="Hypertextovodkaz"/>
+                <w:rStyle w:val="Hyperlink"/>
                 <w:noProof/>
               </w:rPr>
               <w:t>Shrnutí</w:t>
@@ -987,7 +997,7 @@
         </w:p>
         <w:p>
           <w:pPr>
-            <w:pStyle w:val="Obsah1"/>
+            <w:pStyle w:val="TOC1"/>
             <w:tabs>
               <w:tab w:val="right" w:leader="dot" w:pos="8780"/>
             </w:tabs>
@@ -1000,7 +1010,7 @@
           <w:hyperlink w:anchor="_Toc118229308" w:history="1">
             <w:r>
               <w:rPr>
-                <w:rStyle w:val="Hypertextovodkaz"/>
+                <w:rStyle w:val="Hyperlink"/>
                 <w:noProof/>
               </w:rPr>
               <w:t>Cíle práce</w:t>
@@ -1057,7 +1067,7 @@
         </w:p>
         <w:p>
           <w:pPr>
-            <w:pStyle w:val="Obsah2"/>
+            <w:pStyle w:val="TOC2"/>
             <w:tabs>
               <w:tab w:val="right" w:leader="dot" w:pos="8780"/>
             </w:tabs>
@@ -1070,7 +1080,7 @@
           <w:hyperlink w:anchor="_Toc118229309" w:history="1">
             <w:r>
               <w:rPr>
-                <w:rStyle w:val="Hypertextovodkaz"/>
+                <w:rStyle w:val="Hyperlink"/>
                 <w:noProof/>
               </w:rPr>
               <w:t>Zabezpečovací zařízení</w:t>
@@ -1127,7 +1137,7 @@
         </w:p>
         <w:p>
           <w:pPr>
-            <w:pStyle w:val="Obsah3"/>
+            <w:pStyle w:val="TOC3"/>
             <w:tabs>
               <w:tab w:val="right" w:leader="dot" w:pos="8780"/>
             </w:tabs>
@@ -1140,7 +1150,7 @@
           <w:hyperlink w:anchor="_Toc118229310" w:history="1">
             <w:r>
               <w:rPr>
-                <w:rStyle w:val="Hypertextovodkaz"/>
+                <w:rStyle w:val="Hyperlink"/>
                 <w:noProof/>
               </w:rPr>
               <w:t>Zamezit zapnutí počítače</w:t>
@@ -1197,7 +1207,7 @@
         </w:p>
         <w:p>
           <w:pPr>
-            <w:pStyle w:val="Obsah3"/>
+            <w:pStyle w:val="TOC3"/>
             <w:tabs>
               <w:tab w:val="right" w:leader="dot" w:pos="8780"/>
             </w:tabs>
@@ -1210,7 +1220,7 @@
           <w:hyperlink w:anchor="_Toc118229311" w:history="1">
             <w:r>
               <w:rPr>
-                <w:rStyle w:val="Hypertextovodkaz"/>
+                <w:rStyle w:val="Hyperlink"/>
                 <w:noProof/>
               </w:rPr>
               <w:t>Zamezit přístupu k datům anebo k uživatelskému účtu</w:t>
@@ -1267,7 +1277,7 @@
         </w:p>
         <w:p>
           <w:pPr>
-            <w:pStyle w:val="Obsah2"/>
+            <w:pStyle w:val="TOC2"/>
             <w:tabs>
               <w:tab w:val="right" w:leader="dot" w:pos="8780"/>
             </w:tabs>
@@ -1280,7 +1290,7 @@
           <w:hyperlink w:anchor="_Toc118229312" w:history="1">
             <w:r>
               <w:rPr>
-                <w:rStyle w:val="Hypertextovodkaz"/>
+                <w:rStyle w:val="Hyperlink"/>
                 <w:noProof/>
               </w:rPr>
               <w:t>Ukazatel času nebo dnešního data</w:t>
@@ -1337,7 +1347,7 @@
         </w:p>
         <w:p>
           <w:pPr>
-            <w:pStyle w:val="Obsah2"/>
+            <w:pStyle w:val="TOC2"/>
             <w:tabs>
               <w:tab w:val="right" w:leader="dot" w:pos="8780"/>
             </w:tabs>
@@ -1350,7 +1360,7 @@
           <w:hyperlink w:anchor="_Toc118229313" w:history="1">
             <w:r>
               <w:rPr>
-                <w:rStyle w:val="Hypertextovodkaz"/>
+                <w:rStyle w:val="Hyperlink"/>
                 <w:noProof/>
               </w:rPr>
               <w:t>Prezentovatelné šasí</w:t>
@@ -1407,7 +1417,7 @@
         </w:p>
         <w:p>
           <w:pPr>
-            <w:pStyle w:val="Obsah2"/>
+            <w:pStyle w:val="TOC2"/>
             <w:tabs>
               <w:tab w:val="right" w:leader="dot" w:pos="8780"/>
             </w:tabs>
@@ -1420,7 +1430,7 @@
           <w:hyperlink w:anchor="_Toc118229314" w:history="1">
             <w:r>
               <w:rPr>
-                <w:rStyle w:val="Hypertextovodkaz"/>
+                <w:rStyle w:val="Hyperlink"/>
                 <w:noProof/>
               </w:rPr>
               <w:t>Struktura práce</w:t>
@@ -1477,7 +1487,7 @@
         </w:p>
         <w:p>
           <w:pPr>
-            <w:pStyle w:val="Obsah2"/>
+            <w:pStyle w:val="TOC2"/>
             <w:tabs>
               <w:tab w:val="right" w:leader="dot" w:pos="8780"/>
             </w:tabs>
@@ -1490,7 +1500,7 @@
           <w:hyperlink w:anchor="_Toc118229315" w:history="1">
             <w:r>
               <w:rPr>
-                <w:rStyle w:val="Hypertextovodkaz"/>
+                <w:rStyle w:val="Hyperlink"/>
                 <w:noProof/>
               </w:rPr>
               <w:t>Titulní strana</w:t>
@@ -1547,7 +1557,7 @@
         </w:p>
         <w:p>
           <w:pPr>
-            <w:pStyle w:val="Obsah2"/>
+            <w:pStyle w:val="TOC2"/>
             <w:tabs>
               <w:tab w:val="right" w:leader="dot" w:pos="8780"/>
             </w:tabs>
@@ -1560,7 +1570,7 @@
           <w:hyperlink w:anchor="_Toc118229316" w:history="1">
             <w:r>
               <w:rPr>
-                <w:rStyle w:val="Hypertextovodkaz"/>
+                <w:rStyle w:val="Hyperlink"/>
                 <w:noProof/>
               </w:rPr>
               <w:t>Abstrakt, Abstract, Klíčová slova</w:t>
@@ -1617,7 +1627,7 @@
         </w:p>
         <w:p>
           <w:pPr>
-            <w:pStyle w:val="Obsah2"/>
+            <w:pStyle w:val="TOC2"/>
             <w:tabs>
               <w:tab w:val="right" w:leader="dot" w:pos="8780"/>
             </w:tabs>
@@ -1630,7 +1640,7 @@
           <w:hyperlink w:anchor="_Toc118229317" w:history="1">
             <w:r>
               <w:rPr>
-                <w:rStyle w:val="Hypertextovodkaz"/>
+                <w:rStyle w:val="Hyperlink"/>
                 <w:noProof/>
               </w:rPr>
               <w:t>Prohlášení</w:t>
@@ -1687,7 +1697,7 @@
         </w:p>
         <w:p>
           <w:pPr>
-            <w:pStyle w:val="Obsah2"/>
+            <w:pStyle w:val="TOC2"/>
             <w:tabs>
               <w:tab w:val="right" w:leader="dot" w:pos="8780"/>
             </w:tabs>
@@ -1700,7 +1710,7 @@
           <w:hyperlink w:anchor="_Toc118229318" w:history="1">
             <w:r>
               <w:rPr>
-                <w:rStyle w:val="Hypertextovodkaz"/>
+                <w:rStyle w:val="Hyperlink"/>
                 <w:noProof/>
               </w:rPr>
               <w:t>Obsah</w:t>
@@ -1757,7 +1767,7 @@
         </w:p>
         <w:p>
           <w:pPr>
-            <w:pStyle w:val="Obsah2"/>
+            <w:pStyle w:val="TOC2"/>
             <w:tabs>
               <w:tab w:val="right" w:leader="dot" w:pos="8780"/>
             </w:tabs>
@@ -1770,7 +1780,7 @@
           <w:hyperlink w:anchor="_Toc118229319" w:history="1">
             <w:r>
               <w:rPr>
-                <w:rStyle w:val="Hypertextovodkaz"/>
+                <w:rStyle w:val="Hyperlink"/>
                 <w:noProof/>
               </w:rPr>
               <w:t>Úvod</w:t>
@@ -1827,7 +1837,7 @@
         </w:p>
         <w:p>
           <w:pPr>
-            <w:pStyle w:val="Obsah2"/>
+            <w:pStyle w:val="TOC2"/>
             <w:tabs>
               <w:tab w:val="right" w:leader="dot" w:pos="8780"/>
             </w:tabs>
@@ -1840,7 +1850,7 @@
           <w:hyperlink w:anchor="_Toc118229320" w:history="1">
             <w:r>
               <w:rPr>
-                <w:rStyle w:val="Hypertextovodkaz"/>
+                <w:rStyle w:val="Hyperlink"/>
                 <w:noProof/>
               </w:rPr>
               <w:t>Vlastní text práce</w:t>
@@ -1897,7 +1907,7 @@
         </w:p>
         <w:p>
           <w:pPr>
-            <w:pStyle w:val="Obsah2"/>
+            <w:pStyle w:val="TOC2"/>
             <w:tabs>
               <w:tab w:val="right" w:leader="dot" w:pos="8780"/>
             </w:tabs>
@@ -1910,7 +1920,7 @@
           <w:hyperlink w:anchor="_Toc118229321" w:history="1">
             <w:r>
               <w:rPr>
-                <w:rStyle w:val="Hypertextovodkaz"/>
+                <w:rStyle w:val="Hyperlink"/>
                 <w:noProof/>
               </w:rPr>
               <w:t>Závěr</w:t>
@@ -1967,7 +1977,7 @@
         </w:p>
         <w:p>
           <w:pPr>
-            <w:pStyle w:val="Obsah2"/>
+            <w:pStyle w:val="TOC2"/>
             <w:tabs>
               <w:tab w:val="right" w:leader="dot" w:pos="8780"/>
             </w:tabs>
@@ -1980,7 +1990,7 @@
           <w:hyperlink w:anchor="_Toc118229322" w:history="1">
             <w:r>
               <w:rPr>
-                <w:rStyle w:val="Hypertextovodkaz"/>
+                <w:rStyle w:val="Hyperlink"/>
                 <w:noProof/>
               </w:rPr>
               <w:t>Seznam použitých zdrojů</w:t>
@@ -2037,7 +2047,7 @@
         </w:p>
         <w:p>
           <w:pPr>
-            <w:pStyle w:val="Obsah2"/>
+            <w:pStyle w:val="TOC2"/>
             <w:tabs>
               <w:tab w:val="right" w:leader="dot" w:pos="8780"/>
             </w:tabs>
@@ -2050,7 +2060,7 @@
           <w:hyperlink w:anchor="_Toc118229323" w:history="1">
             <w:r>
               <w:rPr>
-                <w:rStyle w:val="Hypertextovodkaz"/>
+                <w:rStyle w:val="Hyperlink"/>
                 <w:noProof/>
               </w:rPr>
               <w:t>Seznam příloh a přílohy</w:t>
@@ -2107,7 +2117,7 @@
         </w:p>
         <w:p>
           <w:pPr>
-            <w:pStyle w:val="Obsah2"/>
+            <w:pStyle w:val="TOC2"/>
             <w:tabs>
               <w:tab w:val="right" w:leader="dot" w:pos="8780"/>
             </w:tabs>
@@ -2120,7 +2130,7 @@
           <w:hyperlink w:anchor="_Toc118229324" w:history="1">
             <w:r>
               <w:rPr>
-                <w:rStyle w:val="Hypertextovodkaz"/>
+                <w:rStyle w:val="Hyperlink"/>
                 <w:noProof/>
               </w:rPr>
               <w:t>Základní formátování</w:t>
@@ -2177,7 +2187,7 @@
         </w:p>
         <w:p>
           <w:pPr>
-            <w:pStyle w:val="Obsah2"/>
+            <w:pStyle w:val="TOC2"/>
             <w:tabs>
               <w:tab w:val="right" w:leader="dot" w:pos="8780"/>
             </w:tabs>
@@ -2190,7 +2200,7 @@
           <w:hyperlink w:anchor="_Toc118229325" w:history="1">
             <w:r>
               <w:rPr>
-                <w:rStyle w:val="Hypertextovodkaz"/>
+                <w:rStyle w:val="Hyperlink"/>
                 <w:noProof/>
               </w:rPr>
               <w:t>PowerPointová prezentace (či google prezentace)</w:t>
@@ -2247,7 +2257,7 @@
         </w:p>
         <w:p>
           <w:pPr>
-            <w:pStyle w:val="Obsah2"/>
+            <w:pStyle w:val="TOC2"/>
             <w:tabs>
               <w:tab w:val="right" w:leader="dot" w:pos="8780"/>
             </w:tabs>
@@ -2260,7 +2270,7 @@
           <w:hyperlink w:anchor="_Toc118229326" w:history="1">
             <w:r>
               <w:rPr>
-                <w:rStyle w:val="Hypertextovodkaz"/>
+                <w:rStyle w:val="Hyperlink"/>
                 <w:noProof/>
               </w:rPr>
               <w:t>Obhajoba maturitní práce a názorné ukázky praktické části maturitní práce</w:t>
@@ -2317,7 +2327,7 @@
         </w:p>
         <w:p>
           <w:pPr>
-            <w:pStyle w:val="Obsah2"/>
+            <w:pStyle w:val="TOC2"/>
             <w:tabs>
               <w:tab w:val="right" w:leader="dot" w:pos="8780"/>
             </w:tabs>
@@ -2330,7 +2340,7 @@
           <w:hyperlink w:anchor="_Toc118229327" w:history="1">
             <w:r>
               <w:rPr>
-                <w:rStyle w:val="Hypertextovodkaz"/>
+                <w:rStyle w:val="Hyperlink"/>
                 <w:noProof/>
               </w:rPr>
               <w:t>Způsob odevzdání maturitní práce</w:t>
@@ -2404,10 +2414,11 @@
     </w:p>
     <w:p>
       <w:pPr>
-        <w:pStyle w:val="Nadpis1"/>
+        <w:pStyle w:val="Heading1"/>
       </w:pPr>
       <w:bookmarkStart w:id="0" w:name="_Toc118229301"/>
       <w:r>
+        <w:lastRenderedPageBreak/>
         <w:t>Úvod</w:t>
       </w:r>
       <w:bookmarkEnd w:id="0"/>
@@ -2432,13 +2443,14 @@
     </w:p>
     <w:p>
       <w:pPr>
-        <w:pStyle w:val="Nadpis1"/>
+        <w:pStyle w:val="Heading1"/>
       </w:pPr>
       <w:bookmarkStart w:id="1" w:name="_Toc118229302"/>
       <w:r>
         <w:rPr>
           <w:noProof/>
         </w:rPr>
+        <w:lastRenderedPageBreak/>
         <w:drawing>
           <wp:anchor distT="0" distB="0" distL="114300" distR="114300" simplePos="0" relativeHeight="251658240" behindDoc="1" locked="0" layoutInCell="1" allowOverlap="1" wp14:anchorId="761A684F" wp14:editId="08476679">
             <wp:simplePos x="0" y="0"/>
@@ -2573,7 +2585,7 @@
                         <w:txbxContent>
                           <w:p>
                             <w:pPr>
-                              <w:pStyle w:val="Titulek"/>
+                              <w:pStyle w:val="Caption"/>
                               <w:rPr>
                                 <w:noProof/>
                                 <w:color w:val="auto"/>
@@ -2753,7 +2765,7 @@
                         <w:txbxContent>
                           <w:p>
                             <w:pPr>
-                              <w:pStyle w:val="Titulek"/>
+                              <w:pStyle w:val="Caption"/>
                               <w:rPr>
                                 <w:sz w:val="24"/>
                               </w:rPr>
@@ -2949,7 +2961,15 @@
         <w:t xml:space="preserve"> o</w:t>
       </w:r>
       <w:r>
-        <w:t xml:space="preserve"> žádný cable management. Navíc jsem tou dobou ještě neměl páječku a všechny spoje byly jen velmi pofidérně přivázané takže se často stalo, že jsem do kabelů kopl a něco vypojil, většinou přímo z modulu. Protože jsem líný a nechtělo se mi kabely přilepovat zespoda ke stolu, někdy začátkem srpna téhož roku jsem tlačítko i zámek odpojil a počítač zapínal manuálním spojením těch dvou drátků.</w:t>
+        <w:t xml:space="preserve"> žádný </w:t>
+      </w:r>
+      <w:proofErr w:type="spellStart"/>
+      <w:r>
+        <w:t>cable</w:t>
+      </w:r>
+      <w:proofErr w:type="spellEnd"/>
+      <w:r>
+        <w:t xml:space="preserve"> management. Navíc jsem tou dobou ještě neměl páječku a všechny spoje byly jen velmi pofidérně přivázané takže se často stalo, že jsem do kabelů kopl a něco vypojil, většinou přímo z modulu. Protože jsem líný a nechtělo se mi kabely přilepovat zespoda ke stolu, někdy začátkem srpna téhož roku jsem tlačítko i zámek odpojil a počítač zapínal manuálním spojením těch dvou drátků.</w:t>
       </w:r>
       <w:r>
         <w:t xml:space="preserve"> Přestože mi první Arduino dorazilo z Číny jen o několik dní později, nespojil jsem si dvě a dvě dohromady, a ještě </w:t>
@@ -2975,7 +2995,7 @@
     </w:p>
     <w:p>
       <w:pPr>
-        <w:pStyle w:val="Nadpis2"/>
+        <w:pStyle w:val="Heading2"/>
       </w:pPr>
       <w:bookmarkStart w:id="2" w:name="_Toc118229303"/>
       <w:r>
@@ -3035,7 +3055,7 @@
                         <w:txbxContent>
                           <w:p>
                             <w:pPr>
-                              <w:pStyle w:val="Titulek"/>
+                              <w:pStyle w:val="Caption"/>
                               <w:rPr>
                                 <w:noProof/>
                                 <w:sz w:val="24"/>
@@ -3347,7 +3367,7 @@
                         <w:txbxContent>
                           <w:p>
                             <w:pPr>
-                              <w:pStyle w:val="Titulek"/>
+                              <w:pStyle w:val="Caption"/>
                               <w:rPr>
                                 <w:sz w:val="24"/>
                               </w:rPr>
@@ -3452,7 +3472,24 @@
         <w:t xml:space="preserve"> </w:t>
       </w:r>
       <w:r>
-        <w:t>Relativně velké červené tlačítko jsem vyměnil za generický push switch, protože jeho piny se akorát vešly do prototypovací destičky, pomocí které jsem všechno propojoval. Tato verze</w:t>
+        <w:t xml:space="preserve">Relativně velké červené tlačítko jsem vyměnil za generický </w:t>
+      </w:r>
+      <w:proofErr w:type="spellStart"/>
+      <w:r>
+        <w:t>push</w:t>
+      </w:r>
+      <w:proofErr w:type="spellEnd"/>
+      <w:r>
+        <w:t xml:space="preserve"> switch, protože jeho piny se akorát vešly do </w:t>
+      </w:r>
+      <w:proofErr w:type="spellStart"/>
+      <w:r>
+        <w:lastRenderedPageBreak/>
+        <w:t>prototypovací</w:t>
+      </w:r>
+      <w:proofErr w:type="spellEnd"/>
+      <w:r>
+        <w:t xml:space="preserve"> destičky, pomocí které jsem všechno propojoval. Tato verze</w:t>
       </w:r>
       <w:r>
         <w:t xml:space="preserve"> už využívala i malý jednobarevný displej s rozlišením 128x32 pixelů a úhlopříčkou 0.91 palce, připojený pomocí protokolu I</w:t>
@@ -3495,7 +3532,7 @@
       </w:r>
       <w:r>
         <w:rPr>
-          <w:rStyle w:val="Znakapoznpodarou"/>
+          <w:rStyle w:val="FootnoteReference"/>
         </w:rPr>
         <w:footnoteReference w:id="1"/>
       </w:r>
@@ -3508,7 +3545,7 @@
     </w:p>
     <w:p>
       <w:pPr>
-        <w:pStyle w:val="Nadpis2"/>
+        <w:pStyle w:val="Heading2"/>
       </w:pPr>
       <w:bookmarkStart w:id="3" w:name="_Toc118229304"/>
       <w:r>
@@ -3522,7 +3559,15 @@
       </w:r>
       <w:r>
         <w:br/>
-        <w:t>Objednal jsem si tedy kompatibilní čtečku micro SD karet a pár malých repráčků, abych mohl naimplementovat i přehrávání nějaké znělky při zapnutí počítače. Zde jsem ale narazil na další problém:</w:t>
+        <w:t xml:space="preserve">Objednal jsem si tedy kompatibilní čtečku </w:t>
+      </w:r>
+      <w:proofErr w:type="spellStart"/>
+      <w:r>
+        <w:t>micro</w:t>
+      </w:r>
+      <w:proofErr w:type="spellEnd"/>
+      <w:r>
+        <w:t xml:space="preserve"> SD karet a pár malých repráčků, abych mohl naimplementovat i přehrávání nějaké znělky při zapnutí počítače. Zde jsem ale narazil na další problém:</w:t>
       </w:r>
       <w:r>
         <w:t xml:space="preserve"> g</w:t>
@@ -3550,7 +3595,19 @@
     </w:p>
     <w:p>
       <w:r>
-        <w:t xml:space="preserve">To ale nevadí, protože se mi podařilo propojit ty dvě Arduina tak, aby Uno ovládalo displej a při stisku tlačítka spustilo počítač, a Nano aby jen četlo audiosoubory z SD karty a pak je přehrávalo. Dokonce to ani nebylo tak těžké, jak by se mohlo zdát. </w:t>
+        <w:t xml:space="preserve">To ale nevadí, protože se mi podařilo propojit ty dvě Arduina tak, aby Uno ovládalo displej a při stisku tlačítka spustilo počítač, a Nano aby jen četlo </w:t>
+      </w:r>
+      <w:proofErr w:type="spellStart"/>
+      <w:r>
+        <w:t>audiosoubory</w:t>
+      </w:r>
+      <w:proofErr w:type="spellEnd"/>
+      <w:r>
+        <w:t xml:space="preserve"> z SD </w:t>
+      </w:r>
+      <w:r>
+        <w:lastRenderedPageBreak/>
+        <w:t xml:space="preserve">karty a pak je přehrávalo. Dokonce to ani nebylo tak těžké, jak by se mohlo zdát. </w:t>
       </w:r>
       <w:r>
         <w:t>Inspiroval jsem se komunikačním protokolem kalkulaček firmy Texas Instruments.</w:t>
@@ -3558,7 +3615,7 @@
     </w:p>
     <w:p>
       <w:pPr>
-        <w:pStyle w:val="Nadpis3"/>
+        <w:pStyle w:val="Heading3"/>
       </w:pPr>
       <w:bookmarkStart w:id="4" w:name="_Toc118229305"/>
       <w:r>
@@ -3708,7 +3765,7 @@
                         <w:txbxContent>
                           <w:p>
                             <w:pPr>
-                              <w:pStyle w:val="Titulek"/>
+                              <w:pStyle w:val="Caption"/>
                               <w:rPr>
                                 <w:noProof/>
                                 <w:color w:val="434343"/>
@@ -3835,7 +3892,7 @@
       </w:r>
       <w:r>
         <w:rPr>
-          <w:rStyle w:val="Znakapoznpodarou"/>
+          <w:rStyle w:val="FootnoteReference"/>
         </w:rPr>
         <w:footnoteReference w:id="2"/>
       </w:r>
@@ -3843,15 +3900,16 @@
         <w:t>.</w:t>
       </w:r>
     </w:p>
-    <w:bookmarkStart w:id="5" w:name="_Toc118229306"/>
-    <w:p>
-      <w:pPr>
-        <w:pStyle w:val="Nadpis3"/>
-      </w:pPr>
+    <w:p>
+      <w:pPr>
+        <w:pStyle w:val="Heading3"/>
+      </w:pPr>
+      <w:bookmarkStart w:id="5" w:name="_Toc118229306"/>
       <w:r>
         <w:rPr>
           <w:noProof/>
         </w:rPr>
+        <w:lastRenderedPageBreak/>
         <mc:AlternateContent>
           <mc:Choice Requires="wps">
             <w:drawing>
@@ -3891,7 +3949,7 @@
                         <w:txbxContent>
                           <w:p>
                             <w:pPr>
-                              <w:pStyle w:val="Titulek"/>
+                              <w:pStyle w:val="Caption"/>
                               <w:rPr>
                                 <w:sz w:val="24"/>
                               </w:rPr>
@@ -4219,7 +4277,7 @@
                         <w:txbxContent>
                           <w:p>
                             <w:pPr>
-                              <w:pStyle w:val="Titulek"/>
+                              <w:pStyle w:val="Caption"/>
                               <w:rPr>
                                 <w:noProof/>
                                 <w:sz w:val="24"/>
@@ -4467,7 +4525,7 @@
                         <w:txbxContent>
                           <w:p>
                             <w:pPr>
-                              <w:pStyle w:val="Titulek"/>
+                              <w:pStyle w:val="Caption"/>
                               <w:rPr>
                                 <w:noProof/>
                                 <w:sz w:val="24"/>
@@ -4615,7 +4673,7 @@
     </w:p>
     <w:p>
       <w:pPr>
-        <w:pStyle w:val="Nadpis2"/>
+        <w:pStyle w:val="Heading2"/>
       </w:pPr>
       <w:bookmarkStart w:id="6" w:name="_Toc118229307"/>
       <w:r>
@@ -4625,7 +4683,11 @@
     </w:p>
     <w:p>
       <w:r>
-        <w:t xml:space="preserve">V téhle konfiguraci Arduina zůstala zhruba tři čtvrtě roku až do doby, kdy jsem z projektu udělal maturitní práci. V mezičase jsem sice měnil menší grafické aspekty a přidával jsem </w:t>
+        <w:t xml:space="preserve">V téhle konfiguraci Arduina zůstala zhruba tři čtvrtě roku až do doby, kdy jsem z projektu udělal maturitní práci. V mezičase jsem sice měnil menší grafické aspekty </w:t>
+      </w:r>
+      <w:r>
+        <w:lastRenderedPageBreak/>
+        <w:t xml:space="preserve">a přidával jsem </w:t>
       </w:r>
       <w:r>
         <w:t xml:space="preserve">soubory znělek, ze kterých mohl audio modul vybírat, ale funkční </w:t>
@@ -4681,7 +4743,7 @@
                         <w:txbxContent>
                           <w:p>
                             <w:pPr>
-                              <w:pStyle w:val="Titulek"/>
+                              <w:pStyle w:val="Caption"/>
                               <w:rPr>
                                 <w:sz w:val="24"/>
                               </w:rPr>
@@ -4860,10 +4922,11 @@
     </w:p>
     <w:p>
       <w:pPr>
-        <w:pStyle w:val="Nadpis1"/>
+        <w:pStyle w:val="Heading1"/>
       </w:pPr>
       <w:bookmarkStart w:id="7" w:name="_Toc118229308"/>
       <w:r>
+        <w:lastRenderedPageBreak/>
         <w:t>Cíle práce</w:t>
       </w:r>
       <w:bookmarkEnd w:id="7"/>
@@ -4884,7 +4947,7 @@
     </w:p>
     <w:p>
       <w:pPr>
-        <w:pStyle w:val="Nadpis2"/>
+        <w:pStyle w:val="Heading2"/>
       </w:pPr>
       <w:bookmarkStart w:id="8" w:name="_Toc118229309"/>
       <w:r>
@@ -4914,7 +4977,7 @@
     </w:p>
     <w:p>
       <w:pPr>
-        <w:pStyle w:val="Nadpis3"/>
+        <w:pStyle w:val="Heading3"/>
       </w:pPr>
       <w:bookmarkStart w:id="9" w:name="_Toc118229310"/>
       <w:r>
@@ -4961,7 +5024,7 @@
     <w:bookmarkStart w:id="10" w:name="_Toc118229311"/>
     <w:p>
       <w:pPr>
-        <w:pStyle w:val="Nadpis3"/>
+        <w:pStyle w:val="Heading3"/>
       </w:pPr>
       <w:r>
         <w:rPr>
@@ -5037,12 +5100,37 @@
         <w:t>Fikanější způsob je</w:t>
       </w:r>
       <w:r>
-        <w:t>, nějakým způsobem uložit do Arduina heslo a po úspěšném ověření uživatele předat heslo počítači jako keyboard input. Arduino by se tím dalo použít třeba pro dešifrování disků pomocí BitLockeru nebo pro přihlášení do uživatelského účtu v OS.</w:t>
-      </w:r>
-    </w:p>
-    <w:p>
-      <w:r>
-        <w:t>Přestože tohle řešení neochrání přihlašovací údaje proti keyloggerům, čili programům, které monitorují veškeré uživatelské vstupy a zpřístupňují je nepovolaným osobám, přišlo mi tohle řešení jako jedno z nejlepších. Proti keyloggerům se, stejně jako proti jakémukoliv jinému malwaru, dá chránit</w:t>
+        <w:t xml:space="preserve">, nějakým způsobem uložit do Arduina heslo a po úspěšném ověření uživatele předat heslo počítači jako </w:t>
+      </w:r>
+      <w:proofErr w:type="spellStart"/>
+      <w:r>
+        <w:t>keyboard</w:t>
+      </w:r>
+      <w:proofErr w:type="spellEnd"/>
+      <w:r>
+        <w:t xml:space="preserve"> input. Arduino by se tím dalo použít třeba pro dešifrování disků pomocí BitLockeru nebo pro přihlášení do uživatelského účtu v OS.</w:t>
+      </w:r>
+    </w:p>
+    <w:p>
+      <w:r>
+        <w:lastRenderedPageBreak/>
+        <w:t xml:space="preserve">Přestože tohle řešení neochrání přihlašovací údaje proti </w:t>
+      </w:r>
+      <w:proofErr w:type="spellStart"/>
+      <w:r>
+        <w:t>keyloggerům</w:t>
+      </w:r>
+      <w:proofErr w:type="spellEnd"/>
+      <w:r>
+        <w:t xml:space="preserve">, čili programům, které monitorují veškeré uživatelské vstupy a zpřístupňují je nepovolaným osobám, přišlo mi tohle řešení jako jedno z nejlepších. Proti </w:t>
+      </w:r>
+      <w:proofErr w:type="spellStart"/>
+      <w:r>
+        <w:t>keyloggerům</w:t>
+      </w:r>
+      <w:proofErr w:type="spellEnd"/>
+      <w:r>
+        <w:t xml:space="preserve"> se, stejně jako proti jakémukoliv jinému malwaru, dá chránit</w:t>
       </w:r>
       <w:r>
         <w:t xml:space="preserve"> jednoduše použitím ant</w:t>
@@ -5071,7 +5159,7 @@
     </w:p>
     <w:p>
       <w:pPr>
-        <w:pStyle w:val="Nadpis2"/>
+        <w:pStyle w:val="Heading2"/>
       </w:pPr>
       <w:bookmarkStart w:id="11" w:name="_Toc118229312"/>
       <w:r>
@@ -5143,7 +5231,7 @@
       </w:r>
       <w:r>
         <w:rPr>
-          <w:rStyle w:val="Znakapoznpodarou"/>
+          <w:rStyle w:val="FootnoteReference"/>
         </w:rPr>
         <w:footnoteReference w:id="3"/>
       </w:r>
@@ -5155,7 +5243,7 @@
       </w:r>
       <w:r>
         <w:rPr>
-          <w:rStyle w:val="Znakapoznpodarou"/>
+          <w:rStyle w:val="FootnoteReference"/>
         </w:rPr>
         <w:footnoteReference w:id="4"/>
       </w:r>
@@ -5204,7 +5292,7 @@
                         <w:txbxContent>
                           <w:p>
                             <w:pPr>
-                              <w:pStyle w:val="Titulek"/>
+                              <w:pStyle w:val="Caption"/>
                               <w:rPr>
                                 <w:noProof/>
                                 <w:sz w:val="24"/>
@@ -5241,8 +5329,21 @@
                               <w:fldChar w:fldCharType="end"/>
                             </w:r>
                             <w:r>
-                              <w:t xml:space="preserve"> Znázornění integer overflow</w:t>
+                              <w:t xml:space="preserve"> Znázornění </w:t>
                             </w:r>
+                            <w:proofErr w:type="spellStart"/>
+                            <w:r>
+                              <w:t>integer</w:t>
+                            </w:r>
+                            <w:proofErr w:type="spellEnd"/>
+                            <w:r>
+                              <w:t xml:space="preserve"> </w:t>
+                            </w:r>
+                            <w:proofErr w:type="spellStart"/>
+                            <w:r>
+                              <w:t>overflow</w:t>
+                            </w:r>
+                            <w:proofErr w:type="spellEnd"/>
                           </w:p>
                         </w:txbxContent>
                       </wps:txbx>
@@ -5394,7 +5495,27 @@
         <w:t xml:space="preserve">Druhý problém je, že </w:t>
       </w:r>
       <w:r>
-        <w:t xml:space="preserve">Arduino má velmi jednoduchý procesor a nedokáže správně pracovat s velkými čísly. Po zhruba 50 dnech mu dojde místo na počítání doby od zapnutí a jemu nezbyde nic jiného, než začít počítat zase od nuly. Tomuhle se říká integer overflow. Naštěstí to není zas tak velký problém, protože se Arduino restartuje pokaždé, když se na něj pokusí </w:t>
+        <w:t xml:space="preserve">Arduino má velmi jednoduchý procesor a nedokáže správně pracovat s velkými čísly. Po zhruba 50 dnech mu dojde místo na počítání doby od zapnutí a jemu nezbyde nic jiného, než začít počítat zase od nuly. Tomuhle se říká </w:t>
+      </w:r>
+      <w:proofErr w:type="spellStart"/>
+      <w:r>
+        <w:t>integer</w:t>
+      </w:r>
+      <w:proofErr w:type="spellEnd"/>
+      <w:r>
+        <w:t xml:space="preserve"> </w:t>
+      </w:r>
+      <w:proofErr w:type="spellStart"/>
+      <w:r>
+        <w:t>overflow</w:t>
+      </w:r>
+      <w:proofErr w:type="spellEnd"/>
+      <w:r>
+        <w:t xml:space="preserve">. Naštěstí to není zas tak velký problém, protože se Arduino restartuje pokaždé, když se na něj </w:t>
+      </w:r>
+      <w:r>
+        <w:lastRenderedPageBreak/>
+        <w:t xml:space="preserve">pokusí </w:t>
       </w:r>
       <w:r>
         <w:t>p</w:t>
@@ -5408,13 +5529,18 @@
     </w:p>
     <w:p>
       <w:pPr>
-        <w:pStyle w:val="Nadpis2"/>
+        <w:pStyle w:val="Heading2"/>
       </w:pPr>
       <w:bookmarkStart w:id="12" w:name="_Toc118229313"/>
       <w:r>
-        <w:t>Prezentovatelné šasí</w:t>
+        <w:t xml:space="preserve">Prezentovatelné </w:t>
+      </w:r>
+      <w:proofErr w:type="spellStart"/>
+      <w:r>
+        <w:t>šasí</w:t>
       </w:r>
       <w:bookmarkEnd w:id="12"/>
+      <w:proofErr w:type="spellEnd"/>
     </w:p>
     <w:p>
       <w:r>
@@ -5463,7 +5589,7 @@
                         <w:txbxContent>
                           <w:p>
                             <w:pPr>
-                              <w:pStyle w:val="Titulek"/>
+                              <w:pStyle w:val="Caption"/>
                               <w:rPr>
                                 <w:sz w:val="24"/>
                               </w:rPr>
@@ -5489,8 +5615,21 @@
                             <w:r>
                               <w:t xml:space="preserve"> </w:t>
                             </w:r>
+                            <w:proofErr w:type="spellStart"/>
                             <w:r>
-                              <w:t>Concept art šasí vytištěného 3D tiskárnou, září 2022</w:t>
+                              <w:t>Concept</w:t>
+                            </w:r>
+                            <w:proofErr w:type="spellEnd"/>
+                            <w:r>
+                              <w:t xml:space="preserve"> art </w:t>
+                            </w:r>
+                            <w:proofErr w:type="spellStart"/>
+                            <w:r>
+                              <w:t>šasí</w:t>
+                            </w:r>
+                            <w:proofErr w:type="spellEnd"/>
+                            <w:r>
+                              <w:t xml:space="preserve"> vytištěného 3D tiskárnou, září 2022</w:t>
                             </w:r>
                           </w:p>
                         </w:txbxContent>
@@ -5657,7 +5796,15 @@
         <w:t xml:space="preserve"> Na tohle by se byla hodila</w:t>
       </w:r>
       <w:r>
-        <w:t xml:space="preserve"> i praxe u Prusa Research, která ale nakonec nevyšla</w:t>
+        <w:t xml:space="preserve"> i praxe u Prusa </w:t>
+      </w:r>
+      <w:proofErr w:type="spellStart"/>
+      <w:r>
+        <w:t>Research</w:t>
+      </w:r>
+      <w:proofErr w:type="spellEnd"/>
+      <w:r>
+        <w:t>, která ale nakonec nevyšla</w:t>
       </w:r>
       <w:r>
         <w:t xml:space="preserve"> z kapacitních důvodů poskytovatele</w:t>
@@ -5677,9 +5824,10 @@
     </w:p>
     <w:p>
       <w:pPr>
-        <w:pStyle w:val="Nadpis1"/>
-      </w:pPr>
-      <w:r>
+        <w:pStyle w:val="Heading1"/>
+      </w:pPr>
+      <w:r>
+        <w:lastRenderedPageBreak/>
         <w:t>Průběh práce</w:t>
       </w:r>
     </w:p>
@@ -5698,7 +5846,7 @@
     </w:p>
     <w:p>
       <w:pPr>
-        <w:pStyle w:val="Nadpis2"/>
+        <w:pStyle w:val="Heading2"/>
       </w:pPr>
       <w:r>
         <w:t>Začátek zabezpečování</w:t>
@@ -5784,7 +5932,15 @@
         <w:t>Po nějaké době jsem se rozhodl, že Arduino</w:t>
       </w:r>
       <w:r>
-        <w:t>, které bude posílat heslo do počítače, nebude ukládat heslo v plaintextu, ani v jednoduše dešifrovatelném formátu, aby bylo těžší jej prolomit. Rozhodl jsem se použít čtečku čipových karet a to heslo uložit tam, v zašifrované podobě.</w:t>
+        <w:t>, které bude posílat heslo do počítače, nebude ukládat heslo v </w:t>
+      </w:r>
+      <w:proofErr w:type="spellStart"/>
+      <w:r>
+        <w:t>plaintextu</w:t>
+      </w:r>
+      <w:proofErr w:type="spellEnd"/>
+      <w:r>
+        <w:t>, ani v jednoduše dešifrovatelném formátu, aby bylo těžší jej prolomit. Rozhodl jsem se použít čtečku čipových karet a to heslo uložit tam, v zašifrované podobě.</w:t>
       </w:r>
     </w:p>
     <w:p>
@@ -5839,7 +5995,7 @@
                         <w:txbxContent>
                           <w:p>
                             <w:pPr>
-                              <w:pStyle w:val="Titulek"/>
+                              <w:pStyle w:val="Caption"/>
                               <w:rPr>
                                 <w:noProof/>
                                 <w:sz w:val="24"/>
@@ -5964,7 +6120,15 @@
         <w:t>ale byly už na audio</w:t>
       </w:r>
       <w:r>
-        <w:t xml:space="preserve"> modulu použity ke komunikaci se čtečkou micro SD karet, a displejové Arduino potřebovalo komunikovat s počítačem pomocí sériové komunikace, aby získalo aktuální datum a čas.</w:t>
+        <w:t xml:space="preserve"> modulu použity ke komunikaci se čtečkou </w:t>
+      </w:r>
+      <w:proofErr w:type="spellStart"/>
+      <w:r>
+        <w:t>micro</w:t>
+      </w:r>
+      <w:proofErr w:type="spellEnd"/>
+      <w:r>
+        <w:t xml:space="preserve"> SD karet, a displejové Arduino potřebovalo komunikovat s počítačem pomocí sériové komunikace, aby získalo aktuální datum a čas.</w:t>
       </w:r>
       <w:r>
         <w:t xml:space="preserve"> </w:t>
@@ -5982,7 +6146,23 @@
         <w:t xml:space="preserve"> podle</w:t>
       </w:r>
       <w:r>
-        <w:t xml:space="preserve"> standardu HID (Human Interface Device).</w:t>
+        <w:t xml:space="preserve"> standardu HID (</w:t>
+      </w:r>
+      <w:proofErr w:type="spellStart"/>
+      <w:r>
+        <w:t>Human</w:t>
+      </w:r>
+      <w:proofErr w:type="spellEnd"/>
+      <w:r>
+        <w:t xml:space="preserve"> Interface </w:t>
+      </w:r>
+      <w:proofErr w:type="spellStart"/>
+      <w:r>
+        <w:t>Device</w:t>
+      </w:r>
+      <w:proofErr w:type="spellEnd"/>
+      <w:r>
+        <w:t>).</w:t>
       </w:r>
     </w:p>
     <w:p>
@@ -5992,7 +6172,23 @@
         </w:rPr>
       </w:pPr>
       <w:r>
-        <w:t>Tento problém ale nebyl neřešitelný. Stačilo to Uno nahradit dalším Nanem, a k tomu, teď už volnému, Unu připojit čtečku čipů, a nahrát na něj klávesnicový firmware.</w:t>
+        <w:t xml:space="preserve">Tento problém ale nebyl neřešitelný. Stačilo to Uno nahradit dalším </w:t>
+      </w:r>
+      <w:proofErr w:type="spellStart"/>
+      <w:r>
+        <w:t>Nanem</w:t>
+      </w:r>
+      <w:proofErr w:type="spellEnd"/>
+      <w:r>
+        <w:t xml:space="preserve">, a k tomu, teď už volnému, </w:t>
+      </w:r>
+      <w:proofErr w:type="spellStart"/>
+      <w:r>
+        <w:t>Unu</w:t>
+      </w:r>
+      <w:proofErr w:type="spellEnd"/>
+      <w:r>
+        <w:t xml:space="preserve"> připojit čtečku čipů, a nahrát na něj klávesnicový firmware.</w:t>
       </w:r>
       <w:r>
         <w:rPr>
@@ -6009,9 +6205,10 @@
     </w:p>
     <w:p>
       <w:pPr>
-        <w:pStyle w:val="Nadpis2"/>
-      </w:pPr>
-      <w:r>
+        <w:pStyle w:val="Heading2"/>
+      </w:pPr>
+      <w:r>
+        <w:lastRenderedPageBreak/>
         <w:t>Problémy s upraveným firmwarem Una</w:t>
       </w:r>
     </w:p>
@@ -6022,32 +6219,66 @@
       <w:r>
         <w:t xml:space="preserve">posílat si jak příkazy, tak i běžný text. Arduino k tomuto účelu používá </w:t>
       </w:r>
+      <w:proofErr w:type="spellStart"/>
       <w:r>
         <w:rPr>
           <w:i/>
           <w:iCs/>
         </w:rPr>
-        <w:t>Serial.write()</w:t>
-      </w:r>
-      <w:r>
-        <w:t xml:space="preserve">, pokud posílá byty anebo </w:t>
-      </w:r>
+        <w:t>Serial.write</w:t>
+      </w:r>
+      <w:proofErr w:type="spellEnd"/>
       <w:r>
         <w:rPr>
           <w:i/>
           <w:iCs/>
         </w:rPr>
-        <w:t>Serial.print()</w:t>
-      </w:r>
-      <w:r>
-        <w:t xml:space="preserve">, popřípadě </w:t>
-      </w:r>
+        <w:t>()</w:t>
+      </w:r>
+      <w:r>
+        <w:t xml:space="preserve">, pokud posílá byty anebo </w:t>
+      </w:r>
+      <w:proofErr w:type="spellStart"/>
       <w:r>
         <w:rPr>
           <w:i/>
           <w:iCs/>
         </w:rPr>
-        <w:t>.println()</w:t>
+        <w:t>Serial.print</w:t>
+      </w:r>
+      <w:proofErr w:type="spellEnd"/>
+      <w:r>
+        <w:rPr>
+          <w:i/>
+          <w:iCs/>
+        </w:rPr>
+        <w:t>()</w:t>
+      </w:r>
+      <w:r>
+        <w:t xml:space="preserve">, popřípadě </w:t>
+      </w:r>
+      <w:r>
+        <w:rPr>
+          <w:i/>
+          <w:iCs/>
+        </w:rPr>
+        <w:t>.</w:t>
+      </w:r>
+      <w:proofErr w:type="spellStart"/>
+      <w:r>
+        <w:rPr>
+          <w:i/>
+          <w:iCs/>
+        </w:rPr>
+        <w:t>println</w:t>
+      </w:r>
+      <w:proofErr w:type="spellEnd"/>
+      <w:r>
+        <w:rPr>
+          <w:i/>
+          <w:iCs/>
+        </w:rPr>
+        <w:t>()</w:t>
       </w:r>
       <w:r>
         <w:t>, chce-li poslat text, nebo čísla.</w:t>
@@ -6063,7 +6294,15 @@
     </w:p>
     <w:p>
       <w:r>
-        <w:t xml:space="preserve">Když na Uno nahrajeme speciální firmware, pořád se k počítači připojí přes virtuální sériový port, ale místo plaintextových komunikací posílá buffer ve kterém je uvedeno která klávesa je právě stisknuta. A právě v tom jednotném tvaru slova </w:t>
+        <w:t xml:space="preserve">Když na Uno nahrajeme speciální firmware, pořád se k počítači připojí přes virtuální sériový port, ale místo </w:t>
+      </w:r>
+      <w:proofErr w:type="spellStart"/>
+      <w:r>
+        <w:t>plaintextových</w:t>
+      </w:r>
+      <w:proofErr w:type="spellEnd"/>
+      <w:r>
+        <w:t xml:space="preserve"> komunikací posílá buffer ve kterém je uvedeno která klávesa je právě stisknuta. A právě v tom jednotném tvaru slova </w:t>
       </w:r>
       <w:r>
         <w:rPr>
@@ -6145,10 +6384,18 @@
     </w:p>
     <w:p>
       <w:pPr>
-        <w:pStyle w:val="Nadpis2"/>
-      </w:pPr>
-      <w:r>
-        <w:t>Haló, tady Windowsovi!</w:t>
+        <w:pStyle w:val="Heading2"/>
+      </w:pPr>
+      <w:r>
+        <w:t xml:space="preserve">Haló, tady </w:t>
+      </w:r>
+      <w:proofErr w:type="spellStart"/>
+      <w:r>
+        <w:t>Windowsovi</w:t>
+      </w:r>
+      <w:proofErr w:type="spellEnd"/>
+      <w:r>
+        <w:t>!</w:t>
       </w:r>
     </w:p>
     <w:p>
@@ -6161,7 +6408,11 @@
         <w:t xml:space="preserve">Tento pythonový script se aktivuje po přihlášení do Windows, detekuje všechny dostupné COM porty a připojí se na ně. </w:t>
       </w:r>
       <w:r>
-        <w:t>Arduina, ke kterým se script připojí se automaticky restartují a ohlásí, které Arduino jsou. Pythonový script právě na toto čeká, a jakmile detekuje, který port patří Arduinu s obrazovkou, pošle mu zprávu, pomocí které mu nejen sdělí, že spojení bylo navázáno, ale také mu řekne, který spořič obrazovky má použít podle toho, jak si to uživatel nakonfiguroval (k tomu se dostaneme později). Pokud si uživatel zvolil, že</w:t>
+        <w:t xml:space="preserve">Arduina, ke kterým se script připojí se automaticky restartují a ohlásí, které Arduino jsou. Pythonový script právě na toto </w:t>
+      </w:r>
+      <w:r>
+        <w:lastRenderedPageBreak/>
+        <w:t>čeká, a jakmile detekuje, který port patří Arduinu s obrazovkou, pošle mu zprávu, pomocí které mu nejen sdělí, že spojení bylo navázáno, ale také mu řekne, který spořič obrazovky má použít podle toho, jak si to uživatel nakonfiguroval (k tomu se dostaneme později). Pokud si uživatel zvolil, že</w:t>
       </w:r>
       <w:r>
         <w:t xml:space="preserve"> Ino bude zobrazovat jen jednoduchou animaci připomínající spořič starého DVD přehrávače, skript pošle jen informaci o tom, co má Ino zobrazovat.</w:t>
@@ -6182,10 +6433,15 @@
     </w:p>
     <w:p>
       <w:pPr>
-        <w:pStyle w:val="Nadpis3"/>
-      </w:pPr>
-      <w:r>
-        <w:t>Pčtrosí řešení na přestupný problém</w:t>
+        <w:pStyle w:val="Heading3"/>
+      </w:pPr>
+      <w:proofErr w:type="spellStart"/>
+      <w:r>
+        <w:t>Pčtrosí</w:t>
+      </w:r>
+      <w:proofErr w:type="spellEnd"/>
+      <w:r>
+        <w:t xml:space="preserve"> řešení na přestupný problém</w:t>
       </w:r>
     </w:p>
     <w:p>
@@ -6348,7 +6604,7 @@
                         <w:txbxContent>
                           <w:p>
                             <w:pPr>
-                              <w:pStyle w:val="Titulek"/>
+                              <w:pStyle w:val="Caption"/>
                               <w:rPr>
                                 <w:noProof/>
                                 <w:sz w:val="24"/>
@@ -6500,32 +6756,39 @@
         <w:rPr>
           <w:noProof/>
         </w:rPr>
-        <w:t>příklad dva programy chtějí přečíst ten samý soubor, není v tom problém, ale pokud pak budou chtít do toho samého souboru zapisovat, OS jim to nedovolí, protože by měnili data, která ten druhý program pořád ještě čte. Čeká se tedy buď, že programy budou navrženy tak, aby k této situaci vůbec nedošlo, anebo když už k ní dojde, tak že jeden z programů ustoupí dobrovolně, anebo zasáhne uživatel a problém vyřeší.</w:t>
-      </w:r>
-      <w:r>
-        <w:rPr>
-          <w:rStyle w:val="Znakapoznpodarou"/>
+        <w:t xml:space="preserve">příklad dva programy chtějí přečíst ten samý soubor, není v tom problém, ale pokud pak budou chtít do toho samého souboru zapisovat, OS jim to nedovolí, protože by měnili data, která ten druhý program pořád ještě čte. Čeká se tedy buď, že programy budou navrženy tak, aby k této situaci vůbec </w:t>
+      </w:r>
+      <w:r>
+        <w:rPr>
           <w:noProof/>
         </w:rPr>
+        <w:lastRenderedPageBreak/>
+        <w:t>nedošlo, anebo když už k ní dojde, tak že jeden z programů ustoupí dobrovolně, anebo zasáhne uživatel a problém vyřeší.</w:t>
+      </w:r>
+      <w:r>
+        <w:rPr>
+          <w:rStyle w:val="FootnoteReference"/>
+          <w:noProof/>
+        </w:rPr>
         <w:footnoteReference w:id="5"/>
       </w:r>
       <w:r>
         <w:rPr>
-          <w:rStyle w:val="Znakapoznpodarou"/>
+          <w:rStyle w:val="FootnoteReference"/>
           <w:noProof/>
         </w:rPr>
         <w:footnoteReference w:id="6"/>
       </w:r>
       <w:r>
         <w:rPr>
-          <w:rStyle w:val="Znakapoznpodarou"/>
+          <w:rStyle w:val="FootnoteReference"/>
           <w:noProof/>
         </w:rPr>
         <w:footnoteReference w:id="7"/>
       </w:r>
       <w:r>
         <w:rPr>
-          <w:rStyle w:val="Znakapoznpodarou"/>
+          <w:rStyle w:val="FootnoteReference"/>
           <w:noProof/>
         </w:rPr>
         <w:footnoteReference w:id="8"/>
@@ -6533,10 +6796,15 @@
     </w:p>
     <w:p>
       <w:pPr>
-        <w:pStyle w:val="Nadpis3"/>
-      </w:pPr>
-      <w:r>
-        <w:t>Failsafe design komunikace</w:t>
+        <w:pStyle w:val="Heading3"/>
+      </w:pPr>
+      <w:proofErr w:type="spellStart"/>
+      <w:r>
+        <w:t>Failsafe</w:t>
+      </w:r>
+      <w:proofErr w:type="spellEnd"/>
+      <w:r>
+        <w:t xml:space="preserve"> design komunikace</w:t>
       </w:r>
     </w:p>
     <w:p>
@@ -6557,7 +6825,7 @@
     </w:p>
     <w:p>
       <w:pPr>
-        <w:pStyle w:val="Nadpis3"/>
+        <w:pStyle w:val="Heading3"/>
       </w:pPr>
       <w:r>
         <w:rPr>
@@ -6719,7 +6987,7 @@
                         <w:txbxContent>
                           <w:p>
                             <w:pPr>
-                              <w:pStyle w:val="Titulek"/>
+                              <w:pStyle w:val="Caption"/>
                               <w:rPr>
                                 <w:noProof/>
                                 <w:color w:val="434343"/>
@@ -6856,15 +7124,40 @@
     </w:p>
     <w:p>
       <w:pPr>
-        <w:pStyle w:val="Nadpis2"/>
-      </w:pPr>
-      <w:r>
-        <w:t>Relativně Frantické Inkódovací Dilema</w:t>
-      </w:r>
-    </w:p>
-    <w:p>
-      <w:r>
-        <w:t xml:space="preserve">Leonardo bylo ještě stále na cestě, a tak jsem se pustil do něčeho, co můžu testovat na normálním Nanu: program na zašifrování hesla a </w:t>
+        <w:pStyle w:val="Heading2"/>
+      </w:pPr>
+      <w:r>
+        <w:lastRenderedPageBreak/>
+        <w:t xml:space="preserve">Relativně </w:t>
+      </w:r>
+      <w:proofErr w:type="spellStart"/>
+      <w:r>
+        <w:t>Frantické</w:t>
+      </w:r>
+      <w:proofErr w:type="spellEnd"/>
+      <w:r>
+        <w:t xml:space="preserve"> </w:t>
+      </w:r>
+      <w:proofErr w:type="spellStart"/>
+      <w:r>
+        <w:t>Inkódovací</w:t>
+      </w:r>
+      <w:proofErr w:type="spellEnd"/>
+      <w:r>
+        <w:t xml:space="preserve"> Dilema</w:t>
+      </w:r>
+    </w:p>
+    <w:p>
+      <w:r>
+        <w:t xml:space="preserve">Leonardo bylo ještě stále na cestě, a tak jsem se pustil do něčeho, co můžu testovat na normálním </w:t>
+      </w:r>
+      <w:proofErr w:type="spellStart"/>
+      <w:r>
+        <w:t>Nanu</w:t>
+      </w:r>
+      <w:proofErr w:type="spellEnd"/>
+      <w:r>
+        <w:t xml:space="preserve">: program na zašifrování hesla a </w:t>
       </w:r>
       <w:r>
         <w:t xml:space="preserve">jeho následné zapsání </w:t>
@@ -6875,7 +7168,7 @@
     </w:p>
     <w:p>
       <w:pPr>
-        <w:pStyle w:val="Nadpis3"/>
+        <w:pStyle w:val="Heading3"/>
       </w:pPr>
       <w:r>
         <w:t>Jak zapsat zašifrované heslo na čip?</w:t>
@@ -6981,8 +7274,13 @@
       <w:r>
         <w:t xml:space="preserve">označuje konec </w:t>
       </w:r>
-      <w:r>
-        <w:t>Stringu, což je kus textu, který může mít libovolnou délku</w:t>
+      <w:proofErr w:type="spellStart"/>
+      <w:r>
+        <w:t>Stringu</w:t>
+      </w:r>
+      <w:proofErr w:type="spellEnd"/>
+      <w:r>
+        <w:t>, což je kus textu, který může mít libovolnou délku</w:t>
       </w:r>
       <w:r>
         <w:t>.</w:t>
@@ -7055,7 +7353,7 @@
                         <w:txbxContent>
                           <w:p>
                             <w:pPr>
-                              <w:pStyle w:val="Titulek"/>
+                              <w:pStyle w:val="Caption"/>
                               <w:rPr>
                                 <w:noProof/>
                                 <w:sz w:val="24"/>
@@ -7168,7 +7466,15 @@
         </mc:AlternateContent>
       </w:r>
       <w:r>
-        <w:t>Výsledek šifry ale může obsahovat i právě tento null terminator, takže aby to program neinterpretoval jako předčasný konec textu, zakódoval jsem celý výstup ze šifrování do Base64</w:t>
+        <w:t xml:space="preserve">Výsledek šifry ale může obsahovat i právě tento null </w:t>
+      </w:r>
+      <w:proofErr w:type="spellStart"/>
+      <w:r>
+        <w:t>terminator</w:t>
+      </w:r>
+      <w:proofErr w:type="spellEnd"/>
+      <w:r>
+        <w:t>, takže aby to program neinterpretoval jako předčasný konec textu, zakódoval jsem celý výstup ze šifrování do Base64</w:t>
       </w:r>
       <w:r>
         <w:t xml:space="preserve"> a teprve zakódovaný výsledek teprve zapisuji na čip. </w:t>
@@ -7176,7 +7482,15 @@
     </w:p>
     <w:p>
       <w:r>
-        <w:t>Base64 je způsob zapisování jakýhkoli dat jako sérii písmen, číslic a znaků +, / a =.</w:t>
+        <w:t xml:space="preserve">Base64 je způsob zapisování </w:t>
+      </w:r>
+      <w:proofErr w:type="spellStart"/>
+      <w:r>
+        <w:t>jakýhkoli</w:t>
+      </w:r>
+      <w:proofErr w:type="spellEnd"/>
+      <w:r>
+        <w:t xml:space="preserve"> dat jako sérii písmen, číslic a znaků +, / a =.</w:t>
       </w:r>
       <w:r>
         <w:t xml:space="preserve"> Hlavní účel kódování do b64 je zajištění </w:t>
@@ -7206,19 +7520,1166 @@
         <w:t xml:space="preserve"> znak</w:t>
       </w:r>
       <w:r>
-        <w:t>y, podle speciální tabulky tak, aby každé 3 znaky dekódovaného textu byly zapsané jako 4 znaky enkódovaného textu. Tímto sice plýtváme úložiště, ale zajistíme, že data budou přečtena správně a to i člověkem.</w:t>
-      </w:r>
-      <w:r>
-        <w:rPr>
-          <w:rStyle w:val="Znakapoznpodarou"/>
+        <w:t xml:space="preserve">y, podle speciální tabulky tak, aby každé 3 znaky dekódovaného textu byly zapsané jako 4 znaky </w:t>
+      </w:r>
+      <w:proofErr w:type="spellStart"/>
+      <w:r>
+        <w:t>enkódovaného</w:t>
+      </w:r>
+      <w:proofErr w:type="spellEnd"/>
+      <w:r>
+        <w:t xml:space="preserve"> textu. Tímto sice plýtváme úložiště, ale zajistíme, že data budou přečtena správně a to i člověkem.</w:t>
+      </w:r>
+      <w:r>
+        <w:rPr>
+          <w:rStyle w:val="FootnoteReference"/>
         </w:rPr>
         <w:footnoteReference w:id="9"/>
+      </w:r>
+    </w:p>
+    <w:p>
+      <w:pPr>
+        <w:pStyle w:val="Heading3"/>
+      </w:pPr>
+      <w:r>
+        <w:t>AES aneb 16B k bezpečnosti</w:t>
+      </w:r>
+    </w:p>
+    <w:p>
+      <w:r>
+        <w:t xml:space="preserve">K šifrování hesla jsem si vybral </w:t>
+      </w:r>
+      <w:proofErr w:type="spellStart"/>
+      <w:r>
+        <w:t>Advanced</w:t>
+      </w:r>
+      <w:proofErr w:type="spellEnd"/>
+      <w:r>
+        <w:t xml:space="preserve"> </w:t>
+      </w:r>
+      <w:proofErr w:type="spellStart"/>
+      <w:r>
+        <w:t>Encryption</w:t>
+      </w:r>
+      <w:proofErr w:type="spellEnd"/>
+      <w:r>
+        <w:t xml:space="preserve"> Standard, což je velmi široce používaná symetrická bloková šifra. Symetrická je proto, že používá stejný klíč na </w:t>
+      </w:r>
+      <w:r>
+        <w:lastRenderedPageBreak/>
+        <w:t xml:space="preserve">šifrování i dešifrování, na rozdíl od </w:t>
+      </w:r>
+      <w:r>
+        <w:t xml:space="preserve">třeba RSA, která používá dva, jeden veřejný na </w:t>
+      </w:r>
+      <w:proofErr w:type="spellStart"/>
+      <w:r>
+        <w:t>zašifrovávání</w:t>
+      </w:r>
+      <w:proofErr w:type="spellEnd"/>
+      <w:r>
+        <w:t xml:space="preserve"> a druhý, tajný, k </w:t>
+      </w:r>
+      <w:proofErr w:type="spellStart"/>
+      <w:r>
+        <w:t>dešifrovávání</w:t>
+      </w:r>
+      <w:proofErr w:type="spellEnd"/>
+      <w:r>
+        <w:t xml:space="preserve">. Bloková je šifra AES proto, že velké kusy dat nešifruje celé, ale rozdělí si je na 16-ti bytové bloky, které šifruje jeden po </w:t>
+      </w:r>
+      <w:r>
+        <w:rPr>
+          <w:noProof/>
+        </w:rPr>
+        <w:drawing>
+          <wp:anchor distT="0" distB="0" distL="114300" distR="114300" simplePos="0" relativeHeight="251711488" behindDoc="0" locked="0" layoutInCell="1" allowOverlap="1" wp14:anchorId="28D1B8CA" wp14:editId="2D056B4D">
+            <wp:simplePos x="0" y="0"/>
+            <wp:positionH relativeFrom="column">
+              <wp:posOffset>3691890</wp:posOffset>
+            </wp:positionH>
+            <wp:positionV relativeFrom="paragraph">
+              <wp:posOffset>811530</wp:posOffset>
+            </wp:positionV>
+            <wp:extent cx="1885950" cy="1705610"/>
+            <wp:effectExtent l="0" t="0" r="0" b="8890"/>
+            <wp:wrapThrough wrapText="bothSides">
+              <wp:wrapPolygon edited="0">
+                <wp:start x="218" y="483"/>
+                <wp:lineTo x="218" y="21471"/>
+                <wp:lineTo x="21382" y="21471"/>
+                <wp:lineTo x="21382" y="483"/>
+                <wp:lineTo x="218" y="483"/>
+              </wp:wrapPolygon>
+            </wp:wrapThrough>
+            <wp:docPr id="28" name="Picture 28"/>
+            <wp:cNvGraphicFramePr>
+              <a:graphicFrameLocks xmlns:a="http://schemas.openxmlformats.org/drawingml/2006/main" noChangeAspect="1"/>
+            </wp:cNvGraphicFramePr>
+            <a:graphic xmlns:a="http://schemas.openxmlformats.org/drawingml/2006/main">
+              <a:graphicData uri="http://schemas.openxmlformats.org/drawingml/2006/picture">
+                <pic:pic xmlns:pic="http://schemas.openxmlformats.org/drawingml/2006/picture">
+                  <pic:nvPicPr>
+                    <pic:cNvPr id="28" name="Picture 28"/>
+                    <pic:cNvPicPr>
+                      <a:picLocks noChangeAspect="1" noChangeArrowheads="1"/>
+                    </pic:cNvPicPr>
+                  </pic:nvPicPr>
+                  <pic:blipFill rotWithShape="1">
+                    <a:blip r:embed="rId29" cstate="print">
+                      <a:extLst>
+                        <a:ext uri="{28A0092B-C50C-407E-A947-70E740481C1C}">
+                          <a14:useLocalDpi xmlns:a14="http://schemas.microsoft.com/office/drawing/2010/main" val="0"/>
+                        </a:ext>
+                      </a:extLst>
+                    </a:blip>
+                    <a:srcRect l="5720" t="5720" r="8880" b="8880"/>
+                    <a:stretch/>
+                  </pic:blipFill>
+                  <pic:spPr bwMode="auto">
+                    <a:xfrm>
+                      <a:off x="0" y="0"/>
+                      <a:ext cx="1885950" cy="1705610"/>
+                    </a:xfrm>
+                    <a:prstGeom prst="rect">
+                      <a:avLst/>
+                    </a:prstGeom>
+                    <a:noFill/>
+                    <a:ln>
+                      <a:noFill/>
+                    </a:ln>
+                    <a:extLst>
+                      <a:ext uri="{53640926-AAD7-44D8-BBD7-CCE9431645EC}">
+                        <a14:shadowObscured xmlns:a14="http://schemas.microsoft.com/office/drawing/2010/main"/>
+                      </a:ext>
+                    </a:extLst>
+                  </pic:spPr>
+                </pic:pic>
+              </a:graphicData>
+            </a:graphic>
+            <wp14:sizeRelH relativeFrom="margin">
+              <wp14:pctWidth>0</wp14:pctWidth>
+            </wp14:sizeRelH>
+            <wp14:sizeRelV relativeFrom="margin">
+              <wp14:pctHeight>0</wp14:pctHeight>
+            </wp14:sizeRelV>
+          </wp:anchor>
+        </w:drawing>
+      </w:r>
+      <w:r>
+        <w:t>druhém.</w:t>
+      </w:r>
+    </w:p>
+    <w:p>
+      <w:pPr>
+        <w:pStyle w:val="Heading4"/>
+      </w:pPr>
+      <w:r>
+        <w:t>Princip šifrování</w:t>
+      </w:r>
+    </w:p>
+    <w:p>
+      <w:r>
+        <w:rPr>
+          <w:noProof/>
+        </w:rPr>
+        <w:drawing>
+          <wp:anchor distT="0" distB="0" distL="114300" distR="114300" simplePos="0" relativeHeight="251714560" behindDoc="0" locked="0" layoutInCell="1" allowOverlap="1" wp14:anchorId="56EA684A" wp14:editId="181D4660">
+            <wp:simplePos x="0" y="0"/>
+            <wp:positionH relativeFrom="column">
+              <wp:posOffset>3539490</wp:posOffset>
+            </wp:positionH>
+            <wp:positionV relativeFrom="paragraph">
+              <wp:posOffset>1395095</wp:posOffset>
+            </wp:positionV>
+            <wp:extent cx="2038350" cy="1464310"/>
+            <wp:effectExtent l="0" t="0" r="0" b="2540"/>
+            <wp:wrapThrough wrapText="bothSides">
+              <wp:wrapPolygon edited="0">
+                <wp:start x="0" y="0"/>
+                <wp:lineTo x="0" y="21356"/>
+                <wp:lineTo x="21398" y="21356"/>
+                <wp:lineTo x="21398" y="0"/>
+                <wp:lineTo x="0" y="0"/>
+              </wp:wrapPolygon>
+            </wp:wrapThrough>
+            <wp:docPr id="35" name="Picture 35"/>
+            <wp:cNvGraphicFramePr>
+              <a:graphicFrameLocks xmlns:a="http://schemas.openxmlformats.org/drawingml/2006/main" noChangeAspect="1"/>
+            </wp:cNvGraphicFramePr>
+            <a:graphic xmlns:a="http://schemas.openxmlformats.org/drawingml/2006/main">
+              <a:graphicData uri="http://schemas.openxmlformats.org/drawingml/2006/picture">
+                <pic:pic xmlns:pic="http://schemas.openxmlformats.org/drawingml/2006/picture">
+                  <pic:nvPicPr>
+                    <pic:cNvPr id="0" name="Picture 2"/>
+                    <pic:cNvPicPr>
+                      <a:picLocks noChangeAspect="1" noChangeArrowheads="1"/>
+                    </pic:cNvPicPr>
+                  </pic:nvPicPr>
+                  <pic:blipFill>
+                    <a:blip r:embed="rId30" cstate="print">
+                      <a:extLst>
+                        <a:ext uri="{28A0092B-C50C-407E-A947-70E740481C1C}">
+                          <a14:useLocalDpi xmlns:a14="http://schemas.microsoft.com/office/drawing/2010/main" val="0"/>
+                        </a:ext>
+                      </a:extLst>
+                    </a:blip>
+                    <a:srcRect/>
+                    <a:stretch>
+                      <a:fillRect/>
+                    </a:stretch>
+                  </pic:blipFill>
+                  <pic:spPr bwMode="auto">
+                    <a:xfrm>
+                      <a:off x="0" y="0"/>
+                      <a:ext cx="2038350" cy="1464310"/>
+                    </a:xfrm>
+                    <a:prstGeom prst="rect">
+                      <a:avLst/>
+                    </a:prstGeom>
+                    <a:noFill/>
+                    <a:ln>
+                      <a:noFill/>
+                    </a:ln>
+                  </pic:spPr>
+                </pic:pic>
+              </a:graphicData>
+            </a:graphic>
+            <wp14:sizeRelH relativeFrom="margin">
+              <wp14:pctWidth>0</wp14:pctWidth>
+            </wp14:sizeRelH>
+            <wp14:sizeRelV relativeFrom="margin">
+              <wp14:pctHeight>0</wp14:pctHeight>
+            </wp14:sizeRelV>
+          </wp:anchor>
+        </w:drawing>
+      </w:r>
+      <w:r>
+        <w:rPr>
+          <w:noProof/>
+        </w:rPr>
+        <mc:AlternateContent>
+          <mc:Choice Requires="wps">
+            <w:drawing>
+              <wp:anchor distT="0" distB="0" distL="114300" distR="114300" simplePos="0" relativeHeight="251713536" behindDoc="0" locked="0" layoutInCell="1" allowOverlap="1" wp14:anchorId="1141F56B" wp14:editId="58B78A13">
+                <wp:simplePos x="0" y="0"/>
+                <wp:positionH relativeFrom="column">
+                  <wp:posOffset>3691890</wp:posOffset>
+                </wp:positionH>
+                <wp:positionV relativeFrom="paragraph">
+                  <wp:posOffset>1030605</wp:posOffset>
+                </wp:positionV>
+                <wp:extent cx="1885950" cy="304800"/>
+                <wp:effectExtent l="0" t="0" r="0" b="0"/>
+                <wp:wrapThrough wrapText="bothSides">
+                  <wp:wrapPolygon edited="0">
+                    <wp:start x="0" y="0"/>
+                    <wp:lineTo x="0" y="20250"/>
+                    <wp:lineTo x="21382" y="20250"/>
+                    <wp:lineTo x="21382" y="0"/>
+                    <wp:lineTo x="0" y="0"/>
+                  </wp:wrapPolygon>
+                </wp:wrapThrough>
+                <wp:docPr id="32" name="Text Box 32"/>
+                <wp:cNvGraphicFramePr/>
+                <a:graphic xmlns:a="http://schemas.openxmlformats.org/drawingml/2006/main">
+                  <a:graphicData uri="http://schemas.microsoft.com/office/word/2010/wordprocessingShape">
+                    <wps:wsp>
+                      <wps:cNvSpPr txBox="1"/>
+                      <wps:spPr>
+                        <a:xfrm>
+                          <a:off x="0" y="0"/>
+                          <a:ext cx="1885950" cy="304800"/>
+                        </a:xfrm>
+                        <a:prstGeom prst="rect">
+                          <a:avLst/>
+                        </a:prstGeom>
+                        <a:solidFill>
+                          <a:prstClr val="white"/>
+                        </a:solidFill>
+                        <a:ln>
+                          <a:noFill/>
+                        </a:ln>
+                      </wps:spPr>
+                      <wps:txbx>
+                        <w:txbxContent>
+                          <w:p>
+                            <w:pPr>
+                              <w:pStyle w:val="Caption"/>
+                              <w:rPr>
+                                <w:i w:val="0"/>
+                                <w:iCs w:val="0"/>
+                                <w:noProof/>
+                                <w:color w:val="666666"/>
+                                <w:sz w:val="24"/>
+                                <w:szCs w:val="24"/>
+                              </w:rPr>
+                            </w:pPr>
+                            <w:r>
+                              <w:rPr>
+                                <w:noProof/>
+                              </w:rPr>
+                              <w:fldChar w:fldCharType="begin"/>
+                            </w:r>
+                            <w:r>
+                              <w:rPr>
+                                <w:noProof/>
+                              </w:rPr>
+                              <w:instrText xml:space="preserve"> SEQ Obrázek \* ARABIC </w:instrText>
+                            </w:r>
+                            <w:r>
+                              <w:rPr>
+                                <w:noProof/>
+                              </w:rPr>
+                              <w:fldChar w:fldCharType="separate"/>
+                            </w:r>
+                            <w:r>
+                              <w:rPr>
+                                <w:noProof/>
+                              </w:rPr>
+                              <w:t>16</w:t>
+                            </w:r>
+                            <w:r>
+                              <w:rPr>
+                                <w:noProof/>
+                              </w:rPr>
+                              <w:fldChar w:fldCharType="end"/>
+                            </w:r>
+                            <w:r>
+                              <w:t xml:space="preserve"> Znázornění rozložení zprávy „Heslo_Kleslo123#“ do tabulky</w:t>
+                            </w:r>
+                          </w:p>
+                        </w:txbxContent>
+                      </wps:txbx>
+                      <wps:bodyPr rot="0" spcFirstLastPara="0" vertOverflow="overflow" horzOverflow="overflow" vert="horz" wrap="square" lIns="0" tIns="0" rIns="0" bIns="0" numCol="1" spcCol="0" rtlCol="0" fromWordArt="0" anchor="t" anchorCtr="0" forceAA="0" compatLnSpc="1">
+                        <a:prstTxWarp prst="textNoShape">
+                          <a:avLst/>
+                        </a:prstTxWarp>
+                        <a:noAutofit/>
+                      </wps:bodyPr>
+                    </wps:wsp>
+                  </a:graphicData>
+                </a:graphic>
+                <wp14:sizeRelV relativeFrom="margin">
+                  <wp14:pctHeight>0</wp14:pctHeight>
+                </wp14:sizeRelV>
+              </wp:anchor>
+            </w:drawing>
+          </mc:Choice>
+          <mc:Fallback>
+            <w:pict>
+              <v:shape w14:anchorId="1141F56B" id="Text Box 32" o:spid="_x0000_s1041" type="#_x0000_t202" style="position:absolute;left:0;text-align:left;margin-left:290.7pt;margin-top:81.15pt;width:148.5pt;height:24pt;z-index:251713536;visibility:visible;mso-wrap-style:square;mso-height-percent:0;mso-wrap-distance-left:9pt;mso-wrap-distance-top:0;mso-wrap-distance-right:9pt;mso-wrap-distance-bottom:0;mso-position-horizontal:absolute;mso-position-horizontal-relative:text;mso-position-vertical:absolute;mso-position-vertical-relative:text;mso-height-percent:0;mso-height-relative:margin;v-text-anchor:top" o:gfxdata="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" stroked="f">
+                <v:textbox inset="0,0,0,0">
+                  <w:txbxContent>
+                    <w:p>
+                      <w:pPr>
+                        <w:pStyle w:val="Caption"/>
+                        <w:rPr>
+                          <w:i w:val="0"/>
+                          <w:iCs w:val="0"/>
+                          <w:noProof/>
+                          <w:color w:val="666666"/>
+                          <w:sz w:val="24"/>
+                          <w:szCs w:val="24"/>
+                        </w:rPr>
+                      </w:pPr>
+                      <w:r>
+                        <w:rPr>
+                          <w:noProof/>
+                        </w:rPr>
+                        <w:fldChar w:fldCharType="begin"/>
+                      </w:r>
+                      <w:r>
+                        <w:rPr>
+                          <w:noProof/>
+                        </w:rPr>
+                        <w:instrText xml:space="preserve"> SEQ Obrázek \* ARABIC </w:instrText>
+                      </w:r>
+                      <w:r>
+                        <w:rPr>
+                          <w:noProof/>
+                        </w:rPr>
+                        <w:fldChar w:fldCharType="separate"/>
+                      </w:r>
+                      <w:r>
+                        <w:rPr>
+                          <w:noProof/>
+                        </w:rPr>
+                        <w:t>16</w:t>
+                      </w:r>
+                      <w:r>
+                        <w:rPr>
+                          <w:noProof/>
+                        </w:rPr>
+                        <w:fldChar w:fldCharType="end"/>
+                      </w:r>
+                      <w:r>
+                        <w:t xml:space="preserve"> Znázornění rozložení zprávy „Heslo_Kleslo123#“ do tabulky</w:t>
+                      </w:r>
+                    </w:p>
+                  </w:txbxContent>
+                </v:textbox>
+                <w10:wrap type="through"/>
+              </v:shape>
+            </w:pict>
+          </mc:Fallback>
+        </mc:AlternateContent>
+      </w:r>
+      <w:r>
+        <w:t xml:space="preserve">AES je relativně jednoduchá na pochopení. Jak už jsem zmiňoval, rozdělí si zprávu na bloky o 16-ti bytech, to je 128 jedniček a nul, chytrým způsobem </w:t>
+      </w:r>
+      <w:r>
+        <w:t>změní jejich hodnoty a vyplivne nám stejně velkou, ale bez klíče nečitelnou zprávu.</w:t>
+      </w:r>
+    </w:p>
+    <w:p>
+      <w:r>
+        <w:rPr>
+          <w:noProof/>
+        </w:rPr>
+        <mc:AlternateContent>
+          <mc:Choice Requires="wps">
+            <w:drawing>
+              <wp:anchor distT="0" distB="0" distL="114300" distR="114300" simplePos="0" relativeHeight="251716608" behindDoc="0" locked="0" layoutInCell="1" allowOverlap="1" wp14:anchorId="56F0A278" wp14:editId="64C756D3">
+                <wp:simplePos x="0" y="0"/>
+                <wp:positionH relativeFrom="column">
+                  <wp:posOffset>3539490</wp:posOffset>
+                </wp:positionH>
+                <wp:positionV relativeFrom="paragraph">
+                  <wp:posOffset>1493520</wp:posOffset>
+                </wp:positionV>
+                <wp:extent cx="2038350" cy="295275"/>
+                <wp:effectExtent l="0" t="0" r="0" b="9525"/>
+                <wp:wrapThrough wrapText="bothSides">
+                  <wp:wrapPolygon edited="0">
+                    <wp:start x="0" y="0"/>
+                    <wp:lineTo x="0" y="20903"/>
+                    <wp:lineTo x="21398" y="20903"/>
+                    <wp:lineTo x="21398" y="0"/>
+                    <wp:lineTo x="0" y="0"/>
+                  </wp:wrapPolygon>
+                </wp:wrapThrough>
+                <wp:docPr id="37" name="Text Box 37"/>
+                <wp:cNvGraphicFramePr/>
+                <a:graphic xmlns:a="http://schemas.openxmlformats.org/drawingml/2006/main">
+                  <a:graphicData uri="http://schemas.microsoft.com/office/word/2010/wordprocessingShape">
+                    <wps:wsp>
+                      <wps:cNvSpPr txBox="1"/>
+                      <wps:spPr>
+                        <a:xfrm>
+                          <a:off x="0" y="0"/>
+                          <a:ext cx="2038350" cy="295275"/>
+                        </a:xfrm>
+                        <a:prstGeom prst="rect">
+                          <a:avLst/>
+                        </a:prstGeom>
+                        <a:solidFill>
+                          <a:prstClr val="white"/>
+                        </a:solidFill>
+                        <a:ln>
+                          <a:noFill/>
+                        </a:ln>
+                      </wps:spPr>
+                      <wps:txbx>
+                        <w:txbxContent>
+                          <w:p>
+                            <w:pPr>
+                              <w:pStyle w:val="Caption"/>
+                              <w:rPr>
+                                <w:noProof/>
+                                <w:sz w:val="24"/>
+                              </w:rPr>
+                            </w:pPr>
+                            <w:r>
+                              <w:rPr>
+                                <w:noProof/>
+                              </w:rPr>
+                              <w:fldChar w:fldCharType="begin"/>
+                            </w:r>
+                            <w:r>
+                              <w:rPr>
+                                <w:noProof/>
+                              </w:rPr>
+                              <w:instrText xml:space="preserve"> SEQ Obrázek \* ARABIC </w:instrText>
+                            </w:r>
+                            <w:r>
+                              <w:rPr>
+                                <w:noProof/>
+                              </w:rPr>
+                              <w:fldChar w:fldCharType="separate"/>
+                            </w:r>
+                            <w:r>
+                              <w:rPr>
+                                <w:noProof/>
+                              </w:rPr>
+                              <w:t>18</w:t>
+                            </w:r>
+                            <w:r>
+                              <w:rPr>
+                                <w:noProof/>
+                              </w:rPr>
+                              <w:fldChar w:fldCharType="end"/>
+                            </w:r>
+                            <w:r>
+                              <w:t xml:space="preserve"> Příklad provedení operace XOR na 1 bytu zprávy a klíče</w:t>
+                            </w:r>
+                          </w:p>
+                        </w:txbxContent>
+                      </wps:txbx>
+                      <wps:bodyPr rot="0" spcFirstLastPara="0" vertOverflow="overflow" horzOverflow="overflow" vert="horz" wrap="square" lIns="0" tIns="0" rIns="0" bIns="0" numCol="1" spcCol="0" rtlCol="0" fromWordArt="0" anchor="t" anchorCtr="0" forceAA="0" compatLnSpc="1">
+                        <a:prstTxWarp prst="textNoShape">
+                          <a:avLst/>
+                        </a:prstTxWarp>
+                        <a:noAutofit/>
+                      </wps:bodyPr>
+                    </wps:wsp>
+                  </a:graphicData>
+                </a:graphic>
+                <wp14:sizeRelV relativeFrom="margin">
+                  <wp14:pctHeight>0</wp14:pctHeight>
+                </wp14:sizeRelV>
+              </wp:anchor>
+            </w:drawing>
+          </mc:Choice>
+          <mc:Fallback>
+            <w:pict>
+              <v:shape w14:anchorId="56F0A278" id="Text Box 37" o:spid="_x0000_s1042" type="#_x0000_t202" style="position:absolute;left:0;text-align:left;margin-left:278.7pt;margin-top:117.6pt;width:160.5pt;height:23.25pt;z-index:251716608;visibility:visible;mso-wrap-style:square;mso-height-percent:0;mso-wrap-distance-left:9pt;mso-wrap-distance-top:0;mso-wrap-distance-right:9pt;mso-wrap-distance-bottom:0;mso-position-horizontal:absolute;mso-position-horizontal-relative:text;mso-position-vertical:absolute;mso-position-vertical-relative:text;mso-height-percent:0;mso-height-relative:margin;v-text-anchor:top" o:gfxdata="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" stroked="f">
+                <v:textbox inset="0,0,0,0">
+                  <w:txbxContent>
+                    <w:p>
+                      <w:pPr>
+                        <w:pStyle w:val="Caption"/>
+                        <w:rPr>
+                          <w:noProof/>
+                          <w:sz w:val="24"/>
+                        </w:rPr>
+                      </w:pPr>
+                      <w:r>
+                        <w:rPr>
+                          <w:noProof/>
+                        </w:rPr>
+                        <w:fldChar w:fldCharType="begin"/>
+                      </w:r>
+                      <w:r>
+                        <w:rPr>
+                          <w:noProof/>
+                        </w:rPr>
+                        <w:instrText xml:space="preserve"> SEQ Obrázek \* ARABIC </w:instrText>
+                      </w:r>
+                      <w:r>
+                        <w:rPr>
+                          <w:noProof/>
+                        </w:rPr>
+                        <w:fldChar w:fldCharType="separate"/>
+                      </w:r>
+                      <w:r>
+                        <w:rPr>
+                          <w:noProof/>
+                        </w:rPr>
+                        <w:t>18</w:t>
+                      </w:r>
+                      <w:r>
+                        <w:rPr>
+                          <w:noProof/>
+                        </w:rPr>
+                        <w:fldChar w:fldCharType="end"/>
+                      </w:r>
+                      <w:r>
+                        <w:t xml:space="preserve"> Příklad provedení operace XOR na 1 bytu zprávy a klíče</w:t>
+                      </w:r>
+                    </w:p>
+                  </w:txbxContent>
+                </v:textbox>
+                <w10:wrap type="through"/>
+              </v:shape>
+            </w:pict>
+          </mc:Fallback>
+        </mc:AlternateContent>
+      </w:r>
+      <w:r>
+        <w:t>Jak to ale dělá? AES si nejprve</w:t>
+      </w:r>
+      <w:r>
+        <w:t xml:space="preserve"> vytvoří několik </w:t>
+      </w:r>
+      <w:proofErr w:type="spellStart"/>
+      <w:r>
+        <w:t>podklíčů</w:t>
+      </w:r>
+      <w:proofErr w:type="spellEnd"/>
+      <w:r>
+        <w:t xml:space="preserve"> z našeho hlavního klíče. Poté</w:t>
+      </w:r>
+      <w:r>
+        <w:t xml:space="preserve"> seřadí tuto zprávu </w:t>
+      </w:r>
+      <w:r>
+        <w:t xml:space="preserve">do tabulky po sloupcích shora dolů, zleva doprava. S tímto rozvržením bude pracovat </w:t>
+      </w:r>
+      <w:r>
+        <w:t xml:space="preserve">po </w:t>
+      </w:r>
+      <w:r>
+        <w:t>celou dobu</w:t>
+      </w:r>
+      <w:r>
+        <w:t xml:space="preserve"> šifrování</w:t>
+      </w:r>
+      <w:r>
+        <w:t xml:space="preserve">. Poté vezme náš </w:t>
+      </w:r>
+      <w:r>
+        <w:t xml:space="preserve">první </w:t>
+      </w:r>
+      <w:proofErr w:type="spellStart"/>
+      <w:r>
+        <w:t>pod</w:t>
+      </w:r>
+      <w:r>
+        <w:t>klíč</w:t>
+      </w:r>
+      <w:proofErr w:type="spellEnd"/>
+      <w:r>
+        <w:t xml:space="preserve"> a na zprávě</w:t>
+      </w:r>
+      <w:r>
+        <w:t xml:space="preserve"> s ním</w:t>
+      </w:r>
+      <w:r>
+        <w:t xml:space="preserve"> udělá operaci XOR, tzn. porovná všechny jedničky a nuly bloku s jedničkami a nulami klíče, a pokud jsou stejné, zapíše nulu, pokud nikoliv, zapíše jedničku. </w:t>
+      </w:r>
+    </w:p>
+    <w:p>
+      <w:r>
+        <w:t xml:space="preserve">Dále nahradí každý z těchto bytů jiným podle speciálně navržené tabulky. Můžeme si to představit jako </w:t>
+      </w:r>
+      <w:r>
+        <w:t xml:space="preserve">kdybychom místo každého písmena </w:t>
+      </w:r>
+      <w:r>
+        <w:rPr>
+          <w:i/>
+          <w:iCs/>
+        </w:rPr>
+        <w:t>A</w:t>
+      </w:r>
+      <w:r>
+        <w:t xml:space="preserve"> psali písmeno </w:t>
+      </w:r>
+      <w:r>
+        <w:rPr>
+          <w:i/>
+          <w:iCs/>
+        </w:rPr>
+        <w:t>F</w:t>
+      </w:r>
+      <w:r>
+        <w:t xml:space="preserve"> a místo každého </w:t>
+      </w:r>
+      <w:r>
+        <w:rPr>
+          <w:i/>
+          <w:iCs/>
+        </w:rPr>
+        <w:t>F</w:t>
+      </w:r>
+      <w:r>
+        <w:t xml:space="preserve"> třeba </w:t>
+      </w:r>
+      <w:r>
+        <w:rPr>
+          <w:i/>
+          <w:iCs/>
+        </w:rPr>
+        <w:t>R</w:t>
+      </w:r>
+      <w:r>
+        <w:t xml:space="preserve"> a tak dále.</w:t>
+      </w:r>
+    </w:p>
+    <w:p>
+      <w:r>
+        <w:rPr>
+          <w:noProof/>
+        </w:rPr>
+        <w:drawing>
+          <wp:anchor distT="0" distB="0" distL="114300" distR="114300" simplePos="0" relativeHeight="251717632" behindDoc="0" locked="0" layoutInCell="1" allowOverlap="1" wp14:anchorId="5BB59259" wp14:editId="26D88107">
+            <wp:simplePos x="0" y="0"/>
+            <wp:positionH relativeFrom="column">
+              <wp:posOffset>3515928</wp:posOffset>
+            </wp:positionH>
+            <wp:positionV relativeFrom="paragraph">
+              <wp:posOffset>-887630</wp:posOffset>
+            </wp:positionV>
+            <wp:extent cx="2052320" cy="3114675"/>
+            <wp:effectExtent l="0" t="0" r="5080" b="9525"/>
+            <wp:wrapThrough wrapText="bothSides">
+              <wp:wrapPolygon edited="0">
+                <wp:start x="0" y="0"/>
+                <wp:lineTo x="0" y="21534"/>
+                <wp:lineTo x="21453" y="21534"/>
+                <wp:lineTo x="21453" y="0"/>
+                <wp:lineTo x="0" y="0"/>
+              </wp:wrapPolygon>
+            </wp:wrapThrough>
+            <wp:docPr id="39" name="Picture 39"/>
+            <wp:cNvGraphicFramePr>
+              <a:graphicFrameLocks xmlns:a="http://schemas.openxmlformats.org/drawingml/2006/main" noChangeAspect="1"/>
+            </wp:cNvGraphicFramePr>
+            <a:graphic xmlns:a="http://schemas.openxmlformats.org/drawingml/2006/main">
+              <a:graphicData uri="http://schemas.openxmlformats.org/drawingml/2006/picture">
+                <pic:pic xmlns:pic="http://schemas.openxmlformats.org/drawingml/2006/picture">
+                  <pic:nvPicPr>
+                    <pic:cNvPr id="0" name="Picture 3"/>
+                    <pic:cNvPicPr>
+                      <a:picLocks noChangeAspect="1" noChangeArrowheads="1"/>
+                    </pic:cNvPicPr>
+                  </pic:nvPicPr>
+                  <pic:blipFill>
+                    <a:blip r:embed="rId31" cstate="print">
+                      <a:extLst>
+                        <a:ext uri="{28A0092B-C50C-407E-A947-70E740481C1C}">
+                          <a14:useLocalDpi xmlns:a14="http://schemas.microsoft.com/office/drawing/2010/main" val="0"/>
+                        </a:ext>
+                      </a:extLst>
+                    </a:blip>
+                    <a:srcRect/>
+                    <a:stretch>
+                      <a:fillRect/>
+                    </a:stretch>
+                  </pic:blipFill>
+                  <pic:spPr bwMode="auto">
+                    <a:xfrm>
+                      <a:off x="0" y="0"/>
+                      <a:ext cx="2052320" cy="3114675"/>
+                    </a:xfrm>
+                    <a:prstGeom prst="rect">
+                      <a:avLst/>
+                    </a:prstGeom>
+                    <a:noFill/>
+                    <a:ln>
+                      <a:noFill/>
+                    </a:ln>
+                  </pic:spPr>
+                </pic:pic>
+              </a:graphicData>
+            </a:graphic>
+            <wp14:sizeRelH relativeFrom="margin">
+              <wp14:pctWidth>0</wp14:pctWidth>
+            </wp14:sizeRelH>
+            <wp14:sizeRelV relativeFrom="margin">
+              <wp14:pctHeight>0</wp14:pctHeight>
+            </wp14:sizeRelV>
+          </wp:anchor>
+        </w:drawing>
+      </w:r>
+      <w:r>
+        <w:rPr>
+          <w:noProof/>
+        </w:rPr>
+        <mc:AlternateContent>
+          <mc:Choice Requires="wps">
+            <w:drawing>
+              <wp:anchor distT="0" distB="0" distL="114300" distR="114300" simplePos="0" relativeHeight="251719680" behindDoc="0" locked="0" layoutInCell="1" allowOverlap="1" wp14:anchorId="304FD995" wp14:editId="5393E9A1">
+                <wp:simplePos x="0" y="0"/>
+                <wp:positionH relativeFrom="column">
+                  <wp:posOffset>3520440</wp:posOffset>
+                </wp:positionH>
+                <wp:positionV relativeFrom="paragraph">
+                  <wp:posOffset>1661160</wp:posOffset>
+                </wp:positionV>
+                <wp:extent cx="2052320" cy="561975"/>
+                <wp:effectExtent l="0" t="0" r="5080" b="9525"/>
+                <wp:wrapThrough wrapText="bothSides">
+                  <wp:wrapPolygon edited="0">
+                    <wp:start x="0" y="0"/>
+                    <wp:lineTo x="0" y="21234"/>
+                    <wp:lineTo x="21453" y="21234"/>
+                    <wp:lineTo x="21453" y="0"/>
+                    <wp:lineTo x="0" y="0"/>
+                  </wp:wrapPolygon>
+                </wp:wrapThrough>
+                <wp:docPr id="40" name="Text Box 40"/>
+                <wp:cNvGraphicFramePr/>
+                <a:graphic xmlns:a="http://schemas.openxmlformats.org/drawingml/2006/main">
+                  <a:graphicData uri="http://schemas.microsoft.com/office/word/2010/wordprocessingShape">
+                    <wps:wsp>
+                      <wps:cNvSpPr txBox="1"/>
+                      <wps:spPr>
+                        <a:xfrm>
+                          <a:off x="0" y="0"/>
+                          <a:ext cx="2052320" cy="561975"/>
+                        </a:xfrm>
+                        <a:prstGeom prst="rect">
+                          <a:avLst/>
+                        </a:prstGeom>
+                        <a:solidFill>
+                          <a:prstClr val="white"/>
+                        </a:solidFill>
+                        <a:ln>
+                          <a:noFill/>
+                        </a:ln>
+                      </wps:spPr>
+                      <wps:txbx>
+                        <w:txbxContent>
+                          <w:p>
+                            <w:pPr>
+                              <w:pStyle w:val="Caption"/>
+                              <w:rPr>
+                                <w:noProof/>
+                                <w:sz w:val="24"/>
+                              </w:rPr>
+                            </w:pPr>
+                            <w:r>
+                              <w:rPr>
+                                <w:noProof/>
+                              </w:rPr>
+                              <w:fldChar w:fldCharType="begin"/>
+                            </w:r>
+                            <w:r>
+                              <w:rPr>
+                                <w:noProof/>
+                              </w:rPr>
+                              <w:instrText xml:space="preserve"> SEQ Obrázek \* ARABIC </w:instrText>
+                            </w:r>
+                            <w:r>
+                              <w:rPr>
+                                <w:noProof/>
+                              </w:rPr>
+                              <w:fldChar w:fldCharType="separate"/>
+                            </w:r>
+                            <w:r>
+                              <w:rPr>
+                                <w:noProof/>
+                              </w:rPr>
+                              <w:t>17</w:t>
+                            </w:r>
+                            <w:r>
+                              <w:rPr>
+                                <w:noProof/>
+                              </w:rPr>
+                              <w:fldChar w:fldCharType="end"/>
+                            </w:r>
+                            <w:r>
+                              <w:t xml:space="preserve"> Znázornění promíchání řádků. Nutno poznamenat, že zpráva by už touhle dobou byla pozměněna </w:t>
+                            </w:r>
+                            <w:r>
+                              <w:rPr>
+                                <w:noProof/>
+                              </w:rPr>
+                              <w:t>předchozími kroky.</w:t>
+                            </w:r>
+                          </w:p>
+                        </w:txbxContent>
+                      </wps:txbx>
+                      <wps:bodyPr rot="0" spcFirstLastPara="0" vertOverflow="overflow" horzOverflow="overflow" vert="horz" wrap="square" lIns="0" tIns="0" rIns="0" bIns="0" numCol="1" spcCol="0" rtlCol="0" fromWordArt="0" anchor="t" anchorCtr="0" forceAA="0" compatLnSpc="1">
+                        <a:prstTxWarp prst="textNoShape">
+                          <a:avLst/>
+                        </a:prstTxWarp>
+                        <a:noAutofit/>
+                      </wps:bodyPr>
+                    </wps:wsp>
+                  </a:graphicData>
+                </a:graphic>
+                <wp14:sizeRelV relativeFrom="margin">
+                  <wp14:pctHeight>0</wp14:pctHeight>
+                </wp14:sizeRelV>
+              </wp:anchor>
+            </w:drawing>
+          </mc:Choice>
+          <mc:Fallback>
+            <w:pict>
+              <v:shape w14:anchorId="304FD995" id="Text Box 40" o:spid="_x0000_s1043" type="#_x0000_t202" style="position:absolute;left:0;text-align:left;margin-left:277.2pt;margin-top:130.8pt;width:161.6pt;height:44.25pt;z-index:251719680;visibility:visible;mso-wrap-style:square;mso-height-percent:0;mso-wrap-distance-left:9pt;mso-wrap-distance-top:0;mso-wrap-distance-right:9pt;mso-wrap-distance-bottom:0;mso-position-horizontal:absolute;mso-position-horizontal-relative:text;mso-position-vertical:absolute;mso-position-vertical-relative:text;mso-height-percent:0;mso-height-relative:margin;v-text-anchor:top" o:gfxdata="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" stroked="f">
+                <v:textbox inset="0,0,0,0">
+                  <w:txbxContent>
+                    <w:p>
+                      <w:pPr>
+                        <w:pStyle w:val="Caption"/>
+                        <w:rPr>
+                          <w:noProof/>
+                          <w:sz w:val="24"/>
+                        </w:rPr>
+                      </w:pPr>
+                      <w:r>
+                        <w:rPr>
+                          <w:noProof/>
+                        </w:rPr>
+                        <w:fldChar w:fldCharType="begin"/>
+                      </w:r>
+                      <w:r>
+                        <w:rPr>
+                          <w:noProof/>
+                        </w:rPr>
+                        <w:instrText xml:space="preserve"> SEQ Obrázek \* ARABIC </w:instrText>
+                      </w:r>
+                      <w:r>
+                        <w:rPr>
+                          <w:noProof/>
+                        </w:rPr>
+                        <w:fldChar w:fldCharType="separate"/>
+                      </w:r>
+                      <w:r>
+                        <w:rPr>
+                          <w:noProof/>
+                        </w:rPr>
+                        <w:t>17</w:t>
+                      </w:r>
+                      <w:r>
+                        <w:rPr>
+                          <w:noProof/>
+                        </w:rPr>
+                        <w:fldChar w:fldCharType="end"/>
+                      </w:r>
+                      <w:r>
+                        <w:t xml:space="preserve"> Znázornění promíchání řádků. Nutno poznamenat, že zpráva by už touhle dobou byla pozměněna </w:t>
+                      </w:r>
+                      <w:r>
+                        <w:rPr>
+                          <w:noProof/>
+                        </w:rPr>
+                        <w:t>předchozími kroky.</w:t>
+                      </w:r>
+                    </w:p>
+                  </w:txbxContent>
+                </v:textbox>
+                <w10:wrap type="through"/>
+              </v:shape>
+            </w:pict>
+          </mc:Fallback>
+        </mc:AlternateContent>
+      </w:r>
+      <w:r>
+        <w:t>Další krok je promíchání v rámci řádků.</w:t>
+      </w:r>
+      <w:r>
+        <w:t xml:space="preserve"> Každý byte se posune vlevo </w:t>
+      </w:r>
+      <w:r>
+        <w:t>o takové množství políček, jako je číslo řádku ve kterém je. Protože jsme v počítačovém světě, nesmíme zapomenout, že začínáme na nule, tzn. první řádek se vůbec nepohne, druhý se pohne o jedno políčko, třetí o dvě a čtvrtý o tři.</w:t>
+      </w:r>
+      <w:r>
+        <w:t xml:space="preserve"> </w:t>
+      </w:r>
+    </w:p>
+    <w:p>
+      <w:r>
+        <w:lastRenderedPageBreak/>
+        <w:t>Poslední</w:t>
+      </w:r>
+      <w:r>
+        <w:t xml:space="preserve"> dva</w:t>
+      </w:r>
+      <w:r>
+        <w:t xml:space="preserve"> krok</w:t>
+      </w:r>
+      <w:r>
+        <w:t>y</w:t>
+      </w:r>
+      <w:r>
+        <w:t xml:space="preserve"> j</w:t>
+      </w:r>
+      <w:r>
+        <w:t>sou</w:t>
+      </w:r>
+      <w:r>
+        <w:t xml:space="preserve"> vynásobit každý sloupec </w:t>
+      </w:r>
+      <w:r>
+        <w:t>speciální maticí a přidá další klíč operací XOR. Nyní ale přichází důvod, proč je tahle šifra tak bezpečná: všechny tyhle kroky se několikrát opakují. Kolikrát záleží na velikosti klíče. Klíč velký 16 bytů, čili 128 bitů, znamená 10 iterací, 24 bytový (192 bitový) iteruje 12x a 32 bytový (256 bitový) iteruje celkem čtrnáctkrát.</w:t>
+      </w:r>
+      <w:r>
+        <w:rPr>
+          <w:rStyle w:val="FootnoteReference"/>
+        </w:rPr>
+        <w:footnoteReference w:id="10"/>
+      </w:r>
+      <w:r>
+        <w:rPr>
+          <w:rStyle w:val="FootnoteReference"/>
+        </w:rPr>
+        <w:footnoteReference w:id="11"/>
+      </w:r>
+      <w:r>
+        <w:rPr>
+          <w:rStyle w:val="FootnoteReference"/>
+        </w:rPr>
+        <w:footnoteReference w:id="12"/>
+      </w:r>
+    </w:p>
+    <w:p>
+      <w:pPr>
+        <w:pStyle w:val="Heading4"/>
+      </w:pPr>
+      <w:r>
+        <w:t xml:space="preserve">A co když budu </w:t>
+      </w:r>
+      <w:r>
+        <w:t xml:space="preserve">prostě </w:t>
+      </w:r>
+      <w:r>
+        <w:t>zkoušet všechny možné kombinace?</w:t>
+      </w:r>
+    </w:p>
+    <w:p>
+      <w:r>
+        <w:t xml:space="preserve">I kdybyste dedikovali celý svůj život údržbě počítače, který by dokázal vyzkoušet jeden klíč každou </w:t>
+      </w:r>
+      <w:r>
+        <w:t>nanosekundu</w:t>
+      </w:r>
+      <w:r>
+        <w:t xml:space="preserve"> a využili všechny známé zranitelnosti této šifry, pořád by vám to trvalo</w:t>
+      </w:r>
+      <w:r>
+        <w:t xml:space="preserve"> </w:t>
+      </w:r>
+      <w:r>
+        <w:t>2</w:t>
+      </w:r>
+      <w:r>
+        <w:t xml:space="preserve"> </w:t>
+      </w:r>
+      <w:r>
+        <w:t>891</w:t>
+      </w:r>
+      <w:r>
+        <w:t xml:space="preserve"> </w:t>
+      </w:r>
+      <w:r>
+        <w:t>184</w:t>
+      </w:r>
+      <w:r>
+        <w:t xml:space="preserve"> </w:t>
+      </w:r>
+      <w:r>
+        <w:t>772</w:t>
+      </w:r>
+      <w:r>
+        <w:t xml:space="preserve"> </w:t>
+      </w:r>
+      <w:r>
+        <w:t>957</w:t>
+      </w:r>
+      <w:r>
+        <w:t xml:space="preserve"> </w:t>
+      </w:r>
+      <w:r>
+        <w:t>889</w:t>
+      </w:r>
+      <w:r>
+        <w:t xml:space="preserve"> </w:t>
+      </w:r>
+      <w:r>
+        <w:t>100</w:t>
+      </w:r>
+      <w:r>
+        <w:t xml:space="preserve"> </w:t>
+      </w:r>
+      <w:r>
+        <w:t>001</w:t>
+      </w:r>
+      <w:r>
+        <w:t xml:space="preserve"> let</w:t>
+      </w:r>
+      <w:r>
+        <w:rPr>
+          <w:rStyle w:val="FootnoteReference"/>
+        </w:rPr>
+        <w:footnoteReference w:id="13"/>
+      </w:r>
+      <w:r>
+        <w:t>. A to je jenom v případě, že používáme AES128</w:t>
+      </w:r>
+      <w:r>
+        <w:t xml:space="preserve">. Kdyby se nám i to zdálo nedostatečné, můžeme použít AES256, který nabízí tak absurdně vysokou úroveň bezpečnosti, že i kdyby existoval počítač, který by dokázal vyzkoušet jeden klíč za jedinou Planckovu jednotku času, což je nejmenší možný časový úsek, který je fyzicky možné změřit, trvalo by to přibližně </w:t>
+      </w:r>
+      <w:r>
+        <w:t>65</w:t>
+      </w:r>
+      <w:r>
+        <w:t xml:space="preserve"> </w:t>
+      </w:r>
+      <w:r>
+        <w:t>299</w:t>
+      </w:r>
+      <w:r>
+        <w:t xml:space="preserve"> </w:t>
+      </w:r>
+      <w:r>
+        <w:t>601</w:t>
+      </w:r>
+      <w:r>
+        <w:t xml:space="preserve"> </w:t>
+      </w:r>
+      <w:r>
+        <w:t>948</w:t>
+      </w:r>
+      <w:r>
+        <w:t xml:space="preserve"> </w:t>
+      </w:r>
+      <w:r>
+        <w:t>325</w:t>
+      </w:r>
+      <w:r>
+        <w:t xml:space="preserve"> </w:t>
+      </w:r>
+      <w:r>
+        <w:t>717</w:t>
+      </w:r>
+      <w:r>
+        <w:t xml:space="preserve"> </w:t>
+      </w:r>
+      <w:r>
+        <w:t>200</w:t>
+      </w:r>
+      <w:r>
+        <w:t xml:space="preserve"> </w:t>
+      </w:r>
+      <w:r>
+        <w:t>000</w:t>
+      </w:r>
+      <w:r>
+        <w:t xml:space="preserve"> </w:t>
+      </w:r>
+      <w:r>
+        <w:t>00</w:t>
+      </w:r>
+      <w:r>
+        <w:t>0 let</w:t>
+      </w:r>
+      <w:r>
+        <w:rPr>
+          <w:rStyle w:val="FootnoteReference"/>
+        </w:rPr>
+        <w:footnoteReference w:id="14"/>
+      </w:r>
+      <w:r>
+        <w:t xml:space="preserve">. Jen tak pro představu, slunce vyhasne </w:t>
+      </w:r>
+      <w:r>
+        <w:t xml:space="preserve">už </w:t>
+      </w:r>
+      <w:r>
+        <w:t xml:space="preserve">za nějakých </w:t>
+      </w:r>
+      <w:r>
+        <w:t>5 miliard, čili 5 000 000 let</w:t>
+      </w:r>
+      <w:r>
+        <w:t>.</w:t>
+      </w:r>
+      <w:r>
+        <w:rPr>
+          <w:rStyle w:val="FootnoteReference"/>
+        </w:rPr>
+        <w:footnoteReference w:id="15"/>
+      </w:r>
+      <w:r>
+        <w:t xml:space="preserve"> </w:t>
       </w:r>
     </w:p>
     <w:p/>
     <w:p/>
-    <w:p/>
-    <w:p/>
     <w:p>
       <w:pPr>
         <w:rPr>
@@ -7231,10 +8692,11 @@
     </w:p>
     <w:p>
       <w:pPr>
-        <w:pStyle w:val="Nadpis2"/>
+        <w:pStyle w:val="Heading2"/>
       </w:pPr>
       <w:bookmarkStart w:id="13" w:name="_Toc118229314"/>
       <w:r>
+        <w:lastRenderedPageBreak/>
         <w:t>Struktura práce</w:t>
       </w:r>
       <w:bookmarkEnd w:id="13"/>
@@ -7260,7 +8722,15 @@
         <w:ind w:left="425" w:hanging="425"/>
       </w:pPr>
       <w:r>
-        <w:t>Abstrakt, Abstract, Klíčová slova (nečísluje se, ale započítává se do číslování stran)</w:t>
+        <w:t xml:space="preserve">Abstrakt, </w:t>
+      </w:r>
+      <w:proofErr w:type="spellStart"/>
+      <w:r>
+        <w:t>Abstract</w:t>
+      </w:r>
+      <w:proofErr w:type="spellEnd"/>
+      <w:r>
+        <w:t>, Klíčová slova (nečísluje se, ale započítává se do číslování stran)</w:t>
       </w:r>
     </w:p>
     <w:p>
@@ -7362,7 +8832,7 @@
     <w:p/>
     <w:p>
       <w:pPr>
-        <w:pStyle w:val="Nadpis2"/>
+        <w:pStyle w:val="Heading2"/>
       </w:pPr>
       <w:bookmarkStart w:id="14" w:name="_2n2iix410vi5" w:colFirst="0" w:colLast="0"/>
       <w:bookmarkStart w:id="15" w:name="_Toc118229315"/>
@@ -7379,13 +8849,21 @@
     </w:p>
     <w:p>
       <w:pPr>
-        <w:pStyle w:val="Nadpis2"/>
+        <w:pStyle w:val="Heading2"/>
       </w:pPr>
       <w:bookmarkStart w:id="16" w:name="_syie4sqihjdz" w:colFirst="0" w:colLast="0"/>
       <w:bookmarkStart w:id="17" w:name="_Toc118229316"/>
       <w:bookmarkEnd w:id="16"/>
       <w:r>
-        <w:t>Abstrakt, Abstract, Klíčová slova</w:t>
+        <w:t xml:space="preserve">Abstrakt, </w:t>
+      </w:r>
+      <w:proofErr w:type="spellStart"/>
+      <w:r>
+        <w:t>Abstract</w:t>
+      </w:r>
+      <w:proofErr w:type="spellEnd"/>
+      <w:r>
+        <w:t>, Klíčová slova</w:t>
       </w:r>
       <w:bookmarkEnd w:id="17"/>
     </w:p>
@@ -7419,7 +8897,7 @@
     </w:p>
     <w:p>
       <w:pPr>
-        <w:pStyle w:val="Nadpis2"/>
+        <w:pStyle w:val="Heading2"/>
       </w:pPr>
       <w:bookmarkStart w:id="18" w:name="_knso67nsq1tu" w:colFirst="0" w:colLast="0"/>
       <w:bookmarkStart w:id="19" w:name="_Toc118229317"/>
@@ -7439,12 +8917,13 @@
     </w:p>
     <w:p>
       <w:pPr>
-        <w:pStyle w:val="Nadpis2"/>
+        <w:pStyle w:val="Heading2"/>
       </w:pPr>
       <w:bookmarkStart w:id="20" w:name="_8p6x3ilht2s6" w:colFirst="0" w:colLast="0"/>
       <w:bookmarkStart w:id="21" w:name="_Toc118229318"/>
       <w:bookmarkEnd w:id="20"/>
       <w:r>
+        <w:lastRenderedPageBreak/>
         <w:t>Obsah</w:t>
       </w:r>
       <w:bookmarkEnd w:id="21"/>
@@ -7456,7 +8935,7 @@
     </w:p>
     <w:p>
       <w:pPr>
-        <w:pStyle w:val="Nadpis2"/>
+        <w:pStyle w:val="Heading2"/>
       </w:pPr>
       <w:bookmarkStart w:id="22" w:name="_etsb9r6t4o2o" w:colFirst="0" w:colLast="0"/>
       <w:bookmarkStart w:id="23" w:name="_Toc118229319"/>
@@ -7478,7 +8957,7 @@
     </w:p>
     <w:p>
       <w:pPr>
-        <w:pStyle w:val="Nadpis2"/>
+        <w:pStyle w:val="Heading2"/>
       </w:pPr>
       <w:bookmarkStart w:id="24" w:name="_l2b6m9h7dfgi" w:colFirst="0" w:colLast="0"/>
       <w:bookmarkStart w:id="25" w:name="_Toc118229320"/>
@@ -7526,12 +9005,13 @@
     </w:p>
     <w:p>
       <w:pPr>
-        <w:pStyle w:val="Nadpis2"/>
+        <w:pStyle w:val="Heading2"/>
       </w:pPr>
       <w:bookmarkStart w:id="26" w:name="_9g8lacywn6ir" w:colFirst="0" w:colLast="0"/>
       <w:bookmarkStart w:id="27" w:name="_Toc118229321"/>
       <w:bookmarkEnd w:id="26"/>
       <w:r>
+        <w:lastRenderedPageBreak/>
         <w:t>Závěr</w:t>
       </w:r>
       <w:bookmarkEnd w:id="27"/>
@@ -7543,7 +9023,7 @@
     </w:p>
     <w:p>
       <w:pPr>
-        <w:pStyle w:val="Nadpis2"/>
+        <w:pStyle w:val="Heading2"/>
       </w:pPr>
       <w:bookmarkStart w:id="28" w:name="_sk4qh5v0hmkx" w:colFirst="0" w:colLast="0"/>
       <w:bookmarkStart w:id="29" w:name="_Toc118229322"/>
@@ -7555,7 +9035,15 @@
     </w:p>
     <w:p>
       <w:r>
-        <w:t>Seznam použité literatury a zdrojů informací je zařazen na konci práce. Je rozdělen na dvě části. Na seznam použitých literárních publikací (knihy,časopisy a podobně) a na jiné zdroje informací (internet, CD média a podobně). Uvádíme údaje zpravidla v tomto sledu:</w:t>
+        <w:t>Seznam použité literatury a zdrojů informací je zařazen na konci práce. Je rozdělen na dvě části. Na seznam použitých literárních publikací (</w:t>
+      </w:r>
+      <w:proofErr w:type="spellStart"/>
+      <w:r>
+        <w:t>knihy,časopisy</w:t>
+      </w:r>
+      <w:proofErr w:type="spellEnd"/>
+      <w:r>
+        <w:t xml:space="preserve"> a podobně) a na jiné zdroje informací (internet, CD média a podobně). Uvádíme údaje zpravidla v tomto sledu:</w:t>
       </w:r>
     </w:p>
     <w:p/>
@@ -7643,8 +9131,13 @@
       </w:r>
     </w:p>
     <w:p>
-      <w:r>
-        <w:t>NOVÁKOVÁ  Jana. Formální úprava diplomové práce. 1. vyd., dotisk. Ostrava : Ostravská Univerzita,1998. ISBN 80-7042-141-X.</w:t>
+      <w:proofErr w:type="gramStart"/>
+      <w:r>
+        <w:t>NOVÁKOVÁ  Jana</w:t>
+      </w:r>
+      <w:proofErr w:type="gramEnd"/>
+      <w:r>
+        <w:t>. Formální úprava diplomové práce. 1. vyd., dotisk. Ostrava : Ostravská Univerzita,1998. ISBN 80-7042-141-X.</w:t>
       </w:r>
     </w:p>
     <w:p/>
@@ -7657,7 +9150,7 @@
       <w:r>
         <w:t xml:space="preserve">WESTCOM. O nás. Webnode.cz [online]. ©2008-2011 [cit. 2011-04-26]. Dostupné z: </w:t>
       </w:r>
-      <w:hyperlink r:id="rId29">
+      <w:hyperlink r:id="rId32">
         <w:r>
           <w:rPr>
             <w:color w:val="1155CC"/>
@@ -7675,7 +9168,7 @@
     </w:p>
     <w:p>
       <w:pPr>
-        <w:pStyle w:val="Nadpis2"/>
+        <w:pStyle w:val="Heading2"/>
       </w:pPr>
       <w:bookmarkStart w:id="30" w:name="_j02uoh5ykuq7" w:colFirst="0" w:colLast="0"/>
       <w:bookmarkStart w:id="31" w:name="_Toc118229323"/>
@@ -7697,7 +9190,7 @@
     </w:p>
     <w:p>
       <w:pPr>
-        <w:pStyle w:val="Nadpis2"/>
+        <w:pStyle w:val="Heading2"/>
       </w:pPr>
       <w:bookmarkStart w:id="32" w:name="_smlybo2naotk" w:colFirst="0" w:colLast="0"/>
       <w:bookmarkStart w:id="33" w:name="_Toc118229324"/>
@@ -7847,6 +9340,7 @@
         </w:numPr>
       </w:pPr>
       <w:r>
+        <w:lastRenderedPageBreak/>
         <w:t>Stránky se průběžně číslují v zápatí stránky, a to ve středu stránky. Titulní stránka, abstrakt a stránka s čestným prohlášením se číslují, ale číslování se neuvádí (číslování stránky se tedy uvádí od úvodu po seznam příloh).</w:t>
       </w:r>
     </w:p>
@@ -7896,13 +9390,26 @@
     </w:p>
     <w:p>
       <w:pPr>
-        <w:pStyle w:val="Nadpis2"/>
+        <w:pStyle w:val="Heading2"/>
       </w:pPr>
       <w:bookmarkStart w:id="34" w:name="_ciksxnhr1pyi" w:colFirst="0" w:colLast="0"/>
       <w:bookmarkStart w:id="35" w:name="_Toc118229325"/>
       <w:bookmarkEnd w:id="34"/>
-      <w:r>
-        <w:t>PowerPointová prezentace (či google prezentace)</w:t>
+      <w:proofErr w:type="spellStart"/>
+      <w:r>
+        <w:t>PowerPointová</w:t>
+      </w:r>
+      <w:proofErr w:type="spellEnd"/>
+      <w:r>
+        <w:t xml:space="preserve"> prezentace (či </w:t>
+      </w:r>
+      <w:proofErr w:type="spellStart"/>
+      <w:r>
+        <w:t>google</w:t>
+      </w:r>
+      <w:proofErr w:type="spellEnd"/>
+      <w:r>
+        <w:t xml:space="preserve"> prezentace)</w:t>
       </w:r>
       <w:bookmarkEnd w:id="35"/>
     </w:p>
@@ -7913,17 +9420,43 @@
     </w:p>
     <w:p>
       <w:r>
-        <w:t>10 slides – odborný text, grafy, tabulky a fotografie</w:t>
-      </w:r>
-    </w:p>
-    <w:p>
-      <w:r>
-        <w:t xml:space="preserve">2  slides – iniciály (jméno, školní rok, škola, obor) a úvod nebo závěr práce. </w:t>
-      </w:r>
-    </w:p>
-    <w:p>
-      <w:r>
-        <w:t>Student přinese k maturitní zkoušce na obhajobu danou prezentaci na nosiči flash a zároveň ji odevzdá vedoucímu práce v elektronické podobě 14 dní před termínem obhajoby maturitní práce.</w:t>
+        <w:t xml:space="preserve">10 </w:t>
+      </w:r>
+      <w:proofErr w:type="spellStart"/>
+      <w:r>
+        <w:t>slides</w:t>
+      </w:r>
+      <w:proofErr w:type="spellEnd"/>
+      <w:r>
+        <w:t xml:space="preserve"> – odborný text, grafy, tabulky a fotografie</w:t>
+      </w:r>
+    </w:p>
+    <w:p>
+      <w:proofErr w:type="gramStart"/>
+      <w:r>
+        <w:t xml:space="preserve">2  </w:t>
+      </w:r>
+      <w:proofErr w:type="spellStart"/>
+      <w:r>
+        <w:t>slides</w:t>
+      </w:r>
+      <w:proofErr w:type="spellEnd"/>
+      <w:proofErr w:type="gramEnd"/>
+      <w:r>
+        <w:t xml:space="preserve"> – iniciály (jméno, školní rok, škola, obor) a úvod nebo závěr práce. </w:t>
+      </w:r>
+    </w:p>
+    <w:p>
+      <w:r>
+        <w:t xml:space="preserve">Student přinese k maturitní zkoušce na obhajobu danou prezentaci na nosiči </w:t>
+      </w:r>
+      <w:proofErr w:type="spellStart"/>
+      <w:r>
+        <w:t>flash</w:t>
+      </w:r>
+      <w:proofErr w:type="spellEnd"/>
+      <w:r>
+        <w:t xml:space="preserve"> a zároveň ji odevzdá vedoucímu práce v elektronické podobě 14 dní před termínem obhajoby maturitní práce.</w:t>
       </w:r>
     </w:p>
     <w:p>
@@ -7933,7 +9466,7 @@
     </w:p>
     <w:p>
       <w:pPr>
-        <w:pStyle w:val="Nadpis2"/>
+        <w:pStyle w:val="Heading2"/>
       </w:pPr>
       <w:bookmarkStart w:id="36" w:name="_gzaovxelwg50" w:colFirst="0" w:colLast="0"/>
       <w:bookmarkStart w:id="37" w:name="_Toc118229326"/>
@@ -7950,29 +9483,54 @@
     </w:p>
     <w:p>
       <w:pPr>
-        <w:pStyle w:val="Nadpis2"/>
+        <w:pStyle w:val="Heading2"/>
       </w:pPr>
       <w:bookmarkStart w:id="38" w:name="_z91piormyo7m" w:colFirst="0" w:colLast="0"/>
       <w:bookmarkStart w:id="39" w:name="_Toc118229327"/>
       <w:bookmarkEnd w:id="38"/>
       <w:r>
+        <w:lastRenderedPageBreak/>
         <w:t>Způsob odevzdání maturitní práce</w:t>
       </w:r>
       <w:bookmarkEnd w:id="39"/>
     </w:p>
     <w:p>
       <w:r>
-        <w:t>Práce je odevzdávána ve dvou  výtiscích v  kroužkové vazbě. Originál je uložen v archivu školy. Druhý výtisk je uložen u vedoucího práce.</w:t>
-      </w:r>
-    </w:p>
-    <w:p>
-      <w:r>
-        <w:t>Termín odevzdání - do 24. 3. 2023  vedoucímu maturitní práce nebo na sekretariát školy.</w:t>
-      </w:r>
-    </w:p>
-    <w:p>
-      <w:r>
-        <w:t>Elektronická verze maturitní práce ve formátu pdf je zaslána na e-mail vedoucího práce či uložena do prostoru úložiště školy k tomuto účelu určenému. Zdrojové kódy či jiné důležité součásti praktické části maturitní práce jsou odevzdány v elektronické podobě do prostoru úložiště do 24. 3. 2023</w:t>
+        <w:t xml:space="preserve">Práce je odevzdávána ve </w:t>
+      </w:r>
+      <w:proofErr w:type="gramStart"/>
+      <w:r>
+        <w:t>dvou  výtiscích</w:t>
+      </w:r>
+      <w:proofErr w:type="gramEnd"/>
+      <w:r>
+        <w:t xml:space="preserve"> v  kroužkové vazbě. Originál je uložen v archivu školy. Druhý výtisk je uložen u vedoucího práce.</w:t>
+      </w:r>
+    </w:p>
+    <w:p>
+      <w:r>
+        <w:t xml:space="preserve">Termín odevzdání - do 24. 3. </w:t>
+      </w:r>
+      <w:proofErr w:type="gramStart"/>
+      <w:r>
+        <w:t>2023  vedoucímu</w:t>
+      </w:r>
+      <w:proofErr w:type="gramEnd"/>
+      <w:r>
+        <w:t xml:space="preserve"> maturitní práce nebo na sekretariát školy.</w:t>
+      </w:r>
+    </w:p>
+    <w:p>
+      <w:r>
+        <w:t xml:space="preserve">Elektronická verze maturitní práce ve formátu </w:t>
+      </w:r>
+      <w:proofErr w:type="spellStart"/>
+      <w:r>
+        <w:t>pdf</w:t>
+      </w:r>
+      <w:proofErr w:type="spellEnd"/>
+      <w:r>
+        <w:t xml:space="preserve"> je zaslána na e-mail vedoucího práce či uložena do prostoru úložiště školy k tomuto účelu určenému. Zdrojové kódy či jiné důležité součásti praktické části maturitní práce jsou odevzdány v elektronické podobě do prostoru úložiště do 24. 3. 2023</w:t>
       </w:r>
     </w:p>
     <w:p>
@@ -7990,7 +9548,15 @@
     <w:p/>
     <w:p>
       <w:r>
-        <w:t>Vypracoval: Ing. Bc. Jaroslav Solfronk a Ing. Pavla Cidlinská</w:t>
+        <w:t xml:space="preserve">Vypracoval: Ing. Bc. Jaroslav </w:t>
+      </w:r>
+      <w:proofErr w:type="spellStart"/>
+      <w:r>
+        <w:t>Solfronk</w:t>
+      </w:r>
+      <w:proofErr w:type="spellEnd"/>
+      <w:r>
+        <w:t xml:space="preserve"> a Ing. Pavla Cidlinská</w:t>
       </w:r>
     </w:p>
     <w:p/>
@@ -8008,7 +9574,7 @@
     <w:p/>
     <w:p/>
     <w:sectPr>
-      <w:footerReference w:type="default" r:id="rId30"/>
+      <w:footerReference w:type="default" r:id="rId33"/>
       <w:pgSz w:w="11909" w:h="16834"/>
       <w:pgMar w:top="1418" w:right="1418" w:bottom="1418" w:left="1701" w:header="0" w:footer="397" w:gutter="0"/>
       <w:cols w:space="708"/>
@@ -8068,7 +9634,7 @@
     <w:sdtContent>
       <w:p>
         <w:pPr>
-          <w:pStyle w:val="Zpat"/>
+          <w:pStyle w:val="Footer"/>
           <w:jc w:val="center"/>
           <w:rPr>
             <w:rFonts w:asciiTheme="majorHAnsi" w:eastAsiaTheme="majorEastAsia" w:hAnsiTheme="majorHAnsi" w:cstheme="majorBidi"/>
@@ -8125,7 +9691,7 @@
   </w:sdt>
   <w:p>
     <w:pPr>
-      <w:pStyle w:val="Zpat"/>
+      <w:pStyle w:val="Footer"/>
     </w:pPr>
   </w:p>
 </w:ftr>
@@ -8156,14 +9722,14 @@
   <w:footnote w:id="1">
     <w:p>
       <w:pPr>
-        <w:pStyle w:val="Textpoznpodarou"/>
+        <w:pStyle w:val="FootnoteText"/>
         <w:rPr>
           <w:lang w:val="en-US"/>
         </w:rPr>
       </w:pPr>
       <w:r>
         <w:rPr>
-          <w:rStyle w:val="Znakapoznpodarou"/>
+          <w:rStyle w:val="FootnoteReference"/>
         </w:rPr>
         <w:footnoteRef/>
       </w:r>
@@ -8175,8 +9741,25 @@
           <w:color w:val="212529"/>
           <w:shd w:val="clear" w:color="auto" w:fill="FFFFFF"/>
         </w:rPr>
-        <w:t>FALSTAD, Paul. PNP Transistor (Bipolar). </w:t>
-      </w:r>
+        <w:t>FALSTAD, Paul. PNP Transistor (</w:t>
+      </w:r>
+      <w:proofErr w:type="spellStart"/>
+      <w:r>
+        <w:rPr>
+          <w:color w:val="212529"/>
+          <w:shd w:val="clear" w:color="auto" w:fill="FFFFFF"/>
+        </w:rPr>
+        <w:t>Bipolar</w:t>
+      </w:r>
+      <w:proofErr w:type="spellEnd"/>
+      <w:r>
+        <w:rPr>
+          <w:color w:val="212529"/>
+          <w:shd w:val="clear" w:color="auto" w:fill="FFFFFF"/>
+        </w:rPr>
+        <w:t>). </w:t>
+      </w:r>
+      <w:proofErr w:type="spellStart"/>
       <w:r>
         <w:rPr>
           <w:i/>
@@ -8186,6 +9769,7 @@
         </w:rPr>
         <w:t>Falstad</w:t>
       </w:r>
+      <w:proofErr w:type="spellEnd"/>
       <w:r>
         <w:rPr>
           <w:color w:val="212529"/>
@@ -8198,23 +9782,96 @@
   <w:footnote w:id="2">
     <w:p>
       <w:pPr>
-        <w:pStyle w:val="Textpoznpodarou"/>
-      </w:pPr>
-      <w:r>
-        <w:rPr>
-          <w:rStyle w:val="Znakapoznpodarou"/>
+        <w:pStyle w:val="FootnoteText"/>
+      </w:pPr>
+      <w:r>
+        <w:rPr>
+          <w:rStyle w:val="FootnoteReference"/>
         </w:rPr>
         <w:footnoteRef/>
       </w:r>
       <w:r>
         <w:t xml:space="preserve"> </w:t>
       </w:r>
+      <w:proofErr w:type="spellStart"/>
       <w:r>
         <w:rPr>
           <w:color w:val="212529"/>
           <w:shd w:val="clear" w:color="auto" w:fill="FFFFFF"/>
         </w:rPr>
-        <w:t xml:space="preserve">Why Do Calculators have a Headphone Jack?. </w:t>
+        <w:t>Why</w:t>
+      </w:r>
+      <w:proofErr w:type="spellEnd"/>
+      <w:r>
+        <w:rPr>
+          <w:color w:val="212529"/>
+          <w:shd w:val="clear" w:color="auto" w:fill="FFFFFF"/>
+        </w:rPr>
+        <w:t xml:space="preserve"> Do </w:t>
+      </w:r>
+      <w:proofErr w:type="spellStart"/>
+      <w:r>
+        <w:rPr>
+          <w:color w:val="212529"/>
+          <w:shd w:val="clear" w:color="auto" w:fill="FFFFFF"/>
+        </w:rPr>
+        <w:t>Calculators</w:t>
+      </w:r>
+      <w:proofErr w:type="spellEnd"/>
+      <w:r>
+        <w:rPr>
+          <w:color w:val="212529"/>
+          <w:shd w:val="clear" w:color="auto" w:fill="FFFFFF"/>
+        </w:rPr>
+        <w:t xml:space="preserve"> </w:t>
+      </w:r>
+      <w:proofErr w:type="spellStart"/>
+      <w:r>
+        <w:rPr>
+          <w:color w:val="212529"/>
+          <w:shd w:val="clear" w:color="auto" w:fill="FFFFFF"/>
+        </w:rPr>
+        <w:t>have</w:t>
+      </w:r>
+      <w:proofErr w:type="spellEnd"/>
+      <w:r>
+        <w:rPr>
+          <w:color w:val="212529"/>
+          <w:shd w:val="clear" w:color="auto" w:fill="FFFFFF"/>
+        </w:rPr>
+        <w:t xml:space="preserve"> a </w:t>
+      </w:r>
+      <w:proofErr w:type="spellStart"/>
+      <w:r>
+        <w:rPr>
+          <w:color w:val="212529"/>
+          <w:shd w:val="clear" w:color="auto" w:fill="FFFFFF"/>
+        </w:rPr>
+        <w:t>Headphone</w:t>
+      </w:r>
+      <w:proofErr w:type="spellEnd"/>
+      <w:r>
+        <w:rPr>
+          <w:color w:val="212529"/>
+          <w:shd w:val="clear" w:color="auto" w:fill="FFFFFF"/>
+        </w:rPr>
+        <w:t xml:space="preserve"> </w:t>
+      </w:r>
+      <w:proofErr w:type="gramStart"/>
+      <w:r>
+        <w:rPr>
+          <w:color w:val="212529"/>
+          <w:shd w:val="clear" w:color="auto" w:fill="FFFFFF"/>
+        </w:rPr>
+        <w:t>Jack?.</w:t>
+      </w:r>
+      <w:proofErr w:type="gramEnd"/>
+      <w:r>
+        <w:rPr>
+          <w:color w:val="212529"/>
+          <w:shd w:val="clear" w:color="auto" w:fill="FFFFFF"/>
+        </w:rPr>
+        <w:t xml:space="preserve"> </w:t>
       </w:r>
       <w:r>
         <w:rPr>
@@ -8230,20 +9887,36 @@
           <w:color w:val="212529"/>
           <w:shd w:val="clear" w:color="auto" w:fill="FFFFFF"/>
         </w:rPr>
-        <w:t xml:space="preserve"> [online]. [United States],  30.6.2019 [cit. 2022-10-22]. </w:t>
-      </w:r>
+        <w:t xml:space="preserve"> [online]. [United </w:t>
+      </w:r>
+      <w:proofErr w:type="spellStart"/>
       <w:r>
         <w:rPr>
           <w:color w:val="212529"/>
           <w:shd w:val="clear" w:color="auto" w:fill="FFFFFF"/>
         </w:rPr>
-        <w:t>Veřejně d</w:t>
-      </w:r>
+        <w:t>States</w:t>
+      </w:r>
+      <w:proofErr w:type="spellEnd"/>
       <w:r>
         <w:rPr>
           <w:color w:val="212529"/>
           <w:shd w:val="clear" w:color="auto" w:fill="FFFFFF"/>
         </w:rPr>
+        <w:t xml:space="preserve">],  30.6.2019 [cit. 2022-10-22]. </w:t>
+      </w:r>
+      <w:r>
+        <w:rPr>
+          <w:color w:val="212529"/>
+          <w:shd w:val="clear" w:color="auto" w:fill="FFFFFF"/>
+        </w:rPr>
+        <w:t>Veřejně d</w:t>
+      </w:r>
+      <w:r>
+        <w:rPr>
+          <w:color w:val="212529"/>
+          <w:shd w:val="clear" w:color="auto" w:fill="FFFFFF"/>
+        </w:rPr>
         <w:t>ostupné z: https://www.youtube.com/watch?v=W_mZ7smIz3U</w:t>
       </w:r>
     </w:p>
@@ -8251,40 +9924,97 @@
   <w:footnote w:id="3">
     <w:p>
       <w:pPr>
-        <w:pStyle w:val="Textpoznpodarou"/>
-      </w:pPr>
-      <w:r>
-        <w:rPr>
-          <w:rStyle w:val="Znakapoznpodarou"/>
+        <w:pStyle w:val="FootnoteText"/>
+      </w:pPr>
+      <w:r>
+        <w:rPr>
+          <w:rStyle w:val="FootnoteReference"/>
         </w:rPr>
         <w:footnoteRef/>
       </w:r>
       <w:r>
-        <w:t xml:space="preserve"> Joris van Rantwijk. Arduino clock frequency accuracy. </w:t>
-      </w:r>
+        <w:t xml:space="preserve"> </w:t>
+      </w:r>
+      <w:proofErr w:type="spellStart"/>
+      <w:r>
+        <w:t>Joris</w:t>
+      </w:r>
+      <w:proofErr w:type="spellEnd"/>
+      <w:r>
+        <w:t xml:space="preserve"> van </w:t>
+      </w:r>
+      <w:proofErr w:type="spellStart"/>
+      <w:r>
+        <w:t>Rantwijk</w:t>
+      </w:r>
+      <w:proofErr w:type="spellEnd"/>
+      <w:r>
+        <w:t xml:space="preserve">. Arduino </w:t>
+      </w:r>
+      <w:proofErr w:type="spellStart"/>
+      <w:r>
+        <w:t>clock</w:t>
+      </w:r>
+      <w:proofErr w:type="spellEnd"/>
+      <w:r>
+        <w:t xml:space="preserve"> </w:t>
+      </w:r>
+      <w:proofErr w:type="spellStart"/>
+      <w:r>
+        <w:t>frequency</w:t>
+      </w:r>
+      <w:proofErr w:type="spellEnd"/>
+      <w:r>
+        <w:t xml:space="preserve"> </w:t>
+      </w:r>
+      <w:proofErr w:type="spellStart"/>
+      <w:r>
+        <w:t>accuracy</w:t>
+      </w:r>
+      <w:proofErr w:type="spellEnd"/>
+      <w:r>
+        <w:t xml:space="preserve">. </w:t>
+      </w:r>
+      <w:proofErr w:type="spellStart"/>
       <w:r>
         <w:rPr>
           <w:i/>
           <w:iCs/>
         </w:rPr>
-        <w:t>Joris_VR.</w:t>
-      </w:r>
-      <w:r>
-        <w:t xml:space="preserve"> [online]. [Paris]: [Gandi], 2012-06-15, 2012-12-19 [cit. 1.11.2022]. Veřejně dostupné z:  http://jorisvr.nl/article/arduino-frequency</w:t>
+        <w:t>Joris_VR</w:t>
+      </w:r>
+      <w:proofErr w:type="spellEnd"/>
+      <w:r>
+        <w:rPr>
+          <w:i/>
+          <w:iCs/>
+        </w:rPr>
+        <w:t>.</w:t>
+      </w:r>
+      <w:r>
+        <w:t xml:space="preserve"> [online]. [Paris]: [</w:t>
+      </w:r>
+      <w:proofErr w:type="spellStart"/>
+      <w:r>
+        <w:t>Gandi</w:t>
+      </w:r>
+      <w:proofErr w:type="spellEnd"/>
+      <w:r>
+        <w:t>], 2012-06-15, 2012-12-19 [cit. 1.11.2022]. Veřejně dostupné z:  http://jorisvr.nl/article/arduino-frequency</w:t>
       </w:r>
     </w:p>
   </w:footnote>
   <w:footnote w:id="4">
     <w:p>
       <w:pPr>
-        <w:pStyle w:val="Textpoznpodarou"/>
+        <w:pStyle w:val="FootnoteText"/>
         <w:rPr>
           <w:lang w:val="en-US"/>
         </w:rPr>
       </w:pPr>
       <w:r>
         <w:rPr>
-          <w:rStyle w:val="Znakapoznpodarou"/>
+          <w:rStyle w:val="FootnoteReference"/>
         </w:rPr>
         <w:footnoteRef/>
       </w:r>
@@ -8302,14 +10032,14 @@
   <w:footnote w:id="5">
     <w:p>
       <w:pPr>
-        <w:pStyle w:val="Textpoznpodarou"/>
+        <w:pStyle w:val="FootnoteText"/>
         <w:rPr>
           <w:lang w:val="en-US"/>
         </w:rPr>
       </w:pPr>
       <w:r>
         <w:rPr>
-          <w:rStyle w:val="Znakapoznpodarou"/>
+          <w:rStyle w:val="FootnoteReference"/>
         </w:rPr>
         <w:footnoteRef/>
       </w:r>
@@ -8320,26 +10050,142 @@
         <w:rPr>
           <w:lang w:val="en-US"/>
         </w:rPr>
-        <w:t xml:space="preserve">Wikimedia Foundation, Inc. Pštrosí algoritmus – Wikipedie. </w:t>
-      </w:r>
+        <w:t xml:space="preserve">Wikimedia Foundation, Inc. </w:t>
+      </w:r>
+      <w:proofErr w:type="spellStart"/>
+      <w:r>
+        <w:rPr>
+          <w:lang w:val="en-US"/>
+        </w:rPr>
+        <w:t>Pštrosí</w:t>
+      </w:r>
+      <w:proofErr w:type="spellEnd"/>
+      <w:r>
+        <w:rPr>
+          <w:lang w:val="en-US"/>
+        </w:rPr>
+        <w:t xml:space="preserve"> </w:t>
+      </w:r>
+      <w:proofErr w:type="spellStart"/>
+      <w:r>
+        <w:rPr>
+          <w:lang w:val="en-US"/>
+        </w:rPr>
+        <w:t>algoritmus</w:t>
+      </w:r>
+      <w:proofErr w:type="spellEnd"/>
+      <w:r>
+        <w:rPr>
+          <w:lang w:val="en-US"/>
+        </w:rPr>
+        <w:t xml:space="preserve"> – </w:t>
+      </w:r>
+      <w:proofErr w:type="spellStart"/>
+      <w:r>
+        <w:rPr>
+          <w:lang w:val="en-US"/>
+        </w:rPr>
+        <w:t>Wikipedie</w:t>
+      </w:r>
+      <w:proofErr w:type="spellEnd"/>
+      <w:r>
+        <w:rPr>
+          <w:lang w:val="en-US"/>
+        </w:rPr>
+        <w:t xml:space="preserve">. </w:t>
+      </w:r>
+      <w:proofErr w:type="spellStart"/>
       <w:r>
         <w:rPr>
           <w:i/>
           <w:iCs/>
           <w:lang w:val="en-US"/>
         </w:rPr>
-        <w:t xml:space="preserve">Wikipedie: otevřená encyklopedie. </w:t>
-      </w:r>
-      <w:r>
-        <w:rPr>
+        <w:t>Wikipedie</w:t>
+      </w:r>
+      <w:proofErr w:type="spellEnd"/>
+      <w:r>
+        <w:rPr>
+          <w:i/>
+          <w:iCs/>
           <w:lang w:val="en-US"/>
         </w:rPr>
-        <w:t xml:space="preserve">[online]. 15.9.2006, 9.8.2021 [8.11.2022] Veřejně dostupné z </w:t>
+        <w:t xml:space="preserve">: </w:t>
+      </w:r>
+      <w:proofErr w:type="spellStart"/>
+      <w:r>
+        <w:rPr>
+          <w:i/>
+          <w:iCs/>
+          <w:lang w:val="en-US"/>
+        </w:rPr>
+        <w:t>otevřená</w:t>
+      </w:r>
+      <w:proofErr w:type="spellEnd"/>
+      <w:r>
+        <w:rPr>
+          <w:i/>
+          <w:iCs/>
+          <w:lang w:val="en-US"/>
+        </w:rPr>
+        <w:t xml:space="preserve"> </w:t>
+      </w:r>
+      <w:proofErr w:type="spellStart"/>
+      <w:r>
+        <w:rPr>
+          <w:i/>
+          <w:iCs/>
+          <w:lang w:val="en-US"/>
+        </w:rPr>
+        <w:t>encyklopedie</w:t>
+      </w:r>
+      <w:proofErr w:type="spellEnd"/>
+      <w:r>
+        <w:rPr>
+          <w:i/>
+          <w:iCs/>
+          <w:lang w:val="en-US"/>
+        </w:rPr>
+        <w:t xml:space="preserve">. </w:t>
+      </w:r>
+      <w:r>
+        <w:rPr>
+          <w:lang w:val="en-US"/>
+        </w:rPr>
+        <w:t xml:space="preserve">[online]. 15.9.2006, 9.8.2021 [8.11.2022] </w:t>
+      </w:r>
+      <w:proofErr w:type="spellStart"/>
+      <w:r>
+        <w:rPr>
+          <w:lang w:val="en-US"/>
+        </w:rPr>
+        <w:t>Veřejně</w:t>
+      </w:r>
+      <w:proofErr w:type="spellEnd"/>
+      <w:r>
+        <w:rPr>
+          <w:lang w:val="en-US"/>
+        </w:rPr>
+        <w:t xml:space="preserve"> </w:t>
+      </w:r>
+      <w:proofErr w:type="spellStart"/>
+      <w:r>
+        <w:rPr>
+          <w:lang w:val="en-US"/>
+        </w:rPr>
+        <w:t>dostupné</w:t>
+      </w:r>
+      <w:proofErr w:type="spellEnd"/>
+      <w:r>
+        <w:rPr>
+          <w:lang w:val="en-US"/>
+        </w:rPr>
+        <w:t xml:space="preserve"> z </w:t>
       </w:r>
       <w:hyperlink r:id="rId1" w:history="1">
         <w:r>
           <w:rPr>
-            <w:rStyle w:val="Hypertextovodkaz"/>
+            <w:rStyle w:val="Hyperlink"/>
             <w:lang w:val="en-US"/>
           </w:rPr>
           <w:t>https://cs.wikipedia.org/wiki/P%C5%A1tros%C3%AD_algoritmus</w:t>
@@ -8350,14 +10196,14 @@
   <w:footnote w:id="6">
     <w:p>
       <w:pPr>
-        <w:pStyle w:val="Textpoznpodarou"/>
+        <w:pStyle w:val="FootnoteText"/>
         <w:rPr>
           <w:lang w:val="en-US"/>
         </w:rPr>
       </w:pPr>
       <w:r>
         <w:rPr>
-          <w:rStyle w:val="Znakapoznpodarou"/>
+          <w:rStyle w:val="FootnoteReference"/>
         </w:rPr>
         <w:footnoteRef/>
       </w:r>
@@ -8382,12 +10228,40 @@
         <w:rPr>
           <w:lang w:val="en-US"/>
         </w:rPr>
-        <w:t xml:space="preserve">[online]. 8 March 2005, 1 October 2022 [8.11.2022] Veřejně dostupné z </w:t>
+        <w:t xml:space="preserve">[online]. 8 March 2005, 1 October 2022 [8.11.2022] </w:t>
+      </w:r>
+      <w:proofErr w:type="spellStart"/>
+      <w:r>
+        <w:rPr>
+          <w:lang w:val="en-US"/>
+        </w:rPr>
+        <w:t>Veřejně</w:t>
+      </w:r>
+      <w:proofErr w:type="spellEnd"/>
+      <w:r>
+        <w:rPr>
+          <w:lang w:val="en-US"/>
+        </w:rPr>
+        <w:t xml:space="preserve"> </w:t>
+      </w:r>
+      <w:proofErr w:type="spellStart"/>
+      <w:r>
+        <w:rPr>
+          <w:lang w:val="en-US"/>
+        </w:rPr>
+        <w:t>dostupné</w:t>
+      </w:r>
+      <w:proofErr w:type="spellEnd"/>
+      <w:r>
+        <w:rPr>
+          <w:lang w:val="en-US"/>
+        </w:rPr>
+        <w:t xml:space="preserve"> z </w:t>
       </w:r>
       <w:hyperlink r:id="rId2" w:history="1">
         <w:r>
           <w:rPr>
-            <w:rStyle w:val="Hypertextovodkaz"/>
+            <w:rStyle w:val="Hyperlink"/>
             <w:lang w:val="en-US"/>
           </w:rPr>
           <w:t>https://en.wikipedia.org/wiki/Ostrich_algorithm</w:t>
@@ -8404,14 +10278,14 @@
   <w:footnote w:id="7">
     <w:p>
       <w:pPr>
-        <w:pStyle w:val="Textpoznpodarou"/>
+        <w:pStyle w:val="FootnoteText"/>
         <w:rPr>
           <w:lang w:val="en-US"/>
         </w:rPr>
       </w:pPr>
       <w:r>
         <w:rPr>
-          <w:rStyle w:val="Znakapoznpodarou"/>
+          <w:rStyle w:val="FootnoteReference"/>
         </w:rPr>
         <w:footnoteRef/>
       </w:r>
@@ -8422,20 +10296,80 @@
         <w:rPr>
           <w:lang w:val="en-US"/>
         </w:rPr>
-        <w:t xml:space="preserve">Wikimedia Foundation, Inc. Deadlock – Wikipedie. </w:t>
-      </w:r>
+        <w:t xml:space="preserve">Wikimedia Foundation, Inc. Deadlock – </w:t>
+      </w:r>
+      <w:proofErr w:type="spellStart"/>
+      <w:r>
+        <w:rPr>
+          <w:lang w:val="en-US"/>
+        </w:rPr>
+        <w:t>Wikipedie</w:t>
+      </w:r>
+      <w:proofErr w:type="spellEnd"/>
+      <w:r>
+        <w:rPr>
+          <w:lang w:val="en-US"/>
+        </w:rPr>
+        <w:t xml:space="preserve">. </w:t>
+      </w:r>
+      <w:proofErr w:type="spellStart"/>
       <w:r>
         <w:rPr>
           <w:i/>
           <w:iCs/>
           <w:lang w:val="en-US"/>
         </w:rPr>
-        <w:t xml:space="preserve">Wikipedie: otevřená encyklopedie. </w:t>
-      </w:r>
-      <w:r>
-        <w:rPr>
+        <w:t>Wikipedie</w:t>
+      </w:r>
+      <w:proofErr w:type="spellEnd"/>
+      <w:r>
+        <w:rPr>
+          <w:i/>
+          <w:iCs/>
           <w:lang w:val="en-US"/>
         </w:rPr>
+        <w:t xml:space="preserve">: </w:t>
+      </w:r>
+      <w:proofErr w:type="spellStart"/>
+      <w:r>
+        <w:rPr>
+          <w:i/>
+          <w:iCs/>
+          <w:lang w:val="en-US"/>
+        </w:rPr>
+        <w:t>otevřená</w:t>
+      </w:r>
+      <w:proofErr w:type="spellEnd"/>
+      <w:r>
+        <w:rPr>
+          <w:i/>
+          <w:iCs/>
+          <w:lang w:val="en-US"/>
+        </w:rPr>
+        <w:t xml:space="preserve"> </w:t>
+      </w:r>
+      <w:proofErr w:type="spellStart"/>
+      <w:r>
+        <w:rPr>
+          <w:i/>
+          <w:iCs/>
+          <w:lang w:val="en-US"/>
+        </w:rPr>
+        <w:t>encyklopedie</w:t>
+      </w:r>
+      <w:proofErr w:type="spellEnd"/>
+      <w:r>
+        <w:rPr>
+          <w:i/>
+          <w:iCs/>
+          <w:lang w:val="en-US"/>
+        </w:rPr>
+        <w:t xml:space="preserve">. </w:t>
+      </w:r>
+      <w:r>
+        <w:rPr>
+          <w:lang w:val="en-US"/>
+        </w:rPr>
         <w:t xml:space="preserve">[online]. </w:t>
       </w:r>
       <w:r>
@@ -8460,12 +10394,40 @@
         <w:rPr>
           <w:lang w:val="en-US"/>
         </w:rPr>
-        <w:t xml:space="preserve"> [8.11.2022] Veřejně dostupné z </w:t>
+        <w:t xml:space="preserve"> [8.11.2022] </w:t>
+      </w:r>
+      <w:proofErr w:type="spellStart"/>
+      <w:r>
+        <w:rPr>
+          <w:lang w:val="en-US"/>
+        </w:rPr>
+        <w:t>Veřejně</w:t>
+      </w:r>
+      <w:proofErr w:type="spellEnd"/>
+      <w:r>
+        <w:rPr>
+          <w:lang w:val="en-US"/>
+        </w:rPr>
+        <w:t xml:space="preserve"> </w:t>
+      </w:r>
+      <w:proofErr w:type="spellStart"/>
+      <w:r>
+        <w:rPr>
+          <w:lang w:val="en-US"/>
+        </w:rPr>
+        <w:t>dostupné</w:t>
+      </w:r>
+      <w:proofErr w:type="spellEnd"/>
+      <w:r>
+        <w:rPr>
+          <w:lang w:val="en-US"/>
+        </w:rPr>
+        <w:t xml:space="preserve"> z </w:t>
       </w:r>
       <w:hyperlink r:id="rId3" w:history="1">
         <w:r>
           <w:rPr>
-            <w:rStyle w:val="Hypertextovodkaz"/>
+            <w:rStyle w:val="Hyperlink"/>
             <w:lang w:val="en-US"/>
           </w:rPr>
           <w:t>https://cs.wikipedia.org/wiki/Deadlock</w:t>
@@ -8482,14 +10444,14 @@
   <w:footnote w:id="8">
     <w:p>
       <w:pPr>
-        <w:pStyle w:val="Textpoznpodarou"/>
+        <w:pStyle w:val="FootnoteText"/>
         <w:rPr>
           <w:lang w:val="en-US"/>
         </w:rPr>
       </w:pPr>
       <w:r>
         <w:rPr>
-          <w:rStyle w:val="Znakapoznpodarou"/>
+          <w:rStyle w:val="FootnoteReference"/>
         </w:rPr>
         <w:footnoteRef/>
       </w:r>
@@ -8514,12 +10476,40 @@
         <w:rPr>
           <w:lang w:val="en-US"/>
         </w:rPr>
-        <w:t xml:space="preserve">[online]. 8 August 2005, 25 October 2022 [8.11.2022] Veřejně dostupné z </w:t>
+        <w:t xml:space="preserve">[online]. 8 August 2005, 25 October 2022 [8.11.2022] </w:t>
+      </w:r>
+      <w:proofErr w:type="spellStart"/>
+      <w:r>
+        <w:rPr>
+          <w:lang w:val="en-US"/>
+        </w:rPr>
+        <w:t>Veřejně</w:t>
+      </w:r>
+      <w:proofErr w:type="spellEnd"/>
+      <w:r>
+        <w:rPr>
+          <w:lang w:val="en-US"/>
+        </w:rPr>
+        <w:t xml:space="preserve"> </w:t>
+      </w:r>
+      <w:proofErr w:type="spellStart"/>
+      <w:r>
+        <w:rPr>
+          <w:lang w:val="en-US"/>
+        </w:rPr>
+        <w:t>dostupné</w:t>
+      </w:r>
+      <w:proofErr w:type="spellEnd"/>
+      <w:r>
+        <w:rPr>
+          <w:lang w:val="en-US"/>
+        </w:rPr>
+        <w:t xml:space="preserve"> z </w:t>
       </w:r>
       <w:hyperlink r:id="rId4" w:history="1">
         <w:r>
           <w:rPr>
-            <w:rStyle w:val="Hypertextovodkaz"/>
+            <w:rStyle w:val="Hyperlink"/>
             <w:lang w:val="en-US"/>
           </w:rPr>
           <w:t>https://en.wikipedia.org/wiki/Deadlock</w:t>
@@ -8536,14 +10526,14 @@
   <w:footnote w:id="9">
     <w:p>
       <w:pPr>
-        <w:pStyle w:val="Textpoznpodarou"/>
+        <w:pStyle w:val="FootnoteText"/>
         <w:rPr>
           <w:lang w:val="en-US"/>
         </w:rPr>
       </w:pPr>
       <w:r>
         <w:rPr>
-          <w:rStyle w:val="Znakapoznpodarou"/>
+          <w:rStyle w:val="FootnoteReference"/>
         </w:rPr>
         <w:footnoteRef/>
       </w:r>
@@ -8568,16 +10558,327 @@
         <w:rPr>
           <w:lang w:val="en-US"/>
         </w:rPr>
-        <w:t xml:space="preserve">[online]. 24 April 2003, 21 November 2022 [21.11.2022] Veřejně dostupné z </w:t>
+        <w:t xml:space="preserve">[online]. 24 April 2003, 21 November 2022 [21.11.2022] </w:t>
+      </w:r>
+      <w:proofErr w:type="spellStart"/>
+      <w:r>
+        <w:rPr>
+          <w:lang w:val="en-US"/>
+        </w:rPr>
+        <w:t>Veřejně</w:t>
+      </w:r>
+      <w:proofErr w:type="spellEnd"/>
+      <w:r>
+        <w:rPr>
+          <w:lang w:val="en-US"/>
+        </w:rPr>
+        <w:t xml:space="preserve"> </w:t>
+      </w:r>
+      <w:proofErr w:type="spellStart"/>
+      <w:r>
+        <w:rPr>
+          <w:lang w:val="en-US"/>
+        </w:rPr>
+        <w:t>dostupné</w:t>
+      </w:r>
+      <w:proofErr w:type="spellEnd"/>
+      <w:r>
+        <w:rPr>
+          <w:lang w:val="en-US"/>
+        </w:rPr>
+        <w:t xml:space="preserve"> z </w:t>
       </w:r>
       <w:hyperlink r:id="rId5" w:history="1">
         <w:r>
           <w:rPr>
-            <w:rStyle w:val="Hypertextovodkaz"/>
+            <w:rStyle w:val="Hyperlink"/>
           </w:rPr>
           <w:t>https://en.wikipedia.org/wiki/Base64</w:t>
         </w:r>
       </w:hyperlink>
+    </w:p>
+  </w:footnote>
+  <w:footnote w:id="10">
+    <w:p>
+      <w:pPr>
+        <w:pStyle w:val="FootnoteText"/>
+        <w:rPr>
+          <w:lang w:val="en-US"/>
+        </w:rPr>
+      </w:pPr>
+      <w:r>
+        <w:rPr>
+          <w:rStyle w:val="FootnoteReference"/>
+        </w:rPr>
+        <w:footnoteRef/>
+      </w:r>
+      <w:r>
+        <w:t xml:space="preserve"> TODO: CITACE </w:t>
+      </w:r>
+      <w:hyperlink r:id="rId6" w:history="1">
+        <w:r>
+          <w:rPr>
+            <w:rStyle w:val="Hyperlink"/>
+          </w:rPr>
+          <w:t>https://www.youtube.com/watch?v=O4xNJsjtN6E</w:t>
+        </w:r>
+      </w:hyperlink>
+      <w:r>
+        <w:t xml:space="preserve"> </w:t>
+      </w:r>
+    </w:p>
+  </w:footnote>
+  <w:footnote w:id="11">
+    <w:p>
+      <w:pPr>
+        <w:pStyle w:val="FootnoteText"/>
+        <w:rPr>
+          <w:lang w:val="en-US"/>
+        </w:rPr>
+      </w:pPr>
+      <w:r>
+        <w:rPr>
+          <w:rStyle w:val="FootnoteReference"/>
+        </w:rPr>
+        <w:footnoteRef/>
+      </w:r>
+      <w:r>
+        <w:t xml:space="preserve"> TODO: CITACE </w:t>
+      </w:r>
+      <w:hyperlink r:id="rId7" w:history="1">
+        <w:r>
+          <w:rPr>
+            <w:rStyle w:val="Hyperlink"/>
+          </w:rPr>
+          <w:t>https://en.wikipedia.org/wiki/Advanced_Encryption_Standard</w:t>
+        </w:r>
+      </w:hyperlink>
+      <w:r>
+        <w:t xml:space="preserve"> </w:t>
+      </w:r>
+    </w:p>
+  </w:footnote>
+  <w:footnote w:id="12">
+    <w:p>
+      <w:pPr>
+        <w:pStyle w:val="FootnoteText"/>
+        <w:rPr>
+          <w:lang w:val="en-US"/>
+        </w:rPr>
+      </w:pPr>
+      <w:r>
+        <w:rPr>
+          <w:rStyle w:val="FootnoteReference"/>
+        </w:rPr>
+        <w:footnoteRef/>
+      </w:r>
+      <w:r>
+        <w:t xml:space="preserve"> TODO: CITACE </w:t>
+      </w:r>
+      <w:hyperlink r:id="rId8" w:history="1">
+        <w:r>
+          <w:rPr>
+            <w:rStyle w:val="Hyperlink"/>
+          </w:rPr>
+          <w:t>https://cs.wikipedia.org/wiki/Advanced_Encryption_Standard</w:t>
+        </w:r>
+      </w:hyperlink>
+      <w:r>
+        <w:t xml:space="preserve"> </w:t>
+      </w:r>
+    </w:p>
+  </w:footnote>
+  <w:footnote w:id="13">
+    <w:p>
+      <w:pPr>
+        <w:pStyle w:val="FootnoteText"/>
+      </w:pPr>
+      <w:r>
+        <w:rPr>
+          <w:rStyle w:val="FootnoteReference"/>
+        </w:rPr>
+        <w:footnoteRef/>
+      </w:r>
+      <w:r>
+        <w:t xml:space="preserve"> Podle výše citované stránky </w:t>
+      </w:r>
+      <w:hyperlink r:id="rId9" w:history="1">
+        <w:r>
+          <w:rPr>
+            <w:rStyle w:val="Hyperlink"/>
+          </w:rPr>
+          <w:t>https://en.wikipedia.org/wiki/Advanced_Encryption_Standard</w:t>
+        </w:r>
+      </w:hyperlink>
+      <w:r>
+        <w:t xml:space="preserve"> existuje způsob jak získat klíč k šifře AES128 za pouhých 2</w:t>
+      </w:r>
+      <w:r>
+        <w:rPr>
+          <w:vertAlign w:val="superscript"/>
+        </w:rPr>
+        <w:t>126.1</w:t>
+      </w:r>
+      <w:r>
+        <w:t xml:space="preserve"> pokusů. To je</w:t>
+      </w:r>
+      <w:r>
+        <w:t xml:space="preserve"> </w:t>
+      </w:r>
+      <w:r>
+        <w:t>9.1176403e+37</w:t>
+      </w:r>
+      <w:r>
+        <w:t>, neboli</w:t>
+      </w:r>
+      <w:r>
+        <w:t xml:space="preserve"> </w:t>
+      </w:r>
+      <w:r>
+        <w:t>91</w:t>
+      </w:r>
+      <w:r>
+        <w:t xml:space="preserve"> </w:t>
+      </w:r>
+      <w:r>
+        <w:t>176</w:t>
+      </w:r>
+      <w:r>
+        <w:t xml:space="preserve"> </w:t>
+      </w:r>
+      <w:r>
+        <w:t>403</w:t>
+      </w:r>
+      <w:r>
+        <w:t xml:space="preserve"> a 30 nul. Když tohle číslo</w:t>
+      </w:r>
+      <w:r>
+        <w:t xml:space="preserve"> budeme považovat za počet </w:t>
+      </w:r>
+      <w:r>
+        <w:t>nanos</w:t>
+      </w:r>
+      <w:r>
+        <w:t>ekund, můžeme jej převést na roky, pokud jej</w:t>
+      </w:r>
+      <w:r>
+        <w:t xml:space="preserve"> vydělíme</w:t>
+      </w:r>
+      <w:r>
+        <w:t xml:space="preserve"> číslem 3.154e+16.</w:t>
+      </w:r>
+    </w:p>
+  </w:footnote>
+  <w:footnote w:id="14">
+    <w:p>
+      <w:pPr>
+        <w:pStyle w:val="FootnoteText"/>
+        <w:rPr>
+          <w:lang w:val="en-US"/>
+        </w:rPr>
+      </w:pPr>
+      <w:r>
+        <w:rPr>
+          <w:rStyle w:val="FootnoteReference"/>
+        </w:rPr>
+        <w:footnoteRef/>
+      </w:r>
+      <w:r>
+        <w:t xml:space="preserve"> </w:t>
+      </w:r>
+      <w:hyperlink r:id="rId10" w:history="1">
+        <w:r>
+          <w:rPr>
+            <w:rStyle w:val="Hyperlink"/>
+          </w:rPr>
+          <w:t>https://en.wikipedia.org/wiki/Advanced_Encryption_Standard</w:t>
+        </w:r>
+      </w:hyperlink>
+      <w:r>
+        <w:t xml:space="preserve"> zmiňuje i počet pokusů k prolomení šifry AES256: 2</w:t>
+      </w:r>
+      <w:r>
+        <w:rPr>
+          <w:vertAlign w:val="superscript"/>
+        </w:rPr>
+        <w:t>254.4</w:t>
+      </w:r>
+      <w:r>
+        <w:t xml:space="preserve">, čili </w:t>
+      </w:r>
+      <w:r>
+        <w:t>3.8197144e+76</w:t>
+      </w:r>
+      <w:r>
+        <w:t xml:space="preserve">, neboli </w:t>
+      </w:r>
+      <w:r>
+        <w:t>38</w:t>
+      </w:r>
+      <w:r>
+        <w:t xml:space="preserve"> </w:t>
+      </w:r>
+      <w:r>
+        <w:t>197</w:t>
+      </w:r>
+      <w:r>
+        <w:t xml:space="preserve"> </w:t>
+      </w:r>
+      <w:r>
+        <w:t>144</w:t>
+      </w:r>
+      <w:r>
+        <w:t xml:space="preserve"> a 69 nul. Jeden kalendářní rok je </w:t>
+      </w:r>
+      <w:r>
+        <w:t>5.85e+50</w:t>
+      </w:r>
+      <w:r>
+        <w:t xml:space="preserve"> Planckův jednotek času. Pokud tyto dvě čísla vydělíme, vyjde nám počet let, které bychom museli strávit dešifrováním, abychom </w:t>
+      </w:r>
+      <w:r>
+        <w:t>AES256 prolomili.</w:t>
+      </w:r>
+    </w:p>
+  </w:footnote>
+  <w:footnote w:id="15">
+    <w:p>
+      <w:pPr>
+        <w:pStyle w:val="FootnoteText"/>
+        <w:rPr>
+          <w:lang w:val="en-US"/>
+        </w:rPr>
+      </w:pPr>
+      <w:r>
+        <w:rPr>
+          <w:rStyle w:val="FootnoteReference"/>
+        </w:rPr>
+        <w:footnoteRef/>
+      </w:r>
+      <w:r>
+        <w:t xml:space="preserve"> </w:t>
+      </w:r>
+      <w:r>
+        <w:rPr>
+          <w:lang w:val="en-US"/>
+        </w:rPr>
+        <w:t xml:space="preserve">TODO: CITACE </w:t>
+      </w:r>
+      <w:hyperlink r:id="rId11" w:history="1">
+        <w:r>
+          <w:rPr>
+            <w:rStyle w:val="Hyperlink"/>
+            <w:lang w:val="en-US"/>
+          </w:rPr>
+          <w:t>https://en.wikipedia.org/wiki/Sun</w:t>
+        </w:r>
+      </w:hyperlink>
+      <w:r>
+        <w:rPr>
+          <w:lang w:val="en-US"/>
+        </w:rPr>
+        <w:t xml:space="preserve"> </w:t>
+      </w:r>
     </w:p>
   </w:footnote>
 </w:footnotes>
@@ -9389,7 +11690,7 @@
     <w:lsdException w:name="Unresolved Mention" w:semiHidden="1" w:unhideWhenUsed="1"/>
     <w:lsdException w:name="Smart Link" w:semiHidden="1" w:unhideWhenUsed="1"/>
   </w:latentStyles>
-  <w:style w:type="paragraph" w:default="1" w:styleId="Normln">
+  <w:style w:type="paragraph" w:default="1" w:styleId="Normal">
     <w:name w:val="Normal"/>
     <w:qFormat/>
     <w:rsid w:val="00102DB8"/>
@@ -9402,10 +11703,10 @@
       <w:lang w:val="cs-CZ"/>
     </w:rPr>
   </w:style>
-  <w:style w:type="paragraph" w:styleId="Nadpis1">
+  <w:style w:type="paragraph" w:styleId="Heading1">
     <w:name w:val="heading 1"/>
-    <w:basedOn w:val="Normln"/>
-    <w:next w:val="Normln"/>
+    <w:basedOn w:val="Normal"/>
+    <w:next w:val="Normal"/>
     <w:uiPriority w:val="9"/>
     <w:qFormat/>
     <w:pPr>
@@ -9419,10 +11720,10 @@
       <w:szCs w:val="40"/>
     </w:rPr>
   </w:style>
-  <w:style w:type="paragraph" w:styleId="Nadpis2">
+  <w:style w:type="paragraph" w:styleId="Heading2">
     <w:name w:val="heading 2"/>
-    <w:basedOn w:val="Normln"/>
-    <w:next w:val="Normln"/>
+    <w:basedOn w:val="Normal"/>
+    <w:next w:val="Normal"/>
     <w:uiPriority w:val="9"/>
     <w:unhideWhenUsed/>
     <w:qFormat/>
@@ -9436,10 +11737,10 @@
       <w:b/>
     </w:rPr>
   </w:style>
-  <w:style w:type="paragraph" w:styleId="Nadpis3">
+  <w:style w:type="paragraph" w:styleId="Heading3">
     <w:name w:val="heading 3"/>
-    <w:basedOn w:val="Normln"/>
-    <w:next w:val="Normln"/>
+    <w:basedOn w:val="Normal"/>
+    <w:next w:val="Normal"/>
     <w:uiPriority w:val="9"/>
     <w:unhideWhenUsed/>
     <w:qFormat/>
@@ -9455,12 +11756,11 @@
       <w:szCs w:val="28"/>
     </w:rPr>
   </w:style>
-  <w:style w:type="paragraph" w:styleId="Nadpis4">
+  <w:style w:type="paragraph" w:styleId="Heading4">
     <w:name w:val="heading 4"/>
-    <w:basedOn w:val="Normln"/>
-    <w:next w:val="Normln"/>
+    <w:basedOn w:val="Normal"/>
+    <w:next w:val="Normal"/>
     <w:uiPriority w:val="9"/>
-    <w:semiHidden/>
     <w:unhideWhenUsed/>
     <w:qFormat/>
     <w:pPr>
@@ -9474,10 +11774,10 @@
       <w:szCs w:val="24"/>
     </w:rPr>
   </w:style>
-  <w:style w:type="paragraph" w:styleId="Nadpis5">
+  <w:style w:type="paragraph" w:styleId="Heading5">
     <w:name w:val="heading 5"/>
-    <w:basedOn w:val="Normln"/>
-    <w:next w:val="Normln"/>
+    <w:basedOn w:val="Normal"/>
+    <w:next w:val="Normal"/>
     <w:uiPriority w:val="9"/>
     <w:semiHidden/>
     <w:unhideWhenUsed/>
@@ -9493,10 +11793,10 @@
       <w:sz w:val="22"/>
     </w:rPr>
   </w:style>
-  <w:style w:type="paragraph" w:styleId="Nadpis6">
+  <w:style w:type="paragraph" w:styleId="Heading6">
     <w:name w:val="heading 6"/>
-    <w:basedOn w:val="Normln"/>
-    <w:next w:val="Normln"/>
+    <w:basedOn w:val="Normal"/>
+    <w:next w:val="Normal"/>
     <w:uiPriority w:val="9"/>
     <w:semiHidden/>
     <w:unhideWhenUsed/>
@@ -9513,13 +11813,13 @@
       <w:sz w:val="22"/>
     </w:rPr>
   </w:style>
-  <w:style w:type="character" w:default="1" w:styleId="Standardnpsmoodstavce">
+  <w:style w:type="character" w:default="1" w:styleId="DefaultParagraphFont">
     <w:name w:val="Default Paragraph Font"/>
     <w:uiPriority w:val="1"/>
     <w:semiHidden/>
     <w:unhideWhenUsed/>
   </w:style>
-  <w:style w:type="table" w:default="1" w:styleId="Normlntabulka">
+  <w:style w:type="table" w:default="1" w:styleId="TableNormal">
     <w:name w:val="Normal Table"/>
     <w:uiPriority w:val="99"/>
     <w:semiHidden/>
@@ -9534,16 +11834,16 @@
       </w:tblCellMar>
     </w:tblPr>
   </w:style>
-  <w:style w:type="numbering" w:default="1" w:styleId="Bezseznamu">
+  <w:style w:type="numbering" w:default="1" w:styleId="NoList">
     <w:name w:val="No List"/>
     <w:uiPriority w:val="99"/>
     <w:semiHidden/>
     <w:unhideWhenUsed/>
   </w:style>
-  <w:style w:type="paragraph" w:styleId="Nzev">
+  <w:style w:type="paragraph" w:styleId="Title">
     <w:name w:val="Title"/>
-    <w:basedOn w:val="Normln"/>
-    <w:next w:val="Normln"/>
+    <w:basedOn w:val="Normal"/>
+    <w:next w:val="Normal"/>
     <w:uiPriority w:val="10"/>
     <w:qFormat/>
     <w:pPr>
@@ -9556,10 +11856,10 @@
       <w:szCs w:val="52"/>
     </w:rPr>
   </w:style>
-  <w:style w:type="paragraph" w:styleId="Podnadpis">
+  <w:style w:type="paragraph" w:styleId="Subtitle">
     <w:name w:val="Subtitle"/>
-    <w:basedOn w:val="Normln"/>
-    <w:next w:val="Normln"/>
+    <w:basedOn w:val="Normal"/>
+    <w:next w:val="Normal"/>
     <w:uiPriority w:val="11"/>
     <w:qFormat/>
     <w:pPr>
@@ -9573,10 +11873,10 @@
       <w:szCs w:val="30"/>
     </w:rPr>
   </w:style>
-  <w:style w:type="paragraph" w:styleId="Nadpisobsahu">
+  <w:style w:type="paragraph" w:styleId="TOCHeading">
     <w:name w:val="TOC Heading"/>
-    <w:basedOn w:val="Nadpis1"/>
-    <w:next w:val="Normln"/>
+    <w:basedOn w:val="Heading1"/>
+    <w:next w:val="Normal"/>
     <w:uiPriority w:val="39"/>
     <w:unhideWhenUsed/>
     <w:qFormat/>
@@ -9593,10 +11893,10 @@
       <w:lang w:val="en-US" w:eastAsia="en-US"/>
     </w:rPr>
   </w:style>
-  <w:style w:type="paragraph" w:styleId="Obsah2">
+  <w:style w:type="paragraph" w:styleId="TOC2">
     <w:name w:val="toc 2"/>
-    <w:basedOn w:val="Normln"/>
-    <w:next w:val="Normln"/>
+    <w:basedOn w:val="Normal"/>
+    <w:next w:val="Normal"/>
     <w:autoRedefine/>
     <w:uiPriority w:val="39"/>
     <w:unhideWhenUsed/>
@@ -9606,9 +11906,9 @@
       <w:ind w:left="220"/>
     </w:pPr>
   </w:style>
-  <w:style w:type="character" w:styleId="Hypertextovodkaz">
+  <w:style w:type="character" w:styleId="Hyperlink">
     <w:name w:val="Hyperlink"/>
-    <w:basedOn w:val="Standardnpsmoodstavce"/>
+    <w:basedOn w:val="DefaultParagraphFont"/>
     <w:uiPriority w:val="99"/>
     <w:unhideWhenUsed/>
     <w:rsid w:val="001A4B74"/>
@@ -9617,10 +11917,10 @@
       <w:u w:val="single"/>
     </w:rPr>
   </w:style>
-  <w:style w:type="paragraph" w:styleId="Zhlav">
+  <w:style w:type="paragraph" w:styleId="Header">
     <w:name w:val="header"/>
-    <w:basedOn w:val="Normln"/>
-    <w:link w:val="ZhlavChar"/>
+    <w:basedOn w:val="Normal"/>
+    <w:link w:val="HeaderChar"/>
     <w:uiPriority w:val="99"/>
     <w:unhideWhenUsed/>
     <w:rsid w:val="00662A40"/>
@@ -9632,20 +11932,20 @@
       <w:spacing w:line="240" w:lineRule="auto"/>
     </w:pPr>
   </w:style>
-  <w:style w:type="character" w:customStyle="1" w:styleId="ZhlavChar">
-    <w:name w:val="Záhlaví Char"/>
-    <w:basedOn w:val="Standardnpsmoodstavce"/>
-    <w:link w:val="Zhlav"/>
+  <w:style w:type="character" w:customStyle="1" w:styleId="HeaderChar">
+    <w:name w:val="Header Char"/>
+    <w:basedOn w:val="DefaultParagraphFont"/>
+    <w:link w:val="Header"/>
     <w:uiPriority w:val="99"/>
     <w:rsid w:val="00662A40"/>
     <w:rPr>
       <w:lang w:val="cs-CZ"/>
     </w:rPr>
   </w:style>
-  <w:style w:type="paragraph" w:styleId="Zpat">
+  <w:style w:type="paragraph" w:styleId="Footer">
     <w:name w:val="footer"/>
-    <w:basedOn w:val="Normln"/>
-    <w:link w:val="ZpatChar"/>
+    <w:basedOn w:val="Normal"/>
+    <w:link w:val="FooterChar"/>
     <w:uiPriority w:val="99"/>
     <w:unhideWhenUsed/>
     <w:rsid w:val="00662A40"/>
@@ -9657,27 +11957,27 @@
       <w:spacing w:line="240" w:lineRule="auto"/>
     </w:pPr>
   </w:style>
-  <w:style w:type="character" w:customStyle="1" w:styleId="ZpatChar">
-    <w:name w:val="Zápatí Char"/>
-    <w:basedOn w:val="Standardnpsmoodstavce"/>
-    <w:link w:val="Zpat"/>
+  <w:style w:type="character" w:customStyle="1" w:styleId="FooterChar">
+    <w:name w:val="Footer Char"/>
+    <w:basedOn w:val="DefaultParagraphFont"/>
+    <w:link w:val="Footer"/>
     <w:uiPriority w:val="99"/>
     <w:rsid w:val="00662A40"/>
     <w:rPr>
       <w:lang w:val="cs-CZ"/>
     </w:rPr>
   </w:style>
-  <w:style w:type="character" w:styleId="slodku">
+  <w:style w:type="character" w:styleId="LineNumber">
     <w:name w:val="line number"/>
-    <w:basedOn w:val="Standardnpsmoodstavce"/>
+    <w:basedOn w:val="DefaultParagraphFont"/>
     <w:uiPriority w:val="99"/>
     <w:semiHidden/>
     <w:unhideWhenUsed/>
     <w:rsid w:val="00662A40"/>
   </w:style>
-  <w:style w:type="character" w:styleId="Odkazintenzivn">
+  <w:style w:type="character" w:styleId="IntenseReference">
     <w:name w:val="Intense Reference"/>
-    <w:basedOn w:val="Standardnpsmoodstavce"/>
+    <w:basedOn w:val="DefaultParagraphFont"/>
     <w:uiPriority w:val="32"/>
     <w:qFormat/>
     <w:rsid w:val="00102DB8"/>
@@ -9689,10 +11989,10 @@
       <w:spacing w:val="5"/>
     </w:rPr>
   </w:style>
-  <w:style w:type="paragraph" w:styleId="Titulek">
+  <w:style w:type="paragraph" w:styleId="Caption">
     <w:name w:val="caption"/>
-    <w:basedOn w:val="Normln"/>
-    <w:next w:val="Normln"/>
+    <w:basedOn w:val="Normal"/>
+    <w:next w:val="Normal"/>
     <w:uiPriority w:val="35"/>
     <w:unhideWhenUsed/>
     <w:qFormat/>
@@ -9708,10 +12008,10 @@
       <w:szCs w:val="18"/>
     </w:rPr>
   </w:style>
-  <w:style w:type="paragraph" w:styleId="Textpoznpodarou">
+  <w:style w:type="paragraph" w:styleId="FootnoteText">
     <w:name w:val="footnote text"/>
-    <w:basedOn w:val="Normln"/>
-    <w:link w:val="TextpoznpodarouChar"/>
+    <w:basedOn w:val="Normal"/>
+    <w:link w:val="FootnoteTextChar"/>
     <w:uiPriority w:val="99"/>
     <w:semiHidden/>
     <w:unhideWhenUsed/>
@@ -9724,10 +12024,10 @@
       <w:szCs w:val="20"/>
     </w:rPr>
   </w:style>
-  <w:style w:type="character" w:customStyle="1" w:styleId="TextpoznpodarouChar">
-    <w:name w:val="Text pozn. pod čarou Char"/>
-    <w:basedOn w:val="Standardnpsmoodstavce"/>
-    <w:link w:val="Textpoznpodarou"/>
+  <w:style w:type="character" w:customStyle="1" w:styleId="FootnoteTextChar">
+    <w:name w:val="Footnote Text Char"/>
+    <w:basedOn w:val="DefaultParagraphFont"/>
+    <w:link w:val="FootnoteText"/>
     <w:uiPriority w:val="99"/>
     <w:semiHidden/>
     <w:rsid w:val="009162EE"/>
@@ -9737,9 +12037,9 @@
       <w:lang w:val="cs-CZ"/>
     </w:rPr>
   </w:style>
-  <w:style w:type="character" w:styleId="Znakapoznpodarou">
+  <w:style w:type="character" w:styleId="FootnoteReference">
     <w:name w:val="footnote reference"/>
-    <w:basedOn w:val="Standardnpsmoodstavce"/>
+    <w:basedOn w:val="DefaultParagraphFont"/>
     <w:uiPriority w:val="99"/>
     <w:semiHidden/>
     <w:unhideWhenUsed/>
@@ -9748,10 +12048,10 @@
       <w:vertAlign w:val="superscript"/>
     </w:rPr>
   </w:style>
-  <w:style w:type="paragraph" w:styleId="Obsah1">
+  <w:style w:type="paragraph" w:styleId="TOC1">
     <w:name w:val="toc 1"/>
-    <w:basedOn w:val="Normln"/>
-    <w:next w:val="Normln"/>
+    <w:basedOn w:val="Normal"/>
+    <w:next w:val="Normal"/>
     <w:autoRedefine/>
     <w:uiPriority w:val="39"/>
     <w:unhideWhenUsed/>
@@ -9760,10 +12060,10 @@
       <w:spacing w:after="100"/>
     </w:pPr>
   </w:style>
-  <w:style w:type="paragraph" w:styleId="Obsah3">
+  <w:style w:type="paragraph" w:styleId="TOC3">
     <w:name w:val="toc 3"/>
-    <w:basedOn w:val="Normln"/>
-    <w:next w:val="Normln"/>
+    <w:basedOn w:val="Normal"/>
+    <w:next w:val="Normal"/>
     <w:autoRedefine/>
     <w:uiPriority w:val="39"/>
     <w:unhideWhenUsed/>
@@ -9773,9 +12073,9 @@
       <w:ind w:left="480"/>
     </w:pPr>
   </w:style>
-  <w:style w:type="character" w:styleId="Nevyeenzmnka">
+  <w:style w:type="character" w:styleId="UnresolvedMention">
     <w:name w:val="Unresolved Mention"/>
-    <w:basedOn w:val="Standardnpsmoodstavce"/>
+    <w:basedOn w:val="DefaultParagraphFont"/>
     <w:uiPriority w:val="99"/>
     <w:semiHidden/>
     <w:unhideWhenUsed/>
@@ -9785,9 +12085,9 @@
       <w:shd w:val="clear" w:color="auto" w:fill="E1DFDD"/>
     </w:rPr>
   </w:style>
-  <w:style w:type="character" w:styleId="Sledovanodkaz">
+  <w:style w:type="character" w:styleId="FollowedHyperlink">
     <w:name w:val="FollowedHyperlink"/>
-    <w:basedOn w:val="Standardnpsmoodstavce"/>
+    <w:basedOn w:val="DefaultParagraphFont"/>
     <w:uiPriority w:val="99"/>
     <w:semiHidden/>
     <w:unhideWhenUsed/>
@@ -9797,7 +12097,7 @@
       <w:u w:val="single"/>
     </w:rPr>
   </w:style>
-  <w:style w:type="paragraph" w:styleId="Bezmezer">
+  <w:style w:type="paragraph" w:styleId="NoSpacing">
     <w:name w:val="No Spacing"/>
     <w:uiPriority w:val="1"/>
     <w:qFormat/>

</xml_diff>

<commit_message>
práce na práci #72
</commit_message>
<xml_diff>
--- a/Maturitní práce.docx
+++ b/Maturitní práce.docx
@@ -512,12 +512,12 @@
             <w:fldChar w:fldCharType="begin"/>
           </w:r>
           <w:r>
-            <w:instrText xml:space="preserve"> TOC \o "1-3" \h \z \u </w:instrText>
+            <w:instrText xml:space="preserve"> TOC \o \h \z \u </w:instrText>
           </w:r>
           <w:r>
             <w:fldChar w:fldCharType="separate"/>
           </w:r>
-          <w:hyperlink w:anchor="_Toc118229301" w:history="1">
+          <w:hyperlink w:anchor="_Toc120650461" w:history="1">
             <w:r>
               <w:rPr>
                 <w:rStyle w:val="Hyperlink"/>
@@ -544,7 +544,7 @@
                 <w:noProof/>
                 <w:webHidden/>
               </w:rPr>
-              <w:instrText xml:space="preserve"> PAGEREF _Toc118229301 \h </w:instrText>
+              <w:instrText xml:space="preserve"> PAGEREF _Toc120650461 \h </w:instrText>
             </w:r>
             <w:r>
               <w:rPr>
@@ -587,7 +587,7 @@
               <w:sz w:val="22"/>
             </w:rPr>
           </w:pPr>
-          <w:hyperlink w:anchor="_Toc118229302" w:history="1">
+          <w:hyperlink w:anchor="_Toc120650462" w:history="1">
             <w:r>
               <w:rPr>
                 <w:rStyle w:val="Hyperlink"/>
@@ -614,7 +614,7 @@
                 <w:noProof/>
                 <w:webHidden/>
               </w:rPr>
-              <w:instrText xml:space="preserve"> PAGEREF _Toc118229302 \h </w:instrText>
+              <w:instrText xml:space="preserve"> PAGEREF _Toc120650462 \h </w:instrText>
             </w:r>
             <w:r>
               <w:rPr>
@@ -657,7 +657,7 @@
               <w:sz w:val="22"/>
             </w:rPr>
           </w:pPr>
-          <w:hyperlink w:anchor="_Toc118229303" w:history="1">
+          <w:hyperlink w:anchor="_Toc120650463" w:history="1">
             <w:r>
               <w:rPr>
                 <w:rStyle w:val="Hyperlink"/>
@@ -684,7 +684,7 @@
                 <w:noProof/>
                 <w:webHidden/>
               </w:rPr>
-              <w:instrText xml:space="preserve"> PAGEREF _Toc118229303 \h </w:instrText>
+              <w:instrText xml:space="preserve"> PAGEREF _Toc120650463 \h </w:instrText>
             </w:r>
             <w:r>
               <w:rPr>
@@ -727,7 +727,7 @@
               <w:sz w:val="22"/>
             </w:rPr>
           </w:pPr>
-          <w:hyperlink w:anchor="_Toc118229304" w:history="1">
+          <w:hyperlink w:anchor="_Toc120650464" w:history="1">
             <w:r>
               <w:rPr>
                 <w:rStyle w:val="Hyperlink"/>
@@ -754,7 +754,7 @@
                 <w:noProof/>
                 <w:webHidden/>
               </w:rPr>
-              <w:instrText xml:space="preserve"> PAGEREF _Toc118229304 \h </w:instrText>
+              <w:instrText xml:space="preserve"> PAGEREF _Toc120650464 \h </w:instrText>
             </w:r>
             <w:r>
               <w:rPr>
@@ -797,7 +797,7 @@
               <w:sz w:val="22"/>
             </w:rPr>
           </w:pPr>
-          <w:hyperlink w:anchor="_Toc118229305" w:history="1">
+          <w:hyperlink w:anchor="_Toc120650465" w:history="1">
             <w:r>
               <w:rPr>
                 <w:rStyle w:val="Hyperlink"/>
@@ -824,7 +824,7 @@
                 <w:noProof/>
                 <w:webHidden/>
               </w:rPr>
-              <w:instrText xml:space="preserve"> PAGEREF _Toc118229305 \h </w:instrText>
+              <w:instrText xml:space="preserve"> PAGEREF _Toc120650465 \h </w:instrText>
             </w:r>
             <w:r>
               <w:rPr>
@@ -867,7 +867,7 @@
               <w:sz w:val="22"/>
             </w:rPr>
           </w:pPr>
-          <w:hyperlink w:anchor="_Toc118229306" w:history="1">
+          <w:hyperlink w:anchor="_Toc120650466" w:history="1">
             <w:r>
               <w:rPr>
                 <w:rStyle w:val="Hyperlink"/>
@@ -894,7 +894,7 @@
                 <w:noProof/>
                 <w:webHidden/>
               </w:rPr>
-              <w:instrText xml:space="preserve"> PAGEREF _Toc118229306 \h </w:instrText>
+              <w:instrText xml:space="preserve"> PAGEREF _Toc120650466 \h </w:instrText>
             </w:r>
             <w:r>
               <w:rPr>
@@ -937,7 +937,7 @@
               <w:sz w:val="22"/>
             </w:rPr>
           </w:pPr>
-          <w:hyperlink w:anchor="_Toc118229307" w:history="1">
+          <w:hyperlink w:anchor="_Toc120650467" w:history="1">
             <w:r>
               <w:rPr>
                 <w:rStyle w:val="Hyperlink"/>
@@ -964,7 +964,7 @@
                 <w:noProof/>
                 <w:webHidden/>
               </w:rPr>
-              <w:instrText xml:space="preserve"> PAGEREF _Toc118229307 \h </w:instrText>
+              <w:instrText xml:space="preserve"> PAGEREF _Toc120650467 \h </w:instrText>
             </w:r>
             <w:r>
               <w:rPr>
@@ -1007,7 +1007,7 @@
               <w:sz w:val="22"/>
             </w:rPr>
           </w:pPr>
-          <w:hyperlink w:anchor="_Toc118229308" w:history="1">
+          <w:hyperlink w:anchor="_Toc120650468" w:history="1">
             <w:r>
               <w:rPr>
                 <w:rStyle w:val="Hyperlink"/>
@@ -1034,7 +1034,7 @@
                 <w:noProof/>
                 <w:webHidden/>
               </w:rPr>
-              <w:instrText xml:space="preserve"> PAGEREF _Toc118229308 \h </w:instrText>
+              <w:instrText xml:space="preserve"> PAGEREF _Toc120650468 \h </w:instrText>
             </w:r>
             <w:r>
               <w:rPr>
@@ -1077,7 +1077,7 @@
               <w:sz w:val="22"/>
             </w:rPr>
           </w:pPr>
-          <w:hyperlink w:anchor="_Toc118229309" w:history="1">
+          <w:hyperlink w:anchor="_Toc120650469" w:history="1">
             <w:r>
               <w:rPr>
                 <w:rStyle w:val="Hyperlink"/>
@@ -1104,7 +1104,7 @@
                 <w:noProof/>
                 <w:webHidden/>
               </w:rPr>
-              <w:instrText xml:space="preserve"> PAGEREF _Toc118229309 \h </w:instrText>
+              <w:instrText xml:space="preserve"> PAGEREF _Toc120650469 \h </w:instrText>
             </w:r>
             <w:r>
               <w:rPr>
@@ -1147,7 +1147,7 @@
               <w:sz w:val="22"/>
             </w:rPr>
           </w:pPr>
-          <w:hyperlink w:anchor="_Toc118229310" w:history="1">
+          <w:hyperlink w:anchor="_Toc120650470" w:history="1">
             <w:r>
               <w:rPr>
                 <w:rStyle w:val="Hyperlink"/>
@@ -1174,7 +1174,7 @@
                 <w:noProof/>
                 <w:webHidden/>
               </w:rPr>
-              <w:instrText xml:space="preserve"> PAGEREF _Toc118229310 \h </w:instrText>
+              <w:instrText xml:space="preserve"> PAGEREF _Toc120650470 \h </w:instrText>
             </w:r>
             <w:r>
               <w:rPr>
@@ -1217,7 +1217,7 @@
               <w:sz w:val="22"/>
             </w:rPr>
           </w:pPr>
-          <w:hyperlink w:anchor="_Toc118229311" w:history="1">
+          <w:hyperlink w:anchor="_Toc120650471" w:history="1">
             <w:r>
               <w:rPr>
                 <w:rStyle w:val="Hyperlink"/>
@@ -1244,7 +1244,7 @@
                 <w:noProof/>
                 <w:webHidden/>
               </w:rPr>
-              <w:instrText xml:space="preserve"> PAGEREF _Toc118229311 \h </w:instrText>
+              <w:instrText xml:space="preserve"> PAGEREF _Toc120650471 \h </w:instrText>
             </w:r>
             <w:r>
               <w:rPr>
@@ -1287,7 +1287,7 @@
               <w:sz w:val="22"/>
             </w:rPr>
           </w:pPr>
-          <w:hyperlink w:anchor="_Toc118229312" w:history="1">
+          <w:hyperlink w:anchor="_Toc120650472" w:history="1">
             <w:r>
               <w:rPr>
                 <w:rStyle w:val="Hyperlink"/>
@@ -1314,7 +1314,7 @@
                 <w:noProof/>
                 <w:webHidden/>
               </w:rPr>
-              <w:instrText xml:space="preserve"> PAGEREF _Toc118229312 \h </w:instrText>
+              <w:instrText xml:space="preserve"> PAGEREF _Toc120650472 \h </w:instrText>
             </w:r>
             <w:r>
               <w:rPr>
@@ -1357,7 +1357,7 @@
               <w:sz w:val="22"/>
             </w:rPr>
           </w:pPr>
-          <w:hyperlink w:anchor="_Toc118229313" w:history="1">
+          <w:hyperlink w:anchor="_Toc120650473" w:history="1">
             <w:r>
               <w:rPr>
                 <w:rStyle w:val="Hyperlink"/>
@@ -1384,7 +1384,7 @@
                 <w:noProof/>
                 <w:webHidden/>
               </w:rPr>
-              <w:instrText xml:space="preserve"> PAGEREF _Toc118229313 \h </w:instrText>
+              <w:instrText xml:space="preserve"> PAGEREF _Toc120650473 \h </w:instrText>
             </w:r>
             <w:r>
               <w:rPr>
@@ -1405,6 +1405,76 @@
                 <w:webHidden/>
               </w:rPr>
               <w:t>14</w:t>
+            </w:r>
+            <w:r>
+              <w:rPr>
+                <w:noProof/>
+                <w:webHidden/>
+              </w:rPr>
+              <w:fldChar w:fldCharType="end"/>
+            </w:r>
+          </w:hyperlink>
+        </w:p>
+        <w:p>
+          <w:pPr>
+            <w:pStyle w:val="TOC1"/>
+            <w:tabs>
+              <w:tab w:val="right" w:leader="dot" w:pos="8780"/>
+            </w:tabs>
+            <w:rPr>
+              <w:rFonts w:asciiTheme="minorHAnsi" w:eastAsiaTheme="minorEastAsia" w:hAnsiTheme="minorHAnsi" w:cstheme="minorBidi"/>
+              <w:noProof/>
+              <w:sz w:val="22"/>
+            </w:rPr>
+          </w:pPr>
+          <w:hyperlink w:anchor="_Toc120650474" w:history="1">
+            <w:r>
+              <w:rPr>
+                <w:rStyle w:val="Hyperlink"/>
+                <w:noProof/>
+              </w:rPr>
+              <w:t>Průběh práce</w:t>
+            </w:r>
+            <w:r>
+              <w:rPr>
+                <w:noProof/>
+                <w:webHidden/>
+              </w:rPr>
+              <w:tab/>
+            </w:r>
+            <w:r>
+              <w:rPr>
+                <w:noProof/>
+                <w:webHidden/>
+              </w:rPr>
+              <w:fldChar w:fldCharType="begin"/>
+            </w:r>
+            <w:r>
+              <w:rPr>
+                <w:noProof/>
+                <w:webHidden/>
+              </w:rPr>
+              <w:instrText xml:space="preserve"> PAGEREF _Toc120650474 \h </w:instrText>
+            </w:r>
+            <w:r>
+              <w:rPr>
+                <w:noProof/>
+                <w:webHidden/>
+              </w:rPr>
+            </w:r>
+            <w:r>
+              <w:rPr>
+                <w:noProof/>
+                <w:webHidden/>
+              </w:rPr>
+              <w:fldChar w:fldCharType="separate"/>
+            </w:r>
+            <w:r>
+              <w:rPr>
+                <w:noProof/>
+                <w:webHidden/>
+              </w:rPr>
+              <w:t>15</w:t>
             </w:r>
             <w:r>
               <w:rPr>
@@ -1427,13 +1497,13 @@
               <w:sz w:val="22"/>
             </w:rPr>
           </w:pPr>
-          <w:hyperlink w:anchor="_Toc118229314" w:history="1">
+          <w:hyperlink w:anchor="_Toc120650475" w:history="1">
             <w:r>
               <w:rPr>
                 <w:rStyle w:val="Hyperlink"/>
                 <w:noProof/>
               </w:rPr>
-              <w:t>Struktura práce</w:t>
+              <w:t>Začátek zabezpečování</w:t>
             </w:r>
             <w:r>
               <w:rPr>
@@ -1454,7 +1524,7 @@
                 <w:noProof/>
                 <w:webHidden/>
               </w:rPr>
-              <w:instrText xml:space="preserve"> PAGEREF _Toc118229314 \h </w:instrText>
+              <w:instrText xml:space="preserve"> PAGEREF _Toc120650475 \h </w:instrText>
             </w:r>
             <w:r>
               <w:rPr>
@@ -1474,7 +1544,7 @@
                 <w:noProof/>
                 <w:webHidden/>
               </w:rPr>
-              <w:t>21</w:t>
+              <w:t>15</w:t>
             </w:r>
             <w:r>
               <w:rPr>
@@ -1497,13 +1567,13 @@
               <w:sz w:val="22"/>
             </w:rPr>
           </w:pPr>
-          <w:hyperlink w:anchor="_Toc118229315" w:history="1">
+          <w:hyperlink w:anchor="_Toc120650476" w:history="1">
             <w:r>
               <w:rPr>
                 <w:rStyle w:val="Hyperlink"/>
                 <w:noProof/>
               </w:rPr>
-              <w:t>Titulní strana</w:t>
+              <w:t>Problémy s upraveným firmwarem Una</w:t>
             </w:r>
             <w:r>
               <w:rPr>
@@ -1524,7 +1594,7 @@
                 <w:noProof/>
                 <w:webHidden/>
               </w:rPr>
-              <w:instrText xml:space="preserve"> PAGEREF _Toc118229315 \h </w:instrText>
+              <w:instrText xml:space="preserve"> PAGEREF _Toc120650476 \h </w:instrText>
             </w:r>
             <w:r>
               <w:rPr>
@@ -1544,7 +1614,7 @@
                 <w:noProof/>
                 <w:webHidden/>
               </w:rPr>
-              <w:t>21</w:t>
+              <w:t>16</w:t>
             </w:r>
             <w:r>
               <w:rPr>
@@ -1567,13 +1637,13 @@
               <w:sz w:val="22"/>
             </w:rPr>
           </w:pPr>
-          <w:hyperlink w:anchor="_Toc118229316" w:history="1">
+          <w:hyperlink w:anchor="_Toc120650477" w:history="1">
             <w:r>
               <w:rPr>
                 <w:rStyle w:val="Hyperlink"/>
                 <w:noProof/>
               </w:rPr>
-              <w:t>Abstrakt, Abstract, Klíčová slova</w:t>
+              <w:t>Haló, tady Windowsovi!</w:t>
             </w:r>
             <w:r>
               <w:rPr>
@@ -1594,7 +1664,7 @@
                 <w:noProof/>
                 <w:webHidden/>
               </w:rPr>
-              <w:instrText xml:space="preserve"> PAGEREF _Toc118229316 \h </w:instrText>
+              <w:instrText xml:space="preserve"> PAGEREF _Toc120650477 \h </w:instrText>
             </w:r>
             <w:r>
               <w:rPr>
@@ -1614,7 +1684,217 @@
                 <w:noProof/>
                 <w:webHidden/>
               </w:rPr>
-              <w:t>21</w:t>
+              <w:t>16</w:t>
+            </w:r>
+            <w:r>
+              <w:rPr>
+                <w:noProof/>
+                <w:webHidden/>
+              </w:rPr>
+              <w:fldChar w:fldCharType="end"/>
+            </w:r>
+          </w:hyperlink>
+        </w:p>
+        <w:p>
+          <w:pPr>
+            <w:pStyle w:val="TOC3"/>
+            <w:tabs>
+              <w:tab w:val="right" w:leader="dot" w:pos="8780"/>
+            </w:tabs>
+            <w:rPr>
+              <w:rFonts w:asciiTheme="minorHAnsi" w:eastAsiaTheme="minorEastAsia" w:hAnsiTheme="minorHAnsi" w:cstheme="minorBidi"/>
+              <w:noProof/>
+              <w:sz w:val="22"/>
+            </w:rPr>
+          </w:pPr>
+          <w:hyperlink w:anchor="_Toc120650478" w:history="1">
+            <w:r>
+              <w:rPr>
+                <w:rStyle w:val="Hyperlink"/>
+                <w:noProof/>
+              </w:rPr>
+              <w:t>Pčtrosí řešení na přestupný problém</w:t>
+            </w:r>
+            <w:r>
+              <w:rPr>
+                <w:noProof/>
+                <w:webHidden/>
+              </w:rPr>
+              <w:tab/>
+            </w:r>
+            <w:r>
+              <w:rPr>
+                <w:noProof/>
+                <w:webHidden/>
+              </w:rPr>
+              <w:fldChar w:fldCharType="begin"/>
+            </w:r>
+            <w:r>
+              <w:rPr>
+                <w:noProof/>
+                <w:webHidden/>
+              </w:rPr>
+              <w:instrText xml:space="preserve"> PAGEREF _Toc120650478 \h </w:instrText>
+            </w:r>
+            <w:r>
+              <w:rPr>
+                <w:noProof/>
+                <w:webHidden/>
+              </w:rPr>
+            </w:r>
+            <w:r>
+              <w:rPr>
+                <w:noProof/>
+                <w:webHidden/>
+              </w:rPr>
+              <w:fldChar w:fldCharType="separate"/>
+            </w:r>
+            <w:r>
+              <w:rPr>
+                <w:noProof/>
+                <w:webHidden/>
+              </w:rPr>
+              <w:t>17</w:t>
+            </w:r>
+            <w:r>
+              <w:rPr>
+                <w:noProof/>
+                <w:webHidden/>
+              </w:rPr>
+              <w:fldChar w:fldCharType="end"/>
+            </w:r>
+          </w:hyperlink>
+        </w:p>
+        <w:p>
+          <w:pPr>
+            <w:pStyle w:val="TOC3"/>
+            <w:tabs>
+              <w:tab w:val="right" w:leader="dot" w:pos="8780"/>
+            </w:tabs>
+            <w:rPr>
+              <w:rFonts w:asciiTheme="minorHAnsi" w:eastAsiaTheme="minorEastAsia" w:hAnsiTheme="minorHAnsi" w:cstheme="minorBidi"/>
+              <w:noProof/>
+              <w:sz w:val="22"/>
+            </w:rPr>
+          </w:pPr>
+          <w:hyperlink w:anchor="_Toc120650479" w:history="1">
+            <w:r>
+              <w:rPr>
+                <w:rStyle w:val="Hyperlink"/>
+                <w:noProof/>
+              </w:rPr>
+              <w:t>Failsafe design komunikace</w:t>
+            </w:r>
+            <w:r>
+              <w:rPr>
+                <w:noProof/>
+                <w:webHidden/>
+              </w:rPr>
+              <w:tab/>
+            </w:r>
+            <w:r>
+              <w:rPr>
+                <w:noProof/>
+                <w:webHidden/>
+              </w:rPr>
+              <w:fldChar w:fldCharType="begin"/>
+            </w:r>
+            <w:r>
+              <w:rPr>
+                <w:noProof/>
+                <w:webHidden/>
+              </w:rPr>
+              <w:instrText xml:space="preserve"> PAGEREF _Toc120650479 \h </w:instrText>
+            </w:r>
+            <w:r>
+              <w:rPr>
+                <w:noProof/>
+                <w:webHidden/>
+              </w:rPr>
+            </w:r>
+            <w:r>
+              <w:rPr>
+                <w:noProof/>
+                <w:webHidden/>
+              </w:rPr>
+              <w:fldChar w:fldCharType="separate"/>
+            </w:r>
+            <w:r>
+              <w:rPr>
+                <w:noProof/>
+                <w:webHidden/>
+              </w:rPr>
+              <w:t>18</w:t>
+            </w:r>
+            <w:r>
+              <w:rPr>
+                <w:noProof/>
+                <w:webHidden/>
+              </w:rPr>
+              <w:fldChar w:fldCharType="end"/>
+            </w:r>
+          </w:hyperlink>
+        </w:p>
+        <w:p>
+          <w:pPr>
+            <w:pStyle w:val="TOC3"/>
+            <w:tabs>
+              <w:tab w:val="right" w:leader="dot" w:pos="8780"/>
+            </w:tabs>
+            <w:rPr>
+              <w:rFonts w:asciiTheme="minorHAnsi" w:eastAsiaTheme="minorEastAsia" w:hAnsiTheme="minorHAnsi" w:cstheme="minorBidi"/>
+              <w:noProof/>
+              <w:sz w:val="22"/>
+            </w:rPr>
+          </w:pPr>
+          <w:hyperlink w:anchor="_Toc120650480" w:history="1">
+            <w:r>
+              <w:rPr>
+                <w:rStyle w:val="Hyperlink"/>
+                <w:noProof/>
+              </w:rPr>
+              <w:t>Ostatní vlastnosti skriptu</w:t>
+            </w:r>
+            <w:r>
+              <w:rPr>
+                <w:noProof/>
+                <w:webHidden/>
+              </w:rPr>
+              <w:tab/>
+            </w:r>
+            <w:r>
+              <w:rPr>
+                <w:noProof/>
+                <w:webHidden/>
+              </w:rPr>
+              <w:fldChar w:fldCharType="begin"/>
+            </w:r>
+            <w:r>
+              <w:rPr>
+                <w:noProof/>
+                <w:webHidden/>
+              </w:rPr>
+              <w:instrText xml:space="preserve"> PAGEREF _Toc120650480 \h </w:instrText>
+            </w:r>
+            <w:r>
+              <w:rPr>
+                <w:noProof/>
+                <w:webHidden/>
+              </w:rPr>
+            </w:r>
+            <w:r>
+              <w:rPr>
+                <w:noProof/>
+                <w:webHidden/>
+              </w:rPr>
+              <w:fldChar w:fldCharType="separate"/>
+            </w:r>
+            <w:r>
+              <w:rPr>
+                <w:noProof/>
+                <w:webHidden/>
+              </w:rPr>
+              <w:t>18</w:t>
             </w:r>
             <w:r>
               <w:rPr>
@@ -1637,13 +1917,13 @@
               <w:sz w:val="22"/>
             </w:rPr>
           </w:pPr>
-          <w:hyperlink w:anchor="_Toc118229317" w:history="1">
+          <w:hyperlink w:anchor="_Toc120650481" w:history="1">
             <w:r>
               <w:rPr>
                 <w:rStyle w:val="Hyperlink"/>
                 <w:noProof/>
               </w:rPr>
-              <w:t>Prohlášení</w:t>
+              <w:t>Relativně Frantické Inkódovací Dilema</w:t>
             </w:r>
             <w:r>
               <w:rPr>
@@ -1664,7 +1944,7 @@
                 <w:noProof/>
                 <w:webHidden/>
               </w:rPr>
-              <w:instrText xml:space="preserve"> PAGEREF _Toc118229317 \h </w:instrText>
+              <w:instrText xml:space="preserve"> PAGEREF _Toc120650481 \h </w:instrText>
             </w:r>
             <w:r>
               <w:rPr>
@@ -1684,7 +1964,427 @@
                 <w:noProof/>
                 <w:webHidden/>
               </w:rPr>
+              <w:t>19</w:t>
+            </w:r>
+            <w:r>
+              <w:rPr>
+                <w:noProof/>
+                <w:webHidden/>
+              </w:rPr>
+              <w:fldChar w:fldCharType="end"/>
+            </w:r>
+          </w:hyperlink>
+        </w:p>
+        <w:p>
+          <w:pPr>
+            <w:pStyle w:val="TOC3"/>
+            <w:tabs>
+              <w:tab w:val="right" w:leader="dot" w:pos="8780"/>
+            </w:tabs>
+            <w:rPr>
+              <w:rFonts w:asciiTheme="minorHAnsi" w:eastAsiaTheme="minorEastAsia" w:hAnsiTheme="minorHAnsi" w:cstheme="minorBidi"/>
+              <w:noProof/>
+              <w:sz w:val="22"/>
+            </w:rPr>
+          </w:pPr>
+          <w:hyperlink w:anchor="_Toc120650482" w:history="1">
+            <w:r>
+              <w:rPr>
+                <w:rStyle w:val="Hyperlink"/>
+                <w:noProof/>
+              </w:rPr>
+              <w:t>Jak zapsat zašifrované heslo na čip?</w:t>
+            </w:r>
+            <w:r>
+              <w:rPr>
+                <w:noProof/>
+                <w:webHidden/>
+              </w:rPr>
+              <w:tab/>
+            </w:r>
+            <w:r>
+              <w:rPr>
+                <w:noProof/>
+                <w:webHidden/>
+              </w:rPr>
+              <w:fldChar w:fldCharType="begin"/>
+            </w:r>
+            <w:r>
+              <w:rPr>
+                <w:noProof/>
+                <w:webHidden/>
+              </w:rPr>
+              <w:instrText xml:space="preserve"> PAGEREF _Toc120650482 \h </w:instrText>
+            </w:r>
+            <w:r>
+              <w:rPr>
+                <w:noProof/>
+                <w:webHidden/>
+              </w:rPr>
+            </w:r>
+            <w:r>
+              <w:rPr>
+                <w:noProof/>
+                <w:webHidden/>
+              </w:rPr>
+              <w:fldChar w:fldCharType="separate"/>
+            </w:r>
+            <w:r>
+              <w:rPr>
+                <w:noProof/>
+                <w:webHidden/>
+              </w:rPr>
+              <w:t>19</w:t>
+            </w:r>
+            <w:r>
+              <w:rPr>
+                <w:noProof/>
+                <w:webHidden/>
+              </w:rPr>
+              <w:fldChar w:fldCharType="end"/>
+            </w:r>
+          </w:hyperlink>
+        </w:p>
+        <w:p>
+          <w:pPr>
+            <w:pStyle w:val="TOC3"/>
+            <w:tabs>
+              <w:tab w:val="right" w:leader="dot" w:pos="8780"/>
+            </w:tabs>
+            <w:rPr>
+              <w:rFonts w:asciiTheme="minorHAnsi" w:eastAsiaTheme="minorEastAsia" w:hAnsiTheme="minorHAnsi" w:cstheme="minorBidi"/>
+              <w:noProof/>
+              <w:sz w:val="22"/>
+            </w:rPr>
+          </w:pPr>
+          <w:hyperlink w:anchor="_Toc120650483" w:history="1">
+            <w:r>
+              <w:rPr>
+                <w:rStyle w:val="Hyperlink"/>
+                <w:noProof/>
+              </w:rPr>
+              <w:t>AES aneb 16 bytů k absolutní bezpečnosti</w:t>
+            </w:r>
+            <w:r>
+              <w:rPr>
+                <w:noProof/>
+                <w:webHidden/>
+              </w:rPr>
+              <w:tab/>
+            </w:r>
+            <w:r>
+              <w:rPr>
+                <w:noProof/>
+                <w:webHidden/>
+              </w:rPr>
+              <w:fldChar w:fldCharType="begin"/>
+            </w:r>
+            <w:r>
+              <w:rPr>
+                <w:noProof/>
+                <w:webHidden/>
+              </w:rPr>
+              <w:instrText xml:space="preserve"> PAGEREF _Toc120650483 \h </w:instrText>
+            </w:r>
+            <w:r>
+              <w:rPr>
+                <w:noProof/>
+                <w:webHidden/>
+              </w:rPr>
+            </w:r>
+            <w:r>
+              <w:rPr>
+                <w:noProof/>
+                <w:webHidden/>
+              </w:rPr>
+              <w:fldChar w:fldCharType="separate"/>
+            </w:r>
+            <w:r>
+              <w:rPr>
+                <w:noProof/>
+                <w:webHidden/>
+              </w:rPr>
+              <w:t>19</w:t>
+            </w:r>
+            <w:r>
+              <w:rPr>
+                <w:noProof/>
+                <w:webHidden/>
+              </w:rPr>
+              <w:fldChar w:fldCharType="end"/>
+            </w:r>
+          </w:hyperlink>
+        </w:p>
+        <w:p>
+          <w:pPr>
+            <w:pStyle w:val="TOC4"/>
+            <w:tabs>
+              <w:tab w:val="right" w:leader="dot" w:pos="8780"/>
+            </w:tabs>
+            <w:rPr>
+              <w:rFonts w:asciiTheme="minorHAnsi" w:eastAsiaTheme="minorEastAsia" w:hAnsiTheme="minorHAnsi" w:cstheme="minorBidi"/>
+              <w:noProof/>
+              <w:sz w:val="22"/>
+            </w:rPr>
+          </w:pPr>
+          <w:hyperlink w:anchor="_Toc120650484" w:history="1">
+            <w:r>
+              <w:rPr>
+                <w:rStyle w:val="Hyperlink"/>
+                <w:noProof/>
+              </w:rPr>
+              <w:t>Princip šifrování</w:t>
+            </w:r>
+            <w:r>
+              <w:rPr>
+                <w:noProof/>
+                <w:webHidden/>
+              </w:rPr>
+              <w:tab/>
+            </w:r>
+            <w:r>
+              <w:rPr>
+                <w:noProof/>
+                <w:webHidden/>
+              </w:rPr>
+              <w:fldChar w:fldCharType="begin"/>
+            </w:r>
+            <w:r>
+              <w:rPr>
+                <w:noProof/>
+                <w:webHidden/>
+              </w:rPr>
+              <w:instrText xml:space="preserve"> PAGEREF _Toc120650484 \h </w:instrText>
+            </w:r>
+            <w:r>
+              <w:rPr>
+                <w:noProof/>
+                <w:webHidden/>
+              </w:rPr>
+            </w:r>
+            <w:r>
+              <w:rPr>
+                <w:noProof/>
+                <w:webHidden/>
+              </w:rPr>
+              <w:fldChar w:fldCharType="separate"/>
+            </w:r>
+            <w:r>
+              <w:rPr>
+                <w:noProof/>
+                <w:webHidden/>
+              </w:rPr>
+              <w:t>20</w:t>
+            </w:r>
+            <w:r>
+              <w:rPr>
+                <w:noProof/>
+                <w:webHidden/>
+              </w:rPr>
+              <w:fldChar w:fldCharType="end"/>
+            </w:r>
+          </w:hyperlink>
+        </w:p>
+        <w:p>
+          <w:pPr>
+            <w:pStyle w:val="TOC4"/>
+            <w:tabs>
+              <w:tab w:val="right" w:leader="dot" w:pos="8780"/>
+            </w:tabs>
+            <w:rPr>
+              <w:rFonts w:asciiTheme="minorHAnsi" w:eastAsiaTheme="minorEastAsia" w:hAnsiTheme="minorHAnsi" w:cstheme="minorBidi"/>
+              <w:noProof/>
+              <w:sz w:val="22"/>
+            </w:rPr>
+          </w:pPr>
+          <w:hyperlink w:anchor="_Toc120650485" w:history="1">
+            <w:r>
+              <w:rPr>
+                <w:rStyle w:val="Hyperlink"/>
+                <w:noProof/>
+              </w:rPr>
+              <w:t>Zranitelnost vůči bruteforce útokům</w:t>
+            </w:r>
+            <w:r>
+              <w:rPr>
+                <w:noProof/>
+                <w:webHidden/>
+              </w:rPr>
+              <w:tab/>
+            </w:r>
+            <w:r>
+              <w:rPr>
+                <w:noProof/>
+                <w:webHidden/>
+              </w:rPr>
+              <w:fldChar w:fldCharType="begin"/>
+            </w:r>
+            <w:r>
+              <w:rPr>
+                <w:noProof/>
+                <w:webHidden/>
+              </w:rPr>
+              <w:instrText xml:space="preserve"> PAGEREF _Toc120650485 \h </w:instrText>
+            </w:r>
+            <w:r>
+              <w:rPr>
+                <w:noProof/>
+                <w:webHidden/>
+              </w:rPr>
+            </w:r>
+            <w:r>
+              <w:rPr>
+                <w:noProof/>
+                <w:webHidden/>
+              </w:rPr>
+              <w:fldChar w:fldCharType="separate"/>
+            </w:r>
+            <w:r>
+              <w:rPr>
+                <w:noProof/>
+                <w:webHidden/>
+              </w:rPr>
               <w:t>21</w:t>
+            </w:r>
+            <w:r>
+              <w:rPr>
+                <w:noProof/>
+                <w:webHidden/>
+              </w:rPr>
+              <w:fldChar w:fldCharType="end"/>
+            </w:r>
+          </w:hyperlink>
+        </w:p>
+        <w:p>
+          <w:pPr>
+            <w:pStyle w:val="TOC4"/>
+            <w:tabs>
+              <w:tab w:val="right" w:leader="dot" w:pos="8780"/>
+            </w:tabs>
+            <w:rPr>
+              <w:rFonts w:asciiTheme="minorHAnsi" w:eastAsiaTheme="minorEastAsia" w:hAnsiTheme="minorHAnsi" w:cstheme="minorBidi"/>
+              <w:noProof/>
+              <w:sz w:val="22"/>
+            </w:rPr>
+          </w:pPr>
+          <w:hyperlink w:anchor="_Toc120650486" w:history="1">
+            <w:r>
+              <w:rPr>
+                <w:rStyle w:val="Hyperlink"/>
+                <w:noProof/>
+              </w:rPr>
+              <w:t>Zranitelnost vůči přečtení programového kódu</w:t>
+            </w:r>
+            <w:r>
+              <w:rPr>
+                <w:noProof/>
+                <w:webHidden/>
+              </w:rPr>
+              <w:tab/>
+            </w:r>
+            <w:r>
+              <w:rPr>
+                <w:noProof/>
+                <w:webHidden/>
+              </w:rPr>
+              <w:fldChar w:fldCharType="begin"/>
+            </w:r>
+            <w:r>
+              <w:rPr>
+                <w:noProof/>
+                <w:webHidden/>
+              </w:rPr>
+              <w:instrText xml:space="preserve"> PAGEREF _Toc120650486 \h </w:instrText>
+            </w:r>
+            <w:r>
+              <w:rPr>
+                <w:noProof/>
+                <w:webHidden/>
+              </w:rPr>
+            </w:r>
+            <w:r>
+              <w:rPr>
+                <w:noProof/>
+                <w:webHidden/>
+              </w:rPr>
+              <w:fldChar w:fldCharType="separate"/>
+            </w:r>
+            <w:r>
+              <w:rPr>
+                <w:noProof/>
+                <w:webHidden/>
+              </w:rPr>
+              <w:t>22</w:t>
+            </w:r>
+            <w:r>
+              <w:rPr>
+                <w:noProof/>
+                <w:webHidden/>
+              </w:rPr>
+              <w:fldChar w:fldCharType="end"/>
+            </w:r>
+          </w:hyperlink>
+        </w:p>
+        <w:p>
+          <w:pPr>
+            <w:pStyle w:val="TOC4"/>
+            <w:tabs>
+              <w:tab w:val="right" w:leader="dot" w:pos="8780"/>
+            </w:tabs>
+            <w:rPr>
+              <w:rFonts w:asciiTheme="minorHAnsi" w:eastAsiaTheme="minorEastAsia" w:hAnsiTheme="minorHAnsi" w:cstheme="minorBidi"/>
+              <w:noProof/>
+              <w:sz w:val="22"/>
+            </w:rPr>
+          </w:pPr>
+          <w:hyperlink w:anchor="_Toc120650487" w:history="1">
+            <w:r>
+              <w:rPr>
+                <w:rStyle w:val="Hyperlink"/>
+                <w:noProof/>
+              </w:rPr>
+              <w:t>Zranitelnost vůči připojení do cizího počítače</w:t>
+            </w:r>
+            <w:r>
+              <w:rPr>
+                <w:noProof/>
+                <w:webHidden/>
+              </w:rPr>
+              <w:tab/>
+            </w:r>
+            <w:r>
+              <w:rPr>
+                <w:noProof/>
+                <w:webHidden/>
+              </w:rPr>
+              <w:fldChar w:fldCharType="begin"/>
+            </w:r>
+            <w:r>
+              <w:rPr>
+                <w:noProof/>
+                <w:webHidden/>
+              </w:rPr>
+              <w:instrText xml:space="preserve"> PAGEREF _Toc120650487 \h </w:instrText>
+            </w:r>
+            <w:r>
+              <w:rPr>
+                <w:noProof/>
+                <w:webHidden/>
+              </w:rPr>
+            </w:r>
+            <w:r>
+              <w:rPr>
+                <w:noProof/>
+                <w:webHidden/>
+              </w:rPr>
+              <w:fldChar w:fldCharType="separate"/>
+            </w:r>
+            <w:r>
+              <w:rPr>
+                <w:noProof/>
+                <w:webHidden/>
+              </w:rPr>
+              <w:t>22</w:t>
             </w:r>
             <w:r>
               <w:rPr>
@@ -1707,13 +2407,13 @@
               <w:sz w:val="22"/>
             </w:rPr>
           </w:pPr>
-          <w:hyperlink w:anchor="_Toc118229318" w:history="1">
+          <w:hyperlink w:anchor="_Toc120650488" w:history="1">
             <w:r>
               <w:rPr>
                 <w:rStyle w:val="Hyperlink"/>
                 <w:noProof/>
               </w:rPr>
-              <w:t>Obsah</w:t>
+              <w:t>Struktura práce</w:t>
             </w:r>
             <w:r>
               <w:rPr>
@@ -1734,7 +2434,7 @@
                 <w:noProof/>
                 <w:webHidden/>
               </w:rPr>
-              <w:instrText xml:space="preserve"> PAGEREF _Toc118229318 \h </w:instrText>
+              <w:instrText xml:space="preserve"> PAGEREF _Toc120650488 \h </w:instrText>
             </w:r>
             <w:r>
               <w:rPr>
@@ -1754,7 +2454,7 @@
                 <w:noProof/>
                 <w:webHidden/>
               </w:rPr>
-              <w:t>22</w:t>
+              <w:t>24</w:t>
             </w:r>
             <w:r>
               <w:rPr>
@@ -1777,13 +2477,13 @@
               <w:sz w:val="22"/>
             </w:rPr>
           </w:pPr>
-          <w:hyperlink w:anchor="_Toc118229319" w:history="1">
+          <w:hyperlink w:anchor="_Toc120650489" w:history="1">
             <w:r>
               <w:rPr>
                 <w:rStyle w:val="Hyperlink"/>
                 <w:noProof/>
               </w:rPr>
-              <w:t>Úvod</w:t>
+              <w:t>Titulní strana</w:t>
             </w:r>
             <w:r>
               <w:rPr>
@@ -1804,7 +2504,7 @@
                 <w:noProof/>
                 <w:webHidden/>
               </w:rPr>
-              <w:instrText xml:space="preserve"> PAGEREF _Toc118229319 \h </w:instrText>
+              <w:instrText xml:space="preserve"> PAGEREF _Toc120650489 \h </w:instrText>
             </w:r>
             <w:r>
               <w:rPr>
@@ -1824,7 +2524,7 @@
                 <w:noProof/>
                 <w:webHidden/>
               </w:rPr>
-              <w:t>22</w:t>
+              <w:t>24</w:t>
             </w:r>
             <w:r>
               <w:rPr>
@@ -1847,13 +2547,13 @@
               <w:sz w:val="22"/>
             </w:rPr>
           </w:pPr>
-          <w:hyperlink w:anchor="_Toc118229320" w:history="1">
+          <w:hyperlink w:anchor="_Toc120650490" w:history="1">
             <w:r>
               <w:rPr>
                 <w:rStyle w:val="Hyperlink"/>
                 <w:noProof/>
               </w:rPr>
-              <w:t>Vlastní text práce</w:t>
+              <w:t>Abstrakt, Abstract, Klíčová slova</w:t>
             </w:r>
             <w:r>
               <w:rPr>
@@ -1874,7 +2574,7 @@
                 <w:noProof/>
                 <w:webHidden/>
               </w:rPr>
-              <w:instrText xml:space="preserve"> PAGEREF _Toc118229320 \h </w:instrText>
+              <w:instrText xml:space="preserve"> PAGEREF _Toc120650490 \h </w:instrText>
             </w:r>
             <w:r>
               <w:rPr>
@@ -1894,7 +2594,7 @@
                 <w:noProof/>
                 <w:webHidden/>
               </w:rPr>
-              <w:t>22</w:t>
+              <w:t>24</w:t>
             </w:r>
             <w:r>
               <w:rPr>
@@ -1917,13 +2617,13 @@
               <w:sz w:val="22"/>
             </w:rPr>
           </w:pPr>
-          <w:hyperlink w:anchor="_Toc118229321" w:history="1">
+          <w:hyperlink w:anchor="_Toc120650491" w:history="1">
             <w:r>
               <w:rPr>
                 <w:rStyle w:val="Hyperlink"/>
                 <w:noProof/>
               </w:rPr>
-              <w:t>Závěr</w:t>
+              <w:t>Prohlášení</w:t>
             </w:r>
             <w:r>
               <w:rPr>
@@ -1944,7 +2644,7 @@
                 <w:noProof/>
                 <w:webHidden/>
               </w:rPr>
-              <w:instrText xml:space="preserve"> PAGEREF _Toc118229321 \h </w:instrText>
+              <w:instrText xml:space="preserve"> PAGEREF _Toc120650491 \h </w:instrText>
             </w:r>
             <w:r>
               <w:rPr>
@@ -1964,7 +2664,7 @@
                 <w:noProof/>
                 <w:webHidden/>
               </w:rPr>
-              <w:t>23</w:t>
+              <w:t>24</w:t>
             </w:r>
             <w:r>
               <w:rPr>
@@ -1987,13 +2687,13 @@
               <w:sz w:val="22"/>
             </w:rPr>
           </w:pPr>
-          <w:hyperlink w:anchor="_Toc118229322" w:history="1">
+          <w:hyperlink w:anchor="_Toc120650492" w:history="1">
             <w:r>
               <w:rPr>
                 <w:rStyle w:val="Hyperlink"/>
                 <w:noProof/>
               </w:rPr>
-              <w:t>Seznam použitých zdrojů</w:t>
+              <w:t>Obsah</w:t>
             </w:r>
             <w:r>
               <w:rPr>
@@ -2014,7 +2714,7 @@
                 <w:noProof/>
                 <w:webHidden/>
               </w:rPr>
-              <w:instrText xml:space="preserve"> PAGEREF _Toc118229322 \h </w:instrText>
+              <w:instrText xml:space="preserve"> PAGEREF _Toc120650492 \h </w:instrText>
             </w:r>
             <w:r>
               <w:rPr>
@@ -2034,7 +2734,7 @@
                 <w:noProof/>
                 <w:webHidden/>
               </w:rPr>
-              <w:t>23</w:t>
+              <w:t>25</w:t>
             </w:r>
             <w:r>
               <w:rPr>
@@ -2057,13 +2757,13 @@
               <w:sz w:val="22"/>
             </w:rPr>
           </w:pPr>
-          <w:hyperlink w:anchor="_Toc118229323" w:history="1">
+          <w:hyperlink w:anchor="_Toc120650493" w:history="1">
             <w:r>
               <w:rPr>
                 <w:rStyle w:val="Hyperlink"/>
                 <w:noProof/>
               </w:rPr>
-              <w:t>Seznam příloh a přílohy</w:t>
+              <w:t>Úvod</w:t>
             </w:r>
             <w:r>
               <w:rPr>
@@ -2084,7 +2784,7 @@
                 <w:noProof/>
                 <w:webHidden/>
               </w:rPr>
-              <w:instrText xml:space="preserve"> PAGEREF _Toc118229323 \h </w:instrText>
+              <w:instrText xml:space="preserve"> PAGEREF _Toc120650493 \h </w:instrText>
             </w:r>
             <w:r>
               <w:rPr>
@@ -2104,7 +2804,7 @@
                 <w:noProof/>
                 <w:webHidden/>
               </w:rPr>
-              <w:t>24</w:t>
+              <w:t>25</w:t>
             </w:r>
             <w:r>
               <w:rPr>
@@ -2127,13 +2827,13 @@
               <w:sz w:val="22"/>
             </w:rPr>
           </w:pPr>
-          <w:hyperlink w:anchor="_Toc118229324" w:history="1">
+          <w:hyperlink w:anchor="_Toc120650494" w:history="1">
             <w:r>
               <w:rPr>
                 <w:rStyle w:val="Hyperlink"/>
                 <w:noProof/>
               </w:rPr>
-              <w:t>Základní formátování</w:t>
+              <w:t>Vlastní text práce</w:t>
             </w:r>
             <w:r>
               <w:rPr>
@@ -2154,7 +2854,7 @@
                 <w:noProof/>
                 <w:webHidden/>
               </w:rPr>
-              <w:instrText xml:space="preserve"> PAGEREF _Toc118229324 \h </w:instrText>
+              <w:instrText xml:space="preserve"> PAGEREF _Toc120650494 \h </w:instrText>
             </w:r>
             <w:r>
               <w:rPr>
@@ -2174,7 +2874,7 @@
                 <w:noProof/>
                 <w:webHidden/>
               </w:rPr>
-              <w:t>24</w:t>
+              <w:t>25</w:t>
             </w:r>
             <w:r>
               <w:rPr>
@@ -2197,13 +2897,13 @@
               <w:sz w:val="22"/>
             </w:rPr>
           </w:pPr>
-          <w:hyperlink w:anchor="_Toc118229325" w:history="1">
+          <w:hyperlink w:anchor="_Toc120650495" w:history="1">
             <w:r>
               <w:rPr>
                 <w:rStyle w:val="Hyperlink"/>
                 <w:noProof/>
               </w:rPr>
-              <w:t>PowerPointová prezentace (či google prezentace)</w:t>
+              <w:t>Závěr</w:t>
             </w:r>
             <w:r>
               <w:rPr>
@@ -2224,7 +2924,7 @@
                 <w:noProof/>
                 <w:webHidden/>
               </w:rPr>
-              <w:instrText xml:space="preserve"> PAGEREF _Toc118229325 \h </w:instrText>
+              <w:instrText xml:space="preserve"> PAGEREF _Toc120650495 \h </w:instrText>
             </w:r>
             <w:r>
               <w:rPr>
@@ -2244,7 +2944,7 @@
                 <w:noProof/>
                 <w:webHidden/>
               </w:rPr>
-              <w:t>25</w:t>
+              <w:t>26</w:t>
             </w:r>
             <w:r>
               <w:rPr>
@@ -2267,13 +2967,13 @@
               <w:sz w:val="22"/>
             </w:rPr>
           </w:pPr>
-          <w:hyperlink w:anchor="_Toc118229326" w:history="1">
+          <w:hyperlink w:anchor="_Toc120650496" w:history="1">
             <w:r>
               <w:rPr>
                 <w:rStyle w:val="Hyperlink"/>
                 <w:noProof/>
               </w:rPr>
-              <w:t>Obhajoba maturitní práce a názorné ukázky praktické části maturitní práce</w:t>
+              <w:t>Seznam použitých zdrojů</w:t>
             </w:r>
             <w:r>
               <w:rPr>
@@ -2294,7 +2994,7 @@
                 <w:noProof/>
                 <w:webHidden/>
               </w:rPr>
-              <w:instrText xml:space="preserve"> PAGEREF _Toc118229326 \h </w:instrText>
+              <w:instrText xml:space="preserve"> PAGEREF _Toc120650496 \h </w:instrText>
             </w:r>
             <w:r>
               <w:rPr>
@@ -2314,7 +3014,7 @@
                 <w:noProof/>
                 <w:webHidden/>
               </w:rPr>
-              <w:t>25</w:t>
+              <w:t>26</w:t>
             </w:r>
             <w:r>
               <w:rPr>
@@ -2337,12 +3037,292 @@
               <w:sz w:val="22"/>
             </w:rPr>
           </w:pPr>
-          <w:hyperlink w:anchor="_Toc118229327" w:history="1">
+          <w:hyperlink w:anchor="_Toc120650497" w:history="1">
             <w:r>
               <w:rPr>
                 <w:rStyle w:val="Hyperlink"/>
                 <w:noProof/>
               </w:rPr>
+              <w:t>Seznam příloh a přílohy</w:t>
+            </w:r>
+            <w:r>
+              <w:rPr>
+                <w:noProof/>
+                <w:webHidden/>
+              </w:rPr>
+              <w:tab/>
+            </w:r>
+            <w:r>
+              <w:rPr>
+                <w:noProof/>
+                <w:webHidden/>
+              </w:rPr>
+              <w:fldChar w:fldCharType="begin"/>
+            </w:r>
+            <w:r>
+              <w:rPr>
+                <w:noProof/>
+                <w:webHidden/>
+              </w:rPr>
+              <w:instrText xml:space="preserve"> PAGEREF _Toc120650497 \h </w:instrText>
+            </w:r>
+            <w:r>
+              <w:rPr>
+                <w:noProof/>
+                <w:webHidden/>
+              </w:rPr>
+            </w:r>
+            <w:r>
+              <w:rPr>
+                <w:noProof/>
+                <w:webHidden/>
+              </w:rPr>
+              <w:fldChar w:fldCharType="separate"/>
+            </w:r>
+            <w:r>
+              <w:rPr>
+                <w:noProof/>
+                <w:webHidden/>
+              </w:rPr>
+              <w:t>27</w:t>
+            </w:r>
+            <w:r>
+              <w:rPr>
+                <w:noProof/>
+                <w:webHidden/>
+              </w:rPr>
+              <w:fldChar w:fldCharType="end"/>
+            </w:r>
+          </w:hyperlink>
+        </w:p>
+        <w:p>
+          <w:pPr>
+            <w:pStyle w:val="TOC2"/>
+            <w:tabs>
+              <w:tab w:val="right" w:leader="dot" w:pos="8780"/>
+            </w:tabs>
+            <w:rPr>
+              <w:rFonts w:asciiTheme="minorHAnsi" w:eastAsiaTheme="minorEastAsia" w:hAnsiTheme="minorHAnsi" w:cstheme="minorBidi"/>
+              <w:noProof/>
+              <w:sz w:val="22"/>
+            </w:rPr>
+          </w:pPr>
+          <w:hyperlink w:anchor="_Toc120650498" w:history="1">
+            <w:r>
+              <w:rPr>
+                <w:rStyle w:val="Hyperlink"/>
+                <w:noProof/>
+              </w:rPr>
+              <w:t>Základní formátování</w:t>
+            </w:r>
+            <w:r>
+              <w:rPr>
+                <w:noProof/>
+                <w:webHidden/>
+              </w:rPr>
+              <w:tab/>
+            </w:r>
+            <w:r>
+              <w:rPr>
+                <w:noProof/>
+                <w:webHidden/>
+              </w:rPr>
+              <w:fldChar w:fldCharType="begin"/>
+            </w:r>
+            <w:r>
+              <w:rPr>
+                <w:noProof/>
+                <w:webHidden/>
+              </w:rPr>
+              <w:instrText xml:space="preserve"> PAGEREF _Toc120650498 \h </w:instrText>
+            </w:r>
+            <w:r>
+              <w:rPr>
+                <w:noProof/>
+                <w:webHidden/>
+              </w:rPr>
+            </w:r>
+            <w:r>
+              <w:rPr>
+                <w:noProof/>
+                <w:webHidden/>
+              </w:rPr>
+              <w:fldChar w:fldCharType="separate"/>
+            </w:r>
+            <w:r>
+              <w:rPr>
+                <w:noProof/>
+                <w:webHidden/>
+              </w:rPr>
+              <w:t>27</w:t>
+            </w:r>
+            <w:r>
+              <w:rPr>
+                <w:noProof/>
+                <w:webHidden/>
+              </w:rPr>
+              <w:fldChar w:fldCharType="end"/>
+            </w:r>
+          </w:hyperlink>
+        </w:p>
+        <w:p>
+          <w:pPr>
+            <w:pStyle w:val="TOC2"/>
+            <w:tabs>
+              <w:tab w:val="right" w:leader="dot" w:pos="8780"/>
+            </w:tabs>
+            <w:rPr>
+              <w:rFonts w:asciiTheme="minorHAnsi" w:eastAsiaTheme="minorEastAsia" w:hAnsiTheme="minorHAnsi" w:cstheme="minorBidi"/>
+              <w:noProof/>
+              <w:sz w:val="22"/>
+            </w:rPr>
+          </w:pPr>
+          <w:hyperlink w:anchor="_Toc120650499" w:history="1">
+            <w:r>
+              <w:rPr>
+                <w:rStyle w:val="Hyperlink"/>
+                <w:noProof/>
+              </w:rPr>
+              <w:t>PowerPointová prezentace (či google prezentace)</w:t>
+            </w:r>
+            <w:r>
+              <w:rPr>
+                <w:noProof/>
+                <w:webHidden/>
+              </w:rPr>
+              <w:tab/>
+            </w:r>
+            <w:r>
+              <w:rPr>
+                <w:noProof/>
+                <w:webHidden/>
+              </w:rPr>
+              <w:fldChar w:fldCharType="begin"/>
+            </w:r>
+            <w:r>
+              <w:rPr>
+                <w:noProof/>
+                <w:webHidden/>
+              </w:rPr>
+              <w:instrText xml:space="preserve"> PAGEREF _Toc120650499 \h </w:instrText>
+            </w:r>
+            <w:r>
+              <w:rPr>
+                <w:noProof/>
+                <w:webHidden/>
+              </w:rPr>
+            </w:r>
+            <w:r>
+              <w:rPr>
+                <w:noProof/>
+                <w:webHidden/>
+              </w:rPr>
+              <w:fldChar w:fldCharType="separate"/>
+            </w:r>
+            <w:r>
+              <w:rPr>
+                <w:noProof/>
+                <w:webHidden/>
+              </w:rPr>
+              <w:t>28</w:t>
+            </w:r>
+            <w:r>
+              <w:rPr>
+                <w:noProof/>
+                <w:webHidden/>
+              </w:rPr>
+              <w:fldChar w:fldCharType="end"/>
+            </w:r>
+          </w:hyperlink>
+        </w:p>
+        <w:p>
+          <w:pPr>
+            <w:pStyle w:val="TOC2"/>
+            <w:tabs>
+              <w:tab w:val="right" w:leader="dot" w:pos="8780"/>
+            </w:tabs>
+            <w:rPr>
+              <w:rFonts w:asciiTheme="minorHAnsi" w:eastAsiaTheme="minorEastAsia" w:hAnsiTheme="minorHAnsi" w:cstheme="minorBidi"/>
+              <w:noProof/>
+              <w:sz w:val="22"/>
+            </w:rPr>
+          </w:pPr>
+          <w:hyperlink w:anchor="_Toc120650500" w:history="1">
+            <w:r>
+              <w:rPr>
+                <w:rStyle w:val="Hyperlink"/>
+                <w:noProof/>
+              </w:rPr>
+              <w:t>Obhajoba maturitní práce a názorné ukázky praktické části maturitní práce</w:t>
+            </w:r>
+            <w:r>
+              <w:rPr>
+                <w:noProof/>
+                <w:webHidden/>
+              </w:rPr>
+              <w:tab/>
+            </w:r>
+            <w:r>
+              <w:rPr>
+                <w:noProof/>
+                <w:webHidden/>
+              </w:rPr>
+              <w:fldChar w:fldCharType="begin"/>
+            </w:r>
+            <w:r>
+              <w:rPr>
+                <w:noProof/>
+                <w:webHidden/>
+              </w:rPr>
+              <w:instrText xml:space="preserve"> PAGEREF _Toc120650500 \h </w:instrText>
+            </w:r>
+            <w:r>
+              <w:rPr>
+                <w:noProof/>
+                <w:webHidden/>
+              </w:rPr>
+            </w:r>
+            <w:r>
+              <w:rPr>
+                <w:noProof/>
+                <w:webHidden/>
+              </w:rPr>
+              <w:fldChar w:fldCharType="separate"/>
+            </w:r>
+            <w:r>
+              <w:rPr>
+                <w:noProof/>
+                <w:webHidden/>
+              </w:rPr>
+              <w:t>28</w:t>
+            </w:r>
+            <w:r>
+              <w:rPr>
+                <w:noProof/>
+                <w:webHidden/>
+              </w:rPr>
+              <w:fldChar w:fldCharType="end"/>
+            </w:r>
+          </w:hyperlink>
+        </w:p>
+        <w:p>
+          <w:pPr>
+            <w:pStyle w:val="TOC2"/>
+            <w:tabs>
+              <w:tab w:val="right" w:leader="dot" w:pos="8780"/>
+            </w:tabs>
+            <w:rPr>
+              <w:rFonts w:asciiTheme="minorHAnsi" w:eastAsiaTheme="minorEastAsia" w:hAnsiTheme="minorHAnsi" w:cstheme="minorBidi"/>
+              <w:noProof/>
+              <w:sz w:val="22"/>
+            </w:rPr>
+          </w:pPr>
+          <w:hyperlink w:anchor="_Toc120650501" w:history="1">
+            <w:r>
+              <w:rPr>
+                <w:rStyle w:val="Hyperlink"/>
+                <w:noProof/>
+              </w:rPr>
               <w:t>Způsob odevzdání maturitní práce</w:t>
             </w:r>
             <w:r>
@@ -2364,7 +3344,7 @@
                 <w:noProof/>
                 <w:webHidden/>
               </w:rPr>
-              <w:instrText xml:space="preserve"> PAGEREF _Toc118229327 \h </w:instrText>
+              <w:instrText xml:space="preserve"> PAGEREF _Toc120650501 \h </w:instrText>
             </w:r>
             <w:r>
               <w:rPr>
@@ -2384,7 +3364,7 @@
                 <w:noProof/>
                 <w:webHidden/>
               </w:rPr>
-              <w:t>26</w:t>
+              <w:t>29</w:t>
             </w:r>
             <w:r>
               <w:rPr>
@@ -2397,10 +3377,6 @@
         </w:p>
         <w:p>
           <w:r>
-            <w:rPr>
-              <w:b/>
-              <w:bCs/>
-            </w:rPr>
             <w:fldChar w:fldCharType="end"/>
           </w:r>
         </w:p>
@@ -2416,7 +3392,7 @@
       <w:pPr>
         <w:pStyle w:val="Heading1"/>
       </w:pPr>
-      <w:bookmarkStart w:id="0" w:name="_Toc118229301"/>
+      <w:bookmarkStart w:id="0" w:name="_Toc120650461"/>
       <w:r>
         <w:lastRenderedPageBreak/>
         <w:t>Úvod</w:t>
@@ -2445,7 +3421,7 @@
       <w:pPr>
         <w:pStyle w:val="Heading1"/>
       </w:pPr>
-      <w:bookmarkStart w:id="1" w:name="_Toc118229302"/>
+      <w:bookmarkStart w:id="1" w:name="_Toc120650462"/>
       <w:r>
         <w:rPr>
           <w:noProof/>
@@ -2997,7 +3973,7 @@
       <w:pPr>
         <w:pStyle w:val="Heading2"/>
       </w:pPr>
-      <w:bookmarkStart w:id="2" w:name="_Toc118229303"/>
+      <w:bookmarkStart w:id="2" w:name="_Toc120650463"/>
       <w:r>
         <w:t>První použití Arduina</w:t>
       </w:r>
@@ -3547,7 +4523,7 @@
       <w:pPr>
         <w:pStyle w:val="Heading2"/>
       </w:pPr>
-      <w:bookmarkStart w:id="3" w:name="_Toc118229304"/>
+      <w:bookmarkStart w:id="3" w:name="_Toc120650464"/>
       <w:r>
         <w:t>Nedostatek RAM</w:t>
       </w:r>
@@ -3617,7 +4593,7 @@
       <w:pPr>
         <w:pStyle w:val="Heading3"/>
       </w:pPr>
-      <w:bookmarkStart w:id="4" w:name="_Toc118229305"/>
+      <w:bookmarkStart w:id="4" w:name="_Toc120650465"/>
       <w:r>
         <w:rPr>
           <w:noProof/>
@@ -3904,7 +4880,7 @@
       <w:pPr>
         <w:pStyle w:val="Heading3"/>
       </w:pPr>
-      <w:bookmarkStart w:id="5" w:name="_Toc118229306"/>
+      <w:bookmarkStart w:id="5" w:name="_Toc120650466"/>
       <w:r>
         <w:rPr>
           <w:noProof/>
@@ -4675,7 +5651,7 @@
       <w:pPr>
         <w:pStyle w:val="Heading2"/>
       </w:pPr>
-      <w:bookmarkStart w:id="6" w:name="_Toc118229307"/>
+      <w:bookmarkStart w:id="6" w:name="_Toc120650467"/>
       <w:r>
         <w:t>Shrnutí</w:t>
       </w:r>
@@ -4924,7 +5900,7 @@
       <w:pPr>
         <w:pStyle w:val="Heading1"/>
       </w:pPr>
-      <w:bookmarkStart w:id="7" w:name="_Toc118229308"/>
+      <w:bookmarkStart w:id="7" w:name="_Toc120650468"/>
       <w:r>
         <w:lastRenderedPageBreak/>
         <w:t>Cíle práce</w:t>
@@ -4949,7 +5925,7 @@
       <w:pPr>
         <w:pStyle w:val="Heading2"/>
       </w:pPr>
-      <w:bookmarkStart w:id="8" w:name="_Toc118229309"/>
+      <w:bookmarkStart w:id="8" w:name="_Toc120650469"/>
       <w:r>
         <w:t>Zabezpečovací zařízení</w:t>
       </w:r>
@@ -4979,7 +5955,7 @@
       <w:pPr>
         <w:pStyle w:val="Heading3"/>
       </w:pPr>
-      <w:bookmarkStart w:id="9" w:name="_Toc118229310"/>
+      <w:bookmarkStart w:id="9" w:name="_Toc120650470"/>
       <w:r>
         <w:t>Zamezit zapnutí počítače</w:t>
       </w:r>
@@ -5021,7 +5997,7 @@
         <w:t>Nevýhodou by také bylo, že by nebylo jak jinak počítač spustit. Modul by tím byl jediným bodem selhání.</w:t>
       </w:r>
     </w:p>
-    <w:bookmarkStart w:id="10" w:name="_Toc118229311"/>
+    <w:bookmarkStart w:id="10" w:name="_Toc120650471"/>
     <w:p>
       <w:pPr>
         <w:pStyle w:val="Heading3"/>
@@ -5161,7 +6137,7 @@
       <w:pPr>
         <w:pStyle w:val="Heading2"/>
       </w:pPr>
-      <w:bookmarkStart w:id="11" w:name="_Toc118229312"/>
+      <w:bookmarkStart w:id="11" w:name="_Toc120650472"/>
       <w:r>
         <w:t>Ukazatel času nebo dnešního data</w:t>
       </w:r>
@@ -5531,7 +6507,7 @@
       <w:pPr>
         <w:pStyle w:val="Heading2"/>
       </w:pPr>
-      <w:bookmarkStart w:id="12" w:name="_Toc118229313"/>
+      <w:bookmarkStart w:id="12" w:name="_Toc120650473"/>
       <w:r>
         <w:t xml:space="preserve">Prezentovatelné </w:t>
       </w:r>
@@ -5826,10 +6802,12 @@
       <w:pPr>
         <w:pStyle w:val="Heading1"/>
       </w:pPr>
+      <w:bookmarkStart w:id="13" w:name="_Toc120650474"/>
       <w:r>
         <w:lastRenderedPageBreak/>
         <w:t>Průběh práce</w:t>
       </w:r>
+      <w:bookmarkEnd w:id="13"/>
     </w:p>
     <w:p>
       <w:r>
@@ -5848,9 +6826,11 @@
       <w:pPr>
         <w:pStyle w:val="Heading2"/>
       </w:pPr>
+      <w:bookmarkStart w:id="14" w:name="_Toc120650475"/>
       <w:r>
         <w:t>Začátek zabezpečování</w:t>
       </w:r>
+      <w:bookmarkEnd w:id="14"/>
     </w:p>
     <w:p>
       <w:r>
@@ -6207,10 +7187,12 @@
       <w:pPr>
         <w:pStyle w:val="Heading2"/>
       </w:pPr>
+      <w:bookmarkStart w:id="15" w:name="_Toc120650476"/>
       <w:r>
         <w:lastRenderedPageBreak/>
         <w:t>Problémy s upraveným firmwarem Una</w:t>
       </w:r>
+      <w:bookmarkEnd w:id="15"/>
     </w:p>
     <w:p>
       <w:r>
@@ -6386,6 +7368,7 @@
       <w:pPr>
         <w:pStyle w:val="Heading2"/>
       </w:pPr>
+      <w:bookmarkStart w:id="16" w:name="_Toc120650477"/>
       <w:r>
         <w:t xml:space="preserve">Haló, tady </w:t>
       </w:r>
@@ -6397,6 +7380,7 @@
       <w:r>
         <w:t>!</w:t>
       </w:r>
+      <w:bookmarkEnd w:id="16"/>
     </w:p>
     <w:p>
       <w:r>
@@ -6435,6 +7419,7 @@
       <w:pPr>
         <w:pStyle w:val="Heading3"/>
       </w:pPr>
+      <w:bookmarkStart w:id="17" w:name="_Toc120650478"/>
       <w:proofErr w:type="spellStart"/>
       <w:r>
         <w:t>Pčtrosí</w:t>
@@ -6443,6 +7428,7 @@
       <w:r>
         <w:t xml:space="preserve"> řešení na přestupný problém</w:t>
       </w:r>
+      <w:bookmarkEnd w:id="17"/>
     </w:p>
     <w:p>
       <w:pPr>
@@ -6798,6 +7784,7 @@
       <w:pPr>
         <w:pStyle w:val="Heading3"/>
       </w:pPr>
+      <w:bookmarkStart w:id="18" w:name="_Toc120650479"/>
       <w:proofErr w:type="spellStart"/>
       <w:r>
         <w:t>Failsafe</w:t>
@@ -6806,6 +7793,7 @@
       <w:r>
         <w:t xml:space="preserve"> design komunikace</w:t>
       </w:r>
+      <w:bookmarkEnd w:id="18"/>
     </w:p>
     <w:p>
       <w:r>
@@ -6827,6 +7815,7 @@
       <w:pPr>
         <w:pStyle w:val="Heading3"/>
       </w:pPr>
+      <w:bookmarkStart w:id="19" w:name="_Toc120650480"/>
       <w:r>
         <w:rPr>
           <w:noProof/>
@@ -6898,6 +7887,7 @@
       <w:r>
         <w:t>Ostatní vlastnosti skriptu</w:t>
       </w:r>
+      <w:bookmarkEnd w:id="19"/>
     </w:p>
     <w:p>
       <w:r>
@@ -7126,6 +8116,7 @@
       <w:pPr>
         <w:pStyle w:val="Heading2"/>
       </w:pPr>
+      <w:bookmarkStart w:id="20" w:name="_Toc120650481"/>
       <w:r>
         <w:lastRenderedPageBreak/>
         <w:t xml:space="preserve">Relativně </w:t>
@@ -7146,6 +8137,7 @@
       <w:r>
         <w:t xml:space="preserve"> Dilema</w:t>
       </w:r>
+      <w:bookmarkEnd w:id="20"/>
     </w:p>
     <w:p>
       <w:r>
@@ -7170,9 +8162,11 @@
       <w:pPr>
         <w:pStyle w:val="Heading3"/>
       </w:pPr>
+      <w:bookmarkStart w:id="21" w:name="_Toc120650482"/>
       <w:r>
         <w:t>Jak zapsat zašifrované heslo na čip?</w:t>
       </w:r>
+      <w:bookmarkEnd w:id="21"/>
     </w:p>
     <w:p>
       <w:r>
@@ -7541,9 +8535,26 @@
       <w:pPr>
         <w:pStyle w:val="Heading3"/>
       </w:pPr>
-      <w:r>
-        <w:t>AES aneb 16B k bezpečnosti</w:t>
-      </w:r>
+      <w:bookmarkStart w:id="22" w:name="_Toc120650483"/>
+      <w:r>
+        <w:t>AES aneb 16</w:t>
+      </w:r>
+      <w:r>
+        <w:t xml:space="preserve"> bytů</w:t>
+      </w:r>
+      <w:r>
+        <w:t xml:space="preserve"> k</w:t>
+      </w:r>
+      <w:r>
+        <w:t> </w:t>
+      </w:r>
+      <w:r>
+        <w:t>absolutní</w:t>
+      </w:r>
+      <w:r>
+        <w:t> bezpečnosti</w:t>
+      </w:r>
+      <w:bookmarkEnd w:id="22"/>
     </w:p>
     <w:p>
       <w:r>
@@ -7674,9 +8685,11 @@
       <w:pPr>
         <w:pStyle w:val="Heading4"/>
       </w:pPr>
+      <w:bookmarkStart w:id="23" w:name="_Toc120650484"/>
       <w:r>
         <w:t>Princip šifrování</w:t>
       </w:r>
+      <w:bookmarkEnd w:id="23"/>
     </w:p>
     <w:p>
       <w:r>
@@ -7940,6 +8953,256 @@
         <mc:AlternateContent>
           <mc:Choice Requires="wps">
             <w:drawing>
+              <wp:anchor distT="0" distB="0" distL="114300" distR="114300" simplePos="0" relativeHeight="251719680" behindDoc="0" locked="0" layoutInCell="1" allowOverlap="1" wp14:anchorId="304FD995" wp14:editId="79F936B3">
+                <wp:simplePos x="0" y="0"/>
+                <wp:positionH relativeFrom="column">
+                  <wp:posOffset>3524522</wp:posOffset>
+                </wp:positionH>
+                <wp:positionV relativeFrom="paragraph">
+                  <wp:posOffset>4966244</wp:posOffset>
+                </wp:positionV>
+                <wp:extent cx="2052320" cy="561975"/>
+                <wp:effectExtent l="0" t="0" r="5080" b="9525"/>
+                <wp:wrapThrough wrapText="bothSides">
+                  <wp:wrapPolygon edited="0">
+                    <wp:start x="0" y="0"/>
+                    <wp:lineTo x="0" y="21234"/>
+                    <wp:lineTo x="21453" y="21234"/>
+                    <wp:lineTo x="21453" y="0"/>
+                    <wp:lineTo x="0" y="0"/>
+                  </wp:wrapPolygon>
+                </wp:wrapThrough>
+                <wp:docPr id="40" name="Text Box 40"/>
+                <wp:cNvGraphicFramePr/>
+                <a:graphic xmlns:a="http://schemas.openxmlformats.org/drawingml/2006/main">
+                  <a:graphicData uri="http://schemas.microsoft.com/office/word/2010/wordprocessingShape">
+                    <wps:wsp>
+                      <wps:cNvSpPr txBox="1"/>
+                      <wps:spPr>
+                        <a:xfrm>
+                          <a:off x="0" y="0"/>
+                          <a:ext cx="2052320" cy="561975"/>
+                        </a:xfrm>
+                        <a:prstGeom prst="rect">
+                          <a:avLst/>
+                        </a:prstGeom>
+                        <a:solidFill>
+                          <a:prstClr val="white"/>
+                        </a:solidFill>
+                        <a:ln>
+                          <a:noFill/>
+                        </a:ln>
+                      </wps:spPr>
+                      <wps:txbx>
+                        <w:txbxContent>
+                          <w:p>
+                            <w:pPr>
+                              <w:pStyle w:val="Caption"/>
+                              <w:rPr>
+                                <w:noProof/>
+                                <w:sz w:val="24"/>
+                              </w:rPr>
+                            </w:pPr>
+                            <w:r>
+                              <w:rPr>
+                                <w:noProof/>
+                              </w:rPr>
+                              <w:fldChar w:fldCharType="begin"/>
+                            </w:r>
+                            <w:r>
+                              <w:rPr>
+                                <w:noProof/>
+                              </w:rPr>
+                              <w:instrText xml:space="preserve"> SEQ Obrázek \* ARABIC </w:instrText>
+                            </w:r>
+                            <w:r>
+                              <w:rPr>
+                                <w:noProof/>
+                              </w:rPr>
+                              <w:fldChar w:fldCharType="separate"/>
+                            </w:r>
+                            <w:r>
+                              <w:rPr>
+                                <w:noProof/>
+                              </w:rPr>
+                              <w:t>17</w:t>
+                            </w:r>
+                            <w:r>
+                              <w:rPr>
+                                <w:noProof/>
+                              </w:rPr>
+                              <w:fldChar w:fldCharType="end"/>
+                            </w:r>
+                            <w:r>
+                              <w:t xml:space="preserve"> Znázornění promíchání řádků. Nutno poznamenat, že zpráva by už touhle dobou byla pozměněna </w:t>
+                            </w:r>
+                            <w:r>
+                              <w:rPr>
+                                <w:noProof/>
+                              </w:rPr>
+                              <w:t>předchozími kroky.</w:t>
+                            </w:r>
+                          </w:p>
+                        </w:txbxContent>
+                      </wps:txbx>
+                      <wps:bodyPr rot="0" spcFirstLastPara="0" vertOverflow="overflow" horzOverflow="overflow" vert="horz" wrap="square" lIns="0" tIns="0" rIns="0" bIns="0" numCol="1" spcCol="0" rtlCol="0" fromWordArt="0" anchor="t" anchorCtr="0" forceAA="0" compatLnSpc="1">
+                        <a:prstTxWarp prst="textNoShape">
+                          <a:avLst/>
+                        </a:prstTxWarp>
+                        <a:noAutofit/>
+                      </wps:bodyPr>
+                    </wps:wsp>
+                  </a:graphicData>
+                </a:graphic>
+                <wp14:sizeRelV relativeFrom="margin">
+                  <wp14:pctHeight>0</wp14:pctHeight>
+                </wp14:sizeRelV>
+              </wp:anchor>
+            </w:drawing>
+          </mc:Choice>
+          <mc:Fallback>
+            <w:pict>
+              <v:shape w14:anchorId="304FD995" id="Text Box 40" o:spid="_x0000_s1042" type="#_x0000_t202" style="position:absolute;left:0;text-align:left;margin-left:277.5pt;margin-top:391.05pt;width:161.6pt;height:44.25pt;z-index:251719680;visibility:visible;mso-wrap-style:square;mso-height-percent:0;mso-wrap-distance-left:9pt;mso-wrap-distance-top:0;mso-wrap-distance-right:9pt;mso-wrap-distance-bottom:0;mso-position-horizontal:absolute;mso-position-horizontal-relative:text;mso-position-vertical:absolute;mso-position-vertical-relative:text;mso-height-percent:0;mso-height-relative:margin;v-text-anchor:top" o:gfxdata="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" stroked="f">
+                <v:textbox inset="0,0,0,0">
+                  <w:txbxContent>
+                    <w:p>
+                      <w:pPr>
+                        <w:pStyle w:val="Caption"/>
+                        <w:rPr>
+                          <w:noProof/>
+                          <w:sz w:val="24"/>
+                        </w:rPr>
+                      </w:pPr>
+                      <w:r>
+                        <w:rPr>
+                          <w:noProof/>
+                        </w:rPr>
+                        <w:fldChar w:fldCharType="begin"/>
+                      </w:r>
+                      <w:r>
+                        <w:rPr>
+                          <w:noProof/>
+                        </w:rPr>
+                        <w:instrText xml:space="preserve"> SEQ Obrázek \* ARABIC </w:instrText>
+                      </w:r>
+                      <w:r>
+                        <w:rPr>
+                          <w:noProof/>
+                        </w:rPr>
+                        <w:fldChar w:fldCharType="separate"/>
+                      </w:r>
+                      <w:r>
+                        <w:rPr>
+                          <w:noProof/>
+                        </w:rPr>
+                        <w:t>17</w:t>
+                      </w:r>
+                      <w:r>
+                        <w:rPr>
+                          <w:noProof/>
+                        </w:rPr>
+                        <w:fldChar w:fldCharType="end"/>
+                      </w:r>
+                      <w:r>
+                        <w:t xml:space="preserve"> Znázornění promíchání řádků. Nutno poznamenat, že zpráva by už touhle dobou byla pozměněna </w:t>
+                      </w:r>
+                      <w:r>
+                        <w:rPr>
+                          <w:noProof/>
+                        </w:rPr>
+                        <w:t>předchozími kroky.</w:t>
+                      </w:r>
+                    </w:p>
+                  </w:txbxContent>
+                </v:textbox>
+                <w10:wrap type="through"/>
+              </v:shape>
+            </w:pict>
+          </mc:Fallback>
+        </mc:AlternateContent>
+      </w:r>
+      <w:r>
+        <w:rPr>
+          <w:noProof/>
+        </w:rPr>
+        <w:drawing>
+          <wp:anchor distT="0" distB="0" distL="114300" distR="114300" simplePos="0" relativeHeight="251721728" behindDoc="0" locked="0" layoutInCell="1" allowOverlap="1" wp14:anchorId="059B235C" wp14:editId="042DD8C2">
+            <wp:simplePos x="0" y="0"/>
+            <wp:positionH relativeFrom="margin">
+              <wp:align>right</wp:align>
+            </wp:positionH>
+            <wp:positionV relativeFrom="paragraph">
+              <wp:posOffset>1862274</wp:posOffset>
+            </wp:positionV>
+            <wp:extent cx="2052320" cy="3114675"/>
+            <wp:effectExtent l="0" t="0" r="5080" b="9525"/>
+            <wp:wrapThrough wrapText="bothSides">
+              <wp:wrapPolygon edited="0">
+                <wp:start x="0" y="0"/>
+                <wp:lineTo x="0" y="21534"/>
+                <wp:lineTo x="21453" y="21534"/>
+                <wp:lineTo x="21453" y="0"/>
+                <wp:lineTo x="0" y="0"/>
+              </wp:wrapPolygon>
+            </wp:wrapThrough>
+            <wp:docPr id="29" name="Picture 39"/>
+            <wp:cNvGraphicFramePr>
+              <a:graphicFrameLocks xmlns:a="http://schemas.openxmlformats.org/drawingml/2006/main" noChangeAspect="1"/>
+            </wp:cNvGraphicFramePr>
+            <a:graphic xmlns:a="http://schemas.openxmlformats.org/drawingml/2006/main">
+              <a:graphicData uri="http://schemas.openxmlformats.org/drawingml/2006/picture">
+                <pic:pic xmlns:pic="http://schemas.openxmlformats.org/drawingml/2006/picture">
+                  <pic:nvPicPr>
+                    <pic:cNvPr id="0" name="Picture 3"/>
+                    <pic:cNvPicPr>
+                      <a:picLocks noChangeAspect="1" noChangeArrowheads="1"/>
+                    </pic:cNvPicPr>
+                  </pic:nvPicPr>
+                  <pic:blipFill>
+                    <a:blip r:embed="rId31" cstate="print">
+                      <a:extLst>
+                        <a:ext uri="{28A0092B-C50C-407E-A947-70E740481C1C}">
+                          <a14:useLocalDpi xmlns:a14="http://schemas.microsoft.com/office/drawing/2010/main" val="0"/>
+                        </a:ext>
+                      </a:extLst>
+                    </a:blip>
+                    <a:srcRect/>
+                    <a:stretch>
+                      <a:fillRect/>
+                    </a:stretch>
+                  </pic:blipFill>
+                  <pic:spPr bwMode="auto">
+                    <a:xfrm>
+                      <a:off x="0" y="0"/>
+                      <a:ext cx="2052320" cy="3114675"/>
+                    </a:xfrm>
+                    <a:prstGeom prst="rect">
+                      <a:avLst/>
+                    </a:prstGeom>
+                    <a:noFill/>
+                    <a:ln>
+                      <a:noFill/>
+                    </a:ln>
+                  </pic:spPr>
+                </pic:pic>
+              </a:graphicData>
+            </a:graphic>
+            <wp14:sizeRelH relativeFrom="margin">
+              <wp14:pctWidth>0</wp14:pctWidth>
+            </wp14:sizeRelH>
+            <wp14:sizeRelV relativeFrom="margin">
+              <wp14:pctHeight>0</wp14:pctHeight>
+            </wp14:sizeRelV>
+          </wp:anchor>
+        </w:drawing>
+      </w:r>
+      <w:r>
+        <w:rPr>
+          <w:noProof/>
+        </w:rPr>
+        <mc:AlternateContent>
+          <mc:Choice Requires="wps">
+            <w:drawing>
               <wp:anchor distT="0" distB="0" distL="114300" distR="114300" simplePos="0" relativeHeight="251716608" behindDoc="0" locked="0" layoutInCell="1" allowOverlap="1" wp14:anchorId="56F0A278" wp14:editId="64C756D3">
                 <wp:simplePos x="0" y="0"/>
                 <wp:positionH relativeFrom="column">
@@ -8043,7 +9306,7 @@
           </mc:Choice>
           <mc:Fallback>
             <w:pict>
-              <v:shape w14:anchorId="56F0A278" id="Text Box 37" o:spid="_x0000_s1042" type="#_x0000_t202" style="position:absolute;left:0;text-align:left;margin-left:278.7pt;margin-top:117.6pt;width:160.5pt;height:23.25pt;z-index:251716608;visibility:visible;mso-wrap-style:square;mso-height-percent:0;mso-wrap-distance-left:9pt;mso-wrap-distance-top:0;mso-wrap-distance-right:9pt;mso-wrap-distance-bottom:0;mso-position-horizontal:absolute;mso-position-horizontal-relative:text;mso-position-vertical:absolute;mso-position-vertical-relative:text;mso-height-percent:0;mso-height-relative:margin;v-text-anchor:top" o:gfxdata="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" stroked="f">
+              <v:shape w14:anchorId="56F0A278" id="Text Box 37" o:spid="_x0000_s1043" type="#_x0000_t202" style="position:absolute;left:0;text-align:left;margin-left:278.7pt;margin-top:117.6pt;width:160.5pt;height:23.25pt;z-index:251716608;visibility:visible;mso-wrap-style:square;mso-height-percent:0;mso-wrap-distance-left:9pt;mso-wrap-distance-top:0;mso-wrap-distance-right:9pt;mso-wrap-distance-bottom:0;mso-position-horizontal:absolute;mso-position-horizontal-relative:text;mso-position-vertical:absolute;mso-position-vertical-relative:text;mso-height-percent:0;mso-height-relative:margin;v-text-anchor:top" o:gfxdata="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" stroked="f">
                 <v:textbox inset="0,0,0,0">
                   <w:txbxContent>
                     <w:p>
@@ -8199,263 +9462,28 @@
     </w:p>
     <w:p>
       <w:r>
-        <w:rPr>
-          <w:noProof/>
-        </w:rPr>
-        <w:drawing>
-          <wp:anchor distT="0" distB="0" distL="114300" distR="114300" simplePos="0" relativeHeight="251717632" behindDoc="0" locked="0" layoutInCell="1" allowOverlap="1" wp14:anchorId="5BB59259" wp14:editId="26D88107">
-            <wp:simplePos x="0" y="0"/>
-            <wp:positionH relativeFrom="column">
-              <wp:posOffset>3515928</wp:posOffset>
-            </wp:positionH>
-            <wp:positionV relativeFrom="paragraph">
-              <wp:posOffset>-887630</wp:posOffset>
-            </wp:positionV>
-            <wp:extent cx="2052320" cy="3114675"/>
-            <wp:effectExtent l="0" t="0" r="5080" b="9525"/>
-            <wp:wrapThrough wrapText="bothSides">
-              <wp:wrapPolygon edited="0">
-                <wp:start x="0" y="0"/>
-                <wp:lineTo x="0" y="21534"/>
-                <wp:lineTo x="21453" y="21534"/>
-                <wp:lineTo x="21453" y="0"/>
-                <wp:lineTo x="0" y="0"/>
-              </wp:wrapPolygon>
-            </wp:wrapThrough>
-            <wp:docPr id="39" name="Picture 39"/>
-            <wp:cNvGraphicFramePr>
-              <a:graphicFrameLocks xmlns:a="http://schemas.openxmlformats.org/drawingml/2006/main" noChangeAspect="1"/>
-            </wp:cNvGraphicFramePr>
-            <a:graphic xmlns:a="http://schemas.openxmlformats.org/drawingml/2006/main">
-              <a:graphicData uri="http://schemas.openxmlformats.org/drawingml/2006/picture">
-                <pic:pic xmlns:pic="http://schemas.openxmlformats.org/drawingml/2006/picture">
-                  <pic:nvPicPr>
-                    <pic:cNvPr id="0" name="Picture 3"/>
-                    <pic:cNvPicPr>
-                      <a:picLocks noChangeAspect="1" noChangeArrowheads="1"/>
-                    </pic:cNvPicPr>
-                  </pic:nvPicPr>
-                  <pic:blipFill>
-                    <a:blip r:embed="rId31" cstate="print">
-                      <a:extLst>
-                        <a:ext uri="{28A0092B-C50C-407E-A947-70E740481C1C}">
-                          <a14:useLocalDpi xmlns:a14="http://schemas.microsoft.com/office/drawing/2010/main" val="0"/>
-                        </a:ext>
-                      </a:extLst>
-                    </a:blip>
-                    <a:srcRect/>
-                    <a:stretch>
-                      <a:fillRect/>
-                    </a:stretch>
-                  </pic:blipFill>
-                  <pic:spPr bwMode="auto">
-                    <a:xfrm>
-                      <a:off x="0" y="0"/>
-                      <a:ext cx="2052320" cy="3114675"/>
-                    </a:xfrm>
-                    <a:prstGeom prst="rect">
-                      <a:avLst/>
-                    </a:prstGeom>
-                    <a:noFill/>
-                    <a:ln>
-                      <a:noFill/>
-                    </a:ln>
-                  </pic:spPr>
-                </pic:pic>
-              </a:graphicData>
-            </a:graphic>
-            <wp14:sizeRelH relativeFrom="margin">
-              <wp14:pctWidth>0</wp14:pctWidth>
-            </wp14:sizeRelH>
-            <wp14:sizeRelV relativeFrom="margin">
-              <wp14:pctHeight>0</wp14:pctHeight>
-            </wp14:sizeRelV>
-          </wp:anchor>
-        </w:drawing>
-      </w:r>
-      <w:r>
-        <w:rPr>
-          <w:noProof/>
-        </w:rPr>
-        <mc:AlternateContent>
-          <mc:Choice Requires="wps">
-            <w:drawing>
-              <wp:anchor distT="0" distB="0" distL="114300" distR="114300" simplePos="0" relativeHeight="251719680" behindDoc="0" locked="0" layoutInCell="1" allowOverlap="1" wp14:anchorId="304FD995" wp14:editId="5393E9A1">
-                <wp:simplePos x="0" y="0"/>
-                <wp:positionH relativeFrom="column">
-                  <wp:posOffset>3520440</wp:posOffset>
-                </wp:positionH>
-                <wp:positionV relativeFrom="paragraph">
-                  <wp:posOffset>1661160</wp:posOffset>
-                </wp:positionV>
-                <wp:extent cx="2052320" cy="561975"/>
-                <wp:effectExtent l="0" t="0" r="5080" b="9525"/>
-                <wp:wrapThrough wrapText="bothSides">
-                  <wp:wrapPolygon edited="0">
-                    <wp:start x="0" y="0"/>
-                    <wp:lineTo x="0" y="21234"/>
-                    <wp:lineTo x="21453" y="21234"/>
-                    <wp:lineTo x="21453" y="0"/>
-                    <wp:lineTo x="0" y="0"/>
-                  </wp:wrapPolygon>
-                </wp:wrapThrough>
-                <wp:docPr id="40" name="Text Box 40"/>
-                <wp:cNvGraphicFramePr/>
-                <a:graphic xmlns:a="http://schemas.openxmlformats.org/drawingml/2006/main">
-                  <a:graphicData uri="http://schemas.microsoft.com/office/word/2010/wordprocessingShape">
-                    <wps:wsp>
-                      <wps:cNvSpPr txBox="1"/>
-                      <wps:spPr>
-                        <a:xfrm>
-                          <a:off x="0" y="0"/>
-                          <a:ext cx="2052320" cy="561975"/>
-                        </a:xfrm>
-                        <a:prstGeom prst="rect">
-                          <a:avLst/>
-                        </a:prstGeom>
-                        <a:solidFill>
-                          <a:prstClr val="white"/>
-                        </a:solidFill>
-                        <a:ln>
-                          <a:noFill/>
-                        </a:ln>
-                      </wps:spPr>
-                      <wps:txbx>
-                        <w:txbxContent>
-                          <w:p>
-                            <w:pPr>
-                              <w:pStyle w:val="Caption"/>
-                              <w:rPr>
-                                <w:noProof/>
-                                <w:sz w:val="24"/>
-                              </w:rPr>
-                            </w:pPr>
-                            <w:r>
-                              <w:rPr>
-                                <w:noProof/>
-                              </w:rPr>
-                              <w:fldChar w:fldCharType="begin"/>
-                            </w:r>
-                            <w:r>
-                              <w:rPr>
-                                <w:noProof/>
-                              </w:rPr>
-                              <w:instrText xml:space="preserve"> SEQ Obrázek \* ARABIC </w:instrText>
-                            </w:r>
-                            <w:r>
-                              <w:rPr>
-                                <w:noProof/>
-                              </w:rPr>
-                              <w:fldChar w:fldCharType="separate"/>
-                            </w:r>
-                            <w:r>
-                              <w:rPr>
-                                <w:noProof/>
-                              </w:rPr>
-                              <w:t>17</w:t>
-                            </w:r>
-                            <w:r>
-                              <w:rPr>
-                                <w:noProof/>
-                              </w:rPr>
-                              <w:fldChar w:fldCharType="end"/>
-                            </w:r>
-                            <w:r>
-                              <w:t xml:space="preserve"> Znázornění promíchání řádků. Nutno poznamenat, že zpráva by už touhle dobou byla pozměněna </w:t>
-                            </w:r>
-                            <w:r>
-                              <w:rPr>
-                                <w:noProof/>
-                              </w:rPr>
-                              <w:t>předchozími kroky.</w:t>
-                            </w:r>
-                          </w:p>
-                        </w:txbxContent>
-                      </wps:txbx>
-                      <wps:bodyPr rot="0" spcFirstLastPara="0" vertOverflow="overflow" horzOverflow="overflow" vert="horz" wrap="square" lIns="0" tIns="0" rIns="0" bIns="0" numCol="1" spcCol="0" rtlCol="0" fromWordArt="0" anchor="t" anchorCtr="0" forceAA="0" compatLnSpc="1">
-                        <a:prstTxWarp prst="textNoShape">
-                          <a:avLst/>
-                        </a:prstTxWarp>
-                        <a:noAutofit/>
-                      </wps:bodyPr>
-                    </wps:wsp>
-                  </a:graphicData>
-                </a:graphic>
-                <wp14:sizeRelV relativeFrom="margin">
-                  <wp14:pctHeight>0</wp14:pctHeight>
-                </wp14:sizeRelV>
-              </wp:anchor>
-            </w:drawing>
-          </mc:Choice>
-          <mc:Fallback>
-            <w:pict>
-              <v:shape w14:anchorId="304FD995" id="Text Box 40" o:spid="_x0000_s1043" type="#_x0000_t202" style="position:absolute;left:0;text-align:left;margin-left:277.2pt;margin-top:130.8pt;width:161.6pt;height:44.25pt;z-index:251719680;visibility:visible;mso-wrap-style:square;mso-height-percent:0;mso-wrap-distance-left:9pt;mso-wrap-distance-top:0;mso-wrap-distance-right:9pt;mso-wrap-distance-bottom:0;mso-position-horizontal:absolute;mso-position-horizontal-relative:text;mso-position-vertical:absolute;mso-position-vertical-relative:text;mso-height-percent:0;mso-height-relative:margin;v-text-anchor:top" o:gfxdata="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" stroked="f">
-                <v:textbox inset="0,0,0,0">
-                  <w:txbxContent>
-                    <w:p>
-                      <w:pPr>
-                        <w:pStyle w:val="Caption"/>
-                        <w:rPr>
-                          <w:noProof/>
-                          <w:sz w:val="24"/>
-                        </w:rPr>
-                      </w:pPr>
-                      <w:r>
-                        <w:rPr>
-                          <w:noProof/>
-                        </w:rPr>
-                        <w:fldChar w:fldCharType="begin"/>
-                      </w:r>
-                      <w:r>
-                        <w:rPr>
-                          <w:noProof/>
-                        </w:rPr>
-                        <w:instrText xml:space="preserve"> SEQ Obrázek \* ARABIC </w:instrText>
-                      </w:r>
-                      <w:r>
-                        <w:rPr>
-                          <w:noProof/>
-                        </w:rPr>
-                        <w:fldChar w:fldCharType="separate"/>
-                      </w:r>
-                      <w:r>
-                        <w:rPr>
-                          <w:noProof/>
-                        </w:rPr>
-                        <w:t>17</w:t>
-                      </w:r>
-                      <w:r>
-                        <w:rPr>
-                          <w:noProof/>
-                        </w:rPr>
-                        <w:fldChar w:fldCharType="end"/>
-                      </w:r>
-                      <w:r>
-                        <w:t xml:space="preserve"> Znázornění promíchání řádků. Nutno poznamenat, že zpráva by už touhle dobou byla pozměněna </w:t>
-                      </w:r>
-                      <w:r>
-                        <w:rPr>
-                          <w:noProof/>
-                        </w:rPr>
-                        <w:t>předchozími kroky.</w:t>
-                      </w:r>
-                    </w:p>
-                  </w:txbxContent>
-                </v:textbox>
-                <w10:wrap type="through"/>
-              </v:shape>
-            </w:pict>
-          </mc:Fallback>
-        </mc:AlternateContent>
-      </w:r>
-      <w:r>
         <w:t>Další krok je promíchání v rámci řádků.</w:t>
       </w:r>
       <w:r>
         <w:t xml:space="preserve"> Každý byte se posune vlevo </w:t>
       </w:r>
       <w:r>
-        <w:t>o takové množství políček, jako je číslo řádku ve kterém je. Protože jsme v počítačovém světě, nesmíme zapomenout, že začínáme na nule, tzn. první řádek se vůbec nepohne, druhý se pohne o jedno políčko, třetí o dvě a čtvrtý o tři.</w:t>
+        <w:t xml:space="preserve">o takové množství políček, jako je číslo řádku ve kterém je. Protože jsme </w:t>
+      </w:r>
+      <w:proofErr w:type="spellStart"/>
+      <w:r>
+        <w:t>w</w:t>
+      </w:r>
+      <w:r>
+        <w:t>v</w:t>
+      </w:r>
+      <w:proofErr w:type="spellEnd"/>
+      <w:r>
+        <w:t xml:space="preserve"> počítačovém světě, nesmíme zapomenout, že začínáme na nule, tzn. první řádek se vůbec </w:t>
+      </w:r>
+      <w:r>
+        <w:lastRenderedPageBreak/>
+        <w:t>nepohne, druhý se pohne o jedno políčko, třetí o dvě a čtvrtý o tři.</w:t>
       </w:r>
       <w:r>
         <w:t xml:space="preserve"> </w:t>
@@ -8463,229 +9491,582 @@
     </w:p>
     <w:p>
       <w:r>
+        <w:t>Poslední</w:t>
+      </w:r>
+      <w:r>
+        <w:t xml:space="preserve"> dva</w:t>
+      </w:r>
+      <w:r>
+        <w:t xml:space="preserve"> krok</w:t>
+      </w:r>
+      <w:r>
+        <w:t>y</w:t>
+      </w:r>
+      <w:r>
+        <w:t xml:space="preserve"> j</w:t>
+      </w:r>
+      <w:r>
+        <w:t>sou</w:t>
+      </w:r>
+      <w:r>
+        <w:t xml:space="preserve"> vynásobit každý sloupec </w:t>
+      </w:r>
+      <w:r>
+        <w:t>speciální maticí a přidá další klíč operací XOR. Nyní ale přichází důvod, proč je tahle šifra tak bezpečná: všechny tyhle kroky se několikrát opakují. Kolikrát záleží na velikosti klíče. Klíč velký 16 bytů, čili 128 bitů, znamená 10 iterací, 24 bytový (192 bitový) iteruje 12x a 32 bytový (256 bitový) iteruje celkem čtrnáctkrát.</w:t>
+      </w:r>
+      <w:r>
+        <w:rPr>
+          <w:rStyle w:val="FootnoteReference"/>
+        </w:rPr>
+        <w:footnoteReference w:id="10"/>
+      </w:r>
+      <w:r>
+        <w:rPr>
+          <w:rStyle w:val="FootnoteReference"/>
+        </w:rPr>
+        <w:footnoteReference w:id="11"/>
+      </w:r>
+      <w:r>
+        <w:rPr>
+          <w:rStyle w:val="FootnoteReference"/>
+        </w:rPr>
+        <w:footnoteReference w:id="12"/>
+      </w:r>
+    </w:p>
+    <w:p>
+      <w:pPr>
+        <w:pStyle w:val="Heading3"/>
+      </w:pPr>
+      <w:bookmarkStart w:id="24" w:name="_Toc120650485"/>
+      <w:r>
+        <w:t xml:space="preserve">Zranitelnost vůči </w:t>
+      </w:r>
+      <w:proofErr w:type="spellStart"/>
+      <w:r>
+        <w:t>bruteforce</w:t>
+      </w:r>
+      <w:proofErr w:type="spellEnd"/>
+      <w:r>
+        <w:t xml:space="preserve"> útokům</w:t>
+      </w:r>
+      <w:bookmarkEnd w:id="24"/>
+    </w:p>
+    <w:p>
+      <w:r>
+        <w:t xml:space="preserve">AES je velmi silná šifra bez vážných zranitelností, ale každý šifrovací algoritmus má jednu slabost. Je </w:t>
+      </w:r>
+      <w:r>
+        <w:t>totiž vždycky možné prostě otestovat všechny možné klíče a eventuelně objevit ten správný. Jediné, co tomuto způsobu prolomení brání je čas. Každá šifrovací operace nějakou dobu trvá, a</w:t>
+      </w:r>
+      <w:r>
+        <w:t xml:space="preserve"> i přes všechny optimalizace</w:t>
+      </w:r>
+      <w:r>
+        <w:t xml:space="preserve"> </w:t>
+      </w:r>
+      <w:r>
+        <w:t>nikdy nebude úplně okamžitá</w:t>
+      </w:r>
+      <w:r>
+        <w:t>.</w:t>
+      </w:r>
+    </w:p>
+    <w:p>
+      <w:r>
+        <w:t xml:space="preserve">Zašifrovat 1 blok dat trvá přibližně 32 procesorových cyklů, což </w:t>
+      </w:r>
+      <w:r>
+        <w:t xml:space="preserve">by </w:t>
+      </w:r>
+      <w:r>
+        <w:t>na</w:t>
+      </w:r>
+      <w:r>
+        <w:t xml:space="preserve"> </w:t>
+      </w:r>
+      <w:r>
+        <w:t>nejrychlejším procesoru světa, běžícím na frekvenci 8.81</w:t>
+      </w:r>
+      <w:r>
+        <w:t xml:space="preserve"> </w:t>
+      </w:r>
+      <w:r>
+        <w:t>GHz</w:t>
+      </w:r>
+      <w:r>
+        <w:rPr>
+          <w:rStyle w:val="FootnoteReference"/>
+        </w:rPr>
+        <w:footnoteReference w:id="13"/>
+      </w:r>
+      <w:r>
+        <w:t xml:space="preserve"> </w:t>
+      </w:r>
+      <w:r>
+        <w:t>trvalo</w:t>
+      </w:r>
+      <w:r>
+        <w:t xml:space="preserve"> zhruba </w:t>
+      </w:r>
+      <w:r>
+        <w:t>3.6</w:t>
+      </w:r>
+      <w:r>
+        <w:t xml:space="preserve"> nanosekund</w:t>
+      </w:r>
+      <w:r>
+        <w:t xml:space="preserve">. </w:t>
+      </w:r>
+      <w:r>
+        <w:t>I kdybyste dedikovali celý svůj život údržbě</w:t>
+      </w:r>
+      <w:r>
+        <w:t xml:space="preserve"> </w:t>
+      </w:r>
+      <w:r>
+        <w:t>počítače</w:t>
+      </w:r>
+      <w:r>
+        <w:t xml:space="preserve"> s tak velkým výkonem</w:t>
+      </w:r>
+      <w:r>
+        <w:t xml:space="preserve"> a využili všechny známé zranitelnosti této šifry, pořád by vám </w:t>
+      </w:r>
+      <w:r>
+        <w:t>prolomení této šifry</w:t>
+      </w:r>
+      <w:r>
+        <w:t xml:space="preserve"> trvalo</w:t>
+      </w:r>
+      <w:r>
+        <w:t xml:space="preserve"> </w:t>
+      </w:r>
+      <w:r>
+        <w:rPr>
+          <w:szCs w:val="24"/>
+        </w:rPr>
+        <w:t>10</w:t>
+      </w:r>
+      <w:r>
+        <w:rPr>
+          <w:color w:val="202122"/>
+          <w:szCs w:val="24"/>
+          <w:shd w:val="clear" w:color="auto" w:fill="FDFDFD"/>
+        </w:rPr>
+        <w:t> </w:t>
+      </w:r>
+      <w:r>
+        <w:rPr>
+          <w:szCs w:val="24"/>
+        </w:rPr>
+        <w:t>408</w:t>
+      </w:r>
+      <w:r>
+        <w:rPr>
+          <w:color w:val="202122"/>
+          <w:szCs w:val="24"/>
+          <w:shd w:val="clear" w:color="auto" w:fill="FDFDFD"/>
+        </w:rPr>
+        <w:t> </w:t>
+      </w:r>
+      <w:r>
+        <w:rPr>
+          <w:szCs w:val="24"/>
+        </w:rPr>
+        <w:t>265</w:t>
+      </w:r>
+      <w:r>
+        <w:rPr>
+          <w:color w:val="202122"/>
+          <w:szCs w:val="24"/>
+          <w:shd w:val="clear" w:color="auto" w:fill="FDFDFD"/>
+        </w:rPr>
+        <w:t> </w:t>
+      </w:r>
+      <w:r>
+        <w:rPr>
+          <w:szCs w:val="24"/>
+        </w:rPr>
+        <w:t>182</w:t>
+      </w:r>
+      <w:r>
+        <w:rPr>
+          <w:color w:val="202122"/>
+          <w:szCs w:val="24"/>
+          <w:shd w:val="clear" w:color="auto" w:fill="FDFDFD"/>
+        </w:rPr>
+        <w:t> </w:t>
+      </w:r>
+      <w:r>
+        <w:rPr>
+          <w:szCs w:val="24"/>
+        </w:rPr>
+        <w:t>648</w:t>
+      </w:r>
+      <w:r>
+        <w:rPr>
+          <w:color w:val="202122"/>
+          <w:szCs w:val="24"/>
+          <w:shd w:val="clear" w:color="auto" w:fill="FDFDFD"/>
+        </w:rPr>
+        <w:t> </w:t>
+      </w:r>
+      <w:r>
+        <w:rPr>
+          <w:szCs w:val="24"/>
+        </w:rPr>
+        <w:t>400</w:t>
+      </w:r>
+      <w:r>
+        <w:rPr>
+          <w:color w:val="202122"/>
+          <w:szCs w:val="24"/>
+          <w:shd w:val="clear" w:color="auto" w:fill="FDFDFD"/>
+        </w:rPr>
+        <w:t> </w:t>
+      </w:r>
+      <w:r>
+        <w:rPr>
+          <w:szCs w:val="24"/>
+        </w:rPr>
+        <w:t>760</w:t>
+      </w:r>
+      <w:r>
+        <w:rPr>
+          <w:color w:val="202122"/>
+          <w:szCs w:val="24"/>
+          <w:shd w:val="clear" w:color="auto" w:fill="FDFDFD"/>
+        </w:rPr>
+        <w:t> </w:t>
+      </w:r>
+      <w:r>
+        <w:rPr>
+          <w:szCs w:val="24"/>
+        </w:rPr>
+        <w:t>000</w:t>
+      </w:r>
+      <w:r>
+        <w:t xml:space="preserve"> let</w:t>
+      </w:r>
+      <w:r>
+        <w:rPr>
+          <w:rStyle w:val="FootnoteReference"/>
+        </w:rPr>
+        <w:footnoteReference w:id="14"/>
+      </w:r>
+      <w:r>
+        <w:t xml:space="preserve">. A to je jenom v případě, že používáme </w:t>
+      </w:r>
+      <w:r>
+        <w:t xml:space="preserve">tu nejslabší variantu </w:t>
+      </w:r>
+      <w:r>
+        <w:t>AES</w:t>
+      </w:r>
+      <w:r>
+        <w:t xml:space="preserve"> se </w:t>
+      </w:r>
+      <w:r>
+        <w:t>128</w:t>
+      </w:r>
+      <w:r>
+        <w:t xml:space="preserve"> bitovým klíčem</w:t>
+      </w:r>
+      <w:r>
+        <w:t xml:space="preserve">. Kdyby se nám i to zdálo nedostatečné, můžeme použít AES256, který nabízí tak absurdně vysokou úroveň bezpečnosti, že i kdyby existoval počítač, který by dokázal vyzkoušet jeden klíč za </w:t>
+      </w:r>
+      <w:r>
         <w:lastRenderedPageBreak/>
-        <w:t>Poslední</w:t>
-      </w:r>
-      <w:r>
-        <w:t xml:space="preserve"> dva</w:t>
-      </w:r>
-      <w:r>
-        <w:t xml:space="preserve"> krok</w:t>
-      </w:r>
-      <w:r>
-        <w:t>y</w:t>
-      </w:r>
-      <w:r>
-        <w:t xml:space="preserve"> j</w:t>
-      </w:r>
-      <w:r>
-        <w:t>sou</w:t>
-      </w:r>
-      <w:r>
-        <w:t xml:space="preserve"> vynásobit každý sloupec </w:t>
-      </w:r>
-      <w:r>
-        <w:t>speciální maticí a přidá další klíč operací XOR. Nyní ale přichází důvod, proč je tahle šifra tak bezpečná: všechny tyhle kroky se několikrát opakují. Kolikrát záleží na velikosti klíče. Klíč velký 16 bytů, čili 128 bitů, znamená 10 iterací, 24 bytový (192 bitový) iteruje 12x a 32 bytový (256 bitový) iteruje celkem čtrnáctkrát.</w:t>
+        <w:t xml:space="preserve">jedinou Planckovu jednotku času, nejmenší časový úsek, který je fyzicky možné změřit, trvalo by </w:t>
+      </w:r>
+      <w:r>
+        <w:t>mu to</w:t>
+      </w:r>
+      <w:r>
+        <w:t xml:space="preserve"> přibližně </w:t>
+      </w:r>
+      <w:r>
+        <w:t>65</w:t>
+      </w:r>
+      <w:r>
+        <w:rPr>
+          <w:color w:val="202122"/>
+          <w:szCs w:val="24"/>
+          <w:shd w:val="clear" w:color="auto" w:fill="FDFDFD"/>
+        </w:rPr>
+        <w:t> </w:t>
+      </w:r>
+      <w:r>
+        <w:t>299</w:t>
+      </w:r>
+      <w:r>
+        <w:rPr>
+          <w:color w:val="202122"/>
+          <w:szCs w:val="24"/>
+          <w:shd w:val="clear" w:color="auto" w:fill="FDFDFD"/>
+        </w:rPr>
+        <w:t> </w:t>
+      </w:r>
+      <w:r>
+        <w:t>601</w:t>
+      </w:r>
+      <w:r>
+        <w:rPr>
+          <w:color w:val="202122"/>
+          <w:szCs w:val="24"/>
+          <w:shd w:val="clear" w:color="auto" w:fill="FDFDFD"/>
+        </w:rPr>
+        <w:t> </w:t>
+      </w:r>
+      <w:r>
+        <w:t>948</w:t>
+      </w:r>
+      <w:r>
+        <w:rPr>
+          <w:color w:val="202122"/>
+          <w:szCs w:val="24"/>
+          <w:shd w:val="clear" w:color="auto" w:fill="FDFDFD"/>
+        </w:rPr>
+        <w:t> </w:t>
+      </w:r>
+      <w:r>
+        <w:t>325</w:t>
+      </w:r>
+      <w:r>
+        <w:rPr>
+          <w:color w:val="202122"/>
+          <w:szCs w:val="24"/>
+          <w:shd w:val="clear" w:color="auto" w:fill="FDFDFD"/>
+        </w:rPr>
+        <w:t> </w:t>
+      </w:r>
+      <w:r>
+        <w:t>717</w:t>
+      </w:r>
+      <w:r>
+        <w:rPr>
+          <w:color w:val="202122"/>
+          <w:szCs w:val="24"/>
+          <w:shd w:val="clear" w:color="auto" w:fill="FDFDFD"/>
+        </w:rPr>
+        <w:t> </w:t>
+      </w:r>
+      <w:r>
+        <w:t>200</w:t>
+      </w:r>
+      <w:r>
+        <w:rPr>
+          <w:color w:val="202122"/>
+          <w:szCs w:val="24"/>
+          <w:shd w:val="clear" w:color="auto" w:fill="FDFDFD"/>
+        </w:rPr>
+        <w:t> </w:t>
+      </w:r>
+      <w:r>
+        <w:t>000</w:t>
+      </w:r>
+      <w:r>
+        <w:rPr>
+          <w:color w:val="202122"/>
+          <w:szCs w:val="24"/>
+          <w:shd w:val="clear" w:color="auto" w:fill="FDFDFD"/>
+        </w:rPr>
+        <w:t> </w:t>
+      </w:r>
+      <w:r>
+        <w:t>00</w:t>
+      </w:r>
+      <w:r>
+        <w:t>0</w:t>
+      </w:r>
+      <w:r>
+        <w:rPr>
+          <w:color w:val="202122"/>
+          <w:szCs w:val="24"/>
+          <w:shd w:val="clear" w:color="auto" w:fill="FDFDFD"/>
+        </w:rPr>
+        <w:t> </w:t>
+      </w:r>
+      <w:r>
+        <w:t>let</w:t>
       </w:r>
       <w:r>
         <w:rPr>
           <w:rStyle w:val="FootnoteReference"/>
         </w:rPr>
-        <w:footnoteReference w:id="10"/>
+        <w:footnoteReference w:id="15"/>
+      </w:r>
+      <w:r>
+        <w:t xml:space="preserve">. Jen tak pro představu, slunce vyhasne </w:t>
+      </w:r>
+      <w:r>
+        <w:t xml:space="preserve">už </w:t>
+      </w:r>
+      <w:r>
+        <w:t xml:space="preserve">za nějakých </w:t>
+      </w:r>
+      <w:r>
+        <w:t>5 miliard</w:t>
+      </w:r>
+      <w:r>
+        <w:t xml:space="preserve"> let</w:t>
+      </w:r>
+      <w:r>
+        <w:t xml:space="preserve">, </w:t>
+      </w:r>
+      <w:r>
+        <w:t>což je</w:t>
+      </w:r>
+      <w:r>
+        <w:t xml:space="preserve"> 5</w:t>
+      </w:r>
+      <w:r>
+        <w:rPr>
+          <w:color w:val="202122"/>
+          <w:szCs w:val="24"/>
+          <w:shd w:val="clear" w:color="auto" w:fill="FDFDFD"/>
+        </w:rPr>
+        <w:t> </w:t>
+      </w:r>
+      <w:r>
+        <w:t>000</w:t>
+      </w:r>
+      <w:r>
+        <w:rPr>
+          <w:color w:val="202122"/>
+          <w:szCs w:val="24"/>
+          <w:shd w:val="clear" w:color="auto" w:fill="FDFDFD"/>
+        </w:rPr>
+        <w:t> </w:t>
+      </w:r>
+      <w:r>
+        <w:t>00</w:t>
+      </w:r>
+      <w:r>
+        <w:t>0</w:t>
+      </w:r>
+      <w:r>
+        <w:t>.</w:t>
       </w:r>
       <w:r>
         <w:rPr>
           <w:rStyle w:val="FootnoteReference"/>
         </w:rPr>
-        <w:footnoteReference w:id="11"/>
-      </w:r>
-      <w:r>
-        <w:rPr>
-          <w:rStyle w:val="FootnoteReference"/>
-        </w:rPr>
-        <w:footnoteReference w:id="12"/>
-      </w:r>
-    </w:p>
-    <w:p>
-      <w:pPr>
-        <w:pStyle w:val="Heading4"/>
-      </w:pPr>
-      <w:r>
-        <w:t xml:space="preserve">A co když budu </w:t>
-      </w:r>
-      <w:r>
-        <w:t xml:space="preserve">prostě </w:t>
-      </w:r>
-      <w:r>
-        <w:t>zkoušet všechny možné kombinace?</w:t>
-      </w:r>
-    </w:p>
-    <w:p>
-      <w:r>
-        <w:t xml:space="preserve">I kdybyste dedikovali celý svůj život údržbě počítače, který by dokázal vyzkoušet jeden klíč každou </w:t>
-      </w:r>
-      <w:r>
-        <w:t>nanosekundu</w:t>
-      </w:r>
-      <w:r>
-        <w:t xml:space="preserve"> a využili všechny známé zranitelnosti této šifry, pořád by vám to trvalo</w:t>
+        <w:footnoteReference w:id="16"/>
       </w:r>
       <w:r>
         <w:t xml:space="preserve"> </w:t>
       </w:r>
       <w:r>
-        <w:t>2</w:t>
-      </w:r>
+        <w:t xml:space="preserve">Lze tedy s jistotou říct, že </w:t>
+      </w:r>
+      <w:r>
+        <w:t>v tomto ohledu je míra</w:t>
+      </w:r>
+      <w:r>
+        <w:t xml:space="preserve"> zabezpečení je naprosto dostačující.</w:t>
+      </w:r>
+    </w:p>
+    <w:p>
+      <w:pPr>
+        <w:pStyle w:val="Heading3"/>
+      </w:pPr>
+      <w:bookmarkStart w:id="25" w:name="_Toc120650486"/>
+      <w:r>
+        <w:t>Zranitelnost vůči přečtení programového kódu</w:t>
+      </w:r>
+      <w:bookmarkEnd w:id="25"/>
+    </w:p>
+    <w:p>
+      <w:r>
+        <w:t xml:space="preserve">Součástí procesu nahrávání programu do Arduina je i přečtení jeho programové paměti, čímž se ověří, že </w:t>
+      </w:r>
+      <w:r>
+        <w:t>se program nahrál správně. Toho by ale teoreticky šlo zneužít tím, že by útočník zařízení připojil ke svému počítači, přečetl programovou paměť Arduina, a z ní zjistil klíč. Tohle je naprosto reálný způsob napadení, bohužel není v mých silách se mu efektivně ubránit.</w:t>
+      </w:r>
+    </w:p>
+    <w:p>
+      <w:r>
+        <w:t>Arduino, které dešifruje klíč je také to, které jej posílá pomocí datových linek USB kabelu do počítače jako klávesnicový vstup</w:t>
+      </w:r>
+      <w:r>
+        <w:t>, takže použití kabelu, který nepodporuje přenos dat není řešením.</w:t>
+      </w:r>
+    </w:p>
+    <w:p>
+      <w:r>
+        <w:t xml:space="preserve">Jediné možné řešení, které mě napadá, je, přeprogramovat firmware samotného jádra Arduina tak, aby odmítlo posílat obsah své paměti zpět do počítače k ověření. To si ale nejsem jist, že je možné, takže by pravděpodobně bylo nutné navrhnout vlastní, modifikované Arduino s vlastním, modifikovaným firmwarem, který ale bude pořád podporovat přepis programového kódu, jen se bude připojeným počítačům jevit jako </w:t>
+      </w:r>
+      <w:proofErr w:type="spellStart"/>
+      <w:r>
+        <w:t>write-only</w:t>
+      </w:r>
+      <w:proofErr w:type="spellEnd"/>
       <w:r>
         <w:t xml:space="preserve"> </w:t>
       </w:r>
-      <w:r>
-        <w:t>891</w:t>
-      </w:r>
+      <w:proofErr w:type="spellStart"/>
+      <w:r>
+        <w:t>memory</w:t>
+      </w:r>
+      <w:proofErr w:type="spellEnd"/>
+      <w:r>
+        <w:t>.</w:t>
+      </w:r>
+    </w:p>
+    <w:p>
+      <w:pPr>
+        <w:pStyle w:val="Heading3"/>
+      </w:pPr>
+      <w:bookmarkStart w:id="26" w:name="_Toc120650487"/>
+      <w:r>
+        <w:t>Zranitelnost vůči připojení do cizího počítače</w:t>
+      </w:r>
+      <w:bookmarkEnd w:id="26"/>
+    </w:p>
+    <w:p>
+      <w:r>
+        <w:t>Protože žádné z mých Arduin nekontroluje, zda je připojené ke správnému počítači, útočník by mohl spáchat man-in-</w:t>
+      </w:r>
+      <w:proofErr w:type="spellStart"/>
+      <w:r>
+        <w:t>the</w:t>
+      </w:r>
+      <w:proofErr w:type="spellEnd"/>
+      <w:r>
+        <w:t>-</w:t>
+      </w:r>
+      <w:proofErr w:type="spellStart"/>
+      <w:r>
+        <w:t>middle</w:t>
+      </w:r>
+      <w:proofErr w:type="spellEnd"/>
       <w:r>
         <w:t xml:space="preserve"> </w:t>
       </w:r>
-      <w:r>
-        <w:t>184</w:t>
+      <w:proofErr w:type="spellStart"/>
+      <w:r>
+        <w:t>attack</w:t>
+      </w:r>
+      <w:proofErr w:type="spellEnd"/>
+      <w:r>
+        <w:t xml:space="preserve"> tím, že by mezi počítač a Arduino připojil jím ovládané zařízení, které by si po přijetí hesla od Arduina uchovalo kopii, ale klávesnicové vstupy poslalo dál, aby uživatel nic nepoznal.</w:t>
       </w:r>
       <w:r>
         <w:t xml:space="preserve"> </w:t>
       </w:r>
       <w:r>
-        <w:t>772</w:t>
-      </w:r>
-      <w:r>
-        <w:t xml:space="preserve"> </w:t>
-      </w:r>
-      <w:r>
-        <w:t>957</w:t>
-      </w:r>
-      <w:r>
-        <w:t xml:space="preserve"> </w:t>
-      </w:r>
-      <w:r>
-        <w:t>889</w:t>
-      </w:r>
-      <w:r>
-        <w:t xml:space="preserve"> </w:t>
-      </w:r>
-      <w:r>
-        <w:t>100</w:t>
-      </w:r>
-      <w:r>
-        <w:t xml:space="preserve"> </w:t>
-      </w:r>
-      <w:r>
-        <w:t>001</w:t>
-      </w:r>
-      <w:r>
-        <w:t xml:space="preserve"> let</w:t>
-      </w:r>
-      <w:r>
-        <w:rPr>
-          <w:rStyle w:val="FootnoteReference"/>
-        </w:rPr>
-        <w:footnoteReference w:id="13"/>
-      </w:r>
-      <w:r>
-        <w:t>. A to je jenom v případě, že používáme AES128</w:t>
-      </w:r>
-      <w:r>
-        <w:t xml:space="preserve">. Kdyby se nám i to zdálo nedostatečné, můžeme použít AES256, který nabízí tak absurdně vysokou úroveň bezpečnosti, že i kdyby existoval počítač, který by dokázal vyzkoušet jeden klíč za jedinou Planckovu jednotku času, což je nejmenší možný časový úsek, který je fyzicky možné změřit, trvalo by to přibližně </w:t>
-      </w:r>
-      <w:r>
-        <w:t>65</w:t>
-      </w:r>
-      <w:r>
-        <w:t xml:space="preserve"> </w:t>
-      </w:r>
-      <w:r>
-        <w:t>299</w:t>
-      </w:r>
-      <w:r>
-        <w:t xml:space="preserve"> </w:t>
-      </w:r>
-      <w:r>
-        <w:t>601</w:t>
-      </w:r>
-      <w:r>
-        <w:t xml:space="preserve"> </w:t>
-      </w:r>
-      <w:r>
-        <w:t>948</w:t>
-      </w:r>
-      <w:r>
-        <w:t xml:space="preserve"> </w:t>
-      </w:r>
-      <w:r>
-        <w:t>325</w:t>
-      </w:r>
-      <w:r>
-        <w:t xml:space="preserve"> </w:t>
-      </w:r>
-      <w:r>
-        <w:t>717</w:t>
-      </w:r>
-      <w:r>
-        <w:t xml:space="preserve"> </w:t>
-      </w:r>
-      <w:r>
-        <w:t>200</w:t>
-      </w:r>
-      <w:r>
-        <w:t xml:space="preserve"> </w:t>
-      </w:r>
-      <w:r>
-        <w:t>000</w:t>
-      </w:r>
-      <w:r>
-        <w:t xml:space="preserve"> </w:t>
-      </w:r>
-      <w:r>
-        <w:t>00</w:t>
-      </w:r>
-      <w:r>
-        <w:t>0 let</w:t>
-      </w:r>
-      <w:r>
-        <w:rPr>
-          <w:rStyle w:val="FootnoteReference"/>
-        </w:rPr>
-        <w:footnoteReference w:id="14"/>
-      </w:r>
-      <w:r>
-        <w:t xml:space="preserve">. Jen tak pro představu, slunce vyhasne </w:t>
-      </w:r>
-      <w:r>
-        <w:t xml:space="preserve">už </w:t>
-      </w:r>
-      <w:r>
-        <w:t xml:space="preserve">za nějakých </w:t>
-      </w:r>
-      <w:r>
-        <w:t>5 miliard, čili 5 000 000 let</w:t>
-      </w:r>
-      <w:r>
-        <w:t>.</w:t>
-      </w:r>
-      <w:r>
-        <w:rPr>
-          <w:rStyle w:val="FootnoteReference"/>
-        </w:rPr>
-        <w:footnoteReference w:id="15"/>
-      </w:r>
-      <w:r>
-        <w:t xml:space="preserve"> </w:t>
+        <w:t xml:space="preserve">Tomuto útoku by se </w:t>
+      </w:r>
+      <w:r>
+        <w:lastRenderedPageBreak/>
+        <w:t>dalo zabránit použitím tlustě obrněného USB kabelu a trvalým připevněním koncovek kabelu ke slotům, například vteřinovým lepidlem.</w:t>
       </w:r>
     </w:p>
     <w:p/>
     <w:p/>
-    <w:p>
-      <w:pPr>
-        <w:rPr>
-          <w:b/>
-        </w:rPr>
-      </w:pPr>
+    <w:p/>
+    <w:p>
       <w:r>
         <w:br w:type="page"/>
       </w:r>
@@ -8694,12 +10075,12 @@
       <w:pPr>
         <w:pStyle w:val="Heading2"/>
       </w:pPr>
-      <w:bookmarkStart w:id="13" w:name="_Toc118229314"/>
+      <w:bookmarkStart w:id="27" w:name="_Toc120650488"/>
       <w:r>
         <w:lastRenderedPageBreak/>
         <w:t>Struktura práce</w:t>
       </w:r>
-      <w:bookmarkEnd w:id="13"/>
+      <w:bookmarkEnd w:id="27"/>
     </w:p>
     <w:p>
       <w:pPr>
@@ -8834,13 +10215,13 @@
       <w:pPr>
         <w:pStyle w:val="Heading2"/>
       </w:pPr>
-      <w:bookmarkStart w:id="14" w:name="_2n2iix410vi5" w:colFirst="0" w:colLast="0"/>
-      <w:bookmarkStart w:id="15" w:name="_Toc118229315"/>
-      <w:bookmarkEnd w:id="14"/>
+      <w:bookmarkStart w:id="28" w:name="_2n2iix410vi5" w:colFirst="0" w:colLast="0"/>
+      <w:bookmarkStart w:id="29" w:name="_Toc120650489"/>
+      <w:bookmarkEnd w:id="28"/>
       <w:r>
         <w:t>Titulní strana</w:t>
       </w:r>
-      <w:bookmarkEnd w:id="15"/>
+      <w:bookmarkEnd w:id="29"/>
     </w:p>
     <w:p>
       <w:r>
@@ -8851,9 +10232,9 @@
       <w:pPr>
         <w:pStyle w:val="Heading2"/>
       </w:pPr>
-      <w:bookmarkStart w:id="16" w:name="_syie4sqihjdz" w:colFirst="0" w:colLast="0"/>
-      <w:bookmarkStart w:id="17" w:name="_Toc118229316"/>
-      <w:bookmarkEnd w:id="16"/>
+      <w:bookmarkStart w:id="30" w:name="_syie4sqihjdz" w:colFirst="0" w:colLast="0"/>
+      <w:bookmarkStart w:id="31" w:name="_Toc120650490"/>
+      <w:bookmarkEnd w:id="30"/>
       <w:r>
         <w:t xml:space="preserve">Abstrakt, </w:t>
       </w:r>
@@ -8865,7 +10246,7 @@
       <w:r>
         <w:t>, Klíčová slova</w:t>
       </w:r>
-      <w:bookmarkEnd w:id="17"/>
+      <w:bookmarkEnd w:id="31"/>
     </w:p>
     <w:p>
       <w:pPr>
@@ -8899,13 +10280,13 @@
       <w:pPr>
         <w:pStyle w:val="Heading2"/>
       </w:pPr>
-      <w:bookmarkStart w:id="18" w:name="_knso67nsq1tu" w:colFirst="0" w:colLast="0"/>
-      <w:bookmarkStart w:id="19" w:name="_Toc118229317"/>
-      <w:bookmarkEnd w:id="18"/>
+      <w:bookmarkStart w:id="32" w:name="_knso67nsq1tu" w:colFirst="0" w:colLast="0"/>
+      <w:bookmarkStart w:id="33" w:name="_Toc120650491"/>
+      <w:bookmarkEnd w:id="32"/>
       <w:r>
         <w:t>Prohlášení</w:t>
       </w:r>
-      <w:bookmarkEnd w:id="19"/>
+      <w:bookmarkEnd w:id="33"/>
       <w:r>
         <w:t xml:space="preserve"> </w:t>
       </w:r>
@@ -8919,14 +10300,14 @@
       <w:pPr>
         <w:pStyle w:val="Heading2"/>
       </w:pPr>
-      <w:bookmarkStart w:id="20" w:name="_8p6x3ilht2s6" w:colFirst="0" w:colLast="0"/>
-      <w:bookmarkStart w:id="21" w:name="_Toc118229318"/>
-      <w:bookmarkEnd w:id="20"/>
+      <w:bookmarkStart w:id="34" w:name="_8p6x3ilht2s6" w:colFirst="0" w:colLast="0"/>
+      <w:bookmarkStart w:id="35" w:name="_Toc120650492"/>
+      <w:bookmarkEnd w:id="34"/>
       <w:r>
         <w:lastRenderedPageBreak/>
         <w:t>Obsah</w:t>
       </w:r>
-      <w:bookmarkEnd w:id="21"/>
+      <w:bookmarkEnd w:id="35"/>
     </w:p>
     <w:p>
       <w:r>
@@ -8937,13 +10318,13 @@
       <w:pPr>
         <w:pStyle w:val="Heading2"/>
       </w:pPr>
-      <w:bookmarkStart w:id="22" w:name="_etsb9r6t4o2o" w:colFirst="0" w:colLast="0"/>
-      <w:bookmarkStart w:id="23" w:name="_Toc118229319"/>
-      <w:bookmarkEnd w:id="22"/>
+      <w:bookmarkStart w:id="36" w:name="_etsb9r6t4o2o" w:colFirst="0" w:colLast="0"/>
+      <w:bookmarkStart w:id="37" w:name="_Toc120650493"/>
+      <w:bookmarkEnd w:id="36"/>
       <w:r>
         <w:t>Úvod</w:t>
       </w:r>
-      <w:bookmarkEnd w:id="23"/>
+      <w:bookmarkEnd w:id="37"/>
     </w:p>
     <w:p>
       <w:r>
@@ -8959,13 +10340,13 @@
       <w:pPr>
         <w:pStyle w:val="Heading2"/>
       </w:pPr>
-      <w:bookmarkStart w:id="24" w:name="_l2b6m9h7dfgi" w:colFirst="0" w:colLast="0"/>
-      <w:bookmarkStart w:id="25" w:name="_Toc118229320"/>
-      <w:bookmarkEnd w:id="24"/>
+      <w:bookmarkStart w:id="38" w:name="_l2b6m9h7dfgi" w:colFirst="0" w:colLast="0"/>
+      <w:bookmarkStart w:id="39" w:name="_Toc120650494"/>
+      <w:bookmarkEnd w:id="38"/>
       <w:r>
         <w:t>Vlastní text práce</w:t>
       </w:r>
-      <w:bookmarkEnd w:id="25"/>
+      <w:bookmarkEnd w:id="39"/>
     </w:p>
     <w:p>
       <w:r>
@@ -9007,14 +10388,14 @@
       <w:pPr>
         <w:pStyle w:val="Heading2"/>
       </w:pPr>
-      <w:bookmarkStart w:id="26" w:name="_9g8lacywn6ir" w:colFirst="0" w:colLast="0"/>
-      <w:bookmarkStart w:id="27" w:name="_Toc118229321"/>
-      <w:bookmarkEnd w:id="26"/>
+      <w:bookmarkStart w:id="40" w:name="_9g8lacywn6ir" w:colFirst="0" w:colLast="0"/>
+      <w:bookmarkStart w:id="41" w:name="_Toc120650495"/>
+      <w:bookmarkEnd w:id="40"/>
       <w:r>
         <w:lastRenderedPageBreak/>
         <w:t>Závěr</w:t>
       </w:r>
-      <w:bookmarkEnd w:id="27"/>
+      <w:bookmarkEnd w:id="41"/>
     </w:p>
     <w:p>
       <w:r>
@@ -9025,13 +10406,13 @@
       <w:pPr>
         <w:pStyle w:val="Heading2"/>
       </w:pPr>
-      <w:bookmarkStart w:id="28" w:name="_sk4qh5v0hmkx" w:colFirst="0" w:colLast="0"/>
-      <w:bookmarkStart w:id="29" w:name="_Toc118229322"/>
-      <w:bookmarkEnd w:id="28"/>
+      <w:bookmarkStart w:id="42" w:name="_sk4qh5v0hmkx" w:colFirst="0" w:colLast="0"/>
+      <w:bookmarkStart w:id="43" w:name="_Toc120650496"/>
+      <w:bookmarkEnd w:id="42"/>
       <w:r>
         <w:t>Seznam použitých zdrojů</w:t>
       </w:r>
-      <w:bookmarkEnd w:id="29"/>
+      <w:bookmarkEnd w:id="43"/>
     </w:p>
     <w:p>
       <w:r>
@@ -9170,13 +10551,13 @@
       <w:pPr>
         <w:pStyle w:val="Heading2"/>
       </w:pPr>
-      <w:bookmarkStart w:id="30" w:name="_j02uoh5ykuq7" w:colFirst="0" w:colLast="0"/>
-      <w:bookmarkStart w:id="31" w:name="_Toc118229323"/>
-      <w:bookmarkEnd w:id="30"/>
+      <w:bookmarkStart w:id="44" w:name="_j02uoh5ykuq7" w:colFirst="0" w:colLast="0"/>
+      <w:bookmarkStart w:id="45" w:name="_Toc120650497"/>
+      <w:bookmarkEnd w:id="44"/>
       <w:r>
         <w:t>Seznam příloh a přílohy</w:t>
       </w:r>
-      <w:bookmarkEnd w:id="31"/>
+      <w:bookmarkEnd w:id="45"/>
     </w:p>
     <w:p>
       <w:r>
@@ -9192,13 +10573,13 @@
       <w:pPr>
         <w:pStyle w:val="Heading2"/>
       </w:pPr>
-      <w:bookmarkStart w:id="32" w:name="_smlybo2naotk" w:colFirst="0" w:colLast="0"/>
-      <w:bookmarkStart w:id="33" w:name="_Toc118229324"/>
-      <w:bookmarkEnd w:id="32"/>
+      <w:bookmarkStart w:id="46" w:name="_smlybo2naotk" w:colFirst="0" w:colLast="0"/>
+      <w:bookmarkStart w:id="47" w:name="_Toc120650498"/>
+      <w:bookmarkEnd w:id="46"/>
       <w:r>
         <w:t>Základní formátování</w:t>
       </w:r>
-      <w:bookmarkEnd w:id="33"/>
+      <w:bookmarkEnd w:id="47"/>
     </w:p>
     <w:p>
       <w:pPr>
@@ -9392,9 +10773,9 @@
       <w:pPr>
         <w:pStyle w:val="Heading2"/>
       </w:pPr>
-      <w:bookmarkStart w:id="34" w:name="_ciksxnhr1pyi" w:colFirst="0" w:colLast="0"/>
-      <w:bookmarkStart w:id="35" w:name="_Toc118229325"/>
-      <w:bookmarkEnd w:id="34"/>
+      <w:bookmarkStart w:id="48" w:name="_ciksxnhr1pyi" w:colFirst="0" w:colLast="0"/>
+      <w:bookmarkStart w:id="49" w:name="_Toc120650499"/>
+      <w:bookmarkEnd w:id="48"/>
       <w:proofErr w:type="spellStart"/>
       <w:r>
         <w:t>PowerPointová</w:t>
@@ -9411,7 +10792,7 @@
       <w:r>
         <w:t xml:space="preserve"> prezentace)</w:t>
       </w:r>
-      <w:bookmarkEnd w:id="35"/>
+      <w:bookmarkEnd w:id="49"/>
     </w:p>
     <w:p>
       <w:r>
@@ -9468,13 +10849,13 @@
       <w:pPr>
         <w:pStyle w:val="Heading2"/>
       </w:pPr>
-      <w:bookmarkStart w:id="36" w:name="_gzaovxelwg50" w:colFirst="0" w:colLast="0"/>
-      <w:bookmarkStart w:id="37" w:name="_Toc118229326"/>
-      <w:bookmarkEnd w:id="36"/>
+      <w:bookmarkStart w:id="50" w:name="_gzaovxelwg50" w:colFirst="0" w:colLast="0"/>
+      <w:bookmarkStart w:id="51" w:name="_Toc120650500"/>
+      <w:bookmarkEnd w:id="50"/>
       <w:r>
         <w:t>Obhajoba maturitní práce a názorné ukázky praktické části maturitní práce</w:t>
       </w:r>
-      <w:bookmarkEnd w:id="37"/>
+      <w:bookmarkEnd w:id="51"/>
     </w:p>
     <w:p>
       <w:r>
@@ -9485,14 +10866,14 @@
       <w:pPr>
         <w:pStyle w:val="Heading2"/>
       </w:pPr>
-      <w:bookmarkStart w:id="38" w:name="_z91piormyo7m" w:colFirst="0" w:colLast="0"/>
-      <w:bookmarkStart w:id="39" w:name="_Toc118229327"/>
-      <w:bookmarkEnd w:id="38"/>
+      <w:bookmarkStart w:id="52" w:name="_z91piormyo7m" w:colFirst="0" w:colLast="0"/>
+      <w:bookmarkStart w:id="53" w:name="_Toc120650501"/>
+      <w:bookmarkEnd w:id="52"/>
       <w:r>
         <w:lastRenderedPageBreak/>
         <w:t>Způsob odevzdání maturitní práce</w:t>
       </w:r>
-      <w:bookmarkEnd w:id="39"/>
+      <w:bookmarkEnd w:id="53"/>
     </w:p>
     <w:p>
       <w:r>
@@ -9903,7 +11284,7 @@
           <w:color w:val="212529"/>
           <w:shd w:val="clear" w:color="auto" w:fill="FFFFFF"/>
         </w:rPr>
-        <w:t xml:space="preserve">],  30.6.2019 [cit. 2022-10-22]. </w:t>
+        <w:t xml:space="preserve">],  30.6.2019 [2022-10-22]. </w:t>
       </w:r>
       <w:r>
         <w:rPr>
@@ -9917,7 +11298,23 @@
           <w:color w:val="212529"/>
           <w:shd w:val="clear" w:color="auto" w:fill="FFFFFF"/>
         </w:rPr>
-        <w:t>ostupné z: https://www.youtube.com/watch?v=W_mZ7smIz3U</w:t>
+        <w:t xml:space="preserve">ostupné z: </w:t>
+      </w:r>
+      <w:hyperlink r:id="rId1" w:history="1">
+        <w:r>
+          <w:rPr>
+            <w:rStyle w:val="Hyperlink"/>
+            <w:shd w:val="clear" w:color="auto" w:fill="FFFFFF"/>
+          </w:rPr>
+          <w:t>https://www.youtube.com/watch?v=W_mZ7smIz3U</w:t>
+        </w:r>
+      </w:hyperlink>
+      <w:r>
+        <w:rPr>
+          <w:color w:val="212529"/>
+          <w:shd w:val="clear" w:color="auto" w:fill="FFFFFF"/>
+        </w:rPr>
+        <w:t xml:space="preserve"> </w:t>
       </w:r>
     </w:p>
   </w:footnote>
@@ -10000,7 +11397,18 @@
       </w:r>
       <w:proofErr w:type="spellEnd"/>
       <w:r>
-        <w:t>], 2012-06-15, 2012-12-19 [cit. 1.11.2022]. Veřejně dostupné z:  http://jorisvr.nl/article/arduino-frequency</w:t>
+        <w:t xml:space="preserve">], 2012-06-15, 2012-12-19 [1.11.2022]. Veřejně dostupné z:  </w:t>
+      </w:r>
+      <w:hyperlink r:id="rId2" w:history="1">
+        <w:r>
+          <w:rPr>
+            <w:rStyle w:val="Hyperlink"/>
+          </w:rPr>
+          <w:t>http://jorisvr.nl/article/arduino-frequency</w:t>
+        </w:r>
+      </w:hyperlink>
+      <w:r>
+        <w:t xml:space="preserve"> </w:t>
       </w:r>
     </w:p>
   </w:footnote>
@@ -10182,7 +11590,7 @@
         </w:rPr>
         <w:t xml:space="preserve"> z </w:t>
       </w:r>
-      <w:hyperlink r:id="rId1" w:history="1">
+      <w:hyperlink r:id="rId3" w:history="1">
         <w:r>
           <w:rPr>
             <w:rStyle w:val="Hyperlink"/>
@@ -10258,7 +11666,7 @@
         </w:rPr>
         <w:t xml:space="preserve"> z </w:t>
       </w:r>
-      <w:hyperlink r:id="rId2" w:history="1">
+      <w:hyperlink r:id="rId4" w:history="1">
         <w:r>
           <w:rPr>
             <w:rStyle w:val="Hyperlink"/>
@@ -10424,7 +11832,7 @@
         </w:rPr>
         <w:t xml:space="preserve"> z </w:t>
       </w:r>
-      <w:hyperlink r:id="rId3" w:history="1">
+      <w:hyperlink r:id="rId5" w:history="1">
         <w:r>
           <w:rPr>
             <w:rStyle w:val="Hyperlink"/>
@@ -10506,7 +11914,7 @@
         </w:rPr>
         <w:t xml:space="preserve"> z </w:t>
       </w:r>
-      <w:hyperlink r:id="rId4" w:history="1">
+      <w:hyperlink r:id="rId6" w:history="1">
         <w:r>
           <w:rPr>
             <w:rStyle w:val="Hyperlink"/>
@@ -10588,7 +11996,7 @@
         </w:rPr>
         <w:t xml:space="preserve"> z </w:t>
       </w:r>
-      <w:hyperlink r:id="rId5" w:history="1">
+      <w:hyperlink r:id="rId7" w:history="1">
         <w:r>
           <w:rPr>
             <w:rStyle w:val="Hyperlink"/>
@@ -10613,9 +12021,65 @@
         <w:footnoteRef/>
       </w:r>
       <w:r>
-        <w:t xml:space="preserve"> TODO: CITACE </w:t>
-      </w:r>
-      <w:hyperlink r:id="rId6" w:history="1">
+        <w:t xml:space="preserve"> </w:t>
+      </w:r>
+      <w:r>
+        <w:t xml:space="preserve">AES </w:t>
+      </w:r>
+      <w:proofErr w:type="spellStart"/>
+      <w:r>
+        <w:t>Explained</w:t>
+      </w:r>
+      <w:proofErr w:type="spellEnd"/>
+      <w:r>
+        <w:t xml:space="preserve"> (</w:t>
+      </w:r>
+      <w:proofErr w:type="spellStart"/>
+      <w:r>
+        <w:t>Advanced</w:t>
+      </w:r>
+      <w:proofErr w:type="spellEnd"/>
+      <w:r>
+        <w:t xml:space="preserve"> </w:t>
+      </w:r>
+      <w:proofErr w:type="spellStart"/>
+      <w:r>
+        <w:t>Encryption</w:t>
+      </w:r>
+      <w:proofErr w:type="spellEnd"/>
+      <w:r>
+        <w:t xml:space="preserve"> Standard) – </w:t>
+      </w:r>
+      <w:proofErr w:type="spellStart"/>
+      <w:r>
+        <w:t>Computerphile</w:t>
+      </w:r>
+      <w:proofErr w:type="spellEnd"/>
+      <w:r>
+        <w:t xml:space="preserve">. </w:t>
+      </w:r>
+      <w:r>
+        <w:rPr>
+          <w:i/>
+          <w:iCs/>
+          <w:shd w:val="clear" w:color="auto" w:fill="FFFFFF"/>
+        </w:rPr>
+        <w:t>YouTube</w:t>
+      </w:r>
+      <w:r>
+        <w:rPr>
+          <w:shd w:val="clear" w:color="auto" w:fill="FFFFFF"/>
+        </w:rPr>
+        <w:t xml:space="preserve"> [online]. Nov 22, 2019 [29.11.2022]. Veřejně dostupné </w:t>
+      </w:r>
+      <w:r>
+        <w:rPr>
+          <w:color w:val="212529"/>
+          <w:shd w:val="clear" w:color="auto" w:fill="FFFFFF"/>
+        </w:rPr>
+        <w:t xml:space="preserve">z: </w:t>
+      </w:r>
+      <w:hyperlink r:id="rId8" w:history="1">
         <w:r>
           <w:rPr>
             <w:rStyle w:val="Hyperlink"/>
@@ -10643,64 +12107,58 @@
         <w:footnoteRef/>
       </w:r>
       <w:r>
-        <w:t xml:space="preserve"> TODO: CITACE </w:t>
-      </w:r>
-      <w:hyperlink r:id="rId7" w:history="1">
-        <w:r>
-          <w:rPr>
-            <w:rStyle w:val="Hyperlink"/>
-          </w:rPr>
-          <w:t>https://en.wikipedia.org/wiki/Advanced_Encryption_Standard</w:t>
-        </w:r>
-      </w:hyperlink>
-      <w:r>
         <w:t xml:space="preserve"> </w:t>
       </w:r>
-    </w:p>
-  </w:footnote>
-  <w:footnote w:id="12">
-    <w:p>
-      <w:pPr>
-        <w:pStyle w:val="FootnoteText"/>
+      <w:r>
         <w:rPr>
           <w:lang w:val="en-US"/>
         </w:rPr>
-      </w:pPr>
-      <w:r>
-        <w:rPr>
-          <w:rStyle w:val="FootnoteReference"/>
-        </w:rPr>
-        <w:footnoteRef/>
-      </w:r>
-      <w:r>
-        <w:t xml:space="preserve"> TODO: CITACE </w:t>
-      </w:r>
-      <w:hyperlink r:id="rId8" w:history="1">
-        <w:r>
-          <w:rPr>
-            <w:rStyle w:val="Hyperlink"/>
-          </w:rPr>
-          <w:t>https://cs.wikipedia.org/wiki/Advanced_Encryption_Standard</w:t>
-        </w:r>
-      </w:hyperlink>
-      <w:r>
+        <w:t xml:space="preserve">Wikimedia Foundation, Inc. Advanced Encryption Standard - Wikipedia. </w:t>
+      </w:r>
+      <w:r>
+        <w:rPr>
+          <w:i/>
+          <w:iCs/>
+          <w:lang w:val="en-US"/>
+        </w:rPr>
+        <w:t xml:space="preserve">Wikipedia: The Free Encyclopedia. </w:t>
+      </w:r>
+      <w:r>
+        <w:rPr>
+          <w:lang w:val="en-US"/>
+        </w:rPr>
+        <w:t xml:space="preserve">[online]. 27 May 2004, 22 October 2022 [29.11.2022] </w:t>
+      </w:r>
+      <w:proofErr w:type="spellStart"/>
+      <w:r>
+        <w:rPr>
+          <w:lang w:val="en-US"/>
+        </w:rPr>
+        <w:t>Veřejně</w:t>
+      </w:r>
+      <w:proofErr w:type="spellEnd"/>
+      <w:r>
+        <w:rPr>
+          <w:lang w:val="en-US"/>
+        </w:rPr>
         <w:t xml:space="preserve"> </w:t>
       </w:r>
-    </w:p>
-  </w:footnote>
-  <w:footnote w:id="13">
-    <w:p>
-      <w:pPr>
-        <w:pStyle w:val="FootnoteText"/>
-      </w:pPr>
-      <w:r>
-        <w:rPr>
-          <w:rStyle w:val="FootnoteReference"/>
-        </w:rPr>
-        <w:footnoteRef/>
-      </w:r>
-      <w:r>
-        <w:t xml:space="preserve"> Podle výše citované stránky </w:t>
+      <w:proofErr w:type="spellStart"/>
+      <w:r>
+        <w:rPr>
+          <w:lang w:val="en-US"/>
+        </w:rPr>
+        <w:t>dostupné</w:t>
+      </w:r>
+      <w:proofErr w:type="spellEnd"/>
+      <w:r>
+        <w:rPr>
+          <w:lang w:val="en-US"/>
+        </w:rPr>
+        <w:t xml:space="preserve"> z</w:t>
+      </w:r>
+      <w:r>
+        <w:t xml:space="preserve"> </w:t>
       </w:r>
       <w:hyperlink r:id="rId9" w:history="1">
         <w:r>
@@ -10711,71 +12169,327 @@
         </w:r>
       </w:hyperlink>
       <w:r>
-        <w:t xml:space="preserve"> existuje způsob jak získat klíč k šifře AES128 za pouhých 2</w:t>
-      </w:r>
-      <w:r>
-        <w:rPr>
-          <w:vertAlign w:val="superscript"/>
-        </w:rPr>
-        <w:t>126.1</w:t>
-      </w:r>
-      <w:r>
-        <w:t xml:space="preserve"> pokusů. To je</w:t>
-      </w:r>
-      <w:r>
         <w:t xml:space="preserve"> </w:t>
       </w:r>
-      <w:r>
-        <w:t>9.1176403e+37</w:t>
-      </w:r>
-      <w:r>
-        <w:t>, neboli</w:t>
+    </w:p>
+  </w:footnote>
+  <w:footnote w:id="12">
+    <w:p>
+      <w:pPr>
+        <w:pStyle w:val="FootnoteText"/>
+        <w:rPr>
+          <w:lang w:val="en-US"/>
+        </w:rPr>
+      </w:pPr>
+      <w:r>
+        <w:rPr>
+          <w:rStyle w:val="FootnoteReference"/>
+        </w:rPr>
+        <w:footnoteRef/>
       </w:r>
       <w:r>
         <w:t xml:space="preserve"> </w:t>
       </w:r>
       <w:r>
-        <w:t>91</w:t>
-      </w:r>
-      <w:r>
+        <w:rPr>
+          <w:lang w:val="en-US"/>
+        </w:rPr>
+        <w:t xml:space="preserve">Wikimedia Foundation, Inc. Deadlock – </w:t>
+      </w:r>
+      <w:proofErr w:type="spellStart"/>
+      <w:r>
+        <w:rPr>
+          <w:lang w:val="en-US"/>
+        </w:rPr>
+        <w:t>Wikipedie</w:t>
+      </w:r>
+      <w:proofErr w:type="spellEnd"/>
+      <w:r>
+        <w:rPr>
+          <w:lang w:val="en-US"/>
+        </w:rPr>
+        <w:t xml:space="preserve">. </w:t>
+      </w:r>
+      <w:proofErr w:type="spellStart"/>
+      <w:r>
+        <w:rPr>
+          <w:i/>
+          <w:iCs/>
+          <w:lang w:val="en-US"/>
+        </w:rPr>
+        <w:t>Wikipedie</w:t>
+      </w:r>
+      <w:proofErr w:type="spellEnd"/>
+      <w:r>
+        <w:rPr>
+          <w:i/>
+          <w:iCs/>
+          <w:lang w:val="en-US"/>
+        </w:rPr>
+        <w:t xml:space="preserve">: </w:t>
+      </w:r>
+      <w:proofErr w:type="spellStart"/>
+      <w:r>
+        <w:rPr>
+          <w:i/>
+          <w:iCs/>
+          <w:lang w:val="en-US"/>
+        </w:rPr>
+        <w:t>otevřená</w:t>
+      </w:r>
+      <w:proofErr w:type="spellEnd"/>
+      <w:r>
+        <w:rPr>
+          <w:i/>
+          <w:iCs/>
+          <w:lang w:val="en-US"/>
+        </w:rPr>
         <w:t xml:space="preserve"> </w:t>
       </w:r>
-      <w:r>
-        <w:t>176</w:t>
-      </w:r>
-      <w:r>
+      <w:proofErr w:type="spellStart"/>
+      <w:r>
+        <w:rPr>
+          <w:i/>
+          <w:iCs/>
+          <w:lang w:val="en-US"/>
+        </w:rPr>
+        <w:t>encyklopedie</w:t>
+      </w:r>
+      <w:proofErr w:type="spellEnd"/>
+      <w:r>
+        <w:rPr>
+          <w:i/>
+          <w:iCs/>
+          <w:lang w:val="en-US"/>
+        </w:rPr>
+        <w:t xml:space="preserve">. </w:t>
+      </w:r>
+      <w:r>
+        <w:rPr>
+          <w:lang w:val="en-US"/>
+        </w:rPr>
+        <w:t xml:space="preserve">[online]. 27.12.2011, 16.11.2022 [29.11.2022] </w:t>
+      </w:r>
+      <w:proofErr w:type="spellStart"/>
+      <w:r>
+        <w:rPr>
+          <w:lang w:val="en-US"/>
+        </w:rPr>
+        <w:t>Veřejně</w:t>
+      </w:r>
+      <w:proofErr w:type="spellEnd"/>
+      <w:r>
+        <w:rPr>
+          <w:lang w:val="en-US"/>
+        </w:rPr>
         <w:t xml:space="preserve"> </w:t>
       </w:r>
-      <w:r>
-        <w:t>403</w:t>
-      </w:r>
-      <w:r>
-        <w:t xml:space="preserve"> a 30 nul. Když tohle číslo</w:t>
-      </w:r>
-      <w:r>
-        <w:t xml:space="preserve"> budeme považovat za počet </w:t>
-      </w:r>
-      <w:r>
-        <w:t>nanos</w:t>
-      </w:r>
-      <w:r>
-        <w:t>ekund, můžeme jej převést na roky, pokud jej</w:t>
-      </w:r>
-      <w:r>
-        <w:t xml:space="preserve"> vydělíme</w:t>
-      </w:r>
-      <w:r>
-        <w:t xml:space="preserve"> číslem 3.154e+16.</w:t>
-      </w:r>
+      <w:proofErr w:type="spellStart"/>
+      <w:r>
+        <w:rPr>
+          <w:lang w:val="en-US"/>
+        </w:rPr>
+        <w:t>dostupné</w:t>
+      </w:r>
+      <w:proofErr w:type="spellEnd"/>
+      <w:r>
+        <w:rPr>
+          <w:lang w:val="en-US"/>
+        </w:rPr>
+        <w:t xml:space="preserve"> z </w:t>
+      </w:r>
+      <w:hyperlink r:id="rId10" w:history="1">
+        <w:r>
+          <w:rPr>
+            <w:rStyle w:val="Hyperlink"/>
+          </w:rPr>
+          <w:t>https://cs.wikipedia.org/wiki/Advanced_Encryption_Standard</w:t>
+        </w:r>
+      </w:hyperlink>
+      <w:r>
+        <w:t xml:space="preserve"> </w:t>
+      </w:r>
+    </w:p>
+  </w:footnote>
+  <w:footnote w:id="13">
+    <w:p>
+      <w:pPr>
+        <w:pStyle w:val="FootnoteText"/>
+        <w:rPr>
+          <w:lang w:val="en-US"/>
+        </w:rPr>
+      </w:pPr>
+      <w:r>
+        <w:rPr>
+          <w:rStyle w:val="FootnoteReference"/>
+        </w:rPr>
+        <w:footnoteRef/>
+      </w:r>
+      <w:r>
+        <w:t xml:space="preserve"> [</w:t>
+      </w:r>
+      <w:proofErr w:type="spellStart"/>
+      <w:r>
+        <w:t>Hartung</w:t>
+      </w:r>
+      <w:proofErr w:type="spellEnd"/>
+      <w:r>
+        <w:t xml:space="preserve">, Roman Konstantin]. </w:t>
+      </w:r>
+      <w:proofErr w:type="spellStart"/>
+      <w:r>
+        <w:t>elmor`s</w:t>
+      </w:r>
+      <w:proofErr w:type="spellEnd"/>
+      <w:r>
+        <w:t xml:space="preserve"> CPU </w:t>
+      </w:r>
+      <w:proofErr w:type="spellStart"/>
+      <w:r>
+        <w:t>Frequency</w:t>
+      </w:r>
+      <w:proofErr w:type="spellEnd"/>
+      <w:r>
+        <w:t xml:space="preserve"> </w:t>
+      </w:r>
+      <w:proofErr w:type="spellStart"/>
+      <w:r>
+        <w:t>score</w:t>
+      </w:r>
+      <w:proofErr w:type="spellEnd"/>
+      <w:r>
+        <w:t xml:space="preserve">: 8812.85 MHz </w:t>
+      </w:r>
+      <w:proofErr w:type="spellStart"/>
+      <w:r>
+        <w:t>with</w:t>
+      </w:r>
+      <w:proofErr w:type="spellEnd"/>
+      <w:r>
+        <w:t xml:space="preserve"> a </w:t>
+      </w:r>
+      <w:proofErr w:type="spellStart"/>
+      <w:r>
+        <w:t>Core</w:t>
+      </w:r>
+      <w:proofErr w:type="spellEnd"/>
+      <w:r>
+        <w:t xml:space="preserve"> i9 13900K (8P)</w:t>
+      </w:r>
+      <w:r>
+        <w:t xml:space="preserve">. </w:t>
+      </w:r>
+      <w:r>
+        <w:rPr>
+          <w:i/>
+          <w:iCs/>
+        </w:rPr>
+        <w:t xml:space="preserve">HWBOT: </w:t>
+      </w:r>
+      <w:proofErr w:type="spellStart"/>
+      <w:r>
+        <w:rPr>
+          <w:i/>
+          <w:iCs/>
+        </w:rPr>
+        <w:t>Overclocking</w:t>
+      </w:r>
+      <w:proofErr w:type="spellEnd"/>
+      <w:r>
+        <w:rPr>
+          <w:i/>
+          <w:iCs/>
+        </w:rPr>
+        <w:t xml:space="preserve">, </w:t>
+      </w:r>
+      <w:proofErr w:type="spellStart"/>
+      <w:r>
+        <w:rPr>
+          <w:i/>
+          <w:iCs/>
+        </w:rPr>
+        <w:t>overclocking</w:t>
+      </w:r>
+      <w:proofErr w:type="spellEnd"/>
+      <w:r>
+        <w:rPr>
+          <w:i/>
+          <w:iCs/>
+        </w:rPr>
+        <w:t xml:space="preserve">, and much more! </w:t>
+      </w:r>
+      <w:proofErr w:type="spellStart"/>
+      <w:r>
+        <w:rPr>
+          <w:i/>
+          <w:iCs/>
+        </w:rPr>
+        <w:t>Like</w:t>
+      </w:r>
+      <w:proofErr w:type="spellEnd"/>
+      <w:r>
+        <w:rPr>
+          <w:i/>
+          <w:iCs/>
+        </w:rPr>
+        <w:t xml:space="preserve"> </w:t>
+      </w:r>
+      <w:proofErr w:type="spellStart"/>
+      <w:r>
+        <w:rPr>
+          <w:i/>
+          <w:iCs/>
+        </w:rPr>
+        <w:t>overclocking</w:t>
+      </w:r>
+      <w:proofErr w:type="spellEnd"/>
+      <w:r>
+        <w:rPr>
+          <w:i/>
+          <w:iCs/>
+        </w:rPr>
+        <w:t>.</w:t>
+      </w:r>
+      <w:r>
+        <w:rPr>
+          <w:i/>
+          <w:iCs/>
+        </w:rPr>
+        <w:t xml:space="preserve"> </w:t>
+      </w:r>
+      <w:r>
+        <w:t xml:space="preserve">[online]. [Německo]: HWBOT </w:t>
+      </w:r>
+      <w:proofErr w:type="spellStart"/>
+      <w:r>
+        <w:t>GmbH</w:t>
+      </w:r>
+      <w:proofErr w:type="spellEnd"/>
+      <w:r>
+        <w:t xml:space="preserve">., 20 </w:t>
+      </w:r>
+      <w:proofErr w:type="spellStart"/>
+      <w:r>
+        <w:t>Oct</w:t>
+      </w:r>
+      <w:proofErr w:type="spellEnd"/>
+      <w:r>
+        <w:t xml:space="preserve"> 2022, [29.11.2022]. Veřejně dostupné z </w:t>
+      </w:r>
+      <w:hyperlink r:id="rId11" w:history="1">
+        <w:r>
+          <w:rPr>
+            <w:rStyle w:val="Hyperlink"/>
+          </w:rPr>
+          <w:t>https://hwbot.org/submission/5102721_elmor_cpu_frequency_core_i9_13900k_(8p)_8812.85_mhz</w:t>
+        </w:r>
+      </w:hyperlink>
     </w:p>
   </w:footnote>
   <w:footnote w:id="14">
     <w:p>
       <w:pPr>
         <w:pStyle w:val="FootnoteText"/>
-        <w:rPr>
-          <w:lang w:val="en-US"/>
-        </w:rPr>
       </w:pPr>
       <w:r>
         <w:rPr>
@@ -10784,9 +12498,9 @@
         <w:footnoteRef/>
       </w:r>
       <w:r>
-        <w:t xml:space="preserve"> </w:t>
-      </w:r>
-      <w:hyperlink r:id="rId10" w:history="1">
+        <w:t xml:space="preserve"> Podle výše citované stránky </w:t>
+      </w:r>
+      <w:hyperlink r:id="rId12" w:history="1">
         <w:r>
           <w:rPr>
             <w:rStyle w:val="Hyperlink"/>
@@ -10795,49 +12509,61 @@
         </w:r>
       </w:hyperlink>
       <w:r>
-        <w:t xml:space="preserve"> zmiňuje i počet pokusů k prolomení šifry AES256: 2</w:t>
+        <w:t xml:space="preserve"> existuje způsob jak získat klíč k šifře AES128 za pouhých 2</w:t>
       </w:r>
       <w:r>
         <w:rPr>
           <w:vertAlign w:val="superscript"/>
         </w:rPr>
-        <w:t>254.4</w:t>
-      </w:r>
-      <w:r>
-        <w:t xml:space="preserve">, čili </w:t>
-      </w:r>
-      <w:r>
-        <w:t>3.8197144e+76</w:t>
-      </w:r>
-      <w:r>
-        <w:t xml:space="preserve">, neboli </w:t>
-      </w:r>
-      <w:r>
-        <w:t>38</w:t>
+        <w:t>126.1</w:t>
+      </w:r>
+      <w:r>
+        <w:t xml:space="preserve"> pokusů. To je</w:t>
       </w:r>
       <w:r>
         <w:t xml:space="preserve"> </w:t>
       </w:r>
       <w:r>
-        <w:t>197</w:t>
+        <w:t>9.1176403e+37</w:t>
+      </w:r>
+      <w:r>
+        <w:t>, neboli</w:t>
       </w:r>
       <w:r>
         <w:t xml:space="preserve"> </w:t>
       </w:r>
       <w:r>
-        <w:t>144</w:t>
-      </w:r>
-      <w:r>
-        <w:t xml:space="preserve"> a 69 nul. Jeden kalendářní rok je </w:t>
-      </w:r>
-      <w:r>
-        <w:t>5.85e+50</w:t>
-      </w:r>
-      <w:r>
-        <w:t xml:space="preserve"> Planckův jednotek času. Pokud tyto dvě čísla vydělíme, vyjde nám počet let, které bychom museli strávit dešifrováním, abychom </w:t>
-      </w:r>
-      <w:r>
-        <w:t>AES256 prolomili.</w:t>
+        <w:t>91</w:t>
+      </w:r>
+      <w:r>
+        <w:t xml:space="preserve"> </w:t>
+      </w:r>
+      <w:r>
+        <w:t>176</w:t>
+      </w:r>
+      <w:r>
+        <w:t xml:space="preserve"> </w:t>
+      </w:r>
+      <w:r>
+        <w:t>403</w:t>
+      </w:r>
+      <w:r>
+        <w:t xml:space="preserve"> a 30 nul. Když tohle číslo</w:t>
+      </w:r>
+      <w:r>
+        <w:t xml:space="preserve"> </w:t>
+      </w:r>
+      <w:r>
+        <w:t>vynásobíme 3.6, dostaneme maximální dobu potřebnou na jisté prolomení šifry. Toto číslo můžeme dále př</w:t>
+      </w:r>
+      <w:r>
+        <w:t>evést na roky, pokud jej</w:t>
+      </w:r>
+      <w:r>
+        <w:t xml:space="preserve"> vydělíme</w:t>
+      </w:r>
+      <w:r>
+        <w:t xml:space="preserve"> číslem 3.154e+16.</w:t>
       </w:r>
     </w:p>
   </w:footnote>
@@ -10858,13 +12584,130 @@
       <w:r>
         <w:t xml:space="preserve"> </w:t>
       </w:r>
-      <w:r>
+      <w:hyperlink r:id="rId13" w:history="1">
+        <w:r>
+          <w:rPr>
+            <w:rStyle w:val="Hyperlink"/>
+          </w:rPr>
+          <w:t>https://en.wikipedia.org/wiki/Advanced_Encryption_Standard</w:t>
+        </w:r>
+      </w:hyperlink>
+      <w:r>
+        <w:t xml:space="preserve"> zmiňuje i počet pokusů k prolomení šifry AES256: 2</w:t>
+      </w:r>
+      <w:r>
+        <w:rPr>
+          <w:vertAlign w:val="superscript"/>
+        </w:rPr>
+        <w:t>254.4</w:t>
+      </w:r>
+      <w:r>
+        <w:t xml:space="preserve">, čili </w:t>
+      </w:r>
+      <w:r>
+        <w:t>3.8197144e+76</w:t>
+      </w:r>
+      <w:r>
+        <w:t xml:space="preserve">, neboli </w:t>
+      </w:r>
+      <w:r>
+        <w:t>38</w:t>
+      </w:r>
+      <w:r>
+        <w:t xml:space="preserve"> </w:t>
+      </w:r>
+      <w:r>
+        <w:t>197</w:t>
+      </w:r>
+      <w:r>
+        <w:t xml:space="preserve"> </w:t>
+      </w:r>
+      <w:r>
+        <w:t>144</w:t>
+      </w:r>
+      <w:r>
+        <w:t xml:space="preserve"> a 69 nul. Jeden kalendářní rok je </w:t>
+      </w:r>
+      <w:r>
+        <w:t>5.85e+50</w:t>
+      </w:r>
+      <w:r>
+        <w:t xml:space="preserve"> Planckův jednotek času. Pokud tyto dvě čísla vydělíme, vyjde nám počet let, které bychom museli strávit dešifrováním, abychom </w:t>
+      </w:r>
+      <w:r>
+        <w:t>AES256 prolomili.</w:t>
+      </w:r>
+    </w:p>
+  </w:footnote>
+  <w:footnote w:id="16">
+    <w:p>
+      <w:pPr>
+        <w:pStyle w:val="FootnoteText"/>
         <w:rPr>
           <w:lang w:val="en-US"/>
         </w:rPr>
-        <w:t xml:space="preserve">TODO: CITACE </w:t>
-      </w:r>
-      <w:hyperlink r:id="rId11" w:history="1">
+      </w:pPr>
+      <w:r>
+        <w:rPr>
+          <w:rStyle w:val="FootnoteReference"/>
+        </w:rPr>
+        <w:footnoteRef/>
+      </w:r>
+      <w:r>
+        <w:t xml:space="preserve"> </w:t>
+      </w:r>
+      <w:r>
+        <w:rPr>
+          <w:lang w:val="en-US"/>
+        </w:rPr>
+        <w:t xml:space="preserve">Wikimedia Foundation, Inc. Sun - Wikipedia. </w:t>
+      </w:r>
+      <w:r>
+        <w:rPr>
+          <w:i/>
+          <w:iCs/>
+          <w:lang w:val="en-US"/>
+        </w:rPr>
+        <w:t xml:space="preserve">Wikipedia: The Free Encyclopedia. </w:t>
+      </w:r>
+      <w:r>
+        <w:rPr>
+          <w:lang w:val="en-US"/>
+        </w:rPr>
+        <w:t xml:space="preserve">[online]. 5 December 2002, 22 November 2022 [29.11.2022] </w:t>
+      </w:r>
+      <w:proofErr w:type="spellStart"/>
+      <w:r>
+        <w:rPr>
+          <w:lang w:val="en-US"/>
+        </w:rPr>
+        <w:t>Veřejně</w:t>
+      </w:r>
+      <w:proofErr w:type="spellEnd"/>
+      <w:r>
+        <w:rPr>
+          <w:lang w:val="en-US"/>
+        </w:rPr>
+        <w:t xml:space="preserve"> </w:t>
+      </w:r>
+      <w:proofErr w:type="spellStart"/>
+      <w:r>
+        <w:rPr>
+          <w:lang w:val="en-US"/>
+        </w:rPr>
+        <w:t>dostupné</w:t>
+      </w:r>
+      <w:proofErr w:type="spellEnd"/>
+      <w:r>
+        <w:rPr>
+          <w:lang w:val="en-US"/>
+        </w:rPr>
+        <w:t xml:space="preserve"> z</w:t>
+      </w:r>
+      <w:r>
+        <w:t xml:space="preserve"> </w:t>
+      </w:r>
+      <w:hyperlink r:id="rId14" w:history="1">
         <w:r>
           <w:rPr>
             <w:rStyle w:val="Hyperlink"/>
@@ -11057,7 +12900,7 @@
       </w:rPr>
     </w:lvl>
   </w:abstractNum>
-  <w:abstractNum w:abstractNumId="1" w15:restartNumberingAfterBreak="0">
+  <w:abstractNum w:abstractNumId="2" w15:restartNumberingAfterBreak="0">
     <w:nsid w:val="78A4056E"/>
     <w:multiLevelType w:val="multilevel"/>
     <w:tmpl w:val="D6FE8164"/>
@@ -11170,7 +13013,7 @@
       </w:rPr>
     </w:lvl>
   </w:abstractNum>
-  <w:abstractNum w:abstractNumId="2" w15:restartNumberingAfterBreak="0">
+  <w:abstractNum w:abstractNumId="3" w15:restartNumberingAfterBreak="0">
     <w:nsid w:val="7AC235BF"/>
     <w:multiLevelType w:val="multilevel"/>
     <w:tmpl w:val="3FA635BA"/>
@@ -11284,13 +13127,13 @@
     </w:lvl>
   </w:abstractNum>
   <w:num w:numId="1" w16cid:durableId="222954517">
-    <w:abstractNumId w:val="1"/>
+    <w:abstractNumId w:val="2"/>
   </w:num>
   <w:num w:numId="2" w16cid:durableId="1589776565">
     <w:abstractNumId w:val="0"/>
   </w:num>
   <w:num w:numId="3" w16cid:durableId="1784036534">
-    <w:abstractNumId w:val="2"/>
+    <w:abstractNumId w:val="3"/>
   </w:num>
 </w:numbering>
 </file>
@@ -11779,7 +13622,6 @@
     <w:basedOn w:val="Normal"/>
     <w:next w:val="Normal"/>
     <w:uiPriority w:val="9"/>
-    <w:semiHidden/>
     <w:unhideWhenUsed/>
     <w:qFormat/>
     <w:pPr>
@@ -12110,6 +13952,19 @@
       <w:sz w:val="24"/>
       <w:lang w:val="cs-CZ"/>
     </w:rPr>
+  </w:style>
+  <w:style w:type="paragraph" w:styleId="TOC4">
+    <w:name w:val="toc 4"/>
+    <w:basedOn w:val="Normal"/>
+    <w:next w:val="Normal"/>
+    <w:autoRedefine/>
+    <w:uiPriority w:val="39"/>
+    <w:unhideWhenUsed/>
+    <w:rsid w:val="00392205"/>
+    <w:pPr>
+      <w:spacing w:after="100"/>
+      <w:ind w:left="720"/>
+    </w:pPr>
   </w:style>
 </w:styles>
 </file>

</xml_diff>

<commit_message>
3D tisková část práce
</commit_message>
<xml_diff>
--- a/Maturitní práce.docx
+++ b/Maturitní práce.docx
@@ -223,8 +223,16 @@
         <w:rPr>
           <w:szCs w:val="24"/>
         </w:rPr>
-        <w:t xml:space="preserve"> Radek Lampíř</w:t>
-      </w:r>
+        <w:t xml:space="preserve"> Radek </w:t>
+      </w:r>
+      <w:proofErr w:type="spellStart"/>
+      <w:r>
+        <w:rPr>
+          <w:szCs w:val="24"/>
+        </w:rPr>
+        <w:t>Lampíř</w:t>
+      </w:r>
+      <w:proofErr w:type="spellEnd"/>
       <w:r>
         <w:tab/>
       </w:r>
@@ -282,6 +290,7 @@
           <w:szCs w:val="28"/>
         </w:rPr>
       </w:pPr>
+      <w:proofErr w:type="spellStart"/>
       <w:r>
         <w:rPr>
           <w:b/>
@@ -290,6 +299,7 @@
         </w:rPr>
         <w:t>Abstract</w:t>
       </w:r>
+      <w:proofErr w:type="spellEnd"/>
     </w:p>
     <w:p>
       <w:pPr>
@@ -503,7 +513,6 @@
               <w:rFonts w:asciiTheme="minorHAnsi" w:eastAsiaTheme="minorEastAsia" w:hAnsiTheme="minorHAnsi" w:cstheme="minorBidi"/>
               <w:noProof/>
               <w:sz w:val="22"/>
-              <w:lang w:val="en-US" w:eastAsia="en-US"/>
             </w:rPr>
           </w:pPr>
           <w:r>
@@ -515,7 +524,7 @@
           <w:r>
             <w:fldChar w:fldCharType="separate"/>
           </w:r>
-          <w:hyperlink w:anchor="_Toc120864482" w:history="1">
+          <w:hyperlink w:anchor="_Toc121152182" w:history="1">
             <w:r>
               <w:rPr>
                 <w:rStyle w:val="Hyperlink"/>
@@ -542,7 +551,7 @@
                 <w:noProof/>
                 <w:webHidden/>
               </w:rPr>
-              <w:instrText xml:space="preserve"> PAGEREF _Toc120864482 \h </w:instrText>
+              <w:instrText xml:space="preserve"> PAGEREF _Toc121152182 \h </w:instrText>
             </w:r>
             <w:r>
               <w:rPr>
@@ -583,10 +592,9 @@
               <w:rFonts w:asciiTheme="minorHAnsi" w:eastAsiaTheme="minorEastAsia" w:hAnsiTheme="minorHAnsi" w:cstheme="minorBidi"/>
               <w:noProof/>
               <w:sz w:val="22"/>
-              <w:lang w:val="en-US" w:eastAsia="en-US"/>
             </w:rPr>
           </w:pPr>
-          <w:hyperlink w:anchor="_Toc120864483" w:history="1">
+          <w:hyperlink w:anchor="_Toc121152183" w:history="1">
             <w:r>
               <w:rPr>
                 <w:rStyle w:val="Hyperlink"/>
@@ -613,7 +621,7 @@
                 <w:noProof/>
                 <w:webHidden/>
               </w:rPr>
-              <w:instrText xml:space="preserve"> PAGEREF _Toc120864483 \h </w:instrText>
+              <w:instrText xml:space="preserve"> PAGEREF _Toc121152183 \h </w:instrText>
             </w:r>
             <w:r>
               <w:rPr>
@@ -654,10 +662,9 @@
               <w:rFonts w:asciiTheme="minorHAnsi" w:eastAsiaTheme="minorEastAsia" w:hAnsiTheme="minorHAnsi" w:cstheme="minorBidi"/>
               <w:noProof/>
               <w:sz w:val="22"/>
-              <w:lang w:val="en-US" w:eastAsia="en-US"/>
             </w:rPr>
           </w:pPr>
-          <w:hyperlink w:anchor="_Toc120864484" w:history="1">
+          <w:hyperlink w:anchor="_Toc121152184" w:history="1">
             <w:r>
               <w:rPr>
                 <w:rStyle w:val="Hyperlink"/>
@@ -684,7 +691,7 @@
                 <w:noProof/>
                 <w:webHidden/>
               </w:rPr>
-              <w:instrText xml:space="preserve"> PAGEREF _Toc120864484 \h </w:instrText>
+              <w:instrText xml:space="preserve"> PAGEREF _Toc121152184 \h </w:instrText>
             </w:r>
             <w:r>
               <w:rPr>
@@ -725,10 +732,9 @@
               <w:rFonts w:asciiTheme="minorHAnsi" w:eastAsiaTheme="minorEastAsia" w:hAnsiTheme="minorHAnsi" w:cstheme="minorBidi"/>
               <w:noProof/>
               <w:sz w:val="22"/>
-              <w:lang w:val="en-US" w:eastAsia="en-US"/>
             </w:rPr>
           </w:pPr>
-          <w:hyperlink w:anchor="_Toc120864485" w:history="1">
+          <w:hyperlink w:anchor="_Toc121152185" w:history="1">
             <w:r>
               <w:rPr>
                 <w:rStyle w:val="Hyperlink"/>
@@ -755,7 +761,7 @@
                 <w:noProof/>
                 <w:webHidden/>
               </w:rPr>
-              <w:instrText xml:space="preserve"> PAGEREF _Toc120864485 \h </w:instrText>
+              <w:instrText xml:space="preserve"> PAGEREF _Toc121152185 \h </w:instrText>
             </w:r>
             <w:r>
               <w:rPr>
@@ -796,10 +802,9 @@
               <w:rFonts w:asciiTheme="minorHAnsi" w:eastAsiaTheme="minorEastAsia" w:hAnsiTheme="minorHAnsi" w:cstheme="minorBidi"/>
               <w:noProof/>
               <w:sz w:val="22"/>
-              <w:lang w:val="en-US" w:eastAsia="en-US"/>
             </w:rPr>
           </w:pPr>
-          <w:hyperlink w:anchor="_Toc120864486" w:history="1">
+          <w:hyperlink w:anchor="_Toc121152186" w:history="1">
             <w:r>
               <w:rPr>
                 <w:rStyle w:val="Hyperlink"/>
@@ -826,7 +831,7 @@
                 <w:noProof/>
                 <w:webHidden/>
               </w:rPr>
-              <w:instrText xml:space="preserve"> PAGEREF _Toc120864486 \h </w:instrText>
+              <w:instrText xml:space="preserve"> PAGEREF _Toc121152186 \h </w:instrText>
             </w:r>
             <w:r>
               <w:rPr>
@@ -867,10 +872,9 @@
               <w:rFonts w:asciiTheme="minorHAnsi" w:eastAsiaTheme="minorEastAsia" w:hAnsiTheme="minorHAnsi" w:cstheme="minorBidi"/>
               <w:noProof/>
               <w:sz w:val="22"/>
-              <w:lang w:val="en-US" w:eastAsia="en-US"/>
             </w:rPr>
           </w:pPr>
-          <w:hyperlink w:anchor="_Toc120864487" w:history="1">
+          <w:hyperlink w:anchor="_Toc121152187" w:history="1">
             <w:r>
               <w:rPr>
                 <w:rStyle w:val="Hyperlink"/>
@@ -897,7 +901,7 @@
                 <w:noProof/>
                 <w:webHidden/>
               </w:rPr>
-              <w:instrText xml:space="preserve"> PAGEREF _Toc120864487 \h </w:instrText>
+              <w:instrText xml:space="preserve"> PAGEREF _Toc121152187 \h </w:instrText>
             </w:r>
             <w:r>
               <w:rPr>
@@ -938,10 +942,9 @@
               <w:rFonts w:asciiTheme="minorHAnsi" w:eastAsiaTheme="minorEastAsia" w:hAnsiTheme="minorHAnsi" w:cstheme="minorBidi"/>
               <w:noProof/>
               <w:sz w:val="22"/>
-              <w:lang w:val="en-US" w:eastAsia="en-US"/>
             </w:rPr>
           </w:pPr>
-          <w:hyperlink w:anchor="_Toc120864488" w:history="1">
+          <w:hyperlink w:anchor="_Toc121152188" w:history="1">
             <w:r>
               <w:rPr>
                 <w:rStyle w:val="Hyperlink"/>
@@ -968,7 +971,7 @@
                 <w:noProof/>
                 <w:webHidden/>
               </w:rPr>
-              <w:instrText xml:space="preserve"> PAGEREF _Toc120864488 \h </w:instrText>
+              <w:instrText xml:space="preserve"> PAGEREF _Toc121152188 \h </w:instrText>
             </w:r>
             <w:r>
               <w:rPr>
@@ -1009,10 +1012,9 @@
               <w:rFonts w:asciiTheme="minorHAnsi" w:eastAsiaTheme="minorEastAsia" w:hAnsiTheme="minorHAnsi" w:cstheme="minorBidi"/>
               <w:noProof/>
               <w:sz w:val="22"/>
-              <w:lang w:val="en-US" w:eastAsia="en-US"/>
             </w:rPr>
           </w:pPr>
-          <w:hyperlink w:anchor="_Toc120864489" w:history="1">
+          <w:hyperlink w:anchor="_Toc121152189" w:history="1">
             <w:r>
               <w:rPr>
                 <w:rStyle w:val="Hyperlink"/>
@@ -1039,7 +1041,7 @@
                 <w:noProof/>
                 <w:webHidden/>
               </w:rPr>
-              <w:instrText xml:space="preserve"> PAGEREF _Toc120864489 \h </w:instrText>
+              <w:instrText xml:space="preserve"> PAGEREF _Toc121152189 \h </w:instrText>
             </w:r>
             <w:r>
               <w:rPr>
@@ -1080,10 +1082,9 @@
               <w:rFonts w:asciiTheme="minorHAnsi" w:eastAsiaTheme="minorEastAsia" w:hAnsiTheme="minorHAnsi" w:cstheme="minorBidi"/>
               <w:noProof/>
               <w:sz w:val="22"/>
-              <w:lang w:val="en-US" w:eastAsia="en-US"/>
             </w:rPr>
           </w:pPr>
-          <w:hyperlink w:anchor="_Toc120864490" w:history="1">
+          <w:hyperlink w:anchor="_Toc121152190" w:history="1">
             <w:r>
               <w:rPr>
                 <w:rStyle w:val="Hyperlink"/>
@@ -1110,7 +1111,7 @@
                 <w:noProof/>
                 <w:webHidden/>
               </w:rPr>
-              <w:instrText xml:space="preserve"> PAGEREF _Toc120864490 \h </w:instrText>
+              <w:instrText xml:space="preserve"> PAGEREF _Toc121152190 \h </w:instrText>
             </w:r>
             <w:r>
               <w:rPr>
@@ -1151,10 +1152,9 @@
               <w:rFonts w:asciiTheme="minorHAnsi" w:eastAsiaTheme="minorEastAsia" w:hAnsiTheme="minorHAnsi" w:cstheme="minorBidi"/>
               <w:noProof/>
               <w:sz w:val="22"/>
-              <w:lang w:val="en-US" w:eastAsia="en-US"/>
             </w:rPr>
           </w:pPr>
-          <w:hyperlink w:anchor="_Toc120864491" w:history="1">
+          <w:hyperlink w:anchor="_Toc121152191" w:history="1">
             <w:r>
               <w:rPr>
                 <w:rStyle w:val="Hyperlink"/>
@@ -1181,7 +1181,7 @@
                 <w:noProof/>
                 <w:webHidden/>
               </w:rPr>
-              <w:instrText xml:space="preserve"> PAGEREF _Toc120864491 \h </w:instrText>
+              <w:instrText xml:space="preserve"> PAGEREF _Toc121152191 \h </w:instrText>
             </w:r>
             <w:r>
               <w:rPr>
@@ -1222,10 +1222,9 @@
               <w:rFonts w:asciiTheme="minorHAnsi" w:eastAsiaTheme="minorEastAsia" w:hAnsiTheme="minorHAnsi" w:cstheme="minorBidi"/>
               <w:noProof/>
               <w:sz w:val="22"/>
-              <w:lang w:val="en-US" w:eastAsia="en-US"/>
             </w:rPr>
           </w:pPr>
-          <w:hyperlink w:anchor="_Toc120864492" w:history="1">
+          <w:hyperlink w:anchor="_Toc121152192" w:history="1">
             <w:r>
               <w:rPr>
                 <w:rStyle w:val="Hyperlink"/>
@@ -1252,7 +1251,7 @@
                 <w:noProof/>
                 <w:webHidden/>
               </w:rPr>
-              <w:instrText xml:space="preserve"> PAGEREF _Toc120864492 \h </w:instrText>
+              <w:instrText xml:space="preserve"> PAGEREF _Toc121152192 \h </w:instrText>
             </w:r>
             <w:r>
               <w:rPr>
@@ -1293,10 +1292,9 @@
               <w:rFonts w:asciiTheme="minorHAnsi" w:eastAsiaTheme="minorEastAsia" w:hAnsiTheme="minorHAnsi" w:cstheme="minorBidi"/>
               <w:noProof/>
               <w:sz w:val="22"/>
-              <w:lang w:val="en-US" w:eastAsia="en-US"/>
             </w:rPr>
           </w:pPr>
-          <w:hyperlink w:anchor="_Toc120864493" w:history="1">
+          <w:hyperlink w:anchor="_Toc121152193" w:history="1">
             <w:r>
               <w:rPr>
                 <w:rStyle w:val="Hyperlink"/>
@@ -1323,7 +1321,7 @@
                 <w:noProof/>
                 <w:webHidden/>
               </w:rPr>
-              <w:instrText xml:space="preserve"> PAGEREF _Toc120864493 \h </w:instrText>
+              <w:instrText xml:space="preserve"> PAGEREF _Toc121152193 \h </w:instrText>
             </w:r>
             <w:r>
               <w:rPr>
@@ -1364,10 +1362,9 @@
               <w:rFonts w:asciiTheme="minorHAnsi" w:eastAsiaTheme="minorEastAsia" w:hAnsiTheme="minorHAnsi" w:cstheme="minorBidi"/>
               <w:noProof/>
               <w:sz w:val="22"/>
-              <w:lang w:val="en-US" w:eastAsia="en-US"/>
             </w:rPr>
           </w:pPr>
-          <w:hyperlink w:anchor="_Toc120864494" w:history="1">
+          <w:hyperlink w:anchor="_Toc121152194" w:history="1">
             <w:r>
               <w:rPr>
                 <w:rStyle w:val="Hyperlink"/>
@@ -1394,7 +1391,7 @@
                 <w:noProof/>
                 <w:webHidden/>
               </w:rPr>
-              <w:instrText xml:space="preserve"> PAGEREF _Toc120864494 \h </w:instrText>
+              <w:instrText xml:space="preserve"> PAGEREF _Toc121152194 \h </w:instrText>
             </w:r>
             <w:r>
               <w:rPr>
@@ -1435,10 +1432,9 @@
               <w:rFonts w:asciiTheme="minorHAnsi" w:eastAsiaTheme="minorEastAsia" w:hAnsiTheme="minorHAnsi" w:cstheme="minorBidi"/>
               <w:noProof/>
               <w:sz w:val="22"/>
-              <w:lang w:val="en-US" w:eastAsia="en-US"/>
             </w:rPr>
           </w:pPr>
-          <w:hyperlink w:anchor="_Toc120864495" w:history="1">
+          <w:hyperlink w:anchor="_Toc121152195" w:history="1">
             <w:r>
               <w:rPr>
                 <w:rStyle w:val="Hyperlink"/>
@@ -1465,7 +1461,7 @@
                 <w:noProof/>
                 <w:webHidden/>
               </w:rPr>
-              <w:instrText xml:space="preserve"> PAGEREF _Toc120864495 \h </w:instrText>
+              <w:instrText xml:space="preserve"> PAGEREF _Toc121152195 \h </w:instrText>
             </w:r>
             <w:r>
               <w:rPr>
@@ -1506,10 +1502,9 @@
               <w:rFonts w:asciiTheme="minorHAnsi" w:eastAsiaTheme="minorEastAsia" w:hAnsiTheme="minorHAnsi" w:cstheme="minorBidi"/>
               <w:noProof/>
               <w:sz w:val="22"/>
-              <w:lang w:val="en-US" w:eastAsia="en-US"/>
             </w:rPr>
           </w:pPr>
-          <w:hyperlink w:anchor="_Toc120864496" w:history="1">
+          <w:hyperlink w:anchor="_Toc121152196" w:history="1">
             <w:r>
               <w:rPr>
                 <w:rStyle w:val="Hyperlink"/>
@@ -1536,7 +1531,7 @@
                 <w:noProof/>
                 <w:webHidden/>
               </w:rPr>
-              <w:instrText xml:space="preserve"> PAGEREF _Toc120864496 \h </w:instrText>
+              <w:instrText xml:space="preserve"> PAGEREF _Toc121152196 \h </w:instrText>
             </w:r>
             <w:r>
               <w:rPr>
@@ -1577,10 +1572,9 @@
               <w:rFonts w:asciiTheme="minorHAnsi" w:eastAsiaTheme="minorEastAsia" w:hAnsiTheme="minorHAnsi" w:cstheme="minorBidi"/>
               <w:noProof/>
               <w:sz w:val="22"/>
-              <w:lang w:val="en-US" w:eastAsia="en-US"/>
             </w:rPr>
           </w:pPr>
-          <w:hyperlink w:anchor="_Toc120864497" w:history="1">
+          <w:hyperlink w:anchor="_Toc121152197" w:history="1">
             <w:r>
               <w:rPr>
                 <w:rStyle w:val="Hyperlink"/>
@@ -1607,7 +1601,7 @@
                 <w:noProof/>
                 <w:webHidden/>
               </w:rPr>
-              <w:instrText xml:space="preserve"> PAGEREF _Toc120864497 \h </w:instrText>
+              <w:instrText xml:space="preserve"> PAGEREF _Toc121152197 \h </w:instrText>
             </w:r>
             <w:r>
               <w:rPr>
@@ -1648,10 +1642,9 @@
               <w:rFonts w:asciiTheme="minorHAnsi" w:eastAsiaTheme="minorEastAsia" w:hAnsiTheme="minorHAnsi" w:cstheme="minorBidi"/>
               <w:noProof/>
               <w:sz w:val="22"/>
-              <w:lang w:val="en-US" w:eastAsia="en-US"/>
             </w:rPr>
           </w:pPr>
-          <w:hyperlink w:anchor="_Toc120864498" w:history="1">
+          <w:hyperlink w:anchor="_Toc121152198" w:history="1">
             <w:r>
               <w:rPr>
                 <w:rStyle w:val="Hyperlink"/>
@@ -1678,7 +1671,7 @@
                 <w:noProof/>
                 <w:webHidden/>
               </w:rPr>
-              <w:instrText xml:space="preserve"> PAGEREF _Toc120864498 \h </w:instrText>
+              <w:instrText xml:space="preserve"> PAGEREF _Toc121152198 \h </w:instrText>
             </w:r>
             <w:r>
               <w:rPr>
@@ -1719,10 +1712,9 @@
               <w:rFonts w:asciiTheme="minorHAnsi" w:eastAsiaTheme="minorEastAsia" w:hAnsiTheme="minorHAnsi" w:cstheme="minorBidi"/>
               <w:noProof/>
               <w:sz w:val="22"/>
-              <w:lang w:val="en-US" w:eastAsia="en-US"/>
             </w:rPr>
           </w:pPr>
-          <w:hyperlink w:anchor="_Toc120864499" w:history="1">
+          <w:hyperlink w:anchor="_Toc121152199" w:history="1">
             <w:r>
               <w:rPr>
                 <w:rStyle w:val="Hyperlink"/>
@@ -1749,7 +1741,7 @@
                 <w:noProof/>
                 <w:webHidden/>
               </w:rPr>
-              <w:instrText xml:space="preserve"> PAGEREF _Toc120864499 \h </w:instrText>
+              <w:instrText xml:space="preserve"> PAGEREF _Toc121152199 \h </w:instrText>
             </w:r>
             <w:r>
               <w:rPr>
@@ -1790,10 +1782,9 @@
               <w:rFonts w:asciiTheme="minorHAnsi" w:eastAsiaTheme="minorEastAsia" w:hAnsiTheme="minorHAnsi" w:cstheme="minorBidi"/>
               <w:noProof/>
               <w:sz w:val="22"/>
-              <w:lang w:val="en-US" w:eastAsia="en-US"/>
             </w:rPr>
           </w:pPr>
-          <w:hyperlink w:anchor="_Toc120864500" w:history="1">
+          <w:hyperlink w:anchor="_Toc121152200" w:history="1">
             <w:r>
               <w:rPr>
                 <w:rStyle w:val="Hyperlink"/>
@@ -1820,7 +1811,7 @@
                 <w:noProof/>
                 <w:webHidden/>
               </w:rPr>
-              <w:instrText xml:space="preserve"> PAGEREF _Toc120864500 \h </w:instrText>
+              <w:instrText xml:space="preserve"> PAGEREF _Toc121152200 \h </w:instrText>
             </w:r>
             <w:r>
               <w:rPr>
@@ -1861,10 +1852,9 @@
               <w:rFonts w:asciiTheme="minorHAnsi" w:eastAsiaTheme="minorEastAsia" w:hAnsiTheme="minorHAnsi" w:cstheme="minorBidi"/>
               <w:noProof/>
               <w:sz w:val="22"/>
-              <w:lang w:val="en-US" w:eastAsia="en-US"/>
             </w:rPr>
           </w:pPr>
-          <w:hyperlink w:anchor="_Toc120864501" w:history="1">
+          <w:hyperlink w:anchor="_Toc121152201" w:history="1">
             <w:r>
               <w:rPr>
                 <w:rStyle w:val="Hyperlink"/>
@@ -1891,7 +1881,7 @@
                 <w:noProof/>
                 <w:webHidden/>
               </w:rPr>
-              <w:instrText xml:space="preserve"> PAGEREF _Toc120864501 \h </w:instrText>
+              <w:instrText xml:space="preserve"> PAGEREF _Toc121152201 \h </w:instrText>
             </w:r>
             <w:r>
               <w:rPr>
@@ -1932,10 +1922,9 @@
               <w:rFonts w:asciiTheme="minorHAnsi" w:eastAsiaTheme="minorEastAsia" w:hAnsiTheme="minorHAnsi" w:cstheme="minorBidi"/>
               <w:noProof/>
               <w:sz w:val="22"/>
-              <w:lang w:val="en-US" w:eastAsia="en-US"/>
             </w:rPr>
           </w:pPr>
-          <w:hyperlink w:anchor="_Toc120864502" w:history="1">
+          <w:hyperlink w:anchor="_Toc121152202" w:history="1">
             <w:r>
               <w:rPr>
                 <w:rStyle w:val="Hyperlink"/>
@@ -1962,7 +1951,7 @@
                 <w:noProof/>
                 <w:webHidden/>
               </w:rPr>
-              <w:instrText xml:space="preserve"> PAGEREF _Toc120864502 \h </w:instrText>
+              <w:instrText xml:space="preserve"> PAGEREF _Toc121152202 \h </w:instrText>
             </w:r>
             <w:r>
               <w:rPr>
@@ -2003,16 +1992,15 @@
               <w:rFonts w:asciiTheme="minorHAnsi" w:eastAsiaTheme="minorEastAsia" w:hAnsiTheme="minorHAnsi" w:cstheme="minorBidi"/>
               <w:noProof/>
               <w:sz w:val="22"/>
-              <w:lang w:val="en-US" w:eastAsia="en-US"/>
             </w:rPr>
           </w:pPr>
-          <w:hyperlink w:anchor="_Toc120864503" w:history="1">
+          <w:hyperlink w:anchor="_Toc121152203" w:history="1">
             <w:r>
               <w:rPr>
                 <w:rStyle w:val="Hyperlink"/>
                 <w:noProof/>
               </w:rPr>
-              <w:t>Jak zapsat zašifrované heslo na čip?</w:t>
+              <w:t>AES aneb 16 bytů k absolutní bezpečnosti</w:t>
             </w:r>
             <w:r>
               <w:rPr>
@@ -2033,7 +2021,7 @@
                 <w:noProof/>
                 <w:webHidden/>
               </w:rPr>
-              <w:instrText xml:space="preserve"> PAGEREF _Toc120864503 \h </w:instrText>
+              <w:instrText xml:space="preserve"> PAGEREF _Toc121152203 \h </w:instrText>
             </w:r>
             <w:r>
               <w:rPr>
@@ -2054,6 +2042,286 @@
                 <w:webHidden/>
               </w:rPr>
               <w:t>19</w:t>
+            </w:r>
+            <w:r>
+              <w:rPr>
+                <w:noProof/>
+                <w:webHidden/>
+              </w:rPr>
+              <w:fldChar w:fldCharType="end"/>
+            </w:r>
+          </w:hyperlink>
+        </w:p>
+        <w:p>
+          <w:pPr>
+            <w:pStyle w:val="TOC4"/>
+            <w:tabs>
+              <w:tab w:val="right" w:leader="dot" w:pos="8780"/>
+            </w:tabs>
+            <w:rPr>
+              <w:rFonts w:asciiTheme="minorHAnsi" w:eastAsiaTheme="minorEastAsia" w:hAnsiTheme="minorHAnsi" w:cstheme="minorBidi"/>
+              <w:noProof/>
+              <w:sz w:val="22"/>
+            </w:rPr>
+          </w:pPr>
+          <w:hyperlink w:anchor="_Toc121152204" w:history="1">
+            <w:r>
+              <w:rPr>
+                <w:rStyle w:val="Hyperlink"/>
+                <w:noProof/>
+              </w:rPr>
+              <w:t>Princip šifrování</w:t>
+            </w:r>
+            <w:r>
+              <w:rPr>
+                <w:noProof/>
+                <w:webHidden/>
+              </w:rPr>
+              <w:tab/>
+            </w:r>
+            <w:r>
+              <w:rPr>
+                <w:noProof/>
+                <w:webHidden/>
+              </w:rPr>
+              <w:fldChar w:fldCharType="begin"/>
+            </w:r>
+            <w:r>
+              <w:rPr>
+                <w:noProof/>
+                <w:webHidden/>
+              </w:rPr>
+              <w:instrText xml:space="preserve"> PAGEREF _Toc121152204 \h </w:instrText>
+            </w:r>
+            <w:r>
+              <w:rPr>
+                <w:noProof/>
+                <w:webHidden/>
+              </w:rPr>
+            </w:r>
+            <w:r>
+              <w:rPr>
+                <w:noProof/>
+                <w:webHidden/>
+              </w:rPr>
+              <w:fldChar w:fldCharType="separate"/>
+            </w:r>
+            <w:r>
+              <w:rPr>
+                <w:noProof/>
+                <w:webHidden/>
+              </w:rPr>
+              <w:t>19</w:t>
+            </w:r>
+            <w:r>
+              <w:rPr>
+                <w:noProof/>
+                <w:webHidden/>
+              </w:rPr>
+              <w:fldChar w:fldCharType="end"/>
+            </w:r>
+          </w:hyperlink>
+        </w:p>
+        <w:p>
+          <w:pPr>
+            <w:pStyle w:val="TOC4"/>
+            <w:tabs>
+              <w:tab w:val="right" w:leader="dot" w:pos="8780"/>
+            </w:tabs>
+            <w:rPr>
+              <w:rFonts w:asciiTheme="minorHAnsi" w:eastAsiaTheme="minorEastAsia" w:hAnsiTheme="minorHAnsi" w:cstheme="minorBidi"/>
+              <w:noProof/>
+              <w:sz w:val="22"/>
+            </w:rPr>
+          </w:pPr>
+          <w:hyperlink w:anchor="_Toc121152205" w:history="1">
+            <w:r>
+              <w:rPr>
+                <w:rStyle w:val="Hyperlink"/>
+                <w:noProof/>
+              </w:rPr>
+              <w:t>Zranitelnost vůči bruteforce útokům</w:t>
+            </w:r>
+            <w:r>
+              <w:rPr>
+                <w:noProof/>
+                <w:webHidden/>
+              </w:rPr>
+              <w:tab/>
+            </w:r>
+            <w:r>
+              <w:rPr>
+                <w:noProof/>
+                <w:webHidden/>
+              </w:rPr>
+              <w:fldChar w:fldCharType="begin"/>
+            </w:r>
+            <w:r>
+              <w:rPr>
+                <w:noProof/>
+                <w:webHidden/>
+              </w:rPr>
+              <w:instrText xml:space="preserve"> PAGEREF _Toc121152205 \h </w:instrText>
+            </w:r>
+            <w:r>
+              <w:rPr>
+                <w:noProof/>
+                <w:webHidden/>
+              </w:rPr>
+            </w:r>
+            <w:r>
+              <w:rPr>
+                <w:noProof/>
+                <w:webHidden/>
+              </w:rPr>
+              <w:fldChar w:fldCharType="separate"/>
+            </w:r>
+            <w:r>
+              <w:rPr>
+                <w:noProof/>
+                <w:webHidden/>
+              </w:rPr>
+              <w:t>20</w:t>
+            </w:r>
+            <w:r>
+              <w:rPr>
+                <w:noProof/>
+                <w:webHidden/>
+              </w:rPr>
+              <w:fldChar w:fldCharType="end"/>
+            </w:r>
+          </w:hyperlink>
+        </w:p>
+        <w:p>
+          <w:pPr>
+            <w:pStyle w:val="TOC4"/>
+            <w:tabs>
+              <w:tab w:val="right" w:leader="dot" w:pos="8780"/>
+            </w:tabs>
+            <w:rPr>
+              <w:rFonts w:asciiTheme="minorHAnsi" w:eastAsiaTheme="minorEastAsia" w:hAnsiTheme="minorHAnsi" w:cstheme="minorBidi"/>
+              <w:noProof/>
+              <w:sz w:val="22"/>
+            </w:rPr>
+          </w:pPr>
+          <w:hyperlink w:anchor="_Toc121152206" w:history="1">
+            <w:r>
+              <w:rPr>
+                <w:rStyle w:val="Hyperlink"/>
+                <w:noProof/>
+              </w:rPr>
+              <w:t>Zranitelnost vůči přečtení programového kódu</w:t>
+            </w:r>
+            <w:r>
+              <w:rPr>
+                <w:noProof/>
+                <w:webHidden/>
+              </w:rPr>
+              <w:tab/>
+            </w:r>
+            <w:r>
+              <w:rPr>
+                <w:noProof/>
+                <w:webHidden/>
+              </w:rPr>
+              <w:fldChar w:fldCharType="begin"/>
+            </w:r>
+            <w:r>
+              <w:rPr>
+                <w:noProof/>
+                <w:webHidden/>
+              </w:rPr>
+              <w:instrText xml:space="preserve"> PAGEREF _Toc121152206 \h </w:instrText>
+            </w:r>
+            <w:r>
+              <w:rPr>
+                <w:noProof/>
+                <w:webHidden/>
+              </w:rPr>
+            </w:r>
+            <w:r>
+              <w:rPr>
+                <w:noProof/>
+                <w:webHidden/>
+              </w:rPr>
+              <w:fldChar w:fldCharType="separate"/>
+            </w:r>
+            <w:r>
+              <w:rPr>
+                <w:noProof/>
+                <w:webHidden/>
+              </w:rPr>
+              <w:t>21</w:t>
+            </w:r>
+            <w:r>
+              <w:rPr>
+                <w:noProof/>
+                <w:webHidden/>
+              </w:rPr>
+              <w:fldChar w:fldCharType="end"/>
+            </w:r>
+          </w:hyperlink>
+        </w:p>
+        <w:p>
+          <w:pPr>
+            <w:pStyle w:val="TOC4"/>
+            <w:tabs>
+              <w:tab w:val="right" w:leader="dot" w:pos="8780"/>
+            </w:tabs>
+            <w:rPr>
+              <w:rFonts w:asciiTheme="minorHAnsi" w:eastAsiaTheme="minorEastAsia" w:hAnsiTheme="minorHAnsi" w:cstheme="minorBidi"/>
+              <w:noProof/>
+              <w:sz w:val="22"/>
+            </w:rPr>
+          </w:pPr>
+          <w:hyperlink w:anchor="_Toc121152207" w:history="1">
+            <w:r>
+              <w:rPr>
+                <w:rStyle w:val="Hyperlink"/>
+                <w:noProof/>
+              </w:rPr>
+              <w:t>Zranitelnost vůči připojení do cizího počítače</w:t>
+            </w:r>
+            <w:r>
+              <w:rPr>
+                <w:noProof/>
+                <w:webHidden/>
+              </w:rPr>
+              <w:tab/>
+            </w:r>
+            <w:r>
+              <w:rPr>
+                <w:noProof/>
+                <w:webHidden/>
+              </w:rPr>
+              <w:fldChar w:fldCharType="begin"/>
+            </w:r>
+            <w:r>
+              <w:rPr>
+                <w:noProof/>
+                <w:webHidden/>
+              </w:rPr>
+              <w:instrText xml:space="preserve"> PAGEREF _Toc121152207 \h </w:instrText>
+            </w:r>
+            <w:r>
+              <w:rPr>
+                <w:noProof/>
+                <w:webHidden/>
+              </w:rPr>
+            </w:r>
+            <w:r>
+              <w:rPr>
+                <w:noProof/>
+                <w:webHidden/>
+              </w:rPr>
+              <w:fldChar w:fldCharType="separate"/>
+            </w:r>
+            <w:r>
+              <w:rPr>
+                <w:noProof/>
+                <w:webHidden/>
+              </w:rPr>
+              <w:t>22</w:t>
             </w:r>
             <w:r>
               <w:rPr>
@@ -2074,16 +2342,15 @@
               <w:rFonts w:asciiTheme="minorHAnsi" w:eastAsiaTheme="minorEastAsia" w:hAnsiTheme="minorHAnsi" w:cstheme="minorBidi"/>
               <w:noProof/>
               <w:sz w:val="22"/>
-              <w:lang w:val="en-US" w:eastAsia="en-US"/>
             </w:rPr>
           </w:pPr>
-          <w:hyperlink w:anchor="_Toc120864504" w:history="1">
+          <w:hyperlink w:anchor="_Toc121152208" w:history="1">
             <w:r>
               <w:rPr>
                 <w:rStyle w:val="Hyperlink"/>
                 <w:noProof/>
               </w:rPr>
-              <w:t>AES aneb 16 bytů k absolutní bezpečnosti</w:t>
+              <w:t>Jak zapsat zašifrované heslo na čip?</w:t>
             </w:r>
             <w:r>
               <w:rPr>
@@ -2104,7 +2371,7 @@
                 <w:noProof/>
                 <w:webHidden/>
               </w:rPr>
-              <w:instrText xml:space="preserve"> PAGEREF _Toc120864504 \h </w:instrText>
+              <w:instrText xml:space="preserve"> PAGEREF _Toc121152208 \h </w:instrText>
             </w:r>
             <w:r>
               <w:rPr>
@@ -2124,7 +2391,77 @@
                 <w:noProof/>
                 <w:webHidden/>
               </w:rPr>
-              <w:t>19</w:t>
+              <w:t>22</w:t>
+            </w:r>
+            <w:r>
+              <w:rPr>
+                <w:noProof/>
+                <w:webHidden/>
+              </w:rPr>
+              <w:fldChar w:fldCharType="end"/>
+            </w:r>
+          </w:hyperlink>
+        </w:p>
+        <w:p>
+          <w:pPr>
+            <w:pStyle w:val="TOC3"/>
+            <w:tabs>
+              <w:tab w:val="right" w:leader="dot" w:pos="8780"/>
+            </w:tabs>
+            <w:rPr>
+              <w:rFonts w:asciiTheme="minorHAnsi" w:eastAsiaTheme="minorEastAsia" w:hAnsiTheme="minorHAnsi" w:cstheme="minorBidi"/>
+              <w:noProof/>
+              <w:sz w:val="22"/>
+            </w:rPr>
+          </w:pPr>
+          <w:hyperlink w:anchor="_Toc121152209" w:history="1">
+            <w:r>
+              <w:rPr>
+                <w:rStyle w:val="Hyperlink"/>
+                <w:noProof/>
+              </w:rPr>
+              <w:t>Implementace</w:t>
+            </w:r>
+            <w:r>
+              <w:rPr>
+                <w:noProof/>
+                <w:webHidden/>
+              </w:rPr>
+              <w:tab/>
+            </w:r>
+            <w:r>
+              <w:rPr>
+                <w:noProof/>
+                <w:webHidden/>
+              </w:rPr>
+              <w:fldChar w:fldCharType="begin"/>
+            </w:r>
+            <w:r>
+              <w:rPr>
+                <w:noProof/>
+                <w:webHidden/>
+              </w:rPr>
+              <w:instrText xml:space="preserve"> PAGEREF _Toc121152209 \h </w:instrText>
+            </w:r>
+            <w:r>
+              <w:rPr>
+                <w:noProof/>
+                <w:webHidden/>
+              </w:rPr>
+            </w:r>
+            <w:r>
+              <w:rPr>
+                <w:noProof/>
+                <w:webHidden/>
+              </w:rPr>
+              <w:fldChar w:fldCharType="separate"/>
+            </w:r>
+            <w:r>
+              <w:rPr>
+                <w:noProof/>
+                <w:webHidden/>
+              </w:rPr>
+              <w:t>23</w:t>
             </w:r>
             <w:r>
               <w:rPr>
@@ -2145,16 +2482,15 @@
               <w:rFonts w:asciiTheme="minorHAnsi" w:eastAsiaTheme="minorEastAsia" w:hAnsiTheme="minorHAnsi" w:cstheme="minorBidi"/>
               <w:noProof/>
               <w:sz w:val="22"/>
-              <w:lang w:val="en-US" w:eastAsia="en-US"/>
             </w:rPr>
           </w:pPr>
-          <w:hyperlink w:anchor="_Toc120864505" w:history="1">
+          <w:hyperlink w:anchor="_Toc121152210" w:history="1">
             <w:r>
               <w:rPr>
                 <w:rStyle w:val="Hyperlink"/>
                 <w:noProof/>
               </w:rPr>
-              <w:t>Princip šifrování</w:t>
+              <w:t>Murphyho zákon</w:t>
             </w:r>
             <w:r>
               <w:rPr>
@@ -2175,7 +2511,7 @@
                 <w:noProof/>
                 <w:webHidden/>
               </w:rPr>
-              <w:instrText xml:space="preserve"> PAGEREF _Toc120864505 \h </w:instrText>
+              <w:instrText xml:space="preserve"> PAGEREF _Toc121152210 \h </w:instrText>
             </w:r>
             <w:r>
               <w:rPr>
@@ -2195,7 +2531,77 @@
                 <w:noProof/>
                 <w:webHidden/>
               </w:rPr>
-              <w:t>20</w:t>
+              <w:t>23</w:t>
+            </w:r>
+            <w:r>
+              <w:rPr>
+                <w:noProof/>
+                <w:webHidden/>
+              </w:rPr>
+              <w:fldChar w:fldCharType="end"/>
+            </w:r>
+          </w:hyperlink>
+        </w:p>
+        <w:p>
+          <w:pPr>
+            <w:pStyle w:val="TOC2"/>
+            <w:tabs>
+              <w:tab w:val="right" w:leader="dot" w:pos="8780"/>
+            </w:tabs>
+            <w:rPr>
+              <w:rFonts w:asciiTheme="minorHAnsi" w:eastAsiaTheme="minorEastAsia" w:hAnsiTheme="minorHAnsi" w:cstheme="minorBidi"/>
+              <w:noProof/>
+              <w:sz w:val="22"/>
+            </w:rPr>
+          </w:pPr>
+          <w:hyperlink w:anchor="_Toc121152211" w:history="1">
+            <w:r>
+              <w:rPr>
+                <w:rStyle w:val="Hyperlink"/>
+                <w:noProof/>
+              </w:rPr>
+              <w:t>Châssis de acide polylactique</w:t>
+            </w:r>
+            <w:r>
+              <w:rPr>
+                <w:noProof/>
+                <w:webHidden/>
+              </w:rPr>
+              <w:tab/>
+            </w:r>
+            <w:r>
+              <w:rPr>
+                <w:noProof/>
+                <w:webHidden/>
+              </w:rPr>
+              <w:fldChar w:fldCharType="begin"/>
+            </w:r>
+            <w:r>
+              <w:rPr>
+                <w:noProof/>
+                <w:webHidden/>
+              </w:rPr>
+              <w:instrText xml:space="preserve"> PAGEREF _Toc121152211 \h </w:instrText>
+            </w:r>
+            <w:r>
+              <w:rPr>
+                <w:noProof/>
+                <w:webHidden/>
+              </w:rPr>
+            </w:r>
+            <w:r>
+              <w:rPr>
+                <w:noProof/>
+                <w:webHidden/>
+              </w:rPr>
+              <w:fldChar w:fldCharType="separate"/>
+            </w:r>
+            <w:r>
+              <w:rPr>
+                <w:noProof/>
+                <w:webHidden/>
+              </w:rPr>
+              <w:t>24</w:t>
             </w:r>
             <w:r>
               <w:rPr>
@@ -2216,16 +2622,15 @@
               <w:rFonts w:asciiTheme="minorHAnsi" w:eastAsiaTheme="minorEastAsia" w:hAnsiTheme="minorHAnsi" w:cstheme="minorBidi"/>
               <w:noProof/>
               <w:sz w:val="22"/>
-              <w:lang w:val="en-US" w:eastAsia="en-US"/>
             </w:rPr>
           </w:pPr>
-          <w:hyperlink w:anchor="_Toc120864506" w:history="1">
+          <w:hyperlink w:anchor="_Toc121152212" w:history="1">
             <w:r>
               <w:rPr>
                 <w:rStyle w:val="Hyperlink"/>
                 <w:noProof/>
               </w:rPr>
-              <w:t>Zranitelnost vůči bruteforce útokům</w:t>
+              <w:t>Jak Vítek na krabičce dělal</w:t>
             </w:r>
             <w:r>
               <w:rPr>
@@ -2246,7 +2651,7 @@
                 <w:noProof/>
                 <w:webHidden/>
               </w:rPr>
-              <w:instrText xml:space="preserve"> PAGEREF _Toc120864506 \h </w:instrText>
+              <w:instrText xml:space="preserve"> PAGEREF _Toc121152212 \h </w:instrText>
             </w:r>
             <w:r>
               <w:rPr>
@@ -2266,7 +2671,7 @@
                 <w:noProof/>
                 <w:webHidden/>
               </w:rPr>
-              <w:t>21</w:t>
+              <w:t>24</w:t>
             </w:r>
             <w:r>
               <w:rPr>
@@ -2279,7 +2684,7 @@
         </w:p>
         <w:p>
           <w:pPr>
-            <w:pStyle w:val="TOC3"/>
+            <w:pStyle w:val="TOC4"/>
             <w:tabs>
               <w:tab w:val="right" w:leader="dot" w:pos="8780"/>
             </w:tabs>
@@ -2287,16 +2692,15 @@
               <w:rFonts w:asciiTheme="minorHAnsi" w:eastAsiaTheme="minorEastAsia" w:hAnsiTheme="minorHAnsi" w:cstheme="minorBidi"/>
               <w:noProof/>
               <w:sz w:val="22"/>
-              <w:lang w:val="en-US" w:eastAsia="en-US"/>
             </w:rPr>
           </w:pPr>
-          <w:hyperlink w:anchor="_Toc120864507" w:history="1">
+          <w:hyperlink w:anchor="_Toc121152213" w:history="1">
             <w:r>
               <w:rPr>
                 <w:rStyle w:val="Hyperlink"/>
                 <w:noProof/>
               </w:rPr>
-              <w:t>Zranitelnost vůči přečtení programového kódu</w:t>
+              <w:t>Design</w:t>
             </w:r>
             <w:r>
               <w:rPr>
@@ -2317,7 +2721,7 @@
                 <w:noProof/>
                 <w:webHidden/>
               </w:rPr>
-              <w:instrText xml:space="preserve"> PAGEREF _Toc120864507 \h </w:instrText>
+              <w:instrText xml:space="preserve"> PAGEREF _Toc121152213 \h </w:instrText>
             </w:r>
             <w:r>
               <w:rPr>
@@ -2337,78 +2741,7 @@
                 <w:noProof/>
                 <w:webHidden/>
               </w:rPr>
-              <w:t>22</w:t>
-            </w:r>
-            <w:r>
-              <w:rPr>
-                <w:noProof/>
-                <w:webHidden/>
-              </w:rPr>
-              <w:fldChar w:fldCharType="end"/>
-            </w:r>
-          </w:hyperlink>
-        </w:p>
-        <w:p>
-          <w:pPr>
-            <w:pStyle w:val="TOC3"/>
-            <w:tabs>
-              <w:tab w:val="right" w:leader="dot" w:pos="8780"/>
-            </w:tabs>
-            <w:rPr>
-              <w:rFonts w:asciiTheme="minorHAnsi" w:eastAsiaTheme="minorEastAsia" w:hAnsiTheme="minorHAnsi" w:cstheme="minorBidi"/>
-              <w:noProof/>
-              <w:sz w:val="22"/>
-              <w:lang w:val="en-US" w:eastAsia="en-US"/>
-            </w:rPr>
-          </w:pPr>
-          <w:hyperlink w:anchor="_Toc120864508" w:history="1">
-            <w:r>
-              <w:rPr>
-                <w:rStyle w:val="Hyperlink"/>
-                <w:noProof/>
-              </w:rPr>
-              <w:t>Zranitelnost vůči připojení do cizího počítače</w:t>
-            </w:r>
-            <w:r>
-              <w:rPr>
-                <w:noProof/>
-                <w:webHidden/>
-              </w:rPr>
-              <w:tab/>
-            </w:r>
-            <w:r>
-              <w:rPr>
-                <w:noProof/>
-                <w:webHidden/>
-              </w:rPr>
-              <w:fldChar w:fldCharType="begin"/>
-            </w:r>
-            <w:r>
-              <w:rPr>
-                <w:noProof/>
-                <w:webHidden/>
-              </w:rPr>
-              <w:instrText xml:space="preserve"> PAGEREF _Toc120864508 \h </w:instrText>
-            </w:r>
-            <w:r>
-              <w:rPr>
-                <w:noProof/>
-                <w:webHidden/>
-              </w:rPr>
-            </w:r>
-            <w:r>
-              <w:rPr>
-                <w:noProof/>
-                <w:webHidden/>
-              </w:rPr>
-              <w:fldChar w:fldCharType="separate"/>
-            </w:r>
-            <w:r>
-              <w:rPr>
-                <w:noProof/>
-                <w:webHidden/>
-              </w:rPr>
-              <w:t>22</w:t>
+              <w:t>24</w:t>
             </w:r>
             <w:r>
               <w:rPr>
@@ -2429,10 +2762,9 @@
               <w:rFonts w:asciiTheme="minorHAnsi" w:eastAsiaTheme="minorEastAsia" w:hAnsiTheme="minorHAnsi" w:cstheme="minorBidi"/>
               <w:noProof/>
               <w:sz w:val="22"/>
-              <w:lang w:val="en-US" w:eastAsia="en-US"/>
             </w:rPr>
           </w:pPr>
-          <w:hyperlink w:anchor="_Toc120864509" w:history="1">
+          <w:hyperlink w:anchor="_Toc121152214" w:history="1">
             <w:r>
               <w:rPr>
                 <w:rStyle w:val="Hyperlink"/>
@@ -2459,7 +2791,7 @@
                 <w:noProof/>
                 <w:webHidden/>
               </w:rPr>
-              <w:instrText xml:space="preserve"> PAGEREF _Toc120864509 \h </w:instrText>
+              <w:instrText xml:space="preserve"> PAGEREF _Toc121152214 \h </w:instrText>
             </w:r>
             <w:r>
               <w:rPr>
@@ -2479,7 +2811,7 @@
                 <w:noProof/>
                 <w:webHidden/>
               </w:rPr>
-              <w:t>24</w:t>
+              <w:t>26</w:t>
             </w:r>
             <w:r>
               <w:rPr>
@@ -2500,10 +2832,9 @@
               <w:rFonts w:asciiTheme="minorHAnsi" w:eastAsiaTheme="minorEastAsia" w:hAnsiTheme="minorHAnsi" w:cstheme="minorBidi"/>
               <w:noProof/>
               <w:sz w:val="22"/>
-              <w:lang w:val="en-US" w:eastAsia="en-US"/>
             </w:rPr>
           </w:pPr>
-          <w:hyperlink w:anchor="_Toc120864510" w:history="1">
+          <w:hyperlink w:anchor="_Toc121152215" w:history="1">
             <w:r>
               <w:rPr>
                 <w:rStyle w:val="Hyperlink"/>
@@ -2530,7 +2861,7 @@
                 <w:noProof/>
                 <w:webHidden/>
               </w:rPr>
-              <w:instrText xml:space="preserve"> PAGEREF _Toc120864510 \h </w:instrText>
+              <w:instrText xml:space="preserve"> PAGEREF _Toc121152215 \h </w:instrText>
             </w:r>
             <w:r>
               <w:rPr>
@@ -2550,7 +2881,7 @@
                 <w:noProof/>
                 <w:webHidden/>
               </w:rPr>
-              <w:t>24</w:t>
+              <w:t>26</w:t>
             </w:r>
             <w:r>
               <w:rPr>
@@ -2571,10 +2902,9 @@
               <w:rFonts w:asciiTheme="minorHAnsi" w:eastAsiaTheme="minorEastAsia" w:hAnsiTheme="minorHAnsi" w:cstheme="minorBidi"/>
               <w:noProof/>
               <w:sz w:val="22"/>
-              <w:lang w:val="en-US" w:eastAsia="en-US"/>
             </w:rPr>
           </w:pPr>
-          <w:hyperlink w:anchor="_Toc120864511" w:history="1">
+          <w:hyperlink w:anchor="_Toc121152216" w:history="1">
             <w:r>
               <w:rPr>
                 <w:rStyle w:val="Hyperlink"/>
@@ -2601,7 +2931,7 @@
                 <w:noProof/>
                 <w:webHidden/>
               </w:rPr>
-              <w:instrText xml:space="preserve"> PAGEREF _Toc120864511 \h </w:instrText>
+              <w:instrText xml:space="preserve"> PAGEREF _Toc121152216 \h </w:instrText>
             </w:r>
             <w:r>
               <w:rPr>
@@ -2621,7 +2951,7 @@
                 <w:noProof/>
                 <w:webHidden/>
               </w:rPr>
-              <w:t>24</w:t>
+              <w:t>26</w:t>
             </w:r>
             <w:r>
               <w:rPr>
@@ -2642,10 +2972,9 @@
               <w:rFonts w:asciiTheme="minorHAnsi" w:eastAsiaTheme="minorEastAsia" w:hAnsiTheme="minorHAnsi" w:cstheme="minorBidi"/>
               <w:noProof/>
               <w:sz w:val="22"/>
-              <w:lang w:val="en-US" w:eastAsia="en-US"/>
             </w:rPr>
           </w:pPr>
-          <w:hyperlink w:anchor="_Toc120864512" w:history="1">
+          <w:hyperlink w:anchor="_Toc121152217" w:history="1">
             <w:r>
               <w:rPr>
                 <w:rStyle w:val="Hyperlink"/>
@@ -2672,7 +3001,7 @@
                 <w:noProof/>
                 <w:webHidden/>
               </w:rPr>
-              <w:instrText xml:space="preserve"> PAGEREF _Toc120864512 \h </w:instrText>
+              <w:instrText xml:space="preserve"> PAGEREF _Toc121152217 \h </w:instrText>
             </w:r>
             <w:r>
               <w:rPr>
@@ -2692,7 +3021,7 @@
                 <w:noProof/>
                 <w:webHidden/>
               </w:rPr>
-              <w:t>24</w:t>
+              <w:t>26</w:t>
             </w:r>
             <w:r>
               <w:rPr>
@@ -2713,10 +3042,9 @@
               <w:rFonts w:asciiTheme="minorHAnsi" w:eastAsiaTheme="minorEastAsia" w:hAnsiTheme="minorHAnsi" w:cstheme="minorBidi"/>
               <w:noProof/>
               <w:sz w:val="22"/>
-              <w:lang w:val="en-US" w:eastAsia="en-US"/>
             </w:rPr>
           </w:pPr>
-          <w:hyperlink w:anchor="_Toc120864513" w:history="1">
+          <w:hyperlink w:anchor="_Toc121152218" w:history="1">
             <w:r>
               <w:rPr>
                 <w:rStyle w:val="Hyperlink"/>
@@ -2743,7 +3071,7 @@
                 <w:noProof/>
                 <w:webHidden/>
               </w:rPr>
-              <w:instrText xml:space="preserve"> PAGEREF _Toc120864513 \h </w:instrText>
+              <w:instrText xml:space="preserve"> PAGEREF _Toc121152218 \h </w:instrText>
             </w:r>
             <w:r>
               <w:rPr>
@@ -2763,7 +3091,7 @@
                 <w:noProof/>
                 <w:webHidden/>
               </w:rPr>
-              <w:t>25</w:t>
+              <w:t>27</w:t>
             </w:r>
             <w:r>
               <w:rPr>
@@ -2784,10 +3112,9 @@
               <w:rFonts w:asciiTheme="minorHAnsi" w:eastAsiaTheme="minorEastAsia" w:hAnsiTheme="minorHAnsi" w:cstheme="minorBidi"/>
               <w:noProof/>
               <w:sz w:val="22"/>
-              <w:lang w:val="en-US" w:eastAsia="en-US"/>
             </w:rPr>
           </w:pPr>
-          <w:hyperlink w:anchor="_Toc120864514" w:history="1">
+          <w:hyperlink w:anchor="_Toc121152219" w:history="1">
             <w:r>
               <w:rPr>
                 <w:rStyle w:val="Hyperlink"/>
@@ -2814,7 +3141,7 @@
                 <w:noProof/>
                 <w:webHidden/>
               </w:rPr>
-              <w:instrText xml:space="preserve"> PAGEREF _Toc120864514 \h </w:instrText>
+              <w:instrText xml:space="preserve"> PAGEREF _Toc121152219 \h </w:instrText>
             </w:r>
             <w:r>
               <w:rPr>
@@ -2834,7 +3161,7 @@
                 <w:noProof/>
                 <w:webHidden/>
               </w:rPr>
-              <w:t>25</w:t>
+              <w:t>27</w:t>
             </w:r>
             <w:r>
               <w:rPr>
@@ -2855,10 +3182,9 @@
               <w:rFonts w:asciiTheme="minorHAnsi" w:eastAsiaTheme="minorEastAsia" w:hAnsiTheme="minorHAnsi" w:cstheme="minorBidi"/>
               <w:noProof/>
               <w:sz w:val="22"/>
-              <w:lang w:val="en-US" w:eastAsia="en-US"/>
             </w:rPr>
           </w:pPr>
-          <w:hyperlink w:anchor="_Toc120864515" w:history="1">
+          <w:hyperlink w:anchor="_Toc121152220" w:history="1">
             <w:r>
               <w:rPr>
                 <w:rStyle w:val="Hyperlink"/>
@@ -2885,7 +3211,7 @@
                 <w:noProof/>
                 <w:webHidden/>
               </w:rPr>
-              <w:instrText xml:space="preserve"> PAGEREF _Toc120864515 \h </w:instrText>
+              <w:instrText xml:space="preserve"> PAGEREF _Toc121152220 \h </w:instrText>
             </w:r>
             <w:r>
               <w:rPr>
@@ -2905,7 +3231,7 @@
                 <w:noProof/>
                 <w:webHidden/>
               </w:rPr>
-              <w:t>25</w:t>
+              <w:t>27</w:t>
             </w:r>
             <w:r>
               <w:rPr>
@@ -2926,10 +3252,9 @@
               <w:rFonts w:asciiTheme="minorHAnsi" w:eastAsiaTheme="minorEastAsia" w:hAnsiTheme="minorHAnsi" w:cstheme="minorBidi"/>
               <w:noProof/>
               <w:sz w:val="22"/>
-              <w:lang w:val="en-US" w:eastAsia="en-US"/>
             </w:rPr>
           </w:pPr>
-          <w:hyperlink w:anchor="_Toc120864516" w:history="1">
+          <w:hyperlink w:anchor="_Toc121152221" w:history="1">
             <w:r>
               <w:rPr>
                 <w:rStyle w:val="Hyperlink"/>
@@ -2956,7 +3281,7 @@
                 <w:noProof/>
                 <w:webHidden/>
               </w:rPr>
-              <w:instrText xml:space="preserve"> PAGEREF _Toc120864516 \h </w:instrText>
+              <w:instrText xml:space="preserve"> PAGEREF _Toc121152221 \h </w:instrText>
             </w:r>
             <w:r>
               <w:rPr>
@@ -2976,7 +3301,7 @@
                 <w:noProof/>
                 <w:webHidden/>
               </w:rPr>
-              <w:t>26</w:t>
+              <w:t>28</w:t>
             </w:r>
             <w:r>
               <w:rPr>
@@ -2997,10 +3322,9 @@
               <w:rFonts w:asciiTheme="minorHAnsi" w:eastAsiaTheme="minorEastAsia" w:hAnsiTheme="minorHAnsi" w:cstheme="minorBidi"/>
               <w:noProof/>
               <w:sz w:val="22"/>
-              <w:lang w:val="en-US" w:eastAsia="en-US"/>
             </w:rPr>
           </w:pPr>
-          <w:hyperlink w:anchor="_Toc120864517" w:history="1">
+          <w:hyperlink w:anchor="_Toc121152222" w:history="1">
             <w:r>
               <w:rPr>
                 <w:rStyle w:val="Hyperlink"/>
@@ -3027,7 +3351,7 @@
                 <w:noProof/>
                 <w:webHidden/>
               </w:rPr>
-              <w:instrText xml:space="preserve"> PAGEREF _Toc120864517 \h </w:instrText>
+              <w:instrText xml:space="preserve"> PAGEREF _Toc121152222 \h </w:instrText>
             </w:r>
             <w:r>
               <w:rPr>
@@ -3047,7 +3371,7 @@
                 <w:noProof/>
                 <w:webHidden/>
               </w:rPr>
-              <w:t>26</w:t>
+              <w:t>28</w:t>
             </w:r>
             <w:r>
               <w:rPr>
@@ -3068,10 +3392,9 @@
               <w:rFonts w:asciiTheme="minorHAnsi" w:eastAsiaTheme="minorEastAsia" w:hAnsiTheme="minorHAnsi" w:cstheme="minorBidi"/>
               <w:noProof/>
               <w:sz w:val="22"/>
-              <w:lang w:val="en-US" w:eastAsia="en-US"/>
             </w:rPr>
           </w:pPr>
-          <w:hyperlink w:anchor="_Toc120864518" w:history="1">
+          <w:hyperlink w:anchor="_Toc121152223" w:history="1">
             <w:r>
               <w:rPr>
                 <w:rStyle w:val="Hyperlink"/>
@@ -3098,7 +3421,7 @@
                 <w:noProof/>
                 <w:webHidden/>
               </w:rPr>
-              <w:instrText xml:space="preserve"> PAGEREF _Toc120864518 \h </w:instrText>
+              <w:instrText xml:space="preserve"> PAGEREF _Toc121152223 \h </w:instrText>
             </w:r>
             <w:r>
               <w:rPr>
@@ -3118,7 +3441,7 @@
                 <w:noProof/>
                 <w:webHidden/>
               </w:rPr>
-              <w:t>27</w:t>
+              <w:t>29</w:t>
             </w:r>
             <w:r>
               <w:rPr>
@@ -3139,10 +3462,9 @@
               <w:rFonts w:asciiTheme="minorHAnsi" w:eastAsiaTheme="minorEastAsia" w:hAnsiTheme="minorHAnsi" w:cstheme="minorBidi"/>
               <w:noProof/>
               <w:sz w:val="22"/>
-              <w:lang w:val="en-US" w:eastAsia="en-US"/>
             </w:rPr>
           </w:pPr>
-          <w:hyperlink w:anchor="_Toc120864519" w:history="1">
+          <w:hyperlink w:anchor="_Toc121152224" w:history="1">
             <w:r>
               <w:rPr>
                 <w:rStyle w:val="Hyperlink"/>
@@ -3169,7 +3491,7 @@
                 <w:noProof/>
                 <w:webHidden/>
               </w:rPr>
-              <w:instrText xml:space="preserve"> PAGEREF _Toc120864519 \h </w:instrText>
+              <w:instrText xml:space="preserve"> PAGEREF _Toc121152224 \h </w:instrText>
             </w:r>
             <w:r>
               <w:rPr>
@@ -3189,7 +3511,7 @@
                 <w:noProof/>
                 <w:webHidden/>
               </w:rPr>
-              <w:t>27</w:t>
+              <w:t>29</w:t>
             </w:r>
             <w:r>
               <w:rPr>
@@ -3210,10 +3532,9 @@
               <w:rFonts w:asciiTheme="minorHAnsi" w:eastAsiaTheme="minorEastAsia" w:hAnsiTheme="minorHAnsi" w:cstheme="minorBidi"/>
               <w:noProof/>
               <w:sz w:val="22"/>
-              <w:lang w:val="en-US" w:eastAsia="en-US"/>
             </w:rPr>
           </w:pPr>
-          <w:hyperlink w:anchor="_Toc120864520" w:history="1">
+          <w:hyperlink w:anchor="_Toc121152225" w:history="1">
             <w:r>
               <w:rPr>
                 <w:rStyle w:val="Hyperlink"/>
@@ -3240,7 +3561,7 @@
                 <w:noProof/>
                 <w:webHidden/>
               </w:rPr>
-              <w:instrText xml:space="preserve"> PAGEREF _Toc120864520 \h </w:instrText>
+              <w:instrText xml:space="preserve"> PAGEREF _Toc121152225 \h </w:instrText>
             </w:r>
             <w:r>
               <w:rPr>
@@ -3260,7 +3581,7 @@
                 <w:noProof/>
                 <w:webHidden/>
               </w:rPr>
-              <w:t>28</w:t>
+              <w:t>30</w:t>
             </w:r>
             <w:r>
               <w:rPr>
@@ -3281,10 +3602,9 @@
               <w:rFonts w:asciiTheme="minorHAnsi" w:eastAsiaTheme="minorEastAsia" w:hAnsiTheme="minorHAnsi" w:cstheme="minorBidi"/>
               <w:noProof/>
               <w:sz w:val="22"/>
-              <w:lang w:val="en-US" w:eastAsia="en-US"/>
             </w:rPr>
           </w:pPr>
-          <w:hyperlink w:anchor="_Toc120864521" w:history="1">
+          <w:hyperlink w:anchor="_Toc121152226" w:history="1">
             <w:r>
               <w:rPr>
                 <w:rStyle w:val="Hyperlink"/>
@@ -3311,7 +3631,7 @@
                 <w:noProof/>
                 <w:webHidden/>
               </w:rPr>
-              <w:instrText xml:space="preserve"> PAGEREF _Toc120864521 \h </w:instrText>
+              <w:instrText xml:space="preserve"> PAGEREF _Toc121152226 \h </w:instrText>
             </w:r>
             <w:r>
               <w:rPr>
@@ -3331,7 +3651,7 @@
                 <w:noProof/>
                 <w:webHidden/>
               </w:rPr>
-              <w:t>28</w:t>
+              <w:t>30</w:t>
             </w:r>
             <w:r>
               <w:rPr>
@@ -3352,10 +3672,9 @@
               <w:rFonts w:asciiTheme="minorHAnsi" w:eastAsiaTheme="minorEastAsia" w:hAnsiTheme="minorHAnsi" w:cstheme="minorBidi"/>
               <w:noProof/>
               <w:sz w:val="22"/>
-              <w:lang w:val="en-US" w:eastAsia="en-US"/>
             </w:rPr>
           </w:pPr>
-          <w:hyperlink w:anchor="_Toc120864522" w:history="1">
+          <w:hyperlink w:anchor="_Toc121152227" w:history="1">
             <w:r>
               <w:rPr>
                 <w:rStyle w:val="Hyperlink"/>
@@ -3382,7 +3701,7 @@
                 <w:noProof/>
                 <w:webHidden/>
               </w:rPr>
-              <w:instrText xml:space="preserve"> PAGEREF _Toc120864522 \h </w:instrText>
+              <w:instrText xml:space="preserve"> PAGEREF _Toc121152227 \h </w:instrText>
             </w:r>
             <w:r>
               <w:rPr>
@@ -3402,7 +3721,7 @@
                 <w:noProof/>
                 <w:webHidden/>
               </w:rPr>
-              <w:t>29</w:t>
+              <w:t>31</w:t>
             </w:r>
             <w:r>
               <w:rPr>
@@ -3430,7 +3749,7 @@
       <w:pPr>
         <w:pStyle w:val="Heading1"/>
       </w:pPr>
-      <w:bookmarkStart w:id="0" w:name="_Toc120864482"/>
+      <w:bookmarkStart w:id="0" w:name="_Toc121152182"/>
       <w:r>
         <w:lastRenderedPageBreak/>
         <w:t>Úvod</w:t>
@@ -3459,7 +3778,7 @@
       <w:pPr>
         <w:pStyle w:val="Heading1"/>
       </w:pPr>
-      <w:bookmarkStart w:id="1" w:name="_Toc120864483"/>
+      <w:bookmarkStart w:id="1" w:name="_Toc121152183"/>
       <w:r>
         <w:rPr>
           <w:noProof/>
@@ -3975,7 +4294,15 @@
         <w:t xml:space="preserve"> o</w:t>
       </w:r>
       <w:r>
-        <w:t xml:space="preserve"> žádný cable management. Navíc jsem tou dobou ještě neměl páječku a všechny spoje byly jen velmi pofidérně přivázané takže se často stalo, že jsem do kabelů kopl a něco vypojil, většinou přímo z modulu. Protože jsem líný a nechtělo se mi kabely přilepovat zespoda ke stolu, někdy začátkem srpna téhož roku jsem tlačítko i zámek odpojil a počítač zapínal manuálním spojením těch dvou drátků.</w:t>
+        <w:t xml:space="preserve"> žádný </w:t>
+      </w:r>
+      <w:proofErr w:type="spellStart"/>
+      <w:r>
+        <w:t>cable</w:t>
+      </w:r>
+      <w:proofErr w:type="spellEnd"/>
+      <w:r>
+        <w:t xml:space="preserve"> management. Navíc jsem tou dobou ještě neměl páječku a všechny spoje byly jen velmi pofidérně přivázané takže se často stalo, že jsem do kabelů kopl a něco vypojil, většinou přímo z modulu. Protože jsem líný a nechtělo se mi kabely přilepovat zespoda ke stolu, někdy začátkem srpna téhož roku jsem tlačítko i zámek odpojil a počítač zapínal manuálním spojením těch dvou drátků.</w:t>
       </w:r>
       <w:r>
         <w:t xml:space="preserve"> Přestože mi první Arduino dorazilo z Číny jen o několik dní později, nespojil jsem si dvě a dvě dohromady, a ještě </w:t>
@@ -4003,7 +4330,7 @@
       <w:pPr>
         <w:pStyle w:val="Heading2"/>
       </w:pPr>
-      <w:bookmarkStart w:id="2" w:name="_Toc120864484"/>
+      <w:bookmarkStart w:id="2" w:name="_Toc121152184"/>
       <w:r>
         <w:t>První použití Arduina</w:t>
       </w:r>
@@ -4478,11 +4805,24 @@
         <w:t xml:space="preserve"> </w:t>
       </w:r>
       <w:r>
-        <w:t xml:space="preserve">Relativně velké červené tlačítko jsem vyměnil za generický push switch, protože jeho piny se akorát vešly do </w:t>
-      </w:r>
+        <w:t xml:space="preserve">Relativně velké červené tlačítko jsem vyměnil za generický </w:t>
+      </w:r>
+      <w:proofErr w:type="spellStart"/>
+      <w:r>
+        <w:t>push</w:t>
+      </w:r>
+      <w:proofErr w:type="spellEnd"/>
+      <w:r>
+        <w:t xml:space="preserve"> switch, protože jeho piny se akorát vešly do </w:t>
+      </w:r>
+      <w:proofErr w:type="spellStart"/>
       <w:r>
         <w:lastRenderedPageBreak/>
-        <w:t>prototypovací destičky, pomocí které jsem všechno propojoval. Tato verze</w:t>
+        <w:t>prototypovací</w:t>
+      </w:r>
+      <w:proofErr w:type="spellEnd"/>
+      <w:r>
+        <w:t xml:space="preserve"> destičky, pomocí které jsem všechno propojoval. Tato verze</w:t>
       </w:r>
       <w:r>
         <w:t xml:space="preserve"> už využívala i malý jednobarevný displej s rozlišením 128x32 pixelů a úhlopříčkou 0.91 palce, připojený pomocí protokolu I</w:t>
@@ -4540,7 +4880,7 @@
       <w:pPr>
         <w:pStyle w:val="Heading2"/>
       </w:pPr>
-      <w:bookmarkStart w:id="3" w:name="_Toc120864485"/>
+      <w:bookmarkStart w:id="3" w:name="_Toc121152185"/>
       <w:r>
         <w:t>Nedostatek RAM</w:t>
       </w:r>
@@ -4580,7 +4920,15 @@
     </w:p>
     <w:p>
       <w:r>
-        <w:t xml:space="preserve">To ale nevadí, protože se mi podařilo propojit ty dvě Arduina tak, aby Uno ovládalo displej a při stisku tlačítka spustilo počítač, a Nano aby jen četlo audiosoubory z SD </w:t>
+        <w:t xml:space="preserve">To ale nevadí, protože se mi podařilo propojit ty dvě Arduina tak, aby Uno ovládalo displej a při stisku tlačítka spustilo počítač, a Nano aby jen četlo </w:t>
+      </w:r>
+      <w:proofErr w:type="spellStart"/>
+      <w:r>
+        <w:t>audiosoubory</w:t>
+      </w:r>
+      <w:proofErr w:type="spellEnd"/>
+      <w:r>
+        <w:t xml:space="preserve"> z SD </w:t>
       </w:r>
       <w:r>
         <w:lastRenderedPageBreak/>
@@ -4594,7 +4942,7 @@
       <w:pPr>
         <w:pStyle w:val="Heading3"/>
       </w:pPr>
-      <w:bookmarkStart w:id="4" w:name="_Toc120864486"/>
+      <w:bookmarkStart w:id="4" w:name="_Toc121152186"/>
       <w:r>
         <w:rPr>
           <w:noProof/>
@@ -4881,7 +5229,7 @@
       <w:pPr>
         <w:pStyle w:val="Heading3"/>
       </w:pPr>
-      <w:bookmarkStart w:id="5" w:name="_Toc120864487"/>
+      <w:bookmarkStart w:id="5" w:name="_Toc121152187"/>
       <w:r>
         <w:rPr>
           <w:noProof/>
@@ -5652,7 +6000,7 @@
       <w:pPr>
         <w:pStyle w:val="Heading2"/>
       </w:pPr>
-      <w:bookmarkStart w:id="6" w:name="_Toc120864488"/>
+      <w:bookmarkStart w:id="6" w:name="_Toc121152188"/>
       <w:r>
         <w:t>Shrnutí</w:t>
       </w:r>
@@ -5901,7 +6249,7 @@
       <w:pPr>
         <w:pStyle w:val="Heading1"/>
       </w:pPr>
-      <w:bookmarkStart w:id="7" w:name="_Toc120864489"/>
+      <w:bookmarkStart w:id="7" w:name="_Toc121152189"/>
       <w:r>
         <w:lastRenderedPageBreak/>
         <w:t>Cíle práce</w:t>
@@ -5926,7 +6274,7 @@
       <w:pPr>
         <w:pStyle w:val="Heading2"/>
       </w:pPr>
-      <w:bookmarkStart w:id="8" w:name="_Toc120864490"/>
+      <w:bookmarkStart w:id="8" w:name="_Toc121152190"/>
       <w:r>
         <w:t>Zabezpečovací zařízení</w:t>
       </w:r>
@@ -5956,7 +6304,7 @@
       <w:pPr>
         <w:pStyle w:val="Heading3"/>
       </w:pPr>
-      <w:bookmarkStart w:id="9" w:name="_Toc120864491"/>
+      <w:bookmarkStart w:id="9" w:name="_Toc121152191"/>
       <w:r>
         <w:t>Zamezit zapnutí počítače</w:t>
       </w:r>
@@ -5998,7 +6346,7 @@
         <w:t>Nevýhodou by také bylo, že by nebylo jak jinak počítač spustit. Modul by tím byl jediným bodem selhání.</w:t>
       </w:r>
     </w:p>
-    <w:bookmarkStart w:id="10" w:name="_Toc120864492"/>
+    <w:bookmarkStart w:id="10" w:name="_Toc121152192"/>
     <w:p>
       <w:pPr>
         <w:pStyle w:val="Heading3"/>
@@ -6077,13 +6425,37 @@
         <w:t>Fikanější způsob je</w:t>
       </w:r>
       <w:r>
-        <w:t>, nějakým způsobem uložit do Arduina heslo a po úspěšném ověření uživatele předat heslo počítači jako keyboard input. Arduino by se tím dalo použít třeba pro dešifrování disků pomocí BitLockeru nebo pro přihlášení do uživatelského účtu v OS.</w:t>
+        <w:t xml:space="preserve">, nějakým způsobem uložit do Arduina heslo a po úspěšném ověření uživatele předat heslo počítači jako </w:t>
+      </w:r>
+      <w:proofErr w:type="spellStart"/>
+      <w:r>
+        <w:t>keyboard</w:t>
+      </w:r>
+      <w:proofErr w:type="spellEnd"/>
+      <w:r>
+        <w:t xml:space="preserve"> input. Arduino by se tím dalo použít třeba pro dešifrování disků pomocí BitLockeru nebo pro přihlášení do uživatelského účtu v OS.</w:t>
       </w:r>
     </w:p>
     <w:p>
       <w:r>
         <w:lastRenderedPageBreak/>
-        <w:t>Přestože tohle řešení neochrání přihlašovací údaje proti keyloggerům, čili programům, které monitorují veškeré uživatelské vstupy a zpřístupňují je nepovolaným osobám, přišlo mi tohle řešení jako jedno z nejlepších. Proti keyloggerům se, stejně jako proti jakémukoliv jinému malwaru, dá chránit</w:t>
+        <w:t xml:space="preserve">Přestože tohle řešení neochrání přihlašovací údaje proti </w:t>
+      </w:r>
+      <w:proofErr w:type="spellStart"/>
+      <w:r>
+        <w:t>keyloggerům</w:t>
+      </w:r>
+      <w:proofErr w:type="spellEnd"/>
+      <w:r>
+        <w:t xml:space="preserve">, čili programům, které monitorují veškeré uživatelské vstupy a zpřístupňují je nepovolaným osobám, přišlo mi tohle řešení jako jedno z nejlepších. Proti </w:t>
+      </w:r>
+      <w:proofErr w:type="spellStart"/>
+      <w:r>
+        <w:t>keyloggerům</w:t>
+      </w:r>
+      <w:proofErr w:type="spellEnd"/>
+      <w:r>
+        <w:t xml:space="preserve"> se, stejně jako proti jakémukoliv jinému malwaru, dá chránit</w:t>
       </w:r>
       <w:r>
         <w:t xml:space="preserve"> jednoduše použitím ant</w:t>
@@ -6114,7 +6486,7 @@
       <w:pPr>
         <w:pStyle w:val="Heading2"/>
       </w:pPr>
-      <w:bookmarkStart w:id="11" w:name="_Toc120864493"/>
+      <w:bookmarkStart w:id="11" w:name="_Toc121152193"/>
       <w:r>
         <w:t>Ukazatel času nebo dnešního data</w:t>
       </w:r>
@@ -6282,8 +6654,21 @@
                               <w:fldChar w:fldCharType="end"/>
                             </w:r>
                             <w:r>
-                              <w:t xml:space="preserve"> Znázornění integer overflow</w:t>
+                              <w:t xml:space="preserve"> Znázornění </w:t>
                             </w:r>
+                            <w:proofErr w:type="spellStart"/>
+                            <w:r>
+                              <w:t>integer</w:t>
+                            </w:r>
+                            <w:proofErr w:type="spellEnd"/>
+                            <w:r>
+                              <w:t xml:space="preserve"> </w:t>
+                            </w:r>
+                            <w:proofErr w:type="spellStart"/>
+                            <w:r>
+                              <w:t>overflow</w:t>
+                            </w:r>
+                            <w:proofErr w:type="spellEnd"/>
                           </w:p>
                         </w:txbxContent>
                       </wps:txbx>
@@ -6346,8 +6731,21 @@
                         <w:fldChar w:fldCharType="end"/>
                       </w:r>
                       <w:r>
-                        <w:t xml:space="preserve"> Znázornění integer overflow</w:t>
+                        <w:t xml:space="preserve"> Znázornění </w:t>
                       </w:r>
+                      <w:proofErr w:type="spellStart"/>
+                      <w:r>
+                        <w:t>integer</w:t>
+                      </w:r>
+                      <w:proofErr w:type="spellEnd"/>
+                      <w:r>
+                        <w:t xml:space="preserve"> </w:t>
+                      </w:r>
+                      <w:proofErr w:type="spellStart"/>
+                      <w:r>
+                        <w:t>overflow</w:t>
+                      </w:r>
+                      <w:proofErr w:type="spellEnd"/>
                     </w:p>
                   </w:txbxContent>
                 </v:textbox>
@@ -6422,7 +6820,23 @@
         <w:t xml:space="preserve">Druhý problém je, že </w:t>
       </w:r>
       <w:r>
-        <w:t xml:space="preserve">Arduino má velmi jednoduchý procesor a nedokáže správně pracovat s velkými čísly. Po zhruba 50 dnech mu dojde místo na počítání doby od zapnutí a jemu nezbyde nic jiného, než začít počítat zase od nuly. Tomuhle se říká integer overflow. Naštěstí to není zas tak velký problém, protože se Arduino restartuje pokaždé, když se na něj </w:t>
+        <w:t xml:space="preserve">Arduino má velmi jednoduchý procesor a nedokáže správně pracovat s velkými čísly. Po zhruba 50 dnech mu dojde místo na počítání doby od zapnutí a jemu nezbyde nic jiného, než začít počítat zase od nuly. Tomuhle se říká </w:t>
+      </w:r>
+      <w:proofErr w:type="spellStart"/>
+      <w:r>
+        <w:t>integer</w:t>
+      </w:r>
+      <w:proofErr w:type="spellEnd"/>
+      <w:r>
+        <w:t xml:space="preserve"> </w:t>
+      </w:r>
+      <w:proofErr w:type="spellStart"/>
+      <w:r>
+        <w:t>overflow</w:t>
+      </w:r>
+      <w:proofErr w:type="spellEnd"/>
+      <w:r>
+        <w:t xml:space="preserve">. Naštěstí to není zas tak velký problém, protože se Arduino restartuje pokaždé, když se na něj </w:t>
       </w:r>
       <w:r>
         <w:lastRenderedPageBreak/>
@@ -6442,11 +6856,16 @@
       <w:pPr>
         <w:pStyle w:val="Heading2"/>
       </w:pPr>
-      <w:bookmarkStart w:id="12" w:name="_Toc120864494"/>
-      <w:r>
-        <w:t>Prezentovatelné šasí</w:t>
+      <w:bookmarkStart w:id="12" w:name="_Toc121152194"/>
+      <w:r>
+        <w:t xml:space="preserve">Prezentovatelné </w:t>
+      </w:r>
+      <w:proofErr w:type="spellStart"/>
+      <w:r>
+        <w:t>šasí</w:t>
       </w:r>
       <w:bookmarkEnd w:id="12"/>
+      <w:proofErr w:type="spellEnd"/>
     </w:p>
     <w:p>
       <w:r>
@@ -6521,8 +6940,21 @@
                             <w:r>
                               <w:t xml:space="preserve"> </w:t>
                             </w:r>
+                            <w:proofErr w:type="spellStart"/>
                             <w:r>
-                              <w:t>Concept art šasí vytištěného 3D tiskárnou, září 2022</w:t>
+                              <w:t>Concept</w:t>
+                            </w:r>
+                            <w:proofErr w:type="spellEnd"/>
+                            <w:r>
+                              <w:t xml:space="preserve"> art </w:t>
+                            </w:r>
+                            <w:proofErr w:type="spellStart"/>
+                            <w:r>
+                              <w:t>šasí</w:t>
+                            </w:r>
+                            <w:proofErr w:type="spellEnd"/>
+                            <w:r>
+                              <w:t xml:space="preserve"> vytištěného 3D tiskárnou, září 2022</w:t>
                             </w:r>
                           </w:p>
                         </w:txbxContent>
@@ -6572,8 +7004,21 @@
                       <w:r>
                         <w:t xml:space="preserve"> </w:t>
                       </w:r>
+                      <w:proofErr w:type="spellStart"/>
                       <w:r>
-                        <w:t>Concept art šasí vytištěného 3D tiskárnou, září 2022</w:t>
+                        <w:t>Concept</w:t>
+                      </w:r>
+                      <w:proofErr w:type="spellEnd"/>
+                      <w:r>
+                        <w:t xml:space="preserve"> art </w:t>
+                      </w:r>
+                      <w:proofErr w:type="spellStart"/>
+                      <w:r>
+                        <w:t>šasí</w:t>
+                      </w:r>
+                      <w:proofErr w:type="spellEnd"/>
+                      <w:r>
+                        <w:t xml:space="preserve"> vytištěného 3D tiskárnou, září 2022</w:t>
                       </w:r>
                     </w:p>
                   </w:txbxContent>
@@ -6682,7 +7127,15 @@
         <w:t xml:space="preserve"> Na tohle by se byla hodila</w:t>
       </w:r>
       <w:r>
-        <w:t xml:space="preserve"> i praxe u Prusa Research, která ale nakonec nevyšla</w:t>
+        <w:t xml:space="preserve"> i praxe u Prusa </w:t>
+      </w:r>
+      <w:proofErr w:type="spellStart"/>
+      <w:r>
+        <w:t>Research</w:t>
+      </w:r>
+      <w:proofErr w:type="spellEnd"/>
+      <w:r>
+        <w:t>, která ale nakonec nevyšla</w:t>
       </w:r>
       <w:r>
         <w:t xml:space="preserve"> z kapacitních důvodů poskytovatele</w:t>
@@ -6704,7 +7157,7 @@
       <w:pPr>
         <w:pStyle w:val="Heading1"/>
       </w:pPr>
-      <w:bookmarkStart w:id="13" w:name="_Toc120864495"/>
+      <w:bookmarkStart w:id="13" w:name="_Toc121152195"/>
       <w:r>
         <w:lastRenderedPageBreak/>
         <w:t>Průběh práce</w:t>
@@ -6728,7 +7181,7 @@
       <w:pPr>
         <w:pStyle w:val="Heading2"/>
       </w:pPr>
-      <w:bookmarkStart w:id="14" w:name="_Toc120864496"/>
+      <w:bookmarkStart w:id="14" w:name="_Toc121152196"/>
       <w:r>
         <w:t>Začátek zabezpečování</w:t>
       </w:r>
@@ -6814,7 +7267,15 @@
         <w:t>Po nějaké době jsem se rozhodl, že Arduino</w:t>
       </w:r>
       <w:r>
-        <w:t>, které bude posílat heslo do počítače, nebude ukládat heslo v plaintextu, ani v jednoduše dešifrovatelném formátu, aby bylo těžší jej prolomit. Rozhodl jsem se použít čtečku čipových karet a to heslo uložit tam, v zašifrované podobě.</w:t>
+        <w:t>, které bude posílat heslo do počítače, nebude ukládat heslo v </w:t>
+      </w:r>
+      <w:proofErr w:type="spellStart"/>
+      <w:r>
+        <w:t>plaintextu</w:t>
+      </w:r>
+      <w:proofErr w:type="spellEnd"/>
+      <w:r>
+        <w:t>, ani v jednoduše dešifrovatelném formátu, aby bylo těžší jej prolomit. Rozhodl jsem se použít čtečku čipových karet a to heslo uložit tam, v zašifrované podobě.</w:t>
       </w:r>
     </w:p>
     <w:p>
@@ -7012,7 +7473,23 @@
         <w:t xml:space="preserve"> podle</w:t>
       </w:r>
       <w:r>
-        <w:t xml:space="preserve"> standardu HID (Human Interface Device).</w:t>
+        <w:t xml:space="preserve"> standardu HID (</w:t>
+      </w:r>
+      <w:proofErr w:type="spellStart"/>
+      <w:r>
+        <w:t>Human</w:t>
+      </w:r>
+      <w:proofErr w:type="spellEnd"/>
+      <w:r>
+        <w:t xml:space="preserve"> Interface </w:t>
+      </w:r>
+      <w:proofErr w:type="spellStart"/>
+      <w:r>
+        <w:t>Device</w:t>
+      </w:r>
+      <w:proofErr w:type="spellEnd"/>
+      <w:r>
+        <w:t>).</w:t>
       </w:r>
     </w:p>
     <w:p>
@@ -7022,7 +7499,23 @@
         </w:rPr>
       </w:pPr>
       <w:r>
-        <w:t>Tento problém ale nebyl neřešitelný. Stačilo to Uno nahradit dalším Nanem, a k tomu, teď už volnému, Unu připojit čtečku čipů, a nahrát na něj klávesnicový firmware.</w:t>
+        <w:t xml:space="preserve">Tento problém ale nebyl neřešitelný. Stačilo to Uno nahradit dalším </w:t>
+      </w:r>
+      <w:proofErr w:type="spellStart"/>
+      <w:r>
+        <w:t>Nanem</w:t>
+      </w:r>
+      <w:proofErr w:type="spellEnd"/>
+      <w:r>
+        <w:t xml:space="preserve">, a k tomu, teď už volnému, </w:t>
+      </w:r>
+      <w:proofErr w:type="spellStart"/>
+      <w:r>
+        <w:t>Unu</w:t>
+      </w:r>
+      <w:proofErr w:type="spellEnd"/>
+      <w:r>
+        <w:t xml:space="preserve"> připojit čtečku čipů, a nahrát na něj klávesnicový firmware.</w:t>
       </w:r>
       <w:r>
         <w:rPr>
@@ -7041,7 +7534,7 @@
       <w:pPr>
         <w:pStyle w:val="Heading2"/>
       </w:pPr>
-      <w:bookmarkStart w:id="15" w:name="_Toc120864497"/>
+      <w:bookmarkStart w:id="15" w:name="_Toc121152197"/>
       <w:r>
         <w:lastRenderedPageBreak/>
         <w:t>Problémy s upraveným firmwarem Una</w:t>
@@ -7055,38 +7548,72 @@
       <w:r>
         <w:t xml:space="preserve">posílat si jak příkazy, tak i běžný text. Arduino k tomuto účelu používá </w:t>
       </w:r>
+      <w:proofErr w:type="spellStart"/>
       <w:r>
         <w:rPr>
           <w:i/>
           <w:iCs/>
         </w:rPr>
-        <w:t>Serial.write()</w:t>
-      </w:r>
-      <w:r>
-        <w:t>, pokud posílá</w:t>
-      </w:r>
-      <w:r>
-        <w:t xml:space="preserve"> jednotlivé</w:t>
-      </w:r>
-      <w:r>
-        <w:t xml:space="preserve"> byty anebo </w:t>
-      </w:r>
+        <w:t>Serial.write</w:t>
+      </w:r>
+      <w:proofErr w:type="spellEnd"/>
       <w:r>
         <w:rPr>
           <w:i/>
           <w:iCs/>
         </w:rPr>
-        <w:t>Serial.print()</w:t>
-      </w:r>
-      <w:r>
-        <w:t xml:space="preserve">, popřípadě </w:t>
-      </w:r>
+        <w:t>()</w:t>
+      </w:r>
+      <w:r>
+        <w:t>, pokud posílá</w:t>
+      </w:r>
+      <w:r>
+        <w:t xml:space="preserve"> jednotlivé</w:t>
+      </w:r>
+      <w:r>
+        <w:t xml:space="preserve"> byty anebo </w:t>
+      </w:r>
+      <w:proofErr w:type="spellStart"/>
       <w:r>
         <w:rPr>
           <w:i/>
           <w:iCs/>
         </w:rPr>
-        <w:t>.println()</w:t>
+        <w:t>Serial.print</w:t>
+      </w:r>
+      <w:proofErr w:type="spellEnd"/>
+      <w:r>
+        <w:rPr>
+          <w:i/>
+          <w:iCs/>
+        </w:rPr>
+        <w:t>()</w:t>
+      </w:r>
+      <w:r>
+        <w:t xml:space="preserve">, popřípadě </w:t>
+      </w:r>
+      <w:r>
+        <w:rPr>
+          <w:i/>
+          <w:iCs/>
+        </w:rPr>
+        <w:t>.</w:t>
+      </w:r>
+      <w:proofErr w:type="spellStart"/>
+      <w:r>
+        <w:rPr>
+          <w:i/>
+          <w:iCs/>
+        </w:rPr>
+        <w:t>println</w:t>
+      </w:r>
+      <w:proofErr w:type="spellEnd"/>
+      <w:r>
+        <w:rPr>
+          <w:i/>
+          <w:iCs/>
+        </w:rPr>
+        <w:t>()</w:t>
       </w:r>
       <w:r>
         <w:t>, chce-li poslat text, nebo čísla.</w:t>
@@ -7102,7 +7629,15 @@
     </w:p>
     <w:p>
       <w:r>
-        <w:t xml:space="preserve">Když na Uno nahrajeme speciální firmware, pořád se k počítači připojí přes virtuální sériový port, ale místo plaintextových komunikací posílá buffer ve kterém je uvedeno která klávesa je právě stisknuta. A právě v tom jednotném tvaru slova </w:t>
+        <w:t xml:space="preserve">Když na Uno nahrajeme speciální firmware, pořád se k počítači připojí přes virtuální sériový port, ale místo </w:t>
+      </w:r>
+      <w:proofErr w:type="spellStart"/>
+      <w:r>
+        <w:t>plaintextových</w:t>
+      </w:r>
+      <w:proofErr w:type="spellEnd"/>
+      <w:r>
+        <w:t xml:space="preserve"> komunikací posílá buffer ve kterém je uvedeno která klávesa je právě stisknuta. A právě v tom jednotném tvaru slova </w:t>
       </w:r>
       <w:r>
         <w:rPr>
@@ -7186,9 +7721,17 @@
       <w:pPr>
         <w:pStyle w:val="Heading2"/>
       </w:pPr>
-      <w:bookmarkStart w:id="16" w:name="_Toc120864498"/>
-      <w:r>
-        <w:t>Haló, tady Windowsovi!</w:t>
+      <w:bookmarkStart w:id="16" w:name="_Toc121152198"/>
+      <w:r>
+        <w:t xml:space="preserve">Haló, tady </w:t>
+      </w:r>
+      <w:proofErr w:type="spellStart"/>
+      <w:r>
+        <w:t>Windowsovi</w:t>
+      </w:r>
+      <w:proofErr w:type="spellEnd"/>
+      <w:r>
+        <w:t>!</w:t>
       </w:r>
       <w:bookmarkEnd w:id="16"/>
     </w:p>
@@ -7229,9 +7772,14 @@
       <w:pPr>
         <w:pStyle w:val="Heading3"/>
       </w:pPr>
-      <w:bookmarkStart w:id="17" w:name="_Toc120864499"/>
-      <w:r>
-        <w:t>Pčtrosí řešení na přestupný problém</w:t>
+      <w:bookmarkStart w:id="17" w:name="_Toc121152199"/>
+      <w:proofErr w:type="spellStart"/>
+      <w:r>
+        <w:t>Pčtrosí</w:t>
+      </w:r>
+      <w:proofErr w:type="spellEnd"/>
+      <w:r>
+        <w:t xml:space="preserve"> řešení na přestupný problém</w:t>
       </w:r>
       <w:bookmarkEnd w:id="17"/>
     </w:p>
@@ -7589,9 +8137,14 @@
       <w:pPr>
         <w:pStyle w:val="Heading3"/>
       </w:pPr>
-      <w:bookmarkStart w:id="18" w:name="_Toc120864500"/>
-      <w:r>
-        <w:t>Failsafe design komunikace</w:t>
+      <w:bookmarkStart w:id="18" w:name="_Toc121152200"/>
+      <w:proofErr w:type="spellStart"/>
+      <w:r>
+        <w:t>Failsafe</w:t>
+      </w:r>
+      <w:proofErr w:type="spellEnd"/>
+      <w:r>
+        <w:t xml:space="preserve"> design komunikace</w:t>
       </w:r>
       <w:bookmarkEnd w:id="18"/>
     </w:p>
@@ -7615,7 +8168,7 @@
       <w:pPr>
         <w:pStyle w:val="Heading3"/>
       </w:pPr>
-      <w:bookmarkStart w:id="19" w:name="_Toc120864501"/>
+      <w:bookmarkStart w:id="19" w:name="_Toc121152201"/>
       <w:r>
         <w:rPr>
           <w:noProof/>
@@ -7916,16 +8469,40 @@
       <w:pPr>
         <w:pStyle w:val="Heading2"/>
       </w:pPr>
-      <w:bookmarkStart w:id="20" w:name="_Toc120864502"/>
+      <w:bookmarkStart w:id="20" w:name="_Toc121152202"/>
       <w:r>
         <w:lastRenderedPageBreak/>
-        <w:t>Relativně Frantické Inkódovací Dilema</w:t>
+        <w:t xml:space="preserve">Relativně </w:t>
+      </w:r>
+      <w:proofErr w:type="spellStart"/>
+      <w:r>
+        <w:t>Frantické</w:t>
+      </w:r>
+      <w:proofErr w:type="spellEnd"/>
+      <w:r>
+        <w:t xml:space="preserve"> </w:t>
+      </w:r>
+      <w:proofErr w:type="spellStart"/>
+      <w:r>
+        <w:t>Inkódovací</w:t>
+      </w:r>
+      <w:proofErr w:type="spellEnd"/>
+      <w:r>
+        <w:t xml:space="preserve"> Dilema</w:t>
       </w:r>
       <w:bookmarkEnd w:id="20"/>
     </w:p>
     <w:p>
       <w:r>
-        <w:t xml:space="preserve">Leonardo bylo ještě stále na cestě, a tak jsem se pustil do něčeho, co můžu testovat na normálním Nanu: program na zašifrování hesla a </w:t>
+        <w:t xml:space="preserve">Leonardo bylo ještě stále na cestě, a tak jsem se pustil do něčeho, co můžu testovat na normálním </w:t>
+      </w:r>
+      <w:proofErr w:type="spellStart"/>
+      <w:r>
+        <w:t>Nanu</w:t>
+      </w:r>
+      <w:proofErr w:type="spellEnd"/>
+      <w:r>
+        <w:t xml:space="preserve">: program na zašifrování hesla a </w:t>
       </w:r>
       <w:r>
         <w:t xml:space="preserve">jeho následné zapsání </w:t>
@@ -7938,7 +8515,7 @@
       <w:pPr>
         <w:pStyle w:val="Heading3"/>
       </w:pPr>
-      <w:bookmarkStart w:id="21" w:name="_Toc120864504"/>
+      <w:bookmarkStart w:id="21" w:name="_Toc121152203"/>
       <w:r>
         <w:t>AES aneb 16</w:t>
       </w:r>
@@ -7961,17 +8538,49 @@
     </w:p>
     <w:p>
       <w:r>
-        <w:t xml:space="preserve">K šifrování hesla jsem si vybral Advanced Encryption Standard, což je velmi široce používaná symetrická bloková šifra. Symetrická je proto, že používá stejný klíč na šifrování i dešifrování, na rozdíl od </w:t>
-      </w:r>
-      <w:r>
-        <w:t>třeba RSA, která používá dva, jeden veřejný na zašifrovávání a druhý, tajný, k dešifrovávání. Bloková je šifra AES proto, že velké kusy dat nešifruje celé, ale rozdělí si je na 16-ti bytové bloky, které šifruje jeden po druhém.</w:t>
+        <w:t xml:space="preserve">K šifrování hesla jsem si vybral </w:t>
+      </w:r>
+      <w:proofErr w:type="spellStart"/>
+      <w:r>
+        <w:t>Advanced</w:t>
+      </w:r>
+      <w:proofErr w:type="spellEnd"/>
+      <w:r>
+        <w:t xml:space="preserve"> </w:t>
+      </w:r>
+      <w:proofErr w:type="spellStart"/>
+      <w:r>
+        <w:t>Encryption</w:t>
+      </w:r>
+      <w:proofErr w:type="spellEnd"/>
+      <w:r>
+        <w:t xml:space="preserve"> Standard, což je velmi široce používaná symetrická bloková šifra. Symetrická je proto, že používá stejný klíč na šifrování i dešifrování, na rozdíl od </w:t>
+      </w:r>
+      <w:r>
+        <w:t xml:space="preserve">třeba RSA, která používá dva, jeden veřejný na </w:t>
+      </w:r>
+      <w:proofErr w:type="spellStart"/>
+      <w:r>
+        <w:t>zašifrovávání</w:t>
+      </w:r>
+      <w:proofErr w:type="spellEnd"/>
+      <w:r>
+        <w:t xml:space="preserve"> a druhý, tajný, k </w:t>
+      </w:r>
+      <w:proofErr w:type="spellStart"/>
+      <w:r>
+        <w:t>dešifrovávání</w:t>
+      </w:r>
+      <w:proofErr w:type="spellEnd"/>
+      <w:r>
+        <w:t>. Bloková je šifra AES proto, že velké kusy dat nešifruje celé, ale rozdělí si je na 16-ti bytové bloky, které šifruje jeden po druhém.</w:t>
       </w:r>
     </w:p>
     <w:p>
       <w:pPr>
         <w:pStyle w:val="Heading4"/>
       </w:pPr>
-      <w:bookmarkStart w:id="22" w:name="_Toc120864505"/>
+      <w:bookmarkStart w:id="22" w:name="_Toc121152204"/>
       <w:r>
         <w:t>Princip šifrování</w:t>
       </w:r>
@@ -8147,7 +8756,7 @@
                               <w:rPr>
                                 <w:noProof/>
                               </w:rPr>
-                              <w:t>16</w:t>
+                              <w:t>15</w:t>
                             </w:r>
                             <w:r>
                               <w:rPr>
@@ -8215,7 +8824,7 @@
                         <w:rPr>
                           <w:noProof/>
                         </w:rPr>
-                        <w:t>16</w:t>
+                        <w:t>15</w:t>
                       </w:r>
                       <w:r>
                         <w:rPr>
@@ -8314,7 +8923,7 @@
                               <w:rPr>
                                 <w:noProof/>
                               </w:rPr>
-                              <w:t>18</w:t>
+                              <w:t>16</w:t>
                             </w:r>
                             <w:r>
                               <w:rPr>
@@ -8378,7 +8987,7 @@
                         <w:rPr>
                           <w:noProof/>
                         </w:rPr>
-                        <w:t>18</w:t>
+                        <w:t>16</w:t>
                       </w:r>
                       <w:r>
                         <w:rPr>
@@ -8477,7 +9086,15 @@
         <w:t>Jak to ale dělá? AES si nejprve</w:t>
       </w:r>
       <w:r>
-        <w:t xml:space="preserve"> vytvoří několik podklíčů z našeho hlavního klíče. Poté</w:t>
+        <w:t xml:space="preserve"> vytvoří několik </w:t>
+      </w:r>
+      <w:proofErr w:type="spellStart"/>
+      <w:r>
+        <w:t>podklíčů</w:t>
+      </w:r>
+      <w:proofErr w:type="spellEnd"/>
+      <w:r>
+        <w:t xml:space="preserve"> z našeho hlavního klíče. Poté</w:t>
       </w:r>
       <w:r>
         <w:t xml:space="preserve"> seřadí tuto zprávu </w:t>
@@ -8498,10 +9115,18 @@
         <w:t xml:space="preserve">. Poté vezme náš </w:t>
       </w:r>
       <w:r>
-        <w:t>první pod</w:t>
-      </w:r>
-      <w:r>
-        <w:t>klíč a na zprávě</w:t>
+        <w:t xml:space="preserve">první </w:t>
+      </w:r>
+      <w:proofErr w:type="spellStart"/>
+      <w:r>
+        <w:t>pod</w:t>
+      </w:r>
+      <w:r>
+        <w:t>klíč</w:t>
+      </w:r>
+      <w:proofErr w:type="spellEnd"/>
+      <w:r>
+        <w:t xml:space="preserve"> a na zprávě</w:t>
       </w:r>
       <w:r>
         <w:t xml:space="preserve"> s ním</w:t>
@@ -8819,11 +9444,16 @@
       <w:r>
         <w:t xml:space="preserve">o takové množství políček, jako je číslo řádku ve kterém je. Protože jsme </w:t>
       </w:r>
+      <w:proofErr w:type="spellStart"/>
       <w:r>
         <w:t>w</w:t>
       </w:r>
       <w:r>
-        <w:t>v počítačovém světě, nesmíme zapomenout, že začínáme na nule, tzn. první řádek se vůbec nepohne, druhý se pohne o jedno políčko, třetí o dvě a čtvrtý o tři.</w:t>
+        <w:t>v</w:t>
+      </w:r>
+      <w:proofErr w:type="spellEnd"/>
+      <w:r>
+        <w:t> počítačovém světě, nesmíme zapomenout, že začínáme na nule, tzn. první řádek se vůbec nepohne, druhý se pohne o jedno políčko, třetí o dvě a čtvrtý o tři.</w:t>
       </w:r>
       <w:r>
         <w:t xml:space="preserve"> </w:t>
@@ -8877,9 +9507,17 @@
       <w:pPr>
         <w:pStyle w:val="Heading4"/>
       </w:pPr>
-      <w:bookmarkStart w:id="23" w:name="_Toc120864506"/>
-      <w:r>
-        <w:t>Zranitelnost vůči bruteforce útokům</w:t>
+      <w:bookmarkStart w:id="23" w:name="_Toc121152205"/>
+      <w:r>
+        <w:t xml:space="preserve">Zranitelnost vůči </w:t>
+      </w:r>
+      <w:proofErr w:type="spellStart"/>
+      <w:r>
+        <w:t>bruteforce</w:t>
+      </w:r>
+      <w:proofErr w:type="spellEnd"/>
+      <w:r>
+        <w:t xml:space="preserve"> útokům</w:t>
       </w:r>
       <w:bookmarkEnd w:id="23"/>
     </w:p>
@@ -9088,7 +9726,15 @@
         <w:t xml:space="preserve"> let</w:t>
       </w:r>
       <w:r>
-        <w:t>, čili zhruba deset a půl triliard let</w:t>
+        <w:t xml:space="preserve">, čili zhruba deset a půl </w:t>
+      </w:r>
+      <w:proofErr w:type="spellStart"/>
+      <w:r>
+        <w:t>triliard</w:t>
+      </w:r>
+      <w:proofErr w:type="spellEnd"/>
+      <w:r>
+        <w:t xml:space="preserve"> let</w:t>
       </w:r>
       <w:r>
         <w:rPr>
@@ -9327,7 +9973,7 @@
       <w:pPr>
         <w:pStyle w:val="Heading4"/>
       </w:pPr>
-      <w:bookmarkStart w:id="24" w:name="_Toc120864507"/>
+      <w:bookmarkStart w:id="24" w:name="_Toc121152206"/>
       <w:r>
         <w:t>Zranitelnost vůči přečtení programového kódu</w:t>
       </w:r>
@@ -9355,8 +10001,21 @@
       </w:r>
       <w:r>
         <w:lastRenderedPageBreak/>
-        <w:t>vlastní, modifikované Arduino s vlastním, modifikovaným firmwarem, který ale bude pořád podporovat přepis programového kódu, jen se bude připojeným počítačům jevit jako write-only memory</w:t>
-      </w:r>
+        <w:t xml:space="preserve">vlastní, modifikované Arduino s vlastním, modifikovaným firmwarem, který ale bude pořád podporovat přepis programového kódu, jen se bude připojeným počítačům jevit jako </w:t>
+      </w:r>
+      <w:proofErr w:type="spellStart"/>
+      <w:r>
+        <w:t>write-only</w:t>
+      </w:r>
+      <w:proofErr w:type="spellEnd"/>
+      <w:r>
+        <w:t xml:space="preserve"> </w:t>
+      </w:r>
+      <w:proofErr w:type="spellStart"/>
+      <w:r>
+        <w:t>memory</w:t>
+      </w:r>
+      <w:proofErr w:type="spellEnd"/>
       <w:r>
         <w:t>.</w:t>
       </w:r>
@@ -9365,7 +10024,7 @@
       <w:pPr>
         <w:pStyle w:val="Heading4"/>
       </w:pPr>
-      <w:bookmarkStart w:id="25" w:name="_Toc120864508"/>
+      <w:bookmarkStart w:id="25" w:name="_Toc121152207"/>
       <w:r>
         <w:t>Zranitelnost vůči připojení do cizího počítače</w:t>
       </w:r>
@@ -9373,11 +10032,35 @@
     </w:p>
     <w:p>
       <w:r>
-        <w:t>Protože žádné z mých Arduin nekontroluje, zda je připojené ke správnému počítači, útočník by mohl spáchat man-in-the-middle attack tím, že by mezi počítač a Arduino připojil jím ovládané zařízení, které by si po přijetí hesla od Arduina uchovalo kopii, ale klávesnicové vstupy poslalo dál, aby uživatel nic nepoznal.</w:t>
-      </w:r>
+        <w:t>Protože žádné z mých Arduin nekontroluje, zda je připojené ke správnému počítači, útočník by mohl spáchat man-in-</w:t>
+      </w:r>
+      <w:proofErr w:type="spellStart"/>
+      <w:r>
+        <w:t>the</w:t>
+      </w:r>
+      <w:proofErr w:type="spellEnd"/>
+      <w:r>
+        <w:t>-</w:t>
+      </w:r>
+      <w:proofErr w:type="spellStart"/>
+      <w:r>
+        <w:t>middle</w:t>
+      </w:r>
+      <w:proofErr w:type="spellEnd"/>
       <w:r>
         <w:t xml:space="preserve"> </w:t>
       </w:r>
+      <w:proofErr w:type="spellStart"/>
+      <w:r>
+        <w:t>attack</w:t>
+      </w:r>
+      <w:proofErr w:type="spellEnd"/>
+      <w:r>
+        <w:t xml:space="preserve"> tím, že by mezi počítač a Arduino připojil jím ovládané zařízení, které by si po přijetí hesla od Arduina uchovalo kopii, ale klávesnicové vstupy poslalo dál, aby uživatel nic nepoznal.</w:t>
+      </w:r>
+      <w:r>
+        <w:t xml:space="preserve"> </w:t>
+      </w:r>
       <w:r>
         <w:t>Tomuto útoku by se dalo zabránit použitím tlustě obrněného USB kabelu a trvalým připevněním koncovek kabelu ke slotům, například vteřinovým lepidlem.</w:t>
       </w:r>
@@ -9386,7 +10069,7 @@
       <w:pPr>
         <w:pStyle w:val="Heading3"/>
       </w:pPr>
-      <w:bookmarkStart w:id="26" w:name="_Toc120864503"/>
+      <w:bookmarkStart w:id="26" w:name="_Toc121152208"/>
       <w:r>
         <w:t xml:space="preserve">Jak zapsat zašifrované </w:t>
       </w:r>
@@ -9478,7 +10161,7 @@
                               <w:rPr>
                                 <w:noProof/>
                               </w:rPr>
-                              <w:t>15</w:t>
+                              <w:t>18</w:t>
                             </w:r>
                             <w:r>
                               <w:rPr>
@@ -9542,7 +10225,7 @@
                         <w:rPr>
                           <w:noProof/>
                         </w:rPr>
-                        <w:t>15</w:t>
+                        <w:t>18</w:t>
                       </w:r>
                       <w:r>
                         <w:rPr>
@@ -9638,7 +10321,15 @@
         <w:t xml:space="preserve"> </w:t>
       </w:r>
       <w:r>
-        <w:t>označuje konec Stringu, což je kus textu, který může mít libovolnou délku</w:t>
+        <w:t xml:space="preserve">označuje konec </w:t>
+      </w:r>
+      <w:proofErr w:type="spellStart"/>
+      <w:r>
+        <w:t>Stringu</w:t>
+      </w:r>
+      <w:proofErr w:type="spellEnd"/>
+      <w:r>
+        <w:t>, což je kus textu, který může mít libovolnou délku</w:t>
       </w:r>
       <w:r>
         <w:t>.</w:t>
@@ -9658,7 +10349,15 @@
     </w:p>
     <w:p>
       <w:r>
-        <w:t>Výsledek šifry ale může obsahovat i právě tento null terminator, takže aby to program</w:t>
+        <w:t xml:space="preserve">Výsledek šifry ale může obsahovat i právě tento null </w:t>
+      </w:r>
+      <w:proofErr w:type="spellStart"/>
+      <w:r>
+        <w:t>terminator</w:t>
+      </w:r>
+      <w:proofErr w:type="spellEnd"/>
+      <w:r>
+        <w:t>, takže aby to program</w:t>
       </w:r>
       <w:r>
         <w:t xml:space="preserve"> omylem</w:t>
@@ -9675,11 +10374,24 @@
     </w:p>
     <w:p>
       <w:r>
-        <w:t xml:space="preserve">Base64 je způsob zapisování jakýhkoli dat jako sérii písmen, číslic a znaků +, / a =. Hlavní účel kódování do b64 je zajištění jednoduchého ukládání. Můžeme si to představit, jakože se vstup rozepíše na dlouhý řádek jako jedničky a nuly, a každých 24 bitů, tzn. 24 jedniček nebo nul zapíšeme jako čtyři znaky, podle speciální tabulky tak, aby každé 3 znaky dekódovaného textu byly zapsané jako 4 znaky </w:t>
-      </w:r>
+        <w:t xml:space="preserve">Base64 je způsob zapisování </w:t>
+      </w:r>
+      <w:proofErr w:type="spellStart"/>
+      <w:r>
+        <w:t>jakýhkoli</w:t>
+      </w:r>
+      <w:proofErr w:type="spellEnd"/>
+      <w:r>
+        <w:t xml:space="preserve"> dat jako sérii písmen, číslic a znaků +, / a =. Hlavní účel kódování do b64 je zajištění jednoduchého ukládání. Můžeme si to představit, jakože se vstup rozepíše na dlouhý řádek jako jedničky a nuly, a každých 24 bitů, tzn. 24 jedniček nebo nul zapíšeme jako čtyři znaky, podle speciální tabulky tak, aby každé 3 znaky dekódovaného textu byly zapsané jako 4 znaky </w:t>
+      </w:r>
+      <w:proofErr w:type="spellStart"/>
       <w:r>
         <w:lastRenderedPageBreak/>
-        <w:t>enkódovaného textu. Tímto sice plýtváme úložiště, ale zajistíme, že data budou přečtena správně, a to i člověkem.</w:t>
+        <w:t>enkódovaného</w:t>
+      </w:r>
+      <w:proofErr w:type="spellEnd"/>
+      <w:r>
+        <w:t xml:space="preserve"> textu. Tímto sice plýtváme úložiště, ale zajistíme, že data budou přečtena správně, a to i člověkem.</w:t>
       </w:r>
       <w:r>
         <w:rPr>
@@ -9692,9 +10404,11 @@
       <w:pPr>
         <w:pStyle w:val="Heading3"/>
       </w:pPr>
+      <w:bookmarkStart w:id="27" w:name="_Toc121152209"/>
       <w:r>
         <w:t>Implementace</w:t>
       </w:r>
+      <w:bookmarkEnd w:id="27"/>
     </w:p>
     <w:p>
       <w:r>
@@ -9705,9 +10419,11 @@
       <w:pPr>
         <w:pStyle w:val="Heading4"/>
       </w:pPr>
+      <w:bookmarkStart w:id="28" w:name="_Toc121152210"/>
       <w:r>
         <w:t>Murphyho zákon</w:t>
       </w:r>
+      <w:bookmarkEnd w:id="28"/>
     </w:p>
     <w:p>
       <w:r>
@@ -9759,6 +10475,8 @@
       <w:pPr>
         <w:pStyle w:val="Heading2"/>
       </w:pPr>
+      <w:bookmarkStart w:id="29" w:name="_Toc121152211"/>
+      <w:proofErr w:type="spellStart"/>
       <w:r>
         <w:lastRenderedPageBreak/>
         <w:t>C</w:t>
@@ -9767,8 +10485,18 @@
         <w:t>h</w:t>
       </w:r>
       <w:r>
-        <w:t>âssis de acide polylactique</w:t>
-      </w:r>
+        <w:t>âssis</w:t>
+      </w:r>
+      <w:proofErr w:type="spellEnd"/>
+      <w:r>
+        <w:t xml:space="preserve"> de acide </w:t>
+      </w:r>
+      <w:proofErr w:type="spellStart"/>
+      <w:r>
+        <w:t>polylactique</w:t>
+      </w:r>
+      <w:bookmarkEnd w:id="29"/>
+      <w:proofErr w:type="spellEnd"/>
     </w:p>
     <w:p>
       <w:r>
@@ -9789,21 +10517,48 @@
     </w:p>
     <w:p>
       <w:r>
-        <w:t>Způsob tvorby šasí jsem měl vybraný hned od začátku, plánoval jsem použít 3D tiskárnu, kterou měla škola mít půjčenou od Prusa Research</w:t>
-      </w:r>
+        <w:t xml:space="preserve">Způsob tvorby </w:t>
+      </w:r>
+      <w:proofErr w:type="spellStart"/>
+      <w:r>
+        <w:t>šasí</w:t>
+      </w:r>
+      <w:proofErr w:type="spellEnd"/>
+      <w:r>
+        <w:t xml:space="preserve"> jsem měl vybraný hned od začátku, plánoval jsem použít 3D tiskárnu, kterou měla škola mít půjčenou od Prusa </w:t>
+      </w:r>
+      <w:proofErr w:type="spellStart"/>
+      <w:r>
+        <w:t>Research</w:t>
+      </w:r>
+      <w:proofErr w:type="spellEnd"/>
       <w:r>
         <w:t>. Bohužel se mi nepodařilo zjistit, jak k ní získat přístup.</w:t>
       </w:r>
     </w:p>
     <w:p>
       <w:r>
-        <w:t xml:space="preserve">Už jsem se chtěl uchýlit k méně elegantnímu řešení. Naštěstí mě můj vedoucí práce, pan Lampíř, zachránil </w:t>
+        <w:t xml:space="preserve">Už jsem se chtěl uchýlit k méně elegantnímu řešení. Naštěstí mě můj vedoucí práce, pan </w:t>
+      </w:r>
+      <w:proofErr w:type="spellStart"/>
+      <w:r>
+        <w:t>Lampíř</w:t>
+      </w:r>
+      <w:proofErr w:type="spellEnd"/>
+      <w:r>
+        <w:t xml:space="preserve">, zachránil </w:t>
       </w:r>
       <w:r>
         <w:t xml:space="preserve">tak, </w:t>
       </w:r>
       <w:r>
-        <w:t>jako boží anděl Izáka před obětováním</w:t>
+        <w:t>jako boží anděl</w:t>
+      </w:r>
+      <w:r>
+        <w:t xml:space="preserve"> zachránil</w:t>
+      </w:r>
+      <w:r>
+        <w:t xml:space="preserve"> Izáka před obětováním</w:t>
       </w:r>
       <w:r>
         <w:rPr>
@@ -9821,6 +10576,391 @@
         <w:t>, a nabídl mi, že mohu využít jeho 3D tiskárnu.</w:t>
       </w:r>
     </w:p>
+    <w:p>
+      <w:pPr>
+        <w:pStyle w:val="Heading3"/>
+      </w:pPr>
+      <w:bookmarkStart w:id="30" w:name="_Toc121152212"/>
+      <w:r>
+        <w:rPr>
+          <w:noProof/>
+        </w:rPr>
+        <w:drawing>
+          <wp:anchor distT="0" distB="0" distL="114300" distR="114300" simplePos="0" relativeHeight="251725824" behindDoc="1" locked="0" layoutInCell="1" allowOverlap="1" wp14:anchorId="1A926608" wp14:editId="713CC677">
+            <wp:simplePos x="0" y="0"/>
+            <wp:positionH relativeFrom="column">
+              <wp:posOffset>2234565</wp:posOffset>
+            </wp:positionH>
+            <wp:positionV relativeFrom="paragraph">
+              <wp:posOffset>-11430</wp:posOffset>
+            </wp:positionV>
+            <wp:extent cx="3390900" cy="1906905"/>
+            <wp:effectExtent l="0" t="0" r="0" b="0"/>
+            <wp:wrapTight wrapText="bothSides">
+              <wp:wrapPolygon edited="0">
+                <wp:start x="0" y="0"/>
+                <wp:lineTo x="0" y="21363"/>
+                <wp:lineTo x="21479" y="21363"/>
+                <wp:lineTo x="21479" y="0"/>
+                <wp:lineTo x="0" y="0"/>
+              </wp:wrapPolygon>
+            </wp:wrapTight>
+            <wp:docPr id="39" name="Picture 39"/>
+            <wp:cNvGraphicFramePr>
+              <a:graphicFrameLocks xmlns:a="http://schemas.openxmlformats.org/drawingml/2006/main" noChangeAspect="1"/>
+            </wp:cNvGraphicFramePr>
+            <a:graphic xmlns:a="http://schemas.openxmlformats.org/drawingml/2006/main">
+              <a:graphicData uri="http://schemas.openxmlformats.org/drawingml/2006/picture">
+                <pic:pic xmlns:pic="http://schemas.openxmlformats.org/drawingml/2006/picture">
+                  <pic:nvPicPr>
+                    <pic:cNvPr id="1" name=""/>
+                    <pic:cNvPicPr/>
+                  </pic:nvPicPr>
+                  <pic:blipFill>
+                    <a:blip r:embed="rId32" cstate="print">
+                      <a:extLst>
+                        <a:ext uri="{28A0092B-C50C-407E-A947-70E740481C1C}">
+                          <a14:useLocalDpi xmlns:a14="http://schemas.microsoft.com/office/drawing/2010/main" val="0"/>
+                        </a:ext>
+                      </a:extLst>
+                    </a:blip>
+                    <a:stretch>
+                      <a:fillRect/>
+                    </a:stretch>
+                  </pic:blipFill>
+                  <pic:spPr>
+                    <a:xfrm>
+                      <a:off x="0" y="0"/>
+                      <a:ext cx="3390900" cy="1906905"/>
+                    </a:xfrm>
+                    <a:prstGeom prst="rect">
+                      <a:avLst/>
+                    </a:prstGeom>
+                  </pic:spPr>
+                </pic:pic>
+              </a:graphicData>
+            </a:graphic>
+            <wp14:sizeRelH relativeFrom="margin">
+              <wp14:pctWidth>0</wp14:pctWidth>
+            </wp14:sizeRelH>
+            <wp14:sizeRelV relativeFrom="margin">
+              <wp14:pctHeight>0</wp14:pctHeight>
+            </wp14:sizeRelV>
+          </wp:anchor>
+        </w:drawing>
+      </w:r>
+      <w:r>
+        <w:t xml:space="preserve">Jak Vítek </w:t>
+      </w:r>
+      <w:r>
+        <w:t xml:space="preserve">na </w:t>
+      </w:r>
+      <w:r>
+        <w:t>krabič</w:t>
+      </w:r>
+      <w:r>
+        <w:t>ce dělal</w:t>
+      </w:r>
+      <w:bookmarkEnd w:id="30"/>
+    </w:p>
+    <w:p>
+      <w:r>
+        <w:rPr>
+          <w:noProof/>
+        </w:rPr>
+        <mc:AlternateContent>
+          <mc:Choice Requires="wps">
+            <w:drawing>
+              <wp:anchor distT="0" distB="0" distL="114300" distR="114300" simplePos="0" relativeHeight="251727872" behindDoc="1" locked="0" layoutInCell="1" allowOverlap="1" wp14:anchorId="5561113C" wp14:editId="2000029A">
+                <wp:simplePos x="0" y="0"/>
+                <wp:positionH relativeFrom="column">
+                  <wp:posOffset>2234565</wp:posOffset>
+                </wp:positionH>
+                <wp:positionV relativeFrom="paragraph">
+                  <wp:posOffset>1466215</wp:posOffset>
+                </wp:positionV>
+                <wp:extent cx="3390900" cy="142875"/>
+                <wp:effectExtent l="0" t="0" r="0" b="9525"/>
+                <wp:wrapTight wrapText="bothSides">
+                  <wp:wrapPolygon edited="0">
+                    <wp:start x="0" y="0"/>
+                    <wp:lineTo x="0" y="20160"/>
+                    <wp:lineTo x="21479" y="20160"/>
+                    <wp:lineTo x="21479" y="0"/>
+                    <wp:lineTo x="0" y="0"/>
+                  </wp:wrapPolygon>
+                </wp:wrapTight>
+                <wp:docPr id="41" name="Text Box 41"/>
+                <wp:cNvGraphicFramePr/>
+                <a:graphic xmlns:a="http://schemas.openxmlformats.org/drawingml/2006/main">
+                  <a:graphicData uri="http://schemas.microsoft.com/office/word/2010/wordprocessingShape">
+                    <wps:wsp>
+                      <wps:cNvSpPr txBox="1"/>
+                      <wps:spPr>
+                        <a:xfrm>
+                          <a:off x="0" y="0"/>
+                          <a:ext cx="3390900" cy="142875"/>
+                        </a:xfrm>
+                        <a:prstGeom prst="rect">
+                          <a:avLst/>
+                        </a:prstGeom>
+                        <a:solidFill>
+                          <a:prstClr val="white"/>
+                        </a:solidFill>
+                        <a:ln>
+                          <a:noFill/>
+                        </a:ln>
+                      </wps:spPr>
+                      <wps:txbx>
+                        <w:txbxContent>
+                          <w:p>
+                            <w:pPr>
+                              <w:pStyle w:val="Caption"/>
+                              <w:rPr>
+                                <w:sz w:val="24"/>
+                              </w:rPr>
+                            </w:pPr>
+                            <w:r>
+                              <w:fldChar w:fldCharType="begin"/>
+                            </w:r>
+                            <w:r>
+                              <w:instrText xml:space="preserve"> SEQ Obrázek \* ARABIC </w:instrText>
+                            </w:r>
+                            <w:r>
+                              <w:fldChar w:fldCharType="separate"/>
+                            </w:r>
+                            <w:r>
+                              <w:rPr>
+                                <w:noProof/>
+                              </w:rPr>
+                              <w:t>19</w:t>
+                            </w:r>
+                            <w:r>
+                              <w:fldChar w:fldCharType="end"/>
+                            </w:r>
+                            <w:r>
+                              <w:t xml:space="preserve"> Snímek obrazovky hotového modelu v uživatelském prostředí </w:t>
+                            </w:r>
+                          </w:p>
+                        </w:txbxContent>
+                      </wps:txbx>
+                      <wps:bodyPr rot="0" spcFirstLastPara="0" vertOverflow="overflow" horzOverflow="overflow" vert="horz" wrap="square" lIns="0" tIns="0" rIns="0" bIns="0" numCol="1" spcCol="0" rtlCol="0" fromWordArt="0" anchor="t" anchorCtr="0" forceAA="0" compatLnSpc="1">
+                        <a:prstTxWarp prst="textNoShape">
+                          <a:avLst/>
+                        </a:prstTxWarp>
+                        <a:noAutofit/>
+                      </wps:bodyPr>
+                    </wps:wsp>
+                  </a:graphicData>
+                </a:graphic>
+                <wp14:sizeRelV relativeFrom="margin">
+                  <wp14:pctHeight>0</wp14:pctHeight>
+                </wp14:sizeRelV>
+              </wp:anchor>
+            </w:drawing>
+          </mc:Choice>
+          <mc:Fallback>
+            <w:pict>
+              <v:shape w14:anchorId="5561113C" id="Text Box 41" o:spid="_x0000_s1044" type="#_x0000_t202" style="position:absolute;left:0;text-align:left;margin-left:175.95pt;margin-top:115.45pt;width:267pt;height:11.25pt;z-index:-251588608;visibility:visible;mso-wrap-style:square;mso-height-percent:0;mso-wrap-distance-left:9pt;mso-wrap-distance-top:0;mso-wrap-distance-right:9pt;mso-wrap-distance-bottom:0;mso-position-horizontal:absolute;mso-position-horizontal-relative:text;mso-position-vertical:absolute;mso-position-vertical-relative:text;mso-height-percent:0;mso-height-relative:margin;v-text-anchor:top" o:gfxdata="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" stroked="f">
+                <v:textbox inset="0,0,0,0">
+                  <w:txbxContent>
+                    <w:p>
+                      <w:pPr>
+                        <w:pStyle w:val="Caption"/>
+                        <w:rPr>
+                          <w:sz w:val="24"/>
+                        </w:rPr>
+                      </w:pPr>
+                      <w:r>
+                        <w:fldChar w:fldCharType="begin"/>
+                      </w:r>
+                      <w:r>
+                        <w:instrText xml:space="preserve"> SEQ Obrázek \* ARABIC </w:instrText>
+                      </w:r>
+                      <w:r>
+                        <w:fldChar w:fldCharType="separate"/>
+                      </w:r>
+                      <w:r>
+                        <w:rPr>
+                          <w:noProof/>
+                        </w:rPr>
+                        <w:t>19</w:t>
+                      </w:r>
+                      <w:r>
+                        <w:fldChar w:fldCharType="end"/>
+                      </w:r>
+                      <w:r>
+                        <w:t xml:space="preserve"> Snímek obrazovky hotového modelu v uživatelském prostředí </w:t>
+                      </w:r>
+                    </w:p>
+                  </w:txbxContent>
+                </v:textbox>
+                <w10:wrap type="tight"/>
+              </v:shape>
+            </w:pict>
+          </mc:Fallback>
+        </mc:AlternateContent>
+      </w:r>
+      <w:r>
+        <w:t xml:space="preserve">S 3D tiskem jsem dosud neměl žádné zkušenosti. Předpokládal jsem, že to bude velmi podobné tvorbě 3D modelu, protože o to v podstatě jde. Největší rozdíl pro mě byl v softwaru, ve kterém jsem pracoval. Na </w:t>
+      </w:r>
+      <w:proofErr w:type="spellStart"/>
+      <w:r>
+        <w:t>concept</w:t>
+      </w:r>
+      <w:proofErr w:type="spellEnd"/>
+      <w:r>
+        <w:t xml:space="preserve"> </w:t>
+      </w:r>
+      <w:proofErr w:type="spellStart"/>
+      <w:r>
+        <w:t>artu</w:t>
+      </w:r>
+      <w:proofErr w:type="spellEnd"/>
+      <w:r>
+        <w:t xml:space="preserve"> </w:t>
+      </w:r>
+      <w:proofErr w:type="spellStart"/>
+      <w:r>
+        <w:t>šasí</w:t>
+      </w:r>
+      <w:proofErr w:type="spellEnd"/>
+      <w:r>
+        <w:t xml:space="preserve"> jsem pracoval v lokálně nainstalovaném Blenderu, ale 3D model k tisku jsem vytvářel pomocí </w:t>
+      </w:r>
+      <w:proofErr w:type="spellStart"/>
+      <w:r>
+        <w:t>onlinového</w:t>
+      </w:r>
+      <w:proofErr w:type="spellEnd"/>
+      <w:r>
+        <w:t xml:space="preserve"> prostředí Tinkercad.</w:t>
+      </w:r>
+      <w:r>
+        <w:rPr>
+          <w:noProof/>
+        </w:rPr>
+        <w:t xml:space="preserve"> </w:t>
+      </w:r>
+    </w:p>
+    <w:p>
+      <w:r>
+        <w:t>Tinkercad je velmi jednoduchý software designovaný jako intuitivní nástroj pro začínající kutily.</w:t>
+      </w:r>
+      <w:r>
+        <w:t xml:space="preserve"> Nabízí malé pracovní prostředí, do kterého lze vkládat jednoduché tvary a obrazce, anebo části cizích projektů. Všechny tvary se mohou chovat buď jako kus, který se vytiskne, anebo jako díra do jiného tvaru.</w:t>
+      </w:r>
+    </w:p>
+    <w:p>
+      <w:pPr>
+        <w:pStyle w:val="Heading4"/>
+      </w:pPr>
+      <w:bookmarkStart w:id="31" w:name="_Toc121152213"/>
+      <w:r>
+        <w:t>Design</w:t>
+      </w:r>
+      <w:bookmarkEnd w:id="31"/>
+    </w:p>
+    <w:p>
+      <w:r>
+        <w:t>S modelováním jsem z</w:t>
+      </w:r>
+      <w:r>
+        <w:t xml:space="preserve">ačal jednoduše: vymodeloval jsem si komponenty, které se mi do krabičky musí vejít. Metrem jsem si postupně změřil součástky, a vložil je do </w:t>
+      </w:r>
+      <w:r>
+        <w:lastRenderedPageBreak/>
+        <w:t>projektu jako barevný kvádr. S přibývajícími komponenty jsem získával čím dál větší ponětí, jak chci, aby krabička vypadala.</w:t>
+      </w:r>
+    </w:p>
+    <w:p>
+      <w:r>
+        <w:t>Aby se mi projekt lépe prezentoval, navrhl jsem dvě odnímatelné strany, které budou za běžného provozu připevněné k celku šroubky, které mi doma zbyly z předchozích vyrábění. To mi také zajistí jednodušší instalaci Arduin dovnitř krabičky.</w:t>
+      </w:r>
+    </w:p>
+    <w:p>
+      <w:r>
+        <w:t xml:space="preserve">Na horní stranu krabičky jsem zespoda přidal rádoby hmoždinky, abych mohl Arduino Leonardo namontovat vzhůru nohama a ušetřit tak místo. </w:t>
+      </w:r>
+      <w:r>
+        <w:t>Ve stropě</w:t>
+      </w:r>
+      <w:r>
+        <w:t xml:space="preserve"> jsem </w:t>
+      </w:r>
+      <w:r>
+        <w:t xml:space="preserve">také </w:t>
+      </w:r>
+      <w:r>
+        <w:t>zakomponoval zdířky na LED kontrolky,</w:t>
+      </w:r>
+      <w:r>
+        <w:t xml:space="preserve"> reproduktor, displej,</w:t>
+      </w:r>
+      <w:r>
+        <w:t xml:space="preserve"> přepínací páčky</w:t>
+      </w:r>
+      <w:r>
+        <w:t>, spínač na klíček</w:t>
+      </w:r>
+      <w:r>
+        <w:t xml:space="preserve"> a</w:t>
+      </w:r>
+      <w:r>
+        <w:t xml:space="preserve"> i</w:t>
+      </w:r>
+      <w:r>
+        <w:t xml:space="preserve"> jedno relativně velké červené tlačítko s</w:t>
+      </w:r>
+      <w:r>
+        <w:t> průhlednou krytkou proti nechtěnému zmáčknutí.</w:t>
+      </w:r>
+      <w:r>
+        <w:t xml:space="preserve"> Z boku jsem také přidal držáček na čipovou kartu.</w:t>
+      </w:r>
+    </w:p>
+    <w:p>
+      <w:r>
+        <w:t>Protože mám vlastní zkušenosti s</w:t>
+      </w:r>
+      <w:r>
+        <w:t> </w:t>
+      </w:r>
+      <w:r>
+        <w:t>příliš</w:t>
+      </w:r>
+      <w:r>
+        <w:t xml:space="preserve"> úzkými prostory okolo micro USB portů, zajistil jsem, aby žádný potencionální uživatel mého výrobku neměl problémy se zapojením kabelů s tlustšími koncovkami. </w:t>
+      </w:r>
+      <w:r>
+        <w:t>Konec konců doma jiné než s tlustými koncovkami nemám, takže bych nemohl otestovat vlastní výrobek</w:t>
+      </w:r>
+      <w:r>
+        <w:t>.</w:t>
+      </w:r>
+    </w:p>
+    <w:p>
+      <w:r>
+        <w:t>Hotový model jsem poslal k</w:t>
+      </w:r>
+      <w:r>
+        <w:t> </w:t>
+      </w:r>
+      <w:r>
+        <w:t>vytištěn</w:t>
+      </w:r>
+      <w:r>
+        <w:t xml:space="preserve">í panu </w:t>
+      </w:r>
+      <w:proofErr w:type="spellStart"/>
+      <w:r>
+        <w:t>Lampířovi</w:t>
+      </w:r>
+      <w:proofErr w:type="spellEnd"/>
+      <w:r>
+        <w:t>…</w:t>
+      </w:r>
+    </w:p>
     <w:p/>
     <w:p>
       <w:r>
@@ -9831,12 +10971,12 @@
       <w:pPr>
         <w:pStyle w:val="Heading2"/>
       </w:pPr>
-      <w:bookmarkStart w:id="27" w:name="_Toc120864509"/>
+      <w:bookmarkStart w:id="32" w:name="_Toc121152214"/>
       <w:r>
         <w:lastRenderedPageBreak/>
         <w:t>Struktura práce</w:t>
       </w:r>
-      <w:bookmarkEnd w:id="27"/>
+      <w:bookmarkEnd w:id="32"/>
     </w:p>
     <w:p>
       <w:pPr>
@@ -9859,7 +10999,15 @@
         <w:ind w:left="425" w:hanging="425"/>
       </w:pPr>
       <w:r>
-        <w:t>Abstrakt, Abstract, Klíčová slova (nečísluje se, ale započítává se do číslování stran)</w:t>
+        <w:t xml:space="preserve">Abstrakt, </w:t>
+      </w:r>
+      <w:proofErr w:type="spellStart"/>
+      <w:r>
+        <w:t>Abstract</w:t>
+      </w:r>
+      <w:proofErr w:type="spellEnd"/>
+      <w:r>
+        <w:t>, Klíčová slova (nečísluje se, ale započítává se do číslování stran)</w:t>
       </w:r>
     </w:p>
     <w:p>
@@ -9963,13 +11111,13 @@
       <w:pPr>
         <w:pStyle w:val="Heading2"/>
       </w:pPr>
-      <w:bookmarkStart w:id="28" w:name="_2n2iix410vi5" w:colFirst="0" w:colLast="0"/>
-      <w:bookmarkStart w:id="29" w:name="_Toc120864510"/>
-      <w:bookmarkEnd w:id="28"/>
+      <w:bookmarkStart w:id="33" w:name="_2n2iix410vi5" w:colFirst="0" w:colLast="0"/>
+      <w:bookmarkStart w:id="34" w:name="_Toc121152215"/>
+      <w:bookmarkEnd w:id="33"/>
       <w:r>
         <w:t>Titulní strana</w:t>
       </w:r>
-      <w:bookmarkEnd w:id="29"/>
+      <w:bookmarkEnd w:id="34"/>
     </w:p>
     <w:p>
       <w:r>
@@ -9980,13 +11128,21 @@
       <w:pPr>
         <w:pStyle w:val="Heading2"/>
       </w:pPr>
-      <w:bookmarkStart w:id="30" w:name="_syie4sqihjdz" w:colFirst="0" w:colLast="0"/>
-      <w:bookmarkStart w:id="31" w:name="_Toc120864511"/>
-      <w:bookmarkEnd w:id="30"/>
-      <w:r>
-        <w:t>Abstrakt, Abstract, Klíčová slova</w:t>
-      </w:r>
-      <w:bookmarkEnd w:id="31"/>
+      <w:bookmarkStart w:id="35" w:name="_syie4sqihjdz" w:colFirst="0" w:colLast="0"/>
+      <w:bookmarkStart w:id="36" w:name="_Toc121152216"/>
+      <w:bookmarkEnd w:id="35"/>
+      <w:r>
+        <w:t xml:space="preserve">Abstrakt, </w:t>
+      </w:r>
+      <w:proofErr w:type="spellStart"/>
+      <w:r>
+        <w:t>Abstract</w:t>
+      </w:r>
+      <w:proofErr w:type="spellEnd"/>
+      <w:r>
+        <w:t>, Klíčová slova</w:t>
+      </w:r>
+      <w:bookmarkEnd w:id="36"/>
     </w:p>
     <w:p>
       <w:pPr>
@@ -10020,13 +11176,13 @@
       <w:pPr>
         <w:pStyle w:val="Heading2"/>
       </w:pPr>
-      <w:bookmarkStart w:id="32" w:name="_knso67nsq1tu" w:colFirst="0" w:colLast="0"/>
-      <w:bookmarkStart w:id="33" w:name="_Toc120864512"/>
-      <w:bookmarkEnd w:id="32"/>
+      <w:bookmarkStart w:id="37" w:name="_knso67nsq1tu" w:colFirst="0" w:colLast="0"/>
+      <w:bookmarkStart w:id="38" w:name="_Toc121152217"/>
+      <w:bookmarkEnd w:id="37"/>
       <w:r>
         <w:t>Prohlášení</w:t>
       </w:r>
-      <w:bookmarkEnd w:id="33"/>
+      <w:bookmarkEnd w:id="38"/>
       <w:r>
         <w:t xml:space="preserve"> </w:t>
       </w:r>
@@ -10040,14 +11196,14 @@
       <w:pPr>
         <w:pStyle w:val="Heading2"/>
       </w:pPr>
-      <w:bookmarkStart w:id="34" w:name="_8p6x3ilht2s6" w:colFirst="0" w:colLast="0"/>
-      <w:bookmarkStart w:id="35" w:name="_Toc120864513"/>
-      <w:bookmarkEnd w:id="34"/>
+      <w:bookmarkStart w:id="39" w:name="_8p6x3ilht2s6" w:colFirst="0" w:colLast="0"/>
+      <w:bookmarkStart w:id="40" w:name="_Toc121152218"/>
+      <w:bookmarkEnd w:id="39"/>
       <w:r>
         <w:lastRenderedPageBreak/>
         <w:t>Obsah</w:t>
       </w:r>
-      <w:bookmarkEnd w:id="35"/>
+      <w:bookmarkEnd w:id="40"/>
     </w:p>
     <w:p>
       <w:r>
@@ -10058,13 +11214,13 @@
       <w:pPr>
         <w:pStyle w:val="Heading2"/>
       </w:pPr>
-      <w:bookmarkStart w:id="36" w:name="_etsb9r6t4o2o" w:colFirst="0" w:colLast="0"/>
-      <w:bookmarkStart w:id="37" w:name="_Toc120864514"/>
-      <w:bookmarkEnd w:id="36"/>
+      <w:bookmarkStart w:id="41" w:name="_etsb9r6t4o2o" w:colFirst="0" w:colLast="0"/>
+      <w:bookmarkStart w:id="42" w:name="_Toc121152219"/>
+      <w:bookmarkEnd w:id="41"/>
       <w:r>
         <w:t>Úvod</w:t>
       </w:r>
-      <w:bookmarkEnd w:id="37"/>
+      <w:bookmarkEnd w:id="42"/>
     </w:p>
     <w:p>
       <w:r>
@@ -10080,13 +11236,13 @@
       <w:pPr>
         <w:pStyle w:val="Heading2"/>
       </w:pPr>
-      <w:bookmarkStart w:id="38" w:name="_l2b6m9h7dfgi" w:colFirst="0" w:colLast="0"/>
-      <w:bookmarkStart w:id="39" w:name="_Toc120864515"/>
-      <w:bookmarkEnd w:id="38"/>
+      <w:bookmarkStart w:id="43" w:name="_l2b6m9h7dfgi" w:colFirst="0" w:colLast="0"/>
+      <w:bookmarkStart w:id="44" w:name="_Toc121152220"/>
+      <w:bookmarkEnd w:id="43"/>
       <w:r>
         <w:t>Vlastní text práce</w:t>
       </w:r>
-      <w:bookmarkEnd w:id="39"/>
+      <w:bookmarkEnd w:id="44"/>
     </w:p>
     <w:p>
       <w:r>
@@ -10128,14 +11284,14 @@
       <w:pPr>
         <w:pStyle w:val="Heading2"/>
       </w:pPr>
-      <w:bookmarkStart w:id="40" w:name="_9g8lacywn6ir" w:colFirst="0" w:colLast="0"/>
-      <w:bookmarkStart w:id="41" w:name="_Toc120864516"/>
-      <w:bookmarkEnd w:id="40"/>
+      <w:bookmarkStart w:id="45" w:name="_9g8lacywn6ir" w:colFirst="0" w:colLast="0"/>
+      <w:bookmarkStart w:id="46" w:name="_Toc121152221"/>
+      <w:bookmarkEnd w:id="45"/>
       <w:r>
         <w:lastRenderedPageBreak/>
         <w:t>Závěr</w:t>
       </w:r>
-      <w:bookmarkEnd w:id="41"/>
+      <w:bookmarkEnd w:id="46"/>
     </w:p>
     <w:p>
       <w:r>
@@ -10146,17 +11302,25 @@
       <w:pPr>
         <w:pStyle w:val="Heading2"/>
       </w:pPr>
-      <w:bookmarkStart w:id="42" w:name="_sk4qh5v0hmkx" w:colFirst="0" w:colLast="0"/>
-      <w:bookmarkStart w:id="43" w:name="_Toc120864517"/>
-      <w:bookmarkEnd w:id="42"/>
+      <w:bookmarkStart w:id="47" w:name="_sk4qh5v0hmkx" w:colFirst="0" w:colLast="0"/>
+      <w:bookmarkStart w:id="48" w:name="_Toc121152222"/>
+      <w:bookmarkEnd w:id="47"/>
       <w:r>
         <w:t>Seznam použitých zdrojů</w:t>
       </w:r>
-      <w:bookmarkEnd w:id="43"/>
-    </w:p>
-    <w:p>
-      <w:r>
-        <w:t>Seznam použité literatury a zdrojů informací je zařazen na konci práce. Je rozdělen na dvě části. Na seznam použitých literárních publikací (knihy,časopisy a podobně) a na jiné zdroje informací (internet, CD média a podobně). Uvádíme údaje zpravidla v tomto sledu:</w:t>
+      <w:bookmarkEnd w:id="48"/>
+    </w:p>
+    <w:p>
+      <w:r>
+        <w:t>Seznam použité literatury a zdrojů informací je zařazen na konci práce. Je rozdělen na dvě části. Na seznam použitých literárních publikací (</w:t>
+      </w:r>
+      <w:proofErr w:type="spellStart"/>
+      <w:r>
+        <w:t>knihy,časopisy</w:t>
+      </w:r>
+      <w:proofErr w:type="spellEnd"/>
+      <w:r>
+        <w:t xml:space="preserve"> a podobně) a na jiné zdroje informací (internet, CD média a podobně). Uvádíme údaje zpravidla v tomto sledu:</w:t>
       </w:r>
     </w:p>
     <w:p/>
@@ -10244,8 +11408,13 @@
       </w:r>
     </w:p>
     <w:p>
-      <w:r>
-        <w:t>NOVÁKOVÁ  Jana. Formální úprava diplomové práce. 1. vyd., dotisk. Ostrava : Ostravská Univerzita,1998. ISBN 80-7042-141-X.</w:t>
+      <w:proofErr w:type="gramStart"/>
+      <w:r>
+        <w:t>NOVÁKOVÁ  Jana</w:t>
+      </w:r>
+      <w:proofErr w:type="gramEnd"/>
+      <w:r>
+        <w:t>. Formální úprava diplomové práce. 1. vyd., dotisk. Ostrava : Ostravská Univerzita,1998. ISBN 80-7042-141-X.</w:t>
       </w:r>
     </w:p>
     <w:p/>
@@ -10258,7 +11427,7 @@
       <w:r>
         <w:t xml:space="preserve">WESTCOM. O nás. Webnode.cz [online]. ©2008-2011 [cit. 2011-04-26]. Dostupné z: </w:t>
       </w:r>
-      <w:hyperlink r:id="rId32">
+      <w:hyperlink r:id="rId33">
         <w:r>
           <w:rPr>
             <w:color w:val="1155CC"/>
@@ -10278,13 +11447,13 @@
       <w:pPr>
         <w:pStyle w:val="Heading2"/>
       </w:pPr>
-      <w:bookmarkStart w:id="44" w:name="_j02uoh5ykuq7" w:colFirst="0" w:colLast="0"/>
-      <w:bookmarkStart w:id="45" w:name="_Toc120864518"/>
-      <w:bookmarkEnd w:id="44"/>
+      <w:bookmarkStart w:id="49" w:name="_j02uoh5ykuq7" w:colFirst="0" w:colLast="0"/>
+      <w:bookmarkStart w:id="50" w:name="_Toc121152223"/>
+      <w:bookmarkEnd w:id="49"/>
       <w:r>
         <w:t>Seznam příloh a přílohy</w:t>
       </w:r>
-      <w:bookmarkEnd w:id="45"/>
+      <w:bookmarkEnd w:id="50"/>
     </w:p>
     <w:p>
       <w:r>
@@ -10300,13 +11469,13 @@
       <w:pPr>
         <w:pStyle w:val="Heading2"/>
       </w:pPr>
-      <w:bookmarkStart w:id="46" w:name="_smlybo2naotk" w:colFirst="0" w:colLast="0"/>
-      <w:bookmarkStart w:id="47" w:name="_Toc120864519"/>
-      <w:bookmarkEnd w:id="46"/>
+      <w:bookmarkStart w:id="51" w:name="_smlybo2naotk" w:colFirst="0" w:colLast="0"/>
+      <w:bookmarkStart w:id="52" w:name="_Toc121152224"/>
+      <w:bookmarkEnd w:id="51"/>
       <w:r>
         <w:t>Základní formátování</w:t>
       </w:r>
-      <w:bookmarkEnd w:id="47"/>
+      <w:bookmarkEnd w:id="52"/>
     </w:p>
     <w:p>
       <w:pPr>
@@ -10500,13 +11669,26 @@
       <w:pPr>
         <w:pStyle w:val="Heading2"/>
       </w:pPr>
-      <w:bookmarkStart w:id="48" w:name="_ciksxnhr1pyi" w:colFirst="0" w:colLast="0"/>
-      <w:bookmarkStart w:id="49" w:name="_Toc120864520"/>
-      <w:bookmarkEnd w:id="48"/>
-      <w:r>
-        <w:t>PowerPointová prezentace (či google prezentace)</w:t>
-      </w:r>
-      <w:bookmarkEnd w:id="49"/>
+      <w:bookmarkStart w:id="53" w:name="_ciksxnhr1pyi" w:colFirst="0" w:colLast="0"/>
+      <w:bookmarkStart w:id="54" w:name="_Toc121152225"/>
+      <w:bookmarkEnd w:id="53"/>
+      <w:proofErr w:type="spellStart"/>
+      <w:r>
+        <w:t>PowerPointová</w:t>
+      </w:r>
+      <w:proofErr w:type="spellEnd"/>
+      <w:r>
+        <w:t xml:space="preserve"> prezentace (či </w:t>
+      </w:r>
+      <w:proofErr w:type="spellStart"/>
+      <w:r>
+        <w:t>google</w:t>
+      </w:r>
+      <w:proofErr w:type="spellEnd"/>
+      <w:r>
+        <w:t xml:space="preserve"> prezentace)</w:t>
+      </w:r>
+      <w:bookmarkEnd w:id="54"/>
     </w:p>
     <w:p>
       <w:r>
@@ -10515,17 +11697,43 @@
     </w:p>
     <w:p>
       <w:r>
-        <w:t>10 slides – odborný text, grafy, tabulky a fotografie</w:t>
-      </w:r>
-    </w:p>
-    <w:p>
-      <w:r>
-        <w:t xml:space="preserve">2  slides – iniciály (jméno, školní rok, škola, obor) a úvod nebo závěr práce. </w:t>
-      </w:r>
-    </w:p>
-    <w:p>
-      <w:r>
-        <w:t>Student přinese k maturitní zkoušce na obhajobu danou prezentaci na nosiči flash a zároveň ji odevzdá vedoucímu práce v elektronické podobě 14 dní před termínem obhajoby maturitní práce.</w:t>
+        <w:t xml:space="preserve">10 </w:t>
+      </w:r>
+      <w:proofErr w:type="spellStart"/>
+      <w:r>
+        <w:t>slides</w:t>
+      </w:r>
+      <w:proofErr w:type="spellEnd"/>
+      <w:r>
+        <w:t xml:space="preserve"> – odborný text, grafy, tabulky a fotografie</w:t>
+      </w:r>
+    </w:p>
+    <w:p>
+      <w:proofErr w:type="gramStart"/>
+      <w:r>
+        <w:t xml:space="preserve">2  </w:t>
+      </w:r>
+      <w:proofErr w:type="spellStart"/>
+      <w:r>
+        <w:t>slides</w:t>
+      </w:r>
+      <w:proofErr w:type="spellEnd"/>
+      <w:proofErr w:type="gramEnd"/>
+      <w:r>
+        <w:t xml:space="preserve"> – iniciály (jméno, školní rok, škola, obor) a úvod nebo závěr práce. </w:t>
+      </w:r>
+    </w:p>
+    <w:p>
+      <w:r>
+        <w:t xml:space="preserve">Student přinese k maturitní zkoušce na obhajobu danou prezentaci na nosiči </w:t>
+      </w:r>
+      <w:proofErr w:type="spellStart"/>
+      <w:r>
+        <w:t>flash</w:t>
+      </w:r>
+      <w:proofErr w:type="spellEnd"/>
+      <w:r>
+        <w:t xml:space="preserve"> a zároveň ji odevzdá vedoucímu práce v elektronické podobě 14 dní před termínem obhajoby maturitní práce.</w:t>
       </w:r>
     </w:p>
     <w:p>
@@ -10537,13 +11745,13 @@
       <w:pPr>
         <w:pStyle w:val="Heading2"/>
       </w:pPr>
-      <w:bookmarkStart w:id="50" w:name="_gzaovxelwg50" w:colFirst="0" w:colLast="0"/>
-      <w:bookmarkStart w:id="51" w:name="_Toc120864521"/>
-      <w:bookmarkEnd w:id="50"/>
+      <w:bookmarkStart w:id="55" w:name="_gzaovxelwg50" w:colFirst="0" w:colLast="0"/>
+      <w:bookmarkStart w:id="56" w:name="_Toc121152226"/>
+      <w:bookmarkEnd w:id="55"/>
       <w:r>
         <w:t>Obhajoba maturitní práce a názorné ukázky praktické části maturitní práce</w:t>
       </w:r>
-      <w:bookmarkEnd w:id="51"/>
+      <w:bookmarkEnd w:id="56"/>
     </w:p>
     <w:p>
       <w:r>
@@ -10554,28 +11762,52 @@
       <w:pPr>
         <w:pStyle w:val="Heading2"/>
       </w:pPr>
-      <w:bookmarkStart w:id="52" w:name="_z91piormyo7m" w:colFirst="0" w:colLast="0"/>
-      <w:bookmarkStart w:id="53" w:name="_Toc120864522"/>
-      <w:bookmarkEnd w:id="52"/>
+      <w:bookmarkStart w:id="57" w:name="_z91piormyo7m" w:colFirst="0" w:colLast="0"/>
+      <w:bookmarkStart w:id="58" w:name="_Toc121152227"/>
+      <w:bookmarkEnd w:id="57"/>
       <w:r>
         <w:lastRenderedPageBreak/>
         <w:t>Způsob odevzdání maturitní práce</w:t>
       </w:r>
-      <w:bookmarkEnd w:id="53"/>
-    </w:p>
-    <w:p>
-      <w:r>
-        <w:t>Práce je odevzdávána ve dvou  výtiscích v  kroužkové vazbě. Originál je uložen v archivu školy. Druhý výtisk je uložen u vedoucího práce.</w:t>
-      </w:r>
-    </w:p>
-    <w:p>
-      <w:r>
-        <w:t>Termín odevzdání - do 24. 3. 2023  vedoucímu maturitní práce nebo na sekretariát školy.</w:t>
-      </w:r>
-    </w:p>
-    <w:p>
-      <w:r>
-        <w:t>Elektronická verze maturitní práce ve formátu pdf je zaslána na e-mail vedoucího práce či uložena do prostoru úložiště školy k tomuto účelu určenému. Zdrojové kódy či jiné důležité součásti praktické části maturitní práce jsou odevzdány v elektronické podobě do prostoru úložiště do 24. 3. 2023</w:t>
+      <w:bookmarkEnd w:id="58"/>
+    </w:p>
+    <w:p>
+      <w:r>
+        <w:t xml:space="preserve">Práce je odevzdávána ve </w:t>
+      </w:r>
+      <w:proofErr w:type="gramStart"/>
+      <w:r>
+        <w:t>dvou  výtiscích</w:t>
+      </w:r>
+      <w:proofErr w:type="gramEnd"/>
+      <w:r>
+        <w:t xml:space="preserve"> v  kroužkové vazbě. Originál je uložen v archivu školy. Druhý výtisk je uložen u vedoucího práce.</w:t>
+      </w:r>
+    </w:p>
+    <w:p>
+      <w:r>
+        <w:t xml:space="preserve">Termín odevzdání - do 24. 3. </w:t>
+      </w:r>
+      <w:proofErr w:type="gramStart"/>
+      <w:r>
+        <w:t>2023  vedoucímu</w:t>
+      </w:r>
+      <w:proofErr w:type="gramEnd"/>
+      <w:r>
+        <w:t xml:space="preserve"> maturitní práce nebo na sekretariát školy.</w:t>
+      </w:r>
+    </w:p>
+    <w:p>
+      <w:r>
+        <w:t xml:space="preserve">Elektronická verze maturitní práce ve formátu </w:t>
+      </w:r>
+      <w:proofErr w:type="spellStart"/>
+      <w:r>
+        <w:t>pdf</w:t>
+      </w:r>
+      <w:proofErr w:type="spellEnd"/>
+      <w:r>
+        <w:t xml:space="preserve"> je zaslána na e-mail vedoucího práce či uložena do prostoru úložiště školy k tomuto účelu určenému. Zdrojové kódy či jiné důležité součásti praktické části maturitní práce jsou odevzdány v elektronické podobě do prostoru úložiště do 24. 3. 2023</w:t>
       </w:r>
     </w:p>
     <w:p>
@@ -10593,7 +11825,15 @@
     <w:p/>
     <w:p>
       <w:r>
-        <w:t>Vypracoval: Ing. Bc. Jaroslav Solfronk a Ing. Pavla Cidlinská</w:t>
+        <w:t xml:space="preserve">Vypracoval: Ing. Bc. Jaroslav </w:t>
+      </w:r>
+      <w:proofErr w:type="spellStart"/>
+      <w:r>
+        <w:t>Solfronk</w:t>
+      </w:r>
+      <w:proofErr w:type="spellEnd"/>
+      <w:r>
+        <w:t xml:space="preserve"> a Ing. Pavla Cidlinská</w:t>
       </w:r>
     </w:p>
     <w:p/>
@@ -10611,7 +11851,7 @@
     <w:p/>
     <w:p/>
     <w:sectPr>
-      <w:footerReference w:type="default" r:id="rId33"/>
+      <w:footerReference w:type="default" r:id="rId34"/>
       <w:pgSz w:w="11909" w:h="16834"/>
       <w:pgMar w:top="1418" w:right="1418" w:bottom="1418" w:left="1701" w:header="0" w:footer="397" w:gutter="0"/>
       <w:cols w:space="708"/>
@@ -10778,8 +12018,25 @@
           <w:color w:val="212529"/>
           <w:shd w:val="clear" w:color="auto" w:fill="FFFFFF"/>
         </w:rPr>
-        <w:t>FALSTAD, Paul. PNP Transistor (Bipolar). </w:t>
-      </w:r>
+        <w:t>FALSTAD, Paul. PNP Transistor (</w:t>
+      </w:r>
+      <w:proofErr w:type="spellStart"/>
+      <w:r>
+        <w:rPr>
+          <w:color w:val="212529"/>
+          <w:shd w:val="clear" w:color="auto" w:fill="FFFFFF"/>
+        </w:rPr>
+        <w:t>Bipolar</w:t>
+      </w:r>
+      <w:proofErr w:type="spellEnd"/>
+      <w:r>
+        <w:rPr>
+          <w:color w:val="212529"/>
+          <w:shd w:val="clear" w:color="auto" w:fill="FFFFFF"/>
+        </w:rPr>
+        <w:t>). </w:t>
+      </w:r>
+      <w:proofErr w:type="spellStart"/>
       <w:r>
         <w:rPr>
           <w:i/>
@@ -10789,6 +12046,7 @@
         </w:rPr>
         <w:t>Falstad</w:t>
       </w:r>
+      <w:proofErr w:type="spellEnd"/>
       <w:r>
         <w:rPr>
           <w:color w:val="212529"/>
@@ -10812,12 +12070,85 @@
       <w:r>
         <w:t xml:space="preserve"> </w:t>
       </w:r>
+      <w:proofErr w:type="spellStart"/>
       <w:r>
         <w:rPr>
           <w:color w:val="212529"/>
           <w:shd w:val="clear" w:color="auto" w:fill="FFFFFF"/>
         </w:rPr>
-        <w:t xml:space="preserve">Why Do Calculators have a Headphone Jack?. </w:t>
+        <w:t>Why</w:t>
+      </w:r>
+      <w:proofErr w:type="spellEnd"/>
+      <w:r>
+        <w:rPr>
+          <w:color w:val="212529"/>
+          <w:shd w:val="clear" w:color="auto" w:fill="FFFFFF"/>
+        </w:rPr>
+        <w:t xml:space="preserve"> Do </w:t>
+      </w:r>
+      <w:proofErr w:type="spellStart"/>
+      <w:r>
+        <w:rPr>
+          <w:color w:val="212529"/>
+          <w:shd w:val="clear" w:color="auto" w:fill="FFFFFF"/>
+        </w:rPr>
+        <w:t>Calculators</w:t>
+      </w:r>
+      <w:proofErr w:type="spellEnd"/>
+      <w:r>
+        <w:rPr>
+          <w:color w:val="212529"/>
+          <w:shd w:val="clear" w:color="auto" w:fill="FFFFFF"/>
+        </w:rPr>
+        <w:t xml:space="preserve"> </w:t>
+      </w:r>
+      <w:proofErr w:type="spellStart"/>
+      <w:r>
+        <w:rPr>
+          <w:color w:val="212529"/>
+          <w:shd w:val="clear" w:color="auto" w:fill="FFFFFF"/>
+        </w:rPr>
+        <w:t>have</w:t>
+      </w:r>
+      <w:proofErr w:type="spellEnd"/>
+      <w:r>
+        <w:rPr>
+          <w:color w:val="212529"/>
+          <w:shd w:val="clear" w:color="auto" w:fill="FFFFFF"/>
+        </w:rPr>
+        <w:t xml:space="preserve"> a </w:t>
+      </w:r>
+      <w:proofErr w:type="spellStart"/>
+      <w:r>
+        <w:rPr>
+          <w:color w:val="212529"/>
+          <w:shd w:val="clear" w:color="auto" w:fill="FFFFFF"/>
+        </w:rPr>
+        <w:t>Headphone</w:t>
+      </w:r>
+      <w:proofErr w:type="spellEnd"/>
+      <w:r>
+        <w:rPr>
+          <w:color w:val="212529"/>
+          <w:shd w:val="clear" w:color="auto" w:fill="FFFFFF"/>
+        </w:rPr>
+        <w:t xml:space="preserve"> </w:t>
+      </w:r>
+      <w:proofErr w:type="gramStart"/>
+      <w:r>
+        <w:rPr>
+          <w:color w:val="212529"/>
+          <w:shd w:val="clear" w:color="auto" w:fill="FFFFFF"/>
+        </w:rPr>
+        <w:t>Jack?.</w:t>
+      </w:r>
+      <w:proofErr w:type="gramEnd"/>
+      <w:r>
+        <w:rPr>
+          <w:color w:val="212529"/>
+          <w:shd w:val="clear" w:color="auto" w:fill="FFFFFF"/>
+        </w:rPr>
+        <w:t xml:space="preserve"> </w:t>
       </w:r>
       <w:r>
         <w:rPr>
@@ -10833,7 +12164,23 @@
           <w:color w:val="212529"/>
           <w:shd w:val="clear" w:color="auto" w:fill="FFFFFF"/>
         </w:rPr>
-        <w:t xml:space="preserve"> [online]. [United States],  30.6.2019 [2022-10-22]. </w:t>
+        <w:t xml:space="preserve"> [online]. [United </w:t>
+      </w:r>
+      <w:proofErr w:type="spellStart"/>
+      <w:r>
+        <w:rPr>
+          <w:color w:val="212529"/>
+          <w:shd w:val="clear" w:color="auto" w:fill="FFFFFF"/>
+        </w:rPr>
+        <w:t>States</w:t>
+      </w:r>
+      <w:proofErr w:type="spellEnd"/>
+      <w:r>
+        <w:rPr>
+          <w:color w:val="212529"/>
+          <w:shd w:val="clear" w:color="auto" w:fill="FFFFFF"/>
+        </w:rPr>
+        <w:t xml:space="preserve">],  30.6.2019 [2022-10-22]. </w:t>
       </w:r>
       <w:r>
         <w:rPr>
@@ -10879,17 +12226,74 @@
         <w:footnoteRef/>
       </w:r>
       <w:r>
-        <w:t xml:space="preserve"> Joris van Rantwijk. Arduino clock frequency accuracy. </w:t>
-      </w:r>
+        <w:t xml:space="preserve"> </w:t>
+      </w:r>
+      <w:proofErr w:type="spellStart"/>
+      <w:r>
+        <w:t>Joris</w:t>
+      </w:r>
+      <w:proofErr w:type="spellEnd"/>
+      <w:r>
+        <w:t xml:space="preserve"> van </w:t>
+      </w:r>
+      <w:proofErr w:type="spellStart"/>
+      <w:r>
+        <w:t>Rantwijk</w:t>
+      </w:r>
+      <w:proofErr w:type="spellEnd"/>
+      <w:r>
+        <w:t xml:space="preserve">. Arduino </w:t>
+      </w:r>
+      <w:proofErr w:type="spellStart"/>
+      <w:r>
+        <w:t>clock</w:t>
+      </w:r>
+      <w:proofErr w:type="spellEnd"/>
+      <w:r>
+        <w:t xml:space="preserve"> </w:t>
+      </w:r>
+      <w:proofErr w:type="spellStart"/>
+      <w:r>
+        <w:t>frequency</w:t>
+      </w:r>
+      <w:proofErr w:type="spellEnd"/>
+      <w:r>
+        <w:t xml:space="preserve"> </w:t>
+      </w:r>
+      <w:proofErr w:type="spellStart"/>
+      <w:r>
+        <w:t>accuracy</w:t>
+      </w:r>
+      <w:proofErr w:type="spellEnd"/>
+      <w:r>
+        <w:t xml:space="preserve">. </w:t>
+      </w:r>
+      <w:proofErr w:type="spellStart"/>
       <w:r>
         <w:rPr>
           <w:i/>
           <w:iCs/>
         </w:rPr>
-        <w:t>Joris_VR.</w:t>
-      </w:r>
-      <w:r>
-        <w:t xml:space="preserve"> [online]. [Paris]: [Gandi], 2012-06-15, 2012-12-19 [1.11.2022]. Veřejně dostupné z:  </w:t>
+        <w:t>Joris_VR</w:t>
+      </w:r>
+      <w:proofErr w:type="spellEnd"/>
+      <w:r>
+        <w:rPr>
+          <w:i/>
+          <w:iCs/>
+        </w:rPr>
+        <w:t>.</w:t>
+      </w:r>
+      <w:r>
+        <w:t xml:space="preserve"> [online]. [Paris]: [</w:t>
+      </w:r>
+      <w:proofErr w:type="spellStart"/>
+      <w:r>
+        <w:t>Gandi</w:t>
+      </w:r>
+      <w:proofErr w:type="spellEnd"/>
+      <w:r>
+        <w:t xml:space="preserve">], 2012-06-15, 2012-12-19 [1.11.2022]. Veřejně dostupné z:  </w:t>
       </w:r>
       <w:hyperlink r:id="rId2" w:history="1">
         <w:r>
@@ -10950,21 +12354,137 @@
         <w:rPr>
           <w:lang w:val="en-US"/>
         </w:rPr>
-        <w:t xml:space="preserve">Wikimedia Foundation, Inc. Pštrosí algoritmus – Wikipedie. </w:t>
-      </w:r>
+        <w:t xml:space="preserve">Wikimedia Foundation, Inc. </w:t>
+      </w:r>
+      <w:proofErr w:type="spellStart"/>
+      <w:r>
+        <w:rPr>
+          <w:lang w:val="en-US"/>
+        </w:rPr>
+        <w:t>Pštrosí</w:t>
+      </w:r>
+      <w:proofErr w:type="spellEnd"/>
+      <w:r>
+        <w:rPr>
+          <w:lang w:val="en-US"/>
+        </w:rPr>
+        <w:t xml:space="preserve"> </w:t>
+      </w:r>
+      <w:proofErr w:type="spellStart"/>
+      <w:r>
+        <w:rPr>
+          <w:lang w:val="en-US"/>
+        </w:rPr>
+        <w:t>algoritmus</w:t>
+      </w:r>
+      <w:proofErr w:type="spellEnd"/>
+      <w:r>
+        <w:rPr>
+          <w:lang w:val="en-US"/>
+        </w:rPr>
+        <w:t xml:space="preserve"> – </w:t>
+      </w:r>
+      <w:proofErr w:type="spellStart"/>
+      <w:r>
+        <w:rPr>
+          <w:lang w:val="en-US"/>
+        </w:rPr>
+        <w:t>Wikipedie</w:t>
+      </w:r>
+      <w:proofErr w:type="spellEnd"/>
+      <w:r>
+        <w:rPr>
+          <w:lang w:val="en-US"/>
+        </w:rPr>
+        <w:t xml:space="preserve">. </w:t>
+      </w:r>
+      <w:proofErr w:type="spellStart"/>
       <w:r>
         <w:rPr>
           <w:i/>
           <w:iCs/>
           <w:lang w:val="en-US"/>
         </w:rPr>
-        <w:t xml:space="preserve">Wikipedie: otevřená encyklopedie. </w:t>
-      </w:r>
-      <w:r>
-        <w:rPr>
+        <w:t>Wikipedie</w:t>
+      </w:r>
+      <w:proofErr w:type="spellEnd"/>
+      <w:r>
+        <w:rPr>
+          <w:i/>
+          <w:iCs/>
           <w:lang w:val="en-US"/>
         </w:rPr>
-        <w:t xml:space="preserve">[online]. 15.9.2006, 9.8.2021 [8.11.2022] Veřejně dostupné z </w:t>
+        <w:t xml:space="preserve">: </w:t>
+      </w:r>
+      <w:proofErr w:type="spellStart"/>
+      <w:r>
+        <w:rPr>
+          <w:i/>
+          <w:iCs/>
+          <w:lang w:val="en-US"/>
+        </w:rPr>
+        <w:t>otevřená</w:t>
+      </w:r>
+      <w:proofErr w:type="spellEnd"/>
+      <w:r>
+        <w:rPr>
+          <w:i/>
+          <w:iCs/>
+          <w:lang w:val="en-US"/>
+        </w:rPr>
+        <w:t xml:space="preserve"> </w:t>
+      </w:r>
+      <w:proofErr w:type="spellStart"/>
+      <w:r>
+        <w:rPr>
+          <w:i/>
+          <w:iCs/>
+          <w:lang w:val="en-US"/>
+        </w:rPr>
+        <w:t>encyklopedie</w:t>
+      </w:r>
+      <w:proofErr w:type="spellEnd"/>
+      <w:r>
+        <w:rPr>
+          <w:i/>
+          <w:iCs/>
+          <w:lang w:val="en-US"/>
+        </w:rPr>
+        <w:t xml:space="preserve">. </w:t>
+      </w:r>
+      <w:r>
+        <w:rPr>
+          <w:lang w:val="en-US"/>
+        </w:rPr>
+        <w:t xml:space="preserve">[online]. 15.9.2006, 9.8.2021 [8.11.2022] </w:t>
+      </w:r>
+      <w:proofErr w:type="spellStart"/>
+      <w:r>
+        <w:rPr>
+          <w:lang w:val="en-US"/>
+        </w:rPr>
+        <w:t>Veřejně</w:t>
+      </w:r>
+      <w:proofErr w:type="spellEnd"/>
+      <w:r>
+        <w:rPr>
+          <w:lang w:val="en-US"/>
+        </w:rPr>
+        <w:t xml:space="preserve"> </w:t>
+      </w:r>
+      <w:proofErr w:type="spellStart"/>
+      <w:r>
+        <w:rPr>
+          <w:lang w:val="en-US"/>
+        </w:rPr>
+        <w:t>dostupné</w:t>
+      </w:r>
+      <w:proofErr w:type="spellEnd"/>
+      <w:r>
+        <w:rPr>
+          <w:lang w:val="en-US"/>
+        </w:rPr>
+        <w:t xml:space="preserve"> z </w:t>
       </w:r>
       <w:hyperlink r:id="rId3" w:history="1">
         <w:r>
@@ -11012,7 +12532,35 @@
         <w:rPr>
           <w:lang w:val="en-US"/>
         </w:rPr>
-        <w:t xml:space="preserve">[online]. 8 March 2005, 1 October 2022 [8.11.2022] Veřejně dostupné z </w:t>
+        <w:t xml:space="preserve">[online]. 8 March 2005, 1 October 2022 [8.11.2022] </w:t>
+      </w:r>
+      <w:proofErr w:type="spellStart"/>
+      <w:r>
+        <w:rPr>
+          <w:lang w:val="en-US"/>
+        </w:rPr>
+        <w:t>Veřejně</w:t>
+      </w:r>
+      <w:proofErr w:type="spellEnd"/>
+      <w:r>
+        <w:rPr>
+          <w:lang w:val="en-US"/>
+        </w:rPr>
+        <w:t xml:space="preserve"> </w:t>
+      </w:r>
+      <w:proofErr w:type="spellStart"/>
+      <w:r>
+        <w:rPr>
+          <w:lang w:val="en-US"/>
+        </w:rPr>
+        <w:t>dostupné</w:t>
+      </w:r>
+      <w:proofErr w:type="spellEnd"/>
+      <w:r>
+        <w:rPr>
+          <w:lang w:val="en-US"/>
+        </w:rPr>
+        <w:t xml:space="preserve"> z </w:t>
       </w:r>
       <w:hyperlink r:id="rId4" w:history="1">
         <w:r>
@@ -11052,20 +12600,80 @@
         <w:rPr>
           <w:lang w:val="en-US"/>
         </w:rPr>
-        <w:t xml:space="preserve">Wikimedia Foundation, Inc. Deadlock – Wikipedie. </w:t>
-      </w:r>
+        <w:t xml:space="preserve">Wikimedia Foundation, Inc. Deadlock – </w:t>
+      </w:r>
+      <w:proofErr w:type="spellStart"/>
+      <w:r>
+        <w:rPr>
+          <w:lang w:val="en-US"/>
+        </w:rPr>
+        <w:t>Wikipedie</w:t>
+      </w:r>
+      <w:proofErr w:type="spellEnd"/>
+      <w:r>
+        <w:rPr>
+          <w:lang w:val="en-US"/>
+        </w:rPr>
+        <w:t xml:space="preserve">. </w:t>
+      </w:r>
+      <w:proofErr w:type="spellStart"/>
       <w:r>
         <w:rPr>
           <w:i/>
           <w:iCs/>
           <w:lang w:val="en-US"/>
         </w:rPr>
-        <w:t xml:space="preserve">Wikipedie: otevřená encyklopedie. </w:t>
-      </w:r>
-      <w:r>
-        <w:rPr>
+        <w:t>Wikipedie</w:t>
+      </w:r>
+      <w:proofErr w:type="spellEnd"/>
+      <w:r>
+        <w:rPr>
+          <w:i/>
+          <w:iCs/>
           <w:lang w:val="en-US"/>
         </w:rPr>
+        <w:t xml:space="preserve">: </w:t>
+      </w:r>
+      <w:proofErr w:type="spellStart"/>
+      <w:r>
+        <w:rPr>
+          <w:i/>
+          <w:iCs/>
+          <w:lang w:val="en-US"/>
+        </w:rPr>
+        <w:t>otevřená</w:t>
+      </w:r>
+      <w:proofErr w:type="spellEnd"/>
+      <w:r>
+        <w:rPr>
+          <w:i/>
+          <w:iCs/>
+          <w:lang w:val="en-US"/>
+        </w:rPr>
+        <w:t xml:space="preserve"> </w:t>
+      </w:r>
+      <w:proofErr w:type="spellStart"/>
+      <w:r>
+        <w:rPr>
+          <w:i/>
+          <w:iCs/>
+          <w:lang w:val="en-US"/>
+        </w:rPr>
+        <w:t>encyklopedie</w:t>
+      </w:r>
+      <w:proofErr w:type="spellEnd"/>
+      <w:r>
+        <w:rPr>
+          <w:i/>
+          <w:iCs/>
+          <w:lang w:val="en-US"/>
+        </w:rPr>
+        <w:t xml:space="preserve">. </w:t>
+      </w:r>
+      <w:r>
+        <w:rPr>
+          <w:lang w:val="en-US"/>
+        </w:rPr>
         <w:t xml:space="preserve">[online]. </w:t>
       </w:r>
       <w:r>
@@ -11090,7 +12698,35 @@
         <w:rPr>
           <w:lang w:val="en-US"/>
         </w:rPr>
-        <w:t xml:space="preserve"> [8.11.2022] Veřejně dostupné z </w:t>
+        <w:t xml:space="preserve"> [8.11.2022] </w:t>
+      </w:r>
+      <w:proofErr w:type="spellStart"/>
+      <w:r>
+        <w:rPr>
+          <w:lang w:val="en-US"/>
+        </w:rPr>
+        <w:t>Veřejně</w:t>
+      </w:r>
+      <w:proofErr w:type="spellEnd"/>
+      <w:r>
+        <w:rPr>
+          <w:lang w:val="en-US"/>
+        </w:rPr>
+        <w:t xml:space="preserve"> </w:t>
+      </w:r>
+      <w:proofErr w:type="spellStart"/>
+      <w:r>
+        <w:rPr>
+          <w:lang w:val="en-US"/>
+        </w:rPr>
+        <w:t>dostupné</w:t>
+      </w:r>
+      <w:proofErr w:type="spellEnd"/>
+      <w:r>
+        <w:rPr>
+          <w:lang w:val="en-US"/>
+        </w:rPr>
+        <w:t xml:space="preserve"> z </w:t>
       </w:r>
       <w:hyperlink r:id="rId5" w:history="1">
         <w:r>
@@ -11144,7 +12780,35 @@
         <w:rPr>
           <w:lang w:val="en-US"/>
         </w:rPr>
-        <w:t xml:space="preserve">[online]. 8 August 2005, 25 October 2022 [8.11.2022] Veřejně dostupné z </w:t>
+        <w:t xml:space="preserve">[online]. 8 August 2005, 25 October 2022 [8.11.2022] </w:t>
+      </w:r>
+      <w:proofErr w:type="spellStart"/>
+      <w:r>
+        <w:rPr>
+          <w:lang w:val="en-US"/>
+        </w:rPr>
+        <w:t>Veřejně</w:t>
+      </w:r>
+      <w:proofErr w:type="spellEnd"/>
+      <w:r>
+        <w:rPr>
+          <w:lang w:val="en-US"/>
+        </w:rPr>
+        <w:t xml:space="preserve"> </w:t>
+      </w:r>
+      <w:proofErr w:type="spellStart"/>
+      <w:r>
+        <w:rPr>
+          <w:lang w:val="en-US"/>
+        </w:rPr>
+        <w:t>dostupné</w:t>
+      </w:r>
+      <w:proofErr w:type="spellEnd"/>
+      <w:r>
+        <w:rPr>
+          <w:lang w:val="en-US"/>
+        </w:rPr>
+        <w:t xml:space="preserve"> z </w:t>
       </w:r>
       <w:hyperlink r:id="rId6" w:history="1">
         <w:r>
@@ -11181,10 +12845,39 @@
         <w:t xml:space="preserve"> </w:t>
       </w:r>
       <w:r>
-        <w:t xml:space="preserve">AES Explained (Advanced </w:t>
-      </w:r>
-      <w:r>
-        <w:t xml:space="preserve">Encryption Standard) – Computerphile. </w:t>
+        <w:t xml:space="preserve">AES </w:t>
+      </w:r>
+      <w:proofErr w:type="spellStart"/>
+      <w:r>
+        <w:t>Explained</w:t>
+      </w:r>
+      <w:proofErr w:type="spellEnd"/>
+      <w:r>
+        <w:t xml:space="preserve"> (</w:t>
+      </w:r>
+      <w:proofErr w:type="spellStart"/>
+      <w:r>
+        <w:t>Advanced</w:t>
+      </w:r>
+      <w:proofErr w:type="spellEnd"/>
+      <w:r>
+        <w:t xml:space="preserve"> </w:t>
+      </w:r>
+      <w:proofErr w:type="spellStart"/>
+      <w:r>
+        <w:t>Encryption</w:t>
+      </w:r>
+      <w:proofErr w:type="spellEnd"/>
+      <w:r>
+        <w:t xml:space="preserve"> Standard) – </w:t>
+      </w:r>
+      <w:proofErr w:type="spellStart"/>
+      <w:r>
+        <w:t>Computerphile</w:t>
+      </w:r>
+      <w:proofErr w:type="spellEnd"/>
+      <w:r>
+        <w:t xml:space="preserve">. </w:t>
       </w:r>
       <w:r>
         <w:rPr>
@@ -11255,7 +12948,35 @@
         <w:rPr>
           <w:lang w:val="en-US"/>
         </w:rPr>
-        <w:t>[online]. 27 May 2004, 22 October 2022 [29.11.2022] Veřejně dostupné z</w:t>
+        <w:t xml:space="preserve">[online]. 27 May 2004, 22 October 2022 [29.11.2022] </w:t>
+      </w:r>
+      <w:proofErr w:type="spellStart"/>
+      <w:r>
+        <w:rPr>
+          <w:lang w:val="en-US"/>
+        </w:rPr>
+        <w:t>Veřejně</w:t>
+      </w:r>
+      <w:proofErr w:type="spellEnd"/>
+      <w:r>
+        <w:rPr>
+          <w:lang w:val="en-US"/>
+        </w:rPr>
+        <w:t xml:space="preserve"> </w:t>
+      </w:r>
+      <w:proofErr w:type="spellStart"/>
+      <w:r>
+        <w:rPr>
+          <w:lang w:val="en-US"/>
+        </w:rPr>
+        <w:t>dostupné</w:t>
+      </w:r>
+      <w:proofErr w:type="spellEnd"/>
+      <w:r>
+        <w:rPr>
+          <w:lang w:val="en-US"/>
+        </w:rPr>
+        <w:t xml:space="preserve"> z</w:t>
       </w:r>
       <w:r>
         <w:t xml:space="preserve"> </w:t>
@@ -11294,21 +13015,109 @@
         <w:rPr>
           <w:lang w:val="en-US"/>
         </w:rPr>
-        <w:t xml:space="preserve">Wikimedia Foundation, Inc. Deadlock – Wikipedie. </w:t>
-      </w:r>
+        <w:t xml:space="preserve">Wikimedia Foundation, Inc. Deadlock – </w:t>
+      </w:r>
+      <w:proofErr w:type="spellStart"/>
+      <w:r>
+        <w:rPr>
+          <w:lang w:val="en-US"/>
+        </w:rPr>
+        <w:t>Wikipedie</w:t>
+      </w:r>
+      <w:proofErr w:type="spellEnd"/>
+      <w:r>
+        <w:rPr>
+          <w:lang w:val="en-US"/>
+        </w:rPr>
+        <w:t xml:space="preserve">. </w:t>
+      </w:r>
+      <w:proofErr w:type="spellStart"/>
       <w:r>
         <w:rPr>
           <w:i/>
           <w:iCs/>
           <w:lang w:val="en-US"/>
         </w:rPr>
-        <w:t xml:space="preserve">Wikipedie: otevřená encyklopedie. </w:t>
-      </w:r>
-      <w:r>
-        <w:rPr>
+        <w:t>Wikipedie</w:t>
+      </w:r>
+      <w:proofErr w:type="spellEnd"/>
+      <w:r>
+        <w:rPr>
+          <w:i/>
+          <w:iCs/>
           <w:lang w:val="en-US"/>
         </w:rPr>
-        <w:t xml:space="preserve">[online]. 27.12.2011, 16.11.2022 [29.11.2022] Veřejně dostupné z </w:t>
+        <w:t xml:space="preserve">: </w:t>
+      </w:r>
+      <w:proofErr w:type="spellStart"/>
+      <w:r>
+        <w:rPr>
+          <w:i/>
+          <w:iCs/>
+          <w:lang w:val="en-US"/>
+        </w:rPr>
+        <w:t>otevřená</w:t>
+      </w:r>
+      <w:proofErr w:type="spellEnd"/>
+      <w:r>
+        <w:rPr>
+          <w:i/>
+          <w:iCs/>
+          <w:lang w:val="en-US"/>
+        </w:rPr>
+        <w:t xml:space="preserve"> </w:t>
+      </w:r>
+      <w:proofErr w:type="spellStart"/>
+      <w:r>
+        <w:rPr>
+          <w:i/>
+          <w:iCs/>
+          <w:lang w:val="en-US"/>
+        </w:rPr>
+        <w:t>encyklopedie</w:t>
+      </w:r>
+      <w:proofErr w:type="spellEnd"/>
+      <w:r>
+        <w:rPr>
+          <w:i/>
+          <w:iCs/>
+          <w:lang w:val="en-US"/>
+        </w:rPr>
+        <w:t xml:space="preserve">. </w:t>
+      </w:r>
+      <w:r>
+        <w:rPr>
+          <w:lang w:val="en-US"/>
+        </w:rPr>
+        <w:t xml:space="preserve">[online]. 27.12.2011, 16.11.2022 [29.11.2022] </w:t>
+      </w:r>
+      <w:proofErr w:type="spellStart"/>
+      <w:r>
+        <w:rPr>
+          <w:lang w:val="en-US"/>
+        </w:rPr>
+        <w:t>Veřejně</w:t>
+      </w:r>
+      <w:proofErr w:type="spellEnd"/>
+      <w:r>
+        <w:rPr>
+          <w:lang w:val="en-US"/>
+        </w:rPr>
+        <w:t xml:space="preserve"> </w:t>
+      </w:r>
+      <w:proofErr w:type="spellStart"/>
+      <w:r>
+        <w:rPr>
+          <w:lang w:val="en-US"/>
+        </w:rPr>
+        <w:t>dostupné</w:t>
+      </w:r>
+      <w:proofErr w:type="spellEnd"/>
+      <w:r>
+        <w:rPr>
+          <w:lang w:val="en-US"/>
+        </w:rPr>
+        <w:t xml:space="preserve"> z </w:t>
       </w:r>
       <w:hyperlink r:id="rId9" w:history="1">
         <w:r>
@@ -11338,10 +13147,55 @@
         <w:footnoteRef/>
       </w:r>
       <w:r>
-        <w:t xml:space="preserve"> [Hartung, Roman Konstantin]. </w:t>
-      </w:r>
-      <w:r>
-        <w:t>elmor`s CPU Frequency score: 8812.85 MHz with a Core i9 13900K (8P)</w:t>
+        <w:t xml:space="preserve"> [</w:t>
+      </w:r>
+      <w:proofErr w:type="spellStart"/>
+      <w:r>
+        <w:t>Hartung</w:t>
+      </w:r>
+      <w:proofErr w:type="spellEnd"/>
+      <w:r>
+        <w:t xml:space="preserve">, Roman Konstantin]. </w:t>
+      </w:r>
+      <w:proofErr w:type="spellStart"/>
+      <w:r>
+        <w:t>elmor`s</w:t>
+      </w:r>
+      <w:proofErr w:type="spellEnd"/>
+      <w:r>
+        <w:t xml:space="preserve"> CPU </w:t>
+      </w:r>
+      <w:proofErr w:type="spellStart"/>
+      <w:r>
+        <w:t>Frequency</w:t>
+      </w:r>
+      <w:proofErr w:type="spellEnd"/>
+      <w:r>
+        <w:t xml:space="preserve"> </w:t>
+      </w:r>
+      <w:proofErr w:type="spellStart"/>
+      <w:r>
+        <w:t>score</w:t>
+      </w:r>
+      <w:proofErr w:type="spellEnd"/>
+      <w:r>
+        <w:t xml:space="preserve">: 8812.85 MHz </w:t>
+      </w:r>
+      <w:proofErr w:type="spellStart"/>
+      <w:r>
+        <w:t>with</w:t>
+      </w:r>
+      <w:proofErr w:type="spellEnd"/>
+      <w:r>
+        <w:t xml:space="preserve"> a </w:t>
+      </w:r>
+      <w:proofErr w:type="spellStart"/>
+      <w:r>
+        <w:t>Core</w:t>
+      </w:r>
+      <w:proofErr w:type="spellEnd"/>
+      <w:r>
+        <w:t xml:space="preserve"> i9 13900K (8P)</w:t>
       </w:r>
       <w:r>
         <w:t xml:space="preserve">. </w:t>
@@ -11353,22 +13207,95 @@
         </w:rPr>
         <w:t xml:space="preserve">HWBOT: </w:t>
       </w:r>
+      <w:proofErr w:type="spellStart"/>
       <w:r>
         <w:rPr>
           <w:i/>
           <w:iCs/>
         </w:rPr>
-        <w:t>Overclocking, overclocking, and much more! Like overclocking.</w:t>
-      </w:r>
+        <w:t>Overclocking</w:t>
+      </w:r>
+      <w:proofErr w:type="spellEnd"/>
       <w:r>
         <w:rPr>
           <w:i/>
           <w:iCs/>
         </w:rPr>
+        <w:t xml:space="preserve">, </w:t>
+      </w:r>
+      <w:proofErr w:type="spellStart"/>
+      <w:r>
+        <w:rPr>
+          <w:i/>
+          <w:iCs/>
+        </w:rPr>
+        <w:t>overclocking</w:t>
+      </w:r>
+      <w:proofErr w:type="spellEnd"/>
+      <w:r>
+        <w:rPr>
+          <w:i/>
+          <w:iCs/>
+        </w:rPr>
+        <w:t xml:space="preserve">, and much more! </w:t>
+      </w:r>
+      <w:proofErr w:type="spellStart"/>
+      <w:r>
+        <w:rPr>
+          <w:i/>
+          <w:iCs/>
+        </w:rPr>
+        <w:t>Like</w:t>
+      </w:r>
+      <w:proofErr w:type="spellEnd"/>
+      <w:r>
+        <w:rPr>
+          <w:i/>
+          <w:iCs/>
+        </w:rPr>
         <w:t xml:space="preserve"> </w:t>
       </w:r>
-      <w:r>
-        <w:t xml:space="preserve">[online]. [Německo]: HWBOT GmbH., 20 Oct 2022, [29.11.2022]. Veřejně dostupné z </w:t>
+      <w:proofErr w:type="spellStart"/>
+      <w:r>
+        <w:rPr>
+          <w:i/>
+          <w:iCs/>
+        </w:rPr>
+        <w:t>overclocking</w:t>
+      </w:r>
+      <w:proofErr w:type="spellEnd"/>
+      <w:r>
+        <w:rPr>
+          <w:i/>
+          <w:iCs/>
+        </w:rPr>
+        <w:t>.</w:t>
+      </w:r>
+      <w:r>
+        <w:rPr>
+          <w:i/>
+          <w:iCs/>
+        </w:rPr>
+        <w:t xml:space="preserve"> </w:t>
+      </w:r>
+      <w:r>
+        <w:t xml:space="preserve">[online]. [Německo]: HWBOT </w:t>
+      </w:r>
+      <w:proofErr w:type="spellStart"/>
+      <w:r>
+        <w:t>GmbH</w:t>
+      </w:r>
+      <w:proofErr w:type="spellEnd"/>
+      <w:r>
+        <w:t xml:space="preserve">., 20 </w:t>
+      </w:r>
+      <w:proofErr w:type="spellStart"/>
+      <w:r>
+        <w:t>Oct</w:t>
+      </w:r>
+      <w:proofErr w:type="spellEnd"/>
+      <w:r>
+        <w:t xml:space="preserve"> 2022, [29.11.2022]. Veřejně dostupné z </w:t>
       </w:r>
       <w:hyperlink r:id="rId10" w:history="1">
         <w:r>
@@ -11568,7 +13495,35 @@
         <w:rPr>
           <w:lang w:val="en-US"/>
         </w:rPr>
-        <w:t>[online]. 5 December 2002, 22 November 2022 [29.11.2022] Veřejně dostupné z</w:t>
+        <w:t xml:space="preserve">[online]. 5 December 2002, 22 November 2022 [29.11.2022] </w:t>
+      </w:r>
+      <w:proofErr w:type="spellStart"/>
+      <w:r>
+        <w:rPr>
+          <w:lang w:val="en-US"/>
+        </w:rPr>
+        <w:t>Veřejně</w:t>
+      </w:r>
+      <w:proofErr w:type="spellEnd"/>
+      <w:r>
+        <w:rPr>
+          <w:lang w:val="en-US"/>
+        </w:rPr>
+        <w:t xml:space="preserve"> </w:t>
+      </w:r>
+      <w:proofErr w:type="spellStart"/>
+      <w:r>
+        <w:rPr>
+          <w:lang w:val="en-US"/>
+        </w:rPr>
+        <w:t>dostupné</w:t>
+      </w:r>
+      <w:proofErr w:type="spellEnd"/>
+      <w:r>
+        <w:rPr>
+          <w:lang w:val="en-US"/>
+        </w:rPr>
+        <w:t xml:space="preserve"> z</w:t>
       </w:r>
       <w:r>
         <w:t xml:space="preserve"> </w:t>
@@ -11625,7 +13580,35 @@
         <w:rPr>
           <w:lang w:val="en-US"/>
         </w:rPr>
-        <w:t xml:space="preserve">[online]. 24 April 2003, 21 November 2022 [21.11.2022] Veřejně dostupné z </w:t>
+        <w:t xml:space="preserve">[online]. 24 April 2003, 21 November 2022 [21.11.2022] </w:t>
+      </w:r>
+      <w:proofErr w:type="spellStart"/>
+      <w:r>
+        <w:rPr>
+          <w:lang w:val="en-US"/>
+        </w:rPr>
+        <w:t>Veřejně</w:t>
+      </w:r>
+      <w:proofErr w:type="spellEnd"/>
+      <w:r>
+        <w:rPr>
+          <w:lang w:val="en-US"/>
+        </w:rPr>
+        <w:t xml:space="preserve"> </w:t>
+      </w:r>
+      <w:proofErr w:type="spellStart"/>
+      <w:r>
+        <w:rPr>
+          <w:lang w:val="en-US"/>
+        </w:rPr>
+        <w:t>dostupné</w:t>
+      </w:r>
+      <w:proofErr w:type="spellEnd"/>
+      <w:r>
+        <w:rPr>
+          <w:lang w:val="en-US"/>
+        </w:rPr>
+        <w:t xml:space="preserve"> z </w:t>
       </w:r>
       <w:hyperlink r:id="rId14" w:history="1">
         <w:r>

</xml_diff>

<commit_message>
práce na práci: keyboard layout localization
</commit_message>
<xml_diff>
--- a/Maturitní práce.docx
+++ b/Maturitní práce.docx
@@ -524,7 +524,7 @@
           <w:r>
             <w:fldChar w:fldCharType="separate"/>
           </w:r>
-          <w:hyperlink w:anchor="_Toc121152182" w:history="1">
+          <w:hyperlink w:anchor="_Toc121325761" w:history="1">
             <w:r>
               <w:rPr>
                 <w:rStyle w:val="Hyperlink"/>
@@ -551,7 +551,7 @@
                 <w:noProof/>
                 <w:webHidden/>
               </w:rPr>
-              <w:instrText xml:space="preserve"> PAGEREF _Toc121152182 \h </w:instrText>
+              <w:instrText xml:space="preserve"> PAGEREF _Toc121325761 \h </w:instrText>
             </w:r>
             <w:r>
               <w:rPr>
@@ -571,7 +571,7 @@
                 <w:noProof/>
                 <w:webHidden/>
               </w:rPr>
-              <w:t>6</w:t>
+              <w:t>7</w:t>
             </w:r>
             <w:r>
               <w:rPr>
@@ -594,7 +594,7 @@
               <w:sz w:val="22"/>
             </w:rPr>
           </w:pPr>
-          <w:hyperlink w:anchor="_Toc121152183" w:history="1">
+          <w:hyperlink w:anchor="_Toc121325762" w:history="1">
             <w:r>
               <w:rPr>
                 <w:rStyle w:val="Hyperlink"/>
@@ -621,7 +621,7 @@
                 <w:noProof/>
                 <w:webHidden/>
               </w:rPr>
-              <w:instrText xml:space="preserve"> PAGEREF _Toc121152183 \h </w:instrText>
+              <w:instrText xml:space="preserve"> PAGEREF _Toc121325762 \h </w:instrText>
             </w:r>
             <w:r>
               <w:rPr>
@@ -641,7 +641,7 @@
                 <w:noProof/>
                 <w:webHidden/>
               </w:rPr>
-              <w:t>7</w:t>
+              <w:t>8</w:t>
             </w:r>
             <w:r>
               <w:rPr>
@@ -664,7 +664,7 @@
               <w:sz w:val="22"/>
             </w:rPr>
           </w:pPr>
-          <w:hyperlink w:anchor="_Toc121152184" w:history="1">
+          <w:hyperlink w:anchor="_Toc121325763" w:history="1">
             <w:r>
               <w:rPr>
                 <w:rStyle w:val="Hyperlink"/>
@@ -691,7 +691,7 @@
                 <w:noProof/>
                 <w:webHidden/>
               </w:rPr>
-              <w:instrText xml:space="preserve"> PAGEREF _Toc121152184 \h </w:instrText>
+              <w:instrText xml:space="preserve"> PAGEREF _Toc121325763 \h </w:instrText>
             </w:r>
             <w:r>
               <w:rPr>
@@ -711,7 +711,7 @@
                 <w:noProof/>
                 <w:webHidden/>
               </w:rPr>
-              <w:t>7</w:t>
+              <w:t>8</w:t>
             </w:r>
             <w:r>
               <w:rPr>
@@ -734,7 +734,7 @@
               <w:sz w:val="22"/>
             </w:rPr>
           </w:pPr>
-          <w:hyperlink w:anchor="_Toc121152185" w:history="1">
+          <w:hyperlink w:anchor="_Toc121325764" w:history="1">
             <w:r>
               <w:rPr>
                 <w:rStyle w:val="Hyperlink"/>
@@ -761,7 +761,7 @@
                 <w:noProof/>
                 <w:webHidden/>
               </w:rPr>
-              <w:instrText xml:space="preserve"> PAGEREF _Toc121152185 \h </w:instrText>
+              <w:instrText xml:space="preserve"> PAGEREF _Toc121325764 \h </w:instrText>
             </w:r>
             <w:r>
               <w:rPr>
@@ -781,7 +781,7 @@
                 <w:noProof/>
                 <w:webHidden/>
               </w:rPr>
-              <w:t>8</w:t>
+              <w:t>9</w:t>
             </w:r>
             <w:r>
               <w:rPr>
@@ -804,7 +804,7 @@
               <w:sz w:val="22"/>
             </w:rPr>
           </w:pPr>
-          <w:hyperlink w:anchor="_Toc121152186" w:history="1">
+          <w:hyperlink w:anchor="_Toc121325765" w:history="1">
             <w:r>
               <w:rPr>
                 <w:rStyle w:val="Hyperlink"/>
@@ -831,7 +831,7 @@
                 <w:noProof/>
                 <w:webHidden/>
               </w:rPr>
-              <w:instrText xml:space="preserve"> PAGEREF _Toc121152186 \h </w:instrText>
+              <w:instrText xml:space="preserve"> PAGEREF _Toc121325765 \h </w:instrText>
             </w:r>
             <w:r>
               <w:rPr>
@@ -851,7 +851,7 @@
                 <w:noProof/>
                 <w:webHidden/>
               </w:rPr>
-              <w:t>9</w:t>
+              <w:t>10</w:t>
             </w:r>
             <w:r>
               <w:rPr>
@@ -874,7 +874,7 @@
               <w:sz w:val="22"/>
             </w:rPr>
           </w:pPr>
-          <w:hyperlink w:anchor="_Toc121152187" w:history="1">
+          <w:hyperlink w:anchor="_Toc121325766" w:history="1">
             <w:r>
               <w:rPr>
                 <w:rStyle w:val="Hyperlink"/>
@@ -901,7 +901,7 @@
                 <w:noProof/>
                 <w:webHidden/>
               </w:rPr>
-              <w:instrText xml:space="preserve"> PAGEREF _Toc121152187 \h </w:instrText>
+              <w:instrText xml:space="preserve"> PAGEREF _Toc121325766 \h </w:instrText>
             </w:r>
             <w:r>
               <w:rPr>
@@ -921,7 +921,7 @@
                 <w:noProof/>
                 <w:webHidden/>
               </w:rPr>
-              <w:t>10</w:t>
+              <w:t>11</w:t>
             </w:r>
             <w:r>
               <w:rPr>
@@ -944,7 +944,7 @@
               <w:sz w:val="22"/>
             </w:rPr>
           </w:pPr>
-          <w:hyperlink w:anchor="_Toc121152188" w:history="1">
+          <w:hyperlink w:anchor="_Toc121325767" w:history="1">
             <w:r>
               <w:rPr>
                 <w:rStyle w:val="Hyperlink"/>
@@ -971,7 +971,7 @@
                 <w:noProof/>
                 <w:webHidden/>
               </w:rPr>
-              <w:instrText xml:space="preserve"> PAGEREF _Toc121152188 \h </w:instrText>
+              <w:instrText xml:space="preserve"> PAGEREF _Toc121325767 \h </w:instrText>
             </w:r>
             <w:r>
               <w:rPr>
@@ -991,7 +991,7 @@
                 <w:noProof/>
                 <w:webHidden/>
               </w:rPr>
-              <w:t>10</w:t>
+              <w:t>11</w:t>
             </w:r>
             <w:r>
               <w:rPr>
@@ -1014,7 +1014,7 @@
               <w:sz w:val="22"/>
             </w:rPr>
           </w:pPr>
-          <w:hyperlink w:anchor="_Toc121152189" w:history="1">
+          <w:hyperlink w:anchor="_Toc121325768" w:history="1">
             <w:r>
               <w:rPr>
                 <w:rStyle w:val="Hyperlink"/>
@@ -1041,7 +1041,7 @@
                 <w:noProof/>
                 <w:webHidden/>
               </w:rPr>
-              <w:instrText xml:space="preserve"> PAGEREF _Toc121152189 \h </w:instrText>
+              <w:instrText xml:space="preserve"> PAGEREF _Toc121325768 \h </w:instrText>
             </w:r>
             <w:r>
               <w:rPr>
@@ -1061,7 +1061,7 @@
                 <w:noProof/>
                 <w:webHidden/>
               </w:rPr>
-              <w:t>12</w:t>
+              <w:t>13</w:t>
             </w:r>
             <w:r>
               <w:rPr>
@@ -1084,7 +1084,7 @@
               <w:sz w:val="22"/>
             </w:rPr>
           </w:pPr>
-          <w:hyperlink w:anchor="_Toc121152190" w:history="1">
+          <w:hyperlink w:anchor="_Toc121325769" w:history="1">
             <w:r>
               <w:rPr>
                 <w:rStyle w:val="Hyperlink"/>
@@ -1111,7 +1111,7 @@
                 <w:noProof/>
                 <w:webHidden/>
               </w:rPr>
-              <w:instrText xml:space="preserve"> PAGEREF _Toc121152190 \h </w:instrText>
+              <w:instrText xml:space="preserve"> PAGEREF _Toc121325769 \h </w:instrText>
             </w:r>
             <w:r>
               <w:rPr>
@@ -1131,7 +1131,7 @@
                 <w:noProof/>
                 <w:webHidden/>
               </w:rPr>
-              <w:t>12</w:t>
+              <w:t>13</w:t>
             </w:r>
             <w:r>
               <w:rPr>
@@ -1154,7 +1154,7 @@
               <w:sz w:val="22"/>
             </w:rPr>
           </w:pPr>
-          <w:hyperlink w:anchor="_Toc121152191" w:history="1">
+          <w:hyperlink w:anchor="_Toc121325770" w:history="1">
             <w:r>
               <w:rPr>
                 <w:rStyle w:val="Hyperlink"/>
@@ -1181,7 +1181,7 @@
                 <w:noProof/>
                 <w:webHidden/>
               </w:rPr>
-              <w:instrText xml:space="preserve"> PAGEREF _Toc121152191 \h </w:instrText>
+              <w:instrText xml:space="preserve"> PAGEREF _Toc121325770 \h </w:instrText>
             </w:r>
             <w:r>
               <w:rPr>
@@ -1201,7 +1201,7 @@
                 <w:noProof/>
                 <w:webHidden/>
               </w:rPr>
-              <w:t>12</w:t>
+              <w:t>13</w:t>
             </w:r>
             <w:r>
               <w:rPr>
@@ -1224,7 +1224,7 @@
               <w:sz w:val="22"/>
             </w:rPr>
           </w:pPr>
-          <w:hyperlink w:anchor="_Toc121152192" w:history="1">
+          <w:hyperlink w:anchor="_Toc121325771" w:history="1">
             <w:r>
               <w:rPr>
                 <w:rStyle w:val="Hyperlink"/>
@@ -1251,7 +1251,7 @@
                 <w:noProof/>
                 <w:webHidden/>
               </w:rPr>
-              <w:instrText xml:space="preserve"> PAGEREF _Toc121152192 \h </w:instrText>
+              <w:instrText xml:space="preserve"> PAGEREF _Toc121325771 \h </w:instrText>
             </w:r>
             <w:r>
               <w:rPr>
@@ -1271,7 +1271,7 @@
                 <w:noProof/>
                 <w:webHidden/>
               </w:rPr>
-              <w:t>12</w:t>
+              <w:t>13</w:t>
             </w:r>
             <w:r>
               <w:rPr>
@@ -1294,7 +1294,7 @@
               <w:sz w:val="22"/>
             </w:rPr>
           </w:pPr>
-          <w:hyperlink w:anchor="_Toc121152193" w:history="1">
+          <w:hyperlink w:anchor="_Toc121325772" w:history="1">
             <w:r>
               <w:rPr>
                 <w:rStyle w:val="Hyperlink"/>
@@ -1321,7 +1321,7 @@
                 <w:noProof/>
                 <w:webHidden/>
               </w:rPr>
-              <w:instrText xml:space="preserve"> PAGEREF _Toc121152193 \h </w:instrText>
+              <w:instrText xml:space="preserve"> PAGEREF _Toc121325772 \h </w:instrText>
             </w:r>
             <w:r>
               <w:rPr>
@@ -1341,7 +1341,7 @@
                 <w:noProof/>
                 <w:webHidden/>
               </w:rPr>
-              <w:t>13</w:t>
+              <w:t>14</w:t>
             </w:r>
             <w:r>
               <w:rPr>
@@ -1364,7 +1364,7 @@
               <w:sz w:val="22"/>
             </w:rPr>
           </w:pPr>
-          <w:hyperlink w:anchor="_Toc121152194" w:history="1">
+          <w:hyperlink w:anchor="_Toc121325773" w:history="1">
             <w:r>
               <w:rPr>
                 <w:rStyle w:val="Hyperlink"/>
@@ -1391,7 +1391,7 @@
                 <w:noProof/>
                 <w:webHidden/>
               </w:rPr>
-              <w:instrText xml:space="preserve"> PAGEREF _Toc121152194 \h </w:instrText>
+              <w:instrText xml:space="preserve"> PAGEREF _Toc121325773 \h </w:instrText>
             </w:r>
             <w:r>
               <w:rPr>
@@ -1411,7 +1411,7 @@
                 <w:noProof/>
                 <w:webHidden/>
               </w:rPr>
-              <w:t>14</w:t>
+              <w:t>15</w:t>
             </w:r>
             <w:r>
               <w:rPr>
@@ -1434,7 +1434,7 @@
               <w:sz w:val="22"/>
             </w:rPr>
           </w:pPr>
-          <w:hyperlink w:anchor="_Toc121152195" w:history="1">
+          <w:hyperlink w:anchor="_Toc121325774" w:history="1">
             <w:r>
               <w:rPr>
                 <w:rStyle w:val="Hyperlink"/>
@@ -1461,7 +1461,7 @@
                 <w:noProof/>
                 <w:webHidden/>
               </w:rPr>
-              <w:instrText xml:space="preserve"> PAGEREF _Toc121152195 \h </w:instrText>
+              <w:instrText xml:space="preserve"> PAGEREF _Toc121325774 \h </w:instrText>
             </w:r>
             <w:r>
               <w:rPr>
@@ -1481,7 +1481,7 @@
                 <w:noProof/>
                 <w:webHidden/>
               </w:rPr>
-              <w:t>15</w:t>
+              <w:t>16</w:t>
             </w:r>
             <w:r>
               <w:rPr>
@@ -1504,7 +1504,7 @@
               <w:sz w:val="22"/>
             </w:rPr>
           </w:pPr>
-          <w:hyperlink w:anchor="_Toc121152196" w:history="1">
+          <w:hyperlink w:anchor="_Toc121325775" w:history="1">
             <w:r>
               <w:rPr>
                 <w:rStyle w:val="Hyperlink"/>
@@ -1531,7 +1531,7 @@
                 <w:noProof/>
                 <w:webHidden/>
               </w:rPr>
-              <w:instrText xml:space="preserve"> PAGEREF _Toc121152196 \h </w:instrText>
+              <w:instrText xml:space="preserve"> PAGEREF _Toc121325775 \h </w:instrText>
             </w:r>
             <w:r>
               <w:rPr>
@@ -1551,7 +1551,7 @@
                 <w:noProof/>
                 <w:webHidden/>
               </w:rPr>
-              <w:t>15</w:t>
+              <w:t>16</w:t>
             </w:r>
             <w:r>
               <w:rPr>
@@ -1574,7 +1574,7 @@
               <w:sz w:val="22"/>
             </w:rPr>
           </w:pPr>
-          <w:hyperlink w:anchor="_Toc121152197" w:history="1">
+          <w:hyperlink w:anchor="_Toc121325776" w:history="1">
             <w:r>
               <w:rPr>
                 <w:rStyle w:val="Hyperlink"/>
@@ -1601,7 +1601,7 @@
                 <w:noProof/>
                 <w:webHidden/>
               </w:rPr>
-              <w:instrText xml:space="preserve"> PAGEREF _Toc121152197 \h </w:instrText>
+              <w:instrText xml:space="preserve"> PAGEREF _Toc121325776 \h </w:instrText>
             </w:r>
             <w:r>
               <w:rPr>
@@ -1621,7 +1621,7 @@
                 <w:noProof/>
                 <w:webHidden/>
               </w:rPr>
-              <w:t>16</w:t>
+              <w:t>17</w:t>
             </w:r>
             <w:r>
               <w:rPr>
@@ -1644,7 +1644,7 @@
               <w:sz w:val="22"/>
             </w:rPr>
           </w:pPr>
-          <w:hyperlink w:anchor="_Toc121152198" w:history="1">
+          <w:hyperlink w:anchor="_Toc121325777" w:history="1">
             <w:r>
               <w:rPr>
                 <w:rStyle w:val="Hyperlink"/>
@@ -1671,7 +1671,7 @@
                 <w:noProof/>
                 <w:webHidden/>
               </w:rPr>
-              <w:instrText xml:space="preserve"> PAGEREF _Toc121152198 \h </w:instrText>
+              <w:instrText xml:space="preserve"> PAGEREF _Toc121325777 \h </w:instrText>
             </w:r>
             <w:r>
               <w:rPr>
@@ -1691,7 +1691,7 @@
                 <w:noProof/>
                 <w:webHidden/>
               </w:rPr>
-              <w:t>16</w:t>
+              <w:t>17</w:t>
             </w:r>
             <w:r>
               <w:rPr>
@@ -1714,7 +1714,7 @@
               <w:sz w:val="22"/>
             </w:rPr>
           </w:pPr>
-          <w:hyperlink w:anchor="_Toc121152199" w:history="1">
+          <w:hyperlink w:anchor="_Toc121325778" w:history="1">
             <w:r>
               <w:rPr>
                 <w:rStyle w:val="Hyperlink"/>
@@ -1741,7 +1741,7 @@
                 <w:noProof/>
                 <w:webHidden/>
               </w:rPr>
-              <w:instrText xml:space="preserve"> PAGEREF _Toc121152199 \h </w:instrText>
+              <w:instrText xml:space="preserve"> PAGEREF _Toc121325778 \h </w:instrText>
             </w:r>
             <w:r>
               <w:rPr>
@@ -1761,7 +1761,7 @@
                 <w:noProof/>
                 <w:webHidden/>
               </w:rPr>
-              <w:t>17</w:t>
+              <w:t>18</w:t>
             </w:r>
             <w:r>
               <w:rPr>
@@ -1784,7 +1784,7 @@
               <w:sz w:val="22"/>
             </w:rPr>
           </w:pPr>
-          <w:hyperlink w:anchor="_Toc121152200" w:history="1">
+          <w:hyperlink w:anchor="_Toc121325779" w:history="1">
             <w:r>
               <w:rPr>
                 <w:rStyle w:val="Hyperlink"/>
@@ -1811,7 +1811,7 @@
                 <w:noProof/>
                 <w:webHidden/>
               </w:rPr>
-              <w:instrText xml:space="preserve"> PAGEREF _Toc121152200 \h </w:instrText>
+              <w:instrText xml:space="preserve"> PAGEREF _Toc121325779 \h </w:instrText>
             </w:r>
             <w:r>
               <w:rPr>
@@ -1831,7 +1831,7 @@
                 <w:noProof/>
                 <w:webHidden/>
               </w:rPr>
-              <w:t>18</w:t>
+              <w:t>19</w:t>
             </w:r>
             <w:r>
               <w:rPr>
@@ -1854,7 +1854,7 @@
               <w:sz w:val="22"/>
             </w:rPr>
           </w:pPr>
-          <w:hyperlink w:anchor="_Toc121152201" w:history="1">
+          <w:hyperlink w:anchor="_Toc121325780" w:history="1">
             <w:r>
               <w:rPr>
                 <w:rStyle w:val="Hyperlink"/>
@@ -1881,7 +1881,7 @@
                 <w:noProof/>
                 <w:webHidden/>
               </w:rPr>
-              <w:instrText xml:space="preserve"> PAGEREF _Toc121152201 \h </w:instrText>
+              <w:instrText xml:space="preserve"> PAGEREF _Toc121325780 \h </w:instrText>
             </w:r>
             <w:r>
               <w:rPr>
@@ -1901,7 +1901,7 @@
                 <w:noProof/>
                 <w:webHidden/>
               </w:rPr>
-              <w:t>18</w:t>
+              <w:t>19</w:t>
             </w:r>
             <w:r>
               <w:rPr>
@@ -1924,7 +1924,7 @@
               <w:sz w:val="22"/>
             </w:rPr>
           </w:pPr>
-          <w:hyperlink w:anchor="_Toc121152202" w:history="1">
+          <w:hyperlink w:anchor="_Toc121325781" w:history="1">
             <w:r>
               <w:rPr>
                 <w:rStyle w:val="Hyperlink"/>
@@ -1951,7 +1951,7 @@
                 <w:noProof/>
                 <w:webHidden/>
               </w:rPr>
-              <w:instrText xml:space="preserve"> PAGEREF _Toc121152202 \h </w:instrText>
+              <w:instrText xml:space="preserve"> PAGEREF _Toc121325781 \h </w:instrText>
             </w:r>
             <w:r>
               <w:rPr>
@@ -1971,7 +1971,7 @@
                 <w:noProof/>
                 <w:webHidden/>
               </w:rPr>
-              <w:t>19</w:t>
+              <w:t>20</w:t>
             </w:r>
             <w:r>
               <w:rPr>
@@ -1994,7 +1994,7 @@
               <w:sz w:val="22"/>
             </w:rPr>
           </w:pPr>
-          <w:hyperlink w:anchor="_Toc121152203" w:history="1">
+          <w:hyperlink w:anchor="_Toc121325782" w:history="1">
             <w:r>
               <w:rPr>
                 <w:rStyle w:val="Hyperlink"/>
@@ -2021,7 +2021,7 @@
                 <w:noProof/>
                 <w:webHidden/>
               </w:rPr>
-              <w:instrText xml:space="preserve"> PAGEREF _Toc121152203 \h </w:instrText>
+              <w:instrText xml:space="preserve"> PAGEREF _Toc121325782 \h </w:instrText>
             </w:r>
             <w:r>
               <w:rPr>
@@ -2041,7 +2041,7 @@
                 <w:noProof/>
                 <w:webHidden/>
               </w:rPr>
-              <w:t>19</w:t>
+              <w:t>20</w:t>
             </w:r>
             <w:r>
               <w:rPr>
@@ -2064,7 +2064,7 @@
               <w:sz w:val="22"/>
             </w:rPr>
           </w:pPr>
-          <w:hyperlink w:anchor="_Toc121152204" w:history="1">
+          <w:hyperlink w:anchor="_Toc121325783" w:history="1">
             <w:r>
               <w:rPr>
                 <w:rStyle w:val="Hyperlink"/>
@@ -2091,7 +2091,7 @@
                 <w:noProof/>
                 <w:webHidden/>
               </w:rPr>
-              <w:instrText xml:space="preserve"> PAGEREF _Toc121152204 \h </w:instrText>
+              <w:instrText xml:space="preserve"> PAGEREF _Toc121325783 \h </w:instrText>
             </w:r>
             <w:r>
               <w:rPr>
@@ -2111,7 +2111,7 @@
                 <w:noProof/>
                 <w:webHidden/>
               </w:rPr>
-              <w:t>19</w:t>
+              <w:t>20</w:t>
             </w:r>
             <w:r>
               <w:rPr>
@@ -2134,7 +2134,7 @@
               <w:sz w:val="22"/>
             </w:rPr>
           </w:pPr>
-          <w:hyperlink w:anchor="_Toc121152205" w:history="1">
+          <w:hyperlink w:anchor="_Toc121325784" w:history="1">
             <w:r>
               <w:rPr>
                 <w:rStyle w:val="Hyperlink"/>
@@ -2161,7 +2161,7 @@
                 <w:noProof/>
                 <w:webHidden/>
               </w:rPr>
-              <w:instrText xml:space="preserve"> PAGEREF _Toc121152205 \h </w:instrText>
+              <w:instrText xml:space="preserve"> PAGEREF _Toc121325784 \h </w:instrText>
             </w:r>
             <w:r>
               <w:rPr>
@@ -2181,7 +2181,7 @@
                 <w:noProof/>
                 <w:webHidden/>
               </w:rPr>
-              <w:t>20</w:t>
+              <w:t>21</w:t>
             </w:r>
             <w:r>
               <w:rPr>
@@ -2204,7 +2204,7 @@
               <w:sz w:val="22"/>
             </w:rPr>
           </w:pPr>
-          <w:hyperlink w:anchor="_Toc121152206" w:history="1">
+          <w:hyperlink w:anchor="_Toc121325785" w:history="1">
             <w:r>
               <w:rPr>
                 <w:rStyle w:val="Hyperlink"/>
@@ -2231,7 +2231,7 @@
                 <w:noProof/>
                 <w:webHidden/>
               </w:rPr>
-              <w:instrText xml:space="preserve"> PAGEREF _Toc121152206 \h </w:instrText>
+              <w:instrText xml:space="preserve"> PAGEREF _Toc121325785 \h </w:instrText>
             </w:r>
             <w:r>
               <w:rPr>
@@ -2251,7 +2251,7 @@
                 <w:noProof/>
                 <w:webHidden/>
               </w:rPr>
-              <w:t>21</w:t>
+              <w:t>22</w:t>
             </w:r>
             <w:r>
               <w:rPr>
@@ -2274,7 +2274,7 @@
               <w:sz w:val="22"/>
             </w:rPr>
           </w:pPr>
-          <w:hyperlink w:anchor="_Toc121152207" w:history="1">
+          <w:hyperlink w:anchor="_Toc121325786" w:history="1">
             <w:r>
               <w:rPr>
                 <w:rStyle w:val="Hyperlink"/>
@@ -2301,7 +2301,7 @@
                 <w:noProof/>
                 <w:webHidden/>
               </w:rPr>
-              <w:instrText xml:space="preserve"> PAGEREF _Toc121152207 \h </w:instrText>
+              <w:instrText xml:space="preserve"> PAGEREF _Toc121325786 \h </w:instrText>
             </w:r>
             <w:r>
               <w:rPr>
@@ -2321,7 +2321,7 @@
                 <w:noProof/>
                 <w:webHidden/>
               </w:rPr>
-              <w:t>22</w:t>
+              <w:t>23</w:t>
             </w:r>
             <w:r>
               <w:rPr>
@@ -2344,7 +2344,7 @@
               <w:sz w:val="22"/>
             </w:rPr>
           </w:pPr>
-          <w:hyperlink w:anchor="_Toc121152208" w:history="1">
+          <w:hyperlink w:anchor="_Toc121325787" w:history="1">
             <w:r>
               <w:rPr>
                 <w:rStyle w:val="Hyperlink"/>
@@ -2371,7 +2371,7 @@
                 <w:noProof/>
                 <w:webHidden/>
               </w:rPr>
-              <w:instrText xml:space="preserve"> PAGEREF _Toc121152208 \h </w:instrText>
+              <w:instrText xml:space="preserve"> PAGEREF _Toc121325787 \h </w:instrText>
             </w:r>
             <w:r>
               <w:rPr>
@@ -2391,7 +2391,7 @@
                 <w:noProof/>
                 <w:webHidden/>
               </w:rPr>
-              <w:t>22</w:t>
+              <w:t>23</w:t>
             </w:r>
             <w:r>
               <w:rPr>
@@ -2414,7 +2414,7 @@
               <w:sz w:val="22"/>
             </w:rPr>
           </w:pPr>
-          <w:hyperlink w:anchor="_Toc121152209" w:history="1">
+          <w:hyperlink w:anchor="_Toc121325788" w:history="1">
             <w:r>
               <w:rPr>
                 <w:rStyle w:val="Hyperlink"/>
@@ -2441,7 +2441,7 @@
                 <w:noProof/>
                 <w:webHidden/>
               </w:rPr>
-              <w:instrText xml:space="preserve"> PAGEREF _Toc121152209 \h </w:instrText>
+              <w:instrText xml:space="preserve"> PAGEREF _Toc121325788 \h </w:instrText>
             </w:r>
             <w:r>
               <w:rPr>
@@ -2461,7 +2461,7 @@
                 <w:noProof/>
                 <w:webHidden/>
               </w:rPr>
-              <w:t>23</w:t>
+              <w:t>24</w:t>
             </w:r>
             <w:r>
               <w:rPr>
@@ -2484,7 +2484,7 @@
               <w:sz w:val="22"/>
             </w:rPr>
           </w:pPr>
-          <w:hyperlink w:anchor="_Toc121152210" w:history="1">
+          <w:hyperlink w:anchor="_Toc121325789" w:history="1">
             <w:r>
               <w:rPr>
                 <w:rStyle w:val="Hyperlink"/>
@@ -2511,7 +2511,7 @@
                 <w:noProof/>
                 <w:webHidden/>
               </w:rPr>
-              <w:instrText xml:space="preserve"> PAGEREF _Toc121152210 \h </w:instrText>
+              <w:instrText xml:space="preserve"> PAGEREF _Toc121325789 \h </w:instrText>
             </w:r>
             <w:r>
               <w:rPr>
@@ -2531,7 +2531,77 @@
                 <w:noProof/>
                 <w:webHidden/>
               </w:rPr>
-              <w:t>23</w:t>
+              <w:t>24</w:t>
+            </w:r>
+            <w:r>
+              <w:rPr>
+                <w:noProof/>
+                <w:webHidden/>
+              </w:rPr>
+              <w:fldChar w:fldCharType="end"/>
+            </w:r>
+          </w:hyperlink>
+        </w:p>
+        <w:p>
+          <w:pPr>
+            <w:pStyle w:val="TOC4"/>
+            <w:tabs>
+              <w:tab w:val="right" w:leader="dot" w:pos="8780"/>
+            </w:tabs>
+            <w:rPr>
+              <w:rFonts w:asciiTheme="minorHAnsi" w:eastAsiaTheme="minorEastAsia" w:hAnsiTheme="minorHAnsi" w:cstheme="minorBidi"/>
+              <w:noProof/>
+              <w:sz w:val="22"/>
+            </w:rPr>
+          </w:pPr>
+          <w:hyperlink w:anchor="_Toc121325790" w:history="1">
+            <w:r>
+              <w:rPr>
+                <w:rStyle w:val="Hyperlink"/>
+                <w:noProof/>
+              </w:rPr>
+              <w:t>Lokaliya4n9 probl0mz</w:t>
+            </w:r>
+            <w:r>
+              <w:rPr>
+                <w:noProof/>
+                <w:webHidden/>
+              </w:rPr>
+              <w:tab/>
+            </w:r>
+            <w:r>
+              <w:rPr>
+                <w:noProof/>
+                <w:webHidden/>
+              </w:rPr>
+              <w:fldChar w:fldCharType="begin"/>
+            </w:r>
+            <w:r>
+              <w:rPr>
+                <w:noProof/>
+                <w:webHidden/>
+              </w:rPr>
+              <w:instrText xml:space="preserve"> PAGEREF _Toc121325790 \h </w:instrText>
+            </w:r>
+            <w:r>
+              <w:rPr>
+                <w:noProof/>
+                <w:webHidden/>
+              </w:rPr>
+            </w:r>
+            <w:r>
+              <w:rPr>
+                <w:noProof/>
+                <w:webHidden/>
+              </w:rPr>
+              <w:fldChar w:fldCharType="separate"/>
+            </w:r>
+            <w:r>
+              <w:rPr>
+                <w:noProof/>
+                <w:webHidden/>
+              </w:rPr>
+              <w:t>25</w:t>
             </w:r>
             <w:r>
               <w:rPr>
@@ -2554,7 +2624,7 @@
               <w:sz w:val="22"/>
             </w:rPr>
           </w:pPr>
-          <w:hyperlink w:anchor="_Toc121152211" w:history="1">
+          <w:hyperlink w:anchor="_Toc121325791" w:history="1">
             <w:r>
               <w:rPr>
                 <w:rStyle w:val="Hyperlink"/>
@@ -2581,7 +2651,7 @@
                 <w:noProof/>
                 <w:webHidden/>
               </w:rPr>
-              <w:instrText xml:space="preserve"> PAGEREF _Toc121152211 \h </w:instrText>
+              <w:instrText xml:space="preserve"> PAGEREF _Toc121325791 \h </w:instrText>
             </w:r>
             <w:r>
               <w:rPr>
@@ -2601,7 +2671,7 @@
                 <w:noProof/>
                 <w:webHidden/>
               </w:rPr>
-              <w:t>24</w:t>
+              <w:t>25</w:t>
             </w:r>
             <w:r>
               <w:rPr>
@@ -2624,7 +2694,7 @@
               <w:sz w:val="22"/>
             </w:rPr>
           </w:pPr>
-          <w:hyperlink w:anchor="_Toc121152212" w:history="1">
+          <w:hyperlink w:anchor="_Toc121325792" w:history="1">
             <w:r>
               <w:rPr>
                 <w:rStyle w:val="Hyperlink"/>
@@ -2651,7 +2721,7 @@
                 <w:noProof/>
                 <w:webHidden/>
               </w:rPr>
-              <w:instrText xml:space="preserve"> PAGEREF _Toc121152212 \h </w:instrText>
+              <w:instrText xml:space="preserve"> PAGEREF _Toc121325792 \h </w:instrText>
             </w:r>
             <w:r>
               <w:rPr>
@@ -2671,7 +2741,7 @@
                 <w:noProof/>
                 <w:webHidden/>
               </w:rPr>
-              <w:t>24</w:t>
+              <w:t>26</w:t>
             </w:r>
             <w:r>
               <w:rPr>
@@ -2694,7 +2764,7 @@
               <w:sz w:val="22"/>
             </w:rPr>
           </w:pPr>
-          <w:hyperlink w:anchor="_Toc121152213" w:history="1">
+          <w:hyperlink w:anchor="_Toc121325793" w:history="1">
             <w:r>
               <w:rPr>
                 <w:rStyle w:val="Hyperlink"/>
@@ -2721,7 +2791,7 @@
                 <w:noProof/>
                 <w:webHidden/>
               </w:rPr>
-              <w:instrText xml:space="preserve"> PAGEREF _Toc121152213 \h </w:instrText>
+              <w:instrText xml:space="preserve"> PAGEREF _Toc121325793 \h </w:instrText>
             </w:r>
             <w:r>
               <w:rPr>
@@ -2741,7 +2811,7 @@
                 <w:noProof/>
                 <w:webHidden/>
               </w:rPr>
-              <w:t>24</w:t>
+              <w:t>26</w:t>
             </w:r>
             <w:r>
               <w:rPr>
@@ -2764,7 +2834,7 @@
               <w:sz w:val="22"/>
             </w:rPr>
           </w:pPr>
-          <w:hyperlink w:anchor="_Toc121152214" w:history="1">
+          <w:hyperlink w:anchor="_Toc121325794" w:history="1">
             <w:r>
               <w:rPr>
                 <w:rStyle w:val="Hyperlink"/>
@@ -2791,7 +2861,7 @@
                 <w:noProof/>
                 <w:webHidden/>
               </w:rPr>
-              <w:instrText xml:space="preserve"> PAGEREF _Toc121152214 \h </w:instrText>
+              <w:instrText xml:space="preserve"> PAGEREF _Toc121325794 \h </w:instrText>
             </w:r>
             <w:r>
               <w:rPr>
@@ -2811,7 +2881,7 @@
                 <w:noProof/>
                 <w:webHidden/>
               </w:rPr>
-              <w:t>26</w:t>
+              <w:t>28</w:t>
             </w:r>
             <w:r>
               <w:rPr>
@@ -2834,7 +2904,7 @@
               <w:sz w:val="22"/>
             </w:rPr>
           </w:pPr>
-          <w:hyperlink w:anchor="_Toc121152215" w:history="1">
+          <w:hyperlink w:anchor="_Toc121325795" w:history="1">
             <w:r>
               <w:rPr>
                 <w:rStyle w:val="Hyperlink"/>
@@ -2861,7 +2931,7 @@
                 <w:noProof/>
                 <w:webHidden/>
               </w:rPr>
-              <w:instrText xml:space="preserve"> PAGEREF _Toc121152215 \h </w:instrText>
+              <w:instrText xml:space="preserve"> PAGEREF _Toc121325795 \h </w:instrText>
             </w:r>
             <w:r>
               <w:rPr>
@@ -2881,7 +2951,7 @@
                 <w:noProof/>
                 <w:webHidden/>
               </w:rPr>
-              <w:t>26</w:t>
+              <w:t>28</w:t>
             </w:r>
             <w:r>
               <w:rPr>
@@ -2904,7 +2974,7 @@
               <w:sz w:val="22"/>
             </w:rPr>
           </w:pPr>
-          <w:hyperlink w:anchor="_Toc121152216" w:history="1">
+          <w:hyperlink w:anchor="_Toc121325796" w:history="1">
             <w:r>
               <w:rPr>
                 <w:rStyle w:val="Hyperlink"/>
@@ -2931,7 +3001,7 @@
                 <w:noProof/>
                 <w:webHidden/>
               </w:rPr>
-              <w:instrText xml:space="preserve"> PAGEREF _Toc121152216 \h </w:instrText>
+              <w:instrText xml:space="preserve"> PAGEREF _Toc121325796 \h </w:instrText>
             </w:r>
             <w:r>
               <w:rPr>
@@ -2951,7 +3021,7 @@
                 <w:noProof/>
                 <w:webHidden/>
               </w:rPr>
-              <w:t>26</w:t>
+              <w:t>28</w:t>
             </w:r>
             <w:r>
               <w:rPr>
@@ -2974,7 +3044,7 @@
               <w:sz w:val="22"/>
             </w:rPr>
           </w:pPr>
-          <w:hyperlink w:anchor="_Toc121152217" w:history="1">
+          <w:hyperlink w:anchor="_Toc121325797" w:history="1">
             <w:r>
               <w:rPr>
                 <w:rStyle w:val="Hyperlink"/>
@@ -3001,7 +3071,7 @@
                 <w:noProof/>
                 <w:webHidden/>
               </w:rPr>
-              <w:instrText xml:space="preserve"> PAGEREF _Toc121152217 \h </w:instrText>
+              <w:instrText xml:space="preserve"> PAGEREF _Toc121325797 \h </w:instrText>
             </w:r>
             <w:r>
               <w:rPr>
@@ -3021,7 +3091,7 @@
                 <w:noProof/>
                 <w:webHidden/>
               </w:rPr>
-              <w:t>26</w:t>
+              <w:t>28</w:t>
             </w:r>
             <w:r>
               <w:rPr>
@@ -3044,7 +3114,7 @@
               <w:sz w:val="22"/>
             </w:rPr>
           </w:pPr>
-          <w:hyperlink w:anchor="_Toc121152218" w:history="1">
+          <w:hyperlink w:anchor="_Toc121325798" w:history="1">
             <w:r>
               <w:rPr>
                 <w:rStyle w:val="Hyperlink"/>
@@ -3071,7 +3141,7 @@
                 <w:noProof/>
                 <w:webHidden/>
               </w:rPr>
-              <w:instrText xml:space="preserve"> PAGEREF _Toc121152218 \h </w:instrText>
+              <w:instrText xml:space="preserve"> PAGEREF _Toc121325798 \h </w:instrText>
             </w:r>
             <w:r>
               <w:rPr>
@@ -3091,7 +3161,7 @@
                 <w:noProof/>
                 <w:webHidden/>
               </w:rPr>
-              <w:t>27</w:t>
+              <w:t>29</w:t>
             </w:r>
             <w:r>
               <w:rPr>
@@ -3114,7 +3184,7 @@
               <w:sz w:val="22"/>
             </w:rPr>
           </w:pPr>
-          <w:hyperlink w:anchor="_Toc121152219" w:history="1">
+          <w:hyperlink w:anchor="_Toc121325799" w:history="1">
             <w:r>
               <w:rPr>
                 <w:rStyle w:val="Hyperlink"/>
@@ -3141,7 +3211,7 @@
                 <w:noProof/>
                 <w:webHidden/>
               </w:rPr>
-              <w:instrText xml:space="preserve"> PAGEREF _Toc121152219 \h </w:instrText>
+              <w:instrText xml:space="preserve"> PAGEREF _Toc121325799 \h </w:instrText>
             </w:r>
             <w:r>
               <w:rPr>
@@ -3161,7 +3231,7 @@
                 <w:noProof/>
                 <w:webHidden/>
               </w:rPr>
-              <w:t>27</w:t>
+              <w:t>29</w:t>
             </w:r>
             <w:r>
               <w:rPr>
@@ -3184,7 +3254,7 @@
               <w:sz w:val="22"/>
             </w:rPr>
           </w:pPr>
-          <w:hyperlink w:anchor="_Toc121152220" w:history="1">
+          <w:hyperlink w:anchor="_Toc121325800" w:history="1">
             <w:r>
               <w:rPr>
                 <w:rStyle w:val="Hyperlink"/>
@@ -3211,7 +3281,7 @@
                 <w:noProof/>
                 <w:webHidden/>
               </w:rPr>
-              <w:instrText xml:space="preserve"> PAGEREF _Toc121152220 \h </w:instrText>
+              <w:instrText xml:space="preserve"> PAGEREF _Toc121325800 \h </w:instrText>
             </w:r>
             <w:r>
               <w:rPr>
@@ -3231,7 +3301,7 @@
                 <w:noProof/>
                 <w:webHidden/>
               </w:rPr>
-              <w:t>27</w:t>
+              <w:t>29</w:t>
             </w:r>
             <w:r>
               <w:rPr>
@@ -3254,7 +3324,7 @@
               <w:sz w:val="22"/>
             </w:rPr>
           </w:pPr>
-          <w:hyperlink w:anchor="_Toc121152221" w:history="1">
+          <w:hyperlink w:anchor="_Toc121325801" w:history="1">
             <w:r>
               <w:rPr>
                 <w:rStyle w:val="Hyperlink"/>
@@ -3281,7 +3351,7 @@
                 <w:noProof/>
                 <w:webHidden/>
               </w:rPr>
-              <w:instrText xml:space="preserve"> PAGEREF _Toc121152221 \h </w:instrText>
+              <w:instrText xml:space="preserve"> PAGEREF _Toc121325801 \h </w:instrText>
             </w:r>
             <w:r>
               <w:rPr>
@@ -3301,7 +3371,7 @@
                 <w:noProof/>
                 <w:webHidden/>
               </w:rPr>
-              <w:t>28</w:t>
+              <w:t>30</w:t>
             </w:r>
             <w:r>
               <w:rPr>
@@ -3324,7 +3394,7 @@
               <w:sz w:val="22"/>
             </w:rPr>
           </w:pPr>
-          <w:hyperlink w:anchor="_Toc121152222" w:history="1">
+          <w:hyperlink w:anchor="_Toc121325802" w:history="1">
             <w:r>
               <w:rPr>
                 <w:rStyle w:val="Hyperlink"/>
@@ -3351,7 +3421,7 @@
                 <w:noProof/>
                 <w:webHidden/>
               </w:rPr>
-              <w:instrText xml:space="preserve"> PAGEREF _Toc121152222 \h </w:instrText>
+              <w:instrText xml:space="preserve"> PAGEREF _Toc121325802 \h </w:instrText>
             </w:r>
             <w:r>
               <w:rPr>
@@ -3371,7 +3441,7 @@
                 <w:noProof/>
                 <w:webHidden/>
               </w:rPr>
-              <w:t>28</w:t>
+              <w:t>30</w:t>
             </w:r>
             <w:r>
               <w:rPr>
@@ -3394,7 +3464,7 @@
               <w:sz w:val="22"/>
             </w:rPr>
           </w:pPr>
-          <w:hyperlink w:anchor="_Toc121152223" w:history="1">
+          <w:hyperlink w:anchor="_Toc121325803" w:history="1">
             <w:r>
               <w:rPr>
                 <w:rStyle w:val="Hyperlink"/>
@@ -3421,7 +3491,7 @@
                 <w:noProof/>
                 <w:webHidden/>
               </w:rPr>
-              <w:instrText xml:space="preserve"> PAGEREF _Toc121152223 \h </w:instrText>
+              <w:instrText xml:space="preserve"> PAGEREF _Toc121325803 \h </w:instrText>
             </w:r>
             <w:r>
               <w:rPr>
@@ -3441,7 +3511,7 @@
                 <w:noProof/>
                 <w:webHidden/>
               </w:rPr>
-              <w:t>29</w:t>
+              <w:t>31</w:t>
             </w:r>
             <w:r>
               <w:rPr>
@@ -3464,7 +3534,7 @@
               <w:sz w:val="22"/>
             </w:rPr>
           </w:pPr>
-          <w:hyperlink w:anchor="_Toc121152224" w:history="1">
+          <w:hyperlink w:anchor="_Toc121325804" w:history="1">
             <w:r>
               <w:rPr>
                 <w:rStyle w:val="Hyperlink"/>
@@ -3491,7 +3561,7 @@
                 <w:noProof/>
                 <w:webHidden/>
               </w:rPr>
-              <w:instrText xml:space="preserve"> PAGEREF _Toc121152224 \h </w:instrText>
+              <w:instrText xml:space="preserve"> PAGEREF _Toc121325804 \h </w:instrText>
             </w:r>
             <w:r>
               <w:rPr>
@@ -3511,7 +3581,7 @@
                 <w:noProof/>
                 <w:webHidden/>
               </w:rPr>
-              <w:t>29</w:t>
+              <w:t>31</w:t>
             </w:r>
             <w:r>
               <w:rPr>
@@ -3534,7 +3604,7 @@
               <w:sz w:val="22"/>
             </w:rPr>
           </w:pPr>
-          <w:hyperlink w:anchor="_Toc121152225" w:history="1">
+          <w:hyperlink w:anchor="_Toc121325805" w:history="1">
             <w:r>
               <w:rPr>
                 <w:rStyle w:val="Hyperlink"/>
@@ -3561,7 +3631,7 @@
                 <w:noProof/>
                 <w:webHidden/>
               </w:rPr>
-              <w:instrText xml:space="preserve"> PAGEREF _Toc121152225 \h </w:instrText>
+              <w:instrText xml:space="preserve"> PAGEREF _Toc121325805 \h </w:instrText>
             </w:r>
             <w:r>
               <w:rPr>
@@ -3581,7 +3651,7 @@
                 <w:noProof/>
                 <w:webHidden/>
               </w:rPr>
-              <w:t>30</w:t>
+              <w:t>32</w:t>
             </w:r>
             <w:r>
               <w:rPr>
@@ -3604,7 +3674,7 @@
               <w:sz w:val="22"/>
             </w:rPr>
           </w:pPr>
-          <w:hyperlink w:anchor="_Toc121152226" w:history="1">
+          <w:hyperlink w:anchor="_Toc121325806" w:history="1">
             <w:r>
               <w:rPr>
                 <w:rStyle w:val="Hyperlink"/>
@@ -3631,7 +3701,7 @@
                 <w:noProof/>
                 <w:webHidden/>
               </w:rPr>
-              <w:instrText xml:space="preserve"> PAGEREF _Toc121152226 \h </w:instrText>
+              <w:instrText xml:space="preserve"> PAGEREF _Toc121325806 \h </w:instrText>
             </w:r>
             <w:r>
               <w:rPr>
@@ -3651,7 +3721,7 @@
                 <w:noProof/>
                 <w:webHidden/>
               </w:rPr>
-              <w:t>30</w:t>
+              <w:t>32</w:t>
             </w:r>
             <w:r>
               <w:rPr>
@@ -3674,7 +3744,7 @@
               <w:sz w:val="22"/>
             </w:rPr>
           </w:pPr>
-          <w:hyperlink w:anchor="_Toc121152227" w:history="1">
+          <w:hyperlink w:anchor="_Toc121325807" w:history="1">
             <w:r>
               <w:rPr>
                 <w:rStyle w:val="Hyperlink"/>
@@ -3701,7 +3771,7 @@
                 <w:noProof/>
                 <w:webHidden/>
               </w:rPr>
-              <w:instrText xml:space="preserve"> PAGEREF _Toc121152227 \h </w:instrText>
+              <w:instrText xml:space="preserve"> PAGEREF _Toc121325807 \h </w:instrText>
             </w:r>
             <w:r>
               <w:rPr>
@@ -3721,7 +3791,7 @@
                 <w:noProof/>
                 <w:webHidden/>
               </w:rPr>
-              <w:t>31</w:t>
+              <w:t>33</w:t>
             </w:r>
             <w:r>
               <w:rPr>
@@ -3742,6 +3812,7 @@
     <w:p/>
     <w:p>
       <w:r>
+        <w:lastRenderedPageBreak/>
         <w:br w:type="page"/>
       </w:r>
     </w:p>
@@ -3749,7 +3820,7 @@
       <w:pPr>
         <w:pStyle w:val="Heading1"/>
       </w:pPr>
-      <w:bookmarkStart w:id="0" w:name="_Toc121152182"/>
+      <w:bookmarkStart w:id="0" w:name="_Toc121325761"/>
       <w:r>
         <w:lastRenderedPageBreak/>
         <w:t>Úvod</w:t>
@@ -3778,7 +3849,7 @@
       <w:pPr>
         <w:pStyle w:val="Heading1"/>
       </w:pPr>
-      <w:bookmarkStart w:id="1" w:name="_Toc121152183"/>
+      <w:bookmarkStart w:id="1" w:name="_Toc121325762"/>
       <w:r>
         <w:rPr>
           <w:noProof/>
@@ -4330,7 +4401,7 @@
       <w:pPr>
         <w:pStyle w:val="Heading2"/>
       </w:pPr>
-      <w:bookmarkStart w:id="2" w:name="_Toc121152184"/>
+      <w:bookmarkStart w:id="2" w:name="_Toc121325763"/>
       <w:r>
         <w:t>První použití Arduina</w:t>
       </w:r>
@@ -4880,7 +4951,7 @@
       <w:pPr>
         <w:pStyle w:val="Heading2"/>
       </w:pPr>
-      <w:bookmarkStart w:id="3" w:name="_Toc121152185"/>
+      <w:bookmarkStart w:id="3" w:name="_Toc121325764"/>
       <w:r>
         <w:t>Nedostatek RAM</w:t>
       </w:r>
@@ -4942,7 +5013,7 @@
       <w:pPr>
         <w:pStyle w:val="Heading3"/>
       </w:pPr>
-      <w:bookmarkStart w:id="4" w:name="_Toc121152186"/>
+      <w:bookmarkStart w:id="4" w:name="_Toc121325765"/>
       <w:r>
         <w:rPr>
           <w:noProof/>
@@ -5229,7 +5300,7 @@
       <w:pPr>
         <w:pStyle w:val="Heading3"/>
       </w:pPr>
-      <w:bookmarkStart w:id="5" w:name="_Toc121152187"/>
+      <w:bookmarkStart w:id="5" w:name="_Toc121325766"/>
       <w:r>
         <w:rPr>
           <w:noProof/>
@@ -6000,7 +6071,7 @@
       <w:pPr>
         <w:pStyle w:val="Heading2"/>
       </w:pPr>
-      <w:bookmarkStart w:id="6" w:name="_Toc121152188"/>
+      <w:bookmarkStart w:id="6" w:name="_Toc121325767"/>
       <w:r>
         <w:t>Shrnutí</w:t>
       </w:r>
@@ -6249,7 +6320,7 @@
       <w:pPr>
         <w:pStyle w:val="Heading1"/>
       </w:pPr>
-      <w:bookmarkStart w:id="7" w:name="_Toc121152189"/>
+      <w:bookmarkStart w:id="7" w:name="_Toc121325768"/>
       <w:r>
         <w:lastRenderedPageBreak/>
         <w:t>Cíle práce</w:t>
@@ -6274,7 +6345,7 @@
       <w:pPr>
         <w:pStyle w:val="Heading2"/>
       </w:pPr>
-      <w:bookmarkStart w:id="8" w:name="_Toc121152190"/>
+      <w:bookmarkStart w:id="8" w:name="_Toc121325769"/>
       <w:r>
         <w:t>Zabezpečovací zařízení</w:t>
       </w:r>
@@ -6304,7 +6375,7 @@
       <w:pPr>
         <w:pStyle w:val="Heading3"/>
       </w:pPr>
-      <w:bookmarkStart w:id="9" w:name="_Toc121152191"/>
+      <w:bookmarkStart w:id="9" w:name="_Toc121325770"/>
       <w:r>
         <w:t>Zamezit zapnutí počítače</w:t>
       </w:r>
@@ -6346,7 +6417,7 @@
         <w:t>Nevýhodou by také bylo, že by nebylo jak jinak počítač spustit. Modul by tím byl jediným bodem selhání.</w:t>
       </w:r>
     </w:p>
-    <w:bookmarkStart w:id="10" w:name="_Toc121152192"/>
+    <w:bookmarkStart w:id="10" w:name="_Toc121325771"/>
     <w:p>
       <w:pPr>
         <w:pStyle w:val="Heading3"/>
@@ -6486,7 +6557,7 @@
       <w:pPr>
         <w:pStyle w:val="Heading2"/>
       </w:pPr>
-      <w:bookmarkStart w:id="11" w:name="_Toc121152193"/>
+      <w:bookmarkStart w:id="11" w:name="_Toc121325772"/>
       <w:r>
         <w:t>Ukazatel času nebo dnešního data</w:t>
       </w:r>
@@ -6856,7 +6927,7 @@
       <w:pPr>
         <w:pStyle w:val="Heading2"/>
       </w:pPr>
-      <w:bookmarkStart w:id="12" w:name="_Toc121152194"/>
+      <w:bookmarkStart w:id="12" w:name="_Toc121325773"/>
       <w:r>
         <w:t xml:space="preserve">Prezentovatelné </w:t>
       </w:r>
@@ -7157,7 +7228,7 @@
       <w:pPr>
         <w:pStyle w:val="Heading1"/>
       </w:pPr>
-      <w:bookmarkStart w:id="13" w:name="_Toc121152195"/>
+      <w:bookmarkStart w:id="13" w:name="_Toc121325774"/>
       <w:r>
         <w:lastRenderedPageBreak/>
         <w:t>Průběh práce</w:t>
@@ -7181,7 +7252,7 @@
       <w:pPr>
         <w:pStyle w:val="Heading2"/>
       </w:pPr>
-      <w:bookmarkStart w:id="14" w:name="_Toc121152196"/>
+      <w:bookmarkStart w:id="14" w:name="_Toc121325775"/>
       <w:r>
         <w:t>Začátek zabezpečování</w:t>
       </w:r>
@@ -7534,7 +7605,7 @@
       <w:pPr>
         <w:pStyle w:val="Heading2"/>
       </w:pPr>
-      <w:bookmarkStart w:id="15" w:name="_Toc121152197"/>
+      <w:bookmarkStart w:id="15" w:name="_Toc121325776"/>
       <w:r>
         <w:lastRenderedPageBreak/>
         <w:t>Problémy s upraveným firmwarem Una</w:t>
@@ -7721,7 +7792,7 @@
       <w:pPr>
         <w:pStyle w:val="Heading2"/>
       </w:pPr>
-      <w:bookmarkStart w:id="16" w:name="_Toc121152198"/>
+      <w:bookmarkStart w:id="16" w:name="_Toc121325777"/>
       <w:r>
         <w:t xml:space="preserve">Haló, tady </w:t>
       </w:r>
@@ -7772,7 +7843,7 @@
       <w:pPr>
         <w:pStyle w:val="Heading3"/>
       </w:pPr>
-      <w:bookmarkStart w:id="17" w:name="_Toc121152199"/>
+      <w:bookmarkStart w:id="17" w:name="_Toc121325778"/>
       <w:proofErr w:type="spellStart"/>
       <w:r>
         <w:t>Pčtrosí</w:t>
@@ -8137,7 +8208,7 @@
       <w:pPr>
         <w:pStyle w:val="Heading3"/>
       </w:pPr>
-      <w:bookmarkStart w:id="18" w:name="_Toc121152200"/>
+      <w:bookmarkStart w:id="18" w:name="_Toc121325779"/>
       <w:proofErr w:type="spellStart"/>
       <w:r>
         <w:t>Failsafe</w:t>
@@ -8168,7 +8239,7 @@
       <w:pPr>
         <w:pStyle w:val="Heading3"/>
       </w:pPr>
-      <w:bookmarkStart w:id="19" w:name="_Toc121152201"/>
+      <w:bookmarkStart w:id="19" w:name="_Toc121325780"/>
       <w:r>
         <w:rPr>
           <w:noProof/>
@@ -8469,7 +8540,7 @@
       <w:pPr>
         <w:pStyle w:val="Heading2"/>
       </w:pPr>
-      <w:bookmarkStart w:id="20" w:name="_Toc121152202"/>
+      <w:bookmarkStart w:id="20" w:name="_Toc121325781"/>
       <w:r>
         <w:lastRenderedPageBreak/>
         <w:t xml:space="preserve">Relativně </w:t>
@@ -8515,7 +8586,7 @@
       <w:pPr>
         <w:pStyle w:val="Heading3"/>
       </w:pPr>
-      <w:bookmarkStart w:id="21" w:name="_Toc121152203"/>
+      <w:bookmarkStart w:id="21" w:name="_Toc121325782"/>
       <w:r>
         <w:t>AES aneb 16</w:t>
       </w:r>
@@ -8580,7 +8651,7 @@
       <w:pPr>
         <w:pStyle w:val="Heading4"/>
       </w:pPr>
-      <w:bookmarkStart w:id="22" w:name="_Toc121152204"/>
+      <w:bookmarkStart w:id="22" w:name="_Toc121325783"/>
       <w:r>
         <w:t>Princip šifrování</w:t>
       </w:r>
@@ -9507,7 +9578,7 @@
       <w:pPr>
         <w:pStyle w:val="Heading4"/>
       </w:pPr>
-      <w:bookmarkStart w:id="23" w:name="_Toc121152205"/>
+      <w:bookmarkStart w:id="23" w:name="_Toc121325784"/>
       <w:r>
         <w:t xml:space="preserve">Zranitelnost vůči </w:t>
       </w:r>
@@ -9973,7 +10044,7 @@
       <w:pPr>
         <w:pStyle w:val="Heading4"/>
       </w:pPr>
-      <w:bookmarkStart w:id="24" w:name="_Toc121152206"/>
+      <w:bookmarkStart w:id="24" w:name="_Toc121325785"/>
       <w:r>
         <w:t>Zranitelnost vůči přečtení programového kódu</w:t>
       </w:r>
@@ -10024,7 +10095,7 @@
       <w:pPr>
         <w:pStyle w:val="Heading4"/>
       </w:pPr>
-      <w:bookmarkStart w:id="25" w:name="_Toc121152207"/>
+      <w:bookmarkStart w:id="25" w:name="_Toc121325786"/>
       <w:r>
         <w:t>Zranitelnost vůči připojení do cizího počítače</w:t>
       </w:r>
@@ -10069,7 +10140,7 @@
       <w:pPr>
         <w:pStyle w:val="Heading3"/>
       </w:pPr>
-      <w:bookmarkStart w:id="26" w:name="_Toc121152208"/>
+      <w:bookmarkStart w:id="26" w:name="_Toc121325787"/>
       <w:r>
         <w:t xml:space="preserve">Jak zapsat zašifrované </w:t>
       </w:r>
@@ -10404,7 +10475,7 @@
       <w:pPr>
         <w:pStyle w:val="Heading3"/>
       </w:pPr>
-      <w:bookmarkStart w:id="27" w:name="_Toc121152209"/>
+      <w:bookmarkStart w:id="27" w:name="_Toc121325788"/>
       <w:r>
         <w:t>Implementace</w:t>
       </w:r>
@@ -10419,7 +10490,7 @@
       <w:pPr>
         <w:pStyle w:val="Heading4"/>
       </w:pPr>
-      <w:bookmarkStart w:id="28" w:name="_Toc121152210"/>
+      <w:bookmarkStart w:id="28" w:name="_Toc121325789"/>
       <w:r>
         <w:t>Murphyho zákon</w:t>
       </w:r>
@@ -10467,6 +10538,372 @@
       </w:r>
     </w:p>
     <w:p>
+      <w:pPr>
+        <w:pStyle w:val="Heading4"/>
+      </w:pPr>
+      <w:bookmarkStart w:id="29" w:name="_Toc121325790"/>
+      <w:r>
+        <w:lastRenderedPageBreak/>
+        <w:t>Lokaliya4n9 probl0mz</w:t>
+      </w:r>
+      <w:bookmarkEnd w:id="29"/>
+    </w:p>
+    <w:p>
+      <w:r>
+        <w:drawing>
+          <wp:anchor distT="0" distB="0" distL="114300" distR="114300" simplePos="0" relativeHeight="251728896" behindDoc="1" locked="0" layoutInCell="1" allowOverlap="1" wp14:anchorId="2642085D" wp14:editId="52629622">
+            <wp:simplePos x="0" y="0"/>
+            <wp:positionH relativeFrom="column">
+              <wp:posOffset>2713355</wp:posOffset>
+            </wp:positionH>
+            <wp:positionV relativeFrom="paragraph">
+              <wp:posOffset>507365</wp:posOffset>
+            </wp:positionV>
+            <wp:extent cx="2911475" cy="2181225"/>
+            <wp:effectExtent l="0" t="0" r="3175" b="9525"/>
+            <wp:wrapTight wrapText="bothSides">
+              <wp:wrapPolygon edited="0">
+                <wp:start x="0" y="0"/>
+                <wp:lineTo x="0" y="21506"/>
+                <wp:lineTo x="21482" y="21506"/>
+                <wp:lineTo x="21482" y="0"/>
+                <wp:lineTo x="0" y="0"/>
+              </wp:wrapPolygon>
+            </wp:wrapTight>
+            <wp:docPr id="42" name="Picture 42"/>
+            <wp:cNvGraphicFramePr>
+              <a:graphicFrameLocks xmlns:a="http://schemas.openxmlformats.org/drawingml/2006/main" noChangeAspect="1"/>
+            </wp:cNvGraphicFramePr>
+            <a:graphic xmlns:a="http://schemas.openxmlformats.org/drawingml/2006/main">
+              <a:graphicData uri="http://schemas.openxmlformats.org/drawingml/2006/picture">
+                <pic:pic xmlns:pic="http://schemas.openxmlformats.org/drawingml/2006/picture">
+                  <pic:nvPicPr>
+                    <pic:cNvPr id="0" name="Picture 1"/>
+                    <pic:cNvPicPr>
+                      <a:picLocks noChangeAspect="1" noChangeArrowheads="1"/>
+                    </pic:cNvPicPr>
+                  </pic:nvPicPr>
+                  <pic:blipFill>
+                    <a:blip r:embed="rId32" cstate="print">
+                      <a:extLst>
+                        <a:ext uri="{28A0092B-C50C-407E-A947-70E740481C1C}">
+                          <a14:useLocalDpi xmlns:a14="http://schemas.microsoft.com/office/drawing/2010/main" val="0"/>
+                        </a:ext>
+                      </a:extLst>
+                    </a:blip>
+                    <a:srcRect/>
+                    <a:stretch>
+                      <a:fillRect/>
+                    </a:stretch>
+                  </pic:blipFill>
+                  <pic:spPr bwMode="auto">
+                    <a:xfrm>
+                      <a:off x="0" y="0"/>
+                      <a:ext cx="2911475" cy="2181225"/>
+                    </a:xfrm>
+                    <a:prstGeom prst="rect">
+                      <a:avLst/>
+                    </a:prstGeom>
+                    <a:noFill/>
+                    <a:ln>
+                      <a:noFill/>
+                    </a:ln>
+                  </pic:spPr>
+                </pic:pic>
+              </a:graphicData>
+            </a:graphic>
+            <wp14:sizeRelH relativeFrom="margin">
+              <wp14:pctWidth>0</wp14:pctWidth>
+            </wp14:sizeRelH>
+            <wp14:sizeRelV relativeFrom="margin">
+              <wp14:pctHeight>0</wp14:pctHeight>
+            </wp14:sizeRelV>
+          </wp:anchor>
+        </w:drawing>
+      </w:r>
+      <w:r>
+        <mc:AlternateContent>
+          <mc:Choice Requires="wps">
+            <w:drawing>
+              <wp:anchor distT="0" distB="0" distL="114300" distR="114300" simplePos="0" relativeHeight="251730944" behindDoc="1" locked="0" layoutInCell="1" allowOverlap="1" wp14:anchorId="7F86FE85" wp14:editId="2E7B0D57">
+                <wp:simplePos x="0" y="0"/>
+                <wp:positionH relativeFrom="column">
+                  <wp:posOffset>2710815</wp:posOffset>
+                </wp:positionH>
+                <wp:positionV relativeFrom="paragraph">
+                  <wp:posOffset>2745740</wp:posOffset>
+                </wp:positionV>
+                <wp:extent cx="2911475" cy="295275"/>
+                <wp:effectExtent l="0" t="0" r="3175" b="9525"/>
+                <wp:wrapTight wrapText="bothSides">
+                  <wp:wrapPolygon edited="0">
+                    <wp:start x="0" y="0"/>
+                    <wp:lineTo x="0" y="20903"/>
+                    <wp:lineTo x="21482" y="20903"/>
+                    <wp:lineTo x="21482" y="0"/>
+                    <wp:lineTo x="0" y="0"/>
+                  </wp:wrapPolygon>
+                </wp:wrapTight>
+                <wp:docPr id="43" name="Text Box 43"/>
+                <wp:cNvGraphicFramePr/>
+                <a:graphic xmlns:a="http://schemas.openxmlformats.org/drawingml/2006/main">
+                  <a:graphicData uri="http://schemas.microsoft.com/office/word/2010/wordprocessingShape">
+                    <wps:wsp>
+                      <wps:cNvSpPr txBox="1"/>
+                      <wps:spPr>
+                        <a:xfrm>
+                          <a:off x="0" y="0"/>
+                          <a:ext cx="2911475" cy="295275"/>
+                        </a:xfrm>
+                        <a:prstGeom prst="rect">
+                          <a:avLst/>
+                        </a:prstGeom>
+                        <a:solidFill>
+                          <a:prstClr val="white"/>
+                        </a:solidFill>
+                        <a:ln>
+                          <a:noFill/>
+                        </a:ln>
+                      </wps:spPr>
+                      <wps:txbx>
+                        <w:txbxContent>
+                          <w:p>
+                            <w:pPr>
+                              <w:pStyle w:val="Caption"/>
+                              <w:rPr>
+                                <w:noProof/>
+                                <w:sz w:val="24"/>
+                              </w:rPr>
+                            </w:pPr>
+                            <w:r>
+                              <w:rPr>
+                                <w:noProof/>
+                              </w:rPr>
+                              <w:fldChar w:fldCharType="begin"/>
+                            </w:r>
+                            <w:r>
+                              <w:rPr>
+                                <w:noProof/>
+                              </w:rPr>
+                              <w:instrText xml:space="preserve"> SEQ Obrázek \* ARABIC </w:instrText>
+                            </w:r>
+                            <w:r>
+                              <w:rPr>
+                                <w:noProof/>
+                              </w:rPr>
+                              <w:fldChar w:fldCharType="separate"/>
+                            </w:r>
+                            <w:r>
+                              <w:rPr>
+                                <w:noProof/>
+                              </w:rPr>
+                              <w:t>19</w:t>
+                            </w:r>
+                            <w:r>
+                              <w:rPr>
+                                <w:noProof/>
+                              </w:rPr>
+                              <w:fldChar w:fldCharType="end"/>
+                            </w:r>
+                            <w:r>
+                              <w:t xml:space="preserve"> Fotografie části klávesnice pro ilustraci lokalizačního problému</w:t>
+                            </w:r>
+                          </w:p>
+                        </w:txbxContent>
+                      </wps:txbx>
+                      <wps:bodyPr rot="0" spcFirstLastPara="0" vertOverflow="overflow" horzOverflow="overflow" vert="horz" wrap="square" lIns="0" tIns="0" rIns="0" bIns="0" numCol="1" spcCol="0" rtlCol="0" fromWordArt="0" anchor="t" anchorCtr="0" forceAA="0" compatLnSpc="1">
+                        <a:prstTxWarp prst="textNoShape">
+                          <a:avLst/>
+                        </a:prstTxWarp>
+                        <a:noAutofit/>
+                      </wps:bodyPr>
+                    </wps:wsp>
+                  </a:graphicData>
+                </a:graphic>
+                <wp14:sizeRelH relativeFrom="margin">
+                  <wp14:pctWidth>0</wp14:pctWidth>
+                </wp14:sizeRelH>
+                <wp14:sizeRelV relativeFrom="margin">
+                  <wp14:pctHeight>0</wp14:pctHeight>
+                </wp14:sizeRelV>
+              </wp:anchor>
+            </w:drawing>
+          </mc:Choice>
+          <mc:Fallback>
+            <w:pict>
+              <v:shape w14:anchorId="7F86FE85" id="Text Box 43" o:spid="_x0000_s1044" type="#_x0000_t202" style="position:absolute;left:0;text-align:left;margin-left:213.45pt;margin-top:216.2pt;width:229.25pt;height:23.25pt;z-index:-251585536;visibility:visible;mso-wrap-style:square;mso-width-percent:0;mso-height-percent:0;mso-wrap-distance-left:9pt;mso-wrap-distance-top:0;mso-wrap-distance-right:9pt;mso-wrap-distance-bottom:0;mso-position-horizontal:absolute;mso-position-horizontal-relative:text;mso-position-vertical:absolute;mso-position-vertical-relative:text;mso-width-percent:0;mso-height-percent:0;mso-width-relative:margin;mso-height-relative:margin;v-text-anchor:top" o:gfxdata="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" stroked="f">
+                <v:textbox inset="0,0,0,0">
+                  <w:txbxContent>
+                    <w:p>
+                      <w:pPr>
+                        <w:pStyle w:val="Caption"/>
+                        <w:rPr>
+                          <w:noProof/>
+                          <w:sz w:val="24"/>
+                        </w:rPr>
+                      </w:pPr>
+                      <w:r>
+                        <w:rPr>
+                          <w:noProof/>
+                        </w:rPr>
+                        <w:fldChar w:fldCharType="begin"/>
+                      </w:r>
+                      <w:r>
+                        <w:rPr>
+                          <w:noProof/>
+                        </w:rPr>
+                        <w:instrText xml:space="preserve"> SEQ Obrázek \* ARABIC </w:instrText>
+                      </w:r>
+                      <w:r>
+                        <w:rPr>
+                          <w:noProof/>
+                        </w:rPr>
+                        <w:fldChar w:fldCharType="separate"/>
+                      </w:r>
+                      <w:r>
+                        <w:rPr>
+                          <w:noProof/>
+                        </w:rPr>
+                        <w:t>19</w:t>
+                      </w:r>
+                      <w:r>
+                        <w:rPr>
+                          <w:noProof/>
+                        </w:rPr>
+                        <w:fldChar w:fldCharType="end"/>
+                      </w:r>
+                      <w:r>
+                        <w:t xml:space="preserve"> Fotografie části klávesnice pro ilustraci lokalizačního problému</w:t>
+                      </w:r>
+                    </w:p>
+                  </w:txbxContent>
+                </v:textbox>
+                <w10:wrap type="tight"/>
+              </v:shape>
+            </w:pict>
+          </mc:Fallback>
+        </mc:AlternateContent>
+      </w:r>
+      <w:r>
+        <w:t>Heslo se sice úspěšně propsalo, ale místo očekávaného UltraSuperSecret69_! Se mi do notepadu vepsalo UltraSuperSecretží%1. Já jsem totiž Arduinu neřekl, aby zmáčklo jednotlivé klávesy. Já jsem mu jen dal dešifrované heslo a příkaz piš. Arduino ale předpokládalo, že mám klávesnici</w:t>
+      </w:r>
+      <w:r>
+        <w:t xml:space="preserve"> s americkou lokalizací. K napsání číslic tedy využilo </w:t>
+      </w:r>
+      <w:r>
+        <w:t xml:space="preserve">horní řádek alfanumerické části klávesnice, ale nezmáčklo shift, protože americká klávesnice na těchto klávesách nevyžaduje shift k napsání čísla, na českém layoutu se tedy místo </w:t>
+      </w:r>
+      <w:r>
+        <w:rPr>
+          <w:i/>
+          <w:iCs/>
+        </w:rPr>
+        <w:t xml:space="preserve">69 </w:t>
+      </w:r>
+      <w:r>
+        <w:t xml:space="preserve">napíše </w:t>
+      </w:r>
+      <w:proofErr w:type="spellStart"/>
+      <w:r>
+        <w:rPr>
+          <w:i/>
+          <w:iCs/>
+        </w:rPr>
+        <w:t>ží</w:t>
+      </w:r>
+      <w:proofErr w:type="spellEnd"/>
+      <w:r>
+        <w:t>.</w:t>
+      </w:r>
+    </w:p>
+    <w:p>
+      <w:r>
+        <w:t>Naštěstí</w:t>
+      </w:r>
+      <w:r>
+        <w:t xml:space="preserve"> Češi tak úplně neostrouhali,</w:t>
+      </w:r>
+      <w:r>
+        <w:t xml:space="preserve"> protože</w:t>
+      </w:r>
+      <w:r>
+        <w:t xml:space="preserve"> Michal </w:t>
+      </w:r>
+      <w:proofErr w:type="spellStart"/>
+      <w:r>
+        <w:t>Altair</w:t>
+      </w:r>
+      <w:proofErr w:type="spellEnd"/>
+      <w:r>
+        <w:t xml:space="preserve"> Valášek, na </w:t>
+      </w:r>
+      <w:r>
+        <w:t>GitHubu</w:t>
+      </w:r>
+      <w:r>
+        <w:t xml:space="preserve"> </w:t>
+      </w:r>
+      <w:r>
+        <w:t xml:space="preserve">znám jako </w:t>
+      </w:r>
+      <w:proofErr w:type="spellStart"/>
+      <w:r>
+        <w:t>ridercz</w:t>
+      </w:r>
+      <w:proofErr w:type="spellEnd"/>
+      <w:r>
+        <w:t>,</w:t>
+      </w:r>
+      <w:r>
+        <w:t xml:space="preserve"> vytvořil českou variantu celé Keyboard knihovny</w:t>
+      </w:r>
+      <w:r>
+        <w:rPr>
+          <w:rStyle w:val="FootnoteReference"/>
+        </w:rPr>
+        <w:footnoteReference w:id="17"/>
+      </w:r>
+      <w:r>
+        <w:t xml:space="preserve">. </w:t>
+      </w:r>
+      <w:r>
+        <w:t>Stačí tedy místo importování oficiální knihovny na začátku kódu importovat jeho knihovnu. Dokonce ani není třeba upravovat žádný kód, tato knihovna perfektně nahradí tu oficiální. Z </w:t>
+      </w:r>
+      <w:r>
+        <w:rPr>
+          <w:i/>
+          <w:iCs/>
+        </w:rPr>
+        <w:t>ží%1</w:t>
+      </w:r>
+      <w:r>
+        <w:t xml:space="preserve"> je tedy opět </w:t>
+      </w:r>
+      <w:r>
+        <w:rPr>
+          <w:i/>
+          <w:iCs/>
+        </w:rPr>
+        <w:t>69_!</w:t>
+      </w:r>
+      <w:r>
+        <w:t>, takže hesla se budou propisovat na českých klávesnicích správně.</w:t>
+      </w:r>
+      <w:r>
+        <w:t xml:space="preserve"> </w:t>
+      </w:r>
+    </w:p>
+    <w:p>
+      <w:pPr>
+        <w:rPr>
+          <w:lang w:val="en-US"/>
+        </w:rPr>
+      </w:pPr>
+      <w:r>
+        <w:t>Nutno poznamenat, že jsem touto úpravou znemožnil efektivní využití na amerických klávesnicích. Potencionální uživatel by si musel kód upravit tak, aby fungoval na jeho rozvržení klávesnice. Protože ale budou posílány identické vstupy při každém přičipnutí, bylo by technicky možné tuto funkci použít i na jiném layoutu, jen by bylo zadávané heslo jiné než to, které je uložené do Arduina.</w:t>
+      </w:r>
+    </w:p>
+    <w:p>
       <w:r>
         <w:t>Tím jsem víceméně zakončil práci na funkcích. Zbývá už jen vytvořit hezkou krabičku, do které to všechno dám.</w:t>
       </w:r>
@@ -10475,7 +10912,7 @@
       <w:pPr>
         <w:pStyle w:val="Heading2"/>
       </w:pPr>
-      <w:bookmarkStart w:id="29" w:name="_Toc121152211"/>
+      <w:bookmarkStart w:id="30" w:name="_Toc121325791"/>
       <w:proofErr w:type="spellStart"/>
       <w:r>
         <w:lastRenderedPageBreak/>
@@ -10495,7 +10932,7 @@
       <w:r>
         <w:t>polylactique</w:t>
       </w:r>
-      <w:bookmarkEnd w:id="29"/>
+      <w:bookmarkEnd w:id="30"/>
       <w:proofErr w:type="spellEnd"/>
     </w:p>
     <w:p>
@@ -10564,13 +11001,13 @@
         <w:rPr>
           <w:rStyle w:val="FootnoteReference"/>
         </w:rPr>
-        <w:footnoteReference w:id="17"/>
+        <w:footnoteReference w:id="18"/>
       </w:r>
       <w:r>
         <w:rPr>
           <w:rStyle w:val="FootnoteReference"/>
         </w:rPr>
-        <w:footnoteReference w:id="18"/>
+        <w:footnoteReference w:id="19"/>
       </w:r>
       <w:r>
         <w:t>, a nabídl mi, že mohu využít jeho 3D tiskárnu.</w:t>
@@ -10580,7 +11017,7 @@
       <w:pPr>
         <w:pStyle w:val="Heading3"/>
       </w:pPr>
-      <w:bookmarkStart w:id="30" w:name="_Toc121152212"/>
+      <w:bookmarkStart w:id="31" w:name="_Toc121325792"/>
       <w:r>
         <w:rPr>
           <w:noProof/>
@@ -10617,7 +11054,7 @@
                     <pic:cNvPicPr/>
                   </pic:nvPicPr>
                   <pic:blipFill>
-                    <a:blip r:embed="rId32" cstate="print">
+                    <a:blip r:embed="rId33" cstate="print">
                       <a:extLst>
                         <a:ext uri="{28A0092B-C50C-407E-A947-70E740481C1C}">
                           <a14:useLocalDpi xmlns:a14="http://schemas.microsoft.com/office/drawing/2010/main" val="0"/>
@@ -10661,7 +11098,7 @@
       <w:r>
         <w:t>ce dělal</w:t>
       </w:r>
-      <w:bookmarkEnd w:id="30"/>
+      <w:bookmarkEnd w:id="31"/>
     </w:p>
     <w:p>
       <w:r>
@@ -10733,7 +11170,7 @@
                               <w:rPr>
                                 <w:noProof/>
                               </w:rPr>
-                              <w:t>19</w:t>
+                              <w:t>20</w:t>
                             </w:r>
                             <w:r>
                               <w:fldChar w:fldCharType="end"/>
@@ -10761,7 +11198,7 @@
           </mc:Choice>
           <mc:Fallback>
             <w:pict>
-              <v:shape w14:anchorId="5561113C" id="Text Box 41" o:spid="_x0000_s1044" type="#_x0000_t202" style="position:absolute;left:0;text-align:left;margin-left:175.95pt;margin-top:115.45pt;width:267pt;height:11.25pt;z-index:-251588608;visibility:visible;mso-wrap-style:square;mso-height-percent:0;mso-wrap-distance-left:9pt;mso-wrap-distance-top:0;mso-wrap-distance-right:9pt;mso-wrap-distance-bottom:0;mso-position-horizontal:absolute;mso-position-horizontal-relative:text;mso-position-vertical:absolute;mso-position-vertical-relative:text;mso-height-percent:0;mso-height-relative:margin;v-text-anchor:top" o:gfxdata="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" stroked="f">
+              <v:shape w14:anchorId="5561113C" id="Text Box 41" o:spid="_x0000_s1045" type="#_x0000_t202" style="position:absolute;left:0;text-align:left;margin-left:175.95pt;margin-top:115.45pt;width:267pt;height:11.25pt;z-index:-251588608;visibility:visible;mso-wrap-style:square;mso-height-percent:0;mso-wrap-distance-left:9pt;mso-wrap-distance-top:0;mso-wrap-distance-right:9pt;mso-wrap-distance-bottom:0;mso-position-horizontal:absolute;mso-position-horizontal-relative:text;mso-position-vertical:absolute;mso-position-vertical-relative:text;mso-height-percent:0;mso-height-relative:margin;v-text-anchor:top" o:gfxdata="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" stroked="f">
                 <v:textbox inset="0,0,0,0">
                   <w:txbxContent>
                     <w:p>
@@ -10784,7 +11221,7 @@
                         <w:rPr>
                           <w:noProof/>
                         </w:rPr>
-                        <w:t>19</w:t>
+                        <w:t>20</w:t>
                       </w:r>
                       <w:r>
                         <w:fldChar w:fldCharType="end"/>
@@ -10855,11 +11292,11 @@
       <w:pPr>
         <w:pStyle w:val="Heading4"/>
       </w:pPr>
-      <w:bookmarkStart w:id="31" w:name="_Toc121152213"/>
+      <w:bookmarkStart w:id="32" w:name="_Toc121325793"/>
       <w:r>
         <w:t>Design</w:t>
       </w:r>
-      <w:bookmarkEnd w:id="31"/>
+      <w:bookmarkEnd w:id="32"/>
     </w:p>
     <w:p>
       <w:r>
@@ -10971,12 +11408,12 @@
       <w:pPr>
         <w:pStyle w:val="Heading2"/>
       </w:pPr>
-      <w:bookmarkStart w:id="32" w:name="_Toc121152214"/>
+      <w:bookmarkStart w:id="33" w:name="_Toc121325794"/>
       <w:r>
         <w:lastRenderedPageBreak/>
         <w:t>Struktura práce</w:t>
       </w:r>
-      <w:bookmarkEnd w:id="32"/>
+      <w:bookmarkEnd w:id="33"/>
     </w:p>
     <w:p>
       <w:pPr>
@@ -11111,13 +11548,13 @@
       <w:pPr>
         <w:pStyle w:val="Heading2"/>
       </w:pPr>
-      <w:bookmarkStart w:id="33" w:name="_2n2iix410vi5" w:colFirst="0" w:colLast="0"/>
-      <w:bookmarkStart w:id="34" w:name="_Toc121152215"/>
-      <w:bookmarkEnd w:id="33"/>
+      <w:bookmarkStart w:id="34" w:name="_2n2iix410vi5" w:colFirst="0" w:colLast="0"/>
+      <w:bookmarkStart w:id="35" w:name="_Toc121325795"/>
+      <w:bookmarkEnd w:id="34"/>
       <w:r>
         <w:t>Titulní strana</w:t>
       </w:r>
-      <w:bookmarkEnd w:id="34"/>
+      <w:bookmarkEnd w:id="35"/>
     </w:p>
     <w:p>
       <w:r>
@@ -11128,9 +11565,9 @@
       <w:pPr>
         <w:pStyle w:val="Heading2"/>
       </w:pPr>
-      <w:bookmarkStart w:id="35" w:name="_syie4sqihjdz" w:colFirst="0" w:colLast="0"/>
-      <w:bookmarkStart w:id="36" w:name="_Toc121152216"/>
-      <w:bookmarkEnd w:id="35"/>
+      <w:bookmarkStart w:id="36" w:name="_syie4sqihjdz" w:colFirst="0" w:colLast="0"/>
+      <w:bookmarkStart w:id="37" w:name="_Toc121325796"/>
+      <w:bookmarkEnd w:id="36"/>
       <w:r>
         <w:t xml:space="preserve">Abstrakt, </w:t>
       </w:r>
@@ -11142,7 +11579,7 @@
       <w:r>
         <w:t>, Klíčová slova</w:t>
       </w:r>
-      <w:bookmarkEnd w:id="36"/>
+      <w:bookmarkEnd w:id="37"/>
     </w:p>
     <w:p>
       <w:pPr>
@@ -11176,13 +11613,13 @@
       <w:pPr>
         <w:pStyle w:val="Heading2"/>
       </w:pPr>
-      <w:bookmarkStart w:id="37" w:name="_knso67nsq1tu" w:colFirst="0" w:colLast="0"/>
-      <w:bookmarkStart w:id="38" w:name="_Toc121152217"/>
-      <w:bookmarkEnd w:id="37"/>
+      <w:bookmarkStart w:id="38" w:name="_knso67nsq1tu" w:colFirst="0" w:colLast="0"/>
+      <w:bookmarkStart w:id="39" w:name="_Toc121325797"/>
+      <w:bookmarkEnd w:id="38"/>
       <w:r>
         <w:t>Prohlášení</w:t>
       </w:r>
-      <w:bookmarkEnd w:id="38"/>
+      <w:bookmarkEnd w:id="39"/>
       <w:r>
         <w:t xml:space="preserve"> </w:t>
       </w:r>
@@ -11196,14 +11633,14 @@
       <w:pPr>
         <w:pStyle w:val="Heading2"/>
       </w:pPr>
-      <w:bookmarkStart w:id="39" w:name="_8p6x3ilht2s6" w:colFirst="0" w:colLast="0"/>
-      <w:bookmarkStart w:id="40" w:name="_Toc121152218"/>
-      <w:bookmarkEnd w:id="39"/>
+      <w:bookmarkStart w:id="40" w:name="_8p6x3ilht2s6" w:colFirst="0" w:colLast="0"/>
+      <w:bookmarkStart w:id="41" w:name="_Toc121325798"/>
+      <w:bookmarkEnd w:id="40"/>
       <w:r>
         <w:lastRenderedPageBreak/>
         <w:t>Obsah</w:t>
       </w:r>
-      <w:bookmarkEnd w:id="40"/>
+      <w:bookmarkEnd w:id="41"/>
     </w:p>
     <w:p>
       <w:r>
@@ -11214,13 +11651,13 @@
       <w:pPr>
         <w:pStyle w:val="Heading2"/>
       </w:pPr>
-      <w:bookmarkStart w:id="41" w:name="_etsb9r6t4o2o" w:colFirst="0" w:colLast="0"/>
-      <w:bookmarkStart w:id="42" w:name="_Toc121152219"/>
-      <w:bookmarkEnd w:id="41"/>
+      <w:bookmarkStart w:id="42" w:name="_etsb9r6t4o2o" w:colFirst="0" w:colLast="0"/>
+      <w:bookmarkStart w:id="43" w:name="_Toc121325799"/>
+      <w:bookmarkEnd w:id="42"/>
       <w:r>
         <w:t>Úvod</w:t>
       </w:r>
-      <w:bookmarkEnd w:id="42"/>
+      <w:bookmarkEnd w:id="43"/>
     </w:p>
     <w:p>
       <w:r>
@@ -11236,13 +11673,13 @@
       <w:pPr>
         <w:pStyle w:val="Heading2"/>
       </w:pPr>
-      <w:bookmarkStart w:id="43" w:name="_l2b6m9h7dfgi" w:colFirst="0" w:colLast="0"/>
-      <w:bookmarkStart w:id="44" w:name="_Toc121152220"/>
-      <w:bookmarkEnd w:id="43"/>
+      <w:bookmarkStart w:id="44" w:name="_l2b6m9h7dfgi" w:colFirst="0" w:colLast="0"/>
+      <w:bookmarkStart w:id="45" w:name="_Toc121325800"/>
+      <w:bookmarkEnd w:id="44"/>
       <w:r>
         <w:t>Vlastní text práce</w:t>
       </w:r>
-      <w:bookmarkEnd w:id="44"/>
+      <w:bookmarkEnd w:id="45"/>
     </w:p>
     <w:p>
       <w:r>
@@ -11284,14 +11721,14 @@
       <w:pPr>
         <w:pStyle w:val="Heading2"/>
       </w:pPr>
-      <w:bookmarkStart w:id="45" w:name="_9g8lacywn6ir" w:colFirst="0" w:colLast="0"/>
-      <w:bookmarkStart w:id="46" w:name="_Toc121152221"/>
-      <w:bookmarkEnd w:id="45"/>
+      <w:bookmarkStart w:id="46" w:name="_9g8lacywn6ir" w:colFirst="0" w:colLast="0"/>
+      <w:bookmarkStart w:id="47" w:name="_Toc121325801"/>
+      <w:bookmarkEnd w:id="46"/>
       <w:r>
         <w:lastRenderedPageBreak/>
         <w:t>Závěr</w:t>
       </w:r>
-      <w:bookmarkEnd w:id="46"/>
+      <w:bookmarkEnd w:id="47"/>
     </w:p>
     <w:p>
       <w:r>
@@ -11302,13 +11739,13 @@
       <w:pPr>
         <w:pStyle w:val="Heading2"/>
       </w:pPr>
-      <w:bookmarkStart w:id="47" w:name="_sk4qh5v0hmkx" w:colFirst="0" w:colLast="0"/>
-      <w:bookmarkStart w:id="48" w:name="_Toc121152222"/>
-      <w:bookmarkEnd w:id="47"/>
+      <w:bookmarkStart w:id="48" w:name="_sk4qh5v0hmkx" w:colFirst="0" w:colLast="0"/>
+      <w:bookmarkStart w:id="49" w:name="_Toc121325802"/>
+      <w:bookmarkEnd w:id="48"/>
       <w:r>
         <w:t>Seznam použitých zdrojů</w:t>
       </w:r>
-      <w:bookmarkEnd w:id="48"/>
+      <w:bookmarkEnd w:id="49"/>
     </w:p>
     <w:p>
       <w:r>
@@ -11408,13 +11845,8 @@
       </w:r>
     </w:p>
     <w:p>
-      <w:proofErr w:type="gramStart"/>
-      <w:r>
-        <w:t>NOVÁKOVÁ  Jana</w:t>
-      </w:r>
-      <w:proofErr w:type="gramEnd"/>
-      <w:r>
-        <w:t>. Formální úprava diplomové práce. 1. vyd., dotisk. Ostrava : Ostravská Univerzita,1998. ISBN 80-7042-141-X.</w:t>
+      <w:r>
+        <w:t>NOVÁKOVÁ  Jana. Formální úprava diplomové práce. 1. vyd., dotisk. Ostrava : Ostravská Univerzita,1998. ISBN 80-7042-141-X.</w:t>
       </w:r>
     </w:p>
     <w:p/>
@@ -11427,7 +11859,7 @@
       <w:r>
         <w:t xml:space="preserve">WESTCOM. O nás. Webnode.cz [online]. ©2008-2011 [cit. 2011-04-26]. Dostupné z: </w:t>
       </w:r>
-      <w:hyperlink r:id="rId33">
+      <w:hyperlink r:id="rId34">
         <w:r>
           <w:rPr>
             <w:color w:val="1155CC"/>
@@ -11447,13 +11879,13 @@
       <w:pPr>
         <w:pStyle w:val="Heading2"/>
       </w:pPr>
-      <w:bookmarkStart w:id="49" w:name="_j02uoh5ykuq7" w:colFirst="0" w:colLast="0"/>
-      <w:bookmarkStart w:id="50" w:name="_Toc121152223"/>
-      <w:bookmarkEnd w:id="49"/>
+      <w:bookmarkStart w:id="50" w:name="_j02uoh5ykuq7" w:colFirst="0" w:colLast="0"/>
+      <w:bookmarkStart w:id="51" w:name="_Toc121325803"/>
+      <w:bookmarkEnd w:id="50"/>
       <w:r>
         <w:t>Seznam příloh a přílohy</w:t>
       </w:r>
-      <w:bookmarkEnd w:id="50"/>
+      <w:bookmarkEnd w:id="51"/>
     </w:p>
     <w:p>
       <w:r>
@@ -11469,13 +11901,13 @@
       <w:pPr>
         <w:pStyle w:val="Heading2"/>
       </w:pPr>
-      <w:bookmarkStart w:id="51" w:name="_smlybo2naotk" w:colFirst="0" w:colLast="0"/>
-      <w:bookmarkStart w:id="52" w:name="_Toc121152224"/>
-      <w:bookmarkEnd w:id="51"/>
+      <w:bookmarkStart w:id="52" w:name="_smlybo2naotk" w:colFirst="0" w:colLast="0"/>
+      <w:bookmarkStart w:id="53" w:name="_Toc121325804"/>
+      <w:bookmarkEnd w:id="52"/>
       <w:r>
         <w:t>Základní formátování</w:t>
       </w:r>
-      <w:bookmarkEnd w:id="52"/>
+      <w:bookmarkEnd w:id="53"/>
     </w:p>
     <w:p>
       <w:pPr>
@@ -11669,9 +12101,9 @@
       <w:pPr>
         <w:pStyle w:val="Heading2"/>
       </w:pPr>
-      <w:bookmarkStart w:id="53" w:name="_ciksxnhr1pyi" w:colFirst="0" w:colLast="0"/>
-      <w:bookmarkStart w:id="54" w:name="_Toc121152225"/>
-      <w:bookmarkEnd w:id="53"/>
+      <w:bookmarkStart w:id="54" w:name="_ciksxnhr1pyi" w:colFirst="0" w:colLast="0"/>
+      <w:bookmarkStart w:id="55" w:name="_Toc121325805"/>
+      <w:bookmarkEnd w:id="54"/>
       <w:proofErr w:type="spellStart"/>
       <w:r>
         <w:t>PowerPointová</w:t>
@@ -11688,7 +12120,7 @@
       <w:r>
         <w:t xml:space="preserve"> prezentace)</w:t>
       </w:r>
-      <w:bookmarkEnd w:id="54"/>
+      <w:bookmarkEnd w:id="55"/>
     </w:p>
     <w:p>
       <w:r>
@@ -11709,7 +12141,6 @@
       </w:r>
     </w:p>
     <w:p>
-      <w:proofErr w:type="gramStart"/>
       <w:r>
         <w:t xml:space="preserve">2  </w:t>
       </w:r>
@@ -11718,7 +12149,6 @@
         <w:t>slides</w:t>
       </w:r>
       <w:proofErr w:type="spellEnd"/>
-      <w:proofErr w:type="gramEnd"/>
       <w:r>
         <w:t xml:space="preserve"> – iniciály (jméno, školní rok, škola, obor) a úvod nebo závěr práce. </w:t>
       </w:r>
@@ -11745,13 +12175,13 @@
       <w:pPr>
         <w:pStyle w:val="Heading2"/>
       </w:pPr>
-      <w:bookmarkStart w:id="55" w:name="_gzaovxelwg50" w:colFirst="0" w:colLast="0"/>
-      <w:bookmarkStart w:id="56" w:name="_Toc121152226"/>
-      <w:bookmarkEnd w:id="55"/>
+      <w:bookmarkStart w:id="56" w:name="_gzaovxelwg50" w:colFirst="0" w:colLast="0"/>
+      <w:bookmarkStart w:id="57" w:name="_Toc121325806"/>
+      <w:bookmarkEnd w:id="56"/>
       <w:r>
         <w:t>Obhajoba maturitní práce a názorné ukázky praktické části maturitní práce</w:t>
       </w:r>
-      <w:bookmarkEnd w:id="56"/>
+      <w:bookmarkEnd w:id="57"/>
     </w:p>
     <w:p>
       <w:r>
@@ -11762,39 +12192,23 @@
       <w:pPr>
         <w:pStyle w:val="Heading2"/>
       </w:pPr>
-      <w:bookmarkStart w:id="57" w:name="_z91piormyo7m" w:colFirst="0" w:colLast="0"/>
-      <w:bookmarkStart w:id="58" w:name="_Toc121152227"/>
-      <w:bookmarkEnd w:id="57"/>
+      <w:bookmarkStart w:id="58" w:name="_z91piormyo7m" w:colFirst="0" w:colLast="0"/>
+      <w:bookmarkStart w:id="59" w:name="_Toc121325807"/>
+      <w:bookmarkEnd w:id="58"/>
       <w:r>
         <w:lastRenderedPageBreak/>
         <w:t>Způsob odevzdání maturitní práce</w:t>
       </w:r>
-      <w:bookmarkEnd w:id="58"/>
-    </w:p>
-    <w:p>
-      <w:r>
-        <w:t xml:space="preserve">Práce je odevzdávána ve </w:t>
-      </w:r>
-      <w:proofErr w:type="gramStart"/>
-      <w:r>
-        <w:t>dvou  výtiscích</w:t>
-      </w:r>
-      <w:proofErr w:type="gramEnd"/>
-      <w:r>
-        <w:t xml:space="preserve"> v  kroužkové vazbě. Originál je uložen v archivu školy. Druhý výtisk je uložen u vedoucího práce.</w:t>
-      </w:r>
-    </w:p>
-    <w:p>
-      <w:r>
-        <w:t xml:space="preserve">Termín odevzdání - do 24. 3. </w:t>
-      </w:r>
-      <w:proofErr w:type="gramStart"/>
-      <w:r>
-        <w:t>2023  vedoucímu</w:t>
-      </w:r>
-      <w:proofErr w:type="gramEnd"/>
-      <w:r>
-        <w:t xml:space="preserve"> maturitní práce nebo na sekretariát školy.</w:t>
+      <w:bookmarkEnd w:id="59"/>
+    </w:p>
+    <w:p>
+      <w:r>
+        <w:t>Práce je odevzdávána ve dvou  výtiscích v  kroužkové vazbě. Originál je uložen v archivu školy. Druhý výtisk je uložen u vedoucího práce.</w:t>
+      </w:r>
+    </w:p>
+    <w:p>
+      <w:r>
+        <w:t>Termín odevzdání - do 24. 3. 2023  vedoucímu maturitní práce nebo na sekretariát školy.</w:t>
       </w:r>
     </w:p>
     <w:p>
@@ -11851,7 +12265,7 @@
     <w:p/>
     <w:p/>
     <w:sectPr>
-      <w:footerReference w:type="default" r:id="rId34"/>
+      <w:footerReference w:type="default" r:id="rId35"/>
       <w:pgSz w:w="11909" w:h="16834"/>
       <w:pgMar w:top="1418" w:right="1418" w:bottom="1418" w:left="1701" w:header="0" w:footer="397" w:gutter="0"/>
       <w:cols w:space="708"/>
@@ -12132,23 +12546,7 @@
           <w:color w:val="212529"/>
           <w:shd w:val="clear" w:color="auto" w:fill="FFFFFF"/>
         </w:rPr>
-        <w:t xml:space="preserve"> </w:t>
-      </w:r>
-      <w:proofErr w:type="gramStart"/>
-      <w:r>
-        <w:rPr>
-          <w:color w:val="212529"/>
-          <w:shd w:val="clear" w:color="auto" w:fill="FFFFFF"/>
-        </w:rPr>
-        <w:t>Jack?.</w:t>
-      </w:r>
-      <w:proofErr w:type="gramEnd"/>
-      <w:r>
-        <w:rPr>
-          <w:color w:val="212529"/>
-          <w:shd w:val="clear" w:color="auto" w:fill="FFFFFF"/>
-        </w:rPr>
-        <w:t xml:space="preserve"> </w:t>
+        <w:t xml:space="preserve"> Jack?. </w:t>
       </w:r>
       <w:r>
         <w:rPr>
@@ -13638,14 +14036,47 @@
         <w:t xml:space="preserve"> </w:t>
       </w:r>
       <w:r>
-        <w:rPr>
-          <w:lang w:val="en-US"/>
-        </w:rPr>
-        <w:t>Genesis 22:11, 22:12</w:t>
+        <w:t xml:space="preserve">TODO: citovat </w:t>
+      </w:r>
+      <w:hyperlink r:id="rId15" w:history="1">
+        <w:r>
+          <w:rPr>
+            <w:rStyle w:val="Hyperlink"/>
+          </w:rPr>
+          <w:t>https://github.com/ridercz/CzechKeyboard</w:t>
+        </w:r>
+      </w:hyperlink>
+      <w:r>
+        <w:t xml:space="preserve"> </w:t>
       </w:r>
     </w:p>
   </w:footnote>
   <w:footnote w:id="18">
+    <w:p>
+      <w:pPr>
+        <w:pStyle w:val="FootnoteText"/>
+        <w:rPr>
+          <w:lang w:val="en-US"/>
+        </w:rPr>
+      </w:pPr>
+      <w:r>
+        <w:rPr>
+          <w:rStyle w:val="FootnoteReference"/>
+        </w:rPr>
+        <w:footnoteRef/>
+      </w:r>
+      <w:r>
+        <w:t xml:space="preserve"> </w:t>
+      </w:r>
+      <w:r>
+        <w:rPr>
+          <w:lang w:val="en-US"/>
+        </w:rPr>
+        <w:t>Genesis 22:11, 22:12</w:t>
+      </w:r>
+    </w:p>
+  </w:footnote>
+  <w:footnote w:id="19">
     <w:p>
       <w:pPr>
         <w:pStyle w:val="FootnoteText"/>
@@ -14611,7 +15042,6 @@
   <w:style w:type="character" w:default="1" w:styleId="DefaultParagraphFont">
     <w:name w:val="Default Paragraph Font"/>
     <w:uiPriority w:val="1"/>
-    <w:semiHidden/>
     <w:unhideWhenUsed/>
   </w:style>
   <w:style w:type="table" w:default="1" w:styleId="TableNormal">

</xml_diff>